<commit_message>
Update Introduction of SRS
</commit_message>
<xml_diff>
--- a/Documentation/Software-Requirements-Spec.docx
+++ b/Documentation/Software-Requirements-Spec.docx
@@ -57,38 +57,6 @@
       <w:pPr>
         <w:jc w:val="right"/>
       </w:pPr>
-    </w:p>
-    <w:p>
-      <w:pPr>
-        <w:pStyle w:val="InfoBlue"/>
-      </w:pPr>
-      <w:r>
-        <w:t xml:space="preserve">[Note: The following template is provided for use with the Unified Process for </w:t>
-      </w:r>
-      <w:proofErr w:type="spellStart"/>
-      <w:r>
-        <w:t>EDUcation</w:t>
-      </w:r>
-      <w:proofErr w:type="spellEnd"/>
-      <w:r>
-        <w:t>. Text enclosed in square brackets and displayed in blue italics (style=</w:t>
-      </w:r>
-      <w:proofErr w:type="spellStart"/>
-      <w:r>
-        <w:t>InfoBlue</w:t>
-      </w:r>
-      <w:proofErr w:type="spellEnd"/>
-      <w:r>
-        <w:t>) is included to provide guidance to the author and should be deleted before publishing the document. A paragraph entered following this style will automatically be set to normal (style=Body Text).]</w:t>
-      </w:r>
-    </w:p>
-    <w:p>
-      <w:pPr>
-        <w:pStyle w:val="InfoBlue"/>
-      </w:pPr>
-      <w:r>
-        <w:t xml:space="preserve">[To customize automatic fields in Microsoft Word (which display a gray background when selected), select File&gt;Properties and replace the Title, Subject and Company fields with the appropriate information for this document. After closing the dialog, automatic fields may be updated throughout the document by selecting Edit&gt;Select All (or Ctrl-A) and pressing F9, or simply click on the field and press F9.  This must be done separately for Headers and Footers.  Alt-F9 will toggle between displaying the field names and the field contents.  See Word help for more information on working with fields.] </w:t>
-      </w:r>
     </w:p>
     <w:p>
       <w:pPr>
@@ -233,15 +201,7 @@
               <w:pStyle w:val="Tabletext"/>
             </w:pPr>
             <w:r>
-              <w:t>&lt;dd/mmm/</w:t>
-            </w:r>
-            <w:proofErr w:type="spellStart"/>
-            <w:r>
-              <w:t>yy</w:t>
-            </w:r>
-            <w:proofErr w:type="spellEnd"/>
-            <w:r>
-              <w:t>&gt;</w:t>
+              <w:t>10/02/2023</w:t>
             </w:r>
           </w:p>
         </w:tc>
@@ -256,11 +216,9 @@
             <w:r>
               <w:t>&lt;</w:t>
             </w:r>
-            <w:proofErr w:type="spellStart"/>
             <w:r>
-              <w:t>x.x</w:t>
+              <w:t>1.0</w:t>
             </w:r>
-            <w:proofErr w:type="spellEnd"/>
             <w:r>
               <w:t>&gt;</w:t>
             </w:r>
@@ -275,7 +233,7 @@
               <w:pStyle w:val="Tabletext"/>
             </w:pPr>
             <w:r>
-              <w:t>&lt;details&gt;</w:t>
+              <w:t>Update Introduction</w:t>
             </w:r>
           </w:p>
         </w:tc>
@@ -288,7 +246,7 @@
               <w:pStyle w:val="Tabletext"/>
             </w:pPr>
             <w:r>
-              <w:t>&lt;name&gt;</w:t>
+              <w:t>Elizabeth Channel</w:t>
             </w:r>
           </w:p>
         </w:tc>
@@ -1757,20 +1715,377 @@
     </w:p>
     <w:p>
       <w:pPr>
+        <w:pStyle w:val="BodyText"/>
+      </w:pPr>
+      <w:r>
+        <w:t xml:space="preserve">The following document will capture the complete software requirements for the system. It will be referred to throughout the </w:t>
+      </w:r>
+      <w:r>
+        <w:rPr>
+          <w:i/>
+          <w:iCs/>
+        </w:rPr>
+        <w:t xml:space="preserve">Arithmetic Expression Evaluator </w:t>
+      </w:r>
+      <w:r>
+        <w:t>project.</w:t>
+      </w:r>
+    </w:p>
+    <w:p>
+      <w:pPr>
+        <w:pStyle w:val="Heading2"/>
+      </w:pPr>
+      <w:bookmarkStart w:id="1" w:name="_Toc5537888"/>
+      <w:r>
+        <w:t>Purpose</w:t>
+      </w:r>
+      <w:bookmarkEnd w:id="1"/>
+    </w:p>
+    <w:p>
+      <w:pPr>
+        <w:pStyle w:val="BodyText"/>
+      </w:pPr>
+      <w:r>
+        <w:t>The purpose of the Software Requirements Specifications</w:t>
+      </w:r>
+      <w:r>
+        <w:t xml:space="preserve"> (SRS)</w:t>
+      </w:r>
+      <w:r>
+        <w:t xml:space="preserve"> document is to detail the external needs of the application. It describes all nonfunctional requirements along with interfaces, constraints, and functionality. It will be referred to throughout the project to ensure organization.</w:t>
+      </w:r>
+    </w:p>
+    <w:p>
+      <w:pPr>
+        <w:pStyle w:val="Heading2"/>
+      </w:pPr>
+      <w:bookmarkStart w:id="2" w:name="_Toc5537889"/>
+      <w:r>
+        <w:t>Scope</w:t>
+      </w:r>
+      <w:bookmarkEnd w:id="2"/>
+    </w:p>
+    <w:p>
+      <w:pPr>
+        <w:pStyle w:val="BodyText"/>
+      </w:pPr>
+      <w:r>
+        <w:t xml:space="preserve">This SRS applies to the </w:t>
+      </w:r>
+      <w:r>
+        <w:rPr>
+          <w:i/>
+          <w:iCs/>
+        </w:rPr>
+        <w:t>Arithmetic Expression Evaluator</w:t>
+      </w:r>
+      <w:r>
+        <w:t xml:space="preserve"> application. </w:t>
+      </w:r>
+      <w:r>
+        <w:t>It is associated with the Use-Case model for the entire system and its functions. The organization of software requirements and functionality revolve around this document.</w:t>
+      </w:r>
+    </w:p>
+    <w:p>
+      <w:pPr>
+        <w:pStyle w:val="Heading2"/>
+      </w:pPr>
+      <w:bookmarkStart w:id="3" w:name="_Toc5537890"/>
+      <w:r>
+        <w:t>Definitions, Acronyms, and Abbreviations</w:t>
+      </w:r>
+      <w:bookmarkEnd w:id="3"/>
+    </w:p>
+    <w:p>
+      <w:pPr>
+        <w:pStyle w:val="BodyText"/>
+      </w:pPr>
+      <w:r>
+        <w:t xml:space="preserve">See </w:t>
+      </w:r>
+      <w:r>
+        <w:rPr>
+          <w:i/>
+          <w:iCs/>
+        </w:rPr>
+        <w:t>Glossary</w:t>
+      </w:r>
+      <w:r>
+        <w:t xml:space="preserve"> in Appendices</w:t>
+      </w:r>
+    </w:p>
+    <w:p>
+      <w:pPr>
+        <w:pStyle w:val="BodyText"/>
+        <w:rPr>
+          <w:i/>
+          <w:iCs/>
+        </w:rPr>
+      </w:pPr>
+      <w:r>
+        <w:t xml:space="preserve">See </w:t>
+      </w:r>
+      <w:r>
+        <w:rPr>
+          <w:i/>
+          <w:iCs/>
+        </w:rPr>
+        <w:t xml:space="preserve">Project Glossary </w:t>
+      </w:r>
+      <w:r>
+        <w:t xml:space="preserve">in Annexes of </w:t>
+      </w:r>
+      <w:r>
+        <w:rPr>
+          <w:i/>
+          <w:iCs/>
+        </w:rPr>
+        <w:t>Software Development Plan</w:t>
+      </w:r>
+    </w:p>
+    <w:p>
+      <w:pPr>
+        <w:pStyle w:val="Heading2"/>
+      </w:pPr>
+      <w:bookmarkStart w:id="4" w:name="_Toc5537891"/>
+      <w:r>
+        <w:t>References</w:t>
+      </w:r>
+      <w:bookmarkEnd w:id="4"/>
+    </w:p>
+    <w:p>
+      <w:pPr>
+        <w:pStyle w:val="BodyText"/>
+        <w:numPr>
+          <w:ilvl w:val="0"/>
+          <w:numId w:val="3"/>
+        </w:numPr>
+      </w:pPr>
+      <w:r>
+        <w:t>Software Development Plan – 9/22/2023, CAVJAC Group</w:t>
+      </w:r>
+    </w:p>
+    <w:p>
+      <w:pPr>
+        <w:pStyle w:val="Heading2"/>
+      </w:pPr>
+      <w:bookmarkStart w:id="5" w:name="_Toc5537892"/>
+      <w:r>
+        <w:t>Overview</w:t>
+      </w:r>
+      <w:bookmarkEnd w:id="5"/>
+    </w:p>
+    <w:p>
+      <w:pPr>
+        <w:pStyle w:val="BodyText"/>
+      </w:pPr>
+      <w:r>
+        <w:t xml:space="preserve">The </w:t>
+      </w:r>
+      <w:r>
+        <w:t>rest</w:t>
+      </w:r>
+      <w:r>
+        <w:t xml:space="preserve"> document will capture the complete software requirements for the system. </w:t>
+      </w:r>
+      <w:r>
+        <w:t>It contains many aspects of the project such as interfaces and functionality. It is organized by specification, starting general is an overview of the project and ending with specific requirements.</w:t>
+      </w:r>
+    </w:p>
+    <w:p>
+      <w:pPr>
+        <w:pStyle w:val="BodyText"/>
+      </w:pPr>
+    </w:p>
+    <w:p>
+      <w:pPr>
+        <w:pStyle w:val="Heading1"/>
+      </w:pPr>
+      <w:r>
+        <w:br w:type="page"/>
+      </w:r>
+      <w:bookmarkStart w:id="6" w:name="_Toc5537893"/>
+      <w:r>
+        <w:lastRenderedPageBreak/>
+        <w:t>Overall Description</w:t>
+      </w:r>
+      <w:bookmarkEnd w:id="6"/>
+    </w:p>
+    <w:p>
+      <w:pPr>
         <w:pStyle w:val="InfoBlue"/>
       </w:pPr>
       <w:r>
-        <w:t xml:space="preserve">[The introduction of the </w:t>
+        <w:t xml:space="preserve">[This section of the </w:t>
       </w:r>
       <w:r>
         <w:rPr>
           <w:b/>
           <w:bCs/>
         </w:rPr>
-        <w:t xml:space="preserve">Software Requirements Specification (SRS) </w:t>
-      </w:r>
-      <w:r>
-        <w:t xml:space="preserve">provides an overview of the entire </w:t>
+        <w:t>SRS</w:t>
+      </w:r>
+      <w:r>
+        <w:t xml:space="preserve"> describes the general factors that affect the product and its requirements.  This section does not state specific requirements.  Instead, it provides a background for those requirements, which are defined in detail in Section 3, and makes them easier to understand. Include such items as: </w:t>
+      </w:r>
+    </w:p>
+    <w:p>
+      <w:pPr>
+        <w:pStyle w:val="Heading2"/>
+      </w:pPr>
+      <w:bookmarkStart w:id="7" w:name="_Toc5537894"/>
+      <w:r>
+        <w:t>Product perspective</w:t>
+      </w:r>
+      <w:bookmarkEnd w:id="7"/>
+    </w:p>
+    <w:p>
+      <w:pPr>
+        <w:pStyle w:val="Heading3"/>
+      </w:pPr>
+      <w:bookmarkStart w:id="8" w:name="_Toc5537895"/>
+      <w:r>
+        <w:t xml:space="preserve">System </w:t>
+      </w:r>
+      <w:bookmarkEnd w:id="8"/>
+      <w:r>
+        <w:t>Interfaces</w:t>
+      </w:r>
+    </w:p>
+    <w:p>
+      <w:pPr>
+        <w:pStyle w:val="Heading3"/>
+      </w:pPr>
+      <w:bookmarkStart w:id="9" w:name="_Toc5537896"/>
+      <w:r>
+        <w:t>User Interfaces</w:t>
+      </w:r>
+      <w:bookmarkEnd w:id="9"/>
+    </w:p>
+    <w:p>
+      <w:pPr>
+        <w:pStyle w:val="Heading3"/>
+      </w:pPr>
+      <w:bookmarkStart w:id="10" w:name="_Toc5537897"/>
+      <w:r>
+        <w:t>Hardware Interfaces</w:t>
+      </w:r>
+      <w:bookmarkEnd w:id="10"/>
+    </w:p>
+    <w:p>
+      <w:pPr>
+        <w:pStyle w:val="Heading3"/>
+      </w:pPr>
+      <w:bookmarkStart w:id="11" w:name="_Toc5537898"/>
+      <w:r>
+        <w:t>Software Interfaces</w:t>
+      </w:r>
+      <w:bookmarkEnd w:id="11"/>
+    </w:p>
+    <w:p>
+      <w:pPr>
+        <w:pStyle w:val="Heading3"/>
+      </w:pPr>
+      <w:bookmarkStart w:id="12" w:name="_Toc5537899"/>
+      <w:r>
+        <w:t>Communication Interfaces</w:t>
+      </w:r>
+      <w:bookmarkEnd w:id="12"/>
+    </w:p>
+    <w:p>
+      <w:pPr>
+        <w:pStyle w:val="Heading3"/>
+      </w:pPr>
+      <w:bookmarkStart w:id="13" w:name="_Toc5537900"/>
+      <w:r>
+        <w:t>Memory Constraints</w:t>
+      </w:r>
+      <w:bookmarkEnd w:id="13"/>
+    </w:p>
+    <w:p>
+      <w:pPr>
+        <w:pStyle w:val="Heading3"/>
+      </w:pPr>
+      <w:bookmarkStart w:id="14" w:name="_Toc5537901"/>
+      <w:r>
+        <w:t>Operations</w:t>
+      </w:r>
+      <w:bookmarkEnd w:id="14"/>
+    </w:p>
+    <w:p>
+      <w:pPr>
+        <w:pStyle w:val="Heading2"/>
+      </w:pPr>
+      <w:bookmarkStart w:id="15" w:name="_Toc5537902"/>
+      <w:r>
+        <w:t>Product functions</w:t>
+      </w:r>
+      <w:bookmarkEnd w:id="15"/>
+    </w:p>
+    <w:p>
+      <w:pPr>
+        <w:pStyle w:val="Heading2"/>
+      </w:pPr>
+      <w:bookmarkStart w:id="16" w:name="_Toc5537903"/>
+      <w:r>
+        <w:t>User characteristics</w:t>
+      </w:r>
+      <w:bookmarkEnd w:id="16"/>
+    </w:p>
+    <w:p>
+      <w:pPr>
+        <w:pStyle w:val="Heading2"/>
+      </w:pPr>
+      <w:bookmarkStart w:id="17" w:name="_Toc5537904"/>
+      <w:r>
+        <w:t>Constraints</w:t>
+      </w:r>
+      <w:bookmarkEnd w:id="17"/>
+    </w:p>
+    <w:p>
+      <w:pPr>
+        <w:pStyle w:val="Heading2"/>
+      </w:pPr>
+      <w:bookmarkStart w:id="18" w:name="_Toc5537905"/>
+      <w:r>
+        <w:t>Assumptions and dependencies</w:t>
+      </w:r>
+      <w:bookmarkEnd w:id="18"/>
+    </w:p>
+    <w:p>
+      <w:pPr>
+        <w:pStyle w:val="Heading2"/>
+      </w:pPr>
+      <w:bookmarkStart w:id="19" w:name="_Toc5537906"/>
+      <w:r>
+        <w:t>Requirements subsets</w:t>
+      </w:r>
+      <w:bookmarkEnd w:id="19"/>
+    </w:p>
+    <w:p>
+      <w:pPr>
+        <w:pStyle w:val="BodyText"/>
+      </w:pPr>
+    </w:p>
+    <w:p>
+      <w:pPr>
+        <w:pStyle w:val="Heading1"/>
+      </w:pPr>
+      <w:bookmarkStart w:id="20" w:name="_Toc5537907"/>
+      <w:r>
+        <w:t>Specific Requirements</w:t>
+      </w:r>
+      <w:bookmarkEnd w:id="20"/>
+      <w:r>
+        <w:t xml:space="preserve"> </w:t>
+      </w:r>
+    </w:p>
+    <w:p>
+      <w:pPr>
+        <w:pStyle w:val="InfoBlue"/>
+      </w:pPr>
+      <w:r>
+        <w:t xml:space="preserve">[This section of the </w:t>
       </w:r>
       <w:r>
         <w:rPr>
@@ -1780,7 +2095,25 @@
         <w:t>SRS</w:t>
       </w:r>
       <w:r>
-        <w:t xml:space="preserve">. It includes the purpose, scope, definitions, acronyms, abbreviations, references, and overview of the </w:t>
+        <w:t xml:space="preserve"> contains all software requirements to a level of detail sufficient to enable designers to design a system to satisfy those requirements, and testers to test that the system satisfies those requirements. When using use-case modeling, these requirements are captured in the Use Cases and the applicable supplementary specifications.  If use-case modeling is not used, the outline for supplementary specifications may be inserted directly into this section, as shown below.]</w:t>
+      </w:r>
+    </w:p>
+    <w:p>
+      <w:pPr>
+        <w:pStyle w:val="Heading2"/>
+      </w:pPr>
+      <w:bookmarkStart w:id="21" w:name="_Toc5537908"/>
+      <w:r>
+        <w:t>Functionality</w:t>
+      </w:r>
+      <w:bookmarkEnd w:id="21"/>
+    </w:p>
+    <w:p>
+      <w:pPr>
+        <w:pStyle w:val="InfoBlue"/>
+      </w:pPr>
+      <w:r>
+        <w:t xml:space="preserve">[This section describes the functional requirements of the system for those requirements that are expressed in the natural language style. For many applications, this may constitute the bulk of the </w:t>
       </w:r>
       <w:r>
         <w:rPr>
@@ -1790,7 +2123,15 @@
         <w:t>SRS</w:t>
       </w:r>
       <w:r>
-        <w:t>.]</w:t>
+        <w:t xml:space="preserve"> package and thought should be given to the organization of this section. This section is typically organized by feature, but alternative organization methods may also be </w:t>
+      </w:r>
+      <w:proofErr w:type="gramStart"/>
+      <w:r>
+        <w:t>appropriate;</w:t>
+      </w:r>
+      <w:proofErr w:type="gramEnd"/>
+      <w:r>
+        <w:t xml:space="preserve"> for example, organization by user or organization by subsystem. Functional requirements may include feature sets, capabilities, and security.</w:t>
       </w:r>
     </w:p>
     <w:p>
@@ -1798,469 +2139,15 @@
         <w:pStyle w:val="InfoBlue"/>
       </w:pPr>
       <w:r>
-        <w:t xml:space="preserve">[Note: The </w:t>
-      </w:r>
-      <w:r>
-        <w:rPr>
-          <w:b/>
-          <w:bCs/>
-        </w:rPr>
-        <w:t xml:space="preserve">SRS </w:t>
-      </w:r>
-      <w:r>
-        <w:t xml:space="preserve">captures the complete software requirements for the system, or a portion of the system.  Following is a typical </w:t>
-      </w:r>
-      <w:r>
-        <w:rPr>
-          <w:b/>
-          <w:bCs/>
-        </w:rPr>
-        <w:t xml:space="preserve">SRS </w:t>
-      </w:r>
-      <w:r>
-        <w:t xml:space="preserve">outline for a project </w:t>
-      </w:r>
-      <w:r>
-        <w:rPr>
-          <w:b/>
-          <w:bCs/>
-        </w:rPr>
-        <w:t>using use-case modeling</w:t>
-      </w:r>
-      <w:r>
-        <w:t>. This artifact consists of a package containing use cases of the use-case model and applicable Supplementary Specifications and other supporting information.]</w:t>
-      </w:r>
-    </w:p>
-    <w:p>
-      <w:pPr>
-        <w:pStyle w:val="InfoBlue"/>
-      </w:pPr>
-      <w:r>
-        <w:t xml:space="preserve">[Many different arrangements of an </w:t>
-      </w:r>
-      <w:r>
-        <w:rPr>
-          <w:b/>
-          <w:bCs/>
-        </w:rPr>
-        <w:t>SRS</w:t>
-      </w:r>
-      <w:r>
-        <w:t xml:space="preserve"> are possible.  Refer to [IEEE830-1998] for further elaboration of these explanations, as well as other options for </w:t>
-      </w:r>
-      <w:r>
-        <w:rPr>
-          <w:b/>
-          <w:bCs/>
-        </w:rPr>
-        <w:t>SRS</w:t>
-      </w:r>
-      <w:r>
-        <w:t xml:space="preserve"> organization.]</w:t>
-      </w:r>
-    </w:p>
-    <w:p>
-      <w:pPr>
-        <w:pStyle w:val="Heading2"/>
-      </w:pPr>
-      <w:bookmarkStart w:id="1" w:name="_Toc5537888"/>
-      <w:r>
-        <w:t>Purpose</w:t>
-      </w:r>
-      <w:bookmarkEnd w:id="1"/>
-    </w:p>
-    <w:p>
-      <w:pPr>
-        <w:pStyle w:val="InfoBlue"/>
-      </w:pPr>
-      <w:r>
-        <w:t xml:space="preserve">[Specify the purpose of this </w:t>
-      </w:r>
-      <w:r>
-        <w:rPr>
-          <w:b/>
-          <w:bCs/>
-        </w:rPr>
-        <w:t>SRS</w:t>
-      </w:r>
-      <w:r>
-        <w:t xml:space="preserve">. The </w:t>
-      </w:r>
-      <w:r>
-        <w:rPr>
-          <w:b/>
-          <w:bCs/>
-        </w:rPr>
-        <w:t>SRS</w:t>
-      </w:r>
-      <w:r>
-        <w:t xml:space="preserve"> fully describes the external behavior of the application or subsystem identified. It also describes nonfunctional requirements, design constraints, and other factors necessary to provide a complete and comprehensive description of the requirements for the software.]</w:t>
-      </w:r>
-    </w:p>
-    <w:p>
-      <w:pPr>
-        <w:pStyle w:val="Heading2"/>
-      </w:pPr>
-      <w:bookmarkStart w:id="2" w:name="_Toc5537889"/>
-      <w:r>
-        <w:t>Scope</w:t>
-      </w:r>
-      <w:bookmarkEnd w:id="2"/>
-    </w:p>
-    <w:p>
-      <w:pPr>
-        <w:pStyle w:val="InfoBlue"/>
-      </w:pPr>
-      <w:r>
-        <w:t xml:space="preserve">[A brief description of the software application that the </w:t>
-      </w:r>
-      <w:r>
-        <w:rPr>
-          <w:b/>
-          <w:bCs/>
-        </w:rPr>
-        <w:t>SRS</w:t>
-      </w:r>
-      <w:r>
-        <w:t xml:space="preserve"> applies to, the feature or other subsystem grouping, what Use-Case model(s) it is associated with, and anything else that is affected or influenced by this document.]</w:t>
-      </w:r>
-    </w:p>
-    <w:p>
-      <w:pPr>
-        <w:pStyle w:val="Heading2"/>
-      </w:pPr>
-      <w:bookmarkStart w:id="3" w:name="_Toc5537890"/>
-      <w:r>
-        <w:t>Definitions, Acronyms, and Abbreviations</w:t>
-      </w:r>
-      <w:bookmarkEnd w:id="3"/>
-    </w:p>
-    <w:p>
-      <w:pPr>
-        <w:pStyle w:val="InfoBlue"/>
-      </w:pPr>
-      <w:r>
-        <w:t xml:space="preserve">[This subsection provides the definitions of all terms, acronyms, and abbreviations required to properly interpret the </w:t>
-      </w:r>
-      <w:r>
-        <w:rPr>
-          <w:b/>
-          <w:bCs/>
-        </w:rPr>
-        <w:t>SRS</w:t>
-      </w:r>
-      <w:r>
-        <w:t>.  This information may be provided by reference to the project’s Glossary.]</w:t>
-      </w:r>
-    </w:p>
-    <w:p>
-      <w:pPr>
-        <w:pStyle w:val="Heading2"/>
-      </w:pPr>
-      <w:bookmarkStart w:id="4" w:name="_Toc5537891"/>
-      <w:r>
-        <w:t>References</w:t>
-      </w:r>
-      <w:bookmarkEnd w:id="4"/>
-    </w:p>
-    <w:p>
-      <w:pPr>
-        <w:pStyle w:val="InfoBlue"/>
-      </w:pPr>
-      <w:r>
-        <w:t xml:space="preserve">[This subsection provides a complete list of all documents referenced elsewhere in the </w:t>
-      </w:r>
-      <w:r>
-        <w:rPr>
-          <w:b/>
-          <w:bCs/>
-        </w:rPr>
-        <w:t>SRS</w:t>
-      </w:r>
-      <w:r>
-        <w:t>.  Identify each document by title, report number if applicable, date, and publishing organization.  Specify the sources from which the references can be obtained. This information may be provided by reference to an appendix or to another document.]</w:t>
-      </w:r>
-    </w:p>
-    <w:p>
-      <w:pPr>
-        <w:pStyle w:val="Heading2"/>
-      </w:pPr>
-      <w:bookmarkStart w:id="5" w:name="_Toc5537892"/>
-      <w:r>
-        <w:t>Overview</w:t>
-      </w:r>
-      <w:bookmarkEnd w:id="5"/>
-    </w:p>
-    <w:p>
-      <w:pPr>
-        <w:pStyle w:val="InfoBlue"/>
-      </w:pPr>
-      <w:r>
-        <w:t xml:space="preserve">[This subsection describes what the rest of the </w:t>
-      </w:r>
-      <w:r>
-        <w:rPr>
-          <w:b/>
-          <w:bCs/>
-        </w:rPr>
-        <w:t>SRS</w:t>
-      </w:r>
-      <w:r>
-        <w:t xml:space="preserve"> contains and explains how the document is organized.]</w:t>
-      </w:r>
-    </w:p>
-    <w:p>
-      <w:pPr>
-        <w:pStyle w:val="Heading1"/>
-      </w:pPr>
-      <w:r>
-        <w:br w:type="page"/>
-      </w:r>
-      <w:bookmarkStart w:id="6" w:name="_Toc5537893"/>
-      <w:r>
-        <w:lastRenderedPageBreak/>
-        <w:t>Overall Description</w:t>
-      </w:r>
-      <w:bookmarkEnd w:id="6"/>
-    </w:p>
-    <w:p>
-      <w:pPr>
-        <w:pStyle w:val="InfoBlue"/>
-      </w:pPr>
-      <w:r>
-        <w:t xml:space="preserve">[This section of the </w:t>
-      </w:r>
-      <w:r>
-        <w:rPr>
-          <w:b/>
-          <w:bCs/>
-        </w:rPr>
-        <w:t>SRS</w:t>
-      </w:r>
-      <w:r>
-        <w:t xml:space="preserve"> describes the general factors that affect the product and its requirements.  This section does not state specific requirements.  Instead, it provides a background for those requirements, which are defined in detail in Section 3, and makes them easier to understand. Include such items as: </w:t>
-      </w:r>
-    </w:p>
-    <w:p>
-      <w:pPr>
-        <w:pStyle w:val="Heading2"/>
-      </w:pPr>
-      <w:bookmarkStart w:id="7" w:name="_Toc5537894"/>
-      <w:r>
-        <w:t>Product perspective</w:t>
-      </w:r>
-      <w:bookmarkEnd w:id="7"/>
+        <w:t>Where application development tools, such as requirements tools, modeling tools, and the like, are employed to capture the functionality, this section of the document would refer to the availability of that data, indicating the location and name of the tool used to capture the data.]</w:t>
+      </w:r>
     </w:p>
     <w:p>
       <w:pPr>
         <w:pStyle w:val="Heading3"/>
       </w:pPr>
-      <w:bookmarkStart w:id="8" w:name="_Toc5537895"/>
-      <w:r>
-        <w:t xml:space="preserve">System </w:t>
-      </w:r>
-      <w:bookmarkEnd w:id="8"/>
-      <w:r>
-        <w:t>Interfaces</w:t>
-      </w:r>
-    </w:p>
-    <w:p>
-      <w:pPr>
-        <w:pStyle w:val="Heading3"/>
-      </w:pPr>
-      <w:bookmarkStart w:id="9" w:name="_Toc5537896"/>
-      <w:r>
-        <w:t>User Interfaces</w:t>
-      </w:r>
-      <w:bookmarkEnd w:id="9"/>
-    </w:p>
-    <w:p>
-      <w:pPr>
-        <w:pStyle w:val="Heading3"/>
-      </w:pPr>
-      <w:bookmarkStart w:id="10" w:name="_Toc5537897"/>
-      <w:r>
-        <w:t>Hardware Interfaces</w:t>
-      </w:r>
-      <w:bookmarkEnd w:id="10"/>
-    </w:p>
-    <w:p>
-      <w:pPr>
-        <w:pStyle w:val="Heading3"/>
-      </w:pPr>
-      <w:bookmarkStart w:id="11" w:name="_Toc5537898"/>
-      <w:r>
-        <w:t>Software Interfaces</w:t>
-      </w:r>
-      <w:bookmarkEnd w:id="11"/>
-    </w:p>
-    <w:p>
-      <w:pPr>
-        <w:pStyle w:val="Heading3"/>
-      </w:pPr>
-      <w:bookmarkStart w:id="12" w:name="_Toc5537899"/>
-      <w:r>
-        <w:t>Communication Interfaces</w:t>
-      </w:r>
-      <w:bookmarkEnd w:id="12"/>
-    </w:p>
-    <w:p>
-      <w:pPr>
-        <w:pStyle w:val="Heading3"/>
-      </w:pPr>
-      <w:bookmarkStart w:id="13" w:name="_Toc5537900"/>
-      <w:r>
-        <w:t>Memory Constraints</w:t>
-      </w:r>
-      <w:bookmarkEnd w:id="13"/>
-    </w:p>
-    <w:p>
-      <w:pPr>
-        <w:pStyle w:val="Heading3"/>
-      </w:pPr>
-      <w:bookmarkStart w:id="14" w:name="_Toc5537901"/>
-      <w:r>
-        <w:t>Operations</w:t>
-      </w:r>
-      <w:bookmarkEnd w:id="14"/>
-    </w:p>
-    <w:p>
-      <w:pPr>
-        <w:pStyle w:val="Heading2"/>
-      </w:pPr>
-      <w:bookmarkStart w:id="15" w:name="_Toc5537902"/>
-      <w:r>
-        <w:t>Product functions</w:t>
-      </w:r>
-      <w:bookmarkEnd w:id="15"/>
-    </w:p>
-    <w:p>
-      <w:pPr>
-        <w:pStyle w:val="Heading2"/>
-      </w:pPr>
-      <w:bookmarkStart w:id="16" w:name="_Toc5537903"/>
-      <w:r>
-        <w:t>User characteristics</w:t>
-      </w:r>
-      <w:bookmarkEnd w:id="16"/>
-    </w:p>
-    <w:p>
-      <w:pPr>
-        <w:pStyle w:val="Heading2"/>
-      </w:pPr>
-      <w:bookmarkStart w:id="17" w:name="_Toc5537904"/>
-      <w:r>
-        <w:t>Constraints</w:t>
-      </w:r>
-      <w:bookmarkEnd w:id="17"/>
-    </w:p>
-    <w:p>
-      <w:pPr>
-        <w:pStyle w:val="Heading2"/>
-      </w:pPr>
-      <w:bookmarkStart w:id="18" w:name="_Toc5537905"/>
-      <w:r>
-        <w:t>Assumptions and dependencies</w:t>
-      </w:r>
-      <w:bookmarkEnd w:id="18"/>
-    </w:p>
-    <w:p>
-      <w:pPr>
-        <w:pStyle w:val="Heading2"/>
-      </w:pPr>
-      <w:bookmarkStart w:id="19" w:name="_Toc5537906"/>
-      <w:r>
-        <w:t>Requirements subsets</w:t>
-      </w:r>
-      <w:bookmarkEnd w:id="19"/>
-    </w:p>
-    <w:p>
-      <w:pPr>
-        <w:pStyle w:val="BodyText"/>
-      </w:pPr>
-    </w:p>
-    <w:p>
-      <w:pPr>
-        <w:pStyle w:val="Heading1"/>
-      </w:pPr>
-      <w:bookmarkStart w:id="20" w:name="_Toc5537907"/>
-      <w:r>
-        <w:t>Specific Requirements</w:t>
-      </w:r>
-      <w:bookmarkEnd w:id="20"/>
-      <w:r>
-        <w:t xml:space="preserve"> </w:t>
-      </w:r>
-    </w:p>
-    <w:p>
-      <w:pPr>
-        <w:pStyle w:val="InfoBlue"/>
-      </w:pPr>
-      <w:r>
-        <w:t xml:space="preserve">[This section of the </w:t>
-      </w:r>
-      <w:r>
-        <w:rPr>
-          <w:b/>
-          <w:bCs/>
-        </w:rPr>
-        <w:t>SRS</w:t>
-      </w:r>
-      <w:r>
-        <w:t xml:space="preserve"> contains all software requirements to a level of detail sufficient to enable designers to design a system to satisfy those requirements, and testers to test that the system satisfies those requirements. When using use-case modeling, these requirements are captured in the Use Cases and the applicable supplementary specifications.  If use-case modeling is not used, the outline for supplementary specifications may be inserted directly into this section, as shown below.]</w:t>
-      </w:r>
-    </w:p>
-    <w:p>
-      <w:pPr>
-        <w:pStyle w:val="Heading2"/>
-      </w:pPr>
-      <w:bookmarkStart w:id="21" w:name="_Toc5537908"/>
-      <w:r>
-        <w:t>Functionality</w:t>
-      </w:r>
-      <w:bookmarkEnd w:id="21"/>
-    </w:p>
-    <w:p>
-      <w:pPr>
-        <w:pStyle w:val="InfoBlue"/>
-      </w:pPr>
-      <w:r>
-        <w:t xml:space="preserve">[This section describes the functional requirements of the system for those requirements that are expressed in the natural language style. For many applications, this may constitute the bulk of the </w:t>
-      </w:r>
-      <w:r>
-        <w:rPr>
-          <w:b/>
-          <w:bCs/>
-        </w:rPr>
-        <w:t>SRS</w:t>
-      </w:r>
-      <w:r>
-        <w:t xml:space="preserve"> package and thought should be given to the organization of this section. This section is typically organized by feature, but alternative organization methods may also be </w:t>
-      </w:r>
-      <w:proofErr w:type="gramStart"/>
-      <w:r>
-        <w:t>appropriate;</w:t>
-      </w:r>
-      <w:proofErr w:type="gramEnd"/>
-      <w:r>
-        <w:t xml:space="preserve"> for example, organization by user or organization by subsystem. Functional requirements may include feature sets, capabilities, and security.</w:t>
-      </w:r>
-    </w:p>
-    <w:p>
-      <w:pPr>
-        <w:pStyle w:val="InfoBlue"/>
-      </w:pPr>
-      <w:r>
-        <w:t>Where application development tools, such as requirements tools, modeling tools, and the like, are employed to capture the functionality, this section of the document would refer to the availability of that data, indicating the location and name of the tool used to capture the data.]</w:t>
-      </w:r>
-    </w:p>
-    <w:p>
-      <w:pPr>
-        <w:pStyle w:val="Heading3"/>
-      </w:pPr>
       <w:bookmarkStart w:id="22" w:name="_Toc5537909"/>
       <w:r>
-        <w:lastRenderedPageBreak/>
         <w:t>&lt;Functional Requirement One&gt;</w:t>
       </w:r>
       <w:bookmarkEnd w:id="22"/>
@@ -2280,6 +2167,7 @@
       <w:bookmarkStart w:id="23" w:name="_Toc492796467"/>
       <w:bookmarkStart w:id="24" w:name="_Toc5537910"/>
       <w:r>
+        <w:lastRenderedPageBreak/>
         <w:t xml:space="preserve">Use-Case </w:t>
       </w:r>
       <w:bookmarkEnd w:id="23"/>
@@ -3268,11 +3156,127 @@
       </w:pPr>
     </w:lvl>
   </w:abstractNum>
+  <w:abstractNum w:abstractNumId="2" w15:restartNumberingAfterBreak="0">
+    <w:nsid w:val="3761467E"/>
+    <w:multiLevelType w:val="hybridMultilevel"/>
+    <w:tmpl w:val="27CE6A2E"/>
+    <w:lvl w:ilvl="0" w:tplc="04090001">
+      <w:start w:val="1"/>
+      <w:numFmt w:val="bullet"/>
+      <w:lvlText w:val=""/>
+      <w:lvlJc w:val="left"/>
+      <w:pPr>
+        <w:ind w:left="1440" w:hanging="360"/>
+      </w:pPr>
+      <w:rPr>
+        <w:rFonts w:ascii="Symbol" w:hAnsi="Symbol" w:hint="default"/>
+      </w:rPr>
+    </w:lvl>
+    <w:lvl w:ilvl="1" w:tplc="04090003" w:tentative="1">
+      <w:start w:val="1"/>
+      <w:numFmt w:val="bullet"/>
+      <w:lvlText w:val="o"/>
+      <w:lvlJc w:val="left"/>
+      <w:pPr>
+        <w:ind w:left="2160" w:hanging="360"/>
+      </w:pPr>
+      <w:rPr>
+        <w:rFonts w:ascii="Courier New" w:hAnsi="Courier New" w:hint="default"/>
+      </w:rPr>
+    </w:lvl>
+    <w:lvl w:ilvl="2" w:tplc="04090005" w:tentative="1">
+      <w:start w:val="1"/>
+      <w:numFmt w:val="bullet"/>
+      <w:lvlText w:val=""/>
+      <w:lvlJc w:val="left"/>
+      <w:pPr>
+        <w:ind w:left="2880" w:hanging="360"/>
+      </w:pPr>
+      <w:rPr>
+        <w:rFonts w:ascii="Wingdings" w:hAnsi="Wingdings" w:hint="default"/>
+      </w:rPr>
+    </w:lvl>
+    <w:lvl w:ilvl="3" w:tplc="04090001" w:tentative="1">
+      <w:start w:val="1"/>
+      <w:numFmt w:val="bullet"/>
+      <w:lvlText w:val=""/>
+      <w:lvlJc w:val="left"/>
+      <w:pPr>
+        <w:ind w:left="3600" w:hanging="360"/>
+      </w:pPr>
+      <w:rPr>
+        <w:rFonts w:ascii="Symbol" w:hAnsi="Symbol" w:hint="default"/>
+      </w:rPr>
+    </w:lvl>
+    <w:lvl w:ilvl="4" w:tplc="04090003" w:tentative="1">
+      <w:start w:val="1"/>
+      <w:numFmt w:val="bullet"/>
+      <w:lvlText w:val="o"/>
+      <w:lvlJc w:val="left"/>
+      <w:pPr>
+        <w:ind w:left="4320" w:hanging="360"/>
+      </w:pPr>
+      <w:rPr>
+        <w:rFonts w:ascii="Courier New" w:hAnsi="Courier New" w:hint="default"/>
+      </w:rPr>
+    </w:lvl>
+    <w:lvl w:ilvl="5" w:tplc="04090005" w:tentative="1">
+      <w:start w:val="1"/>
+      <w:numFmt w:val="bullet"/>
+      <w:lvlText w:val=""/>
+      <w:lvlJc w:val="left"/>
+      <w:pPr>
+        <w:ind w:left="5040" w:hanging="360"/>
+      </w:pPr>
+      <w:rPr>
+        <w:rFonts w:ascii="Wingdings" w:hAnsi="Wingdings" w:hint="default"/>
+      </w:rPr>
+    </w:lvl>
+    <w:lvl w:ilvl="6" w:tplc="04090001" w:tentative="1">
+      <w:start w:val="1"/>
+      <w:numFmt w:val="bullet"/>
+      <w:lvlText w:val=""/>
+      <w:lvlJc w:val="left"/>
+      <w:pPr>
+        <w:ind w:left="5760" w:hanging="360"/>
+      </w:pPr>
+      <w:rPr>
+        <w:rFonts w:ascii="Symbol" w:hAnsi="Symbol" w:hint="default"/>
+      </w:rPr>
+    </w:lvl>
+    <w:lvl w:ilvl="7" w:tplc="04090003" w:tentative="1">
+      <w:start w:val="1"/>
+      <w:numFmt w:val="bullet"/>
+      <w:lvlText w:val="o"/>
+      <w:lvlJc w:val="left"/>
+      <w:pPr>
+        <w:ind w:left="6480" w:hanging="360"/>
+      </w:pPr>
+      <w:rPr>
+        <w:rFonts w:ascii="Courier New" w:hAnsi="Courier New" w:hint="default"/>
+      </w:rPr>
+    </w:lvl>
+    <w:lvl w:ilvl="8" w:tplc="04090005" w:tentative="1">
+      <w:start w:val="1"/>
+      <w:numFmt w:val="bullet"/>
+      <w:lvlText w:val=""/>
+      <w:lvlJc w:val="left"/>
+      <w:pPr>
+        <w:ind w:left="7200" w:hanging="360"/>
+      </w:pPr>
+      <w:rPr>
+        <w:rFonts w:ascii="Wingdings" w:hAnsi="Wingdings" w:hint="default"/>
+      </w:rPr>
+    </w:lvl>
+  </w:abstractNum>
   <w:num w:numId="1" w16cid:durableId="100951716">
     <w:abstractNumId w:val="0"/>
   </w:num>
   <w:num w:numId="2" w16cid:durableId="154028298">
     <w:abstractNumId w:val="1"/>
+  </w:num>
+  <w:num w:numId="3" w16cid:durableId="495805831">
+    <w:abstractNumId w:val="2"/>
   </w:num>
   <w:numIdMacAtCleanup w:val="2"/>
 </w:numbering>

</xml_diff>

<commit_message>
Add preliminary requiremets to requirements doc
Adds requirements to the requirements doc so that the group
can work simultaneously. The requirements are not final, but
their current state is similar to what it will be.
</commit_message>
<xml_diff>
--- a/Documentation/Software-Requirements-Spec.docx
+++ b/Documentation/Software-Requirements-Spec.docx
@@ -67,12 +67,8 @@
       <w:pPr>
         <w:pStyle w:val="BodyText"/>
         <w:sectPr>
-          <w:headerReference w:type="even" r:id="rId7"/>
-          <w:headerReference w:type="default" r:id="rId8"/>
-          <w:footerReference w:type="even" r:id="rId9"/>
-          <w:footerReference w:type="default" r:id="rId10"/>
-          <w:headerReference w:type="first" r:id="rId11"/>
-          <w:footerReference w:type="first" r:id="rId12"/>
+          <w:headerReference w:type="default" r:id="rId7"/>
+          <w:footerReference w:type="even" r:id="rId8"/>
           <w:pgSz w:w="12240" w:h="15840" w:code="1"/>
           <w:pgMar w:top="1440" w:right="1440" w:bottom="1440" w:left="1440" w:header="720" w:footer="720" w:gutter="0"/>
           <w:cols w:space="720"/>
@@ -398,8 +394,12 @@
           <w:tab w:val="left" w:pos="432"/>
         </w:tabs>
         <w:rPr>
-          <w:sz w:val="24"/>
-          <w:szCs w:val="24"/>
+          <w:rFonts w:asciiTheme="minorHAnsi" w:eastAsiaTheme="minorEastAsia" w:hAnsiTheme="minorHAnsi" w:cstheme="minorBidi"/>
+          <w:noProof/>
+          <w:kern w:val="2"/>
+          <w:sz w:val="22"/>
+          <w:szCs w:val="22"/>
+          <w14:ligatures w14:val="standardContextual"/>
         </w:rPr>
       </w:pPr>
       <w:r>
@@ -413,33 +413,54 @@
       </w:r>
       <w:r>
         <w:rPr>
-          <w:szCs w:val="24"/>
+          <w:noProof/>
         </w:rPr>
         <w:t>1.</w:t>
       </w:r>
       <w:r>
         <w:rPr>
-          <w:sz w:val="24"/>
-          <w:szCs w:val="24"/>
-        </w:rPr>
-        <w:tab/>
-      </w:r>
-      <w:r>
-        <w:rPr>
-          <w:szCs w:val="24"/>
+          <w:rFonts w:asciiTheme="minorHAnsi" w:eastAsiaTheme="minorEastAsia" w:hAnsiTheme="minorHAnsi" w:cstheme="minorBidi"/>
+          <w:noProof/>
+          <w:kern w:val="2"/>
+          <w:sz w:val="22"/>
+          <w:szCs w:val="22"/>
+          <w14:ligatures w14:val="standardContextual"/>
+        </w:rPr>
+        <w:tab/>
+      </w:r>
+      <w:r>
+        <w:rPr>
+          <w:noProof/>
         </w:rPr>
         <w:t>Introduction</w:t>
       </w:r>
       <w:r>
-        <w:tab/>
-      </w:r>
-      <w:r>
+        <w:rPr>
+          <w:noProof/>
+        </w:rPr>
+        <w:tab/>
+      </w:r>
+      <w:r>
+        <w:rPr>
+          <w:noProof/>
+        </w:rPr>
         <w:fldChar w:fldCharType="begin"/>
       </w:r>
       <w:r>
-        <w:instrText xml:space="preserve"> PAGEREF _Toc5537887 \h </w:instrText>
-      </w:r>
-      <w:r>
+        <w:rPr>
+          <w:noProof/>
+        </w:rPr>
+        <w:instrText xml:space="preserve"> PAGEREF _Toc147951058 \h </w:instrText>
+      </w:r>
+      <w:r>
+        <w:rPr>
+          <w:noProof/>
+        </w:rPr>
+      </w:r>
+      <w:r>
+        <w:rPr>
+          <w:noProof/>
+        </w:rPr>
         <w:fldChar w:fldCharType="separate"/>
       </w:r>
       <w:r>
@@ -449,6 +470,9 @@
         <w:t>4</w:t>
       </w:r>
       <w:r>
+        <w:rPr>
+          <w:noProof/>
+        </w:rPr>
         <w:fldChar w:fldCharType="end"/>
       </w:r>
     </w:p>
@@ -459,33 +483,64 @@
           <w:tab w:val="left" w:pos="1000"/>
         </w:tabs>
         <w:rPr>
-          <w:sz w:val="24"/>
-          <w:szCs w:val="24"/>
-        </w:rPr>
-      </w:pPr>
-      <w:r>
+          <w:rFonts w:asciiTheme="minorHAnsi" w:eastAsiaTheme="minorEastAsia" w:hAnsiTheme="minorHAnsi" w:cstheme="minorBidi"/>
+          <w:noProof/>
+          <w:kern w:val="2"/>
+          <w:sz w:val="22"/>
+          <w:szCs w:val="22"/>
+          <w14:ligatures w14:val="standardContextual"/>
+        </w:rPr>
+      </w:pPr>
+      <w:r>
+        <w:rPr>
+          <w:noProof/>
+        </w:rPr>
         <w:t>1.1</w:t>
       </w:r>
       <w:r>
         <w:rPr>
-          <w:sz w:val="24"/>
-          <w:szCs w:val="24"/>
-        </w:rPr>
-        <w:tab/>
-      </w:r>
-      <w:r>
+          <w:rFonts w:asciiTheme="minorHAnsi" w:eastAsiaTheme="minorEastAsia" w:hAnsiTheme="minorHAnsi" w:cstheme="minorBidi"/>
+          <w:noProof/>
+          <w:kern w:val="2"/>
+          <w:sz w:val="22"/>
+          <w:szCs w:val="22"/>
+          <w14:ligatures w14:val="standardContextual"/>
+        </w:rPr>
+        <w:tab/>
+      </w:r>
+      <w:r>
+        <w:rPr>
+          <w:noProof/>
+        </w:rPr>
         <w:t>Purpose</w:t>
       </w:r>
       <w:r>
-        <w:tab/>
-      </w:r>
-      <w:r>
+        <w:rPr>
+          <w:noProof/>
+        </w:rPr>
+        <w:tab/>
+      </w:r>
+      <w:r>
+        <w:rPr>
+          <w:noProof/>
+        </w:rPr>
         <w:fldChar w:fldCharType="begin"/>
       </w:r>
       <w:r>
-        <w:instrText xml:space="preserve"> PAGEREF _Toc5537888 \h </w:instrText>
-      </w:r>
-      <w:r>
+        <w:rPr>
+          <w:noProof/>
+        </w:rPr>
+        <w:instrText xml:space="preserve"> PAGEREF _Toc147951059 \h </w:instrText>
+      </w:r>
+      <w:r>
+        <w:rPr>
+          <w:noProof/>
+        </w:rPr>
+      </w:r>
+      <w:r>
+        <w:rPr>
+          <w:noProof/>
+        </w:rPr>
         <w:fldChar w:fldCharType="separate"/>
       </w:r>
       <w:r>
@@ -495,6 +550,9 @@
         <w:t>4</w:t>
       </w:r>
       <w:r>
+        <w:rPr>
+          <w:noProof/>
+        </w:rPr>
         <w:fldChar w:fldCharType="end"/>
       </w:r>
     </w:p>
@@ -505,33 +563,64 @@
           <w:tab w:val="left" w:pos="1000"/>
         </w:tabs>
         <w:rPr>
-          <w:sz w:val="24"/>
-          <w:szCs w:val="24"/>
-        </w:rPr>
-      </w:pPr>
-      <w:r>
+          <w:rFonts w:asciiTheme="minorHAnsi" w:eastAsiaTheme="minorEastAsia" w:hAnsiTheme="minorHAnsi" w:cstheme="minorBidi"/>
+          <w:noProof/>
+          <w:kern w:val="2"/>
+          <w:sz w:val="22"/>
+          <w:szCs w:val="22"/>
+          <w14:ligatures w14:val="standardContextual"/>
+        </w:rPr>
+      </w:pPr>
+      <w:r>
+        <w:rPr>
+          <w:noProof/>
+        </w:rPr>
         <w:t>1.2</w:t>
       </w:r>
       <w:r>
         <w:rPr>
-          <w:sz w:val="24"/>
-          <w:szCs w:val="24"/>
-        </w:rPr>
-        <w:tab/>
-      </w:r>
-      <w:r>
+          <w:rFonts w:asciiTheme="minorHAnsi" w:eastAsiaTheme="minorEastAsia" w:hAnsiTheme="minorHAnsi" w:cstheme="minorBidi"/>
+          <w:noProof/>
+          <w:kern w:val="2"/>
+          <w:sz w:val="22"/>
+          <w:szCs w:val="22"/>
+          <w14:ligatures w14:val="standardContextual"/>
+        </w:rPr>
+        <w:tab/>
+      </w:r>
+      <w:r>
+        <w:rPr>
+          <w:noProof/>
+        </w:rPr>
         <w:t>Scope</w:t>
       </w:r>
       <w:r>
-        <w:tab/>
-      </w:r>
-      <w:r>
+        <w:rPr>
+          <w:noProof/>
+        </w:rPr>
+        <w:tab/>
+      </w:r>
+      <w:r>
+        <w:rPr>
+          <w:noProof/>
+        </w:rPr>
         <w:fldChar w:fldCharType="begin"/>
       </w:r>
       <w:r>
-        <w:instrText xml:space="preserve"> PAGEREF _Toc5537889 \h </w:instrText>
-      </w:r>
-      <w:r>
+        <w:rPr>
+          <w:noProof/>
+        </w:rPr>
+        <w:instrText xml:space="preserve"> PAGEREF _Toc147951060 \h </w:instrText>
+      </w:r>
+      <w:r>
+        <w:rPr>
+          <w:noProof/>
+        </w:rPr>
+      </w:r>
+      <w:r>
+        <w:rPr>
+          <w:noProof/>
+        </w:rPr>
         <w:fldChar w:fldCharType="separate"/>
       </w:r>
       <w:r>
@@ -541,6 +630,9 @@
         <w:t>4</w:t>
       </w:r>
       <w:r>
+        <w:rPr>
+          <w:noProof/>
+        </w:rPr>
         <w:fldChar w:fldCharType="end"/>
       </w:r>
     </w:p>
@@ -551,33 +643,64 @@
           <w:tab w:val="left" w:pos="1000"/>
         </w:tabs>
         <w:rPr>
-          <w:sz w:val="24"/>
-          <w:szCs w:val="24"/>
-        </w:rPr>
-      </w:pPr>
-      <w:r>
+          <w:rFonts w:asciiTheme="minorHAnsi" w:eastAsiaTheme="minorEastAsia" w:hAnsiTheme="minorHAnsi" w:cstheme="minorBidi"/>
+          <w:noProof/>
+          <w:kern w:val="2"/>
+          <w:sz w:val="22"/>
+          <w:szCs w:val="22"/>
+          <w14:ligatures w14:val="standardContextual"/>
+        </w:rPr>
+      </w:pPr>
+      <w:r>
+        <w:rPr>
+          <w:noProof/>
+        </w:rPr>
         <w:t>1.3</w:t>
       </w:r>
       <w:r>
         <w:rPr>
-          <w:sz w:val="24"/>
-          <w:szCs w:val="24"/>
-        </w:rPr>
-        <w:tab/>
-      </w:r>
-      <w:r>
+          <w:rFonts w:asciiTheme="minorHAnsi" w:eastAsiaTheme="minorEastAsia" w:hAnsiTheme="minorHAnsi" w:cstheme="minorBidi"/>
+          <w:noProof/>
+          <w:kern w:val="2"/>
+          <w:sz w:val="22"/>
+          <w:szCs w:val="22"/>
+          <w14:ligatures w14:val="standardContextual"/>
+        </w:rPr>
+        <w:tab/>
+      </w:r>
+      <w:r>
+        <w:rPr>
+          <w:noProof/>
+        </w:rPr>
         <w:t>Definitions, Acronyms, and Abbreviations</w:t>
       </w:r>
       <w:r>
-        <w:tab/>
-      </w:r>
-      <w:r>
+        <w:rPr>
+          <w:noProof/>
+        </w:rPr>
+        <w:tab/>
+      </w:r>
+      <w:r>
+        <w:rPr>
+          <w:noProof/>
+        </w:rPr>
         <w:fldChar w:fldCharType="begin"/>
       </w:r>
       <w:r>
-        <w:instrText xml:space="preserve"> PAGEREF _Toc5537890 \h </w:instrText>
-      </w:r>
-      <w:r>
+        <w:rPr>
+          <w:noProof/>
+        </w:rPr>
+        <w:instrText xml:space="preserve"> PAGEREF _Toc147951061 \h </w:instrText>
+      </w:r>
+      <w:r>
+        <w:rPr>
+          <w:noProof/>
+        </w:rPr>
+      </w:r>
+      <w:r>
+        <w:rPr>
+          <w:noProof/>
+        </w:rPr>
         <w:fldChar w:fldCharType="separate"/>
       </w:r>
       <w:r>
@@ -587,6 +710,9 @@
         <w:t>4</w:t>
       </w:r>
       <w:r>
+        <w:rPr>
+          <w:noProof/>
+        </w:rPr>
         <w:fldChar w:fldCharType="end"/>
       </w:r>
     </w:p>
@@ -597,33 +723,64 @@
           <w:tab w:val="left" w:pos="1000"/>
         </w:tabs>
         <w:rPr>
-          <w:sz w:val="24"/>
-          <w:szCs w:val="24"/>
-        </w:rPr>
-      </w:pPr>
-      <w:r>
+          <w:rFonts w:asciiTheme="minorHAnsi" w:eastAsiaTheme="minorEastAsia" w:hAnsiTheme="minorHAnsi" w:cstheme="minorBidi"/>
+          <w:noProof/>
+          <w:kern w:val="2"/>
+          <w:sz w:val="22"/>
+          <w:szCs w:val="22"/>
+          <w14:ligatures w14:val="standardContextual"/>
+        </w:rPr>
+      </w:pPr>
+      <w:r>
+        <w:rPr>
+          <w:noProof/>
+        </w:rPr>
         <w:t>1.4</w:t>
       </w:r>
       <w:r>
         <w:rPr>
-          <w:sz w:val="24"/>
-          <w:szCs w:val="24"/>
-        </w:rPr>
-        <w:tab/>
-      </w:r>
-      <w:r>
+          <w:rFonts w:asciiTheme="minorHAnsi" w:eastAsiaTheme="minorEastAsia" w:hAnsiTheme="minorHAnsi" w:cstheme="minorBidi"/>
+          <w:noProof/>
+          <w:kern w:val="2"/>
+          <w:sz w:val="22"/>
+          <w:szCs w:val="22"/>
+          <w14:ligatures w14:val="standardContextual"/>
+        </w:rPr>
+        <w:tab/>
+      </w:r>
+      <w:r>
+        <w:rPr>
+          <w:noProof/>
+        </w:rPr>
         <w:t>References</w:t>
       </w:r>
       <w:r>
-        <w:tab/>
-      </w:r>
-      <w:r>
+        <w:rPr>
+          <w:noProof/>
+        </w:rPr>
+        <w:tab/>
+      </w:r>
+      <w:r>
+        <w:rPr>
+          <w:noProof/>
+        </w:rPr>
         <w:fldChar w:fldCharType="begin"/>
       </w:r>
       <w:r>
-        <w:instrText xml:space="preserve"> PAGEREF _Toc5537891 \h </w:instrText>
-      </w:r>
-      <w:r>
+        <w:rPr>
+          <w:noProof/>
+        </w:rPr>
+        <w:instrText xml:space="preserve"> PAGEREF _Toc147951062 \h </w:instrText>
+      </w:r>
+      <w:r>
+        <w:rPr>
+          <w:noProof/>
+        </w:rPr>
+      </w:r>
+      <w:r>
+        <w:rPr>
+          <w:noProof/>
+        </w:rPr>
         <w:fldChar w:fldCharType="separate"/>
       </w:r>
       <w:r>
@@ -633,6 +790,9 @@
         <w:t>4</w:t>
       </w:r>
       <w:r>
+        <w:rPr>
+          <w:noProof/>
+        </w:rPr>
         <w:fldChar w:fldCharType="end"/>
       </w:r>
     </w:p>
@@ -643,33 +803,64 @@
           <w:tab w:val="left" w:pos="1000"/>
         </w:tabs>
         <w:rPr>
-          <w:sz w:val="24"/>
-          <w:szCs w:val="24"/>
-        </w:rPr>
-      </w:pPr>
-      <w:r>
+          <w:rFonts w:asciiTheme="minorHAnsi" w:eastAsiaTheme="minorEastAsia" w:hAnsiTheme="minorHAnsi" w:cstheme="minorBidi"/>
+          <w:noProof/>
+          <w:kern w:val="2"/>
+          <w:sz w:val="22"/>
+          <w:szCs w:val="22"/>
+          <w14:ligatures w14:val="standardContextual"/>
+        </w:rPr>
+      </w:pPr>
+      <w:r>
+        <w:rPr>
+          <w:noProof/>
+        </w:rPr>
         <w:t>1.5</w:t>
       </w:r>
       <w:r>
         <w:rPr>
-          <w:sz w:val="24"/>
-          <w:szCs w:val="24"/>
-        </w:rPr>
-        <w:tab/>
-      </w:r>
-      <w:r>
+          <w:rFonts w:asciiTheme="minorHAnsi" w:eastAsiaTheme="minorEastAsia" w:hAnsiTheme="minorHAnsi" w:cstheme="minorBidi"/>
+          <w:noProof/>
+          <w:kern w:val="2"/>
+          <w:sz w:val="22"/>
+          <w:szCs w:val="22"/>
+          <w14:ligatures w14:val="standardContextual"/>
+        </w:rPr>
+        <w:tab/>
+      </w:r>
+      <w:r>
+        <w:rPr>
+          <w:noProof/>
+        </w:rPr>
         <w:t>Overview</w:t>
       </w:r>
       <w:r>
-        <w:tab/>
-      </w:r>
-      <w:r>
+        <w:rPr>
+          <w:noProof/>
+        </w:rPr>
+        <w:tab/>
+      </w:r>
+      <w:r>
+        <w:rPr>
+          <w:noProof/>
+        </w:rPr>
         <w:fldChar w:fldCharType="begin"/>
       </w:r>
       <w:r>
-        <w:instrText xml:space="preserve"> PAGEREF _Toc5537892 \h </w:instrText>
-      </w:r>
-      <w:r>
+        <w:rPr>
+          <w:noProof/>
+        </w:rPr>
+        <w:instrText xml:space="preserve"> PAGEREF _Toc147951063 \h </w:instrText>
+      </w:r>
+      <w:r>
+        <w:rPr>
+          <w:noProof/>
+        </w:rPr>
+      </w:r>
+      <w:r>
+        <w:rPr>
+          <w:noProof/>
+        </w:rPr>
         <w:fldChar w:fldCharType="separate"/>
       </w:r>
       <w:r>
@@ -679,6 +870,9 @@
         <w:t>4</w:t>
       </w:r>
       <w:r>
+        <w:rPr>
+          <w:noProof/>
+        </w:rPr>
         <w:fldChar w:fldCharType="end"/>
       </w:r>
     </w:p>
@@ -689,39 +883,64 @@
           <w:tab w:val="left" w:pos="432"/>
         </w:tabs>
         <w:rPr>
-          <w:sz w:val="24"/>
-          <w:szCs w:val="24"/>
-        </w:rPr>
-      </w:pPr>
-      <w:r>
-        <w:rPr>
-          <w:szCs w:val="24"/>
+          <w:rFonts w:asciiTheme="minorHAnsi" w:eastAsiaTheme="minorEastAsia" w:hAnsiTheme="minorHAnsi" w:cstheme="minorBidi"/>
+          <w:noProof/>
+          <w:kern w:val="2"/>
+          <w:sz w:val="22"/>
+          <w:szCs w:val="22"/>
+          <w14:ligatures w14:val="standardContextual"/>
+        </w:rPr>
+      </w:pPr>
+      <w:r>
+        <w:rPr>
+          <w:noProof/>
         </w:rPr>
         <w:t>2.</w:t>
       </w:r>
       <w:r>
         <w:rPr>
-          <w:sz w:val="24"/>
-          <w:szCs w:val="24"/>
-        </w:rPr>
-        <w:tab/>
-      </w:r>
-      <w:r>
-        <w:rPr>
-          <w:szCs w:val="24"/>
+          <w:rFonts w:asciiTheme="minorHAnsi" w:eastAsiaTheme="minorEastAsia" w:hAnsiTheme="minorHAnsi" w:cstheme="minorBidi"/>
+          <w:noProof/>
+          <w:kern w:val="2"/>
+          <w:sz w:val="22"/>
+          <w:szCs w:val="22"/>
+          <w14:ligatures w14:val="standardContextual"/>
+        </w:rPr>
+        <w:tab/>
+      </w:r>
+      <w:r>
+        <w:rPr>
+          <w:noProof/>
         </w:rPr>
         <w:t>Overall Description</w:t>
       </w:r>
       <w:r>
-        <w:tab/>
-      </w:r>
-      <w:r>
+        <w:rPr>
+          <w:noProof/>
+        </w:rPr>
+        <w:tab/>
+      </w:r>
+      <w:r>
+        <w:rPr>
+          <w:noProof/>
+        </w:rPr>
         <w:fldChar w:fldCharType="begin"/>
       </w:r>
       <w:r>
-        <w:instrText xml:space="preserve"> PAGEREF _Toc5537893 \h </w:instrText>
-      </w:r>
-      <w:r>
+        <w:rPr>
+          <w:noProof/>
+        </w:rPr>
+        <w:instrText xml:space="preserve"> PAGEREF _Toc147951064 \h </w:instrText>
+      </w:r>
+      <w:r>
+        <w:rPr>
+          <w:noProof/>
+        </w:rPr>
+      </w:r>
+      <w:r>
+        <w:rPr>
+          <w:noProof/>
+        </w:rPr>
         <w:fldChar w:fldCharType="separate"/>
       </w:r>
       <w:r>
@@ -731,6 +950,9 @@
         <w:t>5</w:t>
       </w:r>
       <w:r>
+        <w:rPr>
+          <w:noProof/>
+        </w:rPr>
         <w:fldChar w:fldCharType="end"/>
       </w:r>
     </w:p>
@@ -741,33 +963,64 @@
           <w:tab w:val="left" w:pos="1000"/>
         </w:tabs>
         <w:rPr>
-          <w:sz w:val="24"/>
-          <w:szCs w:val="24"/>
-        </w:rPr>
-      </w:pPr>
-      <w:r>
+          <w:rFonts w:asciiTheme="minorHAnsi" w:eastAsiaTheme="minorEastAsia" w:hAnsiTheme="minorHAnsi" w:cstheme="minorBidi"/>
+          <w:noProof/>
+          <w:kern w:val="2"/>
+          <w:sz w:val="22"/>
+          <w:szCs w:val="22"/>
+          <w14:ligatures w14:val="standardContextual"/>
+        </w:rPr>
+      </w:pPr>
+      <w:r>
+        <w:rPr>
+          <w:noProof/>
+        </w:rPr>
         <w:t>2.1</w:t>
       </w:r>
       <w:r>
         <w:rPr>
-          <w:sz w:val="24"/>
-          <w:szCs w:val="24"/>
-        </w:rPr>
-        <w:tab/>
-      </w:r>
-      <w:r>
+          <w:rFonts w:asciiTheme="minorHAnsi" w:eastAsiaTheme="minorEastAsia" w:hAnsiTheme="minorHAnsi" w:cstheme="minorBidi"/>
+          <w:noProof/>
+          <w:kern w:val="2"/>
+          <w:sz w:val="22"/>
+          <w:szCs w:val="22"/>
+          <w14:ligatures w14:val="standardContextual"/>
+        </w:rPr>
+        <w:tab/>
+      </w:r>
+      <w:r>
+        <w:rPr>
+          <w:noProof/>
+        </w:rPr>
         <w:t>Product perspective</w:t>
       </w:r>
       <w:r>
-        <w:tab/>
-      </w:r>
-      <w:r>
+        <w:rPr>
+          <w:noProof/>
+        </w:rPr>
+        <w:tab/>
+      </w:r>
+      <w:r>
+        <w:rPr>
+          <w:noProof/>
+        </w:rPr>
         <w:fldChar w:fldCharType="begin"/>
       </w:r>
       <w:r>
-        <w:instrText xml:space="preserve"> PAGEREF _Toc5537894 \h </w:instrText>
-      </w:r>
-      <w:r>
+        <w:rPr>
+          <w:noProof/>
+        </w:rPr>
+        <w:instrText xml:space="preserve"> PAGEREF _Toc147951065 \h </w:instrText>
+      </w:r>
+      <w:r>
+        <w:rPr>
+          <w:noProof/>
+        </w:rPr>
+      </w:r>
+      <w:r>
+        <w:rPr>
+          <w:noProof/>
+        </w:rPr>
         <w:fldChar w:fldCharType="separate"/>
       </w:r>
       <w:r>
@@ -777,46 +1030,74 @@
         <w:t>5</w:t>
       </w:r>
       <w:r>
+        <w:rPr>
+          <w:noProof/>
+        </w:rPr>
         <w:fldChar w:fldCharType="end"/>
       </w:r>
     </w:p>
     <w:p>
       <w:pPr>
         <w:pStyle w:val="TOC3"/>
-        <w:tabs>
-          <w:tab w:val="left" w:pos="1600"/>
-        </w:tabs>
-        <w:rPr>
-          <w:sz w:val="24"/>
-          <w:szCs w:val="24"/>
-        </w:rPr>
-      </w:pPr>
-      <w:r>
+        <w:rPr>
+          <w:rFonts w:asciiTheme="minorHAnsi" w:eastAsiaTheme="minorEastAsia" w:hAnsiTheme="minorHAnsi" w:cstheme="minorBidi"/>
+          <w:noProof/>
+          <w:kern w:val="2"/>
+          <w:sz w:val="22"/>
+          <w:szCs w:val="22"/>
+          <w14:ligatures w14:val="standardContextual"/>
+        </w:rPr>
+      </w:pPr>
+      <w:r>
+        <w:rPr>
+          <w:noProof/>
+        </w:rPr>
         <w:t>2.1.1</w:t>
       </w:r>
       <w:r>
         <w:rPr>
-          <w:sz w:val="24"/>
-          <w:szCs w:val="24"/>
-        </w:rPr>
-        <w:tab/>
-      </w:r>
-      <w:r>
-        <w:t xml:space="preserve">System </w:t>
-      </w:r>
-      <w:r>
-        <w:t>Interfaces</w:t>
-      </w:r>
-      <w:r>
-        <w:tab/>
-      </w:r>
-      <w:r>
+          <w:rFonts w:asciiTheme="minorHAnsi" w:eastAsiaTheme="minorEastAsia" w:hAnsiTheme="minorHAnsi" w:cstheme="minorBidi"/>
+          <w:noProof/>
+          <w:kern w:val="2"/>
+          <w:sz w:val="22"/>
+          <w:szCs w:val="22"/>
+          <w14:ligatures w14:val="standardContextual"/>
+        </w:rPr>
+        <w:tab/>
+      </w:r>
+      <w:r>
+        <w:rPr>
+          <w:noProof/>
+        </w:rPr>
+        <w:t>System Interfaces</w:t>
+      </w:r>
+      <w:r>
+        <w:rPr>
+          <w:noProof/>
+        </w:rPr>
+        <w:tab/>
+      </w:r>
+      <w:r>
+        <w:rPr>
+          <w:noProof/>
+        </w:rPr>
         <w:fldChar w:fldCharType="begin"/>
       </w:r>
       <w:r>
-        <w:instrText xml:space="preserve"> PAGEREF _Toc5537895 \h </w:instrText>
-      </w:r>
-      <w:r>
+        <w:rPr>
+          <w:noProof/>
+        </w:rPr>
+        <w:instrText xml:space="preserve"> PAGEREF _Toc147951066 \h </w:instrText>
+      </w:r>
+      <w:r>
+        <w:rPr>
+          <w:noProof/>
+        </w:rPr>
+      </w:r>
+      <w:r>
+        <w:rPr>
+          <w:noProof/>
+        </w:rPr>
         <w:fldChar w:fldCharType="separate"/>
       </w:r>
       <w:r>
@@ -826,43 +1107,74 @@
         <w:t>5</w:t>
       </w:r>
       <w:r>
+        <w:rPr>
+          <w:noProof/>
+        </w:rPr>
         <w:fldChar w:fldCharType="end"/>
       </w:r>
     </w:p>
     <w:p>
       <w:pPr>
         <w:pStyle w:val="TOC3"/>
-        <w:tabs>
-          <w:tab w:val="left" w:pos="1600"/>
-        </w:tabs>
-        <w:rPr>
-          <w:sz w:val="24"/>
-          <w:szCs w:val="24"/>
-        </w:rPr>
-      </w:pPr>
-      <w:r>
+        <w:rPr>
+          <w:rFonts w:asciiTheme="minorHAnsi" w:eastAsiaTheme="minorEastAsia" w:hAnsiTheme="minorHAnsi" w:cstheme="minorBidi"/>
+          <w:noProof/>
+          <w:kern w:val="2"/>
+          <w:sz w:val="22"/>
+          <w:szCs w:val="22"/>
+          <w14:ligatures w14:val="standardContextual"/>
+        </w:rPr>
+      </w:pPr>
+      <w:r>
+        <w:rPr>
+          <w:noProof/>
+        </w:rPr>
         <w:t>2.1.2</w:t>
       </w:r>
       <w:r>
         <w:rPr>
-          <w:sz w:val="24"/>
-          <w:szCs w:val="24"/>
-        </w:rPr>
-        <w:tab/>
-      </w:r>
-      <w:r>
+          <w:rFonts w:asciiTheme="minorHAnsi" w:eastAsiaTheme="minorEastAsia" w:hAnsiTheme="minorHAnsi" w:cstheme="minorBidi"/>
+          <w:noProof/>
+          <w:kern w:val="2"/>
+          <w:sz w:val="22"/>
+          <w:szCs w:val="22"/>
+          <w14:ligatures w14:val="standardContextual"/>
+        </w:rPr>
+        <w:tab/>
+      </w:r>
+      <w:r>
+        <w:rPr>
+          <w:noProof/>
+        </w:rPr>
         <w:t>User Interfaces</w:t>
       </w:r>
       <w:r>
-        <w:tab/>
-      </w:r>
-      <w:r>
+        <w:rPr>
+          <w:noProof/>
+        </w:rPr>
+        <w:tab/>
+      </w:r>
+      <w:r>
+        <w:rPr>
+          <w:noProof/>
+        </w:rPr>
         <w:fldChar w:fldCharType="begin"/>
       </w:r>
       <w:r>
-        <w:instrText xml:space="preserve"> PAGEREF _Toc5537896 \h </w:instrText>
-      </w:r>
-      <w:r>
+        <w:rPr>
+          <w:noProof/>
+        </w:rPr>
+        <w:instrText xml:space="preserve"> PAGEREF _Toc147951067 \h </w:instrText>
+      </w:r>
+      <w:r>
+        <w:rPr>
+          <w:noProof/>
+        </w:rPr>
+      </w:r>
+      <w:r>
+        <w:rPr>
+          <w:noProof/>
+        </w:rPr>
         <w:fldChar w:fldCharType="separate"/>
       </w:r>
       <w:r>
@@ -872,43 +1184,74 @@
         <w:t>5</w:t>
       </w:r>
       <w:r>
+        <w:rPr>
+          <w:noProof/>
+        </w:rPr>
         <w:fldChar w:fldCharType="end"/>
       </w:r>
     </w:p>
     <w:p>
       <w:pPr>
         <w:pStyle w:val="TOC3"/>
-        <w:tabs>
-          <w:tab w:val="left" w:pos="1600"/>
-        </w:tabs>
-        <w:rPr>
-          <w:sz w:val="24"/>
-          <w:szCs w:val="24"/>
-        </w:rPr>
-      </w:pPr>
-      <w:r>
+        <w:rPr>
+          <w:rFonts w:asciiTheme="minorHAnsi" w:eastAsiaTheme="minorEastAsia" w:hAnsiTheme="minorHAnsi" w:cstheme="minorBidi"/>
+          <w:noProof/>
+          <w:kern w:val="2"/>
+          <w:sz w:val="22"/>
+          <w:szCs w:val="22"/>
+          <w14:ligatures w14:val="standardContextual"/>
+        </w:rPr>
+      </w:pPr>
+      <w:r>
+        <w:rPr>
+          <w:noProof/>
+        </w:rPr>
         <w:t>2.1.3</w:t>
       </w:r>
       <w:r>
         <w:rPr>
-          <w:sz w:val="24"/>
-          <w:szCs w:val="24"/>
-        </w:rPr>
-        <w:tab/>
-      </w:r>
-      <w:r>
+          <w:rFonts w:asciiTheme="minorHAnsi" w:eastAsiaTheme="minorEastAsia" w:hAnsiTheme="minorHAnsi" w:cstheme="minorBidi"/>
+          <w:noProof/>
+          <w:kern w:val="2"/>
+          <w:sz w:val="22"/>
+          <w:szCs w:val="22"/>
+          <w14:ligatures w14:val="standardContextual"/>
+        </w:rPr>
+        <w:tab/>
+      </w:r>
+      <w:r>
+        <w:rPr>
+          <w:noProof/>
+        </w:rPr>
         <w:t>Hardware Interfaces</w:t>
       </w:r>
       <w:r>
-        <w:tab/>
-      </w:r>
-      <w:r>
+        <w:rPr>
+          <w:noProof/>
+        </w:rPr>
+        <w:tab/>
+      </w:r>
+      <w:r>
+        <w:rPr>
+          <w:noProof/>
+        </w:rPr>
         <w:fldChar w:fldCharType="begin"/>
       </w:r>
       <w:r>
-        <w:instrText xml:space="preserve"> PAGEREF _Toc5537897 \h </w:instrText>
-      </w:r>
-      <w:r>
+        <w:rPr>
+          <w:noProof/>
+        </w:rPr>
+        <w:instrText xml:space="preserve"> PAGEREF _Toc147951068 \h </w:instrText>
+      </w:r>
+      <w:r>
+        <w:rPr>
+          <w:noProof/>
+        </w:rPr>
+      </w:r>
+      <w:r>
+        <w:rPr>
+          <w:noProof/>
+        </w:rPr>
         <w:fldChar w:fldCharType="separate"/>
       </w:r>
       <w:r>
@@ -918,43 +1261,74 @@
         <w:t>5</w:t>
       </w:r>
       <w:r>
+        <w:rPr>
+          <w:noProof/>
+        </w:rPr>
         <w:fldChar w:fldCharType="end"/>
       </w:r>
     </w:p>
     <w:p>
       <w:pPr>
         <w:pStyle w:val="TOC3"/>
-        <w:tabs>
-          <w:tab w:val="left" w:pos="1600"/>
-        </w:tabs>
-        <w:rPr>
-          <w:sz w:val="24"/>
-          <w:szCs w:val="24"/>
-        </w:rPr>
-      </w:pPr>
-      <w:r>
+        <w:rPr>
+          <w:rFonts w:asciiTheme="minorHAnsi" w:eastAsiaTheme="minorEastAsia" w:hAnsiTheme="minorHAnsi" w:cstheme="minorBidi"/>
+          <w:noProof/>
+          <w:kern w:val="2"/>
+          <w:sz w:val="22"/>
+          <w:szCs w:val="22"/>
+          <w14:ligatures w14:val="standardContextual"/>
+        </w:rPr>
+      </w:pPr>
+      <w:r>
+        <w:rPr>
+          <w:noProof/>
+        </w:rPr>
         <w:t>2.1.4</w:t>
       </w:r>
       <w:r>
         <w:rPr>
-          <w:sz w:val="24"/>
-          <w:szCs w:val="24"/>
-        </w:rPr>
-        <w:tab/>
-      </w:r>
-      <w:r>
+          <w:rFonts w:asciiTheme="minorHAnsi" w:eastAsiaTheme="minorEastAsia" w:hAnsiTheme="minorHAnsi" w:cstheme="minorBidi"/>
+          <w:noProof/>
+          <w:kern w:val="2"/>
+          <w:sz w:val="22"/>
+          <w:szCs w:val="22"/>
+          <w14:ligatures w14:val="standardContextual"/>
+        </w:rPr>
+        <w:tab/>
+      </w:r>
+      <w:r>
+        <w:rPr>
+          <w:noProof/>
+        </w:rPr>
         <w:t>Software Interfaces</w:t>
       </w:r>
       <w:r>
-        <w:tab/>
-      </w:r>
-      <w:r>
+        <w:rPr>
+          <w:noProof/>
+        </w:rPr>
+        <w:tab/>
+      </w:r>
+      <w:r>
+        <w:rPr>
+          <w:noProof/>
+        </w:rPr>
         <w:fldChar w:fldCharType="begin"/>
       </w:r>
       <w:r>
-        <w:instrText xml:space="preserve"> PAGEREF _Toc5537898 \h </w:instrText>
-      </w:r>
-      <w:r>
+        <w:rPr>
+          <w:noProof/>
+        </w:rPr>
+        <w:instrText xml:space="preserve"> PAGEREF _Toc147951069 \h </w:instrText>
+      </w:r>
+      <w:r>
+        <w:rPr>
+          <w:noProof/>
+        </w:rPr>
+      </w:r>
+      <w:r>
+        <w:rPr>
+          <w:noProof/>
+        </w:rPr>
         <w:fldChar w:fldCharType="separate"/>
       </w:r>
       <w:r>
@@ -964,43 +1338,74 @@
         <w:t>5</w:t>
       </w:r>
       <w:r>
+        <w:rPr>
+          <w:noProof/>
+        </w:rPr>
         <w:fldChar w:fldCharType="end"/>
       </w:r>
     </w:p>
     <w:p>
       <w:pPr>
         <w:pStyle w:val="TOC3"/>
-        <w:tabs>
-          <w:tab w:val="left" w:pos="1600"/>
-        </w:tabs>
-        <w:rPr>
-          <w:sz w:val="24"/>
-          <w:szCs w:val="24"/>
-        </w:rPr>
-      </w:pPr>
-      <w:r>
+        <w:rPr>
+          <w:rFonts w:asciiTheme="minorHAnsi" w:eastAsiaTheme="minorEastAsia" w:hAnsiTheme="minorHAnsi" w:cstheme="minorBidi"/>
+          <w:noProof/>
+          <w:kern w:val="2"/>
+          <w:sz w:val="22"/>
+          <w:szCs w:val="22"/>
+          <w14:ligatures w14:val="standardContextual"/>
+        </w:rPr>
+      </w:pPr>
+      <w:r>
+        <w:rPr>
+          <w:noProof/>
+        </w:rPr>
         <w:t>2.1.5</w:t>
       </w:r>
       <w:r>
         <w:rPr>
-          <w:sz w:val="24"/>
-          <w:szCs w:val="24"/>
-        </w:rPr>
-        <w:tab/>
-      </w:r>
-      <w:r>
+          <w:rFonts w:asciiTheme="minorHAnsi" w:eastAsiaTheme="minorEastAsia" w:hAnsiTheme="minorHAnsi" w:cstheme="minorBidi"/>
+          <w:noProof/>
+          <w:kern w:val="2"/>
+          <w:sz w:val="22"/>
+          <w:szCs w:val="22"/>
+          <w14:ligatures w14:val="standardContextual"/>
+        </w:rPr>
+        <w:tab/>
+      </w:r>
+      <w:r>
+        <w:rPr>
+          <w:noProof/>
+        </w:rPr>
         <w:t>Communication Interfaces</w:t>
       </w:r>
       <w:r>
-        <w:tab/>
-      </w:r>
-      <w:r>
+        <w:rPr>
+          <w:noProof/>
+        </w:rPr>
+        <w:tab/>
+      </w:r>
+      <w:r>
+        <w:rPr>
+          <w:noProof/>
+        </w:rPr>
         <w:fldChar w:fldCharType="begin"/>
       </w:r>
       <w:r>
-        <w:instrText xml:space="preserve"> PAGEREF _Toc5537899 \h </w:instrText>
-      </w:r>
-      <w:r>
+        <w:rPr>
+          <w:noProof/>
+        </w:rPr>
+        <w:instrText xml:space="preserve"> PAGEREF _Toc147951070 \h </w:instrText>
+      </w:r>
+      <w:r>
+        <w:rPr>
+          <w:noProof/>
+        </w:rPr>
+      </w:r>
+      <w:r>
+        <w:rPr>
+          <w:noProof/>
+        </w:rPr>
         <w:fldChar w:fldCharType="separate"/>
       </w:r>
       <w:r>
@@ -1010,43 +1415,74 @@
         <w:t>5</w:t>
       </w:r>
       <w:r>
+        <w:rPr>
+          <w:noProof/>
+        </w:rPr>
         <w:fldChar w:fldCharType="end"/>
       </w:r>
     </w:p>
     <w:p>
       <w:pPr>
         <w:pStyle w:val="TOC3"/>
-        <w:tabs>
-          <w:tab w:val="left" w:pos="1600"/>
-        </w:tabs>
-        <w:rPr>
-          <w:sz w:val="24"/>
-          <w:szCs w:val="24"/>
-        </w:rPr>
-      </w:pPr>
-      <w:r>
+        <w:rPr>
+          <w:rFonts w:asciiTheme="minorHAnsi" w:eastAsiaTheme="minorEastAsia" w:hAnsiTheme="minorHAnsi" w:cstheme="minorBidi"/>
+          <w:noProof/>
+          <w:kern w:val="2"/>
+          <w:sz w:val="22"/>
+          <w:szCs w:val="22"/>
+          <w14:ligatures w14:val="standardContextual"/>
+        </w:rPr>
+      </w:pPr>
+      <w:r>
+        <w:rPr>
+          <w:noProof/>
+        </w:rPr>
         <w:t>2.1.6</w:t>
       </w:r>
       <w:r>
         <w:rPr>
-          <w:sz w:val="24"/>
-          <w:szCs w:val="24"/>
-        </w:rPr>
-        <w:tab/>
-      </w:r>
-      <w:r>
+          <w:rFonts w:asciiTheme="minorHAnsi" w:eastAsiaTheme="minorEastAsia" w:hAnsiTheme="minorHAnsi" w:cstheme="minorBidi"/>
+          <w:noProof/>
+          <w:kern w:val="2"/>
+          <w:sz w:val="22"/>
+          <w:szCs w:val="22"/>
+          <w14:ligatures w14:val="standardContextual"/>
+        </w:rPr>
+        <w:tab/>
+      </w:r>
+      <w:r>
+        <w:rPr>
+          <w:noProof/>
+        </w:rPr>
         <w:t>Memory Constraints</w:t>
       </w:r>
       <w:r>
-        <w:tab/>
-      </w:r>
-      <w:r>
+        <w:rPr>
+          <w:noProof/>
+        </w:rPr>
+        <w:tab/>
+      </w:r>
+      <w:r>
+        <w:rPr>
+          <w:noProof/>
+        </w:rPr>
         <w:fldChar w:fldCharType="begin"/>
       </w:r>
       <w:r>
-        <w:instrText xml:space="preserve"> PAGEREF _Toc5537900 \h </w:instrText>
-      </w:r>
-      <w:r>
+        <w:rPr>
+          <w:noProof/>
+        </w:rPr>
+        <w:instrText xml:space="preserve"> PAGEREF _Toc147951071 \h </w:instrText>
+      </w:r>
+      <w:r>
+        <w:rPr>
+          <w:noProof/>
+        </w:rPr>
+      </w:r>
+      <w:r>
+        <w:rPr>
+          <w:noProof/>
+        </w:rPr>
         <w:fldChar w:fldCharType="separate"/>
       </w:r>
       <w:r>
@@ -1056,43 +1492,74 @@
         <w:t>5</w:t>
       </w:r>
       <w:r>
+        <w:rPr>
+          <w:noProof/>
+        </w:rPr>
         <w:fldChar w:fldCharType="end"/>
       </w:r>
     </w:p>
     <w:p>
       <w:pPr>
         <w:pStyle w:val="TOC3"/>
-        <w:tabs>
-          <w:tab w:val="left" w:pos="1600"/>
-        </w:tabs>
-        <w:rPr>
-          <w:sz w:val="24"/>
-          <w:szCs w:val="24"/>
-        </w:rPr>
-      </w:pPr>
-      <w:r>
+        <w:rPr>
+          <w:rFonts w:asciiTheme="minorHAnsi" w:eastAsiaTheme="minorEastAsia" w:hAnsiTheme="minorHAnsi" w:cstheme="minorBidi"/>
+          <w:noProof/>
+          <w:kern w:val="2"/>
+          <w:sz w:val="22"/>
+          <w:szCs w:val="22"/>
+          <w14:ligatures w14:val="standardContextual"/>
+        </w:rPr>
+      </w:pPr>
+      <w:r>
+        <w:rPr>
+          <w:noProof/>
+        </w:rPr>
         <w:t>2.1.7</w:t>
       </w:r>
       <w:r>
         <w:rPr>
-          <w:sz w:val="24"/>
-          <w:szCs w:val="24"/>
-        </w:rPr>
-        <w:tab/>
-      </w:r>
-      <w:r>
+          <w:rFonts w:asciiTheme="minorHAnsi" w:eastAsiaTheme="minorEastAsia" w:hAnsiTheme="minorHAnsi" w:cstheme="minorBidi"/>
+          <w:noProof/>
+          <w:kern w:val="2"/>
+          <w:sz w:val="22"/>
+          <w:szCs w:val="22"/>
+          <w14:ligatures w14:val="standardContextual"/>
+        </w:rPr>
+        <w:tab/>
+      </w:r>
+      <w:r>
+        <w:rPr>
+          <w:noProof/>
+        </w:rPr>
         <w:t>Operations</w:t>
       </w:r>
       <w:r>
-        <w:tab/>
-      </w:r>
-      <w:r>
+        <w:rPr>
+          <w:noProof/>
+        </w:rPr>
+        <w:tab/>
+      </w:r>
+      <w:r>
+        <w:rPr>
+          <w:noProof/>
+        </w:rPr>
         <w:fldChar w:fldCharType="begin"/>
       </w:r>
       <w:r>
-        <w:instrText xml:space="preserve"> PAGEREF _Toc5537901 \h </w:instrText>
-      </w:r>
-      <w:r>
+        <w:rPr>
+          <w:noProof/>
+        </w:rPr>
+        <w:instrText xml:space="preserve"> PAGEREF _Toc147951072 \h </w:instrText>
+      </w:r>
+      <w:r>
+        <w:rPr>
+          <w:noProof/>
+        </w:rPr>
+      </w:r>
+      <w:r>
+        <w:rPr>
+          <w:noProof/>
+        </w:rPr>
         <w:fldChar w:fldCharType="separate"/>
       </w:r>
       <w:r>
@@ -1102,6 +1569,9 @@
         <w:t>5</w:t>
       </w:r>
       <w:r>
+        <w:rPr>
+          <w:noProof/>
+        </w:rPr>
         <w:fldChar w:fldCharType="end"/>
       </w:r>
     </w:p>
@@ -1112,33 +1582,64 @@
           <w:tab w:val="left" w:pos="1000"/>
         </w:tabs>
         <w:rPr>
-          <w:sz w:val="24"/>
-          <w:szCs w:val="24"/>
-        </w:rPr>
-      </w:pPr>
-      <w:r>
+          <w:rFonts w:asciiTheme="minorHAnsi" w:eastAsiaTheme="minorEastAsia" w:hAnsiTheme="minorHAnsi" w:cstheme="minorBidi"/>
+          <w:noProof/>
+          <w:kern w:val="2"/>
+          <w:sz w:val="22"/>
+          <w:szCs w:val="22"/>
+          <w14:ligatures w14:val="standardContextual"/>
+        </w:rPr>
+      </w:pPr>
+      <w:r>
+        <w:rPr>
+          <w:noProof/>
+        </w:rPr>
         <w:t>2.2</w:t>
       </w:r>
       <w:r>
         <w:rPr>
-          <w:sz w:val="24"/>
-          <w:szCs w:val="24"/>
-        </w:rPr>
-        <w:tab/>
-      </w:r>
-      <w:r>
+          <w:rFonts w:asciiTheme="minorHAnsi" w:eastAsiaTheme="minorEastAsia" w:hAnsiTheme="minorHAnsi" w:cstheme="minorBidi"/>
+          <w:noProof/>
+          <w:kern w:val="2"/>
+          <w:sz w:val="22"/>
+          <w:szCs w:val="22"/>
+          <w14:ligatures w14:val="standardContextual"/>
+        </w:rPr>
+        <w:tab/>
+      </w:r>
+      <w:r>
+        <w:rPr>
+          <w:noProof/>
+        </w:rPr>
         <w:t>Product functions</w:t>
       </w:r>
       <w:r>
-        <w:tab/>
-      </w:r>
-      <w:r>
+        <w:rPr>
+          <w:noProof/>
+        </w:rPr>
+        <w:tab/>
+      </w:r>
+      <w:r>
+        <w:rPr>
+          <w:noProof/>
+        </w:rPr>
         <w:fldChar w:fldCharType="begin"/>
       </w:r>
       <w:r>
-        <w:instrText xml:space="preserve"> PAGEREF _Toc5537902 \h </w:instrText>
-      </w:r>
-      <w:r>
+        <w:rPr>
+          <w:noProof/>
+        </w:rPr>
+        <w:instrText xml:space="preserve"> PAGEREF _Toc147951073 \h </w:instrText>
+      </w:r>
+      <w:r>
+        <w:rPr>
+          <w:noProof/>
+        </w:rPr>
+      </w:r>
+      <w:r>
+        <w:rPr>
+          <w:noProof/>
+        </w:rPr>
         <w:fldChar w:fldCharType="separate"/>
       </w:r>
       <w:r>
@@ -1148,6 +1649,9 @@
         <w:t>5</w:t>
       </w:r>
       <w:r>
+        <w:rPr>
+          <w:noProof/>
+        </w:rPr>
         <w:fldChar w:fldCharType="end"/>
       </w:r>
     </w:p>
@@ -1158,33 +1662,64 @@
           <w:tab w:val="left" w:pos="1000"/>
         </w:tabs>
         <w:rPr>
-          <w:sz w:val="24"/>
-          <w:szCs w:val="24"/>
-        </w:rPr>
-      </w:pPr>
-      <w:r>
+          <w:rFonts w:asciiTheme="minorHAnsi" w:eastAsiaTheme="minorEastAsia" w:hAnsiTheme="minorHAnsi" w:cstheme="minorBidi"/>
+          <w:noProof/>
+          <w:kern w:val="2"/>
+          <w:sz w:val="22"/>
+          <w:szCs w:val="22"/>
+          <w14:ligatures w14:val="standardContextual"/>
+        </w:rPr>
+      </w:pPr>
+      <w:r>
+        <w:rPr>
+          <w:noProof/>
+        </w:rPr>
         <w:t>2.3</w:t>
       </w:r>
       <w:r>
         <w:rPr>
-          <w:sz w:val="24"/>
-          <w:szCs w:val="24"/>
-        </w:rPr>
-        <w:tab/>
-      </w:r>
-      <w:r>
+          <w:rFonts w:asciiTheme="minorHAnsi" w:eastAsiaTheme="minorEastAsia" w:hAnsiTheme="minorHAnsi" w:cstheme="minorBidi"/>
+          <w:noProof/>
+          <w:kern w:val="2"/>
+          <w:sz w:val="22"/>
+          <w:szCs w:val="22"/>
+          <w14:ligatures w14:val="standardContextual"/>
+        </w:rPr>
+        <w:tab/>
+      </w:r>
+      <w:r>
+        <w:rPr>
+          <w:noProof/>
+        </w:rPr>
         <w:t>User characteristics</w:t>
       </w:r>
       <w:r>
-        <w:tab/>
-      </w:r>
-      <w:r>
+        <w:rPr>
+          <w:noProof/>
+        </w:rPr>
+        <w:tab/>
+      </w:r>
+      <w:r>
+        <w:rPr>
+          <w:noProof/>
+        </w:rPr>
         <w:fldChar w:fldCharType="begin"/>
       </w:r>
       <w:r>
-        <w:instrText xml:space="preserve"> PAGEREF _Toc5537903 \h </w:instrText>
-      </w:r>
-      <w:r>
+        <w:rPr>
+          <w:noProof/>
+        </w:rPr>
+        <w:instrText xml:space="preserve"> PAGEREF _Toc147951074 \h </w:instrText>
+      </w:r>
+      <w:r>
+        <w:rPr>
+          <w:noProof/>
+        </w:rPr>
+      </w:r>
+      <w:r>
+        <w:rPr>
+          <w:noProof/>
+        </w:rPr>
         <w:fldChar w:fldCharType="separate"/>
       </w:r>
       <w:r>
@@ -1194,6 +1729,9 @@
         <w:t>5</w:t>
       </w:r>
       <w:r>
+        <w:rPr>
+          <w:noProof/>
+        </w:rPr>
         <w:fldChar w:fldCharType="end"/>
       </w:r>
     </w:p>
@@ -1204,33 +1742,64 @@
           <w:tab w:val="left" w:pos="1000"/>
         </w:tabs>
         <w:rPr>
-          <w:sz w:val="24"/>
-          <w:szCs w:val="24"/>
-        </w:rPr>
-      </w:pPr>
-      <w:r>
+          <w:rFonts w:asciiTheme="minorHAnsi" w:eastAsiaTheme="minorEastAsia" w:hAnsiTheme="minorHAnsi" w:cstheme="minorBidi"/>
+          <w:noProof/>
+          <w:kern w:val="2"/>
+          <w:sz w:val="22"/>
+          <w:szCs w:val="22"/>
+          <w14:ligatures w14:val="standardContextual"/>
+        </w:rPr>
+      </w:pPr>
+      <w:r>
+        <w:rPr>
+          <w:noProof/>
+        </w:rPr>
         <w:t>2.4</w:t>
       </w:r>
       <w:r>
         <w:rPr>
-          <w:sz w:val="24"/>
-          <w:szCs w:val="24"/>
-        </w:rPr>
-        <w:tab/>
-      </w:r>
-      <w:r>
+          <w:rFonts w:asciiTheme="minorHAnsi" w:eastAsiaTheme="minorEastAsia" w:hAnsiTheme="minorHAnsi" w:cstheme="minorBidi"/>
+          <w:noProof/>
+          <w:kern w:val="2"/>
+          <w:sz w:val="22"/>
+          <w:szCs w:val="22"/>
+          <w14:ligatures w14:val="standardContextual"/>
+        </w:rPr>
+        <w:tab/>
+      </w:r>
+      <w:r>
+        <w:rPr>
+          <w:noProof/>
+        </w:rPr>
         <w:t>Constraints</w:t>
       </w:r>
       <w:r>
-        <w:tab/>
-      </w:r>
-      <w:r>
+        <w:rPr>
+          <w:noProof/>
+        </w:rPr>
+        <w:tab/>
+      </w:r>
+      <w:r>
+        <w:rPr>
+          <w:noProof/>
+        </w:rPr>
         <w:fldChar w:fldCharType="begin"/>
       </w:r>
       <w:r>
-        <w:instrText xml:space="preserve"> PAGEREF _Toc5537904 \h </w:instrText>
-      </w:r>
-      <w:r>
+        <w:rPr>
+          <w:noProof/>
+        </w:rPr>
+        <w:instrText xml:space="preserve"> PAGEREF _Toc147951075 \h </w:instrText>
+      </w:r>
+      <w:r>
+        <w:rPr>
+          <w:noProof/>
+        </w:rPr>
+      </w:r>
+      <w:r>
+        <w:rPr>
+          <w:noProof/>
+        </w:rPr>
         <w:fldChar w:fldCharType="separate"/>
       </w:r>
       <w:r>
@@ -1240,6 +1809,9 @@
         <w:t>5</w:t>
       </w:r>
       <w:r>
+        <w:rPr>
+          <w:noProof/>
+        </w:rPr>
         <w:fldChar w:fldCharType="end"/>
       </w:r>
     </w:p>
@@ -1250,33 +1822,64 @@
           <w:tab w:val="left" w:pos="1000"/>
         </w:tabs>
         <w:rPr>
-          <w:sz w:val="24"/>
-          <w:szCs w:val="24"/>
-        </w:rPr>
-      </w:pPr>
-      <w:r>
+          <w:rFonts w:asciiTheme="minorHAnsi" w:eastAsiaTheme="minorEastAsia" w:hAnsiTheme="minorHAnsi" w:cstheme="minorBidi"/>
+          <w:noProof/>
+          <w:kern w:val="2"/>
+          <w:sz w:val="22"/>
+          <w:szCs w:val="22"/>
+          <w14:ligatures w14:val="standardContextual"/>
+        </w:rPr>
+      </w:pPr>
+      <w:r>
+        <w:rPr>
+          <w:noProof/>
+        </w:rPr>
         <w:t>2.5</w:t>
       </w:r>
       <w:r>
         <w:rPr>
-          <w:sz w:val="24"/>
-          <w:szCs w:val="24"/>
-        </w:rPr>
-        <w:tab/>
-      </w:r>
-      <w:r>
+          <w:rFonts w:asciiTheme="minorHAnsi" w:eastAsiaTheme="minorEastAsia" w:hAnsiTheme="minorHAnsi" w:cstheme="minorBidi"/>
+          <w:noProof/>
+          <w:kern w:val="2"/>
+          <w:sz w:val="22"/>
+          <w:szCs w:val="22"/>
+          <w14:ligatures w14:val="standardContextual"/>
+        </w:rPr>
+        <w:tab/>
+      </w:r>
+      <w:r>
+        <w:rPr>
+          <w:noProof/>
+        </w:rPr>
         <w:t>Assumptions and dependencies</w:t>
       </w:r>
       <w:r>
-        <w:tab/>
-      </w:r>
-      <w:r>
+        <w:rPr>
+          <w:noProof/>
+        </w:rPr>
+        <w:tab/>
+      </w:r>
+      <w:r>
+        <w:rPr>
+          <w:noProof/>
+        </w:rPr>
         <w:fldChar w:fldCharType="begin"/>
       </w:r>
       <w:r>
-        <w:instrText xml:space="preserve"> PAGEREF _Toc5537905 \h </w:instrText>
-      </w:r>
-      <w:r>
+        <w:rPr>
+          <w:noProof/>
+        </w:rPr>
+        <w:instrText xml:space="preserve"> PAGEREF _Toc147951076 \h </w:instrText>
+      </w:r>
+      <w:r>
+        <w:rPr>
+          <w:noProof/>
+        </w:rPr>
+      </w:r>
+      <w:r>
+        <w:rPr>
+          <w:noProof/>
+        </w:rPr>
         <w:fldChar w:fldCharType="separate"/>
       </w:r>
       <w:r>
@@ -1286,6 +1889,9 @@
         <w:t>5</w:t>
       </w:r>
       <w:r>
+        <w:rPr>
+          <w:noProof/>
+        </w:rPr>
         <w:fldChar w:fldCharType="end"/>
       </w:r>
     </w:p>
@@ -1296,33 +1902,64 @@
           <w:tab w:val="left" w:pos="1000"/>
         </w:tabs>
         <w:rPr>
-          <w:sz w:val="24"/>
-          <w:szCs w:val="24"/>
-        </w:rPr>
-      </w:pPr>
-      <w:r>
+          <w:rFonts w:asciiTheme="minorHAnsi" w:eastAsiaTheme="minorEastAsia" w:hAnsiTheme="minorHAnsi" w:cstheme="minorBidi"/>
+          <w:noProof/>
+          <w:kern w:val="2"/>
+          <w:sz w:val="22"/>
+          <w:szCs w:val="22"/>
+          <w14:ligatures w14:val="standardContextual"/>
+        </w:rPr>
+      </w:pPr>
+      <w:r>
+        <w:rPr>
+          <w:noProof/>
+        </w:rPr>
         <w:t>2.6</w:t>
       </w:r>
       <w:r>
         <w:rPr>
-          <w:sz w:val="24"/>
-          <w:szCs w:val="24"/>
-        </w:rPr>
-        <w:tab/>
-      </w:r>
-      <w:r>
+          <w:rFonts w:asciiTheme="minorHAnsi" w:eastAsiaTheme="minorEastAsia" w:hAnsiTheme="minorHAnsi" w:cstheme="minorBidi"/>
+          <w:noProof/>
+          <w:kern w:val="2"/>
+          <w:sz w:val="22"/>
+          <w:szCs w:val="22"/>
+          <w14:ligatures w14:val="standardContextual"/>
+        </w:rPr>
+        <w:tab/>
+      </w:r>
+      <w:r>
+        <w:rPr>
+          <w:noProof/>
+        </w:rPr>
         <w:t>Requirements subsets</w:t>
       </w:r>
       <w:r>
-        <w:tab/>
-      </w:r>
-      <w:r>
+        <w:rPr>
+          <w:noProof/>
+        </w:rPr>
+        <w:tab/>
+      </w:r>
+      <w:r>
+        <w:rPr>
+          <w:noProof/>
+        </w:rPr>
         <w:fldChar w:fldCharType="begin"/>
       </w:r>
       <w:r>
-        <w:instrText xml:space="preserve"> PAGEREF _Toc5537906 \h </w:instrText>
-      </w:r>
-      <w:r>
+        <w:rPr>
+          <w:noProof/>
+        </w:rPr>
+        <w:instrText xml:space="preserve"> PAGEREF _Toc147951077 \h </w:instrText>
+      </w:r>
+      <w:r>
+        <w:rPr>
+          <w:noProof/>
+        </w:rPr>
+      </w:r>
+      <w:r>
+        <w:rPr>
+          <w:noProof/>
+        </w:rPr>
         <w:fldChar w:fldCharType="separate"/>
       </w:r>
       <w:r>
@@ -1332,6 +1969,9 @@
         <w:t>5</w:t>
       </w:r>
       <w:r>
+        <w:rPr>
+          <w:noProof/>
+        </w:rPr>
         <w:fldChar w:fldCharType="end"/>
       </w:r>
     </w:p>
@@ -1342,39 +1982,64 @@
           <w:tab w:val="left" w:pos="432"/>
         </w:tabs>
         <w:rPr>
-          <w:sz w:val="24"/>
-          <w:szCs w:val="24"/>
-        </w:rPr>
-      </w:pPr>
-      <w:r>
-        <w:rPr>
-          <w:szCs w:val="24"/>
+          <w:rFonts w:asciiTheme="minorHAnsi" w:eastAsiaTheme="minorEastAsia" w:hAnsiTheme="minorHAnsi" w:cstheme="minorBidi"/>
+          <w:noProof/>
+          <w:kern w:val="2"/>
+          <w:sz w:val="22"/>
+          <w:szCs w:val="22"/>
+          <w14:ligatures w14:val="standardContextual"/>
+        </w:rPr>
+      </w:pPr>
+      <w:r>
+        <w:rPr>
+          <w:noProof/>
         </w:rPr>
         <w:t>3.</w:t>
       </w:r>
       <w:r>
         <w:rPr>
-          <w:sz w:val="24"/>
-          <w:szCs w:val="24"/>
-        </w:rPr>
-        <w:tab/>
-      </w:r>
-      <w:r>
-        <w:rPr>
-          <w:szCs w:val="24"/>
+          <w:rFonts w:asciiTheme="minorHAnsi" w:eastAsiaTheme="minorEastAsia" w:hAnsiTheme="minorHAnsi" w:cstheme="minorBidi"/>
+          <w:noProof/>
+          <w:kern w:val="2"/>
+          <w:sz w:val="22"/>
+          <w:szCs w:val="22"/>
+          <w14:ligatures w14:val="standardContextual"/>
+        </w:rPr>
+        <w:tab/>
+      </w:r>
+      <w:r>
+        <w:rPr>
+          <w:noProof/>
         </w:rPr>
         <w:t>Specific Requirements</w:t>
       </w:r>
       <w:r>
-        <w:tab/>
-      </w:r>
-      <w:r>
+        <w:rPr>
+          <w:noProof/>
+        </w:rPr>
+        <w:tab/>
+      </w:r>
+      <w:r>
+        <w:rPr>
+          <w:noProof/>
+        </w:rPr>
         <w:fldChar w:fldCharType="begin"/>
       </w:r>
       <w:r>
-        <w:instrText xml:space="preserve"> PAGEREF _Toc5537907 \h </w:instrText>
-      </w:r>
-      <w:r>
+        <w:rPr>
+          <w:noProof/>
+        </w:rPr>
+        <w:instrText xml:space="preserve"> PAGEREF _Toc147951078 \h </w:instrText>
+      </w:r>
+      <w:r>
+        <w:rPr>
+          <w:noProof/>
+        </w:rPr>
+      </w:r>
+      <w:r>
+        <w:rPr>
+          <w:noProof/>
+        </w:rPr>
         <w:fldChar w:fldCharType="separate"/>
       </w:r>
       <w:r>
@@ -1384,6 +2049,9 @@
         <w:t>5</w:t>
       </w:r>
       <w:r>
+        <w:rPr>
+          <w:noProof/>
+        </w:rPr>
         <w:fldChar w:fldCharType="end"/>
       </w:r>
     </w:p>
@@ -1394,33 +2062,64 @@
           <w:tab w:val="left" w:pos="1000"/>
         </w:tabs>
         <w:rPr>
-          <w:sz w:val="24"/>
-          <w:szCs w:val="24"/>
-        </w:rPr>
-      </w:pPr>
-      <w:r>
+          <w:rFonts w:asciiTheme="minorHAnsi" w:eastAsiaTheme="minorEastAsia" w:hAnsiTheme="minorHAnsi" w:cstheme="minorBidi"/>
+          <w:noProof/>
+          <w:kern w:val="2"/>
+          <w:sz w:val="22"/>
+          <w:szCs w:val="22"/>
+          <w14:ligatures w14:val="standardContextual"/>
+        </w:rPr>
+      </w:pPr>
+      <w:r>
+        <w:rPr>
+          <w:noProof/>
+        </w:rPr>
         <w:t>3.1</w:t>
       </w:r>
       <w:r>
         <w:rPr>
-          <w:sz w:val="24"/>
-          <w:szCs w:val="24"/>
-        </w:rPr>
-        <w:tab/>
-      </w:r>
-      <w:r>
+          <w:rFonts w:asciiTheme="minorHAnsi" w:eastAsiaTheme="minorEastAsia" w:hAnsiTheme="minorHAnsi" w:cstheme="minorBidi"/>
+          <w:noProof/>
+          <w:kern w:val="2"/>
+          <w:sz w:val="22"/>
+          <w:szCs w:val="22"/>
+          <w14:ligatures w14:val="standardContextual"/>
+        </w:rPr>
+        <w:tab/>
+      </w:r>
+      <w:r>
+        <w:rPr>
+          <w:noProof/>
+        </w:rPr>
         <w:t>Functionality</w:t>
       </w:r>
       <w:r>
-        <w:tab/>
-      </w:r>
-      <w:r>
+        <w:rPr>
+          <w:noProof/>
+        </w:rPr>
+        <w:tab/>
+      </w:r>
+      <w:r>
+        <w:rPr>
+          <w:noProof/>
+        </w:rPr>
         <w:fldChar w:fldCharType="begin"/>
       </w:r>
       <w:r>
-        <w:instrText xml:space="preserve"> PAGEREF _Toc5537908 \h </w:instrText>
-      </w:r>
-      <w:r>
+        <w:rPr>
+          <w:noProof/>
+        </w:rPr>
+        <w:instrText xml:space="preserve"> PAGEREF _Toc147951079 \h </w:instrText>
+      </w:r>
+      <w:r>
+        <w:rPr>
+          <w:noProof/>
+        </w:rPr>
+      </w:r>
+      <w:r>
+        <w:rPr>
+          <w:noProof/>
+        </w:rPr>
         <w:fldChar w:fldCharType="separate"/>
       </w:r>
       <w:r>
@@ -1430,52 +2129,625 @@
         <w:t>5</w:t>
       </w:r>
       <w:r>
+        <w:rPr>
+          <w:noProof/>
+        </w:rPr>
         <w:fldChar w:fldCharType="end"/>
       </w:r>
     </w:p>
     <w:p>
       <w:pPr>
         <w:pStyle w:val="TOC3"/>
-        <w:tabs>
-          <w:tab w:val="left" w:pos="1600"/>
-        </w:tabs>
-        <w:rPr>
-          <w:sz w:val="24"/>
-          <w:szCs w:val="24"/>
-        </w:rPr>
-      </w:pPr>
-      <w:r>
+        <w:rPr>
+          <w:rFonts w:asciiTheme="minorHAnsi" w:eastAsiaTheme="minorEastAsia" w:hAnsiTheme="minorHAnsi" w:cstheme="minorBidi"/>
+          <w:noProof/>
+          <w:kern w:val="2"/>
+          <w:sz w:val="22"/>
+          <w:szCs w:val="22"/>
+          <w14:ligatures w14:val="standardContextual"/>
+        </w:rPr>
+      </w:pPr>
+      <w:r>
+        <w:rPr>
+          <w:noProof/>
+        </w:rPr>
         <w:t>3.1.1</w:t>
       </w:r>
       <w:r>
         <w:rPr>
-          <w:sz w:val="24"/>
-          <w:szCs w:val="24"/>
-        </w:rPr>
-        <w:tab/>
-      </w:r>
-      <w:r>
-        <w:t>&lt;Functional Requirement One&gt;</w:t>
-      </w:r>
-      <w:r>
-        <w:tab/>
-      </w:r>
-      <w:r>
+          <w:rFonts w:asciiTheme="minorHAnsi" w:eastAsiaTheme="minorEastAsia" w:hAnsiTheme="minorHAnsi" w:cstheme="minorBidi"/>
+          <w:noProof/>
+          <w:kern w:val="2"/>
+          <w:sz w:val="22"/>
+          <w:szCs w:val="22"/>
+          <w14:ligatures w14:val="standardContextual"/>
+        </w:rPr>
+        <w:tab/>
+      </w:r>
+      <w:r>
+        <w:rPr>
+          <w:noProof/>
+        </w:rPr>
+        <w:t>&lt;Binary Operators&gt;</w:t>
+      </w:r>
+      <w:r>
+        <w:rPr>
+          <w:noProof/>
+        </w:rPr>
+        <w:tab/>
+      </w:r>
+      <w:r>
+        <w:rPr>
+          <w:noProof/>
+        </w:rPr>
         <w:fldChar w:fldCharType="begin"/>
       </w:r>
       <w:r>
-        <w:instrText xml:space="preserve"> PAGEREF _Toc5537909 \h </w:instrText>
-      </w:r>
-      <w:r>
+        <w:rPr>
+          <w:noProof/>
+        </w:rPr>
+        <w:instrText xml:space="preserve"> PAGEREF _Toc147951080 \h </w:instrText>
+      </w:r>
+      <w:r>
+        <w:rPr>
+          <w:noProof/>
+        </w:rPr>
+      </w:r>
+      <w:r>
+        <w:rPr>
+          <w:noProof/>
+        </w:rPr>
         <w:fldChar w:fldCharType="separate"/>
       </w:r>
       <w:r>
         <w:rPr>
           <w:noProof/>
         </w:rPr>
+        <w:t>5</w:t>
+      </w:r>
+      <w:r>
+        <w:rPr>
+          <w:noProof/>
+        </w:rPr>
+        <w:fldChar w:fldCharType="end"/>
+      </w:r>
+    </w:p>
+    <w:p>
+      <w:pPr>
+        <w:pStyle w:val="TOC3"/>
+        <w:rPr>
+          <w:rFonts w:asciiTheme="minorHAnsi" w:eastAsiaTheme="minorEastAsia" w:hAnsiTheme="minorHAnsi" w:cstheme="minorBidi"/>
+          <w:noProof/>
+          <w:kern w:val="2"/>
+          <w:sz w:val="22"/>
+          <w:szCs w:val="22"/>
+          <w14:ligatures w14:val="standardContextual"/>
+        </w:rPr>
+      </w:pPr>
+      <w:r>
+        <w:rPr>
+          <w:noProof/>
+        </w:rPr>
+        <w:t>3.1.2</w:t>
+      </w:r>
+      <w:r>
+        <w:rPr>
+          <w:rFonts w:asciiTheme="minorHAnsi" w:eastAsiaTheme="minorEastAsia" w:hAnsiTheme="minorHAnsi" w:cstheme="minorBidi"/>
+          <w:noProof/>
+          <w:kern w:val="2"/>
+          <w:sz w:val="22"/>
+          <w:szCs w:val="22"/>
+          <w14:ligatures w14:val="standardContextual"/>
+        </w:rPr>
+        <w:tab/>
+      </w:r>
+      <w:r>
+        <w:rPr>
+          <w:noProof/>
+        </w:rPr>
+        <w:t>&lt;Unary Operators&gt;</w:t>
+      </w:r>
+      <w:r>
+        <w:rPr>
+          <w:noProof/>
+        </w:rPr>
+        <w:tab/>
+      </w:r>
+      <w:r>
+        <w:rPr>
+          <w:noProof/>
+        </w:rPr>
+        <w:fldChar w:fldCharType="begin"/>
+      </w:r>
+      <w:r>
+        <w:rPr>
+          <w:noProof/>
+        </w:rPr>
+        <w:instrText xml:space="preserve"> PAGEREF _Toc147951081 \h </w:instrText>
+      </w:r>
+      <w:r>
+        <w:rPr>
+          <w:noProof/>
+        </w:rPr>
+      </w:r>
+      <w:r>
+        <w:rPr>
+          <w:noProof/>
+        </w:rPr>
+        <w:fldChar w:fldCharType="separate"/>
+      </w:r>
+      <w:r>
+        <w:rPr>
+          <w:noProof/>
+        </w:rPr>
         <w:t>6</w:t>
       </w:r>
       <w:r>
+        <w:rPr>
+          <w:noProof/>
+        </w:rPr>
+        <w:fldChar w:fldCharType="end"/>
+      </w:r>
+    </w:p>
+    <w:p>
+      <w:pPr>
+        <w:pStyle w:val="TOC3"/>
+        <w:rPr>
+          <w:rFonts w:asciiTheme="minorHAnsi" w:eastAsiaTheme="minorEastAsia" w:hAnsiTheme="minorHAnsi" w:cstheme="minorBidi"/>
+          <w:noProof/>
+          <w:kern w:val="2"/>
+          <w:sz w:val="22"/>
+          <w:szCs w:val="22"/>
+          <w14:ligatures w14:val="standardContextual"/>
+        </w:rPr>
+      </w:pPr>
+      <w:r>
+        <w:rPr>
+          <w:noProof/>
+        </w:rPr>
+        <w:t>3.1.3</w:t>
+      </w:r>
+      <w:r>
+        <w:rPr>
+          <w:rFonts w:asciiTheme="minorHAnsi" w:eastAsiaTheme="minorEastAsia" w:hAnsiTheme="minorHAnsi" w:cstheme="minorBidi"/>
+          <w:noProof/>
+          <w:kern w:val="2"/>
+          <w:sz w:val="22"/>
+          <w:szCs w:val="22"/>
+          <w14:ligatures w14:val="standardContextual"/>
+        </w:rPr>
+        <w:tab/>
+      </w:r>
+      <w:r>
+        <w:rPr>
+          <w:noProof/>
+        </w:rPr>
+        <w:t>&lt;Parentheses&gt;</w:t>
+      </w:r>
+      <w:r>
+        <w:rPr>
+          <w:noProof/>
+        </w:rPr>
+        <w:tab/>
+      </w:r>
+      <w:r>
+        <w:rPr>
+          <w:noProof/>
+        </w:rPr>
+        <w:fldChar w:fldCharType="begin"/>
+      </w:r>
+      <w:r>
+        <w:rPr>
+          <w:noProof/>
+        </w:rPr>
+        <w:instrText xml:space="preserve"> PAGEREF _Toc147951082 \h </w:instrText>
+      </w:r>
+      <w:r>
+        <w:rPr>
+          <w:noProof/>
+        </w:rPr>
+      </w:r>
+      <w:r>
+        <w:rPr>
+          <w:noProof/>
+        </w:rPr>
+        <w:fldChar w:fldCharType="separate"/>
+      </w:r>
+      <w:r>
+        <w:rPr>
+          <w:noProof/>
+        </w:rPr>
+        <w:t>6</w:t>
+      </w:r>
+      <w:r>
+        <w:rPr>
+          <w:noProof/>
+        </w:rPr>
+        <w:fldChar w:fldCharType="end"/>
+      </w:r>
+    </w:p>
+    <w:p>
+      <w:pPr>
+        <w:pStyle w:val="TOC3"/>
+        <w:rPr>
+          <w:rFonts w:asciiTheme="minorHAnsi" w:eastAsiaTheme="minorEastAsia" w:hAnsiTheme="minorHAnsi" w:cstheme="minorBidi"/>
+          <w:noProof/>
+          <w:kern w:val="2"/>
+          <w:sz w:val="22"/>
+          <w:szCs w:val="22"/>
+          <w14:ligatures w14:val="standardContextual"/>
+        </w:rPr>
+      </w:pPr>
+      <w:r>
+        <w:rPr>
+          <w:noProof/>
+        </w:rPr>
+        <w:t>3.1.4</w:t>
+      </w:r>
+      <w:r>
+        <w:rPr>
+          <w:rFonts w:asciiTheme="minorHAnsi" w:eastAsiaTheme="minorEastAsia" w:hAnsiTheme="minorHAnsi" w:cstheme="minorBidi"/>
+          <w:noProof/>
+          <w:kern w:val="2"/>
+          <w:sz w:val="22"/>
+          <w:szCs w:val="22"/>
+          <w14:ligatures w14:val="standardContextual"/>
+        </w:rPr>
+        <w:tab/>
+      </w:r>
+      <w:r>
+        <w:rPr>
+          <w:noProof/>
+        </w:rPr>
+        <w:t>&lt;Operator Precedence&gt;</w:t>
+      </w:r>
+      <w:r>
+        <w:rPr>
+          <w:noProof/>
+        </w:rPr>
+        <w:tab/>
+      </w:r>
+      <w:r>
+        <w:rPr>
+          <w:noProof/>
+        </w:rPr>
+        <w:fldChar w:fldCharType="begin"/>
+      </w:r>
+      <w:r>
+        <w:rPr>
+          <w:noProof/>
+        </w:rPr>
+        <w:instrText xml:space="preserve"> PAGEREF _Toc147951083 \h </w:instrText>
+      </w:r>
+      <w:r>
+        <w:rPr>
+          <w:noProof/>
+        </w:rPr>
+      </w:r>
+      <w:r>
+        <w:rPr>
+          <w:noProof/>
+        </w:rPr>
+        <w:fldChar w:fldCharType="separate"/>
+      </w:r>
+      <w:r>
+        <w:rPr>
+          <w:noProof/>
+        </w:rPr>
+        <w:t>6</w:t>
+      </w:r>
+      <w:r>
+        <w:rPr>
+          <w:noProof/>
+        </w:rPr>
+        <w:fldChar w:fldCharType="end"/>
+      </w:r>
+    </w:p>
+    <w:p>
+      <w:pPr>
+        <w:pStyle w:val="TOC3"/>
+        <w:rPr>
+          <w:rFonts w:asciiTheme="minorHAnsi" w:eastAsiaTheme="minorEastAsia" w:hAnsiTheme="minorHAnsi" w:cstheme="minorBidi"/>
+          <w:noProof/>
+          <w:kern w:val="2"/>
+          <w:sz w:val="22"/>
+          <w:szCs w:val="22"/>
+          <w14:ligatures w14:val="standardContextual"/>
+        </w:rPr>
+      </w:pPr>
+      <w:r>
+        <w:rPr>
+          <w:noProof/>
+        </w:rPr>
+        <w:t>3.1.5</w:t>
+      </w:r>
+      <w:r>
+        <w:rPr>
+          <w:rFonts w:asciiTheme="minorHAnsi" w:eastAsiaTheme="minorEastAsia" w:hAnsiTheme="minorHAnsi" w:cstheme="minorBidi"/>
+          <w:noProof/>
+          <w:kern w:val="2"/>
+          <w:sz w:val="22"/>
+          <w:szCs w:val="22"/>
+          <w14:ligatures w14:val="standardContextual"/>
+        </w:rPr>
+        <w:tab/>
+      </w:r>
+      <w:r>
+        <w:rPr>
+          <w:noProof/>
+        </w:rPr>
+        <w:t>&lt;Errors&gt;</w:t>
+      </w:r>
+      <w:r>
+        <w:rPr>
+          <w:noProof/>
+        </w:rPr>
+        <w:tab/>
+      </w:r>
+      <w:r>
+        <w:rPr>
+          <w:noProof/>
+        </w:rPr>
+        <w:fldChar w:fldCharType="begin"/>
+      </w:r>
+      <w:r>
+        <w:rPr>
+          <w:noProof/>
+        </w:rPr>
+        <w:instrText xml:space="preserve"> PAGEREF _Toc147951084 \h </w:instrText>
+      </w:r>
+      <w:r>
+        <w:rPr>
+          <w:noProof/>
+        </w:rPr>
+      </w:r>
+      <w:r>
+        <w:rPr>
+          <w:noProof/>
+        </w:rPr>
+        <w:fldChar w:fldCharType="separate"/>
+      </w:r>
+      <w:r>
+        <w:rPr>
+          <w:noProof/>
+        </w:rPr>
+        <w:t>6</w:t>
+      </w:r>
+      <w:r>
+        <w:rPr>
+          <w:noProof/>
+        </w:rPr>
+        <w:fldChar w:fldCharType="end"/>
+      </w:r>
+    </w:p>
+    <w:p>
+      <w:pPr>
+        <w:pStyle w:val="TOC3"/>
+        <w:rPr>
+          <w:rFonts w:asciiTheme="minorHAnsi" w:eastAsiaTheme="minorEastAsia" w:hAnsiTheme="minorHAnsi" w:cstheme="minorBidi"/>
+          <w:noProof/>
+          <w:kern w:val="2"/>
+          <w:sz w:val="22"/>
+          <w:szCs w:val="22"/>
+          <w14:ligatures w14:val="standardContextual"/>
+        </w:rPr>
+      </w:pPr>
+      <w:r>
+        <w:rPr>
+          <w:noProof/>
+        </w:rPr>
+        <w:t>3.1.6</w:t>
+      </w:r>
+      <w:r>
+        <w:rPr>
+          <w:rFonts w:asciiTheme="minorHAnsi" w:eastAsiaTheme="minorEastAsia" w:hAnsiTheme="minorHAnsi" w:cstheme="minorBidi"/>
+          <w:noProof/>
+          <w:kern w:val="2"/>
+          <w:sz w:val="22"/>
+          <w:szCs w:val="22"/>
+          <w14:ligatures w14:val="standardContextual"/>
+        </w:rPr>
+        <w:tab/>
+      </w:r>
+      <w:r>
+        <w:rPr>
+          <w:noProof/>
+        </w:rPr>
+        <w:t>&lt;User Input&gt;</w:t>
+      </w:r>
+      <w:r>
+        <w:rPr>
+          <w:noProof/>
+        </w:rPr>
+        <w:tab/>
+      </w:r>
+      <w:r>
+        <w:rPr>
+          <w:noProof/>
+        </w:rPr>
+        <w:fldChar w:fldCharType="begin"/>
+      </w:r>
+      <w:r>
+        <w:rPr>
+          <w:noProof/>
+        </w:rPr>
+        <w:instrText xml:space="preserve"> PAGEREF _Toc147951085 \h </w:instrText>
+      </w:r>
+      <w:r>
+        <w:rPr>
+          <w:noProof/>
+        </w:rPr>
+      </w:r>
+      <w:r>
+        <w:rPr>
+          <w:noProof/>
+        </w:rPr>
+        <w:fldChar w:fldCharType="separate"/>
+      </w:r>
+      <w:r>
+        <w:rPr>
+          <w:noProof/>
+        </w:rPr>
+        <w:t>6</w:t>
+      </w:r>
+      <w:r>
+        <w:rPr>
+          <w:noProof/>
+        </w:rPr>
+        <w:fldChar w:fldCharType="end"/>
+      </w:r>
+    </w:p>
+    <w:p>
+      <w:pPr>
+        <w:pStyle w:val="TOC3"/>
+        <w:rPr>
+          <w:rFonts w:asciiTheme="minorHAnsi" w:eastAsiaTheme="minorEastAsia" w:hAnsiTheme="minorHAnsi" w:cstheme="minorBidi"/>
+          <w:noProof/>
+          <w:kern w:val="2"/>
+          <w:sz w:val="22"/>
+          <w:szCs w:val="22"/>
+          <w14:ligatures w14:val="standardContextual"/>
+        </w:rPr>
+      </w:pPr>
+      <w:r>
+        <w:rPr>
+          <w:noProof/>
+        </w:rPr>
+        <w:t>3.1.7</w:t>
+      </w:r>
+      <w:r>
+        <w:rPr>
+          <w:rFonts w:asciiTheme="minorHAnsi" w:eastAsiaTheme="minorEastAsia" w:hAnsiTheme="minorHAnsi" w:cstheme="minorBidi"/>
+          <w:noProof/>
+          <w:kern w:val="2"/>
+          <w:sz w:val="22"/>
+          <w:szCs w:val="22"/>
+          <w14:ligatures w14:val="standardContextual"/>
+        </w:rPr>
+        <w:tab/>
+      </w:r>
+      <w:r>
+        <w:rPr>
+          <w:noProof/>
+        </w:rPr>
+        <w:t>&lt;System Output&gt;</w:t>
+      </w:r>
+      <w:r>
+        <w:rPr>
+          <w:noProof/>
+        </w:rPr>
+        <w:tab/>
+      </w:r>
+      <w:r>
+        <w:rPr>
+          <w:noProof/>
+        </w:rPr>
+        <w:fldChar w:fldCharType="begin"/>
+      </w:r>
+      <w:r>
+        <w:rPr>
+          <w:noProof/>
+        </w:rPr>
+        <w:instrText xml:space="preserve"> PAGEREF _Toc147951086 \h </w:instrText>
+      </w:r>
+      <w:r>
+        <w:rPr>
+          <w:noProof/>
+        </w:rPr>
+      </w:r>
+      <w:r>
+        <w:rPr>
+          <w:noProof/>
+        </w:rPr>
+        <w:fldChar w:fldCharType="separate"/>
+      </w:r>
+      <w:r>
+        <w:rPr>
+          <w:noProof/>
+        </w:rPr>
+        <w:t>6</w:t>
+      </w:r>
+      <w:r>
+        <w:rPr>
+          <w:noProof/>
+        </w:rPr>
+        <w:fldChar w:fldCharType="end"/>
+      </w:r>
+    </w:p>
+    <w:p>
+      <w:pPr>
+        <w:pStyle w:val="TOC3"/>
+        <w:rPr>
+          <w:rFonts w:asciiTheme="minorHAnsi" w:eastAsiaTheme="minorEastAsia" w:hAnsiTheme="minorHAnsi" w:cstheme="minorBidi"/>
+          <w:noProof/>
+          <w:kern w:val="2"/>
+          <w:sz w:val="22"/>
+          <w:szCs w:val="22"/>
+          <w14:ligatures w14:val="standardContextual"/>
+        </w:rPr>
+      </w:pPr>
+      <w:r>
+        <w:rPr>
+          <w:noProof/>
+        </w:rPr>
+        <w:t>3.1.8</w:t>
+      </w:r>
+      <w:r>
+        <w:rPr>
+          <w:rFonts w:asciiTheme="minorHAnsi" w:eastAsiaTheme="minorEastAsia" w:hAnsiTheme="minorHAnsi" w:cstheme="minorBidi"/>
+          <w:noProof/>
+          <w:kern w:val="2"/>
+          <w:sz w:val="22"/>
+          <w:szCs w:val="22"/>
+          <w14:ligatures w14:val="standardContextual"/>
+        </w:rPr>
+        <w:tab/>
+      </w:r>
+      <w:r>
+        <w:rPr>
+          <w:noProof/>
+        </w:rPr>
+        <w:t>&lt;User Interface&gt;</w:t>
+      </w:r>
+      <w:r>
+        <w:rPr>
+          <w:noProof/>
+        </w:rPr>
+        <w:tab/>
+      </w:r>
+      <w:r>
+        <w:rPr>
+          <w:noProof/>
+        </w:rPr>
+        <w:fldChar w:fldCharType="begin"/>
+      </w:r>
+      <w:r>
+        <w:rPr>
+          <w:noProof/>
+        </w:rPr>
+        <w:instrText xml:space="preserve"> PAGEREF _Toc147951087 \h </w:instrText>
+      </w:r>
+      <w:r>
+        <w:rPr>
+          <w:noProof/>
+        </w:rPr>
+      </w:r>
+      <w:r>
+        <w:rPr>
+          <w:noProof/>
+        </w:rPr>
+        <w:fldChar w:fldCharType="separate"/>
+      </w:r>
+      <w:r>
+        <w:rPr>
+          <w:noProof/>
+        </w:rPr>
+        <w:t>6</w:t>
+      </w:r>
+      <w:r>
+        <w:rPr>
+          <w:noProof/>
+        </w:rPr>
         <w:fldChar w:fldCharType="end"/>
       </w:r>
     </w:p>
@@ -1486,42 +2758,76 @@
           <w:tab w:val="left" w:pos="1000"/>
         </w:tabs>
         <w:rPr>
-          <w:sz w:val="24"/>
-          <w:szCs w:val="24"/>
-        </w:rPr>
-      </w:pPr>
-      <w:r>
+          <w:rFonts w:asciiTheme="minorHAnsi" w:eastAsiaTheme="minorEastAsia" w:hAnsiTheme="minorHAnsi" w:cstheme="minorBidi"/>
+          <w:noProof/>
+          <w:kern w:val="2"/>
+          <w:sz w:val="22"/>
+          <w:szCs w:val="22"/>
+          <w14:ligatures w14:val="standardContextual"/>
+        </w:rPr>
+      </w:pPr>
+      <w:r>
+        <w:rPr>
+          <w:noProof/>
+        </w:rPr>
         <w:t>3.2</w:t>
       </w:r>
       <w:r>
         <w:rPr>
-          <w:sz w:val="24"/>
-          <w:szCs w:val="24"/>
-        </w:rPr>
-        <w:tab/>
-      </w:r>
-      <w:r>
+          <w:rFonts w:asciiTheme="minorHAnsi" w:eastAsiaTheme="minorEastAsia" w:hAnsiTheme="minorHAnsi" w:cstheme="minorBidi"/>
+          <w:noProof/>
+          <w:kern w:val="2"/>
+          <w:sz w:val="22"/>
+          <w:szCs w:val="22"/>
+          <w14:ligatures w14:val="standardContextual"/>
+        </w:rPr>
+        <w:tab/>
+      </w:r>
+      <w:r>
+        <w:rPr>
+          <w:noProof/>
+        </w:rPr>
         <w:t>Use-Case Specifications</w:t>
       </w:r>
       <w:r>
-        <w:tab/>
-      </w:r>
-      <w:r>
+        <w:rPr>
+          <w:noProof/>
+        </w:rPr>
+        <w:tab/>
+      </w:r>
+      <w:r>
+        <w:rPr>
+          <w:noProof/>
+        </w:rPr>
         <w:fldChar w:fldCharType="begin"/>
       </w:r>
       <w:r>
-        <w:instrText xml:space="preserve"> PAGEREF _Toc5537910 \h </w:instrText>
-      </w:r>
-      <w:r>
+        <w:rPr>
+          <w:noProof/>
+        </w:rPr>
+        <w:instrText xml:space="preserve"> PAGEREF _Toc147951088 \h </w:instrText>
+      </w:r>
+      <w:r>
+        <w:rPr>
+          <w:noProof/>
+        </w:rPr>
+      </w:r>
+      <w:r>
+        <w:rPr>
+          <w:noProof/>
+        </w:rPr>
         <w:fldChar w:fldCharType="separate"/>
       </w:r>
       <w:r>
         <w:rPr>
           <w:noProof/>
         </w:rPr>
-        <w:t>6</w:t>
-      </w:r>
-      <w:r>
+        <w:t>7</w:t>
+      </w:r>
+      <w:r>
+        <w:rPr>
+          <w:noProof/>
+        </w:rPr>
         <w:fldChar w:fldCharType="end"/>
       </w:r>
     </w:p>
@@ -1532,42 +2838,76 @@
           <w:tab w:val="left" w:pos="1000"/>
         </w:tabs>
         <w:rPr>
-          <w:sz w:val="24"/>
-          <w:szCs w:val="24"/>
-        </w:rPr>
-      </w:pPr>
-      <w:r>
+          <w:rFonts w:asciiTheme="minorHAnsi" w:eastAsiaTheme="minorEastAsia" w:hAnsiTheme="minorHAnsi" w:cstheme="minorBidi"/>
+          <w:noProof/>
+          <w:kern w:val="2"/>
+          <w:sz w:val="22"/>
+          <w:szCs w:val="22"/>
+          <w14:ligatures w14:val="standardContextual"/>
+        </w:rPr>
+      </w:pPr>
+      <w:r>
+        <w:rPr>
+          <w:noProof/>
+        </w:rPr>
         <w:t>3.3</w:t>
       </w:r>
       <w:r>
         <w:rPr>
-          <w:sz w:val="24"/>
-          <w:szCs w:val="24"/>
-        </w:rPr>
-        <w:tab/>
-      </w:r>
-      <w:r>
+          <w:rFonts w:asciiTheme="minorHAnsi" w:eastAsiaTheme="minorEastAsia" w:hAnsiTheme="minorHAnsi" w:cstheme="minorBidi"/>
+          <w:noProof/>
+          <w:kern w:val="2"/>
+          <w:sz w:val="22"/>
+          <w:szCs w:val="22"/>
+          <w14:ligatures w14:val="standardContextual"/>
+        </w:rPr>
+        <w:tab/>
+      </w:r>
+      <w:r>
+        <w:rPr>
+          <w:noProof/>
+        </w:rPr>
         <w:t>Supplementary Requirements</w:t>
       </w:r>
       <w:r>
-        <w:tab/>
-      </w:r>
-      <w:r>
+        <w:rPr>
+          <w:noProof/>
+        </w:rPr>
+        <w:tab/>
+      </w:r>
+      <w:r>
+        <w:rPr>
+          <w:noProof/>
+        </w:rPr>
         <w:fldChar w:fldCharType="begin"/>
       </w:r>
       <w:r>
-        <w:instrText xml:space="preserve"> PAGEREF _Toc5537911 \h </w:instrText>
-      </w:r>
-      <w:r>
+        <w:rPr>
+          <w:noProof/>
+        </w:rPr>
+        <w:instrText xml:space="preserve"> PAGEREF _Toc147951089 \h </w:instrText>
+      </w:r>
+      <w:r>
+        <w:rPr>
+          <w:noProof/>
+        </w:rPr>
+      </w:r>
+      <w:r>
+        <w:rPr>
+          <w:noProof/>
+        </w:rPr>
         <w:fldChar w:fldCharType="separate"/>
       </w:r>
       <w:r>
         <w:rPr>
           <w:noProof/>
         </w:rPr>
-        <w:t>6</w:t>
-      </w:r>
-      <w:r>
+        <w:t>7</w:t>
+      </w:r>
+      <w:r>
+        <w:rPr>
+          <w:noProof/>
+        </w:rPr>
         <w:fldChar w:fldCharType="end"/>
       </w:r>
     </w:p>
@@ -1578,60 +2918,76 @@
           <w:tab w:val="left" w:pos="432"/>
         </w:tabs>
         <w:rPr>
-          <w:sz w:val="24"/>
-          <w:szCs w:val="24"/>
-        </w:rPr>
-      </w:pPr>
-      <w:r>
-        <w:rPr>
-          <w:szCs w:val="24"/>
+          <w:rFonts w:asciiTheme="minorHAnsi" w:eastAsiaTheme="minorEastAsia" w:hAnsiTheme="minorHAnsi" w:cstheme="minorBidi"/>
+          <w:noProof/>
+          <w:kern w:val="2"/>
+          <w:sz w:val="22"/>
+          <w:szCs w:val="22"/>
+          <w14:ligatures w14:val="standardContextual"/>
+        </w:rPr>
+      </w:pPr>
+      <w:r>
+        <w:rPr>
+          <w:noProof/>
         </w:rPr>
         <w:t>4.</w:t>
       </w:r>
       <w:r>
         <w:rPr>
-          <w:sz w:val="24"/>
-          <w:szCs w:val="24"/>
-        </w:rPr>
-        <w:tab/>
-      </w:r>
-      <w:r>
-        <w:rPr>
-          <w:szCs w:val="24"/>
-        </w:rPr>
-        <w:t xml:space="preserve">Classification of </w:t>
-      </w:r>
-      <w:r>
-        <w:rPr>
-          <w:szCs w:val="24"/>
-        </w:rPr>
-        <w:t>Functional</w:t>
-      </w:r>
-      <w:r>
-        <w:rPr>
-          <w:szCs w:val="24"/>
-        </w:rPr>
-        <w:t xml:space="preserve"> Requirements</w:t>
-      </w:r>
-      <w:r>
-        <w:tab/>
-      </w:r>
-      <w:r>
+          <w:rFonts w:asciiTheme="minorHAnsi" w:eastAsiaTheme="minorEastAsia" w:hAnsiTheme="minorHAnsi" w:cstheme="minorBidi"/>
+          <w:noProof/>
+          <w:kern w:val="2"/>
+          <w:sz w:val="22"/>
+          <w:szCs w:val="22"/>
+          <w14:ligatures w14:val="standardContextual"/>
+        </w:rPr>
+        <w:tab/>
+      </w:r>
+      <w:r>
+        <w:rPr>
+          <w:noProof/>
+        </w:rPr>
+        <w:t>Classification of Functional Requirements</w:t>
+      </w:r>
+      <w:r>
+        <w:rPr>
+          <w:noProof/>
+        </w:rPr>
+        <w:tab/>
+      </w:r>
+      <w:r>
+        <w:rPr>
+          <w:noProof/>
+        </w:rPr>
         <w:fldChar w:fldCharType="begin"/>
       </w:r>
       <w:r>
-        <w:instrText xml:space="preserve"> PAGEREF _Toc5537912 \h </w:instrText>
-      </w:r>
-      <w:r>
+        <w:rPr>
+          <w:noProof/>
+        </w:rPr>
+        <w:instrText xml:space="preserve"> PAGEREF _Toc147951090 \h </w:instrText>
+      </w:r>
+      <w:r>
+        <w:rPr>
+          <w:noProof/>
+        </w:rPr>
+      </w:r>
+      <w:r>
+        <w:rPr>
+          <w:noProof/>
+        </w:rPr>
         <w:fldChar w:fldCharType="separate"/>
       </w:r>
       <w:r>
         <w:rPr>
           <w:noProof/>
         </w:rPr>
-        <w:t>6</w:t>
-      </w:r>
-      <w:r>
+        <w:t>7</w:t>
+      </w:r>
+      <w:r>
+        <w:rPr>
+          <w:noProof/>
+        </w:rPr>
         <w:fldChar w:fldCharType="end"/>
       </w:r>
     </w:p>
@@ -1641,49 +2997,80 @@
         <w:tabs>
           <w:tab w:val="left" w:pos="432"/>
         </w:tabs>
-      </w:pPr>
-      <w:r>
-        <w:rPr>
-          <w:szCs w:val="24"/>
+        <w:rPr>
+          <w:rFonts w:asciiTheme="minorHAnsi" w:eastAsiaTheme="minorEastAsia" w:hAnsiTheme="minorHAnsi" w:cstheme="minorBidi"/>
+          <w:noProof/>
+          <w:kern w:val="2"/>
+          <w:sz w:val="22"/>
+          <w:szCs w:val="22"/>
+          <w14:ligatures w14:val="standardContextual"/>
+        </w:rPr>
+      </w:pPr>
+      <w:r>
+        <w:rPr>
+          <w:noProof/>
         </w:rPr>
         <w:t>5.</w:t>
       </w:r>
       <w:r>
         <w:rPr>
-          <w:sz w:val="24"/>
-          <w:szCs w:val="24"/>
-        </w:rPr>
-        <w:tab/>
-      </w:r>
-      <w:r>
-        <w:rPr>
-          <w:szCs w:val="24"/>
+          <w:rFonts w:asciiTheme="minorHAnsi" w:eastAsiaTheme="minorEastAsia" w:hAnsiTheme="minorHAnsi" w:cstheme="minorBidi"/>
+          <w:noProof/>
+          <w:kern w:val="2"/>
+          <w:sz w:val="22"/>
+          <w:szCs w:val="22"/>
+          <w14:ligatures w14:val="standardContextual"/>
+        </w:rPr>
+        <w:tab/>
+      </w:r>
+      <w:r>
+        <w:rPr>
+          <w:noProof/>
         </w:rPr>
         <w:t>Appendices</w:t>
       </w:r>
       <w:r>
-        <w:tab/>
-      </w:r>
-      <w:r>
+        <w:rPr>
+          <w:noProof/>
+        </w:rPr>
+        <w:tab/>
+      </w:r>
+      <w:r>
+        <w:rPr>
+          <w:noProof/>
+        </w:rPr>
         <w:fldChar w:fldCharType="begin"/>
       </w:r>
       <w:r>
-        <w:instrText xml:space="preserve"> PAGEREF _Toc5537913 \h </w:instrText>
-      </w:r>
-      <w:r>
+        <w:rPr>
+          <w:noProof/>
+        </w:rPr>
+        <w:instrText xml:space="preserve"> PAGEREF _Toc147951091 \h </w:instrText>
+      </w:r>
+      <w:r>
+        <w:rPr>
+          <w:noProof/>
+        </w:rPr>
+      </w:r>
+      <w:r>
+        <w:rPr>
+          <w:noProof/>
+        </w:rPr>
         <w:fldChar w:fldCharType="separate"/>
       </w:r>
       <w:r>
         <w:rPr>
           <w:noProof/>
         </w:rPr>
-        <w:t>6</w:t>
-      </w:r>
-      <w:r>
+        <w:t>7</w:t>
+      </w:r>
+      <w:r>
+        <w:rPr>
+          <w:noProof/>
+        </w:rPr>
         <w:fldChar w:fldCharType="end"/>
       </w:r>
     </w:p>
-    <w:p/>
     <w:p>
       <w:pPr>
         <w:pStyle w:val="Title"/>
@@ -1707,7 +3094,7 @@
       <w:pPr>
         <w:pStyle w:val="Heading1"/>
       </w:pPr>
-      <w:bookmarkStart w:id="0" w:name="_Toc5537887"/>
+      <w:bookmarkStart w:id="0" w:name="_Toc147951058"/>
       <w:r>
         <w:t>Introduction</w:t>
       </w:r>
@@ -1735,7 +3122,7 @@
       <w:pPr>
         <w:pStyle w:val="Heading2"/>
       </w:pPr>
-      <w:bookmarkStart w:id="1" w:name="_Toc5537888"/>
+      <w:bookmarkStart w:id="1" w:name="_Toc147951059"/>
       <w:r>
         <w:t>Purpose</w:t>
       </w:r>
@@ -1759,7 +3146,7 @@
       <w:pPr>
         <w:pStyle w:val="Heading2"/>
       </w:pPr>
-      <w:bookmarkStart w:id="2" w:name="_Toc5537889"/>
+      <w:bookmarkStart w:id="2" w:name="_Toc147951060"/>
       <w:r>
         <w:t>Scope</w:t>
       </w:r>
@@ -1790,7 +3177,7 @@
       <w:pPr>
         <w:pStyle w:val="Heading2"/>
       </w:pPr>
-      <w:bookmarkStart w:id="3" w:name="_Toc5537890"/>
+      <w:bookmarkStart w:id="3" w:name="_Toc147951061"/>
       <w:r>
         <w:t>Definitions, Acronyms, and Abbreviations</w:t>
       </w:r>
@@ -1847,7 +3234,7 @@
       <w:pPr>
         <w:pStyle w:val="Heading2"/>
       </w:pPr>
-      <w:bookmarkStart w:id="4" w:name="_Toc5537891"/>
+      <w:bookmarkStart w:id="4" w:name="_Toc147951062"/>
       <w:r>
         <w:t>References</w:t>
       </w:r>
@@ -1869,7 +3256,7 @@
       <w:pPr>
         <w:pStyle w:val="Heading2"/>
       </w:pPr>
-      <w:bookmarkStart w:id="5" w:name="_Toc5537892"/>
+      <w:bookmarkStart w:id="5" w:name="_Toc147951063"/>
       <w:r>
         <w:t>Overview</w:t>
       </w:r>
@@ -1880,16 +3267,7 @@
         <w:pStyle w:val="BodyText"/>
       </w:pPr>
       <w:r>
-        <w:t xml:space="preserve">The </w:t>
-      </w:r>
-      <w:r>
-        <w:t>rest</w:t>
-      </w:r>
-      <w:r>
-        <w:t xml:space="preserve"> document will capture the complete software requirements for the system. </w:t>
-      </w:r>
-      <w:r>
-        <w:t>It contains many aspects of the project such as interfaces and functionality. It is organized by specification, starting general is an overview of the project and ending with specific requirements.</w:t>
+        <w:t>The rest document will capture the complete software requirements for the system. It contains many aspects of the project such as interfaces and functionality. It is organized by specification, starting general is an overview of the project and ending with specific requirements.</w:t>
       </w:r>
     </w:p>
     <w:p>
@@ -1904,7 +3282,7 @@
       <w:r>
         <w:br w:type="page"/>
       </w:r>
-      <w:bookmarkStart w:id="6" w:name="_Toc5537893"/>
+      <w:bookmarkStart w:id="6" w:name="_Toc147951064"/>
       <w:r>
         <w:lastRenderedPageBreak/>
         <w:t>Overall Description</w:t>
@@ -1933,7 +3311,7 @@
       <w:pPr>
         <w:pStyle w:val="Heading2"/>
       </w:pPr>
-      <w:bookmarkStart w:id="7" w:name="_Toc5537894"/>
+      <w:bookmarkStart w:id="7" w:name="_Toc147951065"/>
       <w:r>
         <w:t>Product perspective</w:t>
       </w:r>
@@ -1943,20 +3321,20 @@
       <w:pPr>
         <w:pStyle w:val="Heading3"/>
       </w:pPr>
-      <w:bookmarkStart w:id="8" w:name="_Toc5537895"/>
+      <w:bookmarkStart w:id="8" w:name="_Toc147951066"/>
       <w:r>
         <w:t xml:space="preserve">System </w:t>
       </w:r>
+      <w:r>
+        <w:t>Interfaces</w:t>
+      </w:r>
       <w:bookmarkEnd w:id="8"/>
-      <w:r>
-        <w:t>Interfaces</w:t>
-      </w:r>
     </w:p>
     <w:p>
       <w:pPr>
         <w:pStyle w:val="Heading3"/>
       </w:pPr>
-      <w:bookmarkStart w:id="9" w:name="_Toc5537896"/>
+      <w:bookmarkStart w:id="9" w:name="_Toc147951067"/>
       <w:r>
         <w:t>User Interfaces</w:t>
       </w:r>
@@ -1966,7 +3344,7 @@
       <w:pPr>
         <w:pStyle w:val="Heading3"/>
       </w:pPr>
-      <w:bookmarkStart w:id="10" w:name="_Toc5537897"/>
+      <w:bookmarkStart w:id="10" w:name="_Toc147951068"/>
       <w:r>
         <w:t>Hardware Interfaces</w:t>
       </w:r>
@@ -1976,7 +3354,7 @@
       <w:pPr>
         <w:pStyle w:val="Heading3"/>
       </w:pPr>
-      <w:bookmarkStart w:id="11" w:name="_Toc5537898"/>
+      <w:bookmarkStart w:id="11" w:name="_Toc147951069"/>
       <w:r>
         <w:t>Software Interfaces</w:t>
       </w:r>
@@ -1986,7 +3364,7 @@
       <w:pPr>
         <w:pStyle w:val="Heading3"/>
       </w:pPr>
-      <w:bookmarkStart w:id="12" w:name="_Toc5537899"/>
+      <w:bookmarkStart w:id="12" w:name="_Toc147951070"/>
       <w:r>
         <w:t>Communication Interfaces</w:t>
       </w:r>
@@ -1996,7 +3374,7 @@
       <w:pPr>
         <w:pStyle w:val="Heading3"/>
       </w:pPr>
-      <w:bookmarkStart w:id="13" w:name="_Toc5537900"/>
+      <w:bookmarkStart w:id="13" w:name="_Toc147951071"/>
       <w:r>
         <w:t>Memory Constraints</w:t>
       </w:r>
@@ -2006,7 +3384,7 @@
       <w:pPr>
         <w:pStyle w:val="Heading3"/>
       </w:pPr>
-      <w:bookmarkStart w:id="14" w:name="_Toc5537901"/>
+      <w:bookmarkStart w:id="14" w:name="_Toc147951072"/>
       <w:r>
         <w:t>Operations</w:t>
       </w:r>
@@ -2016,7 +3394,7 @@
       <w:pPr>
         <w:pStyle w:val="Heading2"/>
       </w:pPr>
-      <w:bookmarkStart w:id="15" w:name="_Toc5537902"/>
+      <w:bookmarkStart w:id="15" w:name="_Toc147951073"/>
       <w:r>
         <w:t>Product functions</w:t>
       </w:r>
@@ -2026,7 +3404,7 @@
       <w:pPr>
         <w:pStyle w:val="Heading2"/>
       </w:pPr>
-      <w:bookmarkStart w:id="16" w:name="_Toc5537903"/>
+      <w:bookmarkStart w:id="16" w:name="_Toc147951074"/>
       <w:r>
         <w:t>User characteristics</w:t>
       </w:r>
@@ -2036,7 +3414,7 @@
       <w:pPr>
         <w:pStyle w:val="Heading2"/>
       </w:pPr>
-      <w:bookmarkStart w:id="17" w:name="_Toc5537904"/>
+      <w:bookmarkStart w:id="17" w:name="_Toc147951075"/>
       <w:r>
         <w:t>Constraints</w:t>
       </w:r>
@@ -2046,7 +3424,7 @@
       <w:pPr>
         <w:pStyle w:val="Heading2"/>
       </w:pPr>
-      <w:bookmarkStart w:id="18" w:name="_Toc5537905"/>
+      <w:bookmarkStart w:id="18" w:name="_Toc147951076"/>
       <w:r>
         <w:t>Assumptions and dependencies</w:t>
       </w:r>
@@ -2056,7 +3434,7 @@
       <w:pPr>
         <w:pStyle w:val="Heading2"/>
       </w:pPr>
-      <w:bookmarkStart w:id="19" w:name="_Toc5537906"/>
+      <w:bookmarkStart w:id="19" w:name="_Toc147951077"/>
       <w:r>
         <w:t>Requirements subsets</w:t>
       </w:r>
@@ -2071,7 +3449,7 @@
       <w:pPr>
         <w:pStyle w:val="Heading1"/>
       </w:pPr>
-      <w:bookmarkStart w:id="20" w:name="_Toc5537907"/>
+      <w:bookmarkStart w:id="20" w:name="_Toc147951078"/>
       <w:r>
         <w:t>Specific Requirements</w:t>
       </w:r>
@@ -2102,7 +3480,7 @@
       <w:pPr>
         <w:pStyle w:val="Heading2"/>
       </w:pPr>
-      <w:bookmarkStart w:id="21" w:name="_Toc5537908"/>
+      <w:bookmarkStart w:id="21" w:name="_Toc147951079"/>
       <w:r>
         <w:t>Functionality</w:t>
       </w:r>
@@ -2123,15 +3501,7 @@
         <w:t>SRS</w:t>
       </w:r>
       <w:r>
-        <w:t xml:space="preserve"> package and thought should be given to the organization of this section. This section is typically organized by feature, but alternative organization methods may also be </w:t>
-      </w:r>
-      <w:proofErr w:type="gramStart"/>
-      <w:r>
-        <w:t>appropriate;</w:t>
-      </w:r>
-      <w:proofErr w:type="gramEnd"/>
-      <w:r>
-        <w:t xml:space="preserve"> for example, organization by user or organization by subsystem. Functional requirements may include feature sets, capabilities, and security.</w:t>
+        <w:t xml:space="preserve"> package and thought should be given to the organization of this section. This section is typically organized by feature, but alternative organization methods may also be appropriate; for example, organization by user or organization by subsystem. Functional requirements may include feature sets, capabilities, and security.</w:t>
       </w:r>
     </w:p>
     <w:p>
@@ -2146,63 +3516,666 @@
       <w:pPr>
         <w:pStyle w:val="Heading3"/>
       </w:pPr>
-      <w:bookmarkStart w:id="22" w:name="_Toc5537909"/>
-      <w:r>
-        <w:t>&lt;Functional Requirement One&gt;</w:t>
+      <w:bookmarkStart w:id="22" w:name="_Ref147946175"/>
+      <w:bookmarkStart w:id="23" w:name="_Toc147951080"/>
+      <w:r>
+        <w:t>Binary Operators</w:t>
       </w:r>
       <w:bookmarkEnd w:id="22"/>
+      <w:bookmarkEnd w:id="23"/>
+    </w:p>
+    <w:p>
+      <w:pPr>
+        <w:ind w:left="720"/>
+      </w:pPr>
+      <w:r>
+        <w:t xml:space="preserve">Binary operators are operators that require two operands. The operator is preceded by its first operand and </w:t>
+      </w:r>
+      <w:r>
+        <w:lastRenderedPageBreak/>
+        <w:t>proceeded by its second. Their operands shall be either constant numbers or expressions which produce numerical values when evaluated. If either of their opera</w:t>
+      </w:r>
+      <w:r>
+        <w:t>nds</w:t>
+      </w:r>
+      <w:r>
+        <w:t xml:space="preserve"> lacks a numerical value, or the operator has fewer than two operands, an error exists, as specified in section </w:t>
+      </w:r>
+      <w:r>
+        <w:fldChar w:fldCharType="begin"/>
+      </w:r>
+      <w:r>
+        <w:instrText xml:space="preserve"> REF _Ref147946675 \w \h </w:instrText>
+      </w:r>
+      <w:r>
+        <w:fldChar w:fldCharType="separate"/>
+      </w:r>
+      <w:r>
+        <w:t>3.1.5</w:t>
+      </w:r>
+      <w:r>
+        <w:fldChar w:fldCharType="end"/>
+      </w:r>
+      <w:r>
+        <w:t xml:space="preserve">. </w:t>
+      </w:r>
+      <w:r>
+        <w:t>All binary operators shall evaluate to a numerical value.</w:t>
+      </w:r>
+    </w:p>
+    <w:p>
+      <w:pPr>
+        <w:pStyle w:val="Heading4"/>
+      </w:pPr>
+      <w:r>
+        <w:t>Addition</w:t>
+      </w:r>
+    </w:p>
+    <w:p>
+      <w:pPr>
+        <w:ind w:left="720"/>
+      </w:pPr>
+      <w:r>
+        <w:t xml:space="preserve">The calculator shall be able to perform addition with two operands. Addition shall be represented with the “+” symbol. </w:t>
+      </w:r>
+      <w:r>
+        <w:t>It</w:t>
+      </w:r>
+      <w:r>
+        <w:t xml:space="preserve"> shall conform to the requirements for binary operators as defined in section </w:t>
+      </w:r>
+      <w:r>
+        <w:fldChar w:fldCharType="begin"/>
+      </w:r>
+      <w:r>
+        <w:instrText xml:space="preserve"> REF _Ref147946175 \w \h </w:instrText>
+      </w:r>
+      <w:r>
+        <w:fldChar w:fldCharType="separate"/>
+      </w:r>
+      <w:r>
+        <w:t>3.1.1</w:t>
+      </w:r>
+      <w:r>
+        <w:fldChar w:fldCharType="end"/>
+      </w:r>
+      <w:r>
+        <w:t>.</w:t>
+      </w:r>
+      <w:r>
+        <w:t xml:space="preserve"> Its value shall equal the sum of its operands.</w:t>
+      </w:r>
+    </w:p>
+    <w:p>
+      <w:pPr>
+        <w:pStyle w:val="Heading4"/>
+      </w:pPr>
+      <w:r>
+        <w:t>Subtraction</w:t>
+      </w:r>
+    </w:p>
+    <w:p>
+      <w:pPr>
+        <w:ind w:left="720"/>
+      </w:pPr>
+      <w:r>
+        <w:t xml:space="preserve">The calculator shall be able to perform subtraction with two operands. Subtraction shall be represented with the “-” symbol. It shall conform to the requirements for binary operators as defined in section </w:t>
+      </w:r>
+      <w:r>
+        <w:fldChar w:fldCharType="begin"/>
+      </w:r>
+      <w:r>
+        <w:instrText xml:space="preserve"> REF _Ref147946175 \w \h </w:instrText>
+      </w:r>
+      <w:r>
+        <w:fldChar w:fldCharType="separate"/>
+      </w:r>
+      <w:r>
+        <w:t>3.1.1</w:t>
+      </w:r>
+      <w:r>
+        <w:fldChar w:fldCharType="end"/>
+      </w:r>
+      <w:r>
+        <w:t>. Its value shall equal the difference between its first operand and its second.</w:t>
+      </w:r>
+    </w:p>
+    <w:p>
+      <w:pPr>
+        <w:pStyle w:val="Heading4"/>
+      </w:pPr>
+      <w:r>
+        <w:t>Multiplication</w:t>
+      </w:r>
+    </w:p>
+    <w:p>
+      <w:pPr>
+        <w:ind w:left="720"/>
+      </w:pPr>
+      <w:r>
+        <w:t xml:space="preserve">The calculator shall be able to perform multiplication with two operands. Multiplication shall be represented with the “*” symbol. It shall conform to the requirements for binary operators as defined in section </w:t>
+      </w:r>
+      <w:r>
+        <w:fldChar w:fldCharType="begin"/>
+      </w:r>
+      <w:r>
+        <w:instrText xml:space="preserve"> REF _Ref147946175 \w \h </w:instrText>
+      </w:r>
+      <w:r>
+        <w:fldChar w:fldCharType="separate"/>
+      </w:r>
+      <w:r>
+        <w:t>3.1.1</w:t>
+      </w:r>
+      <w:r>
+        <w:fldChar w:fldCharType="end"/>
+      </w:r>
+      <w:r>
+        <w:t>. Its value shall equal the product of its operands.</w:t>
+      </w:r>
+    </w:p>
+    <w:p>
+      <w:pPr>
+        <w:pStyle w:val="Heading4"/>
+      </w:pPr>
+      <w:r>
+        <w:t>Division</w:t>
+      </w:r>
+    </w:p>
+    <w:p>
+      <w:pPr>
+        <w:ind w:left="720"/>
+      </w:pPr>
+      <w:r>
+        <w:t xml:space="preserve">The calculator shall be able to perform integer division with two operands. Division shall be represented with the “/” symbol. It shall conform to the requirements for binary operators as defined in section </w:t>
+      </w:r>
+      <w:r>
+        <w:fldChar w:fldCharType="begin"/>
+      </w:r>
+      <w:r>
+        <w:instrText xml:space="preserve"> REF _Ref147946175 \w \h </w:instrText>
+      </w:r>
+      <w:r>
+        <w:fldChar w:fldCharType="separate"/>
+      </w:r>
+      <w:r>
+        <w:t>3.1.1</w:t>
+      </w:r>
+      <w:r>
+        <w:fldChar w:fldCharType="end"/>
+      </w:r>
+      <w:r>
+        <w:t xml:space="preserve">. Its value shall equal </w:t>
+      </w:r>
+      <w:r>
+        <w:t>the quotient of its first and second operands. Its value shall be an integer, truncating any fractional values.</w:t>
+      </w:r>
+    </w:p>
+    <w:p>
+      <w:pPr>
+        <w:pStyle w:val="Heading4"/>
+      </w:pPr>
+      <w:r>
+        <w:t>Modulo</w:t>
+      </w:r>
+    </w:p>
+    <w:p>
+      <w:pPr>
+        <w:ind w:left="720"/>
+      </w:pPr>
+      <w:r>
+        <w:t xml:space="preserve">The calculator shall be able to perform modulo with two operands. Modulo shall be represented with the “%” symbol. It shall conform to the requirements for binary operators as defined in section </w:t>
+      </w:r>
+      <w:r>
+        <w:fldChar w:fldCharType="begin"/>
+      </w:r>
+      <w:r>
+        <w:instrText xml:space="preserve"> REF _Ref147946175 \w \h </w:instrText>
+      </w:r>
+      <w:r>
+        <w:fldChar w:fldCharType="separate"/>
+      </w:r>
+      <w:r>
+        <w:t>3.1.1</w:t>
+      </w:r>
+      <w:r>
+        <w:fldChar w:fldCharType="end"/>
+      </w:r>
+      <w:r>
+        <w:t xml:space="preserve">. Its value shall equal the value of its first operand mod its second, or the remainder of its first operand divided by its second. </w:t>
+      </w:r>
+    </w:p>
+    <w:p>
+      <w:pPr>
+        <w:pStyle w:val="Heading4"/>
+      </w:pPr>
+      <w:r>
+        <w:t>Exponentiation</w:t>
+      </w:r>
+    </w:p>
+    <w:p>
+      <w:pPr>
+        <w:ind w:left="720"/>
+      </w:pPr>
+      <w:r>
+        <w:t xml:space="preserve">The calculator shall be able to perform exponentiation with two operands. Exponentiation shall be represented with the “**” symbol. It shall conform to the requirements for binary operators as defined in section </w:t>
+      </w:r>
+      <w:r>
+        <w:fldChar w:fldCharType="begin"/>
+      </w:r>
+      <w:r>
+        <w:instrText xml:space="preserve"> REF _Ref147946175 \w \h </w:instrText>
+      </w:r>
+      <w:r>
+        <w:fldChar w:fldCharType="separate"/>
+      </w:r>
+      <w:r>
+        <w:t>3.1.1</w:t>
+      </w:r>
+      <w:r>
+        <w:fldChar w:fldCharType="end"/>
+      </w:r>
+      <w:r>
+        <w:t xml:space="preserve">. Its value shall equal its first operand to the power of its second operand, or its first operand times itself a number of times equal to the second operand. The second operand may not be negative; if it is, an error exists, as specified in section </w:t>
+      </w:r>
+      <w:r>
+        <w:fldChar w:fldCharType="begin"/>
+      </w:r>
+      <w:r>
+        <w:instrText xml:space="preserve"> REF _Ref147946675 \w \h </w:instrText>
+      </w:r>
+      <w:r>
+        <w:fldChar w:fldCharType="separate"/>
+      </w:r>
+      <w:r>
+        <w:t>3.1.5</w:t>
+      </w:r>
+      <w:r>
+        <w:fldChar w:fldCharType="end"/>
+      </w:r>
+      <w:r>
+        <w:t>.</w:t>
+      </w:r>
+    </w:p>
+    <w:p>
+      <w:pPr>
+        <w:pStyle w:val="Heading3"/>
+      </w:pPr>
+      <w:bookmarkStart w:id="24" w:name="_Toc147951081"/>
+      <w:r>
+        <w:t>Unary Operators</w:t>
+      </w:r>
+      <w:bookmarkEnd w:id="24"/>
+    </w:p>
+    <w:p>
+      <w:pPr>
+        <w:ind w:left="720"/>
+      </w:pPr>
+      <w:r>
+        <w:t xml:space="preserve">Unary operators are operators that require one operand. The operator precedes its operand. Its operand shall be either a constant number or an expression which produces a numerical value when evaluated. If its operand lacks a numerical value, or the operator has no operands, an error exists, as specified in section </w:t>
+      </w:r>
+      <w:r>
+        <w:fldChar w:fldCharType="begin"/>
+      </w:r>
+      <w:r>
+        <w:instrText xml:space="preserve"> REF _Ref147946675 \w \h </w:instrText>
+      </w:r>
+      <w:r>
+        <w:fldChar w:fldCharType="separate"/>
+      </w:r>
+      <w:r>
+        <w:t>3.1.5</w:t>
+      </w:r>
+      <w:r>
+        <w:fldChar w:fldCharType="end"/>
+      </w:r>
+      <w:r>
+        <w:t xml:space="preserve">. </w:t>
+      </w:r>
+    </w:p>
+    <w:p>
+      <w:pPr>
+        <w:pStyle w:val="Heading4"/>
+      </w:pPr>
+      <w:r>
+        <w:t>Negation</w:t>
+      </w:r>
+    </w:p>
+    <w:p>
+      <w:pPr>
+        <w:pStyle w:val="Heading4"/>
+      </w:pPr>
+      <w:r>
+        <w:t>Absolute Value</w:t>
+      </w:r>
+    </w:p>
+    <w:p>
+      <w:pPr>
+        <w:pStyle w:val="Heading3"/>
+      </w:pPr>
+      <w:bookmarkStart w:id="25" w:name="_Toc147951082"/>
+      <w:r>
+        <w:t>Parentheses</w:t>
+      </w:r>
+      <w:bookmarkEnd w:id="25"/>
+    </w:p>
+    <w:p>
+      <w:pPr>
+        <w:pStyle w:val="Heading3"/>
+      </w:pPr>
+      <w:bookmarkStart w:id="26" w:name="_Toc147951083"/>
+      <w:r>
+        <w:t>Operator Precedence</w:t>
+      </w:r>
+      <w:bookmarkEnd w:id="26"/>
+    </w:p>
+    <w:p>
+      <w:pPr>
+        <w:ind w:left="720"/>
+      </w:pPr>
+      <w:r>
+        <w:t>In equations with more than one operator, operations shall be performed with the standard operator precedence, as follows.</w:t>
+      </w:r>
+    </w:p>
+    <w:p>
+      <w:pPr>
+        <w:ind w:left="720"/>
+      </w:pPr>
+      <w:r>
+        <w:t>Level 5: Parentheses</w:t>
+      </w:r>
+    </w:p>
+    <w:p>
+      <w:pPr>
+        <w:ind w:left="720"/>
+      </w:pPr>
+      <w:r>
+        <w:lastRenderedPageBreak/>
+        <w:t>Level 4: Exponentiation</w:t>
+      </w:r>
+    </w:p>
+    <w:p>
+      <w:pPr>
+        <w:ind w:left="720"/>
+      </w:pPr>
+      <w:r>
+        <w:t>Level 3: Multiplication, division, and modulo</w:t>
+      </w:r>
+    </w:p>
+    <w:p>
+      <w:pPr>
+        <w:ind w:left="720"/>
+      </w:pPr>
+      <w:r>
+        <w:t>Level 2: Negation and absolute value</w:t>
+      </w:r>
+    </w:p>
+    <w:p>
+      <w:pPr>
+        <w:ind w:left="720"/>
+      </w:pPr>
+      <w:r>
+        <w:t>Level 1: Addition and Subtraction</w:t>
+      </w:r>
+    </w:p>
+    <w:p>
+      <w:pPr>
+        <w:ind w:left="720"/>
+      </w:pPr>
+      <w:r>
+        <w:t xml:space="preserve">Operations shall be executed from highest precedence level to lowest. </w:t>
+      </w:r>
+    </w:p>
+    <w:p>
+      <w:pPr>
+        <w:pStyle w:val="Heading3"/>
+      </w:pPr>
+      <w:bookmarkStart w:id="27" w:name="_Ref147946675"/>
+      <w:bookmarkStart w:id="28" w:name="_Toc147951084"/>
+      <w:r>
+        <w:t>Errors</w:t>
+      </w:r>
+      <w:bookmarkEnd w:id="27"/>
+      <w:bookmarkEnd w:id="28"/>
+    </w:p>
+    <w:p>
+      <w:pPr>
+        <w:pStyle w:val="Heading4"/>
+      </w:pPr>
+      <w:r>
+        <w:t>Error type 1</w:t>
+      </w:r>
+    </w:p>
+    <w:p>
+      <w:pPr>
+        <w:pStyle w:val="Heading3"/>
+      </w:pPr>
+      <w:bookmarkStart w:id="29" w:name="_Ref147947201"/>
+      <w:bookmarkStart w:id="30" w:name="_Toc147951085"/>
+      <w:r>
+        <w:t>User Input</w:t>
+      </w:r>
+      <w:bookmarkEnd w:id="29"/>
+      <w:bookmarkEnd w:id="30"/>
+    </w:p>
+    <w:p>
+      <w:pPr>
+        <w:pStyle w:val="Heading3"/>
+      </w:pPr>
+      <w:bookmarkStart w:id="31" w:name="_Ref147947548"/>
+      <w:bookmarkStart w:id="32" w:name="_Toc147951086"/>
+      <w:r>
+        <w:t>System Output</w:t>
+      </w:r>
+      <w:bookmarkEnd w:id="31"/>
+      <w:bookmarkEnd w:id="32"/>
+    </w:p>
+    <w:p>
+      <w:pPr>
+        <w:ind w:left="720"/>
+      </w:pPr>
+      <w:r>
+        <w:t xml:space="preserve">The system shall have two categories of outputs: the numerical value of the user-provided equation, or an error message. These will be communicated to the user as described in section </w:t>
+      </w:r>
+      <w:r>
+        <w:fldChar w:fldCharType="begin"/>
+      </w:r>
+      <w:r>
+        <w:instrText xml:space="preserve"> REF _Ref147947998 \w \h </w:instrText>
+      </w:r>
+      <w:r>
+        <w:fldChar w:fldCharType="separate"/>
+      </w:r>
+      <w:r>
+        <w:t>3.1.8</w:t>
+      </w:r>
+      <w:r>
+        <w:fldChar w:fldCharType="end"/>
+      </w:r>
+      <w:r>
+        <w:t>.</w:t>
+      </w:r>
+    </w:p>
+    <w:p>
+      <w:pPr>
+        <w:ind w:left="720"/>
+      </w:pPr>
+      <w:r>
+        <w:t xml:space="preserve">The system shall be able to output up to twelve characters of numerical output. The numerical output shall be an integer in base ten. The system shall output only characters necessary to communicate the numerical value; there shall be no preceding zeroes. Numerical output shall consist only of the numbers 0-9 and ‘-’. </w:t>
+      </w:r>
+    </w:p>
+    <w:p>
+      <w:pPr>
+        <w:ind w:left="720"/>
+      </w:pPr>
+      <w:r>
+        <w:t xml:space="preserve">The system shall output error messages in the following format: “Error: [message]”, where the message shall be a message relevant to the error, as defined in section </w:t>
+      </w:r>
+      <w:r>
+        <w:fldChar w:fldCharType="begin"/>
+      </w:r>
+      <w:r>
+        <w:instrText xml:space="preserve"> REF _Ref147946675 \w \h </w:instrText>
+      </w:r>
+      <w:r>
+        <w:fldChar w:fldCharType="separate"/>
+      </w:r>
+      <w:r>
+        <w:t>3.1.5</w:t>
+      </w:r>
+      <w:r>
+        <w:fldChar w:fldCharType="end"/>
+      </w:r>
+      <w:r>
+        <w:t>.</w:t>
+      </w:r>
+      <w:r>
+        <w:t xml:space="preserve"> The total output shall be no longer than </w:t>
+      </w:r>
+      <w:r>
+        <w:t>32 characters.</w:t>
+      </w:r>
+    </w:p>
+    <w:p>
+      <w:pPr>
+        <w:pStyle w:val="Heading3"/>
+      </w:pPr>
+      <w:bookmarkStart w:id="33" w:name="_Ref147947998"/>
+      <w:bookmarkStart w:id="34" w:name="_Toc147951087"/>
+      <w:r>
+        <w:t>User Interface</w:t>
+      </w:r>
+      <w:bookmarkEnd w:id="33"/>
+      <w:bookmarkEnd w:id="34"/>
+    </w:p>
+    <w:p>
+      <w:pPr>
+        <w:ind w:left="720"/>
+      </w:pPr>
+      <w:r>
+        <w:t xml:space="preserve">The user shall be able to interact with the calculator through a textual interface. The user shall be able to type an equation consisting of the symbols specified in section </w:t>
+      </w:r>
+      <w:r>
+        <w:fldChar w:fldCharType="begin"/>
+      </w:r>
+      <w:r>
+        <w:instrText xml:space="preserve"> REF _Ref147947201 \w \h </w:instrText>
+      </w:r>
+      <w:r>
+        <w:fldChar w:fldCharType="separate"/>
+      </w:r>
+      <w:r>
+        <w:t>3.1.6</w:t>
+      </w:r>
+      <w:r>
+        <w:fldChar w:fldCharType="end"/>
+      </w:r>
+      <w:r>
+        <w:t xml:space="preserve">. The user may input symbols outside this set of symbols; however, this will result in an error, as described in section </w:t>
+      </w:r>
+      <w:r>
+        <w:fldChar w:fldCharType="begin"/>
+      </w:r>
+      <w:r>
+        <w:instrText xml:space="preserve"> REF _Ref147946675 \w \h </w:instrText>
+      </w:r>
+      <w:r>
+        <w:fldChar w:fldCharType="separate"/>
+      </w:r>
+      <w:r>
+        <w:t>3.1.5</w:t>
+      </w:r>
+      <w:r>
+        <w:fldChar w:fldCharType="end"/>
+      </w:r>
+      <w:r>
+        <w:t xml:space="preserve">. </w:t>
+      </w:r>
+    </w:p>
+    <w:p>
+      <w:pPr>
+        <w:ind w:left="720"/>
+      </w:pPr>
+      <w:r>
+        <w:t>The user shall be able to evaluate their equation by pressing the Enter key. At this point, the calculator shall display to the user the numerical result of their equation, or the relevant error if an error has occurred</w:t>
+      </w:r>
+      <w:r>
+        <w:t xml:space="preserve">, as specified in section </w:t>
+      </w:r>
+      <w:r>
+        <w:fldChar w:fldCharType="begin"/>
+      </w:r>
+      <w:r>
+        <w:instrText xml:space="preserve"> REF _Ref147947548 \w \h </w:instrText>
+      </w:r>
+      <w:r>
+        <w:fldChar w:fldCharType="separate"/>
+      </w:r>
+      <w:r>
+        <w:t>3.1.7</w:t>
+      </w:r>
+      <w:r>
+        <w:fldChar w:fldCharType="end"/>
+      </w:r>
+      <w:r>
+        <w:t>.</w:t>
+      </w:r>
+    </w:p>
+    <w:p>
+      <w:pPr>
+        <w:ind w:left="720"/>
+      </w:pPr>
+      <w:r>
+        <w:t xml:space="preserve">The user shall be able to edit their equation after evaluation. This shall not change the displayed output until the equation is evaluated again. </w:t>
+      </w:r>
+    </w:p>
+    <w:p>
+      <w:pPr>
+        <w:ind w:left="720"/>
+      </w:pPr>
+      <w:r>
+        <w:t>The user shall be able to exit the calculator by pressing the window closing button standard to the current operating system.</w:t>
+      </w:r>
+    </w:p>
+    <w:p>
+      <w:pPr>
+        <w:ind w:left="720"/>
+      </w:pPr>
+    </w:p>
+    <w:p>
+      <w:pPr>
+        <w:pStyle w:val="Heading2"/>
+      </w:pPr>
+      <w:bookmarkStart w:id="35" w:name="_Toc492796467"/>
+      <w:bookmarkStart w:id="36" w:name="_Toc147951088"/>
+      <w:r>
+        <w:t xml:space="preserve">Use-Case </w:t>
+      </w:r>
+      <w:bookmarkEnd w:id="35"/>
+      <w:r>
+        <w:t>Specifications</w:t>
+      </w:r>
+      <w:bookmarkEnd w:id="36"/>
     </w:p>
     <w:p>
       <w:pPr>
         <w:pStyle w:val="InfoBlue"/>
       </w:pPr>
       <w:r>
-        <w:t>[The requirement description.]</w:t>
+        <w:t>[In use-case modeling, the use cases often define the majority of the functional requirements of the system, along with some non-functional requirements.]</w:t>
       </w:r>
     </w:p>
     <w:p>
       <w:pPr>
         <w:pStyle w:val="Heading2"/>
       </w:pPr>
-      <w:bookmarkStart w:id="23" w:name="_Toc492796467"/>
-      <w:bookmarkStart w:id="24" w:name="_Toc5537910"/>
-      <w:r>
-        <w:lastRenderedPageBreak/>
-        <w:t xml:space="preserve">Use-Case </w:t>
-      </w:r>
-      <w:bookmarkEnd w:id="23"/>
-      <w:r>
-        <w:t>Specifications</w:t>
-      </w:r>
-      <w:bookmarkEnd w:id="24"/>
-    </w:p>
-    <w:p>
-      <w:pPr>
-        <w:pStyle w:val="InfoBlue"/>
-      </w:pPr>
-      <w:r>
-        <w:t xml:space="preserve">[In use-case modeling, the use cases often define </w:t>
-      </w:r>
-      <w:proofErr w:type="gramStart"/>
-      <w:r>
-        <w:t>the majority of</w:t>
-      </w:r>
-      <w:proofErr w:type="gramEnd"/>
-      <w:r>
-        <w:t xml:space="preserve"> the functional requirements of the system, along with some non-functional requirements.]</w:t>
-      </w:r>
-    </w:p>
-    <w:p>
-      <w:pPr>
-        <w:pStyle w:val="Heading2"/>
-      </w:pPr>
-      <w:bookmarkStart w:id="25" w:name="_Toc492796468"/>
-      <w:bookmarkStart w:id="26" w:name="_Toc5537911"/>
+      <w:bookmarkStart w:id="37" w:name="_Toc492796468"/>
+      <w:bookmarkStart w:id="38" w:name="_Toc147951089"/>
       <w:r>
         <w:t>Supplementary Requirements</w:t>
       </w:r>
-      <w:bookmarkEnd w:id="25"/>
-      <w:bookmarkEnd w:id="26"/>
+      <w:bookmarkEnd w:id="37"/>
+      <w:bookmarkEnd w:id="38"/>
       <w:r>
         <w:t xml:space="preserve"> </w:t>
       </w:r>
@@ -2246,7 +4219,7 @@
       <w:pPr>
         <w:pStyle w:val="Heading1"/>
       </w:pPr>
-      <w:bookmarkStart w:id="27" w:name="_Toc5537912"/>
+      <w:bookmarkStart w:id="39" w:name="_Toc147951090"/>
       <w:r>
         <w:t xml:space="preserve">Classification of </w:t>
       </w:r>
@@ -2256,7 +4229,7 @@
       <w:r>
         <w:t xml:space="preserve"> Requirements</w:t>
       </w:r>
-      <w:bookmarkEnd w:id="27"/>
+      <w:bookmarkEnd w:id="39"/>
     </w:p>
     <w:p>
       <w:pPr>
@@ -2335,6 +4308,7 @@
                 <w:rFonts w:ascii="Arial" w:hAnsi="Arial" w:cs="Arial"/>
                 <w:b/>
               </w:rPr>
+              <w:lastRenderedPageBreak/>
               <w:t>Functionality</w:t>
             </w:r>
           </w:p>
@@ -2454,7 +4428,7 @@
       <w:pPr>
         <w:pStyle w:val="Heading1"/>
       </w:pPr>
-      <w:bookmarkStart w:id="28" w:name="_Toc5537913"/>
+      <w:bookmarkStart w:id="40" w:name="_Toc147951091"/>
       <w:r>
         <w:t>Appendi</w:t>
       </w:r>
@@ -2464,7 +4438,7 @@
       <w:r>
         <w:t>es</w:t>
       </w:r>
-      <w:bookmarkEnd w:id="28"/>
+      <w:bookmarkEnd w:id="40"/>
     </w:p>
     <w:p>
       <w:pPr>
@@ -2481,15 +4455,7 @@
         <w:t>SRS</w:t>
       </w:r>
       <w:r>
-        <w:t xml:space="preserve"> should explicitly state </w:t>
-      </w:r>
-      <w:proofErr w:type="gramStart"/>
-      <w:r>
-        <w:t>whether or not</w:t>
-      </w:r>
-      <w:proofErr w:type="gramEnd"/>
-      <w:r>
-        <w:t xml:space="preserve"> the appendices are to be considered part of the requirements]</w:t>
+        <w:t xml:space="preserve"> should explicitly state whether or not the appendices are to be considered part of the requirements]</w:t>
       </w:r>
     </w:p>
     <w:p>
@@ -2502,10 +4468,10 @@
       </w:pPr>
     </w:p>
     <w:sectPr>
-      <w:headerReference w:type="default" r:id="rId13"/>
-      <w:footerReference w:type="default" r:id="rId14"/>
-      <w:headerReference w:type="first" r:id="rId15"/>
-      <w:footerReference w:type="first" r:id="rId16"/>
+      <w:headerReference w:type="default" r:id="rId9"/>
+      <w:footerReference w:type="default" r:id="rId10"/>
+      <w:headerReference w:type="first" r:id="rId11"/>
+      <w:footerReference w:type="first" r:id="rId12"/>
       <w:pgSz w:w="12240" w:h="15840" w:code="1"/>
       <w:pgMar w:top="1440" w:right="1440" w:bottom="1440" w:left="1440" w:header="720" w:footer="720" w:gutter="0"/>
       <w:cols w:space="720"/>
@@ -2578,26 +4544,6 @@
 </file>
 
 <file path=word/footer2.xml><?xml version="1.0" encoding="utf-8"?>
-<w:ftr xmlns:wpc="http://schemas.microsoft.com/office/word/2010/wordprocessingCanvas" xmlns:cx="http://schemas.microsoft.com/office/drawing/2014/chartex" xmlns:cx1="http://schemas.microsoft.com/office/drawing/2015/9/8/chartex" xmlns:cx2="http://schemas.microsoft.com/office/drawing/2015/10/21/chartex" xmlns:cx3="http://schemas.microsoft.com/office/drawing/2016/5/9/chartex" xmlns:cx4="http://schemas.microsoft.com/office/drawing/2016/5/10/chartex" xmlns:cx5="http://schemas.microsoft.com/office/drawing/2016/5/11/chartex" xmlns:cx6="http://schemas.microsoft.com/office/drawing/2016/5/12/chartex" xmlns:cx7="http://schemas.microsoft.com/office/drawing/2016/5/13/chartex" xmlns:cx8="http://schemas.microsoft.com/office/drawing/2016/5/14/chartex" xmlns:mc="http://schemas.openxmlformats.org/markup-compatibility/2006" xmlns:aink="http://schemas.microsoft.com/office/drawing/2016/ink" xmlns:am3d="http://schemas.microsoft.com/office/drawing/2017/model3d" xmlns:o="urn:schemas-microsoft-com:office:office" xmlns:oel="http://schemas.microsoft.com/office/2019/extlst" xmlns:r="http://schemas.openxmlformats.org/officeDocument/2006/relationships" xmlns:m="http://schemas.openxmlformats.org/officeDocument/2006/math" xmlns:v="urn:schemas-microsoft-com:vml" xmlns:wp14="http://schemas.microsoft.com/office/word/2010/wordprocessingDrawing" xmlns:wp="http://schemas.openxmlformats.org/drawingml/2006/wordprocessingDrawing" xmlns:w10="urn:schemas-microsoft-com:office:word" xmlns:w="http://schemas.openxmlformats.org/wordprocessingml/2006/main" xmlns:w14="http://schemas.microsoft.com/office/word/2010/wordml" xmlns:w15="http://schemas.microsoft.com/office/word/2012/wordml" xmlns:w16cex="http://schemas.microsoft.com/office/word/2018/wordml/cex" xmlns:w16cid="http://schemas.microsoft.com/office/word/2016/wordml/cid" xmlns:w16="http://schemas.microsoft.com/office/word/2018/wordml" xmlns:w16sdtdh="http://schemas.microsoft.com/office/word/2020/wordml/sdtdatahash" xmlns:w16se="http://schemas.microsoft.com/office/word/2015/wordml/symex" xmlns:wpg="http://schemas.microsoft.com/office/word/2010/wordprocessingGroup" xmlns:wpi="http://schemas.microsoft.com/office/word/2010/wordprocessingInk" xmlns:wne="http://schemas.microsoft.com/office/word/2006/wordml" xmlns:wps="http://schemas.microsoft.com/office/word/2010/wordprocessingShape" mc:Ignorable="w14 w15 w16se w16cid w16 w16cex w16sdtdh wp14">
-  <w:p>
-    <w:pPr>
-      <w:pStyle w:val="Footer"/>
-    </w:pPr>
-  </w:p>
-</w:ftr>
-</file>
-
-<file path=word/footer3.xml><?xml version="1.0" encoding="utf-8"?>
-<w:ftr xmlns:wpc="http://schemas.microsoft.com/office/word/2010/wordprocessingCanvas" xmlns:cx="http://schemas.microsoft.com/office/drawing/2014/chartex" xmlns:cx1="http://schemas.microsoft.com/office/drawing/2015/9/8/chartex" xmlns:cx2="http://schemas.microsoft.com/office/drawing/2015/10/21/chartex" xmlns:cx3="http://schemas.microsoft.com/office/drawing/2016/5/9/chartex" xmlns:cx4="http://schemas.microsoft.com/office/drawing/2016/5/10/chartex" xmlns:cx5="http://schemas.microsoft.com/office/drawing/2016/5/11/chartex" xmlns:cx6="http://schemas.microsoft.com/office/drawing/2016/5/12/chartex" xmlns:cx7="http://schemas.microsoft.com/office/drawing/2016/5/13/chartex" xmlns:cx8="http://schemas.microsoft.com/office/drawing/2016/5/14/chartex" xmlns:mc="http://schemas.openxmlformats.org/markup-compatibility/2006" xmlns:aink="http://schemas.microsoft.com/office/drawing/2016/ink" xmlns:am3d="http://schemas.microsoft.com/office/drawing/2017/model3d" xmlns:o="urn:schemas-microsoft-com:office:office" xmlns:oel="http://schemas.microsoft.com/office/2019/extlst" xmlns:r="http://schemas.openxmlformats.org/officeDocument/2006/relationships" xmlns:m="http://schemas.openxmlformats.org/officeDocument/2006/math" xmlns:v="urn:schemas-microsoft-com:vml" xmlns:wp14="http://schemas.microsoft.com/office/word/2010/wordprocessingDrawing" xmlns:wp="http://schemas.openxmlformats.org/drawingml/2006/wordprocessingDrawing" xmlns:w10="urn:schemas-microsoft-com:office:word" xmlns:w="http://schemas.openxmlformats.org/wordprocessingml/2006/main" xmlns:w14="http://schemas.microsoft.com/office/word/2010/wordml" xmlns:w15="http://schemas.microsoft.com/office/word/2012/wordml" xmlns:w16cex="http://schemas.microsoft.com/office/word/2018/wordml/cex" xmlns:w16cid="http://schemas.microsoft.com/office/word/2016/wordml/cid" xmlns:w16="http://schemas.microsoft.com/office/word/2018/wordml" xmlns:w16sdtdh="http://schemas.microsoft.com/office/word/2020/wordml/sdtdatahash" xmlns:w16se="http://schemas.microsoft.com/office/word/2015/wordml/symex" xmlns:wpg="http://schemas.microsoft.com/office/word/2010/wordprocessingGroup" xmlns:wpi="http://schemas.microsoft.com/office/word/2010/wordprocessingInk" xmlns:wne="http://schemas.microsoft.com/office/word/2006/wordml" xmlns:wps="http://schemas.microsoft.com/office/word/2010/wordprocessingShape" mc:Ignorable="w14 w15 w16se w16cid w16 w16cex w16sdtdh wp14">
-  <w:p>
-    <w:pPr>
-      <w:pStyle w:val="Footer"/>
-    </w:pPr>
-  </w:p>
-</w:ftr>
-</file>
-
-<file path=word/footer4.xml><?xml version="1.0" encoding="utf-8"?>
 <w:ftr xmlns:wpc="http://schemas.microsoft.com/office/word/2010/wordprocessingCanvas" xmlns:cx="http://schemas.microsoft.com/office/drawing/2014/chartex" xmlns:cx1="http://schemas.microsoft.com/office/drawing/2015/9/8/chartex" xmlns:cx2="http://schemas.microsoft.com/office/drawing/2015/10/21/chartex" xmlns:cx3="http://schemas.microsoft.com/office/drawing/2016/5/9/chartex" xmlns:cx4="http://schemas.microsoft.com/office/drawing/2016/5/10/chartex" xmlns:cx5="http://schemas.microsoft.com/office/drawing/2016/5/11/chartex" xmlns:cx6="http://schemas.microsoft.com/office/drawing/2016/5/12/chartex" xmlns:cx7="http://schemas.microsoft.com/office/drawing/2016/5/13/chartex" xmlns:cx8="http://schemas.microsoft.com/office/drawing/2016/5/14/chartex" xmlns:mc="http://schemas.openxmlformats.org/markup-compatibility/2006" xmlns:aink="http://schemas.microsoft.com/office/drawing/2016/ink" xmlns:am3d="http://schemas.microsoft.com/office/drawing/2017/model3d" xmlns:o="urn:schemas-microsoft-com:office:office" xmlns:oel="http://schemas.microsoft.com/office/2019/extlst" xmlns:r="http://schemas.openxmlformats.org/officeDocument/2006/relationships" xmlns:m="http://schemas.openxmlformats.org/officeDocument/2006/math" xmlns:v="urn:schemas-microsoft-com:vml" xmlns:wp14="http://schemas.microsoft.com/office/word/2010/wordprocessingDrawing" xmlns:wp="http://schemas.openxmlformats.org/drawingml/2006/wordprocessingDrawing" xmlns:w10="urn:schemas-microsoft-com:office:word" xmlns:w="http://schemas.openxmlformats.org/wordprocessingml/2006/main" xmlns:w14="http://schemas.microsoft.com/office/word/2010/wordml" xmlns:w15="http://schemas.microsoft.com/office/word/2012/wordml" xmlns:w16cex="http://schemas.microsoft.com/office/word/2018/wordml/cex" xmlns:w16cid="http://schemas.microsoft.com/office/word/2016/wordml/cid" xmlns:w16="http://schemas.microsoft.com/office/word/2018/wordml" xmlns:w16sdtdh="http://schemas.microsoft.com/office/word/2020/wordml/sdtdatahash" xmlns:w16se="http://schemas.microsoft.com/office/word/2015/wordml/symex" xmlns:wpg="http://schemas.microsoft.com/office/word/2010/wordprocessingGroup" xmlns:wpi="http://schemas.microsoft.com/office/word/2010/wordprocessingInk" xmlns:wne="http://schemas.microsoft.com/office/word/2006/wordml" xmlns:wps="http://schemas.microsoft.com/office/word/2010/wordprocessingShape" mc:Ignorable="w14 w15 w16se w16cid w16 w16cex w16sdtdh wp14">
   <w:tbl>
     <w:tblPr>
@@ -2741,7 +4687,7 @@
 </w:ftr>
 </file>
 
-<file path=word/footer5.xml><?xml version="1.0" encoding="utf-8"?>
+<file path=word/footer3.xml><?xml version="1.0" encoding="utf-8"?>
 <w:ftr xmlns:wpc="http://schemas.microsoft.com/office/word/2010/wordprocessingCanvas" xmlns:cx="http://schemas.microsoft.com/office/drawing/2014/chartex" xmlns:cx1="http://schemas.microsoft.com/office/drawing/2015/9/8/chartex" xmlns:cx2="http://schemas.microsoft.com/office/drawing/2015/10/21/chartex" xmlns:cx3="http://schemas.microsoft.com/office/drawing/2016/5/9/chartex" xmlns:cx4="http://schemas.microsoft.com/office/drawing/2016/5/10/chartex" xmlns:cx5="http://schemas.microsoft.com/office/drawing/2016/5/11/chartex" xmlns:cx6="http://schemas.microsoft.com/office/drawing/2016/5/12/chartex" xmlns:cx7="http://schemas.microsoft.com/office/drawing/2016/5/13/chartex" xmlns:cx8="http://schemas.microsoft.com/office/drawing/2016/5/14/chartex" xmlns:mc="http://schemas.openxmlformats.org/markup-compatibility/2006" xmlns:aink="http://schemas.microsoft.com/office/drawing/2016/ink" xmlns:am3d="http://schemas.microsoft.com/office/drawing/2017/model3d" xmlns:o="urn:schemas-microsoft-com:office:office" xmlns:oel="http://schemas.microsoft.com/office/2019/extlst" xmlns:r="http://schemas.openxmlformats.org/officeDocument/2006/relationships" xmlns:m="http://schemas.openxmlformats.org/officeDocument/2006/math" xmlns:v="urn:schemas-microsoft-com:vml" xmlns:wp14="http://schemas.microsoft.com/office/word/2010/wordprocessingDrawing" xmlns:wp="http://schemas.openxmlformats.org/drawingml/2006/wordprocessingDrawing" xmlns:w10="urn:schemas-microsoft-com:office:word" xmlns:w="http://schemas.openxmlformats.org/wordprocessingml/2006/main" xmlns:w14="http://schemas.microsoft.com/office/word/2010/wordml" xmlns:w15="http://schemas.microsoft.com/office/word/2012/wordml" xmlns:w16cex="http://schemas.microsoft.com/office/word/2018/wordml/cex" xmlns:w16cid="http://schemas.microsoft.com/office/word/2016/wordml/cid" xmlns:w16="http://schemas.microsoft.com/office/word/2018/wordml" xmlns:w16sdtdh="http://schemas.microsoft.com/office/word/2020/wordml/sdtdatahash" xmlns:w16se="http://schemas.microsoft.com/office/word/2015/wordml/symex" xmlns:wpg="http://schemas.microsoft.com/office/word/2010/wordprocessingGroup" xmlns:wpi="http://schemas.microsoft.com/office/word/2010/wordprocessingInk" xmlns:wne="http://schemas.microsoft.com/office/word/2006/wordml" xmlns:wps="http://schemas.microsoft.com/office/word/2010/wordprocessingShape" mc:Ignorable="w14 w15 w16se w16cid w16 w16cex w16sdtdh wp14">
   <w:p>
     <w:pPr>
@@ -2777,16 +4723,6 @@
 </file>
 
 <file path=word/header1.xml><?xml version="1.0" encoding="utf-8"?>
-<w:hdr xmlns:wpc="http://schemas.microsoft.com/office/word/2010/wordprocessingCanvas" xmlns:cx="http://schemas.microsoft.com/office/drawing/2014/chartex" xmlns:cx1="http://schemas.microsoft.com/office/drawing/2015/9/8/chartex" xmlns:cx2="http://schemas.microsoft.com/office/drawing/2015/10/21/chartex" xmlns:cx3="http://schemas.microsoft.com/office/drawing/2016/5/9/chartex" xmlns:cx4="http://schemas.microsoft.com/office/drawing/2016/5/10/chartex" xmlns:cx5="http://schemas.microsoft.com/office/drawing/2016/5/11/chartex" xmlns:cx6="http://schemas.microsoft.com/office/drawing/2016/5/12/chartex" xmlns:cx7="http://schemas.microsoft.com/office/drawing/2016/5/13/chartex" xmlns:cx8="http://schemas.microsoft.com/office/drawing/2016/5/14/chartex" xmlns:mc="http://schemas.openxmlformats.org/markup-compatibility/2006" xmlns:aink="http://schemas.microsoft.com/office/drawing/2016/ink" xmlns:am3d="http://schemas.microsoft.com/office/drawing/2017/model3d" xmlns:o="urn:schemas-microsoft-com:office:office" xmlns:oel="http://schemas.microsoft.com/office/2019/extlst" xmlns:r="http://schemas.openxmlformats.org/officeDocument/2006/relationships" xmlns:m="http://schemas.openxmlformats.org/officeDocument/2006/math" xmlns:v="urn:schemas-microsoft-com:vml" xmlns:wp14="http://schemas.microsoft.com/office/word/2010/wordprocessingDrawing" xmlns:wp="http://schemas.openxmlformats.org/drawingml/2006/wordprocessingDrawing" xmlns:w10="urn:schemas-microsoft-com:office:word" xmlns:w="http://schemas.openxmlformats.org/wordprocessingml/2006/main" xmlns:w14="http://schemas.microsoft.com/office/word/2010/wordml" xmlns:w15="http://schemas.microsoft.com/office/word/2012/wordml" xmlns:w16cex="http://schemas.microsoft.com/office/word/2018/wordml/cex" xmlns:w16cid="http://schemas.microsoft.com/office/word/2016/wordml/cid" xmlns:w16="http://schemas.microsoft.com/office/word/2018/wordml" xmlns:w16sdtdh="http://schemas.microsoft.com/office/word/2020/wordml/sdtdatahash" xmlns:w16se="http://schemas.microsoft.com/office/word/2015/wordml/symex" xmlns:wpg="http://schemas.microsoft.com/office/word/2010/wordprocessingGroup" xmlns:wpi="http://schemas.microsoft.com/office/word/2010/wordprocessingInk" xmlns:wne="http://schemas.microsoft.com/office/word/2006/wordml" xmlns:wps="http://schemas.microsoft.com/office/word/2010/wordprocessingShape" mc:Ignorable="w14 w15 w16se w16cid w16 w16cex w16sdtdh wp14">
-  <w:p>
-    <w:pPr>
-      <w:pStyle w:val="Header"/>
-    </w:pPr>
-  </w:p>
-</w:hdr>
-</file>
-
-<file path=word/header2.xml><?xml version="1.0" encoding="utf-8"?>
 <w:hdr xmlns:wpc="http://schemas.microsoft.com/office/word/2010/wordprocessingCanvas" xmlns:cx="http://schemas.microsoft.com/office/drawing/2014/chartex" xmlns:cx1="http://schemas.microsoft.com/office/drawing/2015/9/8/chartex" xmlns:cx2="http://schemas.microsoft.com/office/drawing/2015/10/21/chartex" xmlns:cx3="http://schemas.microsoft.com/office/drawing/2016/5/9/chartex" xmlns:cx4="http://schemas.microsoft.com/office/drawing/2016/5/10/chartex" xmlns:cx5="http://schemas.microsoft.com/office/drawing/2016/5/11/chartex" xmlns:cx6="http://schemas.microsoft.com/office/drawing/2016/5/12/chartex" xmlns:cx7="http://schemas.microsoft.com/office/drawing/2016/5/13/chartex" xmlns:cx8="http://schemas.microsoft.com/office/drawing/2016/5/14/chartex" xmlns:mc="http://schemas.openxmlformats.org/markup-compatibility/2006" xmlns:aink="http://schemas.microsoft.com/office/drawing/2016/ink" xmlns:am3d="http://schemas.microsoft.com/office/drawing/2017/model3d" xmlns:o="urn:schemas-microsoft-com:office:office" xmlns:oel="http://schemas.microsoft.com/office/2019/extlst" xmlns:r="http://schemas.openxmlformats.org/officeDocument/2006/relationships" xmlns:m="http://schemas.openxmlformats.org/officeDocument/2006/math" xmlns:v="urn:schemas-microsoft-com:vml" xmlns:wp14="http://schemas.microsoft.com/office/word/2010/wordprocessingDrawing" xmlns:wp="http://schemas.openxmlformats.org/drawingml/2006/wordprocessingDrawing" xmlns:w10="urn:schemas-microsoft-com:office:word" xmlns:w="http://schemas.openxmlformats.org/wordprocessingml/2006/main" xmlns:w14="http://schemas.microsoft.com/office/word/2010/wordml" xmlns:w15="http://schemas.microsoft.com/office/word/2012/wordml" xmlns:w16cex="http://schemas.microsoft.com/office/word/2018/wordml/cex" xmlns:w16cid="http://schemas.microsoft.com/office/word/2016/wordml/cid" xmlns:w16="http://schemas.microsoft.com/office/word/2018/wordml" xmlns:w16sdtdh="http://schemas.microsoft.com/office/word/2020/wordml/sdtdatahash" xmlns:w16se="http://schemas.microsoft.com/office/word/2015/wordml/symex" xmlns:wpg="http://schemas.microsoft.com/office/word/2010/wordprocessingGroup" xmlns:wpi="http://schemas.microsoft.com/office/word/2010/wordprocessingInk" xmlns:wne="http://schemas.microsoft.com/office/word/2006/wordml" xmlns:wps="http://schemas.microsoft.com/office/word/2010/wordprocessingShape" mc:Ignorable="w14 w15 w16se w16cid w16 w16cex w16sdtdh wp14">
   <w:p>
     <w:pPr>
@@ -2845,17 +4781,7 @@
 </w:hdr>
 </file>
 
-<file path=word/header3.xml><?xml version="1.0" encoding="utf-8"?>
-<w:hdr xmlns:wpc="http://schemas.microsoft.com/office/word/2010/wordprocessingCanvas" xmlns:cx="http://schemas.microsoft.com/office/drawing/2014/chartex" xmlns:cx1="http://schemas.microsoft.com/office/drawing/2015/9/8/chartex" xmlns:cx2="http://schemas.microsoft.com/office/drawing/2015/10/21/chartex" xmlns:cx3="http://schemas.microsoft.com/office/drawing/2016/5/9/chartex" xmlns:cx4="http://schemas.microsoft.com/office/drawing/2016/5/10/chartex" xmlns:cx5="http://schemas.microsoft.com/office/drawing/2016/5/11/chartex" xmlns:cx6="http://schemas.microsoft.com/office/drawing/2016/5/12/chartex" xmlns:cx7="http://schemas.microsoft.com/office/drawing/2016/5/13/chartex" xmlns:cx8="http://schemas.microsoft.com/office/drawing/2016/5/14/chartex" xmlns:mc="http://schemas.openxmlformats.org/markup-compatibility/2006" xmlns:aink="http://schemas.microsoft.com/office/drawing/2016/ink" xmlns:am3d="http://schemas.microsoft.com/office/drawing/2017/model3d" xmlns:o="urn:schemas-microsoft-com:office:office" xmlns:oel="http://schemas.microsoft.com/office/2019/extlst" xmlns:r="http://schemas.openxmlformats.org/officeDocument/2006/relationships" xmlns:m="http://schemas.openxmlformats.org/officeDocument/2006/math" xmlns:v="urn:schemas-microsoft-com:vml" xmlns:wp14="http://schemas.microsoft.com/office/word/2010/wordprocessingDrawing" xmlns:wp="http://schemas.openxmlformats.org/drawingml/2006/wordprocessingDrawing" xmlns:w10="urn:schemas-microsoft-com:office:word" xmlns:w="http://schemas.openxmlformats.org/wordprocessingml/2006/main" xmlns:w14="http://schemas.microsoft.com/office/word/2010/wordml" xmlns:w15="http://schemas.microsoft.com/office/word/2012/wordml" xmlns:w16cex="http://schemas.microsoft.com/office/word/2018/wordml/cex" xmlns:w16cid="http://schemas.microsoft.com/office/word/2016/wordml/cid" xmlns:w16="http://schemas.microsoft.com/office/word/2018/wordml" xmlns:w16sdtdh="http://schemas.microsoft.com/office/word/2020/wordml/sdtdatahash" xmlns:w16se="http://schemas.microsoft.com/office/word/2015/wordml/symex" xmlns:wpg="http://schemas.microsoft.com/office/word/2010/wordprocessingGroup" xmlns:wpi="http://schemas.microsoft.com/office/word/2010/wordprocessingInk" xmlns:wne="http://schemas.microsoft.com/office/word/2006/wordml" xmlns:wps="http://schemas.microsoft.com/office/word/2010/wordprocessingShape" mc:Ignorable="w14 w15 w16se w16cid w16 w16cex w16sdtdh wp14">
-  <w:p>
-    <w:pPr>
-      <w:pStyle w:val="Header"/>
-    </w:pPr>
-  </w:p>
-</w:hdr>
-</file>
-
-<file path=word/header4.xml><?xml version="1.0" encoding="utf-8"?>
+<file path=word/header2.xml><?xml version="1.0" encoding="utf-8"?>
 <w:hdr xmlns:wpc="http://schemas.microsoft.com/office/word/2010/wordprocessingCanvas" xmlns:cx="http://schemas.microsoft.com/office/drawing/2014/chartex" xmlns:cx1="http://schemas.microsoft.com/office/drawing/2015/9/8/chartex" xmlns:cx2="http://schemas.microsoft.com/office/drawing/2015/10/21/chartex" xmlns:cx3="http://schemas.microsoft.com/office/drawing/2016/5/9/chartex" xmlns:cx4="http://schemas.microsoft.com/office/drawing/2016/5/10/chartex" xmlns:cx5="http://schemas.microsoft.com/office/drawing/2016/5/11/chartex" xmlns:cx6="http://schemas.microsoft.com/office/drawing/2016/5/12/chartex" xmlns:cx7="http://schemas.microsoft.com/office/drawing/2016/5/13/chartex" xmlns:cx8="http://schemas.microsoft.com/office/drawing/2016/5/14/chartex" xmlns:mc="http://schemas.openxmlformats.org/markup-compatibility/2006" xmlns:aink="http://schemas.microsoft.com/office/drawing/2016/ink" xmlns:am3d="http://schemas.microsoft.com/office/drawing/2017/model3d" xmlns:o="urn:schemas-microsoft-com:office:office" xmlns:oel="http://schemas.microsoft.com/office/2019/extlst" xmlns:r="http://schemas.openxmlformats.org/officeDocument/2006/relationships" xmlns:m="http://schemas.openxmlformats.org/officeDocument/2006/math" xmlns:v="urn:schemas-microsoft-com:vml" xmlns:wp14="http://schemas.microsoft.com/office/word/2010/wordprocessingDrawing" xmlns:wp="http://schemas.openxmlformats.org/drawingml/2006/wordprocessingDrawing" xmlns:w10="urn:schemas-microsoft-com:office:word" xmlns:w="http://schemas.openxmlformats.org/wordprocessingml/2006/main" xmlns:w14="http://schemas.microsoft.com/office/word/2010/wordml" xmlns:w15="http://schemas.microsoft.com/office/word/2012/wordml" xmlns:w16cex="http://schemas.microsoft.com/office/word/2018/wordml/cex" xmlns:w16cid="http://schemas.microsoft.com/office/word/2016/wordml/cid" xmlns:w16="http://schemas.microsoft.com/office/word/2018/wordml" xmlns:w16sdtdh="http://schemas.microsoft.com/office/word/2020/wordml/sdtdatahash" xmlns:w16se="http://schemas.microsoft.com/office/word/2015/wordml/symex" xmlns:wpg="http://schemas.microsoft.com/office/word/2010/wordprocessingGroup" xmlns:wpi="http://schemas.microsoft.com/office/word/2010/wordprocessingInk" xmlns:wne="http://schemas.microsoft.com/office/word/2006/wordml" xmlns:wps="http://schemas.microsoft.com/office/word/2010/wordprocessingShape" mc:Ignorable="w14 w15 w16se w16cid w16 w16cex w16sdtdh wp14">
   <w:tbl>
     <w:tblPr>
@@ -2953,7 +4879,7 @@
 </w:hdr>
 </file>
 
-<file path=word/header5.xml><?xml version="1.0" encoding="utf-8"?>
+<file path=word/header3.xml><?xml version="1.0" encoding="utf-8"?>
 <w:hdr xmlns:wpc="http://schemas.microsoft.com/office/word/2010/wordprocessingCanvas" xmlns:cx="http://schemas.microsoft.com/office/drawing/2014/chartex" xmlns:cx1="http://schemas.microsoft.com/office/drawing/2015/9/8/chartex" xmlns:cx2="http://schemas.microsoft.com/office/drawing/2015/10/21/chartex" xmlns:cx3="http://schemas.microsoft.com/office/drawing/2016/5/9/chartex" xmlns:cx4="http://schemas.microsoft.com/office/drawing/2016/5/10/chartex" xmlns:cx5="http://schemas.microsoft.com/office/drawing/2016/5/11/chartex" xmlns:cx6="http://schemas.microsoft.com/office/drawing/2016/5/12/chartex" xmlns:cx7="http://schemas.microsoft.com/office/drawing/2016/5/13/chartex" xmlns:cx8="http://schemas.microsoft.com/office/drawing/2016/5/14/chartex" xmlns:mc="http://schemas.openxmlformats.org/markup-compatibility/2006" xmlns:aink="http://schemas.microsoft.com/office/drawing/2016/ink" xmlns:am3d="http://schemas.microsoft.com/office/drawing/2017/model3d" xmlns:o="urn:schemas-microsoft-com:office:office" xmlns:oel="http://schemas.microsoft.com/office/2019/extlst" xmlns:r="http://schemas.openxmlformats.org/officeDocument/2006/relationships" xmlns:m="http://schemas.openxmlformats.org/officeDocument/2006/math" xmlns:v="urn:schemas-microsoft-com:vml" xmlns:wp14="http://schemas.microsoft.com/office/word/2010/wordprocessingDrawing" xmlns:wp="http://schemas.openxmlformats.org/drawingml/2006/wordprocessingDrawing" xmlns:w10="urn:schemas-microsoft-com:office:word" xmlns:w="http://schemas.openxmlformats.org/wordprocessingml/2006/main" xmlns:w14="http://schemas.microsoft.com/office/word/2010/wordml" xmlns:w15="http://schemas.microsoft.com/office/word/2012/wordml" xmlns:w16cex="http://schemas.microsoft.com/office/word/2018/wordml/cex" xmlns:w16cid="http://schemas.microsoft.com/office/word/2016/wordml/cid" xmlns:w16="http://schemas.microsoft.com/office/word/2018/wordml" xmlns:w16sdtdh="http://schemas.microsoft.com/office/word/2020/wordml/sdtdatahash" xmlns:w16se="http://schemas.microsoft.com/office/word/2015/wordml/symex" xmlns:wpg="http://schemas.microsoft.com/office/word/2010/wordprocessingGroup" xmlns:wpi="http://schemas.microsoft.com/office/word/2010/wordprocessingInk" xmlns:wne="http://schemas.microsoft.com/office/word/2006/wordml" xmlns:wps="http://schemas.microsoft.com/office/word/2010/wordprocessingShape" mc:Ignorable="w14 w15 w16se w16cid w16 w16cex w16sdtdh wp14">
   <w:p>
     <w:pPr>
@@ -3912,7 +5838,7 @@
     <w:name w:val="toc 1"/>
     <w:basedOn w:val="Normal"/>
     <w:next w:val="Normal"/>
-    <w:semiHidden/>
+    <w:uiPriority w:val="39"/>
     <w:pPr>
       <w:tabs>
         <w:tab w:val="right" w:pos="9360"/>
@@ -3925,7 +5851,7 @@
     <w:name w:val="toc 2"/>
     <w:basedOn w:val="Normal"/>
     <w:next w:val="Normal"/>
-    <w:semiHidden/>
+    <w:uiPriority w:val="39"/>
     <w:pPr>
       <w:tabs>
         <w:tab w:val="right" w:pos="9360"/>
@@ -3937,7 +5863,7 @@
     <w:name w:val="toc 3"/>
     <w:basedOn w:val="Normal"/>
     <w:next w:val="Normal"/>
-    <w:semiHidden/>
+    <w:uiPriority w:val="39"/>
     <w:pPr>
       <w:tabs>
         <w:tab w:val="left" w:pos="1440"/>
@@ -4220,6 +6146,18 @@
     <w:rPr>
       <w:b/>
       <w:bCs/>
+    </w:rPr>
+  </w:style>
+  <w:style w:type="character" w:styleId="UnresolvedMention">
+    <w:name w:val="Unresolved Mention"/>
+    <w:basedOn w:val="DefaultParagraphFont"/>
+    <w:uiPriority w:val="99"/>
+    <w:semiHidden/>
+    <w:unhideWhenUsed/>
+    <w:rsid w:val="000E13DF"/>
+    <w:rPr>
+      <w:color w:val="605E5C"/>
+      <w:shd w:val="clear" w:color="auto" w:fill="E1DFDD"/>
     </w:rPr>
   </w:style>
 </w:styles>

</xml_diff>

<commit_message>
Add more information to the function requirements
The functional requirements are now nearly complete.
</commit_message>
<xml_diff>
--- a/Documentation/Software-Requirements-Spec.docx
+++ b/Documentation/Software-Requirements-Spec.docx
@@ -3576,7 +3576,7 @@
         <w:ind w:left="720"/>
       </w:pPr>
       <w:r>
-        <w:t xml:space="preserve">The calculator shall be able to perform addition with two operands. Addition shall be represented with the “+” symbol. </w:t>
+        <w:t xml:space="preserve">The calculator shall be able to perform addition. Addition shall be represented with the “+” symbol. </w:t>
       </w:r>
       <w:r>
         <w:t>It</w:t>
@@ -3619,7 +3619,7 @@
         <w:ind w:left="720"/>
       </w:pPr>
       <w:r>
-        <w:t xml:space="preserve">The calculator shall be able to perform subtraction with two operands. Subtraction shall be represented with the “-” symbol. It shall conform to the requirements for binary operators as defined in section </w:t>
+        <w:t xml:space="preserve">The calculator shall be able to perform subtraction. Subtraction shall be represented with the “-” symbol. It shall conform to the requirements for binary operators as defined in section </w:t>
       </w:r>
       <w:r>
         <w:fldChar w:fldCharType="begin"/>
@@ -3653,7 +3653,7 @@
         <w:ind w:left="720"/>
       </w:pPr>
       <w:r>
-        <w:t xml:space="preserve">The calculator shall be able to perform multiplication with two operands. Multiplication shall be represented with the “*” symbol. It shall conform to the requirements for binary operators as defined in section </w:t>
+        <w:t xml:space="preserve">The calculator shall be able to perform multiplication. Multiplication shall be represented with the “*” symbol. It shall conform to the requirements for binary operators as defined in section </w:t>
       </w:r>
       <w:r>
         <w:fldChar w:fldCharType="begin"/>
@@ -3687,7 +3687,7 @@
         <w:ind w:left="720"/>
       </w:pPr>
       <w:r>
-        <w:t xml:space="preserve">The calculator shall be able to perform integer division with two operands. Division shall be represented with the “/” symbol. It shall conform to the requirements for binary operators as defined in section </w:t>
+        <w:t xml:space="preserve">The calculator shall be able to perform integer division. Division shall be represented with the “/” symbol. It shall conform to the requirements for binary operators as defined in section </w:t>
       </w:r>
       <w:r>
         <w:fldChar w:fldCharType="begin"/>
@@ -3710,6 +3710,27 @@
       <w:r>
         <w:t>the quotient of its first and second operands. Its value shall be an integer, truncating any fractional values.</w:t>
       </w:r>
+      <w:r>
+        <w:t xml:space="preserve"> If its second operand is zero, an error exists, as defined in section </w:t>
+      </w:r>
+      <w:r>
+        <w:fldChar w:fldCharType="begin"/>
+      </w:r>
+      <w:r>
+        <w:instrText xml:space="preserve"> REF _Ref147946675 \r \h </w:instrText>
+      </w:r>
+      <w:r>
+        <w:fldChar w:fldCharType="separate"/>
+      </w:r>
+      <w:r>
+        <w:t>3.1.5</w:t>
+      </w:r>
+      <w:r>
+        <w:fldChar w:fldCharType="end"/>
+      </w:r>
+      <w:r>
+        <w:t>.</w:t>
+      </w:r>
     </w:p>
     <w:p>
       <w:pPr>
@@ -3724,7 +3745,7 @@
         <w:ind w:left="720"/>
       </w:pPr>
       <w:r>
-        <w:t xml:space="preserve">The calculator shall be able to perform modulo with two operands. Modulo shall be represented with the “%” symbol. It shall conform to the requirements for binary operators as defined in section </w:t>
+        <w:t xml:space="preserve">The calculator shall be able to perform modulo. Modulo shall be represented with the “%” symbol. It shall conform to the requirements for binary operators as defined in section </w:t>
       </w:r>
       <w:r>
         <w:fldChar w:fldCharType="begin"/>
@@ -3744,6 +3765,27 @@
       <w:r>
         <w:t xml:space="preserve">. Its value shall equal the value of its first operand mod its second, or the remainder of its first operand divided by its second. </w:t>
       </w:r>
+      <w:r>
+        <w:t xml:space="preserve">If its second operand is zero, an error exists, as defined in section </w:t>
+      </w:r>
+      <w:r>
+        <w:fldChar w:fldCharType="begin"/>
+      </w:r>
+      <w:r>
+        <w:instrText xml:space="preserve"> REF _Ref147946675 \r \h </w:instrText>
+      </w:r>
+      <w:r>
+        <w:fldChar w:fldCharType="separate"/>
+      </w:r>
+      <w:r>
+        <w:t>3.1.5</w:t>
+      </w:r>
+      <w:r>
+        <w:fldChar w:fldCharType="end"/>
+      </w:r>
+      <w:r>
+        <w:t>.</w:t>
+      </w:r>
     </w:p>
     <w:p>
       <w:pPr>
@@ -3758,7 +3800,13 @@
         <w:ind w:left="720"/>
       </w:pPr>
       <w:r>
-        <w:t xml:space="preserve">The calculator shall be able to perform exponentiation with two operands. Exponentiation shall be represented with the “**” symbol. It shall conform to the requirements for binary operators as defined in section </w:t>
+        <w:t>The calculator shall be able to perform exponentiation. Exponentiation shall be represented with the “</w:t>
+      </w:r>
+      <w:r>
+        <w:t>^</w:t>
+      </w:r>
+      <w:r>
+        <w:t xml:space="preserve">” symbol. It shall conform to the requirements for binary operators as defined in section </w:t>
       </w:r>
       <w:r>
         <w:fldChar w:fldCharType="begin"/>
@@ -3776,7 +3824,19 @@
         <w:fldChar w:fldCharType="end"/>
       </w:r>
       <w:r>
-        <w:t xml:space="preserve">. Its value shall equal its first operand to the power of its second operand, or its first operand times itself a number of times equal to the second operand. The second operand may not be negative; if it is, an error exists, as specified in section </w:t>
+        <w:t xml:space="preserve">. Its value shall equal its first operand to the power of its second operand, or </w:t>
+      </w:r>
+      <w:r>
+        <w:t xml:space="preserve">one multiplied by its </w:t>
+      </w:r>
+      <w:r>
+        <w:t xml:space="preserve">first operand a number of times equal to </w:t>
+      </w:r>
+      <w:r>
+        <w:t>its</w:t>
+      </w:r>
+      <w:r>
+        <w:t xml:space="preserve"> second operand. The second operand may not be negative; if it is, an error exists, as specified in section </w:t>
       </w:r>
       <w:r>
         <w:fldChar w:fldCharType="begin"/>
@@ -3802,10 +3862,12 @@
         <w:pStyle w:val="Heading3"/>
       </w:pPr>
       <w:bookmarkStart w:id="24" w:name="_Toc147951081"/>
+      <w:bookmarkStart w:id="25" w:name="_Ref148014254"/>
       <w:r>
         <w:t>Unary Operators</w:t>
       </w:r>
       <w:bookmarkEnd w:id="24"/>
+      <w:bookmarkEnd w:id="25"/>
     </w:p>
     <w:p>
       <w:pPr>
@@ -3843,6 +3905,65 @@
     </w:p>
     <w:p>
       <w:pPr>
+        <w:ind w:left="720"/>
+      </w:pPr>
+      <w:r>
+        <w:t xml:space="preserve">The calculator shall be able to perform </w:t>
+      </w:r>
+      <w:r>
+        <w:t>negation</w:t>
+      </w:r>
+      <w:r>
+        <w:t xml:space="preserve">. </w:t>
+      </w:r>
+      <w:r>
+        <w:t>Negation</w:t>
+      </w:r>
+      <w:r>
+        <w:t xml:space="preserve"> shall be represented with the “</w:t>
+      </w:r>
+      <w:r>
+        <w:t>-</w:t>
+      </w:r>
+      <w:r>
+        <w:t xml:space="preserve">” symbol. It shall conform to the requirements for </w:t>
+      </w:r>
+      <w:r>
+        <w:t>unary</w:t>
+      </w:r>
+      <w:r>
+        <w:t xml:space="preserve"> operators as defined in </w:t>
+      </w:r>
+      <w:r>
+        <w:t xml:space="preserve">section </w:t>
+      </w:r>
+      <w:r>
+        <w:fldChar w:fldCharType="begin"/>
+      </w:r>
+      <w:r>
+        <w:instrText xml:space="preserve"> REF _Ref148014254 \r \h </w:instrText>
+      </w:r>
+      <w:r>
+        <w:fldChar w:fldCharType="separate"/>
+      </w:r>
+      <w:r>
+        <w:t>3.1.2</w:t>
+      </w:r>
+      <w:r>
+        <w:fldChar w:fldCharType="end"/>
+      </w:r>
+      <w:r>
+        <w:t xml:space="preserve">. Its value shall equal the value of its </w:t>
+      </w:r>
+      <w:r>
+        <w:t xml:space="preserve">operand, multiplied by negative one. </w:t>
+      </w:r>
+      <w:r>
+        <w:t xml:space="preserve"> </w:t>
+      </w:r>
+    </w:p>
+    <w:p>
+      <w:pPr>
         <w:pStyle w:val="Heading4"/>
       </w:pPr>
       <w:r>
@@ -3851,121 +3972,293 @@
     </w:p>
     <w:p>
       <w:pPr>
+        <w:ind w:left="720"/>
+      </w:pPr>
+      <w:r>
+        <w:t xml:space="preserve">The calculator shall be able to perform </w:t>
+      </w:r>
+      <w:r>
+        <w:t>absolute value</w:t>
+      </w:r>
+      <w:r>
+        <w:t xml:space="preserve">. </w:t>
+      </w:r>
+      <w:r>
+        <w:t>Absolute value</w:t>
+      </w:r>
+      <w:r>
+        <w:t xml:space="preserve"> shall be represented with the “</w:t>
+      </w:r>
+      <w:r>
+        <w:t>+</w:t>
+      </w:r>
+      <w:r>
+        <w:t xml:space="preserve">” symbol. It shall conform to the requirements for unary operators as defined in section </w:t>
+      </w:r>
+      <w:r>
+        <w:fldChar w:fldCharType="begin"/>
+      </w:r>
+      <w:r>
+        <w:instrText xml:space="preserve"> REF _Ref148014254 \r \h </w:instrText>
+      </w:r>
+      <w:r>
+        <w:fldChar w:fldCharType="separate"/>
+      </w:r>
+      <w:r>
+        <w:t>3.1.2</w:t>
+      </w:r>
+      <w:r>
+        <w:fldChar w:fldCharType="end"/>
+      </w:r>
+      <w:r>
+        <w:t xml:space="preserve">. Its value shall equal the </w:t>
+      </w:r>
+      <w:r>
+        <w:t>absolute value of its operand, or the square root of the square of its operand.</w:t>
+      </w:r>
+    </w:p>
+    <w:p>
+      <w:pPr>
         <w:pStyle w:val="Heading3"/>
       </w:pPr>
-      <w:bookmarkStart w:id="25" w:name="_Toc147951082"/>
-      <w:r>
+      <w:bookmarkStart w:id="26" w:name="_Toc147951082"/>
+      <w:bookmarkStart w:id="27" w:name="_Ref148014078"/>
+      <w:bookmarkStart w:id="28" w:name="_Ref148016874"/>
+      <w:r>
+        <w:lastRenderedPageBreak/>
         <w:t>Parentheses</w:t>
       </w:r>
-      <w:bookmarkEnd w:id="25"/>
-    </w:p>
-    <w:p>
-      <w:pPr>
-        <w:pStyle w:val="Heading3"/>
-      </w:pPr>
-      <w:bookmarkStart w:id="26" w:name="_Toc147951083"/>
-      <w:r>
-        <w:t>Operator Precedence</w:t>
-      </w:r>
       <w:bookmarkEnd w:id="26"/>
-    </w:p>
-    <w:p>
-      <w:pPr>
-        <w:ind w:left="720"/>
-      </w:pPr>
-      <w:r>
-        <w:t>In equations with more than one operator, operations shall be performed with the standard operator precedence, as follows.</w:t>
-      </w:r>
-    </w:p>
-    <w:p>
-      <w:pPr>
-        <w:ind w:left="720"/>
-      </w:pPr>
-      <w:r>
-        <w:t>Level 5: Parentheses</w:t>
-      </w:r>
-    </w:p>
-    <w:p>
-      <w:pPr>
-        <w:ind w:left="720"/>
-      </w:pPr>
-      <w:r>
-        <w:lastRenderedPageBreak/>
-        <w:t>Level 4: Exponentiation</w:t>
-      </w:r>
-    </w:p>
-    <w:p>
-      <w:pPr>
-        <w:ind w:left="720"/>
-      </w:pPr>
-      <w:r>
-        <w:t>Level 3: Multiplication, division, and modulo</w:t>
-      </w:r>
-    </w:p>
-    <w:p>
-      <w:pPr>
-        <w:ind w:left="720"/>
-      </w:pPr>
-      <w:r>
-        <w:t>Level 2: Negation and absolute value</w:t>
-      </w:r>
-    </w:p>
-    <w:p>
-      <w:pPr>
-        <w:ind w:left="720"/>
-      </w:pPr>
-      <w:r>
-        <w:t>Level 1: Addition and Subtraction</w:t>
-      </w:r>
-    </w:p>
-    <w:p>
-      <w:pPr>
-        <w:ind w:left="720"/>
-      </w:pPr>
-      <w:r>
-        <w:t xml:space="preserve">Operations shall be executed from highest precedence level to lowest. </w:t>
-      </w:r>
-    </w:p>
-    <w:p>
-      <w:pPr>
-        <w:pStyle w:val="Heading3"/>
-      </w:pPr>
-      <w:bookmarkStart w:id="27" w:name="_Ref147946675"/>
-      <w:bookmarkStart w:id="28" w:name="_Toc147951084"/>
-      <w:r>
-        <w:t>Errors</w:t>
-      </w:r>
       <w:bookmarkEnd w:id="27"/>
       <w:bookmarkEnd w:id="28"/>
     </w:p>
     <w:p>
       <w:pPr>
-        <w:pStyle w:val="Heading4"/>
-      </w:pPr>
-      <w:r>
-        <w:t>Error type 1</w:t>
+        <w:ind w:left="720"/>
+      </w:pPr>
+      <w:r>
+        <w:t xml:space="preserve">The calculator shall be able to use parentheses to control operator execution. Parentheses consist of two symbols: “(” to ‘open’ the parentheses, and “)” to ‘close’ them. All symbols within the open and close of parentheses are said to be in the parentheses. If a “(” does not have a corresponding “)”, or vice versa, an error exists, as defined in section </w:t>
+      </w:r>
+      <w:r>
+        <w:fldChar w:fldCharType="begin"/>
+      </w:r>
+      <w:r>
+        <w:instrText xml:space="preserve"> REF _Ref147946675 \r \h </w:instrText>
+      </w:r>
+      <w:r>
+        <w:fldChar w:fldCharType="separate"/>
+      </w:r>
+      <w:r>
+        <w:t>3.1.5</w:t>
+      </w:r>
+      <w:r>
+        <w:fldChar w:fldCharType="end"/>
+      </w:r>
+      <w:r>
+        <w:t>.</w:t>
+      </w:r>
+      <w:r>
+        <w:t xml:space="preserve"> </w:t>
+      </w:r>
+      <w:r>
+        <w:t xml:space="preserve">“(” and “)” shall be paired as follows: the equation is </w:t>
+      </w:r>
+      <w:r>
+        <w:t xml:space="preserve">evaluated left-to-right; each time a “(” is encountered, it is added to a stack; each time a “)” is encountered, it is paired with the </w:t>
+      </w:r>
+      <w:r>
+        <w:t>“(”</w:t>
+      </w:r>
+      <w:r>
+        <w:t xml:space="preserve"> on the top of the stack, and that “(” is removed from the stack.</w:t>
+      </w:r>
+      <w:r>
+        <w:t xml:space="preserve"> </w:t>
+      </w:r>
+      <w:r>
+        <w:rPr>
+          <w:i/>
+          <w:iCs/>
+        </w:rPr>
+        <w:t>Note: this is merely an analogy; use of a stack is not required</w:t>
+      </w:r>
+      <w:r>
+        <w:rPr>
+          <w:i/>
+          <w:iCs/>
+        </w:rPr>
+        <w:t xml:space="preserve"> in implementation</w:t>
+      </w:r>
+      <w:r>
+        <w:rPr>
+          <w:i/>
+          <w:iCs/>
+        </w:rPr>
+        <w:t>; any metho</w:t>
+      </w:r>
+      <w:r>
+        <w:rPr>
+          <w:i/>
+          <w:iCs/>
+        </w:rPr>
+        <w:t>d</w:t>
+      </w:r>
+      <w:r>
+        <w:rPr>
+          <w:i/>
+          <w:iCs/>
+        </w:rPr>
+        <w:t xml:space="preserve"> which produces </w:t>
+      </w:r>
+      <w:r>
+        <w:rPr>
+          <w:i/>
+          <w:iCs/>
+        </w:rPr>
+        <w:t>the same</w:t>
+      </w:r>
+      <w:r>
+        <w:rPr>
+          <w:i/>
+          <w:iCs/>
+        </w:rPr>
+        <w:t xml:space="preserve"> results is acceptable</w:t>
+      </w:r>
+      <w:r>
+        <w:rPr>
+          <w:i/>
+          <w:iCs/>
+        </w:rPr>
+        <w:t>.</w:t>
+      </w:r>
+      <w:r>
+        <w:t xml:space="preserve"> The value of parentheses shall be equal to the value of the expression contained in them. Expressions within parentheses shall be executed following the precedence rules defined in section </w:t>
+      </w:r>
+      <w:r>
+        <w:fldChar w:fldCharType="begin"/>
+      </w:r>
+      <w:r>
+        <w:instrText xml:space="preserve"> REF _Ref148015863 \r \h </w:instrText>
+      </w:r>
+      <w:r>
+        <w:fldChar w:fldCharType="separate"/>
+      </w:r>
+      <w:r>
+        <w:t>3.1.4</w:t>
+      </w:r>
+      <w:r>
+        <w:fldChar w:fldCharType="end"/>
+      </w:r>
+      <w:r>
+        <w:t>.</w:t>
       </w:r>
     </w:p>
     <w:p>
       <w:pPr>
         <w:pStyle w:val="Heading3"/>
       </w:pPr>
-      <w:bookmarkStart w:id="29" w:name="_Ref147947201"/>
-      <w:bookmarkStart w:id="30" w:name="_Toc147951085"/>
-      <w:r>
-        <w:t>User Input</w:t>
+      <w:bookmarkStart w:id="29" w:name="_Toc147951083"/>
+      <w:bookmarkStart w:id="30" w:name="_Ref148015863"/>
+      <w:r>
+        <w:t>Operator Precedence</w:t>
       </w:r>
       <w:bookmarkEnd w:id="29"/>
       <w:bookmarkEnd w:id="30"/>
     </w:p>
     <w:p>
       <w:pPr>
+        <w:ind w:left="720"/>
+      </w:pPr>
+      <w:r>
+        <w:t>In equations with more than one operator, operations shall be performed with the standard operator precedence, as follows.</w:t>
+      </w:r>
+    </w:p>
+    <w:p>
+      <w:pPr>
+        <w:ind w:left="720"/>
+      </w:pPr>
+      <w:r>
+        <w:t>Level 5: Parentheses</w:t>
+      </w:r>
+    </w:p>
+    <w:p>
+      <w:pPr>
+        <w:ind w:left="720"/>
+      </w:pPr>
+      <w:r>
+        <w:t>Level 4: Exponentiation</w:t>
+      </w:r>
+    </w:p>
+    <w:p>
+      <w:pPr>
+        <w:ind w:left="720"/>
+      </w:pPr>
+      <w:r>
+        <w:t>Level 3: Multiplication, division, and modulo</w:t>
+      </w:r>
+    </w:p>
+    <w:p>
+      <w:pPr>
+        <w:ind w:left="720"/>
+      </w:pPr>
+      <w:r>
+        <w:t>Level 2: Negation and absolute value</w:t>
+      </w:r>
+    </w:p>
+    <w:p>
+      <w:pPr>
+        <w:ind w:left="720"/>
+      </w:pPr>
+      <w:r>
+        <w:t>Level 1: Addition and Subtraction</w:t>
+      </w:r>
+    </w:p>
+    <w:p>
+      <w:pPr>
+        <w:ind w:left="720"/>
+      </w:pPr>
+      <w:r>
+        <w:t xml:space="preserve">Operations shall be executed from highest precedence level to lowest. </w:t>
+      </w:r>
+      <w:r>
+        <w:t xml:space="preserve">In the case of a conflict, operations shall be executed left-to-right. </w:t>
+      </w:r>
+      <w:r>
+        <w:t xml:space="preserve">Equations inside parentheses shall be evaluated with the highest priority; within the parentheses, the operators shall be executed in the order specified in this section, as described in section </w:t>
+      </w:r>
+      <w:r>
+        <w:fldChar w:fldCharType="begin"/>
+      </w:r>
+      <w:r>
+        <w:instrText xml:space="preserve"> REF _Ref148014078 \r \h </w:instrText>
+      </w:r>
+      <w:r>
+        <w:fldChar w:fldCharType="separate"/>
+      </w:r>
+      <w:r>
+        <w:t>3</w:t>
+      </w:r>
+      <w:r>
+        <w:t>.</w:t>
+      </w:r>
+      <w:r>
+        <w:t>1.3</w:t>
+      </w:r>
+      <w:r>
+        <w:fldChar w:fldCharType="end"/>
+      </w:r>
+      <w:r>
+        <w:t>.</w:t>
+      </w:r>
+    </w:p>
+    <w:p>
+      <w:pPr>
         <w:pStyle w:val="Heading3"/>
       </w:pPr>
-      <w:bookmarkStart w:id="31" w:name="_Ref147947548"/>
-      <w:bookmarkStart w:id="32" w:name="_Toc147951086"/>
-      <w:r>
-        <w:t>System Output</w:t>
+      <w:bookmarkStart w:id="31" w:name="_Ref147946675"/>
+      <w:bookmarkStart w:id="32" w:name="_Toc147951084"/>
+      <w:r>
+        <w:t>Errors</w:t>
       </w:r>
       <w:bookmarkEnd w:id="31"/>
       <w:bookmarkEnd w:id="32"/>
@@ -3975,13 +4268,16 @@
         <w:ind w:left="720"/>
       </w:pPr>
       <w:r>
-        <w:t xml:space="preserve">The system shall have two categories of outputs: the numerical value of the user-provided equation, or an error message. These will be communicated to the user as described in section </w:t>
+        <w:t xml:space="preserve">An error shall be produced if </w:t>
+      </w:r>
+      <w:r>
+        <w:t xml:space="preserve">the user-given equation does not conform to the requirements listed herein. If an error exists, this shall be communicated to the user as defined in section </w:t>
       </w:r>
       <w:r>
         <w:fldChar w:fldCharType="begin"/>
       </w:r>
       <w:r>
-        <w:instrText xml:space="preserve"> REF _Ref147947998 \w \h </w:instrText>
+        <w:instrText xml:space="preserve"> REF _Ref147947998 \r \h </w:instrText>
       </w:r>
       <w:r>
         <w:fldChar w:fldCharType="separate"/>
@@ -3993,15 +4289,68 @@
         <w:fldChar w:fldCharType="end"/>
       </w:r>
       <w:r>
+        <w:t xml:space="preserve">. Each error shall have an error message which describes to the user why an error exists. </w:t>
+      </w:r>
+    </w:p>
+    <w:p>
+      <w:pPr>
+        <w:pStyle w:val="Heading4"/>
+      </w:pPr>
+      <w:r>
+        <w:t>Missing Operand Error</w:t>
+      </w:r>
+    </w:p>
+    <w:p>
+      <w:pPr>
+        <w:ind w:left="720"/>
+      </w:pPr>
+      <w:r>
+        <w:t xml:space="preserve">A missing operand error exists if any operator or parentheses has fewer operands than required. </w:t>
+      </w:r>
+    </w:p>
+    <w:p>
+      <w:pPr>
+        <w:ind w:left="720"/>
+      </w:pPr>
+      <w:r>
+        <w:t>Its error message is: “{operator symbol} is missing an operand</w:t>
+      </w:r>
+      <w:r>
+        <w:t>!</w:t>
+      </w:r>
+      <w:r>
+        <w:t>”</w:t>
+      </w:r>
+      <w:r>
         <w:t>.</w:t>
       </w:r>
     </w:p>
     <w:p>
       <w:pPr>
+        <w:pStyle w:val="Heading4"/>
+      </w:pPr>
+      <w:r>
+        <w:t xml:space="preserve">Operator as </w:t>
+      </w:r>
+      <w:r>
+        <w:t>Operand Error</w:t>
+      </w:r>
+    </w:p>
+    <w:p>
+      <w:pPr>
         <w:ind w:left="720"/>
       </w:pPr>
       <w:r>
-        <w:t xml:space="preserve">The system shall be able to output up to twelve characters of numerical output. The numerical output shall be an integer in base ten. The system shall output only characters necessary to communicate the numerical value; there shall be no preceding zeroes. Numerical output shall consist only of the numbers 0-9 and ‘-’. </w:t>
+        <w:t xml:space="preserve">An </w:t>
+      </w:r>
+      <w:r>
+        <w:t>operator as operand error exists if the operand of any operator or parentheses is a non-unary operator, such as in the equations “1+*1” or</w:t>
+      </w:r>
+      <w:r>
+        <w:t xml:space="preserve"> </w:t>
+      </w:r>
+      <w:r>
+        <w:t>“(-)”.</w:t>
       </w:r>
     </w:p>
     <w:p>
@@ -4009,41 +4358,111 @@
         <w:ind w:left="720"/>
       </w:pPr>
       <w:r>
-        <w:t xml:space="preserve">The system shall output error messages in the following format: “Error: [message]”, where the message shall be a message relevant to the error, as defined in section </w:t>
-      </w:r>
-      <w:r>
-        <w:fldChar w:fldCharType="begin"/>
-      </w:r>
-      <w:r>
-        <w:instrText xml:space="preserve"> REF _Ref147946675 \w \h </w:instrText>
-      </w:r>
-      <w:r>
-        <w:fldChar w:fldCharType="separate"/>
-      </w:r>
-      <w:r>
-        <w:t>3.1.5</w:t>
-      </w:r>
-      <w:r>
-        <w:fldChar w:fldCharType="end"/>
+        <w:t>Its error message is: “cannot use operator as operand!”</w:t>
       </w:r>
       <w:r>
         <w:t>.</w:t>
       </w:r>
-      <w:r>
-        <w:t xml:space="preserve"> The total output shall be no longer than </w:t>
-      </w:r>
-      <w:r>
-        <w:t>32 characters.</w:t>
+    </w:p>
+    <w:p>
+      <w:pPr>
+        <w:pStyle w:val="Heading4"/>
+      </w:pPr>
+      <w:r>
+        <w:t>Divide By Zero Error</w:t>
+      </w:r>
+    </w:p>
+    <w:p>
+      <w:pPr>
+        <w:ind w:left="720"/>
+      </w:pPr>
+      <w:r>
+        <w:t>A divide by zero error exists whe</w:t>
+      </w:r>
+      <w:r>
+        <w:t>n the second operand of a division operator is zero (either as a numeric constant or the result of another operator).</w:t>
+      </w:r>
+    </w:p>
+    <w:p>
+      <w:pPr>
+        <w:ind w:left="720"/>
+      </w:pPr>
+      <w:r>
+        <w:t>Its error message is: “cannot divide by zero!”.</w:t>
+      </w:r>
+    </w:p>
+    <w:p>
+      <w:pPr>
+        <w:pStyle w:val="Heading4"/>
+      </w:pPr>
+      <w:r>
+        <w:t>Negative Operand Error</w:t>
+      </w:r>
+    </w:p>
+    <w:p>
+      <w:pPr>
+        <w:ind w:left="720"/>
+      </w:pPr>
+      <w:r>
+        <w:t>A negative operand error exists if the second operand of an exponentiation or modulo operation is negative.</w:t>
+      </w:r>
+    </w:p>
+    <w:p>
+      <w:pPr>
+        <w:ind w:left="720"/>
+      </w:pPr>
+      <w:r>
+        <w:t>Its error message is: “{operator symbol}’s second operand cannot be negative!”</w:t>
+      </w:r>
+      <w:r>
+        <w:t xml:space="preserve"> </w:t>
+      </w:r>
+    </w:p>
+    <w:p>
+      <w:pPr>
+        <w:pStyle w:val="Heading4"/>
+      </w:pPr>
+      <w:r>
+        <w:t>Unmatched Parentheses</w:t>
+      </w:r>
+      <w:r>
+        <w:t xml:space="preserve"> Error</w:t>
+      </w:r>
+    </w:p>
+    <w:p>
+      <w:pPr>
+        <w:ind w:left="720"/>
+      </w:pPr>
+      <w:r>
+        <w:t xml:space="preserve">An unmatched parentheses error exists if it is not possible to match </w:t>
+      </w:r>
+      <w:r>
+        <w:t>all</w:t>
+      </w:r>
+      <w:r>
+        <w:t xml:space="preserve"> the opening parentheses in the equation to closing parentheses, and vice versa</w:t>
+      </w:r>
+      <w:r>
+        <w:t>. For example, if the numbers of opening and closing parentheses are not equal, or if a closing parentheses is not preceded by an opening parentheses, such as in the case: “)(”.</w:t>
+      </w:r>
+    </w:p>
+    <w:p>
+      <w:pPr>
+        <w:ind w:left="720"/>
+      </w:pPr>
+      <w:r>
+        <w:t>Its error message is: “unmatched parentheses!”</w:t>
       </w:r>
     </w:p>
     <w:p>
       <w:pPr>
         <w:pStyle w:val="Heading3"/>
       </w:pPr>
-      <w:bookmarkStart w:id="33" w:name="_Ref147947998"/>
-      <w:bookmarkStart w:id="34" w:name="_Toc147951087"/>
-      <w:r>
-        <w:t>User Interface</w:t>
+      <w:bookmarkStart w:id="33" w:name="_Ref147947201"/>
+      <w:bookmarkStart w:id="34" w:name="_Toc147951085"/>
+      <w:r>
+        <w:lastRenderedPageBreak/>
+        <w:t>User Input</w:t>
       </w:r>
       <w:bookmarkEnd w:id="33"/>
       <w:bookmarkEnd w:id="34"/>
@@ -4053,30 +4472,259 @@
         <w:ind w:left="720"/>
       </w:pPr>
       <w:r>
-        <w:t xml:space="preserve">The user shall be able to interact with the calculator through a textual interface. The user shall be able to type an equation consisting of the symbols specified in section </w:t>
+        <w:t xml:space="preserve">The system shall be able to take in an equation from the user. The method for acquiring this equation is defined in section </w:t>
       </w:r>
       <w:r>
         <w:fldChar w:fldCharType="begin"/>
       </w:r>
       <w:r>
-        <w:instrText xml:space="preserve"> REF _Ref147947201 \w \h </w:instrText>
+        <w:instrText xml:space="preserve"> REF _Ref147947998 \r \h </w:instrText>
       </w:r>
       <w:r>
         <w:fldChar w:fldCharType="separate"/>
       </w:r>
       <w:r>
-        <w:t>3.1.6</w:t>
+        <w:t>3.1.8</w:t>
       </w:r>
       <w:r>
         <w:fldChar w:fldCharType="end"/>
       </w:r>
       <w:r>
-        <w:t xml:space="preserve">. The user may input symbols outside this set of symbols; however, this will result in an error, as described in section </w:t>
+        <w:t xml:space="preserve">. </w:t>
+      </w:r>
+      <w:r>
+        <w:t xml:space="preserve">The equation shall consist of </w:t>
+      </w:r>
+      <w:r>
+        <w:t>characters from the following sets</w:t>
+      </w:r>
+      <w:r>
+        <w:t xml:space="preserve">: </w:t>
+      </w:r>
+    </w:p>
+    <w:p>
+      <w:pPr>
+        <w:ind w:left="720"/>
+      </w:pPr>
+      <w:r>
+        <w:t>Operator characters (“+-*/</w:t>
+      </w:r>
+      <w:r>
+        <w:t>^%</w:t>
+      </w:r>
+      <w:r>
+        <w:t>()</w:t>
+      </w:r>
+      <w:r>
+        <w:t>”)</w:t>
+      </w:r>
+    </w:p>
+    <w:p>
+      <w:pPr>
+        <w:ind w:left="720"/>
+      </w:pPr>
+      <w:r>
+        <w:t>Numeric characters (0-9)</w:t>
+      </w:r>
+    </w:p>
+    <w:p>
+      <w:pPr>
+        <w:ind w:left="720"/>
+      </w:pPr>
+      <w:r>
+        <w:t>Spaces (“ ”)</w:t>
+      </w:r>
+    </w:p>
+    <w:p>
+      <w:pPr>
+        <w:ind w:left="720"/>
+      </w:pPr>
+      <w:r>
+        <w:t xml:space="preserve">If the equation contains any characters which are not included in these character sets, an error exists, as described in section </w:t>
       </w:r>
       <w:r>
         <w:fldChar w:fldCharType="begin"/>
       </w:r>
       <w:r>
+        <w:instrText xml:space="preserve"> REF _Ref147946675 \r \h </w:instrText>
+      </w:r>
+      <w:r>
+        <w:fldChar w:fldCharType="separate"/>
+      </w:r>
+      <w:r>
+        <w:t>3.1.5</w:t>
+      </w:r>
+      <w:r>
+        <w:fldChar w:fldCharType="end"/>
+      </w:r>
+      <w:r>
+        <w:t>.</w:t>
+      </w:r>
+      <w:r>
+        <w:t xml:space="preserve"> </w:t>
+      </w:r>
+    </w:p>
+    <w:p>
+      <w:pPr>
+        <w:ind w:left="720"/>
+      </w:pPr>
+      <w:r>
+        <w:t>The characters in the equation shall be translated into operations and numeric values as follows:</w:t>
+      </w:r>
+    </w:p>
+    <w:p>
+      <w:pPr>
+        <w:ind w:left="720"/>
+      </w:pPr>
+      <w:r>
+        <w:t xml:space="preserve">Each operator character shall correspond to an operation, as defined in sections </w:t>
+      </w:r>
+      <w:r>
+        <w:fldChar w:fldCharType="begin"/>
+      </w:r>
+      <w:r>
+        <w:instrText xml:space="preserve"> REF _Ref147946175 \r \h </w:instrText>
+      </w:r>
+      <w:r>
+        <w:fldChar w:fldCharType="separate"/>
+      </w:r>
+      <w:r>
+        <w:t>3.1.1</w:t>
+      </w:r>
+      <w:r>
+        <w:fldChar w:fldCharType="end"/>
+      </w:r>
+      <w:r>
+        <w:t xml:space="preserve"> - </w:t>
+      </w:r>
+      <w:r>
+        <w:fldChar w:fldCharType="begin"/>
+      </w:r>
+      <w:r>
+        <w:instrText xml:space="preserve"> REF _Ref148016874 \r \h </w:instrText>
+      </w:r>
+      <w:r>
+        <w:fldChar w:fldCharType="separate"/>
+      </w:r>
+      <w:r>
+        <w:t>3.1.3</w:t>
+      </w:r>
+      <w:r>
+        <w:fldChar w:fldCharType="end"/>
+      </w:r>
+      <w:r>
+        <w:t xml:space="preserve">. When one symbol may refer to multiple operations, the operation shall be chosen in such a way that no errors exist, if possible. For example, in the case of 1--1, </w:t>
+      </w:r>
+      <w:r>
+        <w:t xml:space="preserve">if both of the “-” referred to subtraction, an error would </w:t>
+      </w:r>
+      <w:r>
+        <w:t>exist, while</w:t>
+      </w:r>
+      <w:r>
+        <w:t xml:space="preserve"> if the first referred to subtraction and the second referred to negation, an error would not exist, </w:t>
+      </w:r>
+      <w:r>
+        <w:t>and th</w:t>
+      </w:r>
+      <w:r>
+        <w:t>u</w:t>
+      </w:r>
+      <w:r>
+        <w:t xml:space="preserve">s </w:t>
+      </w:r>
+      <w:r>
+        <w:t>the first shall be subtraction and the second negation.</w:t>
+      </w:r>
+    </w:p>
+    <w:p>
+      <w:pPr>
+        <w:ind w:left="720"/>
+      </w:pPr>
+      <w:r>
+        <w:t xml:space="preserve">Numeric characters </w:t>
+      </w:r>
+      <w:r>
+        <w:t xml:space="preserve">shall correspond to constant numeric values. All adjacent numeric characters shall be combined to form one numeric value. </w:t>
+      </w:r>
+      <w:r>
+        <w:t xml:space="preserve">Two characters are adjacent if they are not separated by any characters, including spaces. </w:t>
+      </w:r>
+      <w:r>
+        <w:t xml:space="preserve">All numeric values shall be integers. </w:t>
+      </w:r>
+    </w:p>
+    <w:p>
+      <w:pPr>
+        <w:ind w:left="720"/>
+      </w:pPr>
+      <w:r>
+        <w:t xml:space="preserve">Spaces </w:t>
+      </w:r>
+      <w:r>
+        <w:t>shall</w:t>
+      </w:r>
+      <w:r>
+        <w:t xml:space="preserve"> not correspond to any equation elements.</w:t>
+      </w:r>
+    </w:p>
+    <w:p>
+      <w:pPr>
+        <w:pStyle w:val="Heading3"/>
+      </w:pPr>
+      <w:bookmarkStart w:id="35" w:name="_Ref147947548"/>
+      <w:bookmarkStart w:id="36" w:name="_Toc147951086"/>
+      <w:r>
+        <w:t>System Output</w:t>
+      </w:r>
+      <w:bookmarkEnd w:id="35"/>
+      <w:bookmarkEnd w:id="36"/>
+    </w:p>
+    <w:p>
+      <w:pPr>
+        <w:ind w:left="720"/>
+      </w:pPr>
+      <w:r>
+        <w:t xml:space="preserve">The system shall have two categories of outputs: the numerical value of the user-provided equation, or an error message. These will be communicated to the user as described in section </w:t>
+      </w:r>
+      <w:r>
+        <w:fldChar w:fldCharType="begin"/>
+      </w:r>
+      <w:r>
+        <w:instrText xml:space="preserve"> REF _Ref147947998 \w \h </w:instrText>
+      </w:r>
+      <w:r>
+        <w:fldChar w:fldCharType="separate"/>
+      </w:r>
+      <w:r>
+        <w:t>3.1.8</w:t>
+      </w:r>
+      <w:r>
+        <w:fldChar w:fldCharType="end"/>
+      </w:r>
+      <w:r>
+        <w:t>.</w:t>
+      </w:r>
+    </w:p>
+    <w:p>
+      <w:pPr>
+        <w:ind w:left="720"/>
+      </w:pPr>
+      <w:r>
+        <w:t xml:space="preserve">The system shall be able to output up to twelve characters of numerical output. The numerical output shall be an integer in base ten. The system shall output only characters necessary to communicate the numerical value; there shall be no preceding zeroes. Numerical output shall consist only of the numbers 0-9 and ‘-’. </w:t>
+      </w:r>
+    </w:p>
+    <w:p>
+      <w:pPr>
+        <w:ind w:left="720"/>
+      </w:pPr>
+      <w:r>
+        <w:t xml:space="preserve">The system shall output error messages in the following format: “Error: [message]”, where the message shall be a message relevant to the error, as defined in section </w:t>
+      </w:r>
+      <w:r>
+        <w:fldChar w:fldCharType="begin"/>
+      </w:r>
+      <w:r>
         <w:instrText xml:space="preserve"> REF _Ref147946675 \w \h </w:instrText>
       </w:r>
       <w:r>
@@ -4089,93 +4737,158 @@
         <w:fldChar w:fldCharType="end"/>
       </w:r>
       <w:r>
-        <w:t xml:space="preserve">. </w:t>
-      </w:r>
-    </w:p>
-    <w:p>
-      <w:pPr>
-        <w:ind w:left="720"/>
-      </w:pPr>
-      <w:r>
-        <w:t>The user shall be able to evaluate their equation by pressing the Enter key. At this point, the calculator shall display to the user the numerical result of their equation, or the relevant error if an error has occurred</w:t>
-      </w:r>
-      <w:r>
-        <w:t xml:space="preserve">, as specified in section </w:t>
-      </w:r>
-      <w:r>
-        <w:fldChar w:fldCharType="begin"/>
-      </w:r>
-      <w:r>
-        <w:instrText xml:space="preserve"> REF _Ref147947548 \w \h </w:instrText>
-      </w:r>
-      <w:r>
-        <w:fldChar w:fldCharType="separate"/>
-      </w:r>
-      <w:r>
-        <w:t>3.1.7</w:t>
-      </w:r>
-      <w:r>
-        <w:fldChar w:fldCharType="end"/>
-      </w:r>
-      <w:r>
         <w:t>.</w:t>
       </w:r>
-    </w:p>
-    <w:p>
-      <w:pPr>
-        <w:ind w:left="720"/>
-      </w:pPr>
-      <w:r>
-        <w:t xml:space="preserve">The user shall be able to edit their equation after evaluation. This shall not change the displayed output until the equation is evaluated again. </w:t>
-      </w:r>
-    </w:p>
-    <w:p>
-      <w:pPr>
-        <w:ind w:left="720"/>
-      </w:pPr>
-      <w:r>
-        <w:t>The user shall be able to exit the calculator by pressing the window closing button standard to the current operating system.</w:t>
-      </w:r>
-    </w:p>
-    <w:p>
-      <w:pPr>
-        <w:ind w:left="720"/>
-      </w:pPr>
-    </w:p>
-    <w:p>
-      <w:pPr>
-        <w:pStyle w:val="Heading2"/>
-      </w:pPr>
-      <w:bookmarkStart w:id="35" w:name="_Toc492796467"/>
-      <w:bookmarkStart w:id="36" w:name="_Toc147951088"/>
-      <w:r>
-        <w:t xml:space="preserve">Use-Case </w:t>
-      </w:r>
-      <w:bookmarkEnd w:id="35"/>
-      <w:r>
-        <w:t>Specifications</w:t>
-      </w:r>
-      <w:bookmarkEnd w:id="36"/>
-    </w:p>
-    <w:p>
-      <w:pPr>
-        <w:pStyle w:val="InfoBlue"/>
-      </w:pPr>
-      <w:r>
-        <w:t>[In use-case modeling, the use cases often define the majority of the functional requirements of the system, along with some non-functional requirements.]</w:t>
-      </w:r>
-    </w:p>
-    <w:p>
-      <w:pPr>
-        <w:pStyle w:val="Heading2"/>
-      </w:pPr>
-      <w:bookmarkStart w:id="37" w:name="_Toc492796468"/>
-      <w:bookmarkStart w:id="38" w:name="_Toc147951089"/>
-      <w:r>
-        <w:t>Supplementary Requirements</w:t>
+      <w:r>
+        <w:t xml:space="preserve"> The total output shall be no longer than </w:t>
+      </w:r>
+      <w:r>
+        <w:t>48</w:t>
+      </w:r>
+      <w:r>
+        <w:t xml:space="preserve"> characters.</w:t>
+      </w:r>
+    </w:p>
+    <w:p>
+      <w:pPr>
+        <w:pStyle w:val="Heading3"/>
+      </w:pPr>
+      <w:bookmarkStart w:id="37" w:name="_Ref147947998"/>
+      <w:bookmarkStart w:id="38" w:name="_Toc147951087"/>
+      <w:r>
+        <w:t>User Interface</w:t>
       </w:r>
       <w:bookmarkEnd w:id="37"/>
       <w:bookmarkEnd w:id="38"/>
+    </w:p>
+    <w:p>
+      <w:pPr>
+        <w:ind w:left="720"/>
+      </w:pPr>
+      <w:r>
+        <w:t xml:space="preserve">The user shall be able to interact with the calculator through a textual interface. The user shall be able to type an equation consisting of the symbols specified in section </w:t>
+      </w:r>
+      <w:r>
+        <w:fldChar w:fldCharType="begin"/>
+      </w:r>
+      <w:r>
+        <w:instrText xml:space="preserve"> REF _Ref147947201 \w \h </w:instrText>
+      </w:r>
+      <w:r>
+        <w:fldChar w:fldCharType="separate"/>
+      </w:r>
+      <w:r>
+        <w:t>3.1.6</w:t>
+      </w:r>
+      <w:r>
+        <w:fldChar w:fldCharType="end"/>
+      </w:r>
+      <w:r>
+        <w:t xml:space="preserve">. The user may input symbols outside this set of symbols; however, this will result in an error, as described in section </w:t>
+      </w:r>
+      <w:r>
+        <w:fldChar w:fldCharType="begin"/>
+      </w:r>
+      <w:r>
+        <w:instrText xml:space="preserve"> REF _Ref147946675 \w \h </w:instrText>
+      </w:r>
+      <w:r>
+        <w:fldChar w:fldCharType="separate"/>
+      </w:r>
+      <w:r>
+        <w:t>3.1.5</w:t>
+      </w:r>
+      <w:r>
+        <w:fldChar w:fldCharType="end"/>
+      </w:r>
+      <w:r>
+        <w:t xml:space="preserve">. </w:t>
+      </w:r>
+    </w:p>
+    <w:p>
+      <w:pPr>
+        <w:ind w:left="720"/>
+      </w:pPr>
+      <w:r>
+        <w:t>The user shall be able to evaluate their equation by pressing the Enter key. At this point, the calculator shall display to the user the numerical result of their equation, or the relevant error if an error has occurred</w:t>
+      </w:r>
+      <w:r>
+        <w:t xml:space="preserve">, as specified in section </w:t>
+      </w:r>
+      <w:r>
+        <w:fldChar w:fldCharType="begin"/>
+      </w:r>
+      <w:r>
+        <w:instrText xml:space="preserve"> REF _Ref147947548 \w \h </w:instrText>
+      </w:r>
+      <w:r>
+        <w:fldChar w:fldCharType="separate"/>
+      </w:r>
+      <w:r>
+        <w:t>3.1.7</w:t>
+      </w:r>
+      <w:r>
+        <w:fldChar w:fldCharType="end"/>
+      </w:r>
+      <w:r>
+        <w:t>.</w:t>
+      </w:r>
+    </w:p>
+    <w:p>
+      <w:pPr>
+        <w:ind w:left="720"/>
+      </w:pPr>
+      <w:r>
+        <w:t xml:space="preserve">The user shall be able to edit their equation after evaluation. This shall not change the displayed output until the equation is evaluated again. </w:t>
+      </w:r>
+    </w:p>
+    <w:p>
+      <w:pPr>
+        <w:ind w:left="720"/>
+      </w:pPr>
+      <w:r>
+        <w:t>The user shall be able to exit the calculator by pressing the window closing button standard to the current operating system.</w:t>
+      </w:r>
+    </w:p>
+    <w:p>
+      <w:pPr>
+        <w:ind w:left="720"/>
+      </w:pPr>
+    </w:p>
+    <w:p>
+      <w:pPr>
+        <w:pStyle w:val="Heading2"/>
+      </w:pPr>
+      <w:bookmarkStart w:id="39" w:name="_Toc492796467"/>
+      <w:bookmarkStart w:id="40" w:name="_Toc147951088"/>
+      <w:r>
+        <w:t xml:space="preserve">Use-Case </w:t>
+      </w:r>
+      <w:bookmarkEnd w:id="39"/>
+      <w:r>
+        <w:t>Specifications</w:t>
+      </w:r>
+      <w:bookmarkEnd w:id="40"/>
+    </w:p>
+    <w:p>
+      <w:pPr>
+        <w:pStyle w:val="InfoBlue"/>
+      </w:pPr>
+      <w:r>
+        <w:t>[In use-case modeling, the use cases often define the majority of the functional requirements of the system, along with some non-functional requirements.]</w:t>
+      </w:r>
+    </w:p>
+    <w:p>
+      <w:pPr>
+        <w:pStyle w:val="Heading2"/>
+      </w:pPr>
+      <w:bookmarkStart w:id="41" w:name="_Toc492796468"/>
+      <w:bookmarkStart w:id="42" w:name="_Toc147951089"/>
+      <w:r>
+        <w:t>Supplementary Requirements</w:t>
+      </w:r>
+      <w:bookmarkEnd w:id="41"/>
+      <w:bookmarkEnd w:id="42"/>
       <w:r>
         <w:t xml:space="preserve"> </w:t>
       </w:r>
@@ -4219,8 +4932,9 @@
       <w:pPr>
         <w:pStyle w:val="Heading1"/>
       </w:pPr>
-      <w:bookmarkStart w:id="39" w:name="_Toc147951090"/>
-      <w:r>
+      <w:bookmarkStart w:id="43" w:name="_Toc147951090"/>
+      <w:r>
+        <w:lastRenderedPageBreak/>
         <w:t xml:space="preserve">Classification of </w:t>
       </w:r>
       <w:r>
@@ -4229,7 +4943,7 @@
       <w:r>
         <w:t xml:space="preserve"> Requirements</w:t>
       </w:r>
-      <w:bookmarkEnd w:id="39"/>
+      <w:bookmarkEnd w:id="43"/>
     </w:p>
     <w:p>
       <w:pPr>
@@ -4308,7 +5022,6 @@
                 <w:rFonts w:ascii="Arial" w:hAnsi="Arial" w:cs="Arial"/>
                 <w:b/>
               </w:rPr>
-              <w:lastRenderedPageBreak/>
               <w:t>Functionality</w:t>
             </w:r>
           </w:p>
@@ -4428,7 +5141,7 @@
       <w:pPr>
         <w:pStyle w:val="Heading1"/>
       </w:pPr>
-      <w:bookmarkStart w:id="40" w:name="_Toc147951091"/>
+      <w:bookmarkStart w:id="44" w:name="_Toc147951091"/>
       <w:r>
         <w:t>Appendi</w:t>
       </w:r>
@@ -4438,7 +5151,7 @@
       <w:r>
         <w:t>es</w:t>
       </w:r>
-      <w:bookmarkEnd w:id="40"/>
+      <w:bookmarkEnd w:id="44"/>
     </w:p>
     <w:p>
       <w:pPr>

</xml_diff>

<commit_message>
Update document version and page numbers
</commit_message>
<xml_diff>
--- a/Documentation/Software-Requirements-Spec.docx
+++ b/Documentation/Software-Requirements-Spec.docx
@@ -42,7 +42,19 @@
         <w:rPr>
           <w:sz w:val="28"/>
         </w:rPr>
-        <w:t>Version &lt;1.0&gt;</w:t>
+        <w:t>Version &lt;1</w:t>
+      </w:r>
+      <w:r>
+        <w:rPr>
+          <w:sz w:val="28"/>
+        </w:rPr>
+        <w:t>.1</w:t>
+      </w:r>
+      <w:r>
+        <w:rPr>
+          <w:sz w:val="28"/>
+        </w:rPr>
+        <w:t>&gt;</w:t>
       </w:r>
     </w:p>
     <w:p>
@@ -256,6 +268,9 @@
             <w:pPr>
               <w:pStyle w:val="Tabletext"/>
             </w:pPr>
+            <w:r>
+              <w:t>10/12/2023</w:t>
+            </w:r>
           </w:p>
         </w:tc>
         <w:tc>
@@ -266,6 +281,9 @@
             <w:pPr>
               <w:pStyle w:val="Tabletext"/>
             </w:pPr>
+            <w:r>
+              <w:t>&lt;1.1&gt;</w:t>
+            </w:r>
           </w:p>
         </w:tc>
         <w:tc>
@@ -276,6 +294,9 @@
             <w:pPr>
               <w:pStyle w:val="Tabletext"/>
             </w:pPr>
+            <w:r>
+              <w:t>Add Functional Requirements</w:t>
+            </w:r>
           </w:p>
         </w:tc>
         <w:tc>
@@ -286,6 +307,9 @@
             <w:pPr>
               <w:pStyle w:val="Tabletext"/>
             </w:pPr>
+            <w:r>
+              <w:t>Chris Cooper</w:t>
+            </w:r>
           </w:p>
         </w:tc>
       </w:tr>
@@ -450,7 +474,7 @@
         <w:rPr>
           <w:noProof/>
         </w:rPr>
-        <w:instrText xml:space="preserve"> PAGEREF _Toc147951058 \h </w:instrText>
+        <w:instrText xml:space="preserve"> PAGEREF _Toc148026160 \h </w:instrText>
       </w:r>
       <w:r>
         <w:rPr>
@@ -530,7 +554,7 @@
         <w:rPr>
           <w:noProof/>
         </w:rPr>
-        <w:instrText xml:space="preserve"> PAGEREF _Toc147951059 \h </w:instrText>
+        <w:instrText xml:space="preserve"> PAGEREF _Toc148026161 \h </w:instrText>
       </w:r>
       <w:r>
         <w:rPr>
@@ -610,7 +634,7 @@
         <w:rPr>
           <w:noProof/>
         </w:rPr>
-        <w:instrText xml:space="preserve"> PAGEREF _Toc147951060 \h </w:instrText>
+        <w:instrText xml:space="preserve"> PAGEREF _Toc148026162 \h </w:instrText>
       </w:r>
       <w:r>
         <w:rPr>
@@ -690,7 +714,7 @@
         <w:rPr>
           <w:noProof/>
         </w:rPr>
-        <w:instrText xml:space="preserve"> PAGEREF _Toc147951061 \h </w:instrText>
+        <w:instrText xml:space="preserve"> PAGEREF _Toc148026163 \h </w:instrText>
       </w:r>
       <w:r>
         <w:rPr>
@@ -770,7 +794,7 @@
         <w:rPr>
           <w:noProof/>
         </w:rPr>
-        <w:instrText xml:space="preserve"> PAGEREF _Toc147951062 \h </w:instrText>
+        <w:instrText xml:space="preserve"> PAGEREF _Toc148026164 \h </w:instrText>
       </w:r>
       <w:r>
         <w:rPr>
@@ -850,7 +874,7 @@
         <w:rPr>
           <w:noProof/>
         </w:rPr>
-        <w:instrText xml:space="preserve"> PAGEREF _Toc147951063 \h </w:instrText>
+        <w:instrText xml:space="preserve"> PAGEREF _Toc148026165 \h </w:instrText>
       </w:r>
       <w:r>
         <w:rPr>
@@ -930,7 +954,7 @@
         <w:rPr>
           <w:noProof/>
         </w:rPr>
-        <w:instrText xml:space="preserve"> PAGEREF _Toc147951064 \h </w:instrText>
+        <w:instrText xml:space="preserve"> PAGEREF _Toc148026166 \h </w:instrText>
       </w:r>
       <w:r>
         <w:rPr>
@@ -1010,7 +1034,7 @@
         <w:rPr>
           <w:noProof/>
         </w:rPr>
-        <w:instrText xml:space="preserve"> PAGEREF _Toc147951065 \h </w:instrText>
+        <w:instrText xml:space="preserve"> PAGEREF _Toc148026167 \h </w:instrText>
       </w:r>
       <w:r>
         <w:rPr>
@@ -1087,7 +1111,7 @@
         <w:rPr>
           <w:noProof/>
         </w:rPr>
-        <w:instrText xml:space="preserve"> PAGEREF _Toc147951066 \h </w:instrText>
+        <w:instrText xml:space="preserve"> PAGEREF _Toc148026168 \h </w:instrText>
       </w:r>
       <w:r>
         <w:rPr>
@@ -1164,7 +1188,7 @@
         <w:rPr>
           <w:noProof/>
         </w:rPr>
-        <w:instrText xml:space="preserve"> PAGEREF _Toc147951067 \h </w:instrText>
+        <w:instrText xml:space="preserve"> PAGEREF _Toc148026169 \h </w:instrText>
       </w:r>
       <w:r>
         <w:rPr>
@@ -1241,7 +1265,7 @@
         <w:rPr>
           <w:noProof/>
         </w:rPr>
-        <w:instrText xml:space="preserve"> PAGEREF _Toc147951068 \h </w:instrText>
+        <w:instrText xml:space="preserve"> PAGEREF _Toc148026170 \h </w:instrText>
       </w:r>
       <w:r>
         <w:rPr>
@@ -1318,7 +1342,7 @@
         <w:rPr>
           <w:noProof/>
         </w:rPr>
-        <w:instrText xml:space="preserve"> PAGEREF _Toc147951069 \h </w:instrText>
+        <w:instrText xml:space="preserve"> PAGEREF _Toc148026171 \h </w:instrText>
       </w:r>
       <w:r>
         <w:rPr>
@@ -1395,7 +1419,7 @@
         <w:rPr>
           <w:noProof/>
         </w:rPr>
-        <w:instrText xml:space="preserve"> PAGEREF _Toc147951070 \h </w:instrText>
+        <w:instrText xml:space="preserve"> PAGEREF _Toc148026172 \h </w:instrText>
       </w:r>
       <w:r>
         <w:rPr>
@@ -1472,7 +1496,7 @@
         <w:rPr>
           <w:noProof/>
         </w:rPr>
-        <w:instrText xml:space="preserve"> PAGEREF _Toc147951071 \h </w:instrText>
+        <w:instrText xml:space="preserve"> PAGEREF _Toc148026173 \h </w:instrText>
       </w:r>
       <w:r>
         <w:rPr>
@@ -1549,7 +1573,7 @@
         <w:rPr>
           <w:noProof/>
         </w:rPr>
-        <w:instrText xml:space="preserve"> PAGEREF _Toc147951072 \h </w:instrText>
+        <w:instrText xml:space="preserve"> PAGEREF _Toc148026174 \h </w:instrText>
       </w:r>
       <w:r>
         <w:rPr>
@@ -1629,7 +1653,7 @@
         <w:rPr>
           <w:noProof/>
         </w:rPr>
-        <w:instrText xml:space="preserve"> PAGEREF _Toc147951073 \h </w:instrText>
+        <w:instrText xml:space="preserve"> PAGEREF _Toc148026175 \h </w:instrText>
       </w:r>
       <w:r>
         <w:rPr>
@@ -1709,7 +1733,7 @@
         <w:rPr>
           <w:noProof/>
         </w:rPr>
-        <w:instrText xml:space="preserve"> PAGEREF _Toc147951074 \h </w:instrText>
+        <w:instrText xml:space="preserve"> PAGEREF _Toc148026176 \h </w:instrText>
       </w:r>
       <w:r>
         <w:rPr>
@@ -1789,7 +1813,7 @@
         <w:rPr>
           <w:noProof/>
         </w:rPr>
-        <w:instrText xml:space="preserve"> PAGEREF _Toc147951075 \h </w:instrText>
+        <w:instrText xml:space="preserve"> PAGEREF _Toc148026177 \h </w:instrText>
       </w:r>
       <w:r>
         <w:rPr>
@@ -1869,7 +1893,7 @@
         <w:rPr>
           <w:noProof/>
         </w:rPr>
-        <w:instrText xml:space="preserve"> PAGEREF _Toc147951076 \h </w:instrText>
+        <w:instrText xml:space="preserve"> PAGEREF _Toc148026178 \h </w:instrText>
       </w:r>
       <w:r>
         <w:rPr>
@@ -1949,7 +1973,7 @@
         <w:rPr>
           <w:noProof/>
         </w:rPr>
-        <w:instrText xml:space="preserve"> PAGEREF _Toc147951077 \h </w:instrText>
+        <w:instrText xml:space="preserve"> PAGEREF _Toc148026179 \h </w:instrText>
       </w:r>
       <w:r>
         <w:rPr>
@@ -2029,7 +2053,7 @@
         <w:rPr>
           <w:noProof/>
         </w:rPr>
-        <w:instrText xml:space="preserve"> PAGEREF _Toc147951078 \h </w:instrText>
+        <w:instrText xml:space="preserve"> PAGEREF _Toc148026180 \h </w:instrText>
       </w:r>
       <w:r>
         <w:rPr>
@@ -2109,7 +2133,7 @@
         <w:rPr>
           <w:noProof/>
         </w:rPr>
-        <w:instrText xml:space="preserve"> PAGEREF _Toc147951079 \h </w:instrText>
+        <w:instrText xml:space="preserve"> PAGEREF _Toc148026181 \h </w:instrText>
       </w:r>
       <w:r>
         <w:rPr>
@@ -2168,7 +2192,7 @@
         <w:rPr>
           <w:noProof/>
         </w:rPr>
-        <w:t>&lt;Binary Operators&gt;</w:t>
+        <w:t>Binary Operators</w:t>
       </w:r>
       <w:r>
         <w:rPr>
@@ -2186,7 +2210,7 @@
         <w:rPr>
           <w:noProof/>
         </w:rPr>
-        <w:instrText xml:space="preserve"> PAGEREF _Toc147951080 \h </w:instrText>
+        <w:instrText xml:space="preserve"> PAGEREF _Toc148026182 \h </w:instrText>
       </w:r>
       <w:r>
         <w:rPr>
@@ -2245,7 +2269,7 @@
         <w:rPr>
           <w:noProof/>
         </w:rPr>
-        <w:t>&lt;Unary Operators&gt;</w:t>
+        <w:t>Unary Operators</w:t>
       </w:r>
       <w:r>
         <w:rPr>
@@ -2263,7 +2287,7 @@
         <w:rPr>
           <w:noProof/>
         </w:rPr>
-        <w:instrText xml:space="preserve"> PAGEREF _Toc147951081 \h </w:instrText>
+        <w:instrText xml:space="preserve"> PAGEREF _Toc148026183 \h </w:instrText>
       </w:r>
       <w:r>
         <w:rPr>
@@ -2322,7 +2346,7 @@
         <w:rPr>
           <w:noProof/>
         </w:rPr>
-        <w:t>&lt;Parentheses&gt;</w:t>
+        <w:t>Parentheses</w:t>
       </w:r>
       <w:r>
         <w:rPr>
@@ -2340,7 +2364,7 @@
         <w:rPr>
           <w:noProof/>
         </w:rPr>
-        <w:instrText xml:space="preserve"> PAGEREF _Toc147951082 \h </w:instrText>
+        <w:instrText xml:space="preserve"> PAGEREF _Toc148026184 \h </w:instrText>
       </w:r>
       <w:r>
         <w:rPr>
@@ -2357,7 +2381,7 @@
         <w:rPr>
           <w:noProof/>
         </w:rPr>
-        <w:t>6</w:t>
+        <w:t>7</w:t>
       </w:r>
       <w:r>
         <w:rPr>
@@ -2399,7 +2423,7 @@
         <w:rPr>
           <w:noProof/>
         </w:rPr>
-        <w:t>&lt;Operator Precedence&gt;</w:t>
+        <w:t>Operator Precedence</w:t>
       </w:r>
       <w:r>
         <w:rPr>
@@ -2417,7 +2441,7 @@
         <w:rPr>
           <w:noProof/>
         </w:rPr>
-        <w:instrText xml:space="preserve"> PAGEREF _Toc147951083 \h </w:instrText>
+        <w:instrText xml:space="preserve"> PAGEREF _Toc148026185 \h </w:instrText>
       </w:r>
       <w:r>
         <w:rPr>
@@ -2434,7 +2458,7 @@
         <w:rPr>
           <w:noProof/>
         </w:rPr>
-        <w:t>6</w:t>
+        <w:t>7</w:t>
       </w:r>
       <w:r>
         <w:rPr>
@@ -2476,7 +2500,7 @@
         <w:rPr>
           <w:noProof/>
         </w:rPr>
-        <w:t>&lt;Errors&gt;</w:t>
+        <w:t>Errors</w:t>
       </w:r>
       <w:r>
         <w:rPr>
@@ -2494,7 +2518,7 @@
         <w:rPr>
           <w:noProof/>
         </w:rPr>
-        <w:instrText xml:space="preserve"> PAGEREF _Toc147951084 \h </w:instrText>
+        <w:instrText xml:space="preserve"> PAGEREF _Toc148026186 \h </w:instrText>
       </w:r>
       <w:r>
         <w:rPr>
@@ -2511,7 +2535,7 @@
         <w:rPr>
           <w:noProof/>
         </w:rPr>
-        <w:t>6</w:t>
+        <w:t>7</w:t>
       </w:r>
       <w:r>
         <w:rPr>
@@ -2553,7 +2577,7 @@
         <w:rPr>
           <w:noProof/>
         </w:rPr>
-        <w:t>&lt;User Input&gt;</w:t>
+        <w:t>User Input</w:t>
       </w:r>
       <w:r>
         <w:rPr>
@@ -2571,7 +2595,7 @@
         <w:rPr>
           <w:noProof/>
         </w:rPr>
-        <w:instrText xml:space="preserve"> PAGEREF _Toc147951085 \h </w:instrText>
+        <w:instrText xml:space="preserve"> PAGEREF _Toc148026187 \h </w:instrText>
       </w:r>
       <w:r>
         <w:rPr>
@@ -2588,7 +2612,7 @@
         <w:rPr>
           <w:noProof/>
         </w:rPr>
-        <w:t>6</w:t>
+        <w:t>8</w:t>
       </w:r>
       <w:r>
         <w:rPr>
@@ -2630,7 +2654,7 @@
         <w:rPr>
           <w:noProof/>
         </w:rPr>
-        <w:t>&lt;System Output&gt;</w:t>
+        <w:t>System Output</w:t>
       </w:r>
       <w:r>
         <w:rPr>
@@ -2648,7 +2672,7 @@
         <w:rPr>
           <w:noProof/>
         </w:rPr>
-        <w:instrText xml:space="preserve"> PAGEREF _Toc147951086 \h </w:instrText>
+        <w:instrText xml:space="preserve"> PAGEREF _Toc148026188 \h </w:instrText>
       </w:r>
       <w:r>
         <w:rPr>
@@ -2665,7 +2689,7 @@
         <w:rPr>
           <w:noProof/>
         </w:rPr>
-        <w:t>6</w:t>
+        <w:t>8</w:t>
       </w:r>
       <w:r>
         <w:rPr>
@@ -2707,7 +2731,7 @@
         <w:rPr>
           <w:noProof/>
         </w:rPr>
-        <w:t>&lt;User Interface&gt;</w:t>
+        <w:t>User Interface</w:t>
       </w:r>
       <w:r>
         <w:rPr>
@@ -2725,7 +2749,7 @@
         <w:rPr>
           <w:noProof/>
         </w:rPr>
-        <w:instrText xml:space="preserve"> PAGEREF _Toc147951087 \h </w:instrText>
+        <w:instrText xml:space="preserve"> PAGEREF _Toc148026189 \h </w:instrText>
       </w:r>
       <w:r>
         <w:rPr>
@@ -2742,7 +2766,7 @@
         <w:rPr>
           <w:noProof/>
         </w:rPr>
-        <w:t>6</w:t>
+        <w:t>8</w:t>
       </w:r>
       <w:r>
         <w:rPr>
@@ -2805,7 +2829,7 @@
         <w:rPr>
           <w:noProof/>
         </w:rPr>
-        <w:instrText xml:space="preserve"> PAGEREF _Toc147951088 \h </w:instrText>
+        <w:instrText xml:space="preserve"> PAGEREF _Toc148026190 \h </w:instrText>
       </w:r>
       <w:r>
         <w:rPr>
@@ -2822,7 +2846,7 @@
         <w:rPr>
           <w:noProof/>
         </w:rPr>
-        <w:t>7</w:t>
+        <w:t>8</w:t>
       </w:r>
       <w:r>
         <w:rPr>
@@ -2885,7 +2909,7 @@
         <w:rPr>
           <w:noProof/>
         </w:rPr>
-        <w:instrText xml:space="preserve"> PAGEREF _Toc147951089 \h </w:instrText>
+        <w:instrText xml:space="preserve"> PAGEREF _Toc148026191 \h </w:instrText>
       </w:r>
       <w:r>
         <w:rPr>
@@ -2902,7 +2926,7 @@
         <w:rPr>
           <w:noProof/>
         </w:rPr>
-        <w:t>7</w:t>
+        <w:t>8</w:t>
       </w:r>
       <w:r>
         <w:rPr>
@@ -2965,7 +2989,7 @@
         <w:rPr>
           <w:noProof/>
         </w:rPr>
-        <w:instrText xml:space="preserve"> PAGEREF _Toc147951090 \h </w:instrText>
+        <w:instrText xml:space="preserve"> PAGEREF _Toc148026192 \h </w:instrText>
       </w:r>
       <w:r>
         <w:rPr>
@@ -2982,7 +3006,7 @@
         <w:rPr>
           <w:noProof/>
         </w:rPr>
-        <w:t>7</w:t>
+        <w:t>9</w:t>
       </w:r>
       <w:r>
         <w:rPr>
@@ -3045,7 +3069,7 @@
         <w:rPr>
           <w:noProof/>
         </w:rPr>
-        <w:instrText xml:space="preserve"> PAGEREF _Toc147951091 \h </w:instrText>
+        <w:instrText xml:space="preserve"> PAGEREF _Toc148026193 \h </w:instrText>
       </w:r>
       <w:r>
         <w:rPr>
@@ -3062,7 +3086,7 @@
         <w:rPr>
           <w:noProof/>
         </w:rPr>
-        <w:t>7</w:t>
+        <w:t>9</w:t>
       </w:r>
       <w:r>
         <w:rPr>
@@ -3094,7 +3118,7 @@
       <w:pPr>
         <w:pStyle w:val="Heading1"/>
       </w:pPr>
-      <w:bookmarkStart w:id="0" w:name="_Toc147951058"/>
+      <w:bookmarkStart w:id="0" w:name="_Toc148026160"/>
       <w:r>
         <w:t>Introduction</w:t>
       </w:r>
@@ -3122,7 +3146,7 @@
       <w:pPr>
         <w:pStyle w:val="Heading2"/>
       </w:pPr>
-      <w:bookmarkStart w:id="1" w:name="_Toc147951059"/>
+      <w:bookmarkStart w:id="1" w:name="_Toc148026161"/>
       <w:r>
         <w:t>Purpose</w:t>
       </w:r>
@@ -3146,7 +3170,7 @@
       <w:pPr>
         <w:pStyle w:val="Heading2"/>
       </w:pPr>
-      <w:bookmarkStart w:id="2" w:name="_Toc147951060"/>
+      <w:bookmarkStart w:id="2" w:name="_Toc148026162"/>
       <w:r>
         <w:t>Scope</w:t>
       </w:r>
@@ -3177,7 +3201,7 @@
       <w:pPr>
         <w:pStyle w:val="Heading2"/>
       </w:pPr>
-      <w:bookmarkStart w:id="3" w:name="_Toc147951061"/>
+      <w:bookmarkStart w:id="3" w:name="_Toc148026163"/>
       <w:r>
         <w:t>Definitions, Acronyms, and Abbreviations</w:t>
       </w:r>
@@ -3234,7 +3258,7 @@
       <w:pPr>
         <w:pStyle w:val="Heading2"/>
       </w:pPr>
-      <w:bookmarkStart w:id="4" w:name="_Toc147951062"/>
+      <w:bookmarkStart w:id="4" w:name="_Toc148026164"/>
       <w:r>
         <w:t>References</w:t>
       </w:r>
@@ -3256,7 +3280,7 @@
       <w:pPr>
         <w:pStyle w:val="Heading2"/>
       </w:pPr>
-      <w:bookmarkStart w:id="5" w:name="_Toc147951063"/>
+      <w:bookmarkStart w:id="5" w:name="_Toc148026165"/>
       <w:r>
         <w:t>Overview</w:t>
       </w:r>
@@ -3267,7 +3291,15 @@
         <w:pStyle w:val="BodyText"/>
       </w:pPr>
       <w:r>
-        <w:t>The rest document will capture the complete software requirements for the system. It contains many aspects of the project such as interfaces and functionality. It is organized by specification, starting general is an overview of the project and ending with specific requirements.</w:t>
+        <w:t xml:space="preserve">The </w:t>
+      </w:r>
+      <w:proofErr w:type="gramStart"/>
+      <w:r>
+        <w:t>rest</w:t>
+      </w:r>
+      <w:proofErr w:type="gramEnd"/>
+      <w:r>
+        <w:t xml:space="preserve"> document will capture the complete software requirements for the system. It contains many aspects of the project such as interfaces and functionality. It is organized by specification, starting general is an overview of the project and ending with specific requirements.</w:t>
       </w:r>
     </w:p>
     <w:p>
@@ -3282,7 +3314,7 @@
       <w:r>
         <w:br w:type="page"/>
       </w:r>
-      <w:bookmarkStart w:id="6" w:name="_Toc147951064"/>
+      <w:bookmarkStart w:id="6" w:name="_Toc148026166"/>
       <w:r>
         <w:lastRenderedPageBreak/>
         <w:t>Overall Description</w:t>
@@ -3311,7 +3343,7 @@
       <w:pPr>
         <w:pStyle w:val="Heading2"/>
       </w:pPr>
-      <w:bookmarkStart w:id="7" w:name="_Toc147951065"/>
+      <w:bookmarkStart w:id="7" w:name="_Toc148026167"/>
       <w:r>
         <w:t>Product perspective</w:t>
       </w:r>
@@ -3321,7 +3353,7 @@
       <w:pPr>
         <w:pStyle w:val="Heading3"/>
       </w:pPr>
-      <w:bookmarkStart w:id="8" w:name="_Toc147951066"/>
+      <w:bookmarkStart w:id="8" w:name="_Toc148026168"/>
       <w:r>
         <w:t xml:space="preserve">System </w:t>
       </w:r>
@@ -3334,7 +3366,7 @@
       <w:pPr>
         <w:pStyle w:val="Heading3"/>
       </w:pPr>
-      <w:bookmarkStart w:id="9" w:name="_Toc147951067"/>
+      <w:bookmarkStart w:id="9" w:name="_Toc148026169"/>
       <w:r>
         <w:t>User Interfaces</w:t>
       </w:r>
@@ -3344,7 +3376,7 @@
       <w:pPr>
         <w:pStyle w:val="Heading3"/>
       </w:pPr>
-      <w:bookmarkStart w:id="10" w:name="_Toc147951068"/>
+      <w:bookmarkStart w:id="10" w:name="_Toc148026170"/>
       <w:r>
         <w:t>Hardware Interfaces</w:t>
       </w:r>
@@ -3354,7 +3386,7 @@
       <w:pPr>
         <w:pStyle w:val="Heading3"/>
       </w:pPr>
-      <w:bookmarkStart w:id="11" w:name="_Toc147951069"/>
+      <w:bookmarkStart w:id="11" w:name="_Toc148026171"/>
       <w:r>
         <w:t>Software Interfaces</w:t>
       </w:r>
@@ -3364,7 +3396,7 @@
       <w:pPr>
         <w:pStyle w:val="Heading3"/>
       </w:pPr>
-      <w:bookmarkStart w:id="12" w:name="_Toc147951070"/>
+      <w:bookmarkStart w:id="12" w:name="_Toc148026172"/>
       <w:r>
         <w:t>Communication Interfaces</w:t>
       </w:r>
@@ -3374,7 +3406,7 @@
       <w:pPr>
         <w:pStyle w:val="Heading3"/>
       </w:pPr>
-      <w:bookmarkStart w:id="13" w:name="_Toc147951071"/>
+      <w:bookmarkStart w:id="13" w:name="_Toc148026173"/>
       <w:r>
         <w:t>Memory Constraints</w:t>
       </w:r>
@@ -3384,7 +3416,7 @@
       <w:pPr>
         <w:pStyle w:val="Heading3"/>
       </w:pPr>
-      <w:bookmarkStart w:id="14" w:name="_Toc147951072"/>
+      <w:bookmarkStart w:id="14" w:name="_Toc148026174"/>
       <w:r>
         <w:t>Operations</w:t>
       </w:r>
@@ -3394,7 +3426,7 @@
       <w:pPr>
         <w:pStyle w:val="Heading2"/>
       </w:pPr>
-      <w:bookmarkStart w:id="15" w:name="_Toc147951073"/>
+      <w:bookmarkStart w:id="15" w:name="_Toc148026175"/>
       <w:r>
         <w:t>Product functions</w:t>
       </w:r>
@@ -3404,7 +3436,7 @@
       <w:pPr>
         <w:pStyle w:val="Heading2"/>
       </w:pPr>
-      <w:bookmarkStart w:id="16" w:name="_Toc147951074"/>
+      <w:bookmarkStart w:id="16" w:name="_Toc148026176"/>
       <w:r>
         <w:t>User characteristics</w:t>
       </w:r>
@@ -3414,7 +3446,7 @@
       <w:pPr>
         <w:pStyle w:val="Heading2"/>
       </w:pPr>
-      <w:bookmarkStart w:id="17" w:name="_Toc147951075"/>
+      <w:bookmarkStart w:id="17" w:name="_Toc148026177"/>
       <w:r>
         <w:t>Constraints</w:t>
       </w:r>
@@ -3424,7 +3456,7 @@
       <w:pPr>
         <w:pStyle w:val="Heading2"/>
       </w:pPr>
-      <w:bookmarkStart w:id="18" w:name="_Toc147951076"/>
+      <w:bookmarkStart w:id="18" w:name="_Toc148026178"/>
       <w:r>
         <w:t>Assumptions and dependencies</w:t>
       </w:r>
@@ -3434,7 +3466,7 @@
       <w:pPr>
         <w:pStyle w:val="Heading2"/>
       </w:pPr>
-      <w:bookmarkStart w:id="19" w:name="_Toc147951077"/>
+      <w:bookmarkStart w:id="19" w:name="_Toc148026179"/>
       <w:r>
         <w:t>Requirements subsets</w:t>
       </w:r>
@@ -3449,7 +3481,7 @@
       <w:pPr>
         <w:pStyle w:val="Heading1"/>
       </w:pPr>
-      <w:bookmarkStart w:id="20" w:name="_Toc147951078"/>
+      <w:bookmarkStart w:id="20" w:name="_Toc148026180"/>
       <w:r>
         <w:t>Specific Requirements</w:t>
       </w:r>
@@ -3480,7 +3512,7 @@
       <w:pPr>
         <w:pStyle w:val="Heading2"/>
       </w:pPr>
-      <w:bookmarkStart w:id="21" w:name="_Toc147951079"/>
+      <w:bookmarkStart w:id="21" w:name="_Toc148026181"/>
       <w:r>
         <w:t>Functionality</w:t>
       </w:r>
@@ -3501,7 +3533,23 @@
         <w:t>SRS</w:t>
       </w:r>
       <w:r>
-        <w:t xml:space="preserve"> package and thought should be given to the organization of this section. This section is typically organized by feature, but alternative organization methods may also be appropriate; for example, organization by user or organization by subsystem. Functional requirements may include feature sets, capabilities, and security.</w:t>
+        <w:t xml:space="preserve"> package and thought should be given to the organization of this section. This section is typically organized by </w:t>
+      </w:r>
+      <w:proofErr w:type="gramStart"/>
+      <w:r>
+        <w:t>feature</w:t>
+      </w:r>
+      <w:proofErr w:type="gramEnd"/>
+      <w:r>
+        <w:t xml:space="preserve">, but alternative organization methods may also be </w:t>
+      </w:r>
+      <w:proofErr w:type="gramStart"/>
+      <w:r>
+        <w:t>appropriate;</w:t>
+      </w:r>
+      <w:proofErr w:type="gramEnd"/>
+      <w:r>
+        <w:t xml:space="preserve"> for example, organization by user or organization by subsystem. Functional requirements may include feature sets, capabilities, and security.</w:t>
       </w:r>
     </w:p>
     <w:p>
@@ -3517,7 +3565,7 @@
         <w:pStyle w:val="Heading3"/>
       </w:pPr>
       <w:bookmarkStart w:id="22" w:name="_Ref147946175"/>
-      <w:bookmarkStart w:id="23" w:name="_Toc147951080"/>
+      <w:bookmarkStart w:id="23" w:name="_Toc148026182"/>
       <w:r>
         <w:t>Binary Operators</w:t>
       </w:r>
@@ -3830,7 +3878,15 @@
         <w:t xml:space="preserve">one multiplied by its </w:t>
       </w:r>
       <w:r>
-        <w:t xml:space="preserve">first operand a number of times equal to </w:t>
+        <w:t xml:space="preserve">first operand </w:t>
+      </w:r>
+      <w:proofErr w:type="gramStart"/>
+      <w:r>
+        <w:t>a number of</w:t>
+      </w:r>
+      <w:proofErr w:type="gramEnd"/>
+      <w:r>
+        <w:t xml:space="preserve"> times equal to </w:t>
       </w:r>
       <w:r>
         <w:t>its</w:t>
@@ -3861,8 +3917,8 @@
       <w:pPr>
         <w:pStyle w:val="Heading3"/>
       </w:pPr>
-      <w:bookmarkStart w:id="24" w:name="_Toc147951081"/>
-      <w:bookmarkStart w:id="25" w:name="_Ref148014254"/>
+      <w:bookmarkStart w:id="24" w:name="_Ref148014254"/>
+      <w:bookmarkStart w:id="25" w:name="_Toc148026183"/>
       <w:r>
         <w:t>Unary Operators</w:t>
       </w:r>
@@ -3908,34 +3964,7 @@
         <w:ind w:left="720"/>
       </w:pPr>
       <w:r>
-        <w:t xml:space="preserve">The calculator shall be able to perform </w:t>
-      </w:r>
-      <w:r>
-        <w:t>negation</w:t>
-      </w:r>
-      <w:r>
-        <w:t xml:space="preserve">. </w:t>
-      </w:r>
-      <w:r>
-        <w:t>Negation</w:t>
-      </w:r>
-      <w:r>
-        <w:t xml:space="preserve"> shall be represented with the “</w:t>
-      </w:r>
-      <w:r>
-        <w:t>-</w:t>
-      </w:r>
-      <w:r>
-        <w:t xml:space="preserve">” symbol. It shall conform to the requirements for </w:t>
-      </w:r>
-      <w:r>
-        <w:t>unary</w:t>
-      </w:r>
-      <w:r>
-        <w:t xml:space="preserve"> operators as defined in </w:t>
-      </w:r>
-      <w:r>
-        <w:t xml:space="preserve">section </w:t>
+        <w:t xml:space="preserve">The calculator shall be able to perform negation. Negation shall be represented with the “-” symbol. It shall conform to the requirements for unary operators as defined in section </w:t>
       </w:r>
       <w:r>
         <w:fldChar w:fldCharType="begin"/>
@@ -3953,13 +3982,7 @@
         <w:fldChar w:fldCharType="end"/>
       </w:r>
       <w:r>
-        <w:t xml:space="preserve">. Its value shall equal the value of its </w:t>
-      </w:r>
-      <w:r>
-        <w:t xml:space="preserve">operand, multiplied by negative one. </w:t>
-      </w:r>
-      <w:r>
-        <w:t xml:space="preserve"> </w:t>
+        <w:t xml:space="preserve">. Its value shall equal the value of its operand, multiplied by negative one.  </w:t>
       </w:r>
     </w:p>
     <w:p>
@@ -3975,25 +3998,7 @@
         <w:ind w:left="720"/>
       </w:pPr>
       <w:r>
-        <w:t xml:space="preserve">The calculator shall be able to perform </w:t>
-      </w:r>
-      <w:r>
-        <w:t>absolute value</w:t>
-      </w:r>
-      <w:r>
-        <w:t xml:space="preserve">. </w:t>
-      </w:r>
-      <w:r>
-        <w:t>Absolute value</w:t>
-      </w:r>
-      <w:r>
-        <w:t xml:space="preserve"> shall be represented with the “</w:t>
-      </w:r>
-      <w:r>
-        <w:t>+</w:t>
-      </w:r>
-      <w:r>
-        <w:t xml:space="preserve">” symbol. It shall conform to the requirements for unary operators as defined in section </w:t>
+        <w:t xml:space="preserve">The calculator shall be able to perform absolute value. Absolute value shall be represented with the “+” symbol. It shall conform to the requirements for unary operators as defined in section </w:t>
       </w:r>
       <w:r>
         <w:fldChar w:fldCharType="begin"/>
@@ -4011,19 +4016,16 @@
         <w:fldChar w:fldCharType="end"/>
       </w:r>
       <w:r>
-        <w:t xml:space="preserve">. Its value shall equal the </w:t>
-      </w:r>
-      <w:r>
-        <w:t>absolute value of its operand, or the square root of the square of its operand.</w:t>
+        <w:t>. Its value shall equal the absolute value of its operand, or the square root of the square of its operand.</w:t>
       </w:r>
     </w:p>
     <w:p>
       <w:pPr>
         <w:pStyle w:val="Heading3"/>
       </w:pPr>
-      <w:bookmarkStart w:id="26" w:name="_Toc147951082"/>
-      <w:bookmarkStart w:id="27" w:name="_Ref148014078"/>
-      <w:bookmarkStart w:id="28" w:name="_Ref148016874"/>
+      <w:bookmarkStart w:id="26" w:name="_Ref148014078"/>
+      <w:bookmarkStart w:id="27" w:name="_Ref148016874"/>
+      <w:bookmarkStart w:id="28" w:name="_Toc148026184"/>
       <w:r>
         <w:lastRenderedPageBreak/>
         <w:t>Parentheses</w:t>
@@ -4157,8 +4159,8 @@
       <w:pPr>
         <w:pStyle w:val="Heading3"/>
       </w:pPr>
-      <w:bookmarkStart w:id="29" w:name="_Toc147951083"/>
-      <w:bookmarkStart w:id="30" w:name="_Ref148015863"/>
+      <w:bookmarkStart w:id="29" w:name="_Ref148015863"/>
+      <w:bookmarkStart w:id="30" w:name="_Toc148026185"/>
       <w:r>
         <w:t>Operator Precedence</w:t>
       </w:r>
@@ -4236,27 +4238,21 @@
         <w:fldChar w:fldCharType="separate"/>
       </w:r>
       <w:r>
-        <w:t>3</w:t>
+        <w:t>3.1.3</w:t>
+      </w:r>
+      <w:r>
+        <w:fldChar w:fldCharType="end"/>
       </w:r>
       <w:r>
         <w:t>.</w:t>
       </w:r>
-      <w:r>
-        <w:t>1.3</w:t>
-      </w:r>
-      <w:r>
-        <w:fldChar w:fldCharType="end"/>
-      </w:r>
-      <w:r>
-        <w:t>.</w:t>
-      </w:r>
     </w:p>
     <w:p>
       <w:pPr>
         <w:pStyle w:val="Heading3"/>
       </w:pPr>
       <w:bookmarkStart w:id="31" w:name="_Ref147946675"/>
-      <w:bookmarkStart w:id="32" w:name="_Toc147951084"/>
+      <w:bookmarkStart w:id="32" w:name="_Toc148026186"/>
       <w:r>
         <w:t>Errors</w:t>
       </w:r>
@@ -4330,10 +4326,7 @@
         <w:pStyle w:val="Heading4"/>
       </w:pPr>
       <w:r>
-        <w:t xml:space="preserve">Operator as </w:t>
-      </w:r>
-      <w:r>
-        <w:t>Operand Error</w:t>
+        <w:t>Operator as Operand Error</w:t>
       </w:r>
     </w:p>
     <w:p>
@@ -4423,10 +4416,7 @@
         <w:pStyle w:val="Heading4"/>
       </w:pPr>
       <w:r>
-        <w:t>Unmatched Parentheses</w:t>
-      </w:r>
-      <w:r>
-        <w:t xml:space="preserve"> Error</w:t>
+        <w:t>Unmatched Parentheses Error</w:t>
       </w:r>
     </w:p>
     <w:p>
@@ -4443,7 +4433,15 @@
         <w:t xml:space="preserve"> the opening parentheses in the equation to closing parentheses, and vice versa</w:t>
       </w:r>
       <w:r>
-        <w:t>. For example, if the numbers of opening and closing parentheses are not equal, or if a closing parentheses is not preceded by an opening parentheses, such as in the case: “)(”.</w:t>
+        <w:t xml:space="preserve">. For example, if the numbers of opening and closing parentheses are not equal, or if a closing parentheses is not preceded by an opening parentheses, such as in the case: </w:t>
+      </w:r>
+      <w:proofErr w:type="gramStart"/>
+      <w:r>
+        <w:t>“)(</w:t>
+      </w:r>
+      <w:proofErr w:type="gramEnd"/>
+      <w:r>
+        <w:t>”.</w:t>
       </w:r>
     </w:p>
     <w:p>
@@ -4459,7 +4457,7 @@
         <w:pStyle w:val="Heading3"/>
       </w:pPr>
       <w:bookmarkStart w:id="33" w:name="_Ref147947201"/>
-      <w:bookmarkStart w:id="34" w:name="_Toc147951085"/>
+      <w:bookmarkStart w:id="34" w:name="_Toc148026187"/>
       <w:r>
         <w:lastRenderedPageBreak/>
         <w:t>User Input</w:t>
@@ -4510,10 +4508,18 @@
         <w:t>Operator characters (“+-*/</w:t>
       </w:r>
       <w:r>
-        <w:t>^%</w:t>
-      </w:r>
-      <w:r>
-        <w:t>()</w:t>
+        <w:t>^</w:t>
+      </w:r>
+      <w:proofErr w:type="gramStart"/>
+      <w:r>
+        <w:t>%</w:t>
+      </w:r>
+      <w:r>
+        <w:t>(</w:t>
+      </w:r>
+      <w:proofErr w:type="gramEnd"/>
+      <w:r>
+        <w:t>)</w:t>
       </w:r>
       <w:r>
         <w:t>”)</w:t>
@@ -4532,7 +4538,15 @@
         <w:ind w:left="720"/>
       </w:pPr>
       <w:r>
-        <w:t>Spaces (“ ”)</w:t>
+        <w:t xml:space="preserve">Spaces </w:t>
+      </w:r>
+      <w:proofErr w:type="gramStart"/>
+      <w:r>
+        <w:t>(“ ”</w:t>
+      </w:r>
+      <w:proofErr w:type="gramEnd"/>
+      <w:r>
+        <w:t>)</w:t>
       </w:r>
     </w:p>
     <w:p>
@@ -4673,7 +4687,7 @@
         <w:pStyle w:val="Heading3"/>
       </w:pPr>
       <w:bookmarkStart w:id="35" w:name="_Ref147947548"/>
-      <w:bookmarkStart w:id="36" w:name="_Toc147951086"/>
+      <w:bookmarkStart w:id="36" w:name="_Toc148026188"/>
       <w:r>
         <w:t>System Output</w:t>
       </w:r>
@@ -4754,7 +4768,7 @@
         <w:pStyle w:val="Heading3"/>
       </w:pPr>
       <w:bookmarkStart w:id="37" w:name="_Ref147947998"/>
-      <w:bookmarkStart w:id="38" w:name="_Toc147951087"/>
+      <w:bookmarkStart w:id="38" w:name="_Toc148026189"/>
       <w:r>
         <w:t>User Interface</w:t>
       </w:r>
@@ -4860,7 +4874,7 @@
         <w:pStyle w:val="Heading2"/>
       </w:pPr>
       <w:bookmarkStart w:id="39" w:name="_Toc492796467"/>
-      <w:bookmarkStart w:id="40" w:name="_Toc147951088"/>
+      <w:bookmarkStart w:id="40" w:name="_Toc148026190"/>
       <w:r>
         <w:t xml:space="preserve">Use-Case </w:t>
       </w:r>
@@ -4875,7 +4889,15 @@
         <w:pStyle w:val="InfoBlue"/>
       </w:pPr>
       <w:r>
-        <w:t>[In use-case modeling, the use cases often define the majority of the functional requirements of the system, along with some non-functional requirements.]</w:t>
+        <w:t xml:space="preserve">[In use-case modeling, the use cases often define </w:t>
+      </w:r>
+      <w:proofErr w:type="gramStart"/>
+      <w:r>
+        <w:t>the majority of</w:t>
+      </w:r>
+      <w:proofErr w:type="gramEnd"/>
+      <w:r>
+        <w:t xml:space="preserve"> the functional requirements of the system, along with some non-functional requirements.]</w:t>
       </w:r>
     </w:p>
     <w:p>
@@ -4883,7 +4905,7 @@
         <w:pStyle w:val="Heading2"/>
       </w:pPr>
       <w:bookmarkStart w:id="41" w:name="_Toc492796468"/>
-      <w:bookmarkStart w:id="42" w:name="_Toc147951089"/>
+      <w:bookmarkStart w:id="42" w:name="_Toc148026191"/>
       <w:r>
         <w:t>Supplementary Requirements</w:t>
       </w:r>
@@ -4932,7 +4954,7 @@
       <w:pPr>
         <w:pStyle w:val="Heading1"/>
       </w:pPr>
-      <w:bookmarkStart w:id="43" w:name="_Toc147951090"/>
+      <w:bookmarkStart w:id="43" w:name="_Toc148026192"/>
       <w:r>
         <w:lastRenderedPageBreak/>
         <w:t xml:space="preserve">Classification of </w:t>
@@ -5141,7 +5163,7 @@
       <w:pPr>
         <w:pStyle w:val="Heading1"/>
       </w:pPr>
-      <w:bookmarkStart w:id="44" w:name="_Toc147951091"/>
+      <w:bookmarkStart w:id="44" w:name="_Toc148026193"/>
       <w:r>
         <w:t>Appendi</w:t>
       </w:r>
@@ -5168,7 +5190,15 @@
         <w:t>SRS</w:t>
       </w:r>
       <w:r>
-        <w:t xml:space="preserve"> should explicitly state whether or not the appendices are to be considered part of the requirements]</w:t>
+        <w:t xml:space="preserve"> should explicitly state </w:t>
+      </w:r>
+      <w:proofErr w:type="gramStart"/>
+      <w:r>
+        <w:t>whether or not</w:t>
+      </w:r>
+      <w:proofErr w:type="gramEnd"/>
+      <w:r>
+        <w:t xml:space="preserve"> the appendices are to be considered part of the requirements]</w:t>
       </w:r>
     </w:p>
     <w:p>
@@ -5538,7 +5568,13 @@
             <w:ind w:right="68"/>
           </w:pPr>
           <w:r>
-            <w:t xml:space="preserve">  Version:           &lt;1.0&gt;</w:t>
+            <w:t xml:space="preserve">  Version:           &lt;1.</w:t>
+          </w:r>
+          <w:r>
+            <w:t>1</w:t>
+          </w:r>
+          <w:r>
+            <w:t>&gt;</w:t>
           </w:r>
         </w:p>
       </w:tc>
@@ -5565,7 +5601,13 @@
             <w:t xml:space="preserve">  Date:  </w:t>
           </w:r>
           <w:r>
-            <w:t>10/15/2023</w:t>
+            <w:t>10/1</w:t>
+          </w:r>
+          <w:r>
+            <w:t>2</w:t>
+          </w:r>
+          <w:r>
+            <w:t>/2023</w:t>
           </w:r>
         </w:p>
       </w:tc>

</xml_diff>

<commit_message>
Add UML Class Diagram and improve requirements
Slightly changes the wording of some requirements and
adds the UML Class diagram to the requirements specification
document and as a standalone file.
</commit_message>
<xml_diff>
--- a/Documentation/Software-Requirements-Spec.docx
+++ b/Documentation/Software-Requirements-Spec.docx
@@ -3291,15 +3291,13 @@
         <w:pStyle w:val="BodyText"/>
       </w:pPr>
       <w:r>
-        <w:t xml:space="preserve">The </w:t>
-      </w:r>
-      <w:proofErr w:type="gramStart"/>
-      <w:r>
-        <w:t>rest</w:t>
-      </w:r>
-      <w:proofErr w:type="gramEnd"/>
-      <w:r>
-        <w:t xml:space="preserve"> document will capture the complete software requirements for the system. It contains many aspects of the project such as interfaces and functionality. It is organized by specification, starting general is an overview of the project and ending with specific requirements.</w:t>
+        <w:t xml:space="preserve">The rest </w:t>
+      </w:r>
+      <w:r>
+        <w:t xml:space="preserve">of this </w:t>
+      </w:r>
+      <w:r>
+        <w:t>document will capture the complete software requirements for the system. It contains many aspects of the project such as interfaces and functionality. It is organized by specification, starting general is an overview of the project and ending with specific requirements.</w:t>
       </w:r>
     </w:p>
     <w:p>
@@ -3492,24 +3490,6 @@
     </w:p>
     <w:p>
       <w:pPr>
-        <w:pStyle w:val="InfoBlue"/>
-      </w:pPr>
-      <w:r>
-        <w:t xml:space="preserve">[This section of the </w:t>
-      </w:r>
-      <w:r>
-        <w:rPr>
-          <w:b/>
-          <w:bCs/>
-        </w:rPr>
-        <w:t>SRS</w:t>
-      </w:r>
-      <w:r>
-        <w:t xml:space="preserve"> contains all software requirements to a level of detail sufficient to enable designers to design a system to satisfy those requirements, and testers to test that the system satisfies those requirements. When using use-case modeling, these requirements are captured in the Use Cases and the applicable supplementary specifications.  If use-case modeling is not used, the outline for supplementary specifications may be inserted directly into this section, as shown below.]</w:t>
-      </w:r>
-    </w:p>
-    <w:p>
-      <w:pPr>
         <w:pStyle w:val="Heading2"/>
       </w:pPr>
       <w:bookmarkStart w:id="21" w:name="_Toc148026181"/>
@@ -3517,48 +3497,6 @@
         <w:t>Functionality</w:t>
       </w:r>
       <w:bookmarkEnd w:id="21"/>
-    </w:p>
-    <w:p>
-      <w:pPr>
-        <w:pStyle w:val="InfoBlue"/>
-      </w:pPr>
-      <w:r>
-        <w:t xml:space="preserve">[This section describes the functional requirements of the system for those requirements that are expressed in the natural language style. For many applications, this may constitute the bulk of the </w:t>
-      </w:r>
-      <w:r>
-        <w:rPr>
-          <w:b/>
-          <w:bCs/>
-        </w:rPr>
-        <w:t>SRS</w:t>
-      </w:r>
-      <w:r>
-        <w:t xml:space="preserve"> package and thought should be given to the organization of this section. This section is typically organized by </w:t>
-      </w:r>
-      <w:proofErr w:type="gramStart"/>
-      <w:r>
-        <w:t>feature</w:t>
-      </w:r>
-      <w:proofErr w:type="gramEnd"/>
-      <w:r>
-        <w:t xml:space="preserve">, but alternative organization methods may also be </w:t>
-      </w:r>
-      <w:proofErr w:type="gramStart"/>
-      <w:r>
-        <w:t>appropriate;</w:t>
-      </w:r>
-      <w:proofErr w:type="gramEnd"/>
-      <w:r>
-        <w:t xml:space="preserve"> for example, organization by user or organization by subsystem. Functional requirements may include feature sets, capabilities, and security.</w:t>
-      </w:r>
-    </w:p>
-    <w:p>
-      <w:pPr>
-        <w:pStyle w:val="InfoBlue"/>
-      </w:pPr>
-      <w:r>
-        <w:t>Where application development tools, such as requirements tools, modeling tools, and the like, are employed to capture the functionality, this section of the document would refer to the availability of that data, indicating the location and name of the tool used to capture the data.]</w:t>
-      </w:r>
     </w:p>
     <w:p>
       <w:pPr>
@@ -3577,334 +3515,382 @@
         <w:ind w:left="720"/>
       </w:pPr>
       <w:r>
-        <w:t xml:space="preserve">Binary operators are operators that require two operands. The operator is preceded by its first operand and </w:t>
+        <w:t>Binary operators are operators that require two operands. The operator is preceded by its first operand and proceeded by its second. Their operands shall be either constant numbers or expressions which produce numerical values when evaluated. If either of their opera</w:t>
+      </w:r>
+      <w:r>
+        <w:t>nds</w:t>
+      </w:r>
+      <w:r>
+        <w:t xml:space="preserve"> lacks a numerical value, or the operator has fewer than two operands, an error exists, as specified in section</w:t>
+      </w:r>
+      <w:r>
+        <w:t xml:space="preserve">s </w:t>
+      </w:r>
+      <w:r>
+        <w:fldChar w:fldCharType="begin"/>
+      </w:r>
+      <w:r>
+        <w:instrText xml:space="preserve"> REF _Ref148035581 \r \h </w:instrText>
+      </w:r>
+      <w:r>
+        <w:fldChar w:fldCharType="separate"/>
+      </w:r>
+      <w:r>
+        <w:t>3</w:t>
+      </w:r>
+      <w:r>
+        <w:t>.</w:t>
+      </w:r>
+      <w:r>
+        <w:t>1.5.2</w:t>
+      </w:r>
+      <w:r>
+        <w:fldChar w:fldCharType="end"/>
+      </w:r>
+      <w:r>
+        <w:t xml:space="preserve"> and </w:t>
+      </w:r>
+      <w:r>
+        <w:fldChar w:fldCharType="begin"/>
+      </w:r>
+      <w:r>
+        <w:instrText xml:space="preserve"> REF _Ref148035592 \r \h </w:instrText>
+      </w:r>
+      <w:r>
+        <w:fldChar w:fldCharType="separate"/>
+      </w:r>
+      <w:r>
+        <w:t>3.1.5.1</w:t>
+      </w:r>
+      <w:r>
+        <w:fldChar w:fldCharType="end"/>
+      </w:r>
+      <w:r>
+        <w:t xml:space="preserve"> respectively</w:t>
+      </w:r>
+      <w:r>
+        <w:t xml:space="preserve">. </w:t>
+      </w:r>
+      <w:r>
+        <w:t>All binary operators shall evaluate to a numerical value.</w:t>
+      </w:r>
+    </w:p>
+    <w:p>
+      <w:pPr>
+        <w:pStyle w:val="Heading4"/>
+      </w:pPr>
+      <w:r>
+        <w:t>Addition</w:t>
+      </w:r>
+    </w:p>
+    <w:p>
+      <w:pPr>
+        <w:ind w:left="720"/>
+      </w:pPr>
+      <w:r>
+        <w:t xml:space="preserve">The calculator shall be able to perform addition. Addition shall be represented with the “+” symbol. </w:t>
+      </w:r>
+      <w:r>
+        <w:t>It</w:t>
+      </w:r>
+      <w:r>
+        <w:t xml:space="preserve"> shall conform to the requirements for binary operators as defined in section </w:t>
+      </w:r>
+      <w:r>
+        <w:fldChar w:fldCharType="begin"/>
+      </w:r>
+      <w:r>
+        <w:instrText xml:space="preserve"> REF _Ref147946175 \w \h </w:instrText>
+      </w:r>
+      <w:r>
+        <w:fldChar w:fldCharType="separate"/>
+      </w:r>
+      <w:r>
+        <w:t>3.1.1</w:t>
+      </w:r>
+      <w:r>
+        <w:fldChar w:fldCharType="end"/>
+      </w:r>
+      <w:r>
+        <w:t>.</w:t>
+      </w:r>
+      <w:r>
+        <w:t xml:space="preserve"> Its value shall equal the sum of its operands.</w:t>
+      </w:r>
+    </w:p>
+    <w:p>
+      <w:pPr>
+        <w:pStyle w:val="Heading4"/>
+      </w:pPr>
+      <w:r>
+        <w:t>Subtraction</w:t>
+      </w:r>
+    </w:p>
+    <w:p>
+      <w:pPr>
+        <w:ind w:left="720"/>
+      </w:pPr>
+      <w:r>
+        <w:t xml:space="preserve">The calculator shall be able to perform subtraction. Subtraction shall be represented with the “-” symbol. It shall conform to the requirements for binary operators as defined in section </w:t>
+      </w:r>
+      <w:r>
+        <w:fldChar w:fldCharType="begin"/>
+      </w:r>
+      <w:r>
+        <w:instrText xml:space="preserve"> REF _Ref147946175 \w \h </w:instrText>
+      </w:r>
+      <w:r>
+        <w:fldChar w:fldCharType="separate"/>
+      </w:r>
+      <w:r>
+        <w:t>3.1.1</w:t>
+      </w:r>
+      <w:r>
+        <w:fldChar w:fldCharType="end"/>
+      </w:r>
+      <w:r>
+        <w:t>. Its value shall equal the difference between its first operand and its second.</w:t>
+      </w:r>
+    </w:p>
+    <w:p>
+      <w:pPr>
+        <w:pStyle w:val="Heading4"/>
+      </w:pPr>
+      <w:r>
+        <w:t>Multiplication</w:t>
+      </w:r>
+    </w:p>
+    <w:p>
+      <w:pPr>
+        <w:ind w:left="720"/>
+      </w:pPr>
+      <w:r>
+        <w:t xml:space="preserve">The calculator shall be able to perform multiplication. Multiplication shall be represented with the “*” </w:t>
       </w:r>
       <w:r>
         <w:lastRenderedPageBreak/>
-        <w:t>proceeded by its second. Their operands shall be either constant numbers or expressions which produce numerical values when evaluated. If either of their opera</w:t>
-      </w:r>
-      <w:r>
-        <w:t>nds</w:t>
-      </w:r>
-      <w:r>
-        <w:t xml:space="preserve"> lacks a numerical value, or the operator has fewer than two operands, an error exists, as specified in section </w:t>
+        <w:t xml:space="preserve">symbol. It shall conform to the requirements for binary operators as defined in section </w:t>
       </w:r>
       <w:r>
         <w:fldChar w:fldCharType="begin"/>
       </w:r>
       <w:r>
+        <w:instrText xml:space="preserve"> REF _Ref147946175 \w \h </w:instrText>
+      </w:r>
+      <w:r>
+        <w:fldChar w:fldCharType="separate"/>
+      </w:r>
+      <w:r>
+        <w:t>3.1.1</w:t>
+      </w:r>
+      <w:r>
+        <w:fldChar w:fldCharType="end"/>
+      </w:r>
+      <w:r>
+        <w:t>. Its value shall equal the product of its operands.</w:t>
+      </w:r>
+    </w:p>
+    <w:p>
+      <w:pPr>
+        <w:pStyle w:val="Heading4"/>
+      </w:pPr>
+      <w:r>
+        <w:t>Division</w:t>
+      </w:r>
+    </w:p>
+    <w:p>
+      <w:pPr>
+        <w:ind w:left="720"/>
+      </w:pPr>
+      <w:r>
+        <w:t xml:space="preserve">The calculator shall be able to perform integer division. Division shall be represented with the “/” symbol. It shall conform to the requirements for binary operators as defined in section </w:t>
+      </w:r>
+      <w:r>
+        <w:fldChar w:fldCharType="begin"/>
+      </w:r>
+      <w:r>
+        <w:instrText xml:space="preserve"> REF _Ref147946175 \w \h </w:instrText>
+      </w:r>
+      <w:r>
+        <w:fldChar w:fldCharType="separate"/>
+      </w:r>
+      <w:r>
+        <w:t>3.1.1</w:t>
+      </w:r>
+      <w:r>
+        <w:fldChar w:fldCharType="end"/>
+      </w:r>
+      <w:r>
+        <w:t xml:space="preserve">. Its value shall equal </w:t>
+      </w:r>
+      <w:r>
+        <w:t>the quotient of its first and second operands. Its value shall be an integer, truncating any fractional values.</w:t>
+      </w:r>
+      <w:r>
+        <w:t xml:space="preserve"> If its second operand is zero, an error exists, as defined in section </w:t>
+      </w:r>
+      <w:r>
+        <w:fldChar w:fldCharType="begin"/>
+      </w:r>
+      <w:r>
+        <w:instrText xml:space="preserve"> REF _Ref148035634 \r \h </w:instrText>
+      </w:r>
+      <w:r>
+        <w:fldChar w:fldCharType="separate"/>
+      </w:r>
+      <w:r>
+        <w:t>3.1.5.3</w:t>
+      </w:r>
+      <w:r>
+        <w:fldChar w:fldCharType="end"/>
+      </w:r>
+      <w:r>
+        <w:t>.</w:t>
+      </w:r>
+    </w:p>
+    <w:p>
+      <w:pPr>
+        <w:pStyle w:val="Heading4"/>
+      </w:pPr>
+      <w:r>
+        <w:t>Modulo</w:t>
+      </w:r>
+    </w:p>
+    <w:p>
+      <w:pPr>
+        <w:ind w:left="720"/>
+      </w:pPr>
+      <w:r>
+        <w:t xml:space="preserve">The calculator shall be able to perform modulo. Modulo shall be represented with the “%” symbol. It shall conform to the requirements for binary operators as defined in section </w:t>
+      </w:r>
+      <w:r>
+        <w:fldChar w:fldCharType="begin"/>
+      </w:r>
+      <w:r>
+        <w:instrText xml:space="preserve"> REF _Ref147946175 \w \h </w:instrText>
+      </w:r>
+      <w:r>
+        <w:fldChar w:fldCharType="separate"/>
+      </w:r>
+      <w:r>
+        <w:t>3.1.1</w:t>
+      </w:r>
+      <w:r>
+        <w:fldChar w:fldCharType="end"/>
+      </w:r>
+      <w:r>
+        <w:t xml:space="preserve">. Its value shall equal the value of its first operand mod its second, or the remainder of its first operand divided by its second. </w:t>
+      </w:r>
+      <w:r>
+        <w:t>If its second operand is zero, an error exists, as defined in section</w:t>
+      </w:r>
+      <w:r>
+        <w:t xml:space="preserve"> </w:t>
+      </w:r>
+      <w:r>
+        <w:fldChar w:fldCharType="begin"/>
+      </w:r>
+      <w:r>
+        <w:instrText xml:space="preserve"> REF _Ref148035647 \r \h </w:instrText>
+      </w:r>
+      <w:r>
+        <w:fldChar w:fldCharType="separate"/>
+      </w:r>
+      <w:r>
+        <w:t>3.1.5.4</w:t>
+      </w:r>
+      <w:r>
+        <w:fldChar w:fldCharType="end"/>
+      </w:r>
+      <w:r>
+        <w:t>.</w:t>
+      </w:r>
+    </w:p>
+    <w:p>
+      <w:pPr>
+        <w:pStyle w:val="Heading4"/>
+      </w:pPr>
+      <w:r>
+        <w:t>Exponentiation</w:t>
+      </w:r>
+    </w:p>
+    <w:p>
+      <w:pPr>
+        <w:ind w:left="720"/>
+      </w:pPr>
+      <w:r>
+        <w:t>The calculator shall be able to perform exponentiation. Exponentiation shall be represented with the “</w:t>
+      </w:r>
+      <w:r>
+        <w:t>^</w:t>
+      </w:r>
+      <w:r>
+        <w:t xml:space="preserve">” symbol. It shall conform to the requirements for binary operators as defined in section </w:t>
+      </w:r>
+      <w:r>
+        <w:fldChar w:fldCharType="begin"/>
+      </w:r>
+      <w:r>
+        <w:instrText xml:space="preserve"> REF _Ref147946175 \w \h </w:instrText>
+      </w:r>
+      <w:r>
+        <w:fldChar w:fldCharType="separate"/>
+      </w:r>
+      <w:r>
+        <w:t>3.1.1</w:t>
+      </w:r>
+      <w:r>
+        <w:fldChar w:fldCharType="end"/>
+      </w:r>
+      <w:r>
+        <w:t xml:space="preserve">. Its value shall equal its first operand to the power of its second operand, or </w:t>
+      </w:r>
+      <w:r>
+        <w:t xml:space="preserve">one multiplied by its </w:t>
+      </w:r>
+      <w:r>
+        <w:t xml:space="preserve">first operand </w:t>
+      </w:r>
+      <w:proofErr w:type="gramStart"/>
+      <w:r>
+        <w:t>a number of</w:t>
+      </w:r>
+      <w:proofErr w:type="gramEnd"/>
+      <w:r>
+        <w:t xml:space="preserve"> times equal to </w:t>
+      </w:r>
+      <w:r>
+        <w:t>its</w:t>
+      </w:r>
+      <w:r>
+        <w:t xml:space="preserve"> second operand. The second operand may not be negative; if it is, an error exists, as specified in section</w:t>
+      </w:r>
+      <w:r>
+        <w:t xml:space="preserve"> </w:t>
+      </w:r>
+      <w:r>
+        <w:fldChar w:fldCharType="begin"/>
+      </w:r>
+      <w:r>
+        <w:instrText xml:space="preserve"> REF _Ref148035647 \r \h </w:instrText>
+      </w:r>
+      <w:r>
+        <w:fldChar w:fldCharType="separate"/>
+      </w:r>
+      <w:r>
+        <w:t>3.1.5.4</w:t>
+      </w:r>
+      <w:r>
+        <w:fldChar w:fldCharType="end"/>
+      </w:r>
+      <w:r>
+        <w:fldChar w:fldCharType="begin"/>
+      </w:r>
+      <w:r>
         <w:instrText xml:space="preserve"> REF _Ref147946675 \w \h </w:instrText>
       </w:r>
       <w:r>
         <w:fldChar w:fldCharType="separate"/>
-      </w:r>
-      <w:r>
-        <w:t>3.1.5</w:t>
-      </w:r>
-      <w:r>
-        <w:fldChar w:fldCharType="end"/>
-      </w:r>
-      <w:r>
-        <w:t xml:space="preserve">. </w:t>
-      </w:r>
-      <w:r>
-        <w:t>All binary operators shall evaluate to a numerical value.</w:t>
-      </w:r>
-    </w:p>
-    <w:p>
-      <w:pPr>
-        <w:pStyle w:val="Heading4"/>
-      </w:pPr>
-      <w:r>
-        <w:t>Addition</w:t>
-      </w:r>
-    </w:p>
-    <w:p>
-      <w:pPr>
-        <w:ind w:left="720"/>
-      </w:pPr>
-      <w:r>
-        <w:t xml:space="preserve">The calculator shall be able to perform addition. Addition shall be represented with the “+” symbol. </w:t>
-      </w:r>
-      <w:r>
-        <w:t>It</w:t>
-      </w:r>
-      <w:r>
-        <w:t xml:space="preserve"> shall conform to the requirements for binary operators as defined in section </w:t>
-      </w:r>
-      <w:r>
-        <w:fldChar w:fldCharType="begin"/>
-      </w:r>
-      <w:r>
-        <w:instrText xml:space="preserve"> REF _Ref147946175 \w \h </w:instrText>
-      </w:r>
-      <w:r>
-        <w:fldChar w:fldCharType="separate"/>
-      </w:r>
-      <w:r>
-        <w:t>3.1.1</w:t>
-      </w:r>
-      <w:r>
-        <w:fldChar w:fldCharType="end"/>
-      </w:r>
-      <w:r>
-        <w:t>.</w:t>
-      </w:r>
-      <w:r>
-        <w:t xml:space="preserve"> Its value shall equal the sum of its operands.</w:t>
-      </w:r>
-    </w:p>
-    <w:p>
-      <w:pPr>
-        <w:pStyle w:val="Heading4"/>
-      </w:pPr>
-      <w:r>
-        <w:t>Subtraction</w:t>
-      </w:r>
-    </w:p>
-    <w:p>
-      <w:pPr>
-        <w:ind w:left="720"/>
-      </w:pPr>
-      <w:r>
-        <w:t xml:space="preserve">The calculator shall be able to perform subtraction. Subtraction shall be represented with the “-” symbol. It shall conform to the requirements for binary operators as defined in section </w:t>
-      </w:r>
-      <w:r>
-        <w:fldChar w:fldCharType="begin"/>
-      </w:r>
-      <w:r>
-        <w:instrText xml:space="preserve"> REF _Ref147946175 \w \h </w:instrText>
-      </w:r>
-      <w:r>
-        <w:fldChar w:fldCharType="separate"/>
-      </w:r>
-      <w:r>
-        <w:t>3.1.1</w:t>
-      </w:r>
-      <w:r>
-        <w:fldChar w:fldCharType="end"/>
-      </w:r>
-      <w:r>
-        <w:t>. Its value shall equal the difference between its first operand and its second.</w:t>
-      </w:r>
-    </w:p>
-    <w:p>
-      <w:pPr>
-        <w:pStyle w:val="Heading4"/>
-      </w:pPr>
-      <w:r>
-        <w:t>Multiplication</w:t>
-      </w:r>
-    </w:p>
-    <w:p>
-      <w:pPr>
-        <w:ind w:left="720"/>
-      </w:pPr>
-      <w:r>
-        <w:t xml:space="preserve">The calculator shall be able to perform multiplication. Multiplication shall be represented with the “*” symbol. It shall conform to the requirements for binary operators as defined in section </w:t>
-      </w:r>
-      <w:r>
-        <w:fldChar w:fldCharType="begin"/>
-      </w:r>
-      <w:r>
-        <w:instrText xml:space="preserve"> REF _Ref147946175 \w \h </w:instrText>
-      </w:r>
-      <w:r>
-        <w:fldChar w:fldCharType="separate"/>
-      </w:r>
-      <w:r>
-        <w:t>3.1.1</w:t>
-      </w:r>
-      <w:r>
-        <w:fldChar w:fldCharType="end"/>
-      </w:r>
-      <w:r>
-        <w:t>. Its value shall equal the product of its operands.</w:t>
-      </w:r>
-    </w:p>
-    <w:p>
-      <w:pPr>
-        <w:pStyle w:val="Heading4"/>
-      </w:pPr>
-      <w:r>
-        <w:t>Division</w:t>
-      </w:r>
-    </w:p>
-    <w:p>
-      <w:pPr>
-        <w:ind w:left="720"/>
-      </w:pPr>
-      <w:r>
-        <w:t xml:space="preserve">The calculator shall be able to perform integer division. Division shall be represented with the “/” symbol. It shall conform to the requirements for binary operators as defined in section </w:t>
-      </w:r>
-      <w:r>
-        <w:fldChar w:fldCharType="begin"/>
-      </w:r>
-      <w:r>
-        <w:instrText xml:space="preserve"> REF _Ref147946175 \w \h </w:instrText>
-      </w:r>
-      <w:r>
-        <w:fldChar w:fldCharType="separate"/>
-      </w:r>
-      <w:r>
-        <w:t>3.1.1</w:t>
-      </w:r>
-      <w:r>
-        <w:fldChar w:fldCharType="end"/>
-      </w:r>
-      <w:r>
-        <w:t xml:space="preserve">. Its value shall equal </w:t>
-      </w:r>
-      <w:r>
-        <w:t>the quotient of its first and second operands. Its value shall be an integer, truncating any fractional values.</w:t>
-      </w:r>
-      <w:r>
-        <w:t xml:space="preserve"> If its second operand is zero, an error exists, as defined in section </w:t>
-      </w:r>
-      <w:r>
-        <w:fldChar w:fldCharType="begin"/>
-      </w:r>
-      <w:r>
-        <w:instrText xml:space="preserve"> REF _Ref147946675 \r \h </w:instrText>
-      </w:r>
-      <w:r>
-        <w:fldChar w:fldCharType="separate"/>
-      </w:r>
-      <w:r>
-        <w:t>3.1.5</w:t>
-      </w:r>
-      <w:r>
-        <w:fldChar w:fldCharType="end"/>
-      </w:r>
-      <w:r>
-        <w:t>.</w:t>
-      </w:r>
-    </w:p>
-    <w:p>
-      <w:pPr>
-        <w:pStyle w:val="Heading4"/>
-      </w:pPr>
-      <w:r>
-        <w:t>Modulo</w:t>
-      </w:r>
-    </w:p>
-    <w:p>
-      <w:pPr>
-        <w:ind w:left="720"/>
-      </w:pPr>
-      <w:r>
-        <w:t xml:space="preserve">The calculator shall be able to perform modulo. Modulo shall be represented with the “%” symbol. It shall conform to the requirements for binary operators as defined in section </w:t>
-      </w:r>
-      <w:r>
-        <w:fldChar w:fldCharType="begin"/>
-      </w:r>
-      <w:r>
-        <w:instrText xml:space="preserve"> REF _Ref147946175 \w \h </w:instrText>
-      </w:r>
-      <w:r>
-        <w:fldChar w:fldCharType="separate"/>
-      </w:r>
-      <w:r>
-        <w:t>3.1.1</w:t>
-      </w:r>
-      <w:r>
-        <w:fldChar w:fldCharType="end"/>
-      </w:r>
-      <w:r>
-        <w:t xml:space="preserve">. Its value shall equal the value of its first operand mod its second, or the remainder of its first operand divided by its second. </w:t>
-      </w:r>
-      <w:r>
-        <w:t xml:space="preserve">If its second operand is zero, an error exists, as defined in section </w:t>
-      </w:r>
-      <w:r>
-        <w:fldChar w:fldCharType="begin"/>
-      </w:r>
-      <w:r>
-        <w:instrText xml:space="preserve"> REF _Ref147946675 \r \h </w:instrText>
-      </w:r>
-      <w:r>
-        <w:fldChar w:fldCharType="separate"/>
-      </w:r>
-      <w:r>
-        <w:t>3.1.5</w:t>
-      </w:r>
-      <w:r>
-        <w:fldChar w:fldCharType="end"/>
-      </w:r>
-      <w:r>
-        <w:t>.</w:t>
-      </w:r>
-    </w:p>
-    <w:p>
-      <w:pPr>
-        <w:pStyle w:val="Heading4"/>
-      </w:pPr>
-      <w:r>
-        <w:t>Exponentiation</w:t>
-      </w:r>
-    </w:p>
-    <w:p>
-      <w:pPr>
-        <w:ind w:left="720"/>
-      </w:pPr>
-      <w:r>
-        <w:t>The calculator shall be able to perform exponentiation. Exponentiation shall be represented with the “</w:t>
-      </w:r>
-      <w:r>
-        <w:t>^</w:t>
-      </w:r>
-      <w:r>
-        <w:t xml:space="preserve">” symbol. It shall conform to the requirements for binary operators as defined in section </w:t>
-      </w:r>
-      <w:r>
-        <w:fldChar w:fldCharType="begin"/>
-      </w:r>
-      <w:r>
-        <w:instrText xml:space="preserve"> REF _Ref147946175 \w \h </w:instrText>
-      </w:r>
-      <w:r>
-        <w:fldChar w:fldCharType="separate"/>
-      </w:r>
-      <w:r>
-        <w:t>3.1.1</w:t>
-      </w:r>
-      <w:r>
-        <w:fldChar w:fldCharType="end"/>
-      </w:r>
-      <w:r>
-        <w:t xml:space="preserve">. Its value shall equal its first operand to the power of its second operand, or </w:t>
-      </w:r>
-      <w:r>
-        <w:t xml:space="preserve">one multiplied by its </w:t>
-      </w:r>
-      <w:r>
-        <w:t xml:space="preserve">first operand </w:t>
-      </w:r>
-      <w:proofErr w:type="gramStart"/>
-      <w:r>
-        <w:t>a number of</w:t>
-      </w:r>
-      <w:proofErr w:type="gramEnd"/>
-      <w:r>
-        <w:t xml:space="preserve"> times equal to </w:t>
-      </w:r>
-      <w:r>
-        <w:t>its</w:t>
-      </w:r>
-      <w:r>
-        <w:t xml:space="preserve"> second operand. The second operand may not be negative; if it is, an error exists, as specified in section </w:t>
-      </w:r>
-      <w:r>
-        <w:fldChar w:fldCharType="begin"/>
-      </w:r>
-      <w:r>
-        <w:instrText xml:space="preserve"> REF _Ref147946675 \w \h </w:instrText>
-      </w:r>
-      <w:r>
-        <w:fldChar w:fldCharType="separate"/>
-      </w:r>
-      <w:r>
-        <w:t>3.1.5</w:t>
       </w:r>
       <w:r>
         <w:fldChar w:fldCharType="end"/>
@@ -3930,25 +3916,49 @@
         <w:ind w:left="720"/>
       </w:pPr>
       <w:r>
-        <w:t xml:space="preserve">Unary operators are operators that require one operand. The operator precedes its operand. Its operand shall be either a constant number or an expression which produces a numerical value when evaluated. If its operand lacks a numerical value, or the operator has no operands, an error exists, as specified in section </w:t>
+        <w:t xml:space="preserve">Unary operators are operators that require one operand. The operator precedes its operand. Its operand shall be either a constant number or an expression which produces a numerical value when evaluated. If its operand lacks a numerical value, or the operator has no operands, an error exists, as specified in </w:t>
+      </w:r>
+      <w:r>
+        <w:t xml:space="preserve">sections </w:t>
       </w:r>
       <w:r>
         <w:fldChar w:fldCharType="begin"/>
       </w:r>
       <w:r>
-        <w:instrText xml:space="preserve"> REF _Ref147946675 \w \h </w:instrText>
+        <w:instrText xml:space="preserve"> REF _Ref148035581 \r \h </w:instrText>
       </w:r>
       <w:r>
         <w:fldChar w:fldCharType="separate"/>
       </w:r>
       <w:r>
-        <w:t>3.1.5</w:t>
+        <w:t>3.1.5.2</w:t>
       </w:r>
       <w:r>
         <w:fldChar w:fldCharType="end"/>
       </w:r>
       <w:r>
-        <w:t xml:space="preserve">. </w:t>
+        <w:t xml:space="preserve"> and </w:t>
+      </w:r>
+      <w:r>
+        <w:fldChar w:fldCharType="begin"/>
+      </w:r>
+      <w:r>
+        <w:instrText xml:space="preserve"> REF _Ref148035592 \r \h </w:instrText>
+      </w:r>
+      <w:r>
+        <w:fldChar w:fldCharType="separate"/>
+      </w:r>
+      <w:r>
+        <w:t>3.1.5.1</w:t>
+      </w:r>
+      <w:r>
+        <w:fldChar w:fldCharType="end"/>
+      </w:r>
+      <w:r>
+        <w:t xml:space="preserve"> </w:t>
+      </w:r>
+      <w:r>
+        <w:t>respectively.</w:t>
       </w:r>
     </w:p>
     <w:p>
@@ -4027,7 +4037,6 @@
       <w:bookmarkStart w:id="27" w:name="_Ref148016874"/>
       <w:bookmarkStart w:id="28" w:name="_Toc148026184"/>
       <w:r>
-        <w:lastRenderedPageBreak/>
         <w:t>Parentheses</w:t>
       </w:r>
       <w:bookmarkEnd w:id="26"/>
@@ -4039,19 +4048,22 @@
         <w:ind w:left="720"/>
       </w:pPr>
       <w:r>
-        <w:t xml:space="preserve">The calculator shall be able to use parentheses to control operator execution. Parentheses consist of two symbols: “(” to ‘open’ the parentheses, and “)” to ‘close’ them. All symbols within the open and close of parentheses are said to be in the parentheses. If a “(” does not have a corresponding “)”, or vice versa, an error exists, as defined in section </w:t>
+        <w:t>The calculator shall be able to use parentheses to control operator execution. Parentheses consist of two symbols: “(” to ‘open’ the parentheses, and “)” to ‘close’ them. All symbols within the open and close of parentheses are said to be in the parentheses. If a “(” does not have a corresponding “)”, or vice versa, an error exists, as defined in section</w:t>
+      </w:r>
+      <w:r>
+        <w:t xml:space="preserve"> </w:t>
       </w:r>
       <w:r>
         <w:fldChar w:fldCharType="begin"/>
       </w:r>
       <w:r>
-        <w:instrText xml:space="preserve"> REF _Ref147946675 \r \h </w:instrText>
+        <w:instrText xml:space="preserve"> REF _Ref148035740 \r \h </w:instrText>
       </w:r>
       <w:r>
         <w:fldChar w:fldCharType="separate"/>
       </w:r>
       <w:r>
-        <w:t>3.1.5</w:t>
+        <w:t>3.1.5.5</w:t>
       </w:r>
       <w:r>
         <w:fldChar w:fldCharType="end"/>
@@ -4134,7 +4146,49 @@
         <w:t>.</w:t>
       </w:r>
       <w:r>
-        <w:t xml:space="preserve"> The value of parentheses shall be equal to the value of the expression contained in them. Expressions within parentheses shall be executed following the precedence rules defined in section </w:t>
+        <w:t xml:space="preserve"> The value of parentheses shall be equal to the value of the expression contained in them.</w:t>
+      </w:r>
+      <w:r>
+        <w:t xml:space="preserve"> If there is not an expression in the parentheses, or if the expression in the parentheses lacks numerical value, an error exists, as specified in sections </w:t>
+      </w:r>
+      <w:r>
+        <w:fldChar w:fldCharType="begin"/>
+      </w:r>
+      <w:r>
+        <w:instrText xml:space="preserve"> REF _Ref148035592 \r \h </w:instrText>
+      </w:r>
+      <w:r>
+        <w:fldChar w:fldCharType="separate"/>
+      </w:r>
+      <w:r>
+        <w:t>3.1.5.1</w:t>
+      </w:r>
+      <w:r>
+        <w:fldChar w:fldCharType="end"/>
+      </w:r>
+      <w:r>
+        <w:t xml:space="preserve"> and </w:t>
+      </w:r>
+      <w:r>
+        <w:fldChar w:fldCharType="begin"/>
+      </w:r>
+      <w:r>
+        <w:instrText xml:space="preserve"> REF _Ref148035581 \r \h </w:instrText>
+      </w:r>
+      <w:r>
+        <w:fldChar w:fldCharType="separate"/>
+      </w:r>
+      <w:r>
+        <w:t>3.1.5.2</w:t>
+      </w:r>
+      <w:r>
+        <w:fldChar w:fldCharType="end"/>
+      </w:r>
+      <w:r>
+        <w:t xml:space="preserve"> respectively</w:t>
+      </w:r>
+      <w:r>
+        <w:t xml:space="preserve"> Expressions within parentheses shall be executed following the precedence rules defined in section </w:t>
       </w:r>
       <w:r>
         <w:fldChar w:fldCharType="begin"/>
@@ -4180,6 +4234,7 @@
         <w:ind w:left="720"/>
       </w:pPr>
       <w:r>
+        <w:lastRenderedPageBreak/>
         <w:t>Level 5: Parentheses</w:t>
       </w:r>
     </w:p>
@@ -4285,16 +4340,24 @@
         <w:fldChar w:fldCharType="end"/>
       </w:r>
       <w:r>
-        <w:t xml:space="preserve">. Each error shall have an error message which describes to the user why an error exists. </w:t>
+        <w:t>. Each error ha</w:t>
+      </w:r>
+      <w:r>
+        <w:t>s</w:t>
+      </w:r>
+      <w:r>
+        <w:t xml:space="preserve"> an error message which describes to the user why an error exists. </w:t>
       </w:r>
     </w:p>
     <w:p>
       <w:pPr>
         <w:pStyle w:val="Heading4"/>
       </w:pPr>
+      <w:bookmarkStart w:id="33" w:name="_Ref148035592"/>
       <w:r>
         <w:t>Missing Operand Error</w:t>
       </w:r>
+      <w:bookmarkEnd w:id="33"/>
     </w:p>
     <w:p>
       <w:pPr>
@@ -4325,9 +4388,11 @@
       <w:pPr>
         <w:pStyle w:val="Heading4"/>
       </w:pPr>
+      <w:bookmarkStart w:id="34" w:name="_Ref148035581"/>
       <w:r>
         <w:t>Operator as Operand Error</w:t>
       </w:r>
+      <w:bookmarkEnd w:id="34"/>
     </w:p>
     <w:p>
       <w:pPr>
@@ -4337,7 +4402,13 @@
         <w:t xml:space="preserve">An </w:t>
       </w:r>
       <w:r>
-        <w:t>operator as operand error exists if the operand of any operator or parentheses is a non-unary operator, such as in the equations “1+*1” or</w:t>
+        <w:t>operator as operand error exists if the operand of any operator or parentheses is a non-unary operator</w:t>
+      </w:r>
+      <w:r>
+        <w:t>, or if it is a unary operator that lacks an operand</w:t>
+      </w:r>
+      <w:r>
+        <w:t>, such as in the equations “1+*1” or</w:t>
       </w:r>
       <w:r>
         <w:t xml:space="preserve"> </w:t>
@@ -4361,9 +4432,11 @@
       <w:pPr>
         <w:pStyle w:val="Heading4"/>
       </w:pPr>
+      <w:bookmarkStart w:id="35" w:name="_Ref148035634"/>
       <w:r>
         <w:t>Divide By Zero Error</w:t>
       </w:r>
+      <w:bookmarkEnd w:id="35"/>
     </w:p>
     <w:p>
       <w:pPr>
@@ -4388,9 +4461,11 @@
       <w:pPr>
         <w:pStyle w:val="Heading4"/>
       </w:pPr>
+      <w:bookmarkStart w:id="36" w:name="_Ref148035647"/>
       <w:r>
         <w:t>Negative Operand Error</w:t>
       </w:r>
+      <w:bookmarkEnd w:id="36"/>
     </w:p>
     <w:p>
       <w:pPr>
@@ -4415,9 +4490,11 @@
       <w:pPr>
         <w:pStyle w:val="Heading4"/>
       </w:pPr>
+      <w:bookmarkStart w:id="37" w:name="_Ref148035740"/>
       <w:r>
         <w:t>Unmatched Parentheses Error</w:t>
       </w:r>
+      <w:bookmarkEnd w:id="37"/>
     </w:p>
     <w:p>
       <w:pPr>
@@ -4456,27 +4533,256 @@
       <w:pPr>
         <w:pStyle w:val="Heading3"/>
       </w:pPr>
-      <w:bookmarkStart w:id="33" w:name="_Ref147947201"/>
-      <w:bookmarkStart w:id="34" w:name="_Toc148026187"/>
+      <w:bookmarkStart w:id="38" w:name="_Ref147947201"/>
+      <w:bookmarkStart w:id="39" w:name="_Toc148026187"/>
+      <w:r>
+        <w:t>User Input</w:t>
+      </w:r>
+      <w:bookmarkEnd w:id="38"/>
+      <w:bookmarkEnd w:id="39"/>
+    </w:p>
+    <w:p>
+      <w:pPr>
+        <w:ind w:left="720"/>
+      </w:pPr>
+      <w:r>
+        <w:t xml:space="preserve">The system shall be able to take in an equation from the user. The method for acquiring this equation is defined in section </w:t>
+      </w:r>
+      <w:r>
+        <w:fldChar w:fldCharType="begin"/>
+      </w:r>
+      <w:r>
+        <w:instrText xml:space="preserve"> REF _Ref147947998 \r \h </w:instrText>
+      </w:r>
+      <w:r>
+        <w:fldChar w:fldCharType="separate"/>
+      </w:r>
+      <w:r>
+        <w:t>3.1.8</w:t>
+      </w:r>
+      <w:r>
+        <w:fldChar w:fldCharType="end"/>
+      </w:r>
+      <w:r>
+        <w:t xml:space="preserve">. </w:t>
+      </w:r>
+      <w:r>
+        <w:t xml:space="preserve">The equation shall consist of </w:t>
+      </w:r>
+      <w:r>
+        <w:t>characters from the following sets</w:t>
+      </w:r>
+      <w:r>
+        <w:t xml:space="preserve">: </w:t>
+      </w:r>
+    </w:p>
+    <w:p>
+      <w:pPr>
+        <w:ind w:left="720"/>
+      </w:pPr>
+      <w:r>
+        <w:t>Operator characters (“+-*/</w:t>
+      </w:r>
+      <w:r>
+        <w:t>^</w:t>
+      </w:r>
+      <w:proofErr w:type="gramStart"/>
+      <w:r>
+        <w:t>%</w:t>
+      </w:r>
+      <w:r>
+        <w:t>(</w:t>
+      </w:r>
+      <w:proofErr w:type="gramEnd"/>
+      <w:r>
+        <w:t>)</w:t>
+      </w:r>
+      <w:r>
+        <w:t>”)</w:t>
+      </w:r>
+    </w:p>
+    <w:p>
+      <w:pPr>
+        <w:ind w:left="720"/>
+      </w:pPr>
+      <w:r>
+        <w:t>Numeric characters (0-9)</w:t>
+      </w:r>
+    </w:p>
+    <w:p>
+      <w:pPr>
+        <w:ind w:left="720"/>
+      </w:pPr>
+      <w:r>
+        <w:t xml:space="preserve">Spaces </w:t>
+      </w:r>
+      <w:proofErr w:type="gramStart"/>
+      <w:r>
+        <w:t>(“ ”</w:t>
+      </w:r>
+      <w:proofErr w:type="gramEnd"/>
+      <w:r>
+        <w:t>)</w:t>
+      </w:r>
+    </w:p>
+    <w:p>
+      <w:pPr>
+        <w:ind w:left="720"/>
+      </w:pPr>
+      <w:r>
+        <w:t xml:space="preserve">If the equation contains any characters which are not included in these character sets, an error exists, as described in section </w:t>
+      </w:r>
+      <w:r>
+        <w:fldChar w:fldCharType="begin"/>
+      </w:r>
+      <w:r>
+        <w:instrText xml:space="preserve"> REF _Ref147946675 \r \h </w:instrText>
+      </w:r>
+      <w:r>
+        <w:fldChar w:fldCharType="separate"/>
+      </w:r>
+      <w:r>
+        <w:t>3.1.5</w:t>
+      </w:r>
+      <w:r>
+        <w:fldChar w:fldCharType="end"/>
+      </w:r>
+      <w:r>
+        <w:t>.</w:t>
+      </w:r>
+      <w:r>
+        <w:t xml:space="preserve"> </w:t>
+      </w:r>
+    </w:p>
+    <w:p>
+      <w:pPr>
+        <w:ind w:left="720"/>
+      </w:pPr>
+      <w:r>
+        <w:t>The characters in the equation shall be translated into operations and numeric values as follows:</w:t>
+      </w:r>
+    </w:p>
+    <w:p>
+      <w:pPr>
+        <w:ind w:left="720"/>
+      </w:pPr>
+      <w:r>
+        <w:t xml:space="preserve">Each operator character shall correspond to an operation, as defined in sections </w:t>
+      </w:r>
+      <w:r>
+        <w:fldChar w:fldCharType="begin"/>
+      </w:r>
+      <w:r>
+        <w:instrText xml:space="preserve"> REF _Ref147946175 \r \h </w:instrText>
+      </w:r>
+      <w:r>
+        <w:fldChar w:fldCharType="separate"/>
+      </w:r>
+      <w:r>
+        <w:t>3.1.1</w:t>
+      </w:r>
+      <w:r>
+        <w:fldChar w:fldCharType="end"/>
+      </w:r>
+      <w:r>
+        <w:t xml:space="preserve"> - </w:t>
+      </w:r>
+      <w:r>
+        <w:fldChar w:fldCharType="begin"/>
+      </w:r>
+      <w:r>
+        <w:instrText xml:space="preserve"> REF _Ref148016874 \r \h </w:instrText>
+      </w:r>
+      <w:r>
+        <w:fldChar w:fldCharType="separate"/>
+      </w:r>
+      <w:r>
+        <w:t>3.1.3</w:t>
+      </w:r>
+      <w:r>
+        <w:fldChar w:fldCharType="end"/>
+      </w:r>
+      <w:r>
+        <w:t xml:space="preserve">. When one symbol may refer to multiple operations, the operation shall be chosen in such a way that no errors exist, if possible. For example, in the case of 1--1, </w:t>
+      </w:r>
+      <w:r>
+        <w:t xml:space="preserve">if both of the “-” referred to subtraction, an error would </w:t>
+      </w:r>
+      <w:r>
+        <w:t>exist, while</w:t>
+      </w:r>
+      <w:r>
+        <w:t xml:space="preserve"> if the first referred to subtraction and the second referred to negation, an error would not exist, </w:t>
+      </w:r>
+      <w:r>
+        <w:t>and th</w:t>
+      </w:r>
+      <w:r>
+        <w:t>u</w:t>
+      </w:r>
+      <w:r>
+        <w:t xml:space="preserve">s </w:t>
+      </w:r>
+      <w:r>
+        <w:t>the first shall be subtraction and the second negation.</w:t>
+      </w:r>
+    </w:p>
+    <w:p>
+      <w:pPr>
+        <w:ind w:left="720"/>
+      </w:pPr>
       <w:r>
         <w:lastRenderedPageBreak/>
-        <w:t>User Input</w:t>
-      </w:r>
-      <w:bookmarkEnd w:id="33"/>
-      <w:bookmarkEnd w:id="34"/>
+        <w:t xml:space="preserve">Numeric characters </w:t>
+      </w:r>
+      <w:r>
+        <w:t xml:space="preserve">shall correspond to constant numeric values. All adjacent numeric characters shall be combined to form one numeric value. </w:t>
+      </w:r>
+      <w:r>
+        <w:t xml:space="preserve">Two characters are adjacent if they are not separated by any characters, including spaces. </w:t>
+      </w:r>
+      <w:r>
+        <w:t xml:space="preserve">All numeric values shall be integers. </w:t>
+      </w:r>
     </w:p>
     <w:p>
       <w:pPr>
         <w:ind w:left="720"/>
       </w:pPr>
       <w:r>
-        <w:t xml:space="preserve">The system shall be able to take in an equation from the user. The method for acquiring this equation is defined in section </w:t>
+        <w:t xml:space="preserve">Spaces </w:t>
+      </w:r>
+      <w:r>
+        <w:t>shall</w:t>
+      </w:r>
+      <w:r>
+        <w:t xml:space="preserve"> not correspond to any equation elements.</w:t>
+      </w:r>
+    </w:p>
+    <w:p>
+      <w:pPr>
+        <w:pStyle w:val="Heading3"/>
+      </w:pPr>
+      <w:bookmarkStart w:id="40" w:name="_Ref147947548"/>
+      <w:bookmarkStart w:id="41" w:name="_Toc148026188"/>
+      <w:r>
+        <w:t>System Output</w:t>
+      </w:r>
+      <w:bookmarkEnd w:id="40"/>
+      <w:bookmarkEnd w:id="41"/>
+    </w:p>
+    <w:p>
+      <w:pPr>
+        <w:ind w:left="720"/>
+      </w:pPr>
+      <w:r>
+        <w:t xml:space="preserve">The system shall have two categories of outputs: the numerical value of the user-provided equation, or an error message. These will be communicated to the user as described in section </w:t>
       </w:r>
       <w:r>
         <w:fldChar w:fldCharType="begin"/>
       </w:r>
       <w:r>
-        <w:instrText xml:space="preserve"> REF _Ref147947998 \r \h </w:instrText>
+        <w:instrText xml:space="preserve"> REF _Ref147947998 \w \h </w:instrText>
       </w:r>
       <w:r>
         <w:fldChar w:fldCharType="separate"/>
@@ -4488,41 +4794,150 @@
         <w:fldChar w:fldCharType="end"/>
       </w:r>
       <w:r>
+        <w:t>.</w:t>
+      </w:r>
+    </w:p>
+    <w:p>
+      <w:pPr>
+        <w:ind w:left="720"/>
+      </w:pPr>
+      <w:r>
+        <w:t>The system shall be able to output up to twelve characters of numerical output</w:t>
+      </w:r>
+      <w:r>
+        <w:t xml:space="preserve"> (enough characters to display a negative</w:t>
+      </w:r>
+      <w:r>
+        <w:t>,</w:t>
+      </w:r>
+      <w:r>
+        <w:t xml:space="preserve"> 32-bit integer)</w:t>
+      </w:r>
+      <w:r>
+        <w:t xml:space="preserve">. The numerical output shall be an integer in base ten. The system shall output only characters necessary to communicate the numerical value; there shall be no preceding zeroes. Numerical output shall consist only of the </w:t>
+      </w:r>
+      <w:r>
+        <w:t>digits</w:t>
+      </w:r>
+      <w:r>
+        <w:t xml:space="preserve"> 0-9</w:t>
+      </w:r>
+      <w:r>
+        <w:t>,</w:t>
+      </w:r>
+      <w:r>
+        <w:t xml:space="preserve"> and ‘-’. </w:t>
+      </w:r>
+    </w:p>
+    <w:p>
+      <w:pPr>
+        <w:ind w:left="720"/>
+      </w:pPr>
+      <w:r>
+        <w:t xml:space="preserve">The system shall output error messages in the following format: “Error: [message]”, where the message shall be a message relevant to the error, as defined in section </w:t>
+      </w:r>
+      <w:r>
+        <w:fldChar w:fldCharType="begin"/>
+      </w:r>
+      <w:r>
+        <w:instrText xml:space="preserve"> REF _Ref147946675 \w \h </w:instrText>
+      </w:r>
+      <w:r>
+        <w:fldChar w:fldCharType="separate"/>
+      </w:r>
+      <w:r>
+        <w:t>3.1.5</w:t>
+      </w:r>
+      <w:r>
+        <w:fldChar w:fldCharType="end"/>
+      </w:r>
+      <w:r>
+        <w:t>.</w:t>
+      </w:r>
+    </w:p>
+    <w:p>
+      <w:pPr>
+        <w:pStyle w:val="Heading3"/>
+      </w:pPr>
+      <w:bookmarkStart w:id="42" w:name="_Ref147947998"/>
+      <w:bookmarkStart w:id="43" w:name="_Toc148026189"/>
+      <w:r>
+        <w:t>User Interface</w:t>
+      </w:r>
+      <w:bookmarkEnd w:id="42"/>
+      <w:bookmarkEnd w:id="43"/>
+    </w:p>
+    <w:p>
+      <w:pPr>
+        <w:ind w:left="720"/>
+      </w:pPr>
+      <w:r>
+        <w:t xml:space="preserve">The user shall be able to interact with the calculator through a textual interface. The user shall be able to type an equation consisting of the symbols specified in section </w:t>
+      </w:r>
+      <w:r>
+        <w:fldChar w:fldCharType="begin"/>
+      </w:r>
+      <w:r>
+        <w:instrText xml:space="preserve"> REF _Ref147947201 \w \h </w:instrText>
+      </w:r>
+      <w:r>
+        <w:fldChar w:fldCharType="separate"/>
+      </w:r>
+      <w:r>
+        <w:t>3.1.6</w:t>
+      </w:r>
+      <w:r>
+        <w:fldChar w:fldCharType="end"/>
+      </w:r>
+      <w:r>
+        <w:t xml:space="preserve">. The user may input symbols outside this set of symbols; however, this will result in an error, as described in section </w:t>
+      </w:r>
+      <w:r>
+        <w:fldChar w:fldCharType="begin"/>
+      </w:r>
+      <w:r>
+        <w:instrText xml:space="preserve"> REF _Ref147946675 \w \h </w:instrText>
+      </w:r>
+      <w:r>
+        <w:fldChar w:fldCharType="separate"/>
+      </w:r>
+      <w:r>
+        <w:t>3.1.5</w:t>
+      </w:r>
+      <w:r>
+        <w:fldChar w:fldCharType="end"/>
+      </w:r>
+      <w:r>
         <w:t xml:space="preserve">. </w:t>
       </w:r>
-      <w:r>
-        <w:t xml:space="preserve">The equation shall consist of </w:t>
-      </w:r>
-      <w:r>
-        <w:t>characters from the following sets</w:t>
-      </w:r>
-      <w:r>
-        <w:t xml:space="preserve">: </w:t>
-      </w:r>
     </w:p>
     <w:p>
       <w:pPr>
         <w:ind w:left="720"/>
       </w:pPr>
       <w:r>
-        <w:t>Operator characters (“+-*/</w:t>
-      </w:r>
-      <w:r>
-        <w:t>^</w:t>
-      </w:r>
-      <w:proofErr w:type="gramStart"/>
-      <w:r>
-        <w:t>%</w:t>
-      </w:r>
-      <w:r>
-        <w:t>(</w:t>
-      </w:r>
-      <w:proofErr w:type="gramEnd"/>
-      <w:r>
-        <w:t>)</w:t>
-      </w:r>
-      <w:r>
-        <w:t>”)</w:t>
+        <w:t>The user shall be able to evaluate their equation by pressing the Enter key. At this point, the calculator shall display to the user the numerical result of their equation, or the relevant error if an error has occurred</w:t>
+      </w:r>
+      <w:r>
+        <w:t xml:space="preserve">, as specified in section </w:t>
+      </w:r>
+      <w:r>
+        <w:fldChar w:fldCharType="begin"/>
+      </w:r>
+      <w:r>
+        <w:instrText xml:space="preserve"> REF _Ref147947548 \w \h </w:instrText>
+      </w:r>
+      <w:r>
+        <w:fldChar w:fldCharType="separate"/>
+      </w:r>
+      <w:r>
+        <w:t>3.1.7</w:t>
+      </w:r>
+      <w:r>
+        <w:fldChar w:fldCharType="end"/>
+      </w:r>
+      <w:r>
+        <w:t>.</w:t>
       </w:r>
     </w:p>
     <w:p>
@@ -4530,7 +4945,7 @@
         <w:ind w:left="720"/>
       </w:pPr>
       <w:r>
-        <w:t>Numeric characters (0-9)</w:t>
+        <w:t xml:space="preserve">The user shall be able to edit their equation after evaluation. This shall not change the displayed output until the equation is evaluated again. </w:t>
       </w:r>
     </w:p>
     <w:p>
@@ -4538,44 +4953,126 @@
         <w:ind w:left="720"/>
       </w:pPr>
       <w:r>
-        <w:t xml:space="preserve">Spaces </w:t>
-      </w:r>
-      <w:proofErr w:type="gramStart"/>
-      <w:r>
-        <w:t>(“ ”</w:t>
-      </w:r>
-      <w:proofErr w:type="gramEnd"/>
-      <w:r>
-        <w:t>)</w:t>
+        <w:t>The user shall be able to exit the calculator by pressing the window closing button standard to the current operating system.</w:t>
       </w:r>
     </w:p>
     <w:p>
       <w:pPr>
         <w:ind w:left="720"/>
       </w:pPr>
-      <w:r>
-        <w:t xml:space="preserve">If the equation contains any characters which are not included in these character sets, an error exists, as described in section </w:t>
-      </w:r>
-      <w:r>
-        <w:fldChar w:fldCharType="begin"/>
-      </w:r>
-      <w:r>
-        <w:instrText xml:space="preserve"> REF _Ref147946675 \r \h </w:instrText>
-      </w:r>
-      <w:r>
-        <w:fldChar w:fldCharType="separate"/>
-      </w:r>
-      <w:r>
-        <w:t>3.1.5</w:t>
-      </w:r>
-      <w:r>
-        <w:fldChar w:fldCharType="end"/>
-      </w:r>
+    </w:p>
+    <w:p>
+      <w:pPr>
+        <w:pStyle w:val="Heading2"/>
+      </w:pPr>
+      <w:bookmarkStart w:id="44" w:name="_Toc492796467"/>
+      <w:bookmarkStart w:id="45" w:name="_Toc148026190"/>
+      <w:r>
+        <w:lastRenderedPageBreak/>
+        <w:t xml:space="preserve">Use-Case </w:t>
+      </w:r>
+      <w:bookmarkEnd w:id="44"/>
+      <w:r>
+        <w:t>Specifications</w:t>
+      </w:r>
+      <w:bookmarkEnd w:id="45"/>
+    </w:p>
+    <w:p>
+      <w:pPr>
+        <w:ind w:left="720"/>
+      </w:pPr>
+      <w:r>
+        <w:rPr>
+          <w:noProof/>
+        </w:rPr>
+        <w:drawing>
+          <wp:inline distT="0" distB="0" distL="0" distR="0" wp14:anchorId="327DE1B6" wp14:editId="33E2CF79">
+            <wp:extent cx="5943600" cy="3869055"/>
+            <wp:effectExtent l="0" t="0" r="0" b="0"/>
+            <wp:docPr id="473429270" name="Picture 1" descr="A diagram of a algorithm&#10;&#10;Description automatically generated with medium confidence"/>
+            <wp:cNvGraphicFramePr>
+              <a:graphicFrameLocks xmlns:a="http://schemas.openxmlformats.org/drawingml/2006/main" noChangeAspect="1"/>
+            </wp:cNvGraphicFramePr>
+            <a:graphic xmlns:a="http://schemas.openxmlformats.org/drawingml/2006/main">
+              <a:graphicData uri="http://schemas.openxmlformats.org/drawingml/2006/picture">
+                <pic:pic xmlns:pic="http://schemas.openxmlformats.org/drawingml/2006/picture">
+                  <pic:nvPicPr>
+                    <pic:cNvPr id="473429270" name="Picture 1" descr="A diagram of a algorithm&#10;&#10;Description automatically generated with medium confidence"/>
+                    <pic:cNvPicPr/>
+                  </pic:nvPicPr>
+                  <pic:blipFill>
+                    <a:blip r:embed="rId9">
+                      <a:extLst>
+                        <a:ext uri="{28A0092B-C50C-407E-A947-70E740481C1C}">
+                          <a14:useLocalDpi xmlns:a14="http://schemas.microsoft.com/office/drawing/2010/main" val="0"/>
+                        </a:ext>
+                      </a:extLst>
+                    </a:blip>
+                    <a:stretch>
+                      <a:fillRect/>
+                    </a:stretch>
+                  </pic:blipFill>
+                  <pic:spPr>
+                    <a:xfrm>
+                      <a:off x="0" y="0"/>
+                      <a:ext cx="5943600" cy="3869055"/>
+                    </a:xfrm>
+                    <a:prstGeom prst="rect">
+                      <a:avLst/>
+                    </a:prstGeom>
+                  </pic:spPr>
+                </pic:pic>
+              </a:graphicData>
+            </a:graphic>
+          </wp:inline>
+        </w:drawing>
+      </w:r>
+    </w:p>
+    <w:p>
+      <w:pPr>
+        <w:pStyle w:val="Heading2"/>
+      </w:pPr>
+      <w:bookmarkStart w:id="46" w:name="_Toc492796468"/>
+      <w:bookmarkStart w:id="47" w:name="_Toc148026191"/>
+      <w:r>
+        <w:t>Supplementary Requirements</w:t>
+      </w:r>
+      <w:bookmarkEnd w:id="46"/>
+      <w:bookmarkEnd w:id="47"/>
+      <w:r>
+        <w:t xml:space="preserve"> </w:t>
+      </w:r>
+    </w:p>
+    <w:p>
+      <w:pPr>
+        <w:pStyle w:val="Heading3"/>
+      </w:pPr>
+      <w:r>
+        <w:t>Programming Language</w:t>
+      </w:r>
+    </w:p>
+    <w:p>
+      <w:pPr>
+        <w:ind w:left="720"/>
+      </w:pPr>
+      <w:r>
+        <w:t xml:space="preserve">The calculator shall be developed using </w:t>
+      </w:r>
+      <w:proofErr w:type="spellStart"/>
+      <w:r>
+        <w:t>c++</w:t>
+      </w:r>
+      <w:proofErr w:type="spellEnd"/>
       <w:r>
         <w:t>.</w:t>
       </w:r>
-      <w:r>
-        <w:t xml:space="preserve"> </w:t>
+    </w:p>
+    <w:p>
+      <w:pPr>
+        <w:pStyle w:val="Heading3"/>
+      </w:pPr>
+      <w:r>
+        <w:t>Design Methodology</w:t>
       </w:r>
     </w:p>
     <w:p>
@@ -4583,365 +5080,7 @@
         <w:ind w:left="720"/>
       </w:pPr>
       <w:r>
-        <w:t>The characters in the equation shall be translated into operations and numeric values as follows:</w:t>
-      </w:r>
-    </w:p>
-    <w:p>
-      <w:pPr>
-        <w:ind w:left="720"/>
-      </w:pPr>
-      <w:r>
-        <w:t xml:space="preserve">Each operator character shall correspond to an operation, as defined in sections </w:t>
-      </w:r>
-      <w:r>
-        <w:fldChar w:fldCharType="begin"/>
-      </w:r>
-      <w:r>
-        <w:instrText xml:space="preserve"> REF _Ref147946175 \r \h </w:instrText>
-      </w:r>
-      <w:r>
-        <w:fldChar w:fldCharType="separate"/>
-      </w:r>
-      <w:r>
-        <w:t>3.1.1</w:t>
-      </w:r>
-      <w:r>
-        <w:fldChar w:fldCharType="end"/>
-      </w:r>
-      <w:r>
-        <w:t xml:space="preserve"> - </w:t>
-      </w:r>
-      <w:r>
-        <w:fldChar w:fldCharType="begin"/>
-      </w:r>
-      <w:r>
-        <w:instrText xml:space="preserve"> REF _Ref148016874 \r \h </w:instrText>
-      </w:r>
-      <w:r>
-        <w:fldChar w:fldCharType="separate"/>
-      </w:r>
-      <w:r>
-        <w:t>3.1.3</w:t>
-      </w:r>
-      <w:r>
-        <w:fldChar w:fldCharType="end"/>
-      </w:r>
-      <w:r>
-        <w:t xml:space="preserve">. When one symbol may refer to multiple operations, the operation shall be chosen in such a way that no errors exist, if possible. For example, in the case of 1--1, </w:t>
-      </w:r>
-      <w:r>
-        <w:t xml:space="preserve">if both of the “-” referred to subtraction, an error would </w:t>
-      </w:r>
-      <w:r>
-        <w:t>exist, while</w:t>
-      </w:r>
-      <w:r>
-        <w:t xml:space="preserve"> if the first referred to subtraction and the second referred to negation, an error would not exist, </w:t>
-      </w:r>
-      <w:r>
-        <w:t>and th</w:t>
-      </w:r>
-      <w:r>
-        <w:t>u</w:t>
-      </w:r>
-      <w:r>
-        <w:t xml:space="preserve">s </w:t>
-      </w:r>
-      <w:r>
-        <w:t>the first shall be subtraction and the second negation.</w:t>
-      </w:r>
-    </w:p>
-    <w:p>
-      <w:pPr>
-        <w:ind w:left="720"/>
-      </w:pPr>
-      <w:r>
-        <w:t xml:space="preserve">Numeric characters </w:t>
-      </w:r>
-      <w:r>
-        <w:t xml:space="preserve">shall correspond to constant numeric values. All adjacent numeric characters shall be combined to form one numeric value. </w:t>
-      </w:r>
-      <w:r>
-        <w:t xml:space="preserve">Two characters are adjacent if they are not separated by any characters, including spaces. </w:t>
-      </w:r>
-      <w:r>
-        <w:t xml:space="preserve">All numeric values shall be integers. </w:t>
-      </w:r>
-    </w:p>
-    <w:p>
-      <w:pPr>
-        <w:ind w:left="720"/>
-      </w:pPr>
-      <w:r>
-        <w:t xml:space="preserve">Spaces </w:t>
-      </w:r>
-      <w:r>
-        <w:t>shall</w:t>
-      </w:r>
-      <w:r>
-        <w:t xml:space="preserve"> not correspond to any equation elements.</w:t>
-      </w:r>
-    </w:p>
-    <w:p>
-      <w:pPr>
-        <w:pStyle w:val="Heading3"/>
-      </w:pPr>
-      <w:bookmarkStart w:id="35" w:name="_Ref147947548"/>
-      <w:bookmarkStart w:id="36" w:name="_Toc148026188"/>
-      <w:r>
-        <w:t>System Output</w:t>
-      </w:r>
-      <w:bookmarkEnd w:id="35"/>
-      <w:bookmarkEnd w:id="36"/>
-    </w:p>
-    <w:p>
-      <w:pPr>
-        <w:ind w:left="720"/>
-      </w:pPr>
-      <w:r>
-        <w:t xml:space="preserve">The system shall have two categories of outputs: the numerical value of the user-provided equation, or an error message. These will be communicated to the user as described in section </w:t>
-      </w:r>
-      <w:r>
-        <w:fldChar w:fldCharType="begin"/>
-      </w:r>
-      <w:r>
-        <w:instrText xml:space="preserve"> REF _Ref147947998 \w \h </w:instrText>
-      </w:r>
-      <w:r>
-        <w:fldChar w:fldCharType="separate"/>
-      </w:r>
-      <w:r>
-        <w:t>3.1.8</w:t>
-      </w:r>
-      <w:r>
-        <w:fldChar w:fldCharType="end"/>
-      </w:r>
-      <w:r>
-        <w:t>.</w:t>
-      </w:r>
-    </w:p>
-    <w:p>
-      <w:pPr>
-        <w:ind w:left="720"/>
-      </w:pPr>
-      <w:r>
-        <w:t xml:space="preserve">The system shall be able to output up to twelve characters of numerical output. The numerical output shall be an integer in base ten. The system shall output only characters necessary to communicate the numerical value; there shall be no preceding zeroes. Numerical output shall consist only of the numbers 0-9 and ‘-’. </w:t>
-      </w:r>
-    </w:p>
-    <w:p>
-      <w:pPr>
-        <w:ind w:left="720"/>
-      </w:pPr>
-      <w:r>
-        <w:t xml:space="preserve">The system shall output error messages in the following format: “Error: [message]”, where the message shall be a message relevant to the error, as defined in section </w:t>
-      </w:r>
-      <w:r>
-        <w:fldChar w:fldCharType="begin"/>
-      </w:r>
-      <w:r>
-        <w:instrText xml:space="preserve"> REF _Ref147946675 \w \h </w:instrText>
-      </w:r>
-      <w:r>
-        <w:fldChar w:fldCharType="separate"/>
-      </w:r>
-      <w:r>
-        <w:t>3.1.5</w:t>
-      </w:r>
-      <w:r>
-        <w:fldChar w:fldCharType="end"/>
-      </w:r>
-      <w:r>
-        <w:t>.</w:t>
-      </w:r>
-      <w:r>
-        <w:t xml:space="preserve"> The total output shall be no longer than </w:t>
-      </w:r>
-      <w:r>
-        <w:t>48</w:t>
-      </w:r>
-      <w:r>
-        <w:t xml:space="preserve"> characters.</w:t>
-      </w:r>
-    </w:p>
-    <w:p>
-      <w:pPr>
-        <w:pStyle w:val="Heading3"/>
-      </w:pPr>
-      <w:bookmarkStart w:id="37" w:name="_Ref147947998"/>
-      <w:bookmarkStart w:id="38" w:name="_Toc148026189"/>
-      <w:r>
-        <w:t>User Interface</w:t>
-      </w:r>
-      <w:bookmarkEnd w:id="37"/>
-      <w:bookmarkEnd w:id="38"/>
-    </w:p>
-    <w:p>
-      <w:pPr>
-        <w:ind w:left="720"/>
-      </w:pPr>
-      <w:r>
-        <w:t xml:space="preserve">The user shall be able to interact with the calculator through a textual interface. The user shall be able to type an equation consisting of the symbols specified in section </w:t>
-      </w:r>
-      <w:r>
-        <w:fldChar w:fldCharType="begin"/>
-      </w:r>
-      <w:r>
-        <w:instrText xml:space="preserve"> REF _Ref147947201 \w \h </w:instrText>
-      </w:r>
-      <w:r>
-        <w:fldChar w:fldCharType="separate"/>
-      </w:r>
-      <w:r>
-        <w:t>3.1.6</w:t>
-      </w:r>
-      <w:r>
-        <w:fldChar w:fldCharType="end"/>
-      </w:r>
-      <w:r>
-        <w:t xml:space="preserve">. The user may input symbols outside this set of symbols; however, this will result in an error, as described in section </w:t>
-      </w:r>
-      <w:r>
-        <w:fldChar w:fldCharType="begin"/>
-      </w:r>
-      <w:r>
-        <w:instrText xml:space="preserve"> REF _Ref147946675 \w \h </w:instrText>
-      </w:r>
-      <w:r>
-        <w:fldChar w:fldCharType="separate"/>
-      </w:r>
-      <w:r>
-        <w:t>3.1.5</w:t>
-      </w:r>
-      <w:r>
-        <w:fldChar w:fldCharType="end"/>
-      </w:r>
-      <w:r>
-        <w:t xml:space="preserve">. </w:t>
-      </w:r>
-    </w:p>
-    <w:p>
-      <w:pPr>
-        <w:ind w:left="720"/>
-      </w:pPr>
-      <w:r>
-        <w:t>The user shall be able to evaluate their equation by pressing the Enter key. At this point, the calculator shall display to the user the numerical result of their equation, or the relevant error if an error has occurred</w:t>
-      </w:r>
-      <w:r>
-        <w:t xml:space="preserve">, as specified in section </w:t>
-      </w:r>
-      <w:r>
-        <w:fldChar w:fldCharType="begin"/>
-      </w:r>
-      <w:r>
-        <w:instrText xml:space="preserve"> REF _Ref147947548 \w \h </w:instrText>
-      </w:r>
-      <w:r>
-        <w:fldChar w:fldCharType="separate"/>
-      </w:r>
-      <w:r>
-        <w:t>3.1.7</w:t>
-      </w:r>
-      <w:r>
-        <w:fldChar w:fldCharType="end"/>
-      </w:r>
-      <w:r>
-        <w:t>.</w:t>
-      </w:r>
-    </w:p>
-    <w:p>
-      <w:pPr>
-        <w:ind w:left="720"/>
-      </w:pPr>
-      <w:r>
-        <w:t xml:space="preserve">The user shall be able to edit their equation after evaluation. This shall not change the displayed output until the equation is evaluated again. </w:t>
-      </w:r>
-    </w:p>
-    <w:p>
-      <w:pPr>
-        <w:ind w:left="720"/>
-      </w:pPr>
-      <w:r>
-        <w:t>The user shall be able to exit the calculator by pressing the window closing button standard to the current operating system.</w:t>
-      </w:r>
-    </w:p>
-    <w:p>
-      <w:pPr>
-        <w:ind w:left="720"/>
-      </w:pPr>
-    </w:p>
-    <w:p>
-      <w:pPr>
-        <w:pStyle w:val="Heading2"/>
-      </w:pPr>
-      <w:bookmarkStart w:id="39" w:name="_Toc492796467"/>
-      <w:bookmarkStart w:id="40" w:name="_Toc148026190"/>
-      <w:r>
-        <w:t xml:space="preserve">Use-Case </w:t>
-      </w:r>
-      <w:bookmarkEnd w:id="39"/>
-      <w:r>
-        <w:t>Specifications</w:t>
-      </w:r>
-      <w:bookmarkEnd w:id="40"/>
-    </w:p>
-    <w:p>
-      <w:pPr>
-        <w:pStyle w:val="InfoBlue"/>
-      </w:pPr>
-      <w:r>
-        <w:t xml:space="preserve">[In use-case modeling, the use cases often define </w:t>
-      </w:r>
-      <w:proofErr w:type="gramStart"/>
-      <w:r>
-        <w:t>the majority of</w:t>
-      </w:r>
-      <w:proofErr w:type="gramEnd"/>
-      <w:r>
-        <w:t xml:space="preserve"> the functional requirements of the system, along with some non-functional requirements.]</w:t>
-      </w:r>
-    </w:p>
-    <w:p>
-      <w:pPr>
-        <w:pStyle w:val="Heading2"/>
-      </w:pPr>
-      <w:bookmarkStart w:id="41" w:name="_Toc492796468"/>
-      <w:bookmarkStart w:id="42" w:name="_Toc148026191"/>
-      <w:r>
-        <w:t>Supplementary Requirements</w:t>
-      </w:r>
-      <w:bookmarkEnd w:id="41"/>
-      <w:bookmarkEnd w:id="42"/>
-      <w:r>
-        <w:t xml:space="preserve"> </w:t>
-      </w:r>
-    </w:p>
-    <w:p>
-      <w:pPr>
-        <w:pStyle w:val="InfoBlue"/>
-      </w:pPr>
-      <w:r>
-        <w:t>[Supplementary Specifications capture</w:t>
-      </w:r>
-      <w:r>
-        <w:t xml:space="preserve"> other</w:t>
-      </w:r>
-      <w:r>
-        <w:t xml:space="preserve"> requirements</w:t>
-      </w:r>
-      <w:r>
-        <w:t xml:space="preserve">, e.g., non-functional requirements and </w:t>
-      </w:r>
-      <w:r>
-        <w:t>development constraints,</w:t>
-      </w:r>
-      <w:r>
-        <w:t xml:space="preserve"> that are not included in the use cases and non-</w:t>
-      </w:r>
-      <w:r>
-        <w:t>functional</w:t>
-      </w:r>
-      <w:r>
-        <w:t xml:space="preserve"> requirements.]</w:t>
+        <w:t>The system shall be implemented using an object-oriented approach.</w:t>
       </w:r>
     </w:p>
     <w:p>
@@ -4954,9 +5093,8 @@
       <w:pPr>
         <w:pStyle w:val="Heading1"/>
       </w:pPr>
-      <w:bookmarkStart w:id="43" w:name="_Toc148026192"/>
-      <w:r>
-        <w:lastRenderedPageBreak/>
+      <w:bookmarkStart w:id="48" w:name="_Toc148026192"/>
+      <w:r>
         <w:t xml:space="preserve">Classification of </w:t>
       </w:r>
       <w:r>
@@ -4965,7 +5103,7 @@
       <w:r>
         <w:t xml:space="preserve"> Requirements</w:t>
       </w:r>
-      <w:bookmarkEnd w:id="43"/>
+      <w:bookmarkEnd w:id="48"/>
     </w:p>
     <w:p>
       <w:pPr>
@@ -5163,8 +5301,9 @@
       <w:pPr>
         <w:pStyle w:val="Heading1"/>
       </w:pPr>
-      <w:bookmarkStart w:id="44" w:name="_Toc148026193"/>
-      <w:r>
+      <w:bookmarkStart w:id="49" w:name="_Toc148026193"/>
+      <w:r>
+        <w:lastRenderedPageBreak/>
         <w:t>Appendi</w:t>
       </w:r>
       <w:r>
@@ -5173,7 +5312,7 @@
       <w:r>
         <w:t>es</w:t>
       </w:r>
-      <w:bookmarkEnd w:id="44"/>
+      <w:bookmarkEnd w:id="49"/>
     </w:p>
     <w:p>
       <w:pPr>
@@ -5211,10 +5350,10 @@
       </w:pPr>
     </w:p>
     <w:sectPr>
-      <w:headerReference w:type="default" r:id="rId9"/>
-      <w:footerReference w:type="default" r:id="rId10"/>
-      <w:headerReference w:type="first" r:id="rId11"/>
-      <w:footerReference w:type="first" r:id="rId12"/>
+      <w:headerReference w:type="default" r:id="rId10"/>
+      <w:footerReference w:type="default" r:id="rId11"/>
+      <w:headerReference w:type="first" r:id="rId12"/>
+      <w:footerReference w:type="first" r:id="rId13"/>
       <w:pgSz w:w="12240" w:h="15840" w:code="1"/>
       <w:pgMar w:top="1440" w:right="1440" w:bottom="1440" w:left="1440" w:header="720" w:footer="720" w:gutter="0"/>
       <w:cols w:space="720"/>

</xml_diff>

<commit_message>
Fixed error in glossary
</commit_message>
<xml_diff>
--- a/Documentation/Software-Requirements-Spec.docx
+++ b/Documentation/Software-Requirements-Spec.docx
@@ -3855,15 +3855,7 @@
         <w:t xml:space="preserve">one multiplied by its </w:t>
       </w:r>
       <w:r>
-        <w:t xml:space="preserve">first operand </w:t>
-      </w:r>
-      <w:proofErr w:type="gramStart"/>
-      <w:r>
-        <w:t>a number of</w:t>
-      </w:r>
-      <w:proofErr w:type="gramEnd"/>
-      <w:r>
-        <w:t xml:space="preserve"> times equal to </w:t>
+        <w:t xml:space="preserve">first operand a number of times equal to </w:t>
       </w:r>
       <w:r>
         <w:t>its</w:t>
@@ -4516,15 +4508,7 @@
         <w:t xml:space="preserve"> the opening parentheses in the equation to closing parentheses, and vice versa</w:t>
       </w:r>
       <w:r>
-        <w:t xml:space="preserve">. For example, if the numbers of opening and closing parentheses are not equal, or if a closing parentheses is not preceded by an opening parentheses, such as in the case: </w:t>
-      </w:r>
-      <w:proofErr w:type="gramStart"/>
-      <w:r>
-        <w:t>“)(</w:t>
-      </w:r>
-      <w:proofErr w:type="gramEnd"/>
-      <w:r>
-        <w:t>”.</w:t>
+        <w:t>. For example, if the numbers of opening and closing parentheses are not equal, or if a closing parentheses is not preceded by an opening parentheses, such as in the case: “)(”.</w:t>
       </w:r>
     </w:p>
     <w:p>
@@ -4590,18 +4574,10 @@
         <w:t>Operator characters (“+-*/</w:t>
       </w:r>
       <w:r>
-        <w:t>^</w:t>
-      </w:r>
-      <w:proofErr w:type="gramStart"/>
-      <w:r>
-        <w:t>%</w:t>
-      </w:r>
-      <w:r>
-        <w:t>(</w:t>
-      </w:r>
-      <w:proofErr w:type="gramEnd"/>
-      <w:r>
-        <w:t>)</w:t>
+        <w:t>^%</w:t>
+      </w:r>
+      <w:r>
+        <w:t>()</w:t>
       </w:r>
       <w:r>
         <w:t>”)</w:t>
@@ -4620,15 +4596,7 @@
         <w:ind w:left="720"/>
       </w:pPr>
       <w:r>
-        <w:t xml:space="preserve">Spaces </w:t>
-      </w:r>
-      <w:proofErr w:type="gramStart"/>
-      <w:r>
-        <w:t>(“ ”</w:t>
-      </w:r>
-      <w:proofErr w:type="gramEnd"/>
-      <w:r>
-        <w:t>)</w:t>
+        <w:t>Spaces (“ ”)</w:t>
       </w:r>
     </w:p>
     <w:p>
@@ -5357,15 +5325,7 @@
         <w:pStyle w:val="BodyText"/>
       </w:pPr>
       <w:r>
-        <w:t>Base Ten: a method of assigning a place value to numbers (</w:t>
-      </w:r>
-      <w:proofErr w:type="spellStart"/>
-      <w:r>
-        <w:t>ie</w:t>
-      </w:r>
-      <w:proofErr w:type="spellEnd"/>
-      <w:r>
-        <w:t>. Each digit in a position of a number can be an integer value from 0 to 9)</w:t>
+        <w:t>Base Ten: a method of assigning a place value to numbers (ie. Each digit in a position of a number can be an integer value from 0 to 9)</w:t>
       </w:r>
     </w:p>
     <w:p>
@@ -5389,13 +5349,8 @@
         <w:pStyle w:val="BodyText"/>
       </w:pPr>
       <w:r>
-        <w:t xml:space="preserve">OOP (Object-oriented programming): a programming model that centers software design around data (objects), rather than functions and </w:t>
-      </w:r>
-      <w:proofErr w:type="gramStart"/>
-      <w:r>
-        <w:t>logic</w:t>
-      </w:r>
-      <w:proofErr w:type="gramEnd"/>
+        <w:t>OOP (Object-oriented programming): a programming model that centers software design around data (objects), rather than functions and logic</w:t>
+      </w:r>
     </w:p>
     <w:p>
       <w:pPr>
@@ -5416,26 +5371,19 @@
         <w:t xml:space="preserve">32-bit integer (unsigned): </w:t>
       </w:r>
       <w:r>
-        <w:t>minimum value of 0 and a maximum value of 4,294,967,295 (</w:t>
-      </w:r>
-      <w:proofErr w:type="spellStart"/>
-      <w:r>
-        <w:t>inclusiv</w:t>
-      </w:r>
-      <w:proofErr w:type="spellEnd"/>
+        <w:t>minimum value of 0 and a maximum value of 4,294,967,295 (inclusiv</w:t>
+      </w:r>
+      <w:r>
+        <w:t>e)</w:t>
+      </w:r>
     </w:p>
     <w:p>
       <w:pPr>
         <w:pStyle w:val="BodyText"/>
       </w:pPr>
       <w:r>
-        <w:t xml:space="preserve">Truncating division: division where a fraction result is converted to an </w:t>
-      </w:r>
-      <w:proofErr w:type="gramStart"/>
-      <w:r>
-        <w:t>integer</w:t>
-      </w:r>
-      <w:proofErr w:type="gramEnd"/>
+        <w:t>Truncating division: division where a fraction result is converted to an integer</w:t>
+      </w:r>
     </w:p>
     <w:p>
       <w:pPr>

</xml_diff>

<commit_message>
Update resources section of the SRS
Fufils pull request #7
</commit_message>
<xml_diff>
--- a/Documentation/Software-Requirements-Spec.docx
+++ b/Documentation/Software-Requirements-Spec.docx
@@ -58,7 +58,7 @@
         <w:rPr>
           <w:sz w:val="28"/>
         </w:rPr>
-        <w:t>3</w:t>
+        <w:t>4</w:t>
       </w:r>
       <w:r>
         <w:rPr>
@@ -109,7 +109,7 @@
       <w:tr>
         <w:tc>
           <w:tcPr>
-            <w:tcW w:w="2301" w:type="dxa"/>
+            <w:tcW w:w="2302" w:type="dxa"/>
             <w:tcBorders>
               <w:top w:val="single" w:sz="6" w:space="0" w:color="000000"/>
               <w:left w:val="single" w:sz="6" w:space="0" w:color="000000"/>
@@ -215,7 +215,7 @@
       <w:tr>
         <w:tc>
           <w:tcPr>
-            <w:tcW w:w="2301" w:type="dxa"/>
+            <w:tcW w:w="2302" w:type="dxa"/>
             <w:tcBorders>
               <w:top w:val="single" w:sz="6" w:space="0" w:color="000000"/>
               <w:left w:val="single" w:sz="6" w:space="0" w:color="000000"/>
@@ -293,7 +293,7 @@
       <w:tr>
         <w:tc>
           <w:tcPr>
-            <w:tcW w:w="2301" w:type="dxa"/>
+            <w:tcW w:w="2302" w:type="dxa"/>
             <w:tcBorders>
               <w:top w:val="single" w:sz="6" w:space="0" w:color="000000"/>
               <w:left w:val="single" w:sz="6" w:space="0" w:color="000000"/>
@@ -371,7 +371,7 @@
       <w:tr>
         <w:tc>
           <w:tcPr>
-            <w:tcW w:w="2301" w:type="dxa"/>
+            <w:tcW w:w="2302" w:type="dxa"/>
             <w:tcBorders>
               <w:top w:val="single" w:sz="6" w:space="0" w:color="000000"/>
               <w:left w:val="single" w:sz="6" w:space="0" w:color="000000"/>
@@ -449,7 +449,7 @@
       <w:tr>
         <w:tc>
           <w:tcPr>
-            <w:tcW w:w="2301" w:type="dxa"/>
+            <w:tcW w:w="2302" w:type="dxa"/>
             <w:tcBorders>
               <w:top w:val="single" w:sz="6" w:space="0" w:color="000000"/>
               <w:left w:val="single" w:sz="6" w:space="0" w:color="000000"/>
@@ -481,13 +481,7 @@
               <w:pStyle w:val="Tabletext"/>
             </w:pPr>
             <w:r>
-              <w:t>&lt;1.</w:t>
-            </w:r>
-            <w:r>
-              <w:t>3</w:t>
-            </w:r>
-            <w:r>
-              <w:t>&gt;</w:t>
+              <w:t>&lt;1.3&gt;</w:t>
             </w:r>
           </w:p>
         </w:tc>
@@ -530,6 +524,90 @@
           </w:p>
         </w:tc>
       </w:tr>
+      <w:tr>
+        <w:tc>
+          <w:tcPr>
+            <w:tcW w:w="2302" w:type="dxa"/>
+            <w:tcBorders>
+              <w:top w:val="single" w:sz="6" w:space="0" w:color="000000"/>
+              <w:left w:val="single" w:sz="6" w:space="0" w:color="000000"/>
+              <w:bottom w:val="single" w:sz="6" w:space="0" w:color="000000"/>
+              <w:right w:val="single" w:sz="6" w:space="0" w:color="000000"/>
+            </w:tcBorders>
+          </w:tcPr>
+          <w:p>
+            <w:pPr>
+              <w:pStyle w:val="Tabletext"/>
+            </w:pPr>
+            <w:r>
+              <w:t>10/13/2023</w:t>
+            </w:r>
+          </w:p>
+        </w:tc>
+        <w:tc>
+          <w:tcPr>
+            <w:tcW w:w="1154" w:type="dxa"/>
+            <w:tcBorders>
+              <w:top w:val="single" w:sz="6" w:space="0" w:color="000000"/>
+              <w:left w:val="single" w:sz="6" w:space="0" w:color="000000"/>
+              <w:bottom w:val="single" w:sz="6" w:space="0" w:color="000000"/>
+              <w:right w:val="single" w:sz="6" w:space="0" w:color="000000"/>
+            </w:tcBorders>
+          </w:tcPr>
+          <w:p>
+            <w:pPr>
+              <w:pStyle w:val="Tabletext"/>
+            </w:pPr>
+            <w:r>
+              <w:t>&lt;1.</w:t>
+            </w:r>
+            <w:r>
+              <w:t>4</w:t>
+            </w:r>
+            <w:r>
+              <w:t>&gt;</w:t>
+            </w:r>
+          </w:p>
+        </w:tc>
+        <w:tc>
+          <w:tcPr>
+            <w:tcW w:w="3747" w:type="dxa"/>
+            <w:tcBorders>
+              <w:top w:val="single" w:sz="6" w:space="0" w:color="000000"/>
+              <w:left w:val="single" w:sz="6" w:space="0" w:color="000000"/>
+              <w:bottom w:val="single" w:sz="6" w:space="0" w:color="000000"/>
+              <w:right w:val="single" w:sz="6" w:space="0" w:color="000000"/>
+            </w:tcBorders>
+          </w:tcPr>
+          <w:p>
+            <w:pPr>
+              <w:pStyle w:val="Tabletext"/>
+            </w:pPr>
+            <w:r>
+              <w:t>Update References</w:t>
+            </w:r>
+          </w:p>
+        </w:tc>
+        <w:tc>
+          <w:tcPr>
+            <w:tcW w:w="2301" w:type="dxa"/>
+            <w:tcBorders>
+              <w:top w:val="single" w:sz="6" w:space="0" w:color="000000"/>
+              <w:left w:val="single" w:sz="6" w:space="0" w:color="000000"/>
+              <w:bottom w:val="single" w:sz="6" w:space="0" w:color="000000"/>
+              <w:right w:val="single" w:sz="6" w:space="0" w:color="000000"/>
+            </w:tcBorders>
+          </w:tcPr>
+          <w:p>
+            <w:pPr>
+              <w:pStyle w:val="Tabletext"/>
+            </w:pPr>
+            <w:r>
+              <w:t>Elizabeth Channel</w:t>
+            </w:r>
+          </w:p>
+        </w:tc>
+      </w:tr>
     </w:tbl>
     <w:p>
       <w:r>
@@ -544,6 +622,14 @@
         <w:lastRenderedPageBreak/>
         <w:t>Table of Contents</w:t>
       </w:r>
+    </w:p>
+    <w:p>
+      <w:pPr>
+        <w:pStyle w:val="TOC1"/>
+        <w:tabs>
+          <w:tab w:val="left" w:pos="432"/>
+        </w:tabs>
+      </w:pPr>
     </w:p>
     <w:p>
       <w:pPr>
@@ -3278,21 +3364,11 @@
       <w:pPr>
         <w:pStyle w:val="Title"/>
       </w:pPr>
-      <w:r>
-        <w:fldChar w:fldCharType="begin"/>
-      </w:r>
-      <w:r>
-        <w:instrText xml:space="preserve"> TITLE </w:instrText>
-      </w:r>
-      <w:r>
-        <w:fldChar w:fldCharType="separate"/>
-      </w:r>
-      <w:r>
-        <w:t>Software Requirements Specifications</w:t>
-      </w:r>
-      <w:r>
-        <w:fldChar w:fldCharType="end"/>
-      </w:r>
+      <w:fldSimple w:instr=" TITLE ">
+        <w:r>
+          <w:t>Software Requirements Specifications</w:t>
+        </w:r>
+      </w:fldSimple>
       <w:r>
         <w:t xml:space="preserve"> </w:t>
       </w:r>
@@ -3452,6 +3528,18 @@
     </w:p>
     <w:p>
       <w:pPr>
+        <w:pStyle w:val="BodyText"/>
+        <w:numPr>
+          <w:ilvl w:val="0"/>
+          <w:numId w:val="3"/>
+        </w:numPr>
+      </w:pPr>
+      <w:r>
+        <w:t>Use Case Specifications Document – 10/13/2023, CAVJAC Group</w:t>
+      </w:r>
+    </w:p>
+    <w:p>
+      <w:pPr>
         <w:pStyle w:val="Heading2"/>
       </w:pPr>
       <w:bookmarkStart w:id="5" w:name="_Toc148026165"/>
@@ -4297,16 +4385,10 @@
         <w:t>Note: this is merely an analogy; use of a stack is not required in implementation; any method which produces the same results is acceptable.</w:t>
       </w:r>
       <w:r>
-        <w:t xml:space="preserve"> The</w:t>
-      </w:r>
-      <w:r>
-        <w:t xml:space="preserve"> </w:t>
-      </w:r>
-      <w:r>
-        <w:t>numeric</w:t>
-      </w:r>
-      <w:r>
-        <w:t xml:space="preserve"> </w:t>
+        <w:t xml:space="preserve"> The </w:t>
+      </w:r>
+      <w:r>
+        <w:t xml:space="preserve">numeric </w:t>
       </w:r>
       <w:r>
         <w:t>value of parentheses shall be equal to the</w:t>
@@ -4844,22 +4926,13 @@
         <w:fldChar w:fldCharType="begin"/>
       </w:r>
       <w:r>
-        <w:instrText xml:space="preserve"> REF _</w:instrText>
-      </w:r>
-      <w:r>
-        <w:instrText>Ref148168571</w:instrText>
-      </w:r>
-      <w:r>
-        <w:instrText xml:space="preserve"> \r \h </w:instrText>
+        <w:instrText xml:space="preserve"> REF _Ref148168571 \r \h </w:instrText>
       </w:r>
       <w:r>
         <w:fldChar w:fldCharType="separate"/>
       </w:r>
       <w:r>
-        <w:t>3.1.5</w:t>
-      </w:r>
-      <w:r>
-        <w:t>.6</w:t>
+        <w:t>3.1.5.6</w:t>
       </w:r>
       <w:r>
         <w:fldChar w:fldCharType="end"/>
@@ -4882,13 +4955,7 @@
         <w:t xml:space="preserve"> and</w:t>
       </w:r>
       <w:r>
-        <w:t xml:space="preserve"> </w:t>
-      </w:r>
-      <w:r>
-        <w:t xml:space="preserve">constant </w:t>
-      </w:r>
-      <w:r>
-        <w:t>numeric values</w:t>
+        <w:t xml:space="preserve"> constant numeric values</w:t>
       </w:r>
       <w:r>
         <w:t xml:space="preserve"> as follows:</w:t>
@@ -5104,22 +5171,13 @@
         <w:fldChar w:fldCharType="begin"/>
       </w:r>
       <w:r>
-        <w:instrText xml:space="preserve"> REF _</w:instrText>
-      </w:r>
-      <w:r>
-        <w:instrText>Ref148168810 \r</w:instrText>
-      </w:r>
-      <w:r>
-        <w:instrText xml:space="preserve"> \h </w:instrText>
+        <w:instrText xml:space="preserve"> REF _Ref148168810 \r \h </w:instrText>
       </w:r>
       <w:r>
         <w:fldChar w:fldCharType="separate"/>
       </w:r>
       <w:r>
-        <w:t>3.1.</w:t>
-      </w:r>
-      <w:r>
-        <w:t>6</w:t>
+        <w:t>3.1.6</w:t>
       </w:r>
       <w:r>
         <w:fldChar w:fldCharType="end"/>
@@ -5253,10 +5311,7 @@
       </w:r>
       <w:proofErr w:type="spellStart"/>
       <w:r>
-        <w:t>c</w:t>
-      </w:r>
-      <w:r>
-        <w:t>++</w:t>
+        <w:t>c++</w:t>
       </w:r>
       <w:proofErr w:type="spellEnd"/>
       <w:r>
@@ -5700,7 +5755,7 @@
               <wp:extent cx="14605" cy="14605"/>
               <wp:effectExtent l="0" t="0" r="0" b="0"/>
               <wp:wrapSquare wrapText="bothSides"/>
-              <wp:docPr id="1" name="Frame1"/>
+              <wp:docPr id="1" name="Rectangle 1"/>
               <wp:cNvGraphicFramePr/>
               <a:graphic xmlns:a="http://schemas.openxmlformats.org/drawingml/2006/main">
                 <a:graphicData uri="http://schemas.microsoft.com/office/word/2010/wordprocessingShape">
@@ -5789,7 +5844,7 @@
         </mc:Choice>
         <mc:Fallback>
           <w:pict>
-            <v:rect w14:anchorId="2EC6ACD6" id="Frame1" o:spid="_x0000_s1026" style="position:absolute;margin-left:-50.05pt;margin-top:.05pt;width:1.15pt;height:1.15pt;z-index:2;visibility:visible;mso-wrap-style:square;mso-wrap-distance-left:0;mso-wrap-distance-top:0;mso-wrap-distance-right:0;mso-wrap-distance-bottom:0;mso-position-horizontal:right;mso-position-horizontal-relative:margin;mso-position-vertical:absolute;mso-position-vertical-relative:text;v-text-anchor:top" o:gfxdata="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" o:allowincell="f" filled="f" stroked="f" strokeweight="0">
+            <v:rect w14:anchorId="2EC6ACD6" id="Rectangle 1" o:spid="_x0000_s1026" style="position:absolute;margin-left:-50.05pt;margin-top:.05pt;width:1.15pt;height:1.15pt;z-index:2;visibility:visible;mso-wrap-style:square;mso-wrap-distance-left:0;mso-wrap-distance-top:0;mso-wrap-distance-right:0;mso-wrap-distance-bottom:0;mso-position-horizontal:right;mso-position-horizontal-relative:margin;mso-position-vertical:absolute;mso-position-vertical-relative:text;v-text-anchor:top" o:gfxdata="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" o:allowincell="f" filled="f" stroked="f" strokeweight="0">
               <v:textbox style="mso-fit-shape-to-text:t" inset="0,0,0,0">
                 <w:txbxContent>
                   <w:p>
@@ -6018,7 +6073,7 @@
   <w:p>
     <w:pPr>
       <w:pBdr>
-        <w:top w:val="single" w:sz="6" w:space="1" w:color="auto"/>
+        <w:top w:val="single" w:sz="6" w:space="1" w:color="000000"/>
       </w:pBdr>
       <w:rPr>
         <w:sz w:val="24"/>
@@ -6116,7 +6171,7 @@
             <w:t xml:space="preserve">  Version:           &lt;1.</w:t>
           </w:r>
           <w:r>
-            <w:t>3</w:t>
+            <w:t>4</w:t>
           </w:r>
           <w:r>
             <w:t>&gt;</w:t>
@@ -6136,21 +6191,11 @@
           </w:tcBorders>
         </w:tcPr>
         <w:p>
-          <w:r>
-            <w:fldChar w:fldCharType="begin"/>
-          </w:r>
-          <w:r>
-            <w:instrText xml:space="preserve"> TITLE </w:instrText>
-          </w:r>
-          <w:r>
-            <w:fldChar w:fldCharType="separate"/>
-          </w:r>
-          <w:r>
-            <w:t>Software Requirements Specifications</w:t>
-          </w:r>
-          <w:r>
-            <w:fldChar w:fldCharType="end"/>
-          </w:r>
+          <w:fldSimple w:instr=" TITLE ">
+            <w:r>
+              <w:t>Software Requirements Specifications</w:t>
+            </w:r>
+          </w:fldSimple>
         </w:p>
       </w:tc>
       <w:tc>
@@ -6165,13 +6210,7 @@
         </w:tcPr>
         <w:p>
           <w:r>
-            <w:t xml:space="preserve">  Date:  10/</w:t>
-          </w:r>
-          <w:r>
-            <w:t>13</w:t>
-          </w:r>
-          <w:r>
-            <w:t>/2023</w:t>
+            <w:t xml:space="preserve">  Date:  10/13/2023</w:t>
           </w:r>
         </w:p>
       </w:tc>
@@ -6951,7 +6990,7 @@
     <w:lsdException w:name="toc 7" w:semiHidden="1" w:uiPriority="39" w:unhideWhenUsed="1"/>
     <w:lsdException w:name="toc 8" w:semiHidden="1" w:uiPriority="39" w:unhideWhenUsed="1"/>
     <w:lsdException w:name="toc 9" w:semiHidden="1" w:uiPriority="39" w:unhideWhenUsed="1"/>
-    <w:lsdException w:name="Normal Indent" w:semiHidden="1" w:unhideWhenUsed="1"/>
+    <w:lsdException w:name="Normal Indent" w:semiHidden="1" w:unhideWhenUsed="1" w:qFormat="1"/>
     <w:lsdException w:name="footnote text" w:semiHidden="1" w:unhideWhenUsed="1"/>
     <w:lsdException w:name="annotation text" w:semiHidden="1" w:unhideWhenUsed="1"/>
     <w:lsdException w:name="header" w:semiHidden="1" w:unhideWhenUsed="1"/>
@@ -6964,7 +7003,7 @@
     <w:lsdException w:name="footnote reference" w:semiHidden="1" w:unhideWhenUsed="1"/>
     <w:lsdException w:name="annotation reference" w:semiHidden="1" w:unhideWhenUsed="1"/>
     <w:lsdException w:name="line number" w:semiHidden="1" w:unhideWhenUsed="1"/>
-    <w:lsdException w:name="page number" w:semiHidden="1" w:unhideWhenUsed="1"/>
+    <w:lsdException w:name="page number" w:semiHidden="1" w:unhideWhenUsed="1" w:qFormat="1"/>
     <w:lsdException w:name="endnote reference" w:semiHidden="1" w:unhideWhenUsed="1"/>
     <w:lsdException w:name="endnote text" w:semiHidden="1" w:unhideWhenUsed="1"/>
     <w:lsdException w:name="table of authorities" w:semiHidden="1" w:unhideWhenUsed="1"/>
@@ -7003,7 +7042,7 @@
     <w:lsdException w:name="Body Text First Indent" w:semiHidden="1" w:unhideWhenUsed="1"/>
     <w:lsdException w:name="Body Text First Indent 2" w:semiHidden="1" w:unhideWhenUsed="1"/>
     <w:lsdException w:name="Note Heading" w:semiHidden="1" w:unhideWhenUsed="1"/>
-    <w:lsdException w:name="Body Text 2" w:semiHidden="1" w:unhideWhenUsed="1"/>
+    <w:lsdException w:name="Body Text 2" w:semiHidden="1" w:unhideWhenUsed="1" w:qFormat="1"/>
     <w:lsdException w:name="Body Text 3" w:semiHidden="1" w:unhideWhenUsed="1"/>
     <w:lsdException w:name="Body Text Indent 2" w:semiHidden="1" w:unhideWhenUsed="1"/>
     <w:lsdException w:name="Body Text Indent 3" w:semiHidden="1" w:unhideWhenUsed="1"/>
@@ -7012,7 +7051,7 @@
     <w:lsdException w:name="FollowedHyperlink" w:semiHidden="1" w:unhideWhenUsed="1"/>
     <w:lsdException w:name="Strong" w:uiPriority="22" w:qFormat="1"/>
     <w:lsdException w:name="Emphasis" w:uiPriority="20" w:qFormat="1"/>
-    <w:lsdException w:name="Document Map" w:semiHidden="1" w:unhideWhenUsed="1"/>
+    <w:lsdException w:name="Document Map" w:semiHidden="1" w:unhideWhenUsed="1" w:qFormat="1"/>
     <w:lsdException w:name="Plain Text" w:semiHidden="1" w:unhideWhenUsed="1"/>
     <w:lsdException w:name="E-mail Signature" w:semiHidden="1" w:unhideWhenUsed="1"/>
     <w:lsdException w:name="HTML Top of Form" w:semiHidden="1" w:unhideWhenUsed="1"/>
@@ -7297,7 +7336,7 @@
     <w:lsdException w:name="Mention" w:semiHidden="1" w:unhideWhenUsed="1"/>
     <w:lsdException w:name="Smart Hyperlink" w:semiHidden="1" w:unhideWhenUsed="1"/>
     <w:lsdException w:name="Hashtag" w:semiHidden="1" w:unhideWhenUsed="1"/>
-    <w:lsdException w:name="Unresolved Mention" w:semiHidden="1" w:unhideWhenUsed="1"/>
+    <w:lsdException w:name="Unresolved Mention" w:semiHidden="1" w:unhideWhenUsed="1" w:qFormat="1"/>
     <w:lsdException w:name="Smart Link" w:semiHidden="1" w:unhideWhenUsed="1"/>
   </w:latentStyles>
   <w:style w:type="paragraph" w:default="1" w:styleId="Normal">
@@ -7490,6 +7529,7 @@
   <w:style w:type="character" w:styleId="PageNumber">
     <w:name w:val="page number"/>
     <w:basedOn w:val="DefaultParagraphFont"/>
+    <w:qFormat/>
   </w:style>
   <w:style w:type="character" w:customStyle="1" w:styleId="FootnoteCharacters">
     <w:name w:val="Footnote Characters"/>
@@ -7502,7 +7542,6 @@
   </w:style>
   <w:style w:type="character" w:styleId="FootnoteReference">
     <w:name w:val="footnote reference"/>
-    <w:semiHidden/>
     <w:rPr>
       <w:sz w:val="20"/>
       <w:vertAlign w:val="superscript"/>
@@ -7536,6 +7575,7 @@
     <w:uiPriority w:val="99"/>
     <w:semiHidden/>
     <w:unhideWhenUsed/>
+    <w:qFormat/>
     <w:rsid w:val="000E13DF"/>
     <w:rPr>
       <w:color w:val="605E5C"/>
@@ -7603,6 +7643,7 @@
   <w:style w:type="paragraph" w:customStyle="1" w:styleId="Paragraph2">
     <w:name w:val="Paragraph2"/>
     <w:basedOn w:val="Normal"/>
+    <w:qFormat/>
     <w:pPr>
       <w:spacing w:before="80"/>
       <w:ind w:left="720"/>
@@ -7646,6 +7687,7 @@
   <w:style w:type="paragraph" w:styleId="NormalIndent">
     <w:name w:val="Normal Indent"/>
     <w:basedOn w:val="Normal"/>
+    <w:qFormat/>
     <w:pPr>
       <w:ind w:left="900" w:hanging="900"/>
     </w:pPr>
@@ -7716,6 +7758,7 @@
   <w:style w:type="paragraph" w:customStyle="1" w:styleId="Bullet1">
     <w:name w:val="Bullet1"/>
     <w:basedOn w:val="Normal"/>
+    <w:qFormat/>
     <w:pPr>
       <w:ind w:left="720" w:hanging="432"/>
     </w:pPr>
@@ -7723,6 +7766,7 @@
   <w:style w:type="paragraph" w:customStyle="1" w:styleId="Bullet2">
     <w:name w:val="Bullet2"/>
     <w:basedOn w:val="Normal"/>
+    <w:qFormat/>
     <w:pPr>
       <w:ind w:left="1440" w:hanging="360"/>
     </w:pPr>
@@ -7733,6 +7777,7 @@
   <w:style w:type="paragraph" w:customStyle="1" w:styleId="Tabletext">
     <w:name w:val="Tabletext"/>
     <w:basedOn w:val="Normal"/>
+    <w:qFormat/>
     <w:pPr>
       <w:keepLines/>
       <w:spacing w:after="120"/>
@@ -7742,6 +7787,7 @@
     <w:name w:val="Document Map"/>
     <w:basedOn w:val="Normal"/>
     <w:semiHidden/>
+    <w:qFormat/>
     <w:pPr>
       <w:shd w:val="clear" w:color="auto" w:fill="000080"/>
     </w:pPr>
@@ -7770,6 +7816,7 @@
   <w:style w:type="paragraph" w:customStyle="1" w:styleId="MainTitle">
     <w:name w:val="Main Title"/>
     <w:basedOn w:val="Normal"/>
+    <w:qFormat/>
     <w:pPr>
       <w:spacing w:before="480" w:after="60" w:line="240" w:lineRule="auto"/>
       <w:jc w:val="center"/>
@@ -7784,6 +7831,7 @@
   <w:style w:type="paragraph" w:customStyle="1" w:styleId="Paragraph1">
     <w:name w:val="Paragraph1"/>
     <w:basedOn w:val="Normal"/>
+    <w:qFormat/>
     <w:pPr>
       <w:spacing w:before="80" w:line="240" w:lineRule="auto"/>
       <w:jc w:val="both"/>
@@ -7792,6 +7840,7 @@
   <w:style w:type="paragraph" w:customStyle="1" w:styleId="Paragraph3">
     <w:name w:val="Paragraph3"/>
     <w:basedOn w:val="Normal"/>
+    <w:qFormat/>
     <w:pPr>
       <w:spacing w:before="80" w:line="240" w:lineRule="auto"/>
       <w:ind w:left="1530"/>
@@ -7801,6 +7850,7 @@
   <w:style w:type="paragraph" w:customStyle="1" w:styleId="Paragraph4">
     <w:name w:val="Paragraph4"/>
     <w:basedOn w:val="Normal"/>
+    <w:qFormat/>
     <w:pPr>
       <w:spacing w:before="80" w:line="240" w:lineRule="auto"/>
       <w:ind w:left="2250"/>
@@ -7864,6 +7914,7 @@
   <w:style w:type="paragraph" w:styleId="BodyText2">
     <w:name w:val="Body Text 2"/>
     <w:basedOn w:val="Normal"/>
+    <w:qFormat/>
     <w:rPr>
       <w:i/>
       <w:color w:val="0000FF"/>
@@ -7884,6 +7935,7 @@
   <w:style w:type="paragraph" w:customStyle="1" w:styleId="Body">
     <w:name w:val="Body"/>
     <w:basedOn w:val="Normal"/>
+    <w:qFormat/>
     <w:pPr>
       <w:widowControl/>
       <w:spacing w:before="120" w:line="240" w:lineRule="auto"/>
@@ -7896,6 +7948,7 @@
   <w:style w:type="paragraph" w:customStyle="1" w:styleId="Bullet">
     <w:name w:val="Bullet"/>
     <w:basedOn w:val="Normal"/>
+    <w:qFormat/>
     <w:pPr>
       <w:widowControl/>
       <w:numPr>
@@ -7917,6 +7970,7 @@
     <w:basedOn w:val="Normal"/>
     <w:next w:val="BodyText"/>
     <w:autoRedefine/>
+    <w:qFormat/>
     <w:pPr>
       <w:spacing w:before="120" w:after="120"/>
       <w:ind w:left="763"/>

</xml_diff>

<commit_message>
Add functional requirements classification
Fufils pull request #8.
</commit_message>
<xml_diff>
--- a/Documentation/Software-Requirements-Spec.docx
+++ b/Documentation/Software-Requirements-Spec.docx
@@ -16,21 +16,11 @@
         <w:pStyle w:val="Title"/>
         <w:jc w:val="right"/>
       </w:pPr>
-      <w:r>
-        <w:fldChar w:fldCharType="begin"/>
-      </w:r>
-      <w:r>
-        <w:instrText xml:space="preserve"> TITLE  \* MERGEFORMAT </w:instrText>
-      </w:r>
-      <w:r>
-        <w:fldChar w:fldCharType="separate"/>
-      </w:r>
-      <w:r>
-        <w:t>Software Requirements Specifications</w:t>
-      </w:r>
-      <w:r>
-        <w:fldChar w:fldCharType="end"/>
-      </w:r>
+      <w:fldSimple w:instr=" TITLE  \* MERGEFORMAT ">
+        <w:r>
+          <w:t>Software Requirements Specifications</w:t>
+        </w:r>
+      </w:fldSimple>
     </w:p>
     <w:p>
       <w:pPr>
@@ -58,7 +48,7 @@
         <w:rPr>
           <w:sz w:val="28"/>
         </w:rPr>
-        <w:t>4</w:t>
+        <w:t>5</w:t>
       </w:r>
       <w:r>
         <w:rPr>
@@ -462,7 +452,13 @@
               <w:pStyle w:val="Tabletext"/>
             </w:pPr>
             <w:r>
-              <w:t>10/13/2023</w:t>
+              <w:t>10/1</w:t>
+            </w:r>
+            <w:r>
+              <w:t>4</w:t>
+            </w:r>
+            <w:r>
+              <w:t>/2023</w:t>
             </w:r>
           </w:p>
         </w:tc>
@@ -540,7 +536,13 @@
               <w:pStyle w:val="Tabletext"/>
             </w:pPr>
             <w:r>
-              <w:t>10/13/2023</w:t>
+              <w:t>10/1</w:t>
+            </w:r>
+            <w:r>
+              <w:t>4</w:t>
+            </w:r>
+            <w:r>
+              <w:t>/2023</w:t>
             </w:r>
           </w:p>
         </w:tc>
@@ -559,13 +561,7 @@
               <w:pStyle w:val="Tabletext"/>
             </w:pPr>
             <w:r>
-              <w:t>&lt;1.</w:t>
-            </w:r>
-            <w:r>
-              <w:t>4</w:t>
-            </w:r>
-            <w:r>
-              <w:t>&gt;</w:t>
+              <w:t>&lt;1.4&gt;</w:t>
             </w:r>
           </w:p>
         </w:tc>
@@ -608,6 +604,84 @@
           </w:p>
         </w:tc>
       </w:tr>
+      <w:tr>
+        <w:tc>
+          <w:tcPr>
+            <w:tcW w:w="2302" w:type="dxa"/>
+            <w:tcBorders>
+              <w:top w:val="single" w:sz="6" w:space="0" w:color="000000"/>
+              <w:left w:val="single" w:sz="6" w:space="0" w:color="000000"/>
+              <w:bottom w:val="single" w:sz="6" w:space="0" w:color="000000"/>
+              <w:right w:val="single" w:sz="6" w:space="0" w:color="000000"/>
+            </w:tcBorders>
+          </w:tcPr>
+          <w:p>
+            <w:pPr>
+              <w:pStyle w:val="Tabletext"/>
+            </w:pPr>
+            <w:r>
+              <w:t>10/14/2023</w:t>
+            </w:r>
+          </w:p>
+        </w:tc>
+        <w:tc>
+          <w:tcPr>
+            <w:tcW w:w="1154" w:type="dxa"/>
+            <w:tcBorders>
+              <w:top w:val="single" w:sz="6" w:space="0" w:color="000000"/>
+              <w:left w:val="single" w:sz="6" w:space="0" w:color="000000"/>
+              <w:bottom w:val="single" w:sz="6" w:space="0" w:color="000000"/>
+              <w:right w:val="single" w:sz="6" w:space="0" w:color="000000"/>
+            </w:tcBorders>
+          </w:tcPr>
+          <w:p>
+            <w:pPr>
+              <w:pStyle w:val="Tabletext"/>
+            </w:pPr>
+            <w:r>
+              <w:t>&lt;1.5&gt;</w:t>
+            </w:r>
+          </w:p>
+        </w:tc>
+        <w:tc>
+          <w:tcPr>
+            <w:tcW w:w="3747" w:type="dxa"/>
+            <w:tcBorders>
+              <w:top w:val="single" w:sz="6" w:space="0" w:color="000000"/>
+              <w:left w:val="single" w:sz="6" w:space="0" w:color="000000"/>
+              <w:bottom w:val="single" w:sz="6" w:space="0" w:color="000000"/>
+              <w:right w:val="single" w:sz="6" w:space="0" w:color="000000"/>
+            </w:tcBorders>
+          </w:tcPr>
+          <w:p>
+            <w:pPr>
+              <w:pStyle w:val="Tabletext"/>
+            </w:pPr>
+            <w:r>
+              <w:t>Added Functional Requirement Classifications</w:t>
+            </w:r>
+          </w:p>
+        </w:tc>
+        <w:tc>
+          <w:tcPr>
+            <w:tcW w:w="2301" w:type="dxa"/>
+            <w:tcBorders>
+              <w:top w:val="single" w:sz="6" w:space="0" w:color="000000"/>
+              <w:left w:val="single" w:sz="6" w:space="0" w:color="000000"/>
+              <w:bottom w:val="single" w:sz="6" w:space="0" w:color="000000"/>
+              <w:right w:val="single" w:sz="6" w:space="0" w:color="000000"/>
+            </w:tcBorders>
+          </w:tcPr>
+          <w:p>
+            <w:pPr>
+              <w:pStyle w:val="Tabletext"/>
+            </w:pPr>
+            <w:r>
+              <w:t xml:space="preserve">Ashley Vierling </w:t>
+            </w:r>
+          </w:p>
+        </w:tc>
+      </w:tr>
     </w:tbl>
     <w:p>
       <w:r>
@@ -3328,22 +3402,11 @@
       <w:r>
         <w:br w:type="page"/>
       </w:r>
-      <w:r>
-        <w:lastRenderedPageBreak/>
-        <w:fldChar w:fldCharType="begin"/>
-      </w:r>
-      <w:r>
-        <w:instrText xml:space="preserve"> TITLE  \* MERGEFORMAT </w:instrText>
-      </w:r>
-      <w:r>
-        <w:fldChar w:fldCharType="separate"/>
-      </w:r>
-      <w:r>
-        <w:t>Software Requirements Specifications</w:t>
-      </w:r>
-      <w:r>
-        <w:fldChar w:fldCharType="end"/>
-      </w:r>
+      <w:fldSimple w:instr=" TITLE  \* MERGEFORMAT ">
+        <w:r>
+          <w:t>Software Requirements Specifications</w:t>
+        </w:r>
+      </w:fldSimple>
     </w:p>
     <w:p>
       <w:pPr>
@@ -5365,7 +5428,7 @@
     </w:p>
     <w:tbl>
       <w:tblPr>
-        <w:tblW w:w="9072" w:type="dxa"/>
+        <w:tblW w:w="9075" w:type="dxa"/>
         <w:tblInd w:w="496" w:type="dxa"/>
         <w:tblLayout w:type="fixed"/>
         <w:tblCellMar>
@@ -5375,8 +5438,8 @@
         <w:tblLook w:val="0000" w:firstRow="0" w:lastRow="0" w:firstColumn="0" w:lastColumn="0" w:noHBand="0" w:noVBand="0"/>
       </w:tblPr>
       <w:tblGrid>
-        <w:gridCol w:w="7088"/>
-        <w:gridCol w:w="1984"/>
+        <w:gridCol w:w="7089"/>
+        <w:gridCol w:w="1986"/>
       </w:tblGrid>
       <w:tr>
         <w:trPr>
@@ -5384,7 +5447,7 @@
         </w:trPr>
         <w:tc>
           <w:tcPr>
-            <w:tcW w:w="7087" w:type="dxa"/>
+            <w:tcW w:w="7089" w:type="dxa"/>
             <w:tcBorders>
               <w:top w:val="single" w:sz="12" w:space="0" w:color="000000"/>
               <w:left w:val="single" w:sz="12" w:space="0" w:color="000000"/>
@@ -5414,7 +5477,7 @@
         </w:tc>
         <w:tc>
           <w:tcPr>
-            <w:tcW w:w="1984" w:type="dxa"/>
+            <w:tcW w:w="1986" w:type="dxa"/>
             <w:tcBorders>
               <w:top w:val="single" w:sz="12" w:space="0" w:color="000000"/>
               <w:left w:val="single" w:sz="12" w:space="0" w:color="000000"/>
@@ -5445,11 +5508,1123 @@
         </w:tc>
       </w:tr>
       <w:tr>
+        <w:tblPrEx>
+          <w:tblBorders>
+            <w:top w:val="single" w:sz="12" w:space="0" w:color="000000"/>
+            <w:left w:val="single" w:sz="12" w:space="0" w:color="000000"/>
+            <w:bottom w:val="single" w:sz="12" w:space="0" w:color="000000"/>
+            <w:right w:val="single" w:sz="12" w:space="0" w:color="000000"/>
+            <w:insideH w:val="single" w:sz="6" w:space="0" w:color="000000"/>
+            <w:insideV w:val="single" w:sz="6" w:space="0" w:color="000000"/>
+          </w:tblBorders>
+          <w:tblCellMar>
+            <w:left w:w="108" w:type="dxa"/>
+            <w:right w:w="108" w:type="dxa"/>
+          </w:tblCellMar>
+          <w:tblLook w:val="04A0" w:firstRow="1" w:lastRow="0" w:firstColumn="1" w:lastColumn="0" w:noHBand="0" w:noVBand="1"/>
+        </w:tblPrEx>
         <w:tc>
           <w:tcPr>
-            <w:tcW w:w="7087" w:type="dxa"/>
+            <w:tcW w:w="7089" w:type="dxa"/>
             <w:tcBorders>
               <w:top w:val="single" w:sz="12" w:space="0" w:color="000000"/>
+              <w:left w:val="single" w:sz="12" w:space="0" w:color="000000"/>
+              <w:bottom w:val="single" w:sz="6" w:space="0" w:color="000000"/>
+              <w:right w:val="single" w:sz="12" w:space="0" w:color="000000"/>
+            </w:tcBorders>
+            <w:hideMark/>
+          </w:tcPr>
+          <w:p>
+            <w:pPr>
+              <w:spacing w:before="120" w:after="120"/>
+            </w:pPr>
+            <w:r>
+              <w:t>Binary Operators</w:t>
+            </w:r>
+          </w:p>
+        </w:tc>
+        <w:tc>
+          <w:tcPr>
+            <w:tcW w:w="1986" w:type="dxa"/>
+            <w:tcBorders>
+              <w:top w:val="single" w:sz="12" w:space="0" w:color="000000"/>
+              <w:left w:val="single" w:sz="12" w:space="0" w:color="000000"/>
+              <w:bottom w:val="single" w:sz="6" w:space="0" w:color="000000"/>
+              <w:right w:val="single" w:sz="12" w:space="0" w:color="000000"/>
+            </w:tcBorders>
+            <w:hideMark/>
+          </w:tcPr>
+          <w:p>
+            <w:pPr>
+              <w:tabs>
+                <w:tab w:val="center" w:pos="4320"/>
+                <w:tab w:val="right" w:pos="8640"/>
+              </w:tabs>
+              <w:spacing w:before="120" w:after="120"/>
+              <w:jc w:val="center"/>
+              <w:rPr>
+                <w:color w:val="000000"/>
+              </w:rPr>
+            </w:pPr>
+            <w:r>
+              <w:t>Essential</w:t>
+            </w:r>
+          </w:p>
+        </w:tc>
+      </w:tr>
+      <w:tr>
+        <w:tblPrEx>
+          <w:tblBorders>
+            <w:top w:val="single" w:sz="12" w:space="0" w:color="000000"/>
+            <w:left w:val="single" w:sz="12" w:space="0" w:color="000000"/>
+            <w:bottom w:val="single" w:sz="12" w:space="0" w:color="000000"/>
+            <w:right w:val="single" w:sz="12" w:space="0" w:color="000000"/>
+            <w:insideH w:val="single" w:sz="6" w:space="0" w:color="000000"/>
+            <w:insideV w:val="single" w:sz="6" w:space="0" w:color="000000"/>
+          </w:tblBorders>
+          <w:tblCellMar>
+            <w:left w:w="108" w:type="dxa"/>
+            <w:right w:w="108" w:type="dxa"/>
+          </w:tblCellMar>
+          <w:tblLook w:val="04A0" w:firstRow="1" w:lastRow="0" w:firstColumn="1" w:lastColumn="0" w:noHBand="0" w:noVBand="1"/>
+        </w:tblPrEx>
+        <w:tc>
+          <w:tcPr>
+            <w:tcW w:w="7089" w:type="dxa"/>
+            <w:tcBorders>
+              <w:top w:val="single" w:sz="6" w:space="0" w:color="000000"/>
+              <w:left w:val="single" w:sz="12" w:space="0" w:color="000000"/>
+              <w:bottom w:val="single" w:sz="6" w:space="0" w:color="000000"/>
+              <w:right w:val="single" w:sz="12" w:space="0" w:color="000000"/>
+            </w:tcBorders>
+            <w:hideMark/>
+          </w:tcPr>
+          <w:p>
+            <w:pPr>
+              <w:spacing w:before="120" w:after="120"/>
+            </w:pPr>
+            <w:r>
+              <w:t>Addition</w:t>
+            </w:r>
+          </w:p>
+        </w:tc>
+        <w:tc>
+          <w:tcPr>
+            <w:tcW w:w="1986" w:type="dxa"/>
+            <w:tcBorders>
+              <w:top w:val="single" w:sz="6" w:space="0" w:color="000000"/>
+              <w:left w:val="single" w:sz="12" w:space="0" w:color="000000"/>
+              <w:bottom w:val="single" w:sz="6" w:space="0" w:color="000000"/>
+              <w:right w:val="single" w:sz="12" w:space="0" w:color="000000"/>
+            </w:tcBorders>
+            <w:hideMark/>
+          </w:tcPr>
+          <w:p>
+            <w:pPr>
+              <w:tabs>
+                <w:tab w:val="center" w:pos="4320"/>
+                <w:tab w:val="right" w:pos="8640"/>
+              </w:tabs>
+              <w:spacing w:before="120" w:after="120"/>
+              <w:jc w:val="center"/>
+              <w:rPr>
+                <w:color w:val="000000"/>
+              </w:rPr>
+            </w:pPr>
+            <w:r>
+              <w:t>Essential</w:t>
+            </w:r>
+          </w:p>
+        </w:tc>
+      </w:tr>
+      <w:tr>
+        <w:tblPrEx>
+          <w:tblBorders>
+            <w:top w:val="single" w:sz="12" w:space="0" w:color="000000"/>
+            <w:left w:val="single" w:sz="12" w:space="0" w:color="000000"/>
+            <w:bottom w:val="single" w:sz="12" w:space="0" w:color="000000"/>
+            <w:right w:val="single" w:sz="12" w:space="0" w:color="000000"/>
+            <w:insideH w:val="single" w:sz="6" w:space="0" w:color="000000"/>
+            <w:insideV w:val="single" w:sz="6" w:space="0" w:color="000000"/>
+          </w:tblBorders>
+          <w:tblCellMar>
+            <w:left w:w="108" w:type="dxa"/>
+            <w:right w:w="108" w:type="dxa"/>
+          </w:tblCellMar>
+          <w:tblLook w:val="04A0" w:firstRow="1" w:lastRow="0" w:firstColumn="1" w:lastColumn="0" w:noHBand="0" w:noVBand="1"/>
+        </w:tblPrEx>
+        <w:tc>
+          <w:tcPr>
+            <w:tcW w:w="7089" w:type="dxa"/>
+            <w:tcBorders>
+              <w:top w:val="single" w:sz="6" w:space="0" w:color="000000"/>
+              <w:left w:val="single" w:sz="12" w:space="0" w:color="000000"/>
+              <w:bottom w:val="single" w:sz="6" w:space="0" w:color="000000"/>
+              <w:right w:val="single" w:sz="12" w:space="0" w:color="000000"/>
+            </w:tcBorders>
+            <w:hideMark/>
+          </w:tcPr>
+          <w:p>
+            <w:pPr>
+              <w:spacing w:before="120" w:after="120"/>
+            </w:pPr>
+            <w:r>
+              <w:t>Subtraction</w:t>
+            </w:r>
+          </w:p>
+        </w:tc>
+        <w:tc>
+          <w:tcPr>
+            <w:tcW w:w="1986" w:type="dxa"/>
+            <w:tcBorders>
+              <w:top w:val="single" w:sz="6" w:space="0" w:color="000000"/>
+              <w:left w:val="single" w:sz="12" w:space="0" w:color="000000"/>
+              <w:bottom w:val="single" w:sz="6" w:space="0" w:color="000000"/>
+              <w:right w:val="single" w:sz="12" w:space="0" w:color="000000"/>
+            </w:tcBorders>
+            <w:hideMark/>
+          </w:tcPr>
+          <w:p>
+            <w:pPr>
+              <w:tabs>
+                <w:tab w:val="center" w:pos="4320"/>
+                <w:tab w:val="right" w:pos="8640"/>
+              </w:tabs>
+              <w:spacing w:before="120" w:after="120"/>
+              <w:jc w:val="center"/>
+              <w:rPr>
+                <w:color w:val="000000"/>
+              </w:rPr>
+            </w:pPr>
+            <w:r>
+              <w:t>Essential</w:t>
+            </w:r>
+          </w:p>
+        </w:tc>
+      </w:tr>
+      <w:tr>
+        <w:tblPrEx>
+          <w:tblBorders>
+            <w:top w:val="single" w:sz="12" w:space="0" w:color="000000"/>
+            <w:left w:val="single" w:sz="12" w:space="0" w:color="000000"/>
+            <w:bottom w:val="single" w:sz="12" w:space="0" w:color="000000"/>
+            <w:right w:val="single" w:sz="12" w:space="0" w:color="000000"/>
+            <w:insideH w:val="single" w:sz="6" w:space="0" w:color="000000"/>
+            <w:insideV w:val="single" w:sz="6" w:space="0" w:color="000000"/>
+          </w:tblBorders>
+          <w:tblCellMar>
+            <w:left w:w="108" w:type="dxa"/>
+            <w:right w:w="108" w:type="dxa"/>
+          </w:tblCellMar>
+          <w:tblLook w:val="04A0" w:firstRow="1" w:lastRow="0" w:firstColumn="1" w:lastColumn="0" w:noHBand="0" w:noVBand="1"/>
+        </w:tblPrEx>
+        <w:tc>
+          <w:tcPr>
+            <w:tcW w:w="7089" w:type="dxa"/>
+            <w:tcBorders>
+              <w:top w:val="single" w:sz="6" w:space="0" w:color="000000"/>
+              <w:left w:val="single" w:sz="12" w:space="0" w:color="000000"/>
+              <w:bottom w:val="single" w:sz="6" w:space="0" w:color="000000"/>
+              <w:right w:val="single" w:sz="12" w:space="0" w:color="000000"/>
+            </w:tcBorders>
+            <w:hideMark/>
+          </w:tcPr>
+          <w:p>
+            <w:pPr>
+              <w:spacing w:before="120" w:after="120"/>
+            </w:pPr>
+            <w:r>
+              <w:t>Multiplication</w:t>
+            </w:r>
+          </w:p>
+        </w:tc>
+        <w:tc>
+          <w:tcPr>
+            <w:tcW w:w="1986" w:type="dxa"/>
+            <w:tcBorders>
+              <w:top w:val="single" w:sz="6" w:space="0" w:color="000000"/>
+              <w:left w:val="single" w:sz="12" w:space="0" w:color="000000"/>
+              <w:bottom w:val="single" w:sz="6" w:space="0" w:color="000000"/>
+              <w:right w:val="single" w:sz="12" w:space="0" w:color="000000"/>
+            </w:tcBorders>
+            <w:hideMark/>
+          </w:tcPr>
+          <w:p>
+            <w:pPr>
+              <w:tabs>
+                <w:tab w:val="center" w:pos="4320"/>
+                <w:tab w:val="right" w:pos="8640"/>
+              </w:tabs>
+              <w:spacing w:before="120" w:after="120"/>
+              <w:jc w:val="center"/>
+              <w:rPr>
+                <w:color w:val="000000"/>
+              </w:rPr>
+            </w:pPr>
+            <w:r>
+              <w:t>Essential</w:t>
+            </w:r>
+          </w:p>
+        </w:tc>
+      </w:tr>
+      <w:tr>
+        <w:tblPrEx>
+          <w:tblBorders>
+            <w:top w:val="single" w:sz="12" w:space="0" w:color="000000"/>
+            <w:left w:val="single" w:sz="12" w:space="0" w:color="000000"/>
+            <w:bottom w:val="single" w:sz="12" w:space="0" w:color="000000"/>
+            <w:right w:val="single" w:sz="12" w:space="0" w:color="000000"/>
+            <w:insideH w:val="single" w:sz="6" w:space="0" w:color="000000"/>
+            <w:insideV w:val="single" w:sz="6" w:space="0" w:color="000000"/>
+          </w:tblBorders>
+          <w:tblCellMar>
+            <w:left w:w="108" w:type="dxa"/>
+            <w:right w:w="108" w:type="dxa"/>
+          </w:tblCellMar>
+          <w:tblLook w:val="04A0" w:firstRow="1" w:lastRow="0" w:firstColumn="1" w:lastColumn="0" w:noHBand="0" w:noVBand="1"/>
+        </w:tblPrEx>
+        <w:tc>
+          <w:tcPr>
+            <w:tcW w:w="7089" w:type="dxa"/>
+            <w:tcBorders>
+              <w:top w:val="single" w:sz="6" w:space="0" w:color="000000"/>
+              <w:left w:val="single" w:sz="12" w:space="0" w:color="000000"/>
+              <w:bottom w:val="single" w:sz="6" w:space="0" w:color="000000"/>
+              <w:right w:val="single" w:sz="12" w:space="0" w:color="000000"/>
+            </w:tcBorders>
+            <w:hideMark/>
+          </w:tcPr>
+          <w:p>
+            <w:pPr>
+              <w:spacing w:before="120" w:after="120"/>
+            </w:pPr>
+            <w:r>
+              <w:t>Division</w:t>
+            </w:r>
+          </w:p>
+        </w:tc>
+        <w:tc>
+          <w:tcPr>
+            <w:tcW w:w="1986" w:type="dxa"/>
+            <w:tcBorders>
+              <w:top w:val="single" w:sz="6" w:space="0" w:color="000000"/>
+              <w:left w:val="single" w:sz="12" w:space="0" w:color="000000"/>
+              <w:bottom w:val="single" w:sz="6" w:space="0" w:color="000000"/>
+              <w:right w:val="single" w:sz="12" w:space="0" w:color="000000"/>
+            </w:tcBorders>
+            <w:hideMark/>
+          </w:tcPr>
+          <w:p>
+            <w:pPr>
+              <w:tabs>
+                <w:tab w:val="center" w:pos="4320"/>
+                <w:tab w:val="right" w:pos="8640"/>
+              </w:tabs>
+              <w:spacing w:before="120" w:after="120"/>
+              <w:jc w:val="center"/>
+              <w:rPr>
+                <w:color w:val="000000"/>
+              </w:rPr>
+            </w:pPr>
+            <w:r>
+              <w:t>Essential</w:t>
+            </w:r>
+          </w:p>
+        </w:tc>
+      </w:tr>
+      <w:tr>
+        <w:tblPrEx>
+          <w:tblBorders>
+            <w:top w:val="single" w:sz="12" w:space="0" w:color="000000"/>
+            <w:left w:val="single" w:sz="12" w:space="0" w:color="000000"/>
+            <w:bottom w:val="single" w:sz="12" w:space="0" w:color="000000"/>
+            <w:right w:val="single" w:sz="12" w:space="0" w:color="000000"/>
+            <w:insideH w:val="single" w:sz="6" w:space="0" w:color="000000"/>
+            <w:insideV w:val="single" w:sz="6" w:space="0" w:color="000000"/>
+          </w:tblBorders>
+          <w:tblCellMar>
+            <w:left w:w="108" w:type="dxa"/>
+            <w:right w:w="108" w:type="dxa"/>
+          </w:tblCellMar>
+          <w:tblLook w:val="04A0" w:firstRow="1" w:lastRow="0" w:firstColumn="1" w:lastColumn="0" w:noHBand="0" w:noVBand="1"/>
+        </w:tblPrEx>
+        <w:tc>
+          <w:tcPr>
+            <w:tcW w:w="7089" w:type="dxa"/>
+            <w:tcBorders>
+              <w:top w:val="single" w:sz="6" w:space="0" w:color="000000"/>
+              <w:left w:val="single" w:sz="12" w:space="0" w:color="000000"/>
+              <w:bottom w:val="single" w:sz="6" w:space="0" w:color="000000"/>
+              <w:right w:val="single" w:sz="12" w:space="0" w:color="000000"/>
+            </w:tcBorders>
+            <w:hideMark/>
+          </w:tcPr>
+          <w:p>
+            <w:pPr>
+              <w:spacing w:before="120" w:after="120"/>
+            </w:pPr>
+            <w:r>
+              <w:t>Modulo</w:t>
+            </w:r>
+          </w:p>
+        </w:tc>
+        <w:tc>
+          <w:tcPr>
+            <w:tcW w:w="1986" w:type="dxa"/>
+            <w:tcBorders>
+              <w:top w:val="single" w:sz="6" w:space="0" w:color="000000"/>
+              <w:left w:val="single" w:sz="12" w:space="0" w:color="000000"/>
+              <w:bottom w:val="single" w:sz="6" w:space="0" w:color="000000"/>
+              <w:right w:val="single" w:sz="12" w:space="0" w:color="000000"/>
+            </w:tcBorders>
+            <w:hideMark/>
+          </w:tcPr>
+          <w:p>
+            <w:pPr>
+              <w:tabs>
+                <w:tab w:val="center" w:pos="4320"/>
+                <w:tab w:val="right" w:pos="8640"/>
+              </w:tabs>
+              <w:spacing w:before="120" w:after="120"/>
+              <w:jc w:val="center"/>
+              <w:rPr>
+                <w:color w:val="000000"/>
+              </w:rPr>
+            </w:pPr>
+            <w:r>
+              <w:t>Essential</w:t>
+            </w:r>
+          </w:p>
+        </w:tc>
+      </w:tr>
+      <w:tr>
+        <w:tblPrEx>
+          <w:tblBorders>
+            <w:top w:val="single" w:sz="12" w:space="0" w:color="000000"/>
+            <w:left w:val="single" w:sz="12" w:space="0" w:color="000000"/>
+            <w:bottom w:val="single" w:sz="12" w:space="0" w:color="000000"/>
+            <w:right w:val="single" w:sz="12" w:space="0" w:color="000000"/>
+            <w:insideH w:val="single" w:sz="6" w:space="0" w:color="000000"/>
+            <w:insideV w:val="single" w:sz="6" w:space="0" w:color="000000"/>
+          </w:tblBorders>
+          <w:tblCellMar>
+            <w:left w:w="108" w:type="dxa"/>
+            <w:right w:w="108" w:type="dxa"/>
+          </w:tblCellMar>
+          <w:tblLook w:val="04A0" w:firstRow="1" w:lastRow="0" w:firstColumn="1" w:lastColumn="0" w:noHBand="0" w:noVBand="1"/>
+        </w:tblPrEx>
+        <w:tc>
+          <w:tcPr>
+            <w:tcW w:w="7089" w:type="dxa"/>
+            <w:tcBorders>
+              <w:top w:val="single" w:sz="6" w:space="0" w:color="000000"/>
+              <w:left w:val="single" w:sz="12" w:space="0" w:color="000000"/>
+              <w:bottom w:val="single" w:sz="6" w:space="0" w:color="000000"/>
+              <w:right w:val="single" w:sz="12" w:space="0" w:color="000000"/>
+            </w:tcBorders>
+            <w:hideMark/>
+          </w:tcPr>
+          <w:p>
+            <w:pPr>
+              <w:spacing w:before="120" w:after="120"/>
+            </w:pPr>
+            <w:r>
+              <w:t>Exponentiation</w:t>
+            </w:r>
+          </w:p>
+        </w:tc>
+        <w:tc>
+          <w:tcPr>
+            <w:tcW w:w="1986" w:type="dxa"/>
+            <w:tcBorders>
+              <w:top w:val="single" w:sz="6" w:space="0" w:color="000000"/>
+              <w:left w:val="single" w:sz="12" w:space="0" w:color="000000"/>
+              <w:bottom w:val="single" w:sz="6" w:space="0" w:color="000000"/>
+              <w:right w:val="single" w:sz="12" w:space="0" w:color="000000"/>
+            </w:tcBorders>
+            <w:hideMark/>
+          </w:tcPr>
+          <w:p>
+            <w:pPr>
+              <w:tabs>
+                <w:tab w:val="center" w:pos="4320"/>
+                <w:tab w:val="right" w:pos="8640"/>
+              </w:tabs>
+              <w:spacing w:before="120" w:after="120"/>
+              <w:jc w:val="center"/>
+              <w:rPr>
+                <w:color w:val="000000"/>
+              </w:rPr>
+            </w:pPr>
+            <w:r>
+              <w:t>Essential</w:t>
+            </w:r>
+          </w:p>
+        </w:tc>
+      </w:tr>
+      <w:tr>
+        <w:tblPrEx>
+          <w:tblBorders>
+            <w:top w:val="single" w:sz="12" w:space="0" w:color="000000"/>
+            <w:left w:val="single" w:sz="12" w:space="0" w:color="000000"/>
+            <w:bottom w:val="single" w:sz="12" w:space="0" w:color="000000"/>
+            <w:right w:val="single" w:sz="12" w:space="0" w:color="000000"/>
+            <w:insideH w:val="single" w:sz="6" w:space="0" w:color="000000"/>
+            <w:insideV w:val="single" w:sz="6" w:space="0" w:color="000000"/>
+          </w:tblBorders>
+          <w:tblCellMar>
+            <w:left w:w="108" w:type="dxa"/>
+            <w:right w:w="108" w:type="dxa"/>
+          </w:tblCellMar>
+          <w:tblLook w:val="04A0" w:firstRow="1" w:lastRow="0" w:firstColumn="1" w:lastColumn="0" w:noHBand="0" w:noVBand="1"/>
+        </w:tblPrEx>
+        <w:tc>
+          <w:tcPr>
+            <w:tcW w:w="7089" w:type="dxa"/>
+            <w:tcBorders>
+              <w:top w:val="single" w:sz="6" w:space="0" w:color="000000"/>
+              <w:left w:val="single" w:sz="12" w:space="0" w:color="000000"/>
+              <w:bottom w:val="single" w:sz="6" w:space="0" w:color="000000"/>
+              <w:right w:val="single" w:sz="12" w:space="0" w:color="000000"/>
+            </w:tcBorders>
+            <w:hideMark/>
+          </w:tcPr>
+          <w:p>
+            <w:pPr>
+              <w:spacing w:before="120" w:after="120"/>
+            </w:pPr>
+            <w:r>
+              <w:t>Unary Operations</w:t>
+            </w:r>
+          </w:p>
+        </w:tc>
+        <w:tc>
+          <w:tcPr>
+            <w:tcW w:w="1986" w:type="dxa"/>
+            <w:tcBorders>
+              <w:top w:val="single" w:sz="6" w:space="0" w:color="000000"/>
+              <w:left w:val="single" w:sz="12" w:space="0" w:color="000000"/>
+              <w:bottom w:val="single" w:sz="6" w:space="0" w:color="000000"/>
+              <w:right w:val="single" w:sz="12" w:space="0" w:color="000000"/>
+            </w:tcBorders>
+            <w:hideMark/>
+          </w:tcPr>
+          <w:p>
+            <w:pPr>
+              <w:tabs>
+                <w:tab w:val="center" w:pos="4320"/>
+                <w:tab w:val="right" w:pos="8640"/>
+              </w:tabs>
+              <w:spacing w:before="120" w:after="120"/>
+              <w:jc w:val="center"/>
+              <w:rPr>
+                <w:color w:val="000000"/>
+              </w:rPr>
+            </w:pPr>
+            <w:r>
+              <w:t>Essential</w:t>
+            </w:r>
+          </w:p>
+        </w:tc>
+      </w:tr>
+      <w:tr>
+        <w:tblPrEx>
+          <w:tblBorders>
+            <w:top w:val="single" w:sz="12" w:space="0" w:color="000000"/>
+            <w:left w:val="single" w:sz="12" w:space="0" w:color="000000"/>
+            <w:bottom w:val="single" w:sz="12" w:space="0" w:color="000000"/>
+            <w:right w:val="single" w:sz="12" w:space="0" w:color="000000"/>
+            <w:insideH w:val="single" w:sz="6" w:space="0" w:color="000000"/>
+            <w:insideV w:val="single" w:sz="6" w:space="0" w:color="000000"/>
+          </w:tblBorders>
+          <w:tblCellMar>
+            <w:left w:w="108" w:type="dxa"/>
+            <w:right w:w="108" w:type="dxa"/>
+          </w:tblCellMar>
+          <w:tblLook w:val="04A0" w:firstRow="1" w:lastRow="0" w:firstColumn="1" w:lastColumn="0" w:noHBand="0" w:noVBand="1"/>
+        </w:tblPrEx>
+        <w:tc>
+          <w:tcPr>
+            <w:tcW w:w="7089" w:type="dxa"/>
+            <w:tcBorders>
+              <w:top w:val="single" w:sz="6" w:space="0" w:color="000000"/>
+              <w:left w:val="single" w:sz="12" w:space="0" w:color="000000"/>
+              <w:bottom w:val="single" w:sz="6" w:space="0" w:color="000000"/>
+              <w:right w:val="single" w:sz="12" w:space="0" w:color="000000"/>
+            </w:tcBorders>
+            <w:hideMark/>
+          </w:tcPr>
+          <w:p>
+            <w:pPr>
+              <w:spacing w:before="120" w:after="120"/>
+            </w:pPr>
+            <w:r>
+              <w:t>Negation</w:t>
+            </w:r>
+          </w:p>
+        </w:tc>
+        <w:tc>
+          <w:tcPr>
+            <w:tcW w:w="1986" w:type="dxa"/>
+            <w:tcBorders>
+              <w:top w:val="single" w:sz="6" w:space="0" w:color="000000"/>
+              <w:left w:val="single" w:sz="12" w:space="0" w:color="000000"/>
+              <w:bottom w:val="single" w:sz="6" w:space="0" w:color="000000"/>
+              <w:right w:val="single" w:sz="12" w:space="0" w:color="000000"/>
+            </w:tcBorders>
+            <w:hideMark/>
+          </w:tcPr>
+          <w:p>
+            <w:pPr>
+              <w:tabs>
+                <w:tab w:val="center" w:pos="4320"/>
+                <w:tab w:val="right" w:pos="8640"/>
+              </w:tabs>
+              <w:spacing w:before="120" w:after="120"/>
+              <w:jc w:val="center"/>
+              <w:rPr>
+                <w:color w:val="000000"/>
+              </w:rPr>
+            </w:pPr>
+            <w:r>
+              <w:t>Essential</w:t>
+            </w:r>
+          </w:p>
+        </w:tc>
+      </w:tr>
+      <w:tr>
+        <w:tblPrEx>
+          <w:tblBorders>
+            <w:top w:val="single" w:sz="12" w:space="0" w:color="000000"/>
+            <w:left w:val="single" w:sz="12" w:space="0" w:color="000000"/>
+            <w:bottom w:val="single" w:sz="12" w:space="0" w:color="000000"/>
+            <w:right w:val="single" w:sz="12" w:space="0" w:color="000000"/>
+            <w:insideH w:val="single" w:sz="6" w:space="0" w:color="000000"/>
+            <w:insideV w:val="single" w:sz="6" w:space="0" w:color="000000"/>
+          </w:tblBorders>
+          <w:tblCellMar>
+            <w:left w:w="108" w:type="dxa"/>
+            <w:right w:w="108" w:type="dxa"/>
+          </w:tblCellMar>
+          <w:tblLook w:val="04A0" w:firstRow="1" w:lastRow="0" w:firstColumn="1" w:lastColumn="0" w:noHBand="0" w:noVBand="1"/>
+        </w:tblPrEx>
+        <w:tc>
+          <w:tcPr>
+            <w:tcW w:w="7089" w:type="dxa"/>
+            <w:tcBorders>
+              <w:top w:val="single" w:sz="6" w:space="0" w:color="000000"/>
+              <w:left w:val="single" w:sz="12" w:space="0" w:color="000000"/>
+              <w:bottom w:val="single" w:sz="6" w:space="0" w:color="000000"/>
+              <w:right w:val="single" w:sz="12" w:space="0" w:color="000000"/>
+            </w:tcBorders>
+            <w:hideMark/>
+          </w:tcPr>
+          <w:p>
+            <w:pPr>
+              <w:spacing w:before="120" w:after="120"/>
+            </w:pPr>
+            <w:r>
+              <w:t>Absolute Value</w:t>
+            </w:r>
+          </w:p>
+        </w:tc>
+        <w:tc>
+          <w:tcPr>
+            <w:tcW w:w="1986" w:type="dxa"/>
+            <w:tcBorders>
+              <w:top w:val="single" w:sz="6" w:space="0" w:color="000000"/>
+              <w:left w:val="single" w:sz="12" w:space="0" w:color="000000"/>
+              <w:bottom w:val="single" w:sz="6" w:space="0" w:color="000000"/>
+              <w:right w:val="single" w:sz="12" w:space="0" w:color="000000"/>
+            </w:tcBorders>
+            <w:hideMark/>
+          </w:tcPr>
+          <w:p>
+            <w:pPr>
+              <w:tabs>
+                <w:tab w:val="center" w:pos="4320"/>
+                <w:tab w:val="right" w:pos="8640"/>
+              </w:tabs>
+              <w:spacing w:before="120" w:after="120"/>
+              <w:jc w:val="center"/>
+              <w:rPr>
+                <w:color w:val="000000"/>
+              </w:rPr>
+            </w:pPr>
+            <w:r>
+              <w:t>Essential</w:t>
+            </w:r>
+          </w:p>
+        </w:tc>
+      </w:tr>
+      <w:tr>
+        <w:tblPrEx>
+          <w:tblBorders>
+            <w:top w:val="single" w:sz="12" w:space="0" w:color="000000"/>
+            <w:left w:val="single" w:sz="12" w:space="0" w:color="000000"/>
+            <w:bottom w:val="single" w:sz="12" w:space="0" w:color="000000"/>
+            <w:right w:val="single" w:sz="12" w:space="0" w:color="000000"/>
+            <w:insideH w:val="single" w:sz="6" w:space="0" w:color="000000"/>
+            <w:insideV w:val="single" w:sz="6" w:space="0" w:color="000000"/>
+          </w:tblBorders>
+          <w:tblCellMar>
+            <w:left w:w="108" w:type="dxa"/>
+            <w:right w:w="108" w:type="dxa"/>
+          </w:tblCellMar>
+          <w:tblLook w:val="04A0" w:firstRow="1" w:lastRow="0" w:firstColumn="1" w:lastColumn="0" w:noHBand="0" w:noVBand="1"/>
+        </w:tblPrEx>
+        <w:tc>
+          <w:tcPr>
+            <w:tcW w:w="7089" w:type="dxa"/>
+            <w:tcBorders>
+              <w:top w:val="single" w:sz="6" w:space="0" w:color="000000"/>
+              <w:left w:val="single" w:sz="12" w:space="0" w:color="000000"/>
+              <w:bottom w:val="single" w:sz="6" w:space="0" w:color="000000"/>
+              <w:right w:val="single" w:sz="12" w:space="0" w:color="000000"/>
+            </w:tcBorders>
+            <w:hideMark/>
+          </w:tcPr>
+          <w:p>
+            <w:pPr>
+              <w:spacing w:before="120" w:after="120"/>
+            </w:pPr>
+            <w:r>
+              <w:t xml:space="preserve">Parentheses </w:t>
+            </w:r>
+          </w:p>
+        </w:tc>
+        <w:tc>
+          <w:tcPr>
+            <w:tcW w:w="1986" w:type="dxa"/>
+            <w:tcBorders>
+              <w:top w:val="single" w:sz="6" w:space="0" w:color="000000"/>
+              <w:left w:val="single" w:sz="12" w:space="0" w:color="000000"/>
+              <w:bottom w:val="single" w:sz="6" w:space="0" w:color="000000"/>
+              <w:right w:val="single" w:sz="12" w:space="0" w:color="000000"/>
+            </w:tcBorders>
+            <w:hideMark/>
+          </w:tcPr>
+          <w:p>
+            <w:pPr>
+              <w:tabs>
+                <w:tab w:val="center" w:pos="4320"/>
+                <w:tab w:val="right" w:pos="8640"/>
+              </w:tabs>
+              <w:spacing w:before="120" w:after="120"/>
+              <w:jc w:val="center"/>
+              <w:rPr>
+                <w:color w:val="000000"/>
+              </w:rPr>
+            </w:pPr>
+            <w:r>
+              <w:t>Essential</w:t>
+            </w:r>
+          </w:p>
+        </w:tc>
+      </w:tr>
+      <w:tr>
+        <w:tblPrEx>
+          <w:tblBorders>
+            <w:top w:val="single" w:sz="12" w:space="0" w:color="000000"/>
+            <w:left w:val="single" w:sz="12" w:space="0" w:color="000000"/>
+            <w:bottom w:val="single" w:sz="12" w:space="0" w:color="000000"/>
+            <w:right w:val="single" w:sz="12" w:space="0" w:color="000000"/>
+            <w:insideH w:val="single" w:sz="6" w:space="0" w:color="000000"/>
+            <w:insideV w:val="single" w:sz="6" w:space="0" w:color="000000"/>
+          </w:tblBorders>
+          <w:tblCellMar>
+            <w:left w:w="108" w:type="dxa"/>
+            <w:right w:w="108" w:type="dxa"/>
+          </w:tblCellMar>
+          <w:tblLook w:val="04A0" w:firstRow="1" w:lastRow="0" w:firstColumn="1" w:lastColumn="0" w:noHBand="0" w:noVBand="1"/>
+        </w:tblPrEx>
+        <w:tc>
+          <w:tcPr>
+            <w:tcW w:w="7089" w:type="dxa"/>
+            <w:tcBorders>
+              <w:top w:val="single" w:sz="6" w:space="0" w:color="000000"/>
+              <w:left w:val="single" w:sz="12" w:space="0" w:color="000000"/>
+              <w:bottom w:val="single" w:sz="6" w:space="0" w:color="000000"/>
+              <w:right w:val="single" w:sz="12" w:space="0" w:color="000000"/>
+            </w:tcBorders>
+            <w:hideMark/>
+          </w:tcPr>
+          <w:p>
+            <w:pPr>
+              <w:spacing w:before="120" w:after="120"/>
+            </w:pPr>
+            <w:r>
+              <w:t>Operator Precedence</w:t>
+            </w:r>
+          </w:p>
+        </w:tc>
+        <w:tc>
+          <w:tcPr>
+            <w:tcW w:w="1986" w:type="dxa"/>
+            <w:tcBorders>
+              <w:top w:val="single" w:sz="6" w:space="0" w:color="000000"/>
+              <w:left w:val="single" w:sz="12" w:space="0" w:color="000000"/>
+              <w:bottom w:val="single" w:sz="6" w:space="0" w:color="000000"/>
+              <w:right w:val="single" w:sz="12" w:space="0" w:color="000000"/>
+            </w:tcBorders>
+            <w:hideMark/>
+          </w:tcPr>
+          <w:p>
+            <w:pPr>
+              <w:tabs>
+                <w:tab w:val="center" w:pos="4320"/>
+                <w:tab w:val="right" w:pos="8640"/>
+              </w:tabs>
+              <w:spacing w:before="120" w:after="120"/>
+              <w:jc w:val="center"/>
+              <w:rPr>
+                <w:color w:val="000000"/>
+              </w:rPr>
+            </w:pPr>
+            <w:r>
+              <w:t>Essential</w:t>
+            </w:r>
+          </w:p>
+        </w:tc>
+      </w:tr>
+      <w:tr>
+        <w:tblPrEx>
+          <w:tblBorders>
+            <w:top w:val="single" w:sz="12" w:space="0" w:color="000000"/>
+            <w:left w:val="single" w:sz="12" w:space="0" w:color="000000"/>
+            <w:bottom w:val="single" w:sz="12" w:space="0" w:color="000000"/>
+            <w:right w:val="single" w:sz="12" w:space="0" w:color="000000"/>
+            <w:insideH w:val="single" w:sz="6" w:space="0" w:color="000000"/>
+            <w:insideV w:val="single" w:sz="6" w:space="0" w:color="000000"/>
+          </w:tblBorders>
+          <w:tblCellMar>
+            <w:left w:w="108" w:type="dxa"/>
+            <w:right w:w="108" w:type="dxa"/>
+          </w:tblCellMar>
+          <w:tblLook w:val="04A0" w:firstRow="1" w:lastRow="0" w:firstColumn="1" w:lastColumn="0" w:noHBand="0" w:noVBand="1"/>
+        </w:tblPrEx>
+        <w:tc>
+          <w:tcPr>
+            <w:tcW w:w="7089" w:type="dxa"/>
+            <w:tcBorders>
+              <w:top w:val="single" w:sz="6" w:space="0" w:color="000000"/>
+              <w:left w:val="single" w:sz="12" w:space="0" w:color="000000"/>
+              <w:bottom w:val="single" w:sz="6" w:space="0" w:color="000000"/>
+              <w:right w:val="single" w:sz="12" w:space="0" w:color="000000"/>
+            </w:tcBorders>
+            <w:hideMark/>
+          </w:tcPr>
+          <w:p>
+            <w:pPr>
+              <w:spacing w:before="120" w:after="120"/>
+            </w:pPr>
+            <w:r>
+              <w:t>Missing Operand Error</w:t>
+            </w:r>
+          </w:p>
+        </w:tc>
+        <w:tc>
+          <w:tcPr>
+            <w:tcW w:w="1986" w:type="dxa"/>
+            <w:tcBorders>
+              <w:top w:val="single" w:sz="6" w:space="0" w:color="000000"/>
+              <w:left w:val="single" w:sz="12" w:space="0" w:color="000000"/>
+              <w:bottom w:val="single" w:sz="6" w:space="0" w:color="000000"/>
+              <w:right w:val="single" w:sz="12" w:space="0" w:color="000000"/>
+            </w:tcBorders>
+            <w:hideMark/>
+          </w:tcPr>
+          <w:p>
+            <w:pPr>
+              <w:tabs>
+                <w:tab w:val="center" w:pos="4320"/>
+                <w:tab w:val="right" w:pos="8640"/>
+              </w:tabs>
+              <w:spacing w:before="120" w:after="120"/>
+              <w:jc w:val="center"/>
+              <w:rPr>
+                <w:color w:val="000000"/>
+              </w:rPr>
+            </w:pPr>
+            <w:r>
+              <w:t>Essential</w:t>
+            </w:r>
+          </w:p>
+        </w:tc>
+      </w:tr>
+      <w:tr>
+        <w:tblPrEx>
+          <w:tblBorders>
+            <w:top w:val="single" w:sz="12" w:space="0" w:color="000000"/>
+            <w:left w:val="single" w:sz="12" w:space="0" w:color="000000"/>
+            <w:bottom w:val="single" w:sz="12" w:space="0" w:color="000000"/>
+            <w:right w:val="single" w:sz="12" w:space="0" w:color="000000"/>
+            <w:insideH w:val="single" w:sz="6" w:space="0" w:color="000000"/>
+            <w:insideV w:val="single" w:sz="6" w:space="0" w:color="000000"/>
+          </w:tblBorders>
+          <w:tblCellMar>
+            <w:left w:w="108" w:type="dxa"/>
+            <w:right w:w="108" w:type="dxa"/>
+          </w:tblCellMar>
+          <w:tblLook w:val="04A0" w:firstRow="1" w:lastRow="0" w:firstColumn="1" w:lastColumn="0" w:noHBand="0" w:noVBand="1"/>
+        </w:tblPrEx>
+        <w:tc>
+          <w:tcPr>
+            <w:tcW w:w="7089" w:type="dxa"/>
+            <w:tcBorders>
+              <w:top w:val="single" w:sz="6" w:space="0" w:color="000000"/>
+              <w:left w:val="single" w:sz="12" w:space="0" w:color="000000"/>
+              <w:bottom w:val="single" w:sz="6" w:space="0" w:color="000000"/>
+              <w:right w:val="single" w:sz="12" w:space="0" w:color="000000"/>
+            </w:tcBorders>
+            <w:hideMark/>
+          </w:tcPr>
+          <w:p>
+            <w:pPr>
+              <w:spacing w:before="120" w:after="120"/>
+            </w:pPr>
+            <w:r>
+              <w:t>Operator as Operand Error</w:t>
+            </w:r>
+          </w:p>
+        </w:tc>
+        <w:tc>
+          <w:tcPr>
+            <w:tcW w:w="1986" w:type="dxa"/>
+            <w:tcBorders>
+              <w:top w:val="single" w:sz="6" w:space="0" w:color="000000"/>
+              <w:left w:val="single" w:sz="12" w:space="0" w:color="000000"/>
+              <w:bottom w:val="single" w:sz="6" w:space="0" w:color="000000"/>
+              <w:right w:val="single" w:sz="12" w:space="0" w:color="000000"/>
+            </w:tcBorders>
+            <w:hideMark/>
+          </w:tcPr>
+          <w:p>
+            <w:pPr>
+              <w:tabs>
+                <w:tab w:val="center" w:pos="4320"/>
+                <w:tab w:val="right" w:pos="8640"/>
+              </w:tabs>
+              <w:spacing w:before="120" w:after="120"/>
+              <w:jc w:val="center"/>
+            </w:pPr>
+            <w:r>
+              <w:t>Essential</w:t>
+            </w:r>
+          </w:p>
+        </w:tc>
+      </w:tr>
+      <w:tr>
+        <w:tblPrEx>
+          <w:tblBorders>
+            <w:top w:val="single" w:sz="12" w:space="0" w:color="000000"/>
+            <w:left w:val="single" w:sz="12" w:space="0" w:color="000000"/>
+            <w:bottom w:val="single" w:sz="12" w:space="0" w:color="000000"/>
+            <w:right w:val="single" w:sz="12" w:space="0" w:color="000000"/>
+            <w:insideH w:val="single" w:sz="6" w:space="0" w:color="000000"/>
+            <w:insideV w:val="single" w:sz="6" w:space="0" w:color="000000"/>
+          </w:tblBorders>
+          <w:tblCellMar>
+            <w:left w:w="108" w:type="dxa"/>
+            <w:right w:w="108" w:type="dxa"/>
+          </w:tblCellMar>
+          <w:tblLook w:val="04A0" w:firstRow="1" w:lastRow="0" w:firstColumn="1" w:lastColumn="0" w:noHBand="0" w:noVBand="1"/>
+        </w:tblPrEx>
+        <w:tc>
+          <w:tcPr>
+            <w:tcW w:w="7089" w:type="dxa"/>
+            <w:tcBorders>
+              <w:top w:val="single" w:sz="6" w:space="0" w:color="000000"/>
+              <w:left w:val="single" w:sz="12" w:space="0" w:color="000000"/>
+              <w:bottom w:val="single" w:sz="6" w:space="0" w:color="000000"/>
+              <w:right w:val="single" w:sz="12" w:space="0" w:color="000000"/>
+            </w:tcBorders>
+            <w:hideMark/>
+          </w:tcPr>
+          <w:p>
+            <w:pPr>
+              <w:spacing w:before="120" w:after="120"/>
+            </w:pPr>
+            <w:r>
+              <w:t>Divide by Zero Error</w:t>
+            </w:r>
+          </w:p>
+        </w:tc>
+        <w:tc>
+          <w:tcPr>
+            <w:tcW w:w="1986" w:type="dxa"/>
+            <w:tcBorders>
+              <w:top w:val="single" w:sz="6" w:space="0" w:color="000000"/>
+              <w:left w:val="single" w:sz="12" w:space="0" w:color="000000"/>
+              <w:bottom w:val="single" w:sz="6" w:space="0" w:color="000000"/>
+              <w:right w:val="single" w:sz="12" w:space="0" w:color="000000"/>
+            </w:tcBorders>
+            <w:hideMark/>
+          </w:tcPr>
+          <w:p>
+            <w:pPr>
+              <w:tabs>
+                <w:tab w:val="center" w:pos="4320"/>
+                <w:tab w:val="right" w:pos="8640"/>
+              </w:tabs>
+              <w:spacing w:before="120" w:after="120"/>
+              <w:jc w:val="center"/>
+            </w:pPr>
+            <w:r>
+              <w:t>Essential</w:t>
+            </w:r>
+          </w:p>
+        </w:tc>
+      </w:tr>
+      <w:tr>
+        <w:tblPrEx>
+          <w:tblBorders>
+            <w:top w:val="single" w:sz="12" w:space="0" w:color="000000"/>
+            <w:left w:val="single" w:sz="12" w:space="0" w:color="000000"/>
+            <w:bottom w:val="single" w:sz="12" w:space="0" w:color="000000"/>
+            <w:right w:val="single" w:sz="12" w:space="0" w:color="000000"/>
+            <w:insideH w:val="single" w:sz="6" w:space="0" w:color="000000"/>
+            <w:insideV w:val="single" w:sz="6" w:space="0" w:color="000000"/>
+          </w:tblBorders>
+          <w:tblCellMar>
+            <w:left w:w="108" w:type="dxa"/>
+            <w:right w:w="108" w:type="dxa"/>
+          </w:tblCellMar>
+          <w:tblLook w:val="04A0" w:firstRow="1" w:lastRow="0" w:firstColumn="1" w:lastColumn="0" w:noHBand="0" w:noVBand="1"/>
+        </w:tblPrEx>
+        <w:tc>
+          <w:tcPr>
+            <w:tcW w:w="7089" w:type="dxa"/>
+            <w:tcBorders>
+              <w:top w:val="single" w:sz="6" w:space="0" w:color="000000"/>
+              <w:left w:val="single" w:sz="12" w:space="0" w:color="000000"/>
+              <w:bottom w:val="single" w:sz="6" w:space="0" w:color="000000"/>
+              <w:right w:val="single" w:sz="12" w:space="0" w:color="000000"/>
+            </w:tcBorders>
+            <w:hideMark/>
+          </w:tcPr>
+          <w:p>
+            <w:pPr>
+              <w:spacing w:before="120" w:after="120"/>
+            </w:pPr>
+            <w:r>
+              <w:lastRenderedPageBreak/>
+              <w:t>Negative Operand Error</w:t>
+            </w:r>
+          </w:p>
+        </w:tc>
+        <w:tc>
+          <w:tcPr>
+            <w:tcW w:w="1986" w:type="dxa"/>
+            <w:tcBorders>
+              <w:top w:val="single" w:sz="6" w:space="0" w:color="000000"/>
+              <w:left w:val="single" w:sz="12" w:space="0" w:color="000000"/>
+              <w:bottom w:val="single" w:sz="6" w:space="0" w:color="000000"/>
+              <w:right w:val="single" w:sz="12" w:space="0" w:color="000000"/>
+            </w:tcBorders>
+            <w:hideMark/>
+          </w:tcPr>
+          <w:p>
+            <w:pPr>
+              <w:tabs>
+                <w:tab w:val="center" w:pos="4320"/>
+                <w:tab w:val="right" w:pos="8640"/>
+              </w:tabs>
+              <w:spacing w:before="120" w:after="120"/>
+              <w:jc w:val="center"/>
+            </w:pPr>
+            <w:r>
+              <w:t>Essential</w:t>
+            </w:r>
+          </w:p>
+        </w:tc>
+      </w:tr>
+      <w:tr>
+        <w:tblPrEx>
+          <w:tblBorders>
+            <w:top w:val="single" w:sz="12" w:space="0" w:color="000000"/>
+            <w:left w:val="single" w:sz="12" w:space="0" w:color="000000"/>
+            <w:bottom w:val="single" w:sz="12" w:space="0" w:color="000000"/>
+            <w:right w:val="single" w:sz="12" w:space="0" w:color="000000"/>
+            <w:insideH w:val="single" w:sz="6" w:space="0" w:color="000000"/>
+            <w:insideV w:val="single" w:sz="6" w:space="0" w:color="000000"/>
+          </w:tblBorders>
+          <w:tblCellMar>
+            <w:left w:w="108" w:type="dxa"/>
+            <w:right w:w="108" w:type="dxa"/>
+          </w:tblCellMar>
+          <w:tblLook w:val="04A0" w:firstRow="1" w:lastRow="0" w:firstColumn="1" w:lastColumn="0" w:noHBand="0" w:noVBand="1"/>
+        </w:tblPrEx>
+        <w:tc>
+          <w:tcPr>
+            <w:tcW w:w="7089" w:type="dxa"/>
+            <w:tcBorders>
+              <w:top w:val="single" w:sz="6" w:space="0" w:color="000000"/>
+              <w:left w:val="single" w:sz="12" w:space="0" w:color="000000"/>
+              <w:bottom w:val="single" w:sz="6" w:space="0" w:color="000000"/>
+              <w:right w:val="single" w:sz="12" w:space="0" w:color="000000"/>
+            </w:tcBorders>
+            <w:hideMark/>
+          </w:tcPr>
+          <w:p>
+            <w:pPr>
+              <w:spacing w:before="120" w:after="120"/>
+            </w:pPr>
+            <w:r>
+              <w:t xml:space="preserve">Unmatched Parentheses Error </w:t>
+            </w:r>
+          </w:p>
+        </w:tc>
+        <w:tc>
+          <w:tcPr>
+            <w:tcW w:w="1986" w:type="dxa"/>
+            <w:tcBorders>
+              <w:top w:val="single" w:sz="6" w:space="0" w:color="000000"/>
+              <w:left w:val="single" w:sz="12" w:space="0" w:color="000000"/>
+              <w:bottom w:val="single" w:sz="6" w:space="0" w:color="000000"/>
+              <w:right w:val="single" w:sz="12" w:space="0" w:color="000000"/>
+            </w:tcBorders>
+            <w:hideMark/>
+          </w:tcPr>
+          <w:p>
+            <w:pPr>
+              <w:tabs>
+                <w:tab w:val="center" w:pos="4320"/>
+                <w:tab w:val="right" w:pos="8640"/>
+              </w:tabs>
+              <w:spacing w:before="120" w:after="120"/>
+              <w:jc w:val="center"/>
+              <w:rPr>
+                <w:color w:val="000000"/>
+              </w:rPr>
+            </w:pPr>
+            <w:r>
+              <w:t>Essential</w:t>
+            </w:r>
+          </w:p>
+        </w:tc>
+      </w:tr>
+      <w:tr>
+        <w:tblPrEx>
+          <w:tblBorders>
+            <w:top w:val="single" w:sz="12" w:space="0" w:color="000000"/>
+            <w:left w:val="single" w:sz="12" w:space="0" w:color="000000"/>
+            <w:bottom w:val="single" w:sz="12" w:space="0" w:color="000000"/>
+            <w:right w:val="single" w:sz="12" w:space="0" w:color="000000"/>
+            <w:insideH w:val="single" w:sz="6" w:space="0" w:color="000000"/>
+            <w:insideV w:val="single" w:sz="6" w:space="0" w:color="000000"/>
+          </w:tblBorders>
+          <w:tblCellMar>
+            <w:left w:w="108" w:type="dxa"/>
+            <w:right w:w="108" w:type="dxa"/>
+          </w:tblCellMar>
+          <w:tblLook w:val="04A0" w:firstRow="1" w:lastRow="0" w:firstColumn="1" w:lastColumn="0" w:noHBand="0" w:noVBand="1"/>
+        </w:tblPrEx>
+        <w:tc>
+          <w:tcPr>
+            <w:tcW w:w="7089" w:type="dxa"/>
+            <w:tcBorders>
+              <w:top w:val="single" w:sz="6" w:space="0" w:color="000000"/>
               <w:left w:val="single" w:sz="12" w:space="0" w:color="000000"/>
               <w:bottom w:val="single" w:sz="6" w:space="0" w:color="000000"/>
               <w:right w:val="single" w:sz="12" w:space="0" w:color="000000"/>
@@ -5460,15 +6635,15 @@
               <w:spacing w:before="120" w:after="120"/>
             </w:pPr>
             <w:r>
-              <w:t>...</w:t>
+              <w:t>Invalid Symbol Error</w:t>
             </w:r>
           </w:p>
         </w:tc>
         <w:tc>
           <w:tcPr>
-            <w:tcW w:w="1984" w:type="dxa"/>
+            <w:tcW w:w="1986" w:type="dxa"/>
             <w:tcBorders>
-              <w:top w:val="single" w:sz="12" w:space="0" w:color="000000"/>
+              <w:top w:val="single" w:sz="6" w:space="0" w:color="000000"/>
               <w:left w:val="single" w:sz="12" w:space="0" w:color="000000"/>
               <w:bottom w:val="single" w:sz="6" w:space="0" w:color="000000"/>
               <w:right w:val="single" w:sz="12" w:space="0" w:color="000000"/>
@@ -5476,49 +6651,211 @@
           </w:tcPr>
           <w:p>
             <w:pPr>
-              <w:pStyle w:val="Footer"/>
+              <w:tabs>
+                <w:tab w:val="center" w:pos="4320"/>
+                <w:tab w:val="right" w:pos="8640"/>
+              </w:tabs>
               <w:spacing w:before="120" w:after="120"/>
               <w:jc w:val="center"/>
             </w:pPr>
+            <w:r>
+              <w:t>Essential</w:t>
+            </w:r>
           </w:p>
         </w:tc>
       </w:tr>
       <w:tr>
+        <w:tblPrEx>
+          <w:tblBorders>
+            <w:top w:val="single" w:sz="12" w:space="0" w:color="000000"/>
+            <w:left w:val="single" w:sz="12" w:space="0" w:color="000000"/>
+            <w:bottom w:val="single" w:sz="12" w:space="0" w:color="000000"/>
+            <w:right w:val="single" w:sz="12" w:space="0" w:color="000000"/>
+            <w:insideH w:val="single" w:sz="6" w:space="0" w:color="000000"/>
+            <w:insideV w:val="single" w:sz="6" w:space="0" w:color="000000"/>
+          </w:tblBorders>
+          <w:tblCellMar>
+            <w:left w:w="108" w:type="dxa"/>
+            <w:right w:w="108" w:type="dxa"/>
+          </w:tblCellMar>
+          <w:tblLook w:val="04A0" w:firstRow="1" w:lastRow="0" w:firstColumn="1" w:lastColumn="0" w:noHBand="0" w:noVBand="1"/>
+        </w:tblPrEx>
         <w:tc>
           <w:tcPr>
-            <w:tcW w:w="7087" w:type="dxa"/>
+            <w:tcW w:w="7089" w:type="dxa"/>
+            <w:tcBorders>
+              <w:top w:val="single" w:sz="6" w:space="0" w:color="000000"/>
+              <w:left w:val="single" w:sz="12" w:space="0" w:color="000000"/>
+              <w:bottom w:val="single" w:sz="6" w:space="0" w:color="000000"/>
+              <w:right w:val="single" w:sz="12" w:space="0" w:color="000000"/>
+            </w:tcBorders>
+            <w:hideMark/>
+          </w:tcPr>
+          <w:p>
+            <w:pPr>
+              <w:spacing w:before="120" w:after="120"/>
+            </w:pPr>
+            <w:r>
+              <w:t xml:space="preserve">User Input </w:t>
+            </w:r>
+          </w:p>
+        </w:tc>
+        <w:tc>
+          <w:tcPr>
+            <w:tcW w:w="1986" w:type="dxa"/>
+            <w:tcBorders>
+              <w:top w:val="single" w:sz="6" w:space="0" w:color="000000"/>
+              <w:left w:val="single" w:sz="12" w:space="0" w:color="000000"/>
+              <w:bottom w:val="single" w:sz="6" w:space="0" w:color="000000"/>
+              <w:right w:val="single" w:sz="12" w:space="0" w:color="000000"/>
+            </w:tcBorders>
+            <w:hideMark/>
+          </w:tcPr>
+          <w:p>
+            <w:pPr>
+              <w:tabs>
+                <w:tab w:val="center" w:pos="4320"/>
+                <w:tab w:val="right" w:pos="8640"/>
+              </w:tabs>
+              <w:spacing w:before="120" w:after="120"/>
+              <w:jc w:val="center"/>
+              <w:rPr>
+                <w:color w:val="000000"/>
+              </w:rPr>
+            </w:pPr>
+            <w:r>
+              <w:t>Essential</w:t>
+            </w:r>
+          </w:p>
+        </w:tc>
+      </w:tr>
+      <w:tr>
+        <w:tblPrEx>
+          <w:tblBorders>
+            <w:top w:val="single" w:sz="12" w:space="0" w:color="000000"/>
+            <w:left w:val="single" w:sz="12" w:space="0" w:color="000000"/>
+            <w:bottom w:val="single" w:sz="12" w:space="0" w:color="000000"/>
+            <w:right w:val="single" w:sz="12" w:space="0" w:color="000000"/>
+            <w:insideH w:val="single" w:sz="6" w:space="0" w:color="000000"/>
+            <w:insideV w:val="single" w:sz="6" w:space="0" w:color="000000"/>
+          </w:tblBorders>
+          <w:tblCellMar>
+            <w:left w:w="108" w:type="dxa"/>
+            <w:right w:w="108" w:type="dxa"/>
+          </w:tblCellMar>
+          <w:tblLook w:val="04A0" w:firstRow="1" w:lastRow="0" w:firstColumn="1" w:lastColumn="0" w:noHBand="0" w:noVBand="1"/>
+        </w:tblPrEx>
+        <w:tc>
+          <w:tcPr>
+            <w:tcW w:w="7089" w:type="dxa"/>
+            <w:tcBorders>
+              <w:top w:val="single" w:sz="6" w:space="0" w:color="000000"/>
+              <w:left w:val="single" w:sz="12" w:space="0" w:color="000000"/>
+              <w:bottom w:val="single" w:sz="6" w:space="0" w:color="000000"/>
+              <w:right w:val="single" w:sz="12" w:space="0" w:color="000000"/>
+            </w:tcBorders>
+            <w:hideMark/>
+          </w:tcPr>
+          <w:p>
+            <w:pPr>
+              <w:spacing w:before="120" w:after="120"/>
+            </w:pPr>
+            <w:r>
+              <w:t xml:space="preserve">System Output </w:t>
+            </w:r>
+          </w:p>
+        </w:tc>
+        <w:tc>
+          <w:tcPr>
+            <w:tcW w:w="1986" w:type="dxa"/>
+            <w:tcBorders>
+              <w:top w:val="single" w:sz="6" w:space="0" w:color="000000"/>
+              <w:left w:val="single" w:sz="12" w:space="0" w:color="000000"/>
+              <w:bottom w:val="single" w:sz="6" w:space="0" w:color="000000"/>
+              <w:right w:val="single" w:sz="12" w:space="0" w:color="000000"/>
+            </w:tcBorders>
+            <w:hideMark/>
+          </w:tcPr>
+          <w:p>
+            <w:pPr>
+              <w:tabs>
+                <w:tab w:val="center" w:pos="4320"/>
+                <w:tab w:val="right" w:pos="8640"/>
+              </w:tabs>
+              <w:spacing w:before="120" w:after="120"/>
+              <w:jc w:val="center"/>
+              <w:rPr>
+                <w:color w:val="000000"/>
+              </w:rPr>
+            </w:pPr>
+            <w:r>
+              <w:t>Essential</w:t>
+            </w:r>
+          </w:p>
+        </w:tc>
+      </w:tr>
+      <w:tr>
+        <w:tblPrEx>
+          <w:tblBorders>
+            <w:top w:val="single" w:sz="12" w:space="0" w:color="000000"/>
+            <w:left w:val="single" w:sz="12" w:space="0" w:color="000000"/>
+            <w:bottom w:val="single" w:sz="12" w:space="0" w:color="000000"/>
+            <w:right w:val="single" w:sz="12" w:space="0" w:color="000000"/>
+            <w:insideH w:val="single" w:sz="6" w:space="0" w:color="000000"/>
+            <w:insideV w:val="single" w:sz="6" w:space="0" w:color="000000"/>
+          </w:tblBorders>
+          <w:tblCellMar>
+            <w:left w:w="108" w:type="dxa"/>
+            <w:right w:w="108" w:type="dxa"/>
+          </w:tblCellMar>
+          <w:tblLook w:val="04A0" w:firstRow="1" w:lastRow="0" w:firstColumn="1" w:lastColumn="0" w:noHBand="0" w:noVBand="1"/>
+        </w:tblPrEx>
+        <w:tc>
+          <w:tcPr>
+            <w:tcW w:w="7089" w:type="dxa"/>
             <w:tcBorders>
               <w:top w:val="single" w:sz="6" w:space="0" w:color="000000"/>
               <w:left w:val="single" w:sz="12" w:space="0" w:color="000000"/>
               <w:bottom w:val="single" w:sz="12" w:space="0" w:color="000000"/>
               <w:right w:val="single" w:sz="12" w:space="0" w:color="000000"/>
             </w:tcBorders>
+            <w:hideMark/>
           </w:tcPr>
           <w:p>
             <w:pPr>
               <w:spacing w:before="120" w:after="120"/>
             </w:pPr>
             <w:r>
-              <w:t>...</w:t>
+              <w:t xml:space="preserve">User Interface </w:t>
             </w:r>
           </w:p>
         </w:tc>
         <w:tc>
           <w:tcPr>
-            <w:tcW w:w="1984" w:type="dxa"/>
+            <w:tcW w:w="1986" w:type="dxa"/>
             <w:tcBorders>
               <w:top w:val="single" w:sz="6" w:space="0" w:color="000000"/>
               <w:left w:val="single" w:sz="12" w:space="0" w:color="000000"/>
               <w:bottom w:val="single" w:sz="12" w:space="0" w:color="000000"/>
               <w:right w:val="single" w:sz="12" w:space="0" w:color="000000"/>
             </w:tcBorders>
+            <w:hideMark/>
           </w:tcPr>
           <w:p>
             <w:pPr>
-              <w:pStyle w:val="Footer"/>
+              <w:tabs>
+                <w:tab w:val="center" w:pos="4320"/>
+                <w:tab w:val="right" w:pos="8640"/>
+              </w:tabs>
               <w:spacing w:before="120" w:after="120"/>
               <w:jc w:val="center"/>
+              <w:rPr>
+                <w:color w:val="000000"/>
+              </w:rPr>
             </w:pPr>
+            <w:r>
+              <w:t>Essential</w:t>
+            </w:r>
           </w:p>
         </w:tc>
       </w:tr>
@@ -5526,6 +6863,7 @@
     <w:p>
       <w:pPr>
         <w:pStyle w:val="InfoBlue"/>
+        <w:ind w:left="0"/>
       </w:pPr>
     </w:p>
     <w:p>
@@ -5543,13 +6881,7 @@
         <w:pStyle w:val="InfoBlue"/>
       </w:pPr>
       <w:r>
-        <w:t>(Not</w:t>
-      </w:r>
-      <w:r>
-        <w:t xml:space="preserve"> considered part of the requirements</w:t>
-      </w:r>
-      <w:r>
-        <w:t>)</w:t>
+        <w:t>(Not considered part of the requirements)</w:t>
       </w:r>
     </w:p>
     <w:p>
@@ -6171,7 +7503,7 @@
             <w:t xml:space="preserve">  Version:           &lt;1.</w:t>
           </w:r>
           <w:r>
-            <w:t>4</w:t>
+            <w:t>5</w:t>
           </w:r>
           <w:r>
             <w:t>&gt;</w:t>

</xml_diff>

<commit_message>
Edit and format Software Requirements Spec
</commit_message>
<xml_diff>
--- a/Documentation/Software-Requirements-Spec.docx
+++ b/Documentation/Software-Requirements-Spec.docx
@@ -768,7 +768,7 @@
         <w:rPr>
           <w:noProof/>
         </w:rPr>
-        <w:instrText xml:space="preserve"> PAGEREF _Toc148026160 \h </w:instrText>
+        <w:instrText xml:space="preserve"> PAGEREF _Toc148207245 \h </w:instrText>
       </w:r>
       <w:r>
         <w:rPr>
@@ -848,7 +848,7 @@
         <w:rPr>
           <w:noProof/>
         </w:rPr>
-        <w:instrText xml:space="preserve"> PAGEREF _Toc148026161 \h </w:instrText>
+        <w:instrText xml:space="preserve"> PAGEREF _Toc148207246 \h </w:instrText>
       </w:r>
       <w:r>
         <w:rPr>
@@ -928,7 +928,7 @@
         <w:rPr>
           <w:noProof/>
         </w:rPr>
-        <w:instrText xml:space="preserve"> PAGEREF _Toc148026162 \h </w:instrText>
+        <w:instrText xml:space="preserve"> PAGEREF _Toc148207247 \h </w:instrText>
       </w:r>
       <w:r>
         <w:rPr>
@@ -1008,7 +1008,7 @@
         <w:rPr>
           <w:noProof/>
         </w:rPr>
-        <w:instrText xml:space="preserve"> PAGEREF _Toc148026163 \h </w:instrText>
+        <w:instrText xml:space="preserve"> PAGEREF _Toc148207248 \h </w:instrText>
       </w:r>
       <w:r>
         <w:rPr>
@@ -1088,7 +1088,7 @@
         <w:rPr>
           <w:noProof/>
         </w:rPr>
-        <w:instrText xml:space="preserve"> PAGEREF _Toc148026164 \h </w:instrText>
+        <w:instrText xml:space="preserve"> PAGEREF _Toc148207249 \h </w:instrText>
       </w:r>
       <w:r>
         <w:rPr>
@@ -1168,7 +1168,7 @@
         <w:rPr>
           <w:noProof/>
         </w:rPr>
-        <w:instrText xml:space="preserve"> PAGEREF _Toc148026165 \h </w:instrText>
+        <w:instrText xml:space="preserve"> PAGEREF _Toc148207250 \h </w:instrText>
       </w:r>
       <w:r>
         <w:rPr>
@@ -1248,7 +1248,7 @@
         <w:rPr>
           <w:noProof/>
         </w:rPr>
-        <w:instrText xml:space="preserve"> PAGEREF _Toc148026166 \h </w:instrText>
+        <w:instrText xml:space="preserve"> PAGEREF _Toc148207251 \h </w:instrText>
       </w:r>
       <w:r>
         <w:rPr>
@@ -1328,7 +1328,7 @@
         <w:rPr>
           <w:noProof/>
         </w:rPr>
-        <w:instrText xml:space="preserve"> PAGEREF _Toc148026167 \h </w:instrText>
+        <w:instrText xml:space="preserve"> PAGEREF _Toc148207252 \h </w:instrText>
       </w:r>
       <w:r>
         <w:rPr>
@@ -1405,7 +1405,7 @@
         <w:rPr>
           <w:noProof/>
         </w:rPr>
-        <w:instrText xml:space="preserve"> PAGEREF _Toc148026168 \h </w:instrText>
+        <w:instrText xml:space="preserve"> PAGEREF _Toc148207253 \h </w:instrText>
       </w:r>
       <w:r>
         <w:rPr>
@@ -1482,7 +1482,7 @@
         <w:rPr>
           <w:noProof/>
         </w:rPr>
-        <w:instrText xml:space="preserve"> PAGEREF _Toc148026169 \h </w:instrText>
+        <w:instrText xml:space="preserve"> PAGEREF _Toc148207254 \h </w:instrText>
       </w:r>
       <w:r>
         <w:rPr>
@@ -1559,7 +1559,7 @@
         <w:rPr>
           <w:noProof/>
         </w:rPr>
-        <w:instrText xml:space="preserve"> PAGEREF _Toc148026170 \h </w:instrText>
+        <w:instrText xml:space="preserve"> PAGEREF _Toc148207255 \h </w:instrText>
       </w:r>
       <w:r>
         <w:rPr>
@@ -1636,7 +1636,7 @@
         <w:rPr>
           <w:noProof/>
         </w:rPr>
-        <w:instrText xml:space="preserve"> PAGEREF _Toc148026171 \h </w:instrText>
+        <w:instrText xml:space="preserve"> PAGEREF _Toc148207256 \h </w:instrText>
       </w:r>
       <w:r>
         <w:rPr>
@@ -1713,7 +1713,7 @@
         <w:rPr>
           <w:noProof/>
         </w:rPr>
-        <w:instrText xml:space="preserve"> PAGEREF _Toc148026172 \h </w:instrText>
+        <w:instrText xml:space="preserve"> PAGEREF _Toc148207257 \h </w:instrText>
       </w:r>
       <w:r>
         <w:rPr>
@@ -1790,7 +1790,7 @@
         <w:rPr>
           <w:noProof/>
         </w:rPr>
-        <w:instrText xml:space="preserve"> PAGEREF _Toc148026173 \h </w:instrText>
+        <w:instrText xml:space="preserve"> PAGEREF _Toc148207258 \h </w:instrText>
       </w:r>
       <w:r>
         <w:rPr>
@@ -1867,7 +1867,7 @@
         <w:rPr>
           <w:noProof/>
         </w:rPr>
-        <w:instrText xml:space="preserve"> PAGEREF _Toc148026174 \h </w:instrText>
+        <w:instrText xml:space="preserve"> PAGEREF _Toc148207259 \h </w:instrText>
       </w:r>
       <w:r>
         <w:rPr>
@@ -1947,7 +1947,7 @@
         <w:rPr>
           <w:noProof/>
         </w:rPr>
-        <w:instrText xml:space="preserve"> PAGEREF _Toc148026175 \h </w:instrText>
+        <w:instrText xml:space="preserve"> PAGEREF _Toc148207260 \h </w:instrText>
       </w:r>
       <w:r>
         <w:rPr>
@@ -2027,7 +2027,7 @@
         <w:rPr>
           <w:noProof/>
         </w:rPr>
-        <w:instrText xml:space="preserve"> PAGEREF _Toc148026176 \h </w:instrText>
+        <w:instrText xml:space="preserve"> PAGEREF _Toc148207261 \h </w:instrText>
       </w:r>
       <w:r>
         <w:rPr>
@@ -2107,7 +2107,7 @@
         <w:rPr>
           <w:noProof/>
         </w:rPr>
-        <w:instrText xml:space="preserve"> PAGEREF _Toc148026177 \h </w:instrText>
+        <w:instrText xml:space="preserve"> PAGEREF _Toc148207262 \h </w:instrText>
       </w:r>
       <w:r>
         <w:rPr>
@@ -2187,7 +2187,7 @@
         <w:rPr>
           <w:noProof/>
         </w:rPr>
-        <w:instrText xml:space="preserve"> PAGEREF _Toc148026178 \h </w:instrText>
+        <w:instrText xml:space="preserve"> PAGEREF _Toc148207263 \h </w:instrText>
       </w:r>
       <w:r>
         <w:rPr>
@@ -2267,7 +2267,7 @@
         <w:rPr>
           <w:noProof/>
         </w:rPr>
-        <w:instrText xml:space="preserve"> PAGEREF _Toc148026179 \h </w:instrText>
+        <w:instrText xml:space="preserve"> PAGEREF _Toc148207264 \h </w:instrText>
       </w:r>
       <w:r>
         <w:rPr>
@@ -2347,7 +2347,7 @@
         <w:rPr>
           <w:noProof/>
         </w:rPr>
-        <w:instrText xml:space="preserve"> PAGEREF _Toc148026180 \h </w:instrText>
+        <w:instrText xml:space="preserve"> PAGEREF _Toc148207265 \h </w:instrText>
       </w:r>
       <w:r>
         <w:rPr>
@@ -2364,7 +2364,7 @@
         <w:rPr>
           <w:noProof/>
         </w:rPr>
-        <w:t>5</w:t>
+        <w:t>6</w:t>
       </w:r>
       <w:r>
         <w:rPr>
@@ -2427,7 +2427,7 @@
         <w:rPr>
           <w:noProof/>
         </w:rPr>
-        <w:instrText xml:space="preserve"> PAGEREF _Toc148026181 \h </w:instrText>
+        <w:instrText xml:space="preserve"> PAGEREF _Toc148207266 \h </w:instrText>
       </w:r>
       <w:r>
         <w:rPr>
@@ -2444,7 +2444,7 @@
         <w:rPr>
           <w:noProof/>
         </w:rPr>
-        <w:t>5</w:t>
+        <w:t>6</w:t>
       </w:r>
       <w:r>
         <w:rPr>
@@ -2467,6 +2467,7 @@
       </w:pPr>
       <w:r>
         <w:rPr>
+          <w:iCs/>
           <w:noProof/>
         </w:rPr>
         <w:t>3.1.1</w:t>
@@ -2484,6 +2485,7 @@
       </w:r>
       <w:r>
         <w:rPr>
+          <w:iCs/>
           <w:noProof/>
         </w:rPr>
         <w:t>Binary Operators</w:t>
@@ -2504,7 +2506,7 @@
         <w:rPr>
           <w:noProof/>
         </w:rPr>
-        <w:instrText xml:space="preserve"> PAGEREF _Toc148026182 \h </w:instrText>
+        <w:instrText xml:space="preserve"> PAGEREF _Toc148207267 \h </w:instrText>
       </w:r>
       <w:r>
         <w:rPr>
@@ -2521,7 +2523,7 @@
         <w:rPr>
           <w:noProof/>
         </w:rPr>
-        <w:t>5</w:t>
+        <w:t>6</w:t>
       </w:r>
       <w:r>
         <w:rPr>
@@ -2544,6 +2546,7 @@
       </w:pPr>
       <w:r>
         <w:rPr>
+          <w:iCs/>
           <w:noProof/>
         </w:rPr>
         <w:t>3.1.2</w:t>
@@ -2561,6 +2564,7 @@
       </w:r>
       <w:r>
         <w:rPr>
+          <w:iCs/>
           <w:noProof/>
         </w:rPr>
         <w:t>Unary Operators</w:t>
@@ -2581,7 +2585,7 @@
         <w:rPr>
           <w:noProof/>
         </w:rPr>
-        <w:instrText xml:space="preserve"> PAGEREF _Toc148026183 \h </w:instrText>
+        <w:instrText xml:space="preserve"> PAGEREF _Toc148207268 \h </w:instrText>
       </w:r>
       <w:r>
         <w:rPr>
@@ -2621,6 +2625,7 @@
       </w:pPr>
       <w:r>
         <w:rPr>
+          <w:iCs/>
           <w:noProof/>
         </w:rPr>
         <w:t>3.1.3</w:t>
@@ -2638,6 +2643,7 @@
       </w:r>
       <w:r>
         <w:rPr>
+          <w:iCs/>
           <w:noProof/>
         </w:rPr>
         <w:t>Parentheses</w:t>
@@ -2658,7 +2664,7 @@
         <w:rPr>
           <w:noProof/>
         </w:rPr>
-        <w:instrText xml:space="preserve"> PAGEREF _Toc148026184 \h </w:instrText>
+        <w:instrText xml:space="preserve"> PAGEREF _Toc148207269 \h </w:instrText>
       </w:r>
       <w:r>
         <w:rPr>
@@ -2698,6 +2704,7 @@
       </w:pPr>
       <w:r>
         <w:rPr>
+          <w:iCs/>
           <w:noProof/>
         </w:rPr>
         <w:t>3.1.4</w:t>
@@ -2715,6 +2722,7 @@
       </w:r>
       <w:r>
         <w:rPr>
+          <w:iCs/>
           <w:noProof/>
         </w:rPr>
         <w:t>Operator Precedence</w:t>
@@ -2735,7 +2743,7 @@
         <w:rPr>
           <w:noProof/>
         </w:rPr>
-        <w:instrText xml:space="preserve"> PAGEREF _Toc148026185 \h </w:instrText>
+        <w:instrText xml:space="preserve"> PAGEREF _Toc148207270 \h </w:instrText>
       </w:r>
       <w:r>
         <w:rPr>
@@ -2775,6 +2783,7 @@
       </w:pPr>
       <w:r>
         <w:rPr>
+          <w:iCs/>
           <w:noProof/>
         </w:rPr>
         <w:t>3.1.5</w:t>
@@ -2792,6 +2801,7 @@
       </w:r>
       <w:r>
         <w:rPr>
+          <w:iCs/>
           <w:noProof/>
         </w:rPr>
         <w:t>Errors</w:t>
@@ -2812,7 +2822,7 @@
         <w:rPr>
           <w:noProof/>
         </w:rPr>
-        <w:instrText xml:space="preserve"> PAGEREF _Toc148026186 \h </w:instrText>
+        <w:instrText xml:space="preserve"> PAGEREF _Toc148207271 \h </w:instrText>
       </w:r>
       <w:r>
         <w:rPr>
@@ -2852,6 +2862,7 @@
       </w:pPr>
       <w:r>
         <w:rPr>
+          <w:iCs/>
           <w:noProof/>
         </w:rPr>
         <w:t>3.1.6</w:t>
@@ -2869,6 +2880,7 @@
       </w:r>
       <w:r>
         <w:rPr>
+          <w:iCs/>
           <w:noProof/>
         </w:rPr>
         <w:t>User Input</w:t>
@@ -2889,7 +2901,7 @@
         <w:rPr>
           <w:noProof/>
         </w:rPr>
-        <w:instrText xml:space="preserve"> PAGEREF _Toc148026187 \h </w:instrText>
+        <w:instrText xml:space="preserve"> PAGEREF _Toc148207272 \h </w:instrText>
       </w:r>
       <w:r>
         <w:rPr>
@@ -2929,6 +2941,7 @@
       </w:pPr>
       <w:r>
         <w:rPr>
+          <w:iCs/>
           <w:noProof/>
         </w:rPr>
         <w:t>3.1.7</w:t>
@@ -2946,6 +2959,7 @@
       </w:r>
       <w:r>
         <w:rPr>
+          <w:iCs/>
           <w:noProof/>
         </w:rPr>
         <w:t>System Output</w:t>
@@ -2966,7 +2980,7 @@
         <w:rPr>
           <w:noProof/>
         </w:rPr>
-        <w:instrText xml:space="preserve"> PAGEREF _Toc148026188 \h </w:instrText>
+        <w:instrText xml:space="preserve"> PAGEREF _Toc148207273 \h </w:instrText>
       </w:r>
       <w:r>
         <w:rPr>
@@ -3006,6 +3020,7 @@
       </w:pPr>
       <w:r>
         <w:rPr>
+          <w:iCs/>
           <w:noProof/>
         </w:rPr>
         <w:t>3.1.8</w:t>
@@ -3023,6 +3038,7 @@
       </w:r>
       <w:r>
         <w:rPr>
+          <w:iCs/>
           <w:noProof/>
         </w:rPr>
         <w:t>User Interface</w:t>
@@ -3043,7 +3059,7 @@
         <w:rPr>
           <w:noProof/>
         </w:rPr>
-        <w:instrText xml:space="preserve"> PAGEREF _Toc148026189 \h </w:instrText>
+        <w:instrText xml:space="preserve"> PAGEREF _Toc148207274 \h </w:instrText>
       </w:r>
       <w:r>
         <w:rPr>
@@ -3123,7 +3139,7 @@
         <w:rPr>
           <w:noProof/>
         </w:rPr>
-        <w:instrText xml:space="preserve"> PAGEREF _Toc148026190 \h </w:instrText>
+        <w:instrText xml:space="preserve"> PAGEREF _Toc148207275 \h </w:instrText>
       </w:r>
       <w:r>
         <w:rPr>
@@ -3140,7 +3156,7 @@
         <w:rPr>
           <w:noProof/>
         </w:rPr>
-        <w:t>8</w:t>
+        <w:t>9</w:t>
       </w:r>
       <w:r>
         <w:rPr>
@@ -3203,7 +3219,7 @@
         <w:rPr>
           <w:noProof/>
         </w:rPr>
-        <w:instrText xml:space="preserve"> PAGEREF _Toc148026191 \h </w:instrText>
+        <w:instrText xml:space="preserve"> PAGEREF _Toc148207276 \h </w:instrText>
       </w:r>
       <w:r>
         <w:rPr>
@@ -3220,7 +3236,161 @@
         <w:rPr>
           <w:noProof/>
         </w:rPr>
-        <w:t>8</w:t>
+        <w:t>9</w:t>
+      </w:r>
+      <w:r>
+        <w:rPr>
+          <w:noProof/>
+        </w:rPr>
+        <w:fldChar w:fldCharType="end"/>
+      </w:r>
+    </w:p>
+    <w:p>
+      <w:pPr>
+        <w:pStyle w:val="TOC3"/>
+        <w:rPr>
+          <w:rFonts w:asciiTheme="minorHAnsi" w:eastAsiaTheme="minorEastAsia" w:hAnsiTheme="minorHAnsi" w:cstheme="minorBidi"/>
+          <w:noProof/>
+          <w:kern w:val="2"/>
+          <w:sz w:val="22"/>
+          <w:szCs w:val="22"/>
+          <w14:ligatures w14:val="standardContextual"/>
+        </w:rPr>
+      </w:pPr>
+      <w:r>
+        <w:rPr>
+          <w:noProof/>
+        </w:rPr>
+        <w:t>3.3.1</w:t>
+      </w:r>
+      <w:r>
+        <w:rPr>
+          <w:rFonts w:asciiTheme="minorHAnsi" w:eastAsiaTheme="minorEastAsia" w:hAnsiTheme="minorHAnsi" w:cstheme="minorBidi"/>
+          <w:noProof/>
+          <w:kern w:val="2"/>
+          <w:sz w:val="22"/>
+          <w:szCs w:val="22"/>
+          <w14:ligatures w14:val="standardContextual"/>
+        </w:rPr>
+        <w:tab/>
+      </w:r>
+      <w:r>
+        <w:rPr>
+          <w:noProof/>
+        </w:rPr>
+        <w:t>Programming Language</w:t>
+      </w:r>
+      <w:r>
+        <w:rPr>
+          <w:noProof/>
+        </w:rPr>
+        <w:tab/>
+      </w:r>
+      <w:r>
+        <w:rPr>
+          <w:noProof/>
+        </w:rPr>
+        <w:fldChar w:fldCharType="begin"/>
+      </w:r>
+      <w:r>
+        <w:rPr>
+          <w:noProof/>
+        </w:rPr>
+        <w:instrText xml:space="preserve"> PAGEREF _Toc148207277 \h </w:instrText>
+      </w:r>
+      <w:r>
+        <w:rPr>
+          <w:noProof/>
+        </w:rPr>
+      </w:r>
+      <w:r>
+        <w:rPr>
+          <w:noProof/>
+        </w:rPr>
+        <w:fldChar w:fldCharType="separate"/>
+      </w:r>
+      <w:r>
+        <w:rPr>
+          <w:noProof/>
+        </w:rPr>
+        <w:t>9</w:t>
+      </w:r>
+      <w:r>
+        <w:rPr>
+          <w:noProof/>
+        </w:rPr>
+        <w:fldChar w:fldCharType="end"/>
+      </w:r>
+    </w:p>
+    <w:p>
+      <w:pPr>
+        <w:pStyle w:val="TOC3"/>
+        <w:rPr>
+          <w:rFonts w:asciiTheme="minorHAnsi" w:eastAsiaTheme="minorEastAsia" w:hAnsiTheme="minorHAnsi" w:cstheme="minorBidi"/>
+          <w:noProof/>
+          <w:kern w:val="2"/>
+          <w:sz w:val="22"/>
+          <w:szCs w:val="22"/>
+          <w14:ligatures w14:val="standardContextual"/>
+        </w:rPr>
+      </w:pPr>
+      <w:r>
+        <w:rPr>
+          <w:noProof/>
+        </w:rPr>
+        <w:t>3.3.2</w:t>
+      </w:r>
+      <w:r>
+        <w:rPr>
+          <w:rFonts w:asciiTheme="minorHAnsi" w:eastAsiaTheme="minorEastAsia" w:hAnsiTheme="minorHAnsi" w:cstheme="minorBidi"/>
+          <w:noProof/>
+          <w:kern w:val="2"/>
+          <w:sz w:val="22"/>
+          <w:szCs w:val="22"/>
+          <w14:ligatures w14:val="standardContextual"/>
+        </w:rPr>
+        <w:tab/>
+      </w:r>
+      <w:r>
+        <w:rPr>
+          <w:noProof/>
+        </w:rPr>
+        <w:t>Design Methodology</w:t>
+      </w:r>
+      <w:r>
+        <w:rPr>
+          <w:noProof/>
+        </w:rPr>
+        <w:tab/>
+      </w:r>
+      <w:r>
+        <w:rPr>
+          <w:noProof/>
+        </w:rPr>
+        <w:fldChar w:fldCharType="begin"/>
+      </w:r>
+      <w:r>
+        <w:rPr>
+          <w:noProof/>
+        </w:rPr>
+        <w:instrText xml:space="preserve"> PAGEREF _Toc148207278 \h </w:instrText>
+      </w:r>
+      <w:r>
+        <w:rPr>
+          <w:noProof/>
+        </w:rPr>
+      </w:r>
+      <w:r>
+        <w:rPr>
+          <w:noProof/>
+        </w:rPr>
+        <w:fldChar w:fldCharType="separate"/>
+      </w:r>
+      <w:r>
+        <w:rPr>
+          <w:noProof/>
+        </w:rPr>
+        <w:t>9</w:t>
       </w:r>
       <w:r>
         <w:rPr>
@@ -3283,7 +3453,7 @@
         <w:rPr>
           <w:noProof/>
         </w:rPr>
-        <w:instrText xml:space="preserve"> PAGEREF _Toc148026192 \h </w:instrText>
+        <w:instrText xml:space="preserve"> PAGEREF _Toc148207279 \h </w:instrText>
       </w:r>
       <w:r>
         <w:rPr>
@@ -3363,7 +3533,7 @@
         <w:rPr>
           <w:noProof/>
         </w:rPr>
-        <w:instrText xml:space="preserve"> PAGEREF _Toc148026193 \h </w:instrText>
+        <w:instrText xml:space="preserve"> PAGEREF _Toc148207280 \h </w:instrText>
       </w:r>
       <w:r>
         <w:rPr>
@@ -3380,7 +3550,87 @@
         <w:rPr>
           <w:noProof/>
         </w:rPr>
-        <w:t>9</w:t>
+        <w:t>10</w:t>
+      </w:r>
+      <w:r>
+        <w:rPr>
+          <w:noProof/>
+        </w:rPr>
+        <w:fldChar w:fldCharType="end"/>
+      </w:r>
+    </w:p>
+    <w:p>
+      <w:pPr>
+        <w:pStyle w:val="TOC2"/>
+        <w:tabs>
+          <w:tab w:val="left" w:pos="1000"/>
+        </w:tabs>
+        <w:rPr>
+          <w:rFonts w:asciiTheme="minorHAnsi" w:eastAsiaTheme="minorEastAsia" w:hAnsiTheme="minorHAnsi" w:cstheme="minorBidi"/>
+          <w:noProof/>
+          <w:kern w:val="2"/>
+          <w:sz w:val="22"/>
+          <w:szCs w:val="22"/>
+          <w14:ligatures w14:val="standardContextual"/>
+        </w:rPr>
+      </w:pPr>
+      <w:r>
+        <w:rPr>
+          <w:noProof/>
+        </w:rPr>
+        <w:t>5.1</w:t>
+      </w:r>
+      <w:r>
+        <w:rPr>
+          <w:rFonts w:asciiTheme="minorHAnsi" w:eastAsiaTheme="minorEastAsia" w:hAnsiTheme="minorHAnsi" w:cstheme="minorBidi"/>
+          <w:noProof/>
+          <w:kern w:val="2"/>
+          <w:sz w:val="22"/>
+          <w:szCs w:val="22"/>
+          <w14:ligatures w14:val="standardContextual"/>
+        </w:rPr>
+        <w:tab/>
+      </w:r>
+      <w:r>
+        <w:rPr>
+          <w:noProof/>
+        </w:rPr>
+        <w:t>Glossary</w:t>
+      </w:r>
+      <w:r>
+        <w:rPr>
+          <w:noProof/>
+        </w:rPr>
+        <w:tab/>
+      </w:r>
+      <w:r>
+        <w:rPr>
+          <w:noProof/>
+        </w:rPr>
+        <w:fldChar w:fldCharType="begin"/>
+      </w:r>
+      <w:r>
+        <w:rPr>
+          <w:noProof/>
+        </w:rPr>
+        <w:instrText xml:space="preserve"> PAGEREF _Toc148207281 \h </w:instrText>
+      </w:r>
+      <w:r>
+        <w:rPr>
+          <w:noProof/>
+        </w:rPr>
+      </w:r>
+      <w:r>
+        <w:rPr>
+          <w:noProof/>
+        </w:rPr>
+        <w:fldChar w:fldCharType="separate"/>
+      </w:r>
+      <w:r>
+        <w:rPr>
+          <w:noProof/>
+        </w:rPr>
+        <w:t>10</w:t>
       </w:r>
       <w:r>
         <w:rPr>
@@ -3440,7 +3690,7 @@
       <w:pPr>
         <w:pStyle w:val="Heading1"/>
       </w:pPr>
-      <w:bookmarkStart w:id="0" w:name="_Toc148026160"/>
+      <w:bookmarkStart w:id="0" w:name="_Toc148207245"/>
       <w:r>
         <w:t>Introduction</w:t>
       </w:r>
@@ -3468,7 +3718,7 @@
       <w:pPr>
         <w:pStyle w:val="Heading2"/>
       </w:pPr>
-      <w:bookmarkStart w:id="1" w:name="_Toc148026161"/>
+      <w:bookmarkStart w:id="1" w:name="_Toc148207246"/>
       <w:r>
         <w:t>Purpose</w:t>
       </w:r>
@@ -3486,7 +3736,7 @@
       <w:pPr>
         <w:pStyle w:val="Heading2"/>
       </w:pPr>
-      <w:bookmarkStart w:id="2" w:name="_Toc148026162"/>
+      <w:bookmarkStart w:id="2" w:name="_Toc148207247"/>
       <w:r>
         <w:t>Scope</w:t>
       </w:r>
@@ -3514,7 +3764,7 @@
       <w:pPr>
         <w:pStyle w:val="Heading2"/>
       </w:pPr>
-      <w:bookmarkStart w:id="3" w:name="_Toc148026163"/>
+      <w:bookmarkStart w:id="3" w:name="_Toc148207248"/>
       <w:r>
         <w:t>Definitions, Acronyms, and Abbreviations</w:t>
       </w:r>
@@ -3571,7 +3821,7 @@
       <w:pPr>
         <w:pStyle w:val="Heading2"/>
       </w:pPr>
-      <w:bookmarkStart w:id="4" w:name="_Toc148026164"/>
+      <w:bookmarkStart w:id="4" w:name="_Toc148207249"/>
       <w:r>
         <w:t>References</w:t>
       </w:r>
@@ -3605,7 +3855,7 @@
       <w:pPr>
         <w:pStyle w:val="Heading2"/>
       </w:pPr>
-      <w:bookmarkStart w:id="5" w:name="_Toc148026165"/>
+      <w:bookmarkStart w:id="5" w:name="_Toc148207250"/>
       <w:r>
         <w:t>Overview</w:t>
       </w:r>
@@ -3631,7 +3881,7 @@
       <w:pPr>
         <w:pStyle w:val="Heading1"/>
       </w:pPr>
-      <w:bookmarkStart w:id="6" w:name="_Toc148026166"/>
+      <w:bookmarkStart w:id="6" w:name="_Toc148207251"/>
       <w:r>
         <w:lastRenderedPageBreak/>
         <w:t>Overall Description</w:t>
@@ -3660,7 +3910,7 @@
       <w:pPr>
         <w:pStyle w:val="Heading2"/>
       </w:pPr>
-      <w:bookmarkStart w:id="7" w:name="_Toc148026167"/>
+      <w:bookmarkStart w:id="7" w:name="_Toc148207252"/>
       <w:r>
         <w:t>Product perspective</w:t>
       </w:r>
@@ -3670,7 +3920,7 @@
       <w:pPr>
         <w:pStyle w:val="Heading3"/>
       </w:pPr>
-      <w:bookmarkStart w:id="8" w:name="_Toc148026168"/>
+      <w:bookmarkStart w:id="8" w:name="_Toc148207253"/>
       <w:r>
         <w:t>System Interfaces</w:t>
       </w:r>
@@ -3680,7 +3930,7 @@
       <w:pPr>
         <w:pStyle w:val="Heading3"/>
       </w:pPr>
-      <w:bookmarkStart w:id="9" w:name="_Toc148026169"/>
+      <w:bookmarkStart w:id="9" w:name="_Toc148207254"/>
       <w:r>
         <w:t>User Interfaces</w:t>
       </w:r>
@@ -3690,7 +3940,7 @@
       <w:pPr>
         <w:pStyle w:val="Heading3"/>
       </w:pPr>
-      <w:bookmarkStart w:id="10" w:name="_Toc148026170"/>
+      <w:bookmarkStart w:id="10" w:name="_Toc148207255"/>
       <w:r>
         <w:t>Hardware Interfaces</w:t>
       </w:r>
@@ -3700,7 +3950,7 @@
       <w:pPr>
         <w:pStyle w:val="Heading3"/>
       </w:pPr>
-      <w:bookmarkStart w:id="11" w:name="_Toc148026171"/>
+      <w:bookmarkStart w:id="11" w:name="_Toc148207256"/>
       <w:r>
         <w:t>Software Interfaces</w:t>
       </w:r>
@@ -3710,7 +3960,7 @@
       <w:pPr>
         <w:pStyle w:val="Heading3"/>
       </w:pPr>
-      <w:bookmarkStart w:id="12" w:name="_Toc148026172"/>
+      <w:bookmarkStart w:id="12" w:name="_Toc148207257"/>
       <w:r>
         <w:t>Communication Interfaces</w:t>
       </w:r>
@@ -3720,7 +3970,7 @@
       <w:pPr>
         <w:pStyle w:val="Heading3"/>
       </w:pPr>
-      <w:bookmarkStart w:id="13" w:name="_Toc148026173"/>
+      <w:bookmarkStart w:id="13" w:name="_Toc148207258"/>
       <w:r>
         <w:t>Memory Constraints</w:t>
       </w:r>
@@ -3730,7 +3980,7 @@
       <w:pPr>
         <w:pStyle w:val="Heading3"/>
       </w:pPr>
-      <w:bookmarkStart w:id="14" w:name="_Toc148026174"/>
+      <w:bookmarkStart w:id="14" w:name="_Toc148207259"/>
       <w:r>
         <w:t>Operations</w:t>
       </w:r>
@@ -3740,7 +3990,7 @@
       <w:pPr>
         <w:pStyle w:val="Heading2"/>
       </w:pPr>
-      <w:bookmarkStart w:id="15" w:name="_Toc148026175"/>
+      <w:bookmarkStart w:id="15" w:name="_Toc148207260"/>
       <w:r>
         <w:t>Product functions</w:t>
       </w:r>
@@ -3767,7 +4017,7 @@
       <w:r>
         <w:t xml:space="preserve"> </w:t>
       </w:r>
-      <w:bookmarkStart w:id="16" w:name="_Toc148026176"/>
+      <w:bookmarkStart w:id="16" w:name="_Toc148207261"/>
       <w:r>
         <w:t>User characteristics</w:t>
       </w:r>
@@ -3791,7 +4041,7 @@
       <w:pPr>
         <w:pStyle w:val="Heading2"/>
       </w:pPr>
-      <w:bookmarkStart w:id="17" w:name="_Toc148026177"/>
+      <w:bookmarkStart w:id="17" w:name="_Toc148207262"/>
       <w:r>
         <w:t>Constraints</w:t>
       </w:r>
@@ -3825,7 +4075,7 @@
       <w:pPr>
         <w:pStyle w:val="Heading2"/>
       </w:pPr>
-      <w:bookmarkStart w:id="18" w:name="_Toc148026178"/>
+      <w:bookmarkStart w:id="18" w:name="_Toc148207263"/>
       <w:r>
         <w:t>Assumptions and dependencies</w:t>
       </w:r>
@@ -3863,7 +4113,7 @@
       <w:pPr>
         <w:pStyle w:val="Heading2"/>
       </w:pPr>
-      <w:bookmarkStart w:id="19" w:name="_Toc148026179"/>
+      <w:bookmarkStart w:id="19" w:name="_Toc148207264"/>
       <w:r>
         <w:t>Requirements subsets</w:t>
       </w:r>
@@ -3886,7 +4136,7 @@
       <w:pPr>
         <w:pStyle w:val="Heading1"/>
       </w:pPr>
-      <w:bookmarkStart w:id="20" w:name="_Toc148026180"/>
+      <w:bookmarkStart w:id="20" w:name="_Toc148207265"/>
       <w:r>
         <w:lastRenderedPageBreak/>
         <w:t>Specific Requirements</w:t>
@@ -3900,7 +4150,7 @@
       <w:pPr>
         <w:pStyle w:val="Heading2"/>
       </w:pPr>
-      <w:bookmarkStart w:id="21" w:name="_Toc148026181"/>
+      <w:bookmarkStart w:id="21" w:name="_Toc148207266"/>
       <w:r>
         <w:t>Functionality</w:t>
       </w:r>
@@ -3914,8 +4164,8 @@
           <w:iCs/>
         </w:rPr>
       </w:pPr>
-      <w:bookmarkStart w:id="22" w:name="_Toc148026182"/>
-      <w:bookmarkStart w:id="23" w:name="_Ref147946175"/>
+      <w:bookmarkStart w:id="22" w:name="_Ref147946175"/>
+      <w:bookmarkStart w:id="23" w:name="_Toc148207267"/>
       <w:r>
         <w:rPr>
           <w:i w:val="0"/>
@@ -4257,7 +4507,7 @@
         </w:rPr>
       </w:pPr>
       <w:bookmarkStart w:id="24" w:name="_Ref148014254"/>
-      <w:bookmarkStart w:id="25" w:name="_Toc148026183"/>
+      <w:bookmarkStart w:id="25" w:name="_Toc148207268"/>
       <w:r>
         <w:rPr>
           <w:i w:val="0"/>
@@ -4395,9 +4645,9 @@
           <w:iCs/>
         </w:rPr>
       </w:pPr>
-      <w:bookmarkStart w:id="26" w:name="_Toc148026184"/>
-      <w:bookmarkStart w:id="27" w:name="_Ref148016874"/>
-      <w:bookmarkStart w:id="28" w:name="_Ref148014078"/>
+      <w:bookmarkStart w:id="26" w:name="_Ref148016874"/>
+      <w:bookmarkStart w:id="27" w:name="_Ref148014078"/>
+      <w:bookmarkStart w:id="28" w:name="_Toc148207269"/>
       <w:r>
         <w:rPr>
           <w:i w:val="0"/>
@@ -4537,8 +4787,8 @@
           <w:iCs/>
         </w:rPr>
       </w:pPr>
-      <w:bookmarkStart w:id="29" w:name="_Toc148026185"/>
-      <w:bookmarkStart w:id="30" w:name="_Ref148015863"/>
+      <w:bookmarkStart w:id="29" w:name="_Ref148015863"/>
+      <w:bookmarkStart w:id="30" w:name="_Toc148207270"/>
       <w:r>
         <w:rPr>
           <w:i w:val="0"/>
@@ -4631,8 +4881,8 @@
           <w:iCs/>
         </w:rPr>
       </w:pPr>
-      <w:bookmarkStart w:id="31" w:name="_Toc148026186"/>
-      <w:bookmarkStart w:id="32" w:name="_Ref147946675"/>
+      <w:bookmarkStart w:id="31" w:name="_Ref147946675"/>
+      <w:bookmarkStart w:id="32" w:name="_Toc148207271"/>
       <w:r>
         <w:rPr>
           <w:i w:val="0"/>
@@ -4875,10 +5125,10 @@
           <w:iCs/>
         </w:rPr>
       </w:pPr>
-      <w:bookmarkStart w:id="39" w:name="_Toc148026187"/>
-      <w:bookmarkStart w:id="40" w:name="_Ref147947201"/>
-      <w:bookmarkStart w:id="41" w:name="_Ref148168377"/>
-      <w:bookmarkStart w:id="42" w:name="_Ref148168810"/>
+      <w:bookmarkStart w:id="39" w:name="_Ref147947201"/>
+      <w:bookmarkStart w:id="40" w:name="_Ref148168377"/>
+      <w:bookmarkStart w:id="41" w:name="_Ref148168810"/>
+      <w:bookmarkStart w:id="42" w:name="_Toc148207272"/>
       <w:r>
         <w:rPr>
           <w:i w:val="0"/>
@@ -5098,8 +5348,8 @@
           <w:iCs/>
         </w:rPr>
       </w:pPr>
-      <w:bookmarkStart w:id="43" w:name="_Toc148026188"/>
-      <w:bookmarkStart w:id="44" w:name="_Ref147947548"/>
+      <w:bookmarkStart w:id="43" w:name="_Ref147947548"/>
+      <w:bookmarkStart w:id="44" w:name="_Toc148207273"/>
       <w:r>
         <w:rPr>
           <w:i w:val="0"/>
@@ -5190,8 +5440,8 @@
           <w:iCs/>
         </w:rPr>
       </w:pPr>
-      <w:bookmarkStart w:id="45" w:name="_Toc148026189"/>
-      <w:bookmarkStart w:id="46" w:name="_Ref147947998"/>
+      <w:bookmarkStart w:id="45" w:name="_Ref147947998"/>
+      <w:bookmarkStart w:id="46" w:name="_Toc148207274"/>
       <w:r>
         <w:rPr>
           <w:i w:val="0"/>
@@ -5324,7 +5574,7 @@
         <w:pStyle w:val="Heading2"/>
       </w:pPr>
       <w:bookmarkStart w:id="47" w:name="_Toc492796467"/>
-      <w:bookmarkStart w:id="48" w:name="_Toc148026190"/>
+      <w:bookmarkStart w:id="48" w:name="_Toc148207275"/>
       <w:r>
         <w:t xml:space="preserve">Use-Case </w:t>
       </w:r>
@@ -5346,8 +5596,8 @@
       <w:pPr>
         <w:pStyle w:val="Heading2"/>
       </w:pPr>
-      <w:bookmarkStart w:id="49" w:name="_Toc148026191"/>
-      <w:bookmarkStart w:id="50" w:name="_Toc492796468"/>
+      <w:bookmarkStart w:id="49" w:name="_Toc492796468"/>
+      <w:bookmarkStart w:id="50" w:name="_Toc148207276"/>
       <w:r>
         <w:t>Supplementary Requirements</w:t>
       </w:r>
@@ -5361,9 +5611,11 @@
       <w:pPr>
         <w:pStyle w:val="Heading3"/>
       </w:pPr>
+      <w:bookmarkStart w:id="51" w:name="_Toc148207277"/>
       <w:r>
         <w:t>Programming Language</w:t>
       </w:r>
+      <w:bookmarkEnd w:id="51"/>
     </w:p>
     <w:p>
       <w:pPr>
@@ -5385,9 +5637,11 @@
       <w:pPr>
         <w:pStyle w:val="Heading3"/>
       </w:pPr>
+      <w:bookmarkStart w:id="52" w:name="_Toc148207278"/>
       <w:r>
         <w:t>Design Methodology</w:t>
       </w:r>
+      <w:bookmarkEnd w:id="52"/>
     </w:p>
     <w:p>
       <w:pPr>
@@ -5407,24 +5661,11 @@
       <w:pPr>
         <w:pStyle w:val="Heading1"/>
       </w:pPr>
-      <w:bookmarkStart w:id="51" w:name="_Toc148026192"/>
+      <w:bookmarkStart w:id="53" w:name="_Toc148207279"/>
       <w:r>
         <w:t>Classification of Functional Requirements</w:t>
       </w:r>
-      <w:bookmarkEnd w:id="51"/>
-    </w:p>
-    <w:p>
-      <w:pPr>
-        <w:pStyle w:val="InfoBlue"/>
-      </w:pPr>
-      <w:r>
-        <w:t>[List, usually in a table, all functional requirements and order them by Type (Essential, Desirable, and Optional) or by order of appearance in the document.]</w:t>
-      </w:r>
-    </w:p>
-    <w:p>
-      <w:pPr>
-        <w:pStyle w:val="InfoBlue"/>
-      </w:pPr>
+      <w:bookmarkEnd w:id="53"/>
     </w:p>
     <w:tbl>
       <w:tblPr>
@@ -6508,7 +6749,6 @@
               <w:spacing w:before="120" w:after="120"/>
             </w:pPr>
             <w:r>
-              <w:lastRenderedPageBreak/>
               <w:t>Negative Operand Error</w:t>
             </w:r>
           </w:p>
@@ -6635,6 +6875,7 @@
               <w:spacing w:before="120" w:after="120"/>
             </w:pPr>
             <w:r>
+              <w:lastRenderedPageBreak/>
               <w:t>Invalid Symbol Error</w:t>
             </w:r>
           </w:p>
@@ -6863,18 +7104,17 @@
     <w:p>
       <w:pPr>
         <w:pStyle w:val="InfoBlue"/>
-        <w:ind w:left="0"/>
       </w:pPr>
     </w:p>
     <w:p>
       <w:pPr>
         <w:pStyle w:val="Heading1"/>
       </w:pPr>
-      <w:bookmarkStart w:id="52" w:name="_Toc148026193"/>
+      <w:bookmarkStart w:id="54" w:name="_Toc148207280"/>
       <w:r>
         <w:t>Appendices</w:t>
       </w:r>
-      <w:bookmarkEnd w:id="52"/>
+      <w:bookmarkEnd w:id="54"/>
     </w:p>
     <w:p>
       <w:pPr>
@@ -6886,28 +7126,34 @@
     </w:p>
     <w:p>
       <w:pPr>
+        <w:pStyle w:val="Heading2"/>
+      </w:pPr>
+      <w:bookmarkStart w:id="55" w:name="_Toc148207281"/>
+      <w:r>
+        <w:t>Glossary</w:t>
+      </w:r>
+      <w:bookmarkEnd w:id="55"/>
+    </w:p>
+    <w:p>
+      <w:pPr>
         <w:pStyle w:val="BodyText"/>
-        <w:rPr>
-          <w:b/>
-          <w:bCs/>
-          <w:u w:val="single"/>
-        </w:rPr>
-      </w:pPr>
-      <w:r>
-        <w:rPr>
-          <w:b/>
-          <w:bCs/>
-          <w:u w:val="single"/>
-        </w:rPr>
-        <w:t xml:space="preserve">5.1 </w:t>
-      </w:r>
-      <w:r>
-        <w:rPr>
-          <w:b/>
-          <w:bCs/>
-          <w:u w:val="single"/>
-        </w:rPr>
-        <w:t>Glossary</w:t>
+      </w:pPr>
+      <w:r>
+        <w:t xml:space="preserve">Base Ten: </w:t>
+      </w:r>
+      <w:r>
+        <w:t>A</w:t>
+      </w:r>
+      <w:r>
+        <w:t xml:space="preserve"> method of assigning a place value to numbers (</w:t>
+      </w:r>
+      <w:proofErr w:type="spellStart"/>
+      <w:r>
+        <w:t>ie</w:t>
+      </w:r>
+      <w:proofErr w:type="spellEnd"/>
+      <w:r>
+        <w:t>. Each digit in a position of a number can be an integer value from 0 to 9)</w:t>
       </w:r>
     </w:p>
     <w:p>
@@ -6915,15 +7161,16 @@
         <w:pStyle w:val="BodyText"/>
       </w:pPr>
       <w:r>
-        <w:t>Base Ten: a method of assigning a place value to numbers (</w:t>
-      </w:r>
-      <w:proofErr w:type="spellStart"/>
-      <w:r>
-        <w:t>ie</w:t>
-      </w:r>
-      <w:proofErr w:type="spellEnd"/>
-      <w:r>
-        <w:t>. Each digit in a position of a number can be an integer value from 0 to 9)</w:t>
+        <w:t xml:space="preserve">Modulo: </w:t>
+      </w:r>
+      <w:r>
+        <w:t xml:space="preserve">Operation which </w:t>
+      </w:r>
+      <w:r>
+        <w:t>produces the remainder of an integer division</w:t>
+      </w:r>
+      <w:r>
+        <w:t>.</w:t>
       </w:r>
     </w:p>
     <w:p>
@@ -6931,7 +7178,16 @@
         <w:pStyle w:val="BodyText"/>
       </w:pPr>
       <w:r>
-        <w:t>Modulo: produces the remainder of an integer division</w:t>
+        <w:t xml:space="preserve">Operand: </w:t>
+      </w:r>
+      <w:r>
+        <w:t>O</w:t>
+      </w:r>
+      <w:r>
+        <w:t>bject that is operated on by an operator</w:t>
+      </w:r>
+      <w:r>
+        <w:t>.</w:t>
       </w:r>
     </w:p>
     <w:p>
@@ -6939,7 +7195,16 @@
         <w:pStyle w:val="BodyText"/>
       </w:pPr>
       <w:r>
-        <w:t>Operand: object that is operated on by an operator</w:t>
+        <w:t xml:space="preserve">OOP (Object-oriented programming): </w:t>
+      </w:r>
+      <w:r>
+        <w:t>A</w:t>
+      </w:r>
+      <w:r>
+        <w:t xml:space="preserve"> programming model that centers software design around data (objects), rather than functions and logic</w:t>
+      </w:r>
+      <w:r>
+        <w:t>.</w:t>
       </w:r>
     </w:p>
     <w:p>
@@ -6947,23 +7212,39 @@
         <w:pStyle w:val="BodyText"/>
       </w:pPr>
       <w:r>
-        <w:t xml:space="preserve">OOP (Object-oriented programming): a programming model that centers software design around data (objects), rather than functions and </w:t>
-      </w:r>
-      <w:proofErr w:type="gramStart"/>
-      <w:r>
-        <w:t>logic</w:t>
-      </w:r>
-      <w:proofErr w:type="gramEnd"/>
+        <w:t xml:space="preserve">32-bit integer (signed): </w:t>
+      </w:r>
+      <w:r>
+        <w:t>M</w:t>
+      </w:r>
+      <w:r>
+        <w:t xml:space="preserve">inimum values of </w:t>
+      </w:r>
+      <w:r>
+        <w:t>-2,147,483,648 and a maximum value of 2,147,483,647 (inclusive)</w:t>
+      </w:r>
+      <w:r>
+        <w:t>.</w:t>
+      </w:r>
     </w:p>
     <w:p>
       <w:pPr>
         <w:pStyle w:val="BodyText"/>
       </w:pPr>
       <w:r>
-        <w:t xml:space="preserve">32-bit integer (signed): minimum values of </w:t>
-      </w:r>
-      <w:r>
-        <w:t>-2,147,483,648 and a maximum value of 2,147,483,647 (inclusive)</w:t>
+        <w:t xml:space="preserve">32-bit integer (unsigned): </w:t>
+      </w:r>
+      <w:r>
+        <w:t>M</w:t>
+      </w:r>
+      <w:r>
+        <w:t>inimum value of 0 and a maximum value of 4,294,967,295 (inclusiv</w:t>
+      </w:r>
+      <w:r>
+        <w:t>e)</w:t>
+      </w:r>
+      <w:r>
+        <w:t>.</w:t>
       </w:r>
     </w:p>
     <w:p>
@@ -6971,13 +7252,16 @@
         <w:pStyle w:val="BodyText"/>
       </w:pPr>
       <w:r>
-        <w:t xml:space="preserve">32-bit integer (unsigned): </w:t>
-      </w:r>
-      <w:r>
-        <w:t>minimum value of 0 and a maximum value of 4,294,967,295 (inclusiv</w:t>
-      </w:r>
-      <w:r>
-        <w:t>e)</w:t>
+        <w:t xml:space="preserve">Truncating division: </w:t>
+      </w:r>
+      <w:r>
+        <w:t>D</w:t>
+      </w:r>
+      <w:r>
+        <w:t>ivision where a fraction result is converted to an integer</w:t>
+      </w:r>
+      <w:r>
+        <w:t>.</w:t>
       </w:r>
     </w:p>
     <w:p>
@@ -6985,20 +7269,16 @@
         <w:pStyle w:val="BodyText"/>
       </w:pPr>
       <w:r>
-        <w:t xml:space="preserve">Truncating division: division where a fraction result is converted to an </w:t>
-      </w:r>
-      <w:proofErr w:type="gramStart"/>
-      <w:r>
-        <w:t>integer</w:t>
-      </w:r>
-      <w:proofErr w:type="gramEnd"/>
-    </w:p>
-    <w:p>
-      <w:pPr>
-        <w:pStyle w:val="BodyText"/>
-      </w:pPr>
-      <w:r>
-        <w:t>Unary: consisting of or involving a single element or component</w:t>
+        <w:t xml:space="preserve">Unary: </w:t>
+      </w:r>
+      <w:r>
+        <w:t>C</w:t>
+      </w:r>
+      <w:r>
+        <w:t>onsisting of or involving a single element or component</w:t>
+      </w:r>
+      <w:r>
+        <w:t>.</w:t>
       </w:r>
     </w:p>
     <w:p>
@@ -7542,7 +7822,13 @@
         </w:tcPr>
         <w:p>
           <w:r>
-            <w:t xml:space="preserve">  Date:  10/13/2023</w:t>
+            <w:t xml:space="preserve">  Date:  10/1</w:t>
+          </w:r>
+          <w:r>
+            <w:t>4</w:t>
+          </w:r>
+          <w:r>
+            <w:t>/2023</w:t>
           </w:r>
         </w:p>
       </w:tc>
@@ -9303,13 +9589,13 @@
     <w:next w:val="BodyText"/>
     <w:autoRedefine/>
     <w:qFormat/>
+    <w:rsid w:val="00B24716"/>
     <w:pPr>
       <w:spacing w:before="120" w:after="120"/>
       <w:ind w:left="763"/>
     </w:pPr>
     <w:rPr>
-      <w:i/>
-      <w:color w:val="0000FF"/>
+      <w:iCs/>
     </w:rPr>
   </w:style>
   <w:style w:type="paragraph" w:customStyle="1" w:styleId="FrameContents">

</xml_diff>

<commit_message>
Add use case specifications to the SRD
Completes the use case specifications in Use Case Specifications.docx
and adds them to Software-Requirements-Spec.docx. Also updates the
system class diagram to better reflect the use case flow.
</commit_message>
<xml_diff>
--- a/Documentation/Software-Requirements-Spec.docx
+++ b/Documentation/Software-Requirements-Spec.docx
@@ -48,7 +48,7 @@
         <w:rPr>
           <w:sz w:val="28"/>
         </w:rPr>
-        <w:t>5</w:t>
+        <w:t>6</w:t>
       </w:r>
       <w:r>
         <w:rPr>
@@ -682,6 +682,84 @@
           </w:p>
         </w:tc>
       </w:tr>
+      <w:tr>
+        <w:tc>
+          <w:tcPr>
+            <w:tcW w:w="2302" w:type="dxa"/>
+            <w:tcBorders>
+              <w:top w:val="single" w:sz="6" w:space="0" w:color="000000"/>
+              <w:left w:val="single" w:sz="6" w:space="0" w:color="000000"/>
+              <w:bottom w:val="single" w:sz="6" w:space="0" w:color="000000"/>
+              <w:right w:val="single" w:sz="6" w:space="0" w:color="000000"/>
+            </w:tcBorders>
+          </w:tcPr>
+          <w:p>
+            <w:pPr>
+              <w:pStyle w:val="Tabletext"/>
+            </w:pPr>
+            <w:r>
+              <w:t>10/14/2023</w:t>
+            </w:r>
+          </w:p>
+        </w:tc>
+        <w:tc>
+          <w:tcPr>
+            <w:tcW w:w="1154" w:type="dxa"/>
+            <w:tcBorders>
+              <w:top w:val="single" w:sz="6" w:space="0" w:color="000000"/>
+              <w:left w:val="single" w:sz="6" w:space="0" w:color="000000"/>
+              <w:bottom w:val="single" w:sz="6" w:space="0" w:color="000000"/>
+              <w:right w:val="single" w:sz="6" w:space="0" w:color="000000"/>
+            </w:tcBorders>
+          </w:tcPr>
+          <w:p>
+            <w:pPr>
+              <w:pStyle w:val="Tabletext"/>
+            </w:pPr>
+            <w:r>
+              <w:t>&lt;1.6&gt;</w:t>
+            </w:r>
+          </w:p>
+        </w:tc>
+        <w:tc>
+          <w:tcPr>
+            <w:tcW w:w="3747" w:type="dxa"/>
+            <w:tcBorders>
+              <w:top w:val="single" w:sz="6" w:space="0" w:color="000000"/>
+              <w:left w:val="single" w:sz="6" w:space="0" w:color="000000"/>
+              <w:bottom w:val="single" w:sz="6" w:space="0" w:color="000000"/>
+              <w:right w:val="single" w:sz="6" w:space="0" w:color="000000"/>
+            </w:tcBorders>
+          </w:tcPr>
+          <w:p>
+            <w:pPr>
+              <w:pStyle w:val="Tabletext"/>
+            </w:pPr>
+            <w:r>
+              <w:t>Added Use Case Specifications</w:t>
+            </w:r>
+          </w:p>
+        </w:tc>
+        <w:tc>
+          <w:tcPr>
+            <w:tcW w:w="2301" w:type="dxa"/>
+            <w:tcBorders>
+              <w:top w:val="single" w:sz="6" w:space="0" w:color="000000"/>
+              <w:left w:val="single" w:sz="6" w:space="0" w:color="000000"/>
+              <w:bottom w:val="single" w:sz="6" w:space="0" w:color="000000"/>
+              <w:right w:val="single" w:sz="6" w:space="0" w:color="000000"/>
+            </w:tcBorders>
+          </w:tcPr>
+          <w:p>
+            <w:pPr>
+              <w:pStyle w:val="Tabletext"/>
+            </w:pPr>
+            <w:r>
+              <w:t>Chris Cooper</w:t>
+            </w:r>
+          </w:p>
+        </w:tc>
+      </w:tr>
     </w:tbl>
     <w:p>
       <w:r>
@@ -768,7 +846,7 @@
         <w:rPr>
           <w:noProof/>
         </w:rPr>
-        <w:instrText xml:space="preserve"> PAGEREF _Toc148207245 \h </w:instrText>
+        <w:instrText xml:space="preserve"> PAGEREF _Toc148216628 \h </w:instrText>
       </w:r>
       <w:r>
         <w:rPr>
@@ -848,7 +926,7 @@
         <w:rPr>
           <w:noProof/>
         </w:rPr>
-        <w:instrText xml:space="preserve"> PAGEREF _Toc148207246 \h </w:instrText>
+        <w:instrText xml:space="preserve"> PAGEREF _Toc148216629 \h </w:instrText>
       </w:r>
       <w:r>
         <w:rPr>
@@ -928,7 +1006,7 @@
         <w:rPr>
           <w:noProof/>
         </w:rPr>
-        <w:instrText xml:space="preserve"> PAGEREF _Toc148207247 \h </w:instrText>
+        <w:instrText xml:space="preserve"> PAGEREF _Toc148216630 \h </w:instrText>
       </w:r>
       <w:r>
         <w:rPr>
@@ -1008,7 +1086,7 @@
         <w:rPr>
           <w:noProof/>
         </w:rPr>
-        <w:instrText xml:space="preserve"> PAGEREF _Toc148207248 \h </w:instrText>
+        <w:instrText xml:space="preserve"> PAGEREF _Toc148216631 \h </w:instrText>
       </w:r>
       <w:r>
         <w:rPr>
@@ -1088,7 +1166,7 @@
         <w:rPr>
           <w:noProof/>
         </w:rPr>
-        <w:instrText xml:space="preserve"> PAGEREF _Toc148207249 \h </w:instrText>
+        <w:instrText xml:space="preserve"> PAGEREF _Toc148216632 \h </w:instrText>
       </w:r>
       <w:r>
         <w:rPr>
@@ -1168,7 +1246,7 @@
         <w:rPr>
           <w:noProof/>
         </w:rPr>
-        <w:instrText xml:space="preserve"> PAGEREF _Toc148207250 \h </w:instrText>
+        <w:instrText xml:space="preserve"> PAGEREF _Toc148216633 \h </w:instrText>
       </w:r>
       <w:r>
         <w:rPr>
@@ -1248,7 +1326,7 @@
         <w:rPr>
           <w:noProof/>
         </w:rPr>
-        <w:instrText xml:space="preserve"> PAGEREF _Toc148207251 \h </w:instrText>
+        <w:instrText xml:space="preserve"> PAGEREF _Toc148216634 \h </w:instrText>
       </w:r>
       <w:r>
         <w:rPr>
@@ -1328,7 +1406,7 @@
         <w:rPr>
           <w:noProof/>
         </w:rPr>
-        <w:instrText xml:space="preserve"> PAGEREF _Toc148207252 \h </w:instrText>
+        <w:instrText xml:space="preserve"> PAGEREF _Toc148216635 \h </w:instrText>
       </w:r>
       <w:r>
         <w:rPr>
@@ -1405,7 +1483,7 @@
         <w:rPr>
           <w:noProof/>
         </w:rPr>
-        <w:instrText xml:space="preserve"> PAGEREF _Toc148207253 \h </w:instrText>
+        <w:instrText xml:space="preserve"> PAGEREF _Toc148216636 \h </w:instrText>
       </w:r>
       <w:r>
         <w:rPr>
@@ -1482,7 +1560,7 @@
         <w:rPr>
           <w:noProof/>
         </w:rPr>
-        <w:instrText xml:space="preserve"> PAGEREF _Toc148207254 \h </w:instrText>
+        <w:instrText xml:space="preserve"> PAGEREF _Toc148216637 \h </w:instrText>
       </w:r>
       <w:r>
         <w:rPr>
@@ -1559,7 +1637,7 @@
         <w:rPr>
           <w:noProof/>
         </w:rPr>
-        <w:instrText xml:space="preserve"> PAGEREF _Toc148207255 \h </w:instrText>
+        <w:instrText xml:space="preserve"> PAGEREF _Toc148216638 \h </w:instrText>
       </w:r>
       <w:r>
         <w:rPr>
@@ -1636,7 +1714,7 @@
         <w:rPr>
           <w:noProof/>
         </w:rPr>
-        <w:instrText xml:space="preserve"> PAGEREF _Toc148207256 \h </w:instrText>
+        <w:instrText xml:space="preserve"> PAGEREF _Toc148216639 \h </w:instrText>
       </w:r>
       <w:r>
         <w:rPr>
@@ -1713,7 +1791,7 @@
         <w:rPr>
           <w:noProof/>
         </w:rPr>
-        <w:instrText xml:space="preserve"> PAGEREF _Toc148207257 \h </w:instrText>
+        <w:instrText xml:space="preserve"> PAGEREF _Toc148216640 \h </w:instrText>
       </w:r>
       <w:r>
         <w:rPr>
@@ -1790,7 +1868,7 @@
         <w:rPr>
           <w:noProof/>
         </w:rPr>
-        <w:instrText xml:space="preserve"> PAGEREF _Toc148207258 \h </w:instrText>
+        <w:instrText xml:space="preserve"> PAGEREF _Toc148216641 \h </w:instrText>
       </w:r>
       <w:r>
         <w:rPr>
@@ -1867,7 +1945,7 @@
         <w:rPr>
           <w:noProof/>
         </w:rPr>
-        <w:instrText xml:space="preserve"> PAGEREF _Toc148207259 \h </w:instrText>
+        <w:instrText xml:space="preserve"> PAGEREF _Toc148216642 \h </w:instrText>
       </w:r>
       <w:r>
         <w:rPr>
@@ -1947,7 +2025,7 @@
         <w:rPr>
           <w:noProof/>
         </w:rPr>
-        <w:instrText xml:space="preserve"> PAGEREF _Toc148207260 \h </w:instrText>
+        <w:instrText xml:space="preserve"> PAGEREF _Toc148216643 \h </w:instrText>
       </w:r>
       <w:r>
         <w:rPr>
@@ -2027,7 +2105,7 @@
         <w:rPr>
           <w:noProof/>
         </w:rPr>
-        <w:instrText xml:space="preserve"> PAGEREF _Toc148207261 \h </w:instrText>
+        <w:instrText xml:space="preserve"> PAGEREF _Toc148216644 \h </w:instrText>
       </w:r>
       <w:r>
         <w:rPr>
@@ -2107,7 +2185,7 @@
         <w:rPr>
           <w:noProof/>
         </w:rPr>
-        <w:instrText xml:space="preserve"> PAGEREF _Toc148207262 \h </w:instrText>
+        <w:instrText xml:space="preserve"> PAGEREF _Toc148216645 \h </w:instrText>
       </w:r>
       <w:r>
         <w:rPr>
@@ -2187,7 +2265,7 @@
         <w:rPr>
           <w:noProof/>
         </w:rPr>
-        <w:instrText xml:space="preserve"> PAGEREF _Toc148207263 \h </w:instrText>
+        <w:instrText xml:space="preserve"> PAGEREF _Toc148216646 \h </w:instrText>
       </w:r>
       <w:r>
         <w:rPr>
@@ -2267,7 +2345,7 @@
         <w:rPr>
           <w:noProof/>
         </w:rPr>
-        <w:instrText xml:space="preserve"> PAGEREF _Toc148207264 \h </w:instrText>
+        <w:instrText xml:space="preserve"> PAGEREF _Toc148216647 \h </w:instrText>
       </w:r>
       <w:r>
         <w:rPr>
@@ -2347,7 +2425,7 @@
         <w:rPr>
           <w:noProof/>
         </w:rPr>
-        <w:instrText xml:space="preserve"> PAGEREF _Toc148207265 \h </w:instrText>
+        <w:instrText xml:space="preserve"> PAGEREF _Toc148216648 \h </w:instrText>
       </w:r>
       <w:r>
         <w:rPr>
@@ -2427,7 +2505,7 @@
         <w:rPr>
           <w:noProof/>
         </w:rPr>
-        <w:instrText xml:space="preserve"> PAGEREF _Toc148207266 \h </w:instrText>
+        <w:instrText xml:space="preserve"> PAGEREF _Toc148216649 \h </w:instrText>
       </w:r>
       <w:r>
         <w:rPr>
@@ -2467,7 +2545,6 @@
       </w:pPr>
       <w:r>
         <w:rPr>
-          <w:iCs/>
           <w:noProof/>
         </w:rPr>
         <w:t>3.1.1</w:t>
@@ -2485,7 +2562,6 @@
       </w:r>
       <w:r>
         <w:rPr>
-          <w:iCs/>
           <w:noProof/>
         </w:rPr>
         <w:t>Binary Operators</w:t>
@@ -2506,7 +2582,7 @@
         <w:rPr>
           <w:noProof/>
         </w:rPr>
-        <w:instrText xml:space="preserve"> PAGEREF _Toc148207267 \h </w:instrText>
+        <w:instrText xml:space="preserve"> PAGEREF _Toc148216650 \h </w:instrText>
       </w:r>
       <w:r>
         <w:rPr>
@@ -2546,7 +2622,6 @@
       </w:pPr>
       <w:r>
         <w:rPr>
-          <w:iCs/>
           <w:noProof/>
         </w:rPr>
         <w:t>3.1.2</w:t>
@@ -2564,7 +2639,6 @@
       </w:r>
       <w:r>
         <w:rPr>
-          <w:iCs/>
           <w:noProof/>
         </w:rPr>
         <w:t>Unary Operators</w:t>
@@ -2585,7 +2659,7 @@
         <w:rPr>
           <w:noProof/>
         </w:rPr>
-        <w:instrText xml:space="preserve"> PAGEREF _Toc148207268 \h </w:instrText>
+        <w:instrText xml:space="preserve"> PAGEREF _Toc148216651 \h </w:instrText>
       </w:r>
       <w:r>
         <w:rPr>
@@ -2625,7 +2699,6 @@
       </w:pPr>
       <w:r>
         <w:rPr>
-          <w:iCs/>
           <w:noProof/>
         </w:rPr>
         <w:t>3.1.3</w:t>
@@ -2643,7 +2716,6 @@
       </w:r>
       <w:r>
         <w:rPr>
-          <w:iCs/>
           <w:noProof/>
         </w:rPr>
         <w:t>Parentheses</w:t>
@@ -2664,7 +2736,7 @@
         <w:rPr>
           <w:noProof/>
         </w:rPr>
-        <w:instrText xml:space="preserve"> PAGEREF _Toc148207269 \h </w:instrText>
+        <w:instrText xml:space="preserve"> PAGEREF _Toc148216652 \h </w:instrText>
       </w:r>
       <w:r>
         <w:rPr>
@@ -2704,7 +2776,6 @@
       </w:pPr>
       <w:r>
         <w:rPr>
-          <w:iCs/>
           <w:noProof/>
         </w:rPr>
         <w:t>3.1.4</w:t>
@@ -2722,7 +2793,6 @@
       </w:r>
       <w:r>
         <w:rPr>
-          <w:iCs/>
           <w:noProof/>
         </w:rPr>
         <w:t>Operator Precedence</w:t>
@@ -2743,7 +2813,7 @@
         <w:rPr>
           <w:noProof/>
         </w:rPr>
-        <w:instrText xml:space="preserve"> PAGEREF _Toc148207270 \h </w:instrText>
+        <w:instrText xml:space="preserve"> PAGEREF _Toc148216653 \h </w:instrText>
       </w:r>
       <w:r>
         <w:rPr>
@@ -2783,7 +2853,6 @@
       </w:pPr>
       <w:r>
         <w:rPr>
-          <w:iCs/>
           <w:noProof/>
         </w:rPr>
         <w:t>3.1.5</w:t>
@@ -2801,7 +2870,6 @@
       </w:r>
       <w:r>
         <w:rPr>
-          <w:iCs/>
           <w:noProof/>
         </w:rPr>
         <w:t>Errors</w:t>
@@ -2822,7 +2890,7 @@
         <w:rPr>
           <w:noProof/>
         </w:rPr>
-        <w:instrText xml:space="preserve"> PAGEREF _Toc148207271 \h </w:instrText>
+        <w:instrText xml:space="preserve"> PAGEREF _Toc148216654 \h </w:instrText>
       </w:r>
       <w:r>
         <w:rPr>
@@ -2862,7 +2930,6 @@
       </w:pPr>
       <w:r>
         <w:rPr>
-          <w:iCs/>
           <w:noProof/>
         </w:rPr>
         <w:t>3.1.6</w:t>
@@ -2880,7 +2947,6 @@
       </w:r>
       <w:r>
         <w:rPr>
-          <w:iCs/>
           <w:noProof/>
         </w:rPr>
         <w:t>User Input</w:t>
@@ -2901,7 +2967,7 @@
         <w:rPr>
           <w:noProof/>
         </w:rPr>
-        <w:instrText xml:space="preserve"> PAGEREF _Toc148207272 \h </w:instrText>
+        <w:instrText xml:space="preserve"> PAGEREF _Toc148216655 \h </w:instrText>
       </w:r>
       <w:r>
         <w:rPr>
@@ -2941,7 +3007,6 @@
       </w:pPr>
       <w:r>
         <w:rPr>
-          <w:iCs/>
           <w:noProof/>
         </w:rPr>
         <w:t>3.1.7</w:t>
@@ -2959,7 +3024,6 @@
       </w:r>
       <w:r>
         <w:rPr>
-          <w:iCs/>
           <w:noProof/>
         </w:rPr>
         <w:t>System Output</w:t>
@@ -2980,7 +3044,7 @@
         <w:rPr>
           <w:noProof/>
         </w:rPr>
-        <w:instrText xml:space="preserve"> PAGEREF _Toc148207273 \h </w:instrText>
+        <w:instrText xml:space="preserve"> PAGEREF _Toc148216656 \h </w:instrText>
       </w:r>
       <w:r>
         <w:rPr>
@@ -3020,7 +3084,6 @@
       </w:pPr>
       <w:r>
         <w:rPr>
-          <w:iCs/>
           <w:noProof/>
         </w:rPr>
         <w:t>3.1.8</w:t>
@@ -3038,7 +3101,6 @@
       </w:r>
       <w:r>
         <w:rPr>
-          <w:iCs/>
           <w:noProof/>
         </w:rPr>
         <w:t>User Interface</w:t>
@@ -3059,7 +3121,7 @@
         <w:rPr>
           <w:noProof/>
         </w:rPr>
-        <w:instrText xml:space="preserve"> PAGEREF _Toc148207274 \h </w:instrText>
+        <w:instrText xml:space="preserve"> PAGEREF _Toc148216657 \h </w:instrText>
       </w:r>
       <w:r>
         <w:rPr>
@@ -3139,7 +3201,238 @@
         <w:rPr>
           <w:noProof/>
         </w:rPr>
-        <w:instrText xml:space="preserve"> PAGEREF _Toc148207275 \h </w:instrText>
+        <w:instrText xml:space="preserve"> PAGEREF _Toc148216658 \h </w:instrText>
+      </w:r>
+      <w:r>
+        <w:rPr>
+          <w:noProof/>
+        </w:rPr>
+      </w:r>
+      <w:r>
+        <w:rPr>
+          <w:noProof/>
+        </w:rPr>
+        <w:fldChar w:fldCharType="separate"/>
+      </w:r>
+      <w:r>
+        <w:rPr>
+          <w:noProof/>
+        </w:rPr>
+        <w:t>9</w:t>
+      </w:r>
+      <w:r>
+        <w:rPr>
+          <w:noProof/>
+        </w:rPr>
+        <w:fldChar w:fldCharType="end"/>
+      </w:r>
+    </w:p>
+    <w:p>
+      <w:pPr>
+        <w:pStyle w:val="TOC3"/>
+        <w:rPr>
+          <w:rFonts w:asciiTheme="minorHAnsi" w:eastAsiaTheme="minorEastAsia" w:hAnsiTheme="minorHAnsi" w:cstheme="minorBidi"/>
+          <w:noProof/>
+          <w:kern w:val="2"/>
+          <w:sz w:val="22"/>
+          <w:szCs w:val="22"/>
+          <w14:ligatures w14:val="standardContextual"/>
+        </w:rPr>
+      </w:pPr>
+      <w:r>
+        <w:rPr>
+          <w:noProof/>
+        </w:rPr>
+        <w:t>3.2.1</w:t>
+      </w:r>
+      <w:r>
+        <w:rPr>
+          <w:rFonts w:asciiTheme="minorHAnsi" w:eastAsiaTheme="minorEastAsia" w:hAnsiTheme="minorHAnsi" w:cstheme="minorBidi"/>
+          <w:noProof/>
+          <w:kern w:val="2"/>
+          <w:sz w:val="22"/>
+          <w:szCs w:val="22"/>
+          <w14:ligatures w14:val="standardContextual"/>
+        </w:rPr>
+        <w:tab/>
+      </w:r>
+      <w:r>
+        <w:rPr>
+          <w:noProof/>
+        </w:rPr>
+        <w:t>Main Use Case</w:t>
+      </w:r>
+      <w:r>
+        <w:rPr>
+          <w:noProof/>
+        </w:rPr>
+        <w:tab/>
+      </w:r>
+      <w:r>
+        <w:rPr>
+          <w:noProof/>
+        </w:rPr>
+        <w:fldChar w:fldCharType="begin"/>
+      </w:r>
+      <w:r>
+        <w:rPr>
+          <w:noProof/>
+        </w:rPr>
+        <w:instrText xml:space="preserve"> PAGEREF _Toc148216659 \h </w:instrText>
+      </w:r>
+      <w:r>
+        <w:rPr>
+          <w:noProof/>
+        </w:rPr>
+      </w:r>
+      <w:r>
+        <w:rPr>
+          <w:noProof/>
+        </w:rPr>
+        <w:fldChar w:fldCharType="separate"/>
+      </w:r>
+      <w:r>
+        <w:rPr>
+          <w:noProof/>
+        </w:rPr>
+        <w:t>9</w:t>
+      </w:r>
+      <w:r>
+        <w:rPr>
+          <w:noProof/>
+        </w:rPr>
+        <w:fldChar w:fldCharType="end"/>
+      </w:r>
+    </w:p>
+    <w:p>
+      <w:pPr>
+        <w:pStyle w:val="TOC3"/>
+        <w:rPr>
+          <w:rFonts w:asciiTheme="minorHAnsi" w:eastAsiaTheme="minorEastAsia" w:hAnsiTheme="minorHAnsi" w:cstheme="minorBidi"/>
+          <w:noProof/>
+          <w:kern w:val="2"/>
+          <w:sz w:val="22"/>
+          <w:szCs w:val="22"/>
+          <w14:ligatures w14:val="standardContextual"/>
+        </w:rPr>
+      </w:pPr>
+      <w:r>
+        <w:rPr>
+          <w:noProof/>
+        </w:rPr>
+        <w:t>3.2.2</w:t>
+      </w:r>
+      <w:r>
+        <w:rPr>
+          <w:rFonts w:asciiTheme="minorHAnsi" w:eastAsiaTheme="minorEastAsia" w:hAnsiTheme="minorHAnsi" w:cstheme="minorBidi"/>
+          <w:noProof/>
+          <w:kern w:val="2"/>
+          <w:sz w:val="22"/>
+          <w:szCs w:val="22"/>
+          <w14:ligatures w14:val="standardContextual"/>
+        </w:rPr>
+        <w:tab/>
+      </w:r>
+      <w:r>
+        <w:rPr>
+          <w:noProof/>
+        </w:rPr>
+        <w:t>Basic Flow</w:t>
+      </w:r>
+      <w:r>
+        <w:rPr>
+          <w:noProof/>
+        </w:rPr>
+        <w:tab/>
+      </w:r>
+      <w:r>
+        <w:rPr>
+          <w:noProof/>
+        </w:rPr>
+        <w:fldChar w:fldCharType="begin"/>
+      </w:r>
+      <w:r>
+        <w:rPr>
+          <w:noProof/>
+        </w:rPr>
+        <w:instrText xml:space="preserve"> PAGEREF _Toc148216660 \h </w:instrText>
+      </w:r>
+      <w:r>
+        <w:rPr>
+          <w:noProof/>
+        </w:rPr>
+      </w:r>
+      <w:r>
+        <w:rPr>
+          <w:noProof/>
+        </w:rPr>
+        <w:fldChar w:fldCharType="separate"/>
+      </w:r>
+      <w:r>
+        <w:rPr>
+          <w:noProof/>
+        </w:rPr>
+        <w:t>9</w:t>
+      </w:r>
+      <w:r>
+        <w:rPr>
+          <w:noProof/>
+        </w:rPr>
+        <w:fldChar w:fldCharType="end"/>
+      </w:r>
+    </w:p>
+    <w:p>
+      <w:pPr>
+        <w:pStyle w:val="TOC3"/>
+        <w:rPr>
+          <w:rFonts w:asciiTheme="minorHAnsi" w:eastAsiaTheme="minorEastAsia" w:hAnsiTheme="minorHAnsi" w:cstheme="minorBidi"/>
+          <w:noProof/>
+          <w:kern w:val="2"/>
+          <w:sz w:val="22"/>
+          <w:szCs w:val="22"/>
+          <w14:ligatures w14:val="standardContextual"/>
+        </w:rPr>
+      </w:pPr>
+      <w:r>
+        <w:rPr>
+          <w:noProof/>
+        </w:rPr>
+        <w:t>3.2.3</w:t>
+      </w:r>
+      <w:r>
+        <w:rPr>
+          <w:rFonts w:asciiTheme="minorHAnsi" w:eastAsiaTheme="minorEastAsia" w:hAnsiTheme="minorHAnsi" w:cstheme="minorBidi"/>
+          <w:noProof/>
+          <w:kern w:val="2"/>
+          <w:sz w:val="22"/>
+          <w:szCs w:val="22"/>
+          <w14:ligatures w14:val="standardContextual"/>
+        </w:rPr>
+        <w:tab/>
+      </w:r>
+      <w:r>
+        <w:rPr>
+          <w:noProof/>
+        </w:rPr>
+        <w:t>Alternate Flows</w:t>
+      </w:r>
+      <w:r>
+        <w:rPr>
+          <w:noProof/>
+        </w:rPr>
+        <w:tab/>
+      </w:r>
+      <w:r>
+        <w:rPr>
+          <w:noProof/>
+        </w:rPr>
+        <w:fldChar w:fldCharType="begin"/>
+      </w:r>
+      <w:r>
+        <w:rPr>
+          <w:noProof/>
+        </w:rPr>
+        <w:instrText xml:space="preserve"> PAGEREF _Toc148216661 \h </w:instrText>
       </w:r>
       <w:r>
         <w:rPr>
@@ -3219,7 +3512,7 @@
         <w:rPr>
           <w:noProof/>
         </w:rPr>
-        <w:instrText xml:space="preserve"> PAGEREF _Toc148207276 \h </w:instrText>
+        <w:instrText xml:space="preserve"> PAGEREF _Toc148216662 \h </w:instrText>
       </w:r>
       <w:r>
         <w:rPr>
@@ -3236,7 +3529,7 @@
         <w:rPr>
           <w:noProof/>
         </w:rPr>
-        <w:t>9</w:t>
+        <w:t>10</w:t>
       </w:r>
       <w:r>
         <w:rPr>
@@ -3296,7 +3589,7 @@
         <w:rPr>
           <w:noProof/>
         </w:rPr>
-        <w:instrText xml:space="preserve"> PAGEREF _Toc148207277 \h </w:instrText>
+        <w:instrText xml:space="preserve"> PAGEREF _Toc148216663 \h </w:instrText>
       </w:r>
       <w:r>
         <w:rPr>
@@ -3313,7 +3606,7 @@
         <w:rPr>
           <w:noProof/>
         </w:rPr>
-        <w:t>9</w:t>
+        <w:t>10</w:t>
       </w:r>
       <w:r>
         <w:rPr>
@@ -3373,7 +3666,7 @@
         <w:rPr>
           <w:noProof/>
         </w:rPr>
-        <w:instrText xml:space="preserve"> PAGEREF _Toc148207278 \h </w:instrText>
+        <w:instrText xml:space="preserve"> PAGEREF _Toc148216664 \h </w:instrText>
       </w:r>
       <w:r>
         <w:rPr>
@@ -3390,7 +3683,7 @@
         <w:rPr>
           <w:noProof/>
         </w:rPr>
-        <w:t>9</w:t>
+        <w:t>10</w:t>
       </w:r>
       <w:r>
         <w:rPr>
@@ -3453,7 +3746,7 @@
         <w:rPr>
           <w:noProof/>
         </w:rPr>
-        <w:instrText xml:space="preserve"> PAGEREF _Toc148207279 \h </w:instrText>
+        <w:instrText xml:space="preserve"> PAGEREF _Toc148216665 \h </w:instrText>
       </w:r>
       <w:r>
         <w:rPr>
@@ -3470,7 +3763,7 @@
         <w:rPr>
           <w:noProof/>
         </w:rPr>
-        <w:t>9</w:t>
+        <w:t>10</w:t>
       </w:r>
       <w:r>
         <w:rPr>
@@ -3533,7 +3826,7 @@
         <w:rPr>
           <w:noProof/>
         </w:rPr>
-        <w:instrText xml:space="preserve"> PAGEREF _Toc148207280 \h </w:instrText>
+        <w:instrText xml:space="preserve"> PAGEREF _Toc148216666 \h </w:instrText>
       </w:r>
       <w:r>
         <w:rPr>
@@ -3550,7 +3843,7 @@
         <w:rPr>
           <w:noProof/>
         </w:rPr>
-        <w:t>10</w:t>
+        <w:t>11</w:t>
       </w:r>
       <w:r>
         <w:rPr>
@@ -3613,7 +3906,7 @@
         <w:rPr>
           <w:noProof/>
         </w:rPr>
-        <w:instrText xml:space="preserve"> PAGEREF _Toc148207281 \h </w:instrText>
+        <w:instrText xml:space="preserve"> PAGEREF _Toc148216667 \h </w:instrText>
       </w:r>
       <w:r>
         <w:rPr>
@@ -3630,7 +3923,7 @@
         <w:rPr>
           <w:noProof/>
         </w:rPr>
-        <w:t>10</w:t>
+        <w:t>11</w:t>
       </w:r>
       <w:r>
         <w:rPr>
@@ -3677,11 +3970,21 @@
       <w:pPr>
         <w:pStyle w:val="Title"/>
       </w:pPr>
-      <w:fldSimple w:instr=" TITLE ">
-        <w:r>
-          <w:t>Software Requirements Specifications</w:t>
-        </w:r>
-      </w:fldSimple>
+      <w:r>
+        <w:fldChar w:fldCharType="begin"/>
+      </w:r>
+      <w:r>
+        <w:instrText xml:space="preserve"> TITLE </w:instrText>
+      </w:r>
+      <w:r>
+        <w:fldChar w:fldCharType="separate"/>
+      </w:r>
+      <w:r>
+        <w:t>Software Requirements Specifications</w:t>
+      </w:r>
+      <w:r>
+        <w:fldChar w:fldCharType="end"/>
+      </w:r>
       <w:r>
         <w:t xml:space="preserve"> </w:t>
       </w:r>
@@ -3690,7 +3993,7 @@
       <w:pPr>
         <w:pStyle w:val="Heading1"/>
       </w:pPr>
-      <w:bookmarkStart w:id="0" w:name="_Toc148207245"/>
+      <w:bookmarkStart w:id="0" w:name="_Toc148216628"/>
       <w:r>
         <w:t>Introduction</w:t>
       </w:r>
@@ -3718,7 +4021,7 @@
       <w:pPr>
         <w:pStyle w:val="Heading2"/>
       </w:pPr>
-      <w:bookmarkStart w:id="1" w:name="_Toc148207246"/>
+      <w:bookmarkStart w:id="1" w:name="_Toc148216629"/>
       <w:r>
         <w:t>Purpose</w:t>
       </w:r>
@@ -3736,7 +4039,7 @@
       <w:pPr>
         <w:pStyle w:val="Heading2"/>
       </w:pPr>
-      <w:bookmarkStart w:id="2" w:name="_Toc148207247"/>
+      <w:bookmarkStart w:id="2" w:name="_Toc148216630"/>
       <w:r>
         <w:t>Scope</w:t>
       </w:r>
@@ -3764,7 +4067,7 @@
       <w:pPr>
         <w:pStyle w:val="Heading2"/>
       </w:pPr>
-      <w:bookmarkStart w:id="3" w:name="_Toc148207248"/>
+      <w:bookmarkStart w:id="3" w:name="_Toc148216631"/>
       <w:r>
         <w:t>Definitions, Acronyms, and Abbreviations</w:t>
       </w:r>
@@ -3821,7 +4124,7 @@
       <w:pPr>
         <w:pStyle w:val="Heading2"/>
       </w:pPr>
-      <w:bookmarkStart w:id="4" w:name="_Toc148207249"/>
+      <w:bookmarkStart w:id="4" w:name="_Toc148216632"/>
       <w:r>
         <w:t>References</w:t>
       </w:r>
@@ -3841,39 +4144,27 @@
     </w:p>
     <w:p>
       <w:pPr>
+        <w:pStyle w:val="Heading2"/>
+      </w:pPr>
+      <w:bookmarkStart w:id="5" w:name="_Toc148216633"/>
+      <w:r>
+        <w:t>Overview</w:t>
+      </w:r>
+      <w:bookmarkEnd w:id="5"/>
+    </w:p>
+    <w:p>
+      <w:pPr>
         <w:pStyle w:val="BodyText"/>
-        <w:numPr>
-          <w:ilvl w:val="0"/>
-          <w:numId w:val="3"/>
-        </w:numPr>
-      </w:pPr>
-      <w:r>
-        <w:t>Use Case Specifications Document – 10/13/2023, CAVJAC Group</w:t>
-      </w:r>
-    </w:p>
-    <w:p>
-      <w:pPr>
-        <w:pStyle w:val="Heading2"/>
-      </w:pPr>
-      <w:bookmarkStart w:id="5" w:name="_Toc148207250"/>
-      <w:r>
-        <w:t>Overview</w:t>
-      </w:r>
-      <w:bookmarkEnd w:id="5"/>
+      </w:pPr>
+      <w:r>
+        <w:t>The rest of this document will capture the complete software requirements for the system. It contains many aspects of the project such as interfaces and functionality. It is organized by specification, starting general is an overview of the project and ending with specific requirements.</w:t>
+      </w:r>
     </w:p>
     <w:p>
       <w:pPr>
         <w:pStyle w:val="BodyText"/>
       </w:pPr>
       <w:r>
-        <w:t>The rest of this document will capture the complete software requirements for the system. It contains many aspects of the project such as interfaces and functionality. It is organized by specification, starting general is an overview of the project and ending with specific requirements.</w:t>
-      </w:r>
-    </w:p>
-    <w:p>
-      <w:pPr>
-        <w:pStyle w:val="BodyText"/>
-      </w:pPr>
-      <w:r>
         <w:br w:type="page"/>
       </w:r>
     </w:p>
@@ -3881,7 +4172,7 @@
       <w:pPr>
         <w:pStyle w:val="Heading1"/>
       </w:pPr>
-      <w:bookmarkStart w:id="6" w:name="_Toc148207251"/>
+      <w:bookmarkStart w:id="6" w:name="_Toc148216634"/>
       <w:r>
         <w:lastRenderedPageBreak/>
         <w:t>Overall Description</w:t>
@@ -3910,7 +4201,7 @@
       <w:pPr>
         <w:pStyle w:val="Heading2"/>
       </w:pPr>
-      <w:bookmarkStart w:id="7" w:name="_Toc148207252"/>
+      <w:bookmarkStart w:id="7" w:name="_Toc148216635"/>
       <w:r>
         <w:t>Product perspective</w:t>
       </w:r>
@@ -3920,7 +4211,7 @@
       <w:pPr>
         <w:pStyle w:val="Heading3"/>
       </w:pPr>
-      <w:bookmarkStart w:id="8" w:name="_Toc148207253"/>
+      <w:bookmarkStart w:id="8" w:name="_Toc148216636"/>
       <w:r>
         <w:t>System Interfaces</w:t>
       </w:r>
@@ -3930,7 +4221,7 @@
       <w:pPr>
         <w:pStyle w:val="Heading3"/>
       </w:pPr>
-      <w:bookmarkStart w:id="9" w:name="_Toc148207254"/>
+      <w:bookmarkStart w:id="9" w:name="_Toc148216637"/>
       <w:r>
         <w:t>User Interfaces</w:t>
       </w:r>
@@ -3940,7 +4231,7 @@
       <w:pPr>
         <w:pStyle w:val="Heading3"/>
       </w:pPr>
-      <w:bookmarkStart w:id="10" w:name="_Toc148207255"/>
+      <w:bookmarkStart w:id="10" w:name="_Toc148216638"/>
       <w:r>
         <w:t>Hardware Interfaces</w:t>
       </w:r>
@@ -3950,7 +4241,7 @@
       <w:pPr>
         <w:pStyle w:val="Heading3"/>
       </w:pPr>
-      <w:bookmarkStart w:id="11" w:name="_Toc148207256"/>
+      <w:bookmarkStart w:id="11" w:name="_Toc148216639"/>
       <w:r>
         <w:t>Software Interfaces</w:t>
       </w:r>
@@ -3960,7 +4251,7 @@
       <w:pPr>
         <w:pStyle w:val="Heading3"/>
       </w:pPr>
-      <w:bookmarkStart w:id="12" w:name="_Toc148207257"/>
+      <w:bookmarkStart w:id="12" w:name="_Toc148216640"/>
       <w:r>
         <w:t>Communication Interfaces</w:t>
       </w:r>
@@ -3970,7 +4261,7 @@
       <w:pPr>
         <w:pStyle w:val="Heading3"/>
       </w:pPr>
-      <w:bookmarkStart w:id="13" w:name="_Toc148207258"/>
+      <w:bookmarkStart w:id="13" w:name="_Toc148216641"/>
       <w:r>
         <w:t>Memory Constraints</w:t>
       </w:r>
@@ -3980,7 +4271,7 @@
       <w:pPr>
         <w:pStyle w:val="Heading3"/>
       </w:pPr>
-      <w:bookmarkStart w:id="14" w:name="_Toc148207259"/>
+      <w:bookmarkStart w:id="14" w:name="_Toc148216642"/>
       <w:r>
         <w:t>Operations</w:t>
       </w:r>
@@ -3990,7 +4281,7 @@
       <w:pPr>
         <w:pStyle w:val="Heading2"/>
       </w:pPr>
-      <w:bookmarkStart w:id="15" w:name="_Toc148207260"/>
+      <w:bookmarkStart w:id="15" w:name="_Toc148216643"/>
       <w:r>
         <w:t>Product functions</w:t>
       </w:r>
@@ -4017,7 +4308,7 @@
       <w:r>
         <w:t xml:space="preserve"> </w:t>
       </w:r>
-      <w:bookmarkStart w:id="16" w:name="_Toc148207261"/>
+      <w:bookmarkStart w:id="16" w:name="_Toc148216644"/>
       <w:r>
         <w:t>User characteristics</w:t>
       </w:r>
@@ -4041,7 +4332,7 @@
       <w:pPr>
         <w:pStyle w:val="Heading2"/>
       </w:pPr>
-      <w:bookmarkStart w:id="17" w:name="_Toc148207262"/>
+      <w:bookmarkStart w:id="17" w:name="_Toc148216645"/>
       <w:r>
         <w:t>Constraints</w:t>
       </w:r>
@@ -4052,30 +4343,14 @@
         <w:ind w:left="720"/>
       </w:pPr>
       <w:r>
-        <w:t xml:space="preserve">The program will be developed in C++ and may use any necessary libraries </w:t>
-      </w:r>
-      <w:proofErr w:type="gramStart"/>
-      <w:r>
-        <w:t>in order to</w:t>
-      </w:r>
-      <w:proofErr w:type="gramEnd"/>
-      <w:r>
-        <w:t xml:space="preserve"> function. The program must not crash under any circumstances, </w:t>
-      </w:r>
-      <w:proofErr w:type="gramStart"/>
-      <w:r>
-        <w:t>i.e.</w:t>
-      </w:r>
-      <w:proofErr w:type="gramEnd"/>
-      <w:r>
-        <w:t xml:space="preserve"> erroneous user input should produce an error message rather than stopping the program. The program will not require any special input method or characters outside of those found on a standard US QWERTY keyboard. The program will be able to run on the EECS Cycles servers provided by the KU School of Engineering.</w:t>
+        <w:t>The program will be developed in C++ and may use any necessary libraries in order to function. The program must not crash under any circumstances, i.e. erroneous user input should produce an error message rather than stopping the program. The program will not require any special input method or characters outside of those found on a standard US QWERTY keyboard. The program will be able to run on the EECS Cycles servers provided by the KU School of Engineering.</w:t>
       </w:r>
     </w:p>
     <w:p>
       <w:pPr>
         <w:pStyle w:val="Heading2"/>
       </w:pPr>
-      <w:bookmarkStart w:id="18" w:name="_Toc148207263"/>
+      <w:bookmarkStart w:id="18" w:name="_Toc148216646"/>
       <w:r>
         <w:t>Assumptions and dependencies</w:t>
       </w:r>
@@ -4092,15 +4367,7 @@
         <w:t>understands</w:t>
       </w:r>
       <w:r>
-        <w:t xml:space="preserve"> the behavior and rules of the expressions that they input. While exact dependencies of the project are not currently known, the product will need a working C++ compiler and will use parts of the C++ standard library at </w:t>
-      </w:r>
-      <w:proofErr w:type="gramStart"/>
-      <w:r>
-        <w:t>compile</w:t>
-      </w:r>
-      <w:proofErr w:type="gramEnd"/>
-      <w:r>
-        <w:t xml:space="preserve"> time. If using a provided binary release, the user is assumed to be using the target platform of the binary and have any runtime dependencies installed. The target </w:t>
+        <w:t xml:space="preserve"> the behavior and rules of the expressions that they input. While exact dependencies of the project are not currently known, the product will need a working C++ compiler and will use parts of the C++ standard library at compile time. If using a provided binary release, the user is assumed to be using the target platform of the binary and have any runtime dependencies installed. The target </w:t>
       </w:r>
       <w:r>
         <w:t>architecture</w:t>
@@ -4113,7 +4380,7 @@
       <w:pPr>
         <w:pStyle w:val="Heading2"/>
       </w:pPr>
-      <w:bookmarkStart w:id="19" w:name="_Toc148207264"/>
+      <w:bookmarkStart w:id="19" w:name="_Toc148216647"/>
       <w:r>
         <w:t>Requirements subsets</w:t>
       </w:r>
@@ -4136,7 +4403,7 @@
       <w:pPr>
         <w:pStyle w:val="Heading1"/>
       </w:pPr>
-      <w:bookmarkStart w:id="20" w:name="_Toc148207265"/>
+      <w:bookmarkStart w:id="20" w:name="_Toc148216648"/>
       <w:r>
         <w:lastRenderedPageBreak/>
         <w:t>Specific Requirements</w:t>
@@ -4150,7 +4417,7 @@
       <w:pPr>
         <w:pStyle w:val="Heading2"/>
       </w:pPr>
-      <w:bookmarkStart w:id="21" w:name="_Toc148207266"/>
+      <w:bookmarkStart w:id="21" w:name="_Toc148216649"/>
       <w:r>
         <w:t>Functionality</w:t>
       </w:r>
@@ -4159,18 +4426,10 @@
     <w:p>
       <w:pPr>
         <w:pStyle w:val="Heading3"/>
-        <w:rPr>
-          <w:i w:val="0"/>
-          <w:iCs/>
-        </w:rPr>
       </w:pPr>
       <w:bookmarkStart w:id="22" w:name="_Ref147946175"/>
-      <w:bookmarkStart w:id="23" w:name="_Toc148207267"/>
-      <w:r>
-        <w:rPr>
-          <w:i w:val="0"/>
-          <w:iCs/>
-        </w:rPr>
+      <w:bookmarkStart w:id="23" w:name="_Toc148216650"/>
+      <w:r>
         <w:t>Binary Operators</w:t>
       </w:r>
       <w:bookmarkEnd w:id="22"/>
@@ -4463,15 +4722,7 @@
         <w:fldChar w:fldCharType="end"/>
       </w:r>
       <w:r>
-        <w:t xml:space="preserve">. Its value shall equal its first operand to the power of its second operand, or one multiplied by its first operand </w:t>
-      </w:r>
-      <w:proofErr w:type="gramStart"/>
-      <w:r>
-        <w:t>a number of</w:t>
-      </w:r>
-      <w:proofErr w:type="gramEnd"/>
-      <w:r>
-        <w:t xml:space="preserve"> times equal to its second operand. The second operand may not be negative; if it is, an error exists, as </w:t>
+        <w:t xml:space="preserve">. Its value shall equal its first operand to the power of its second operand, or one multiplied by its first operand a number of times equal to its second operand. The second operand may not be negative; if it is, an error exists, as </w:t>
       </w:r>
       <w:r>
         <w:t>defined</w:t>
@@ -4501,18 +4752,10 @@
     <w:p>
       <w:pPr>
         <w:pStyle w:val="Heading3"/>
-        <w:rPr>
-          <w:i w:val="0"/>
-          <w:iCs/>
-        </w:rPr>
       </w:pPr>
       <w:bookmarkStart w:id="24" w:name="_Ref148014254"/>
-      <w:bookmarkStart w:id="25" w:name="_Toc148207268"/>
-      <w:r>
-        <w:rPr>
-          <w:i w:val="0"/>
-          <w:iCs/>
-        </w:rPr>
+      <w:bookmarkStart w:id="25" w:name="_Toc148216651"/>
+      <w:r>
         <w:t>Unary Operators</w:t>
       </w:r>
       <w:bookmarkEnd w:id="24"/>
@@ -4640,19 +4883,11 @@
     <w:p>
       <w:pPr>
         <w:pStyle w:val="Heading3"/>
-        <w:rPr>
-          <w:i w:val="0"/>
-          <w:iCs/>
-        </w:rPr>
       </w:pPr>
       <w:bookmarkStart w:id="26" w:name="_Ref148016874"/>
       <w:bookmarkStart w:id="27" w:name="_Ref148014078"/>
-      <w:bookmarkStart w:id="28" w:name="_Toc148207269"/>
-      <w:r>
-        <w:rPr>
-          <w:i w:val="0"/>
-          <w:iCs/>
-        </w:rPr>
+      <w:bookmarkStart w:id="28" w:name="_Toc148216652"/>
+      <w:r>
         <w:t>Parentheses</w:t>
       </w:r>
       <w:bookmarkEnd w:id="26"/>
@@ -4788,12 +5023,8 @@
         </w:rPr>
       </w:pPr>
       <w:bookmarkStart w:id="29" w:name="_Ref148015863"/>
-      <w:bookmarkStart w:id="30" w:name="_Toc148207270"/>
-      <w:r>
-        <w:rPr>
-          <w:i w:val="0"/>
-          <w:iCs/>
-        </w:rPr>
+      <w:bookmarkStart w:id="30" w:name="_Toc148216653"/>
+      <w:r>
         <w:t>Operator Precedence</w:t>
       </w:r>
       <w:bookmarkEnd w:id="29"/>
@@ -4876,18 +5107,10 @@
     <w:p>
       <w:pPr>
         <w:pStyle w:val="Heading3"/>
-        <w:rPr>
-          <w:i w:val="0"/>
-          <w:iCs/>
-        </w:rPr>
       </w:pPr>
       <w:bookmarkStart w:id="31" w:name="_Ref147946675"/>
-      <w:bookmarkStart w:id="32" w:name="_Toc148207271"/>
-      <w:r>
-        <w:rPr>
-          <w:i w:val="0"/>
-          <w:iCs/>
-        </w:rPr>
+      <w:bookmarkStart w:id="32" w:name="_Toc148216654"/>
+      <w:r>
         <w:t>Errors</w:t>
       </w:r>
       <w:bookmarkEnd w:id="31"/>
@@ -5051,15 +5274,7 @@
         <w:ind w:left="720"/>
       </w:pPr>
       <w:r>
-        <w:t xml:space="preserve">An unmatched parentheses error exists if it is not possible to match all the opening parentheses in the equation to closing parentheses, and vice versa. For example, if the numbers of opening and closing parentheses are not equal, or if a closing parentheses is not preceded by an opening parentheses, such as in the case: </w:t>
-      </w:r>
-      <w:proofErr w:type="gramStart"/>
-      <w:r>
-        <w:t>“)(</w:t>
-      </w:r>
-      <w:proofErr w:type="gramEnd"/>
-      <w:r>
-        <w:t>”.</w:t>
+        <w:t>An unmatched parentheses error exists if it is not possible to match all the opening parentheses in the equation to closing parentheses, and vice versa. For example, if the numbers of opening and closing parentheses are not equal, or if a closing parentheses is not preceded by an opening parentheses, such as in the case: “)(”.</w:t>
       </w:r>
     </w:p>
     <w:p>
@@ -5120,20 +5335,12 @@
     <w:p>
       <w:pPr>
         <w:pStyle w:val="Heading3"/>
-        <w:rPr>
-          <w:i w:val="0"/>
-          <w:iCs/>
-        </w:rPr>
       </w:pPr>
       <w:bookmarkStart w:id="39" w:name="_Ref147947201"/>
       <w:bookmarkStart w:id="40" w:name="_Ref148168377"/>
       <w:bookmarkStart w:id="41" w:name="_Ref148168810"/>
-      <w:bookmarkStart w:id="42" w:name="_Toc148207272"/>
-      <w:r>
-        <w:rPr>
-          <w:i w:val="0"/>
-          <w:iCs/>
-        </w:rPr>
+      <w:bookmarkStart w:id="42" w:name="_Toc148216655"/>
+      <w:r>
         <w:t>User Input</w:t>
       </w:r>
       <w:bookmarkEnd w:id="39"/>
@@ -5178,15 +5385,7 @@
         <w:t>:</w:t>
       </w:r>
       <w:r>
-        <w:t xml:space="preserve"> “+-*/^</w:t>
-      </w:r>
-      <w:proofErr w:type="gramStart"/>
-      <w:r>
-        <w:t>%(</w:t>
-      </w:r>
-      <w:proofErr w:type="gramEnd"/>
-      <w:r>
-        <w:t>)”</w:t>
+        <w:t xml:space="preserve"> “+-*/^%()”</w:t>
       </w:r>
     </w:p>
     <w:p>
@@ -5217,41 +5416,106 @@
         <w:t>:</w:t>
       </w:r>
       <w:r>
+        <w:t xml:space="preserve"> “ ”</w:t>
+      </w:r>
+    </w:p>
+    <w:p>
+      <w:pPr>
+        <w:ind w:left="720"/>
+      </w:pPr>
+      <w:r>
+        <w:t>If the equation contains any characters which are not included in these character sets, an error exists, as described in section</w:t>
+      </w:r>
+      <w:r>
         <w:t xml:space="preserve"> </w:t>
       </w:r>
-      <w:proofErr w:type="gramStart"/>
-      <w:r>
-        <w:t>“ ”</w:t>
-      </w:r>
-      <w:proofErr w:type="gramEnd"/>
+      <w:r>
+        <w:fldChar w:fldCharType="begin"/>
+      </w:r>
+      <w:r>
+        <w:instrText xml:space="preserve"> REF _Ref148168571 \r \h </w:instrText>
+      </w:r>
+      <w:r>
+        <w:fldChar w:fldCharType="separate"/>
+      </w:r>
+      <w:r>
+        <w:t>3.1.5.6</w:t>
+      </w:r>
+      <w:r>
+        <w:fldChar w:fldCharType="end"/>
+      </w:r>
+      <w:r>
+        <w:t xml:space="preserve">. </w:t>
+      </w:r>
     </w:p>
     <w:p>
       <w:pPr>
         <w:ind w:left="720"/>
       </w:pPr>
       <w:r>
-        <w:t>If the equation contains any characters which are not included in these character sets, an error exists, as described in section</w:t>
-      </w:r>
-      <w:r>
-        <w:t xml:space="preserve"> </w:t>
+        <w:t xml:space="preserve">The characters in the equation shall be translated into </w:t>
+      </w:r>
+      <w:r>
+        <w:t>operators</w:t>
+      </w:r>
+      <w:r>
+        <w:t xml:space="preserve"> and</w:t>
+      </w:r>
+      <w:r>
+        <w:t xml:space="preserve"> constant numeric values</w:t>
+      </w:r>
+      <w:r>
+        <w:t xml:space="preserve"> as follows:</w:t>
+      </w:r>
+    </w:p>
+    <w:p>
+      <w:pPr>
+        <w:ind w:left="720"/>
+      </w:pPr>
+      <w:r>
+        <w:t xml:space="preserve">Each operator </w:t>
+      </w:r>
+      <w:r>
+        <w:t>symbol</w:t>
+      </w:r>
+      <w:r>
+        <w:t xml:space="preserve"> shall correspond to an operation, as defined in sections </w:t>
       </w:r>
       <w:r>
         <w:fldChar w:fldCharType="begin"/>
       </w:r>
       <w:r>
-        <w:instrText xml:space="preserve"> REF _Ref148168571 \r \h </w:instrText>
+        <w:instrText xml:space="preserve"> REF _Ref147946175 \r \h </w:instrText>
       </w:r>
       <w:r>
         <w:fldChar w:fldCharType="separate"/>
       </w:r>
       <w:r>
-        <w:t>3.1.5.6</w:t>
+        <w:t>3.1.1</w:t>
       </w:r>
       <w:r>
         <w:fldChar w:fldCharType="end"/>
       </w:r>
       <w:r>
-        <w:t xml:space="preserve">. </w:t>
+        <w:t xml:space="preserve"> - </w:t>
+      </w:r>
+      <w:r>
+        <w:fldChar w:fldCharType="begin"/>
+      </w:r>
+      <w:r>
+        <w:instrText xml:space="preserve"> REF _Ref148016874 \r \h </w:instrText>
+      </w:r>
+      <w:r>
+        <w:fldChar w:fldCharType="separate"/>
+      </w:r>
+      <w:r>
+        <w:t>3.1.3</w:t>
+      </w:r>
+      <w:r>
+        <w:fldChar w:fldCharType="end"/>
+      </w:r>
+      <w:r>
+        <w:t>. When one symbol may refer to multiple operations, the operation shall be chosen in such a way that no errors exist, if possible. For example, in the case of 1--1, if both of the “-” referred to subtraction, an error would exist, while if the first referred to subtraction and the second referred to negation, an error would not exist, and thus the first shall be subtraction and the second negation.</w:t>
       </w:r>
     </w:p>
     <w:p>
@@ -5259,19 +5523,7 @@
         <w:ind w:left="720"/>
       </w:pPr>
       <w:r>
-        <w:t xml:space="preserve">The characters in the equation shall be translated into </w:t>
-      </w:r>
-      <w:r>
-        <w:t>operators</w:t>
-      </w:r>
-      <w:r>
-        <w:t xml:space="preserve"> and</w:t>
-      </w:r>
-      <w:r>
-        <w:t xml:space="preserve"> constant numeric values</w:t>
-      </w:r>
-      <w:r>
-        <w:t xml:space="preserve"> as follows:</w:t>
+        <w:t xml:space="preserve">Numeric characters shall correspond to constant numeric values. All adjacent numeric characters shall be combined to form one numeric value. Two characters are adjacent if they are not separated by any characters, including spaces. All numeric values shall be integers. </w:t>
       </w:r>
     </w:p>
     <w:p>
@@ -5279,82 +5531,16 @@
         <w:ind w:left="720"/>
       </w:pPr>
       <w:r>
-        <w:t xml:space="preserve">Each operator </w:t>
-      </w:r>
-      <w:r>
-        <w:t>symbol</w:t>
-      </w:r>
-      <w:r>
-        <w:t xml:space="preserve"> shall correspond to an operation, as defined in sections </w:t>
-      </w:r>
-      <w:r>
-        <w:fldChar w:fldCharType="begin"/>
-      </w:r>
-      <w:r>
-        <w:instrText xml:space="preserve"> REF _Ref147946175 \r \h </w:instrText>
-      </w:r>
-      <w:r>
-        <w:fldChar w:fldCharType="separate"/>
-      </w:r>
-      <w:r>
-        <w:t>3.1.1</w:t>
-      </w:r>
-      <w:r>
-        <w:fldChar w:fldCharType="end"/>
-      </w:r>
-      <w:r>
-        <w:t xml:space="preserve"> - </w:t>
-      </w:r>
-      <w:r>
-        <w:fldChar w:fldCharType="begin"/>
-      </w:r>
-      <w:r>
-        <w:instrText xml:space="preserve"> REF _Ref148016874 \r \h </w:instrText>
-      </w:r>
-      <w:r>
-        <w:fldChar w:fldCharType="separate"/>
-      </w:r>
-      <w:r>
-        <w:t>3.1.3</w:t>
-      </w:r>
-      <w:r>
-        <w:fldChar w:fldCharType="end"/>
-      </w:r>
-      <w:r>
-        <w:t>. When one symbol may refer to multiple operations, the operation shall be chosen in such a way that no errors exist, if possible. For example, in the case of 1--1, if both of the “-” referred to subtraction, an error would exist, while if the first referred to subtraction and the second referred to negation, an error would not exist, and thus the first shall be subtraction and the second negation.</w:t>
-      </w:r>
-    </w:p>
-    <w:p>
-      <w:pPr>
-        <w:ind w:left="720"/>
-      </w:pPr>
-      <w:r>
-        <w:t xml:space="preserve">Numeric characters shall correspond to constant numeric values. All adjacent numeric characters shall be combined to form one numeric value. Two characters are adjacent if they are not separated by any characters, including spaces. All numeric values shall be integers. </w:t>
-      </w:r>
-    </w:p>
-    <w:p>
-      <w:pPr>
-        <w:ind w:left="720"/>
-      </w:pPr>
-      <w:r>
         <w:t>Spaces shall not correspond to any equation elements.</w:t>
       </w:r>
     </w:p>
     <w:p>
       <w:pPr>
         <w:pStyle w:val="Heading3"/>
-        <w:rPr>
-          <w:i w:val="0"/>
-          <w:iCs/>
-        </w:rPr>
       </w:pPr>
       <w:bookmarkStart w:id="43" w:name="_Ref147947548"/>
-      <w:bookmarkStart w:id="44" w:name="_Toc148207273"/>
-      <w:r>
-        <w:rPr>
-          <w:i w:val="0"/>
-          <w:iCs/>
-        </w:rPr>
+      <w:bookmarkStart w:id="44" w:name="_Toc148216656"/>
+      <w:r>
         <w:t>System Output</w:t>
       </w:r>
       <w:bookmarkEnd w:id="43"/>
@@ -5435,18 +5621,10 @@
     <w:p>
       <w:pPr>
         <w:pStyle w:val="Heading3"/>
-        <w:rPr>
-          <w:i w:val="0"/>
-          <w:iCs/>
-        </w:rPr>
       </w:pPr>
       <w:bookmarkStart w:id="45" w:name="_Ref147947998"/>
-      <w:bookmarkStart w:id="46" w:name="_Toc148207274"/>
-      <w:r>
-        <w:rPr>
-          <w:i w:val="0"/>
-          <w:iCs/>
-        </w:rPr>
+      <w:bookmarkStart w:id="46" w:name="_Toc148216657"/>
+      <w:r>
         <w:t>User Interface</w:t>
       </w:r>
       <w:bookmarkEnd w:id="45"/>
@@ -5574,7 +5752,7 @@
         <w:pStyle w:val="Heading2"/>
       </w:pPr>
       <w:bookmarkStart w:id="47" w:name="_Toc492796467"/>
-      <w:bookmarkStart w:id="48" w:name="_Toc148207275"/>
+      <w:bookmarkStart w:id="48" w:name="_Toc148216658"/>
       <w:r>
         <w:t xml:space="preserve">Use-Case </w:t>
       </w:r>
@@ -5586,23 +5764,2121 @@
     </w:p>
     <w:p>
       <w:pPr>
+        <w:pStyle w:val="Heading3"/>
+      </w:pPr>
+      <w:bookmarkStart w:id="49" w:name="_Toc492796468"/>
+      <w:bookmarkStart w:id="50" w:name="_Toc148216659"/>
+      <w:r>
+        <w:t>Main Use Case</w:t>
+      </w:r>
+      <w:bookmarkEnd w:id="50"/>
+    </w:p>
+    <w:p>
+      <w:pPr>
         <w:ind w:left="720"/>
       </w:pPr>
       <w:r>
-        <w:t>See the Use Case Specifications document.</w:t>
+        <w:t>Use Case: Evaluate User Equation</w:t>
+      </w:r>
+    </w:p>
+    <w:p>
+      <w:pPr>
+        <w:ind w:left="720"/>
+      </w:pPr>
+      <w:r>
+        <w:t>Scope: Arithmetic Expression Evaluator</w:t>
+      </w:r>
+    </w:p>
+    <w:p>
+      <w:pPr>
+        <w:ind w:left="720"/>
+      </w:pPr>
+      <w:r>
+        <w:t xml:space="preserve">Level: Summary </w:t>
+      </w:r>
+    </w:p>
+    <w:p>
+      <w:pPr>
+        <w:ind w:left="720"/>
+      </w:pPr>
+      <w:r>
+        <w:t>Context: The goal of the user is to evaluate an arithmetic expression.</w:t>
+      </w:r>
+    </w:p>
+    <w:p>
+      <w:pPr>
+        <w:ind w:left="720"/>
+      </w:pPr>
+      <w:r>
+        <w:t>Multiplicity: One user will be interacting with one Arithmetic Expression Evaluator. The user may have multiple equations they would like to evaluate, but they will be entered and evaluated sequentially.</w:t>
+      </w:r>
+    </w:p>
+    <w:p>
+      <w:pPr>
+        <w:ind w:left="720"/>
+      </w:pPr>
+      <w:r>
+        <w:t>Primary Actor: User</w:t>
+      </w:r>
+    </w:p>
+    <w:p>
+      <w:pPr>
+        <w:pStyle w:val="Heading3"/>
+      </w:pPr>
+      <w:bookmarkStart w:id="51" w:name="_Ref148210193"/>
+      <w:bookmarkStart w:id="52" w:name="_Toc148216660"/>
+      <w:r>
+        <w:t>Basic Flow</w:t>
+      </w:r>
+      <w:bookmarkEnd w:id="51"/>
+      <w:bookmarkEnd w:id="52"/>
+    </w:p>
+    <w:p>
+      <w:pPr>
+        <w:pStyle w:val="Heading4"/>
+      </w:pPr>
+      <w:bookmarkStart w:id="53" w:name="_Ref148214375"/>
+      <w:r>
+        <w:t>User Enters an Equation</w:t>
+      </w:r>
+      <w:bookmarkEnd w:id="53"/>
+    </w:p>
+    <w:p>
+      <w:pPr>
+        <w:ind w:firstLine="720"/>
+      </w:pPr>
+      <w:r>
+        <w:t>The user types an equation into the system’s textual interface.</w:t>
+      </w:r>
+    </w:p>
+    <w:p>
+      <w:pPr>
+        <w:pStyle w:val="Heading4"/>
+      </w:pPr>
+      <w:bookmarkStart w:id="54" w:name="_Ref148210199"/>
+      <w:r>
+        <w:t xml:space="preserve">User </w:t>
+      </w:r>
+      <w:r>
+        <w:t>Submits Their Equation</w:t>
+      </w:r>
+      <w:bookmarkEnd w:id="54"/>
+    </w:p>
+    <w:p>
+      <w:pPr>
+        <w:ind w:firstLine="720"/>
+      </w:pPr>
+      <w:r>
+        <w:t>The user presses Enter to submit their equation.</w:t>
+      </w:r>
+    </w:p>
+    <w:p>
+      <w:pPr>
+        <w:pStyle w:val="Heading4"/>
+        <w:rPr>
+          <w:b/>
+          <w:bCs/>
+        </w:rPr>
+      </w:pPr>
+      <w:bookmarkStart w:id="55" w:name="_Ref148211101"/>
+      <w:r>
+        <w:t>System Evaluates the Equation</w:t>
+      </w:r>
+      <w:bookmarkEnd w:id="55"/>
+    </w:p>
+    <w:p>
+      <w:pPr>
+        <w:ind w:firstLine="720"/>
+      </w:pPr>
+      <w:bookmarkStart w:id="56" w:name="_Ref148212482"/>
+      <w:r>
+        <w:t>The system parses the user’s equation.</w:t>
+      </w:r>
+      <w:bookmarkEnd w:id="56"/>
+    </w:p>
+    <w:p>
+      <w:pPr>
+        <w:ind w:firstLine="720"/>
+      </w:pPr>
+      <w:bookmarkStart w:id="57" w:name="_Ref148212493"/>
+      <w:r>
+        <w:t>The system evaluates the parentheses in the equation.</w:t>
+      </w:r>
+      <w:bookmarkEnd w:id="57"/>
+    </w:p>
+    <w:p>
+      <w:pPr>
+        <w:ind w:firstLine="720"/>
+      </w:pPr>
+      <w:bookmarkStart w:id="58" w:name="_Ref148212499"/>
+      <w:r>
+        <w:t>The system evaluates the operators in the equation.</w:t>
+      </w:r>
+      <w:bookmarkEnd w:id="58"/>
+    </w:p>
+    <w:p>
+      <w:pPr>
+        <w:pStyle w:val="Heading4"/>
+        <w:rPr>
+          <w:b/>
+          <w:bCs/>
+        </w:rPr>
+      </w:pPr>
+      <w:r>
+        <w:t>System Displays the Result</w:t>
+      </w:r>
+    </w:p>
+    <w:p>
+      <w:pPr>
+        <w:ind w:left="720"/>
+      </w:pPr>
+      <w:r>
+        <w:t>The system displays the numeric value of the equation to the user.</w:t>
+      </w:r>
+    </w:p>
+    <w:p>
+      <w:pPr>
+        <w:pStyle w:val="Heading4"/>
+      </w:pPr>
+      <w:bookmarkStart w:id="59" w:name="_Ref148214515"/>
+      <w:r>
+        <w:t>Repeat Basic Flow</w:t>
+      </w:r>
+      <w:bookmarkEnd w:id="59"/>
+    </w:p>
+    <w:p>
+      <w:pPr>
+        <w:ind w:left="720"/>
+      </w:pPr>
+      <w:r>
+        <w:t xml:space="preserve">Restart </w:t>
+      </w:r>
+      <w:r>
+        <w:fldChar w:fldCharType="begin"/>
+      </w:r>
+      <w:r>
+        <w:instrText xml:space="preserve"> REF _Ref148210193 \h </w:instrText>
+      </w:r>
+      <w:r>
+        <w:fldChar w:fldCharType="separate"/>
+      </w:r>
+      <w:r>
+        <w:t>Basic Flow</w:t>
+      </w:r>
+      <w:r>
+        <w:fldChar w:fldCharType="end"/>
+      </w:r>
+      <w:r>
+        <w:t xml:space="preserve"> at </w:t>
+      </w:r>
+      <w:r>
+        <w:rPr>
+          <w:b/>
+          <w:bCs/>
+          <w:u w:val="single"/>
+        </w:rPr>
+        <w:fldChar w:fldCharType="begin"/>
+      </w:r>
+      <w:r>
+        <w:rPr>
+          <w:b/>
+          <w:bCs/>
+          <w:u w:val="single"/>
+        </w:rPr>
+        <w:instrText xml:space="preserve"> REF _Ref148214375 \h </w:instrText>
+      </w:r>
+      <w:r>
+        <w:rPr>
+          <w:b/>
+          <w:bCs/>
+          <w:u w:val="single"/>
+        </w:rPr>
+      </w:r>
+      <w:r>
+        <w:rPr>
+          <w:b/>
+          <w:bCs/>
+          <w:u w:val="single"/>
+        </w:rPr>
+        <w:instrText xml:space="preserve"> \* MERGEFORMAT </w:instrText>
+      </w:r>
+      <w:r>
+        <w:rPr>
+          <w:b/>
+          <w:bCs/>
+          <w:u w:val="single"/>
+        </w:rPr>
+        <w:fldChar w:fldCharType="separate"/>
+      </w:r>
+      <w:r>
+        <w:rPr>
+          <w:b/>
+          <w:bCs/>
+          <w:u w:val="single"/>
+        </w:rPr>
+        <w:t>User Enters an Equation</w:t>
+      </w:r>
+      <w:r>
+        <w:rPr>
+          <w:b/>
+          <w:bCs/>
+          <w:u w:val="single"/>
+        </w:rPr>
+        <w:fldChar w:fldCharType="end"/>
+      </w:r>
+      <w:r>
+        <w:t>.</w:t>
+      </w:r>
+    </w:p>
+    <w:p>
+      <w:pPr>
+        <w:pStyle w:val="Heading3"/>
+      </w:pPr>
+      <w:bookmarkStart w:id="60" w:name="_Toc148216661"/>
+      <w:r>
+        <w:t>Alternate Flows</w:t>
+      </w:r>
+      <w:bookmarkEnd w:id="60"/>
+    </w:p>
+    <w:p>
+      <w:pPr>
+        <w:pStyle w:val="Heading4"/>
+      </w:pPr>
+      <w:r>
+        <w:t>User Does Not Enter an Equation</w:t>
+      </w:r>
+    </w:p>
+    <w:p>
+      <w:pPr>
+        <w:ind w:left="720"/>
+      </w:pPr>
+      <w:r>
+        <w:t xml:space="preserve">At the </w:t>
+      </w:r>
+      <w:r>
+        <w:rPr>
+          <w:b/>
+          <w:bCs/>
+          <w:u w:val="single"/>
+        </w:rPr>
+        <w:fldChar w:fldCharType="begin"/>
+      </w:r>
+      <w:r>
+        <w:rPr>
+          <w:b/>
+          <w:bCs/>
+          <w:u w:val="single"/>
+        </w:rPr>
+        <w:instrText xml:space="preserve"> REF _Ref148210199 \h </w:instrText>
+      </w:r>
+      <w:r>
+        <w:rPr>
+          <w:b/>
+          <w:bCs/>
+          <w:u w:val="single"/>
+        </w:rPr>
+      </w:r>
+      <w:r>
+        <w:rPr>
+          <w:b/>
+          <w:bCs/>
+          <w:u w:val="single"/>
+        </w:rPr>
+        <w:instrText xml:space="preserve"> \* MERGEFORMAT </w:instrText>
+      </w:r>
+      <w:r>
+        <w:rPr>
+          <w:b/>
+          <w:bCs/>
+          <w:u w:val="single"/>
+        </w:rPr>
+        <w:fldChar w:fldCharType="separate"/>
+      </w:r>
+      <w:r>
+        <w:rPr>
+          <w:b/>
+          <w:bCs/>
+          <w:u w:val="single"/>
+        </w:rPr>
+        <w:t>User Submits Their Equation</w:t>
+      </w:r>
+      <w:r>
+        <w:rPr>
+          <w:b/>
+          <w:bCs/>
+          <w:u w:val="single"/>
+        </w:rPr>
+        <w:fldChar w:fldCharType="end"/>
+      </w:r>
+      <w:r>
+        <w:t xml:space="preserve"> </w:t>
+      </w:r>
+      <w:r>
+        <w:t xml:space="preserve">step of the </w:t>
+      </w:r>
+      <w:r>
+        <w:rPr>
+          <w:b/>
+          <w:bCs/>
+          <w:i/>
+          <w:iCs/>
+        </w:rPr>
+        <w:fldChar w:fldCharType="begin"/>
+      </w:r>
+      <w:r>
+        <w:rPr>
+          <w:b/>
+          <w:bCs/>
+          <w:i/>
+          <w:iCs/>
+        </w:rPr>
+        <w:instrText xml:space="preserve"> REF _Ref148210193 \h </w:instrText>
+      </w:r>
+      <w:r>
+        <w:rPr>
+          <w:b/>
+          <w:bCs/>
+          <w:i/>
+          <w:iCs/>
+        </w:rPr>
+      </w:r>
+      <w:r>
+        <w:rPr>
+          <w:b/>
+          <w:bCs/>
+          <w:i/>
+          <w:iCs/>
+        </w:rPr>
+        <w:instrText xml:space="preserve"> \* MERGEFORMAT </w:instrText>
+      </w:r>
+      <w:r>
+        <w:rPr>
+          <w:b/>
+          <w:bCs/>
+          <w:i/>
+          <w:iCs/>
+        </w:rPr>
+        <w:fldChar w:fldCharType="separate"/>
+      </w:r>
+      <w:r>
+        <w:rPr>
+          <w:b/>
+          <w:bCs/>
+          <w:i/>
+          <w:iCs/>
+        </w:rPr>
+        <w:t>Basic Flow</w:t>
+      </w:r>
+      <w:r>
+        <w:rPr>
+          <w:b/>
+          <w:bCs/>
+          <w:i/>
+          <w:iCs/>
+        </w:rPr>
+        <w:fldChar w:fldCharType="end"/>
+      </w:r>
+      <w:r>
+        <w:t xml:space="preserve">, if the user has not entered an equation, </w:t>
+      </w:r>
+    </w:p>
+    <w:p>
+      <w:pPr>
+        <w:pStyle w:val="ListParagraph"/>
+        <w:numPr>
+          <w:ilvl w:val="0"/>
+          <w:numId w:val="7"/>
+        </w:numPr>
+      </w:pPr>
+      <w:r>
+        <w:t>Resume basic flow at</w:t>
+      </w:r>
+      <w:r>
+        <w:rPr>
+          <w:b/>
+          <w:bCs/>
+        </w:rPr>
+        <w:t xml:space="preserve"> </w:t>
+      </w:r>
+      <w:r>
+        <w:rPr>
+          <w:b/>
+          <w:bCs/>
+          <w:u w:val="single"/>
+        </w:rPr>
+        <w:fldChar w:fldCharType="begin"/>
+      </w:r>
+      <w:r>
+        <w:rPr>
+          <w:b/>
+          <w:bCs/>
+          <w:u w:val="single"/>
+        </w:rPr>
+        <w:instrText xml:space="preserve"> REF _Ref148214515 \h </w:instrText>
+      </w:r>
+      <w:r>
+        <w:rPr>
+          <w:b/>
+          <w:bCs/>
+          <w:u w:val="single"/>
+        </w:rPr>
+      </w:r>
+      <w:r>
+        <w:rPr>
+          <w:b/>
+          <w:bCs/>
+          <w:u w:val="single"/>
+        </w:rPr>
+        <w:instrText xml:space="preserve"> \* MERGEFORMAT </w:instrText>
+      </w:r>
+      <w:r>
+        <w:rPr>
+          <w:b/>
+          <w:bCs/>
+          <w:u w:val="single"/>
+        </w:rPr>
+        <w:fldChar w:fldCharType="separate"/>
+      </w:r>
+      <w:r>
+        <w:rPr>
+          <w:b/>
+          <w:bCs/>
+          <w:u w:val="single"/>
+        </w:rPr>
+        <w:t>Repeat Basic Flow</w:t>
+      </w:r>
+      <w:r>
+        <w:rPr>
+          <w:b/>
+          <w:bCs/>
+          <w:u w:val="single"/>
+        </w:rPr>
+        <w:fldChar w:fldCharType="end"/>
+      </w:r>
+      <w:r>
+        <w:t>.</w:t>
+      </w:r>
+    </w:p>
+    <w:p>
+      <w:pPr>
+        <w:pStyle w:val="Heading4"/>
+      </w:pPr>
+      <w:r>
+        <w:t>User Closes the Program</w:t>
+      </w:r>
+    </w:p>
+    <w:p>
+      <w:pPr>
+        <w:ind w:left="720"/>
+      </w:pPr>
+      <w:r>
+        <w:t xml:space="preserve">At any step of the </w:t>
+      </w:r>
+      <w:r>
+        <w:rPr>
+          <w:b/>
+          <w:bCs/>
+          <w:i/>
+          <w:iCs/>
+        </w:rPr>
+        <w:fldChar w:fldCharType="begin"/>
+      </w:r>
+      <w:r>
+        <w:rPr>
+          <w:b/>
+          <w:bCs/>
+          <w:i/>
+          <w:iCs/>
+        </w:rPr>
+        <w:instrText xml:space="preserve"> REF _Ref148210193 \h </w:instrText>
+      </w:r>
+      <w:r>
+        <w:rPr>
+          <w:b/>
+          <w:bCs/>
+          <w:i/>
+          <w:iCs/>
+        </w:rPr>
+      </w:r>
+      <w:r>
+        <w:rPr>
+          <w:b/>
+          <w:bCs/>
+          <w:i/>
+          <w:iCs/>
+        </w:rPr>
+        <w:instrText xml:space="preserve"> \* MERGEFORMAT </w:instrText>
+      </w:r>
+      <w:r>
+        <w:rPr>
+          <w:b/>
+          <w:bCs/>
+          <w:i/>
+          <w:iCs/>
+        </w:rPr>
+        <w:fldChar w:fldCharType="separate"/>
+      </w:r>
+      <w:r>
+        <w:rPr>
+          <w:b/>
+          <w:bCs/>
+          <w:i/>
+          <w:iCs/>
+        </w:rPr>
+        <w:t>Basic Flow</w:t>
+      </w:r>
+      <w:r>
+        <w:rPr>
+          <w:b/>
+          <w:bCs/>
+          <w:i/>
+          <w:iCs/>
+        </w:rPr>
+        <w:fldChar w:fldCharType="end"/>
+      </w:r>
+      <w:r>
+        <w:t xml:space="preserve">, if the user presses the button to close the program, </w:t>
+      </w:r>
+    </w:p>
+    <w:p>
+      <w:pPr>
+        <w:pStyle w:val="ListParagraph"/>
+        <w:numPr>
+          <w:ilvl w:val="0"/>
+          <w:numId w:val="14"/>
+        </w:numPr>
+      </w:pPr>
+      <w:r>
+        <w:t>Close the program.</w:t>
+      </w:r>
+    </w:p>
+    <w:p>
+      <w:pPr>
+        <w:pStyle w:val="ListParagraph"/>
+        <w:numPr>
+          <w:ilvl w:val="0"/>
+          <w:numId w:val="14"/>
+        </w:numPr>
+      </w:pPr>
+      <w:r>
+        <w:t xml:space="preserve">End </w:t>
+      </w:r>
+      <w:r>
+        <w:fldChar w:fldCharType="begin"/>
+      </w:r>
+      <w:r>
+        <w:instrText xml:space="preserve"> REF _Ref148210193 \h </w:instrText>
+      </w:r>
+      <w:r>
+        <w:fldChar w:fldCharType="separate"/>
+      </w:r>
+      <w:r>
+        <w:t>Basic Flow</w:t>
+      </w:r>
+      <w:r>
+        <w:fldChar w:fldCharType="end"/>
+      </w:r>
+      <w:r>
+        <w:t>.</w:t>
+      </w:r>
+    </w:p>
+    <w:p>
+      <w:pPr>
+        <w:pStyle w:val="Heading4"/>
+      </w:pPr>
+      <w:r>
+        <w:t>Invalid Symbol Error</w:t>
+      </w:r>
+    </w:p>
+    <w:p>
+      <w:pPr>
+        <w:ind w:left="720"/>
+      </w:pPr>
+      <w:r>
+        <w:t xml:space="preserve">At the </w:t>
+      </w:r>
+      <w:r>
+        <w:rPr>
+          <w:b/>
+          <w:bCs/>
+          <w:u w:val="single"/>
+        </w:rPr>
+        <w:fldChar w:fldCharType="begin"/>
+      </w:r>
+      <w:r>
+        <w:rPr>
+          <w:b/>
+          <w:bCs/>
+          <w:u w:val="single"/>
+        </w:rPr>
+        <w:instrText xml:space="preserve"> REF _Ref148211101 \h </w:instrText>
+      </w:r>
+      <w:r>
+        <w:rPr>
+          <w:b/>
+          <w:bCs/>
+          <w:u w:val="single"/>
+        </w:rPr>
+      </w:r>
+      <w:r>
+        <w:rPr>
+          <w:b/>
+          <w:bCs/>
+          <w:u w:val="single"/>
+        </w:rPr>
+        <w:instrText xml:space="preserve"> \* MERGEFORMAT </w:instrText>
+      </w:r>
+      <w:r>
+        <w:rPr>
+          <w:b/>
+          <w:bCs/>
+          <w:u w:val="single"/>
+        </w:rPr>
+        <w:fldChar w:fldCharType="separate"/>
+      </w:r>
+      <w:r>
+        <w:rPr>
+          <w:b/>
+          <w:bCs/>
+          <w:u w:val="single"/>
+        </w:rPr>
+        <w:t>System Evaluates the Equation</w:t>
+      </w:r>
+      <w:r>
+        <w:rPr>
+          <w:b/>
+          <w:bCs/>
+          <w:u w:val="single"/>
+        </w:rPr>
+        <w:fldChar w:fldCharType="end"/>
+      </w:r>
+      <w:r>
+        <w:t xml:space="preserve"> step of the </w:t>
+      </w:r>
+      <w:r>
+        <w:rPr>
+          <w:b/>
+          <w:bCs/>
+          <w:i/>
+          <w:iCs/>
+        </w:rPr>
+        <w:fldChar w:fldCharType="begin"/>
+      </w:r>
+      <w:r>
+        <w:rPr>
+          <w:b/>
+          <w:bCs/>
+          <w:i/>
+          <w:iCs/>
+        </w:rPr>
+        <w:instrText xml:space="preserve"> REF _Ref148210193 \h </w:instrText>
+      </w:r>
+      <w:r>
+        <w:rPr>
+          <w:b/>
+          <w:bCs/>
+          <w:i/>
+          <w:iCs/>
+        </w:rPr>
+      </w:r>
+      <w:r>
+        <w:rPr>
+          <w:b/>
+          <w:bCs/>
+          <w:i/>
+          <w:iCs/>
+        </w:rPr>
+        <w:instrText xml:space="preserve"> \* MERGEFORMAT </w:instrText>
+      </w:r>
+      <w:r>
+        <w:rPr>
+          <w:b/>
+          <w:bCs/>
+          <w:i/>
+          <w:iCs/>
+        </w:rPr>
+        <w:fldChar w:fldCharType="separate"/>
+      </w:r>
+      <w:r>
+        <w:rPr>
+          <w:b/>
+          <w:bCs/>
+          <w:i/>
+          <w:iCs/>
+        </w:rPr>
+        <w:t>Basic Flow</w:t>
+      </w:r>
+      <w:r>
+        <w:rPr>
+          <w:b/>
+          <w:bCs/>
+          <w:i/>
+          <w:iCs/>
+        </w:rPr>
+        <w:fldChar w:fldCharType="end"/>
+      </w:r>
+      <w:r>
+        <w:t>, if the user-provided equation contains an illegal character,</w:t>
+      </w:r>
+    </w:p>
+    <w:p>
+      <w:pPr>
+        <w:pStyle w:val="ListParagraph"/>
+        <w:numPr>
+          <w:ilvl w:val="0"/>
+          <w:numId w:val="8"/>
+        </w:numPr>
+      </w:pPr>
+      <w:r>
+        <w:t>Display to the user an error message in the form: “Error: illegal symbol: {offending symbol}!”</w:t>
+      </w:r>
+    </w:p>
+    <w:p>
+      <w:pPr>
+        <w:pStyle w:val="ListParagraph"/>
+        <w:numPr>
+          <w:ilvl w:val="0"/>
+          <w:numId w:val="8"/>
+        </w:numPr>
+      </w:pPr>
+      <w:r>
+        <w:t xml:space="preserve">Resume the </w:t>
+      </w:r>
+      <w:r>
+        <w:fldChar w:fldCharType="begin"/>
+      </w:r>
+      <w:r>
+        <w:instrText xml:space="preserve"> REF _Ref148210193 \h </w:instrText>
+      </w:r>
+      <w:r>
+        <w:fldChar w:fldCharType="separate"/>
+      </w:r>
+      <w:r>
+        <w:t>Basic Flow</w:t>
+      </w:r>
+      <w:r>
+        <w:fldChar w:fldCharType="end"/>
+      </w:r>
+      <w:r>
+        <w:t xml:space="preserve"> at </w:t>
+      </w:r>
+      <w:r>
+        <w:rPr>
+          <w:b/>
+          <w:bCs/>
+          <w:u w:val="single"/>
+        </w:rPr>
+        <w:fldChar w:fldCharType="begin"/>
+      </w:r>
+      <w:r>
+        <w:rPr>
+          <w:b/>
+          <w:bCs/>
+          <w:u w:val="single"/>
+        </w:rPr>
+        <w:instrText xml:space="preserve"> REF _Ref148214515 \h </w:instrText>
+      </w:r>
+      <w:r>
+        <w:rPr>
+          <w:b/>
+          <w:bCs/>
+          <w:u w:val="single"/>
+        </w:rPr>
+      </w:r>
+      <w:r>
+        <w:rPr>
+          <w:b/>
+          <w:bCs/>
+          <w:u w:val="single"/>
+        </w:rPr>
+        <w:instrText xml:space="preserve"> \* MERGEFORMAT </w:instrText>
+      </w:r>
+      <w:r>
+        <w:rPr>
+          <w:b/>
+          <w:bCs/>
+          <w:u w:val="single"/>
+        </w:rPr>
+        <w:fldChar w:fldCharType="separate"/>
+      </w:r>
+      <w:r>
+        <w:rPr>
+          <w:b/>
+          <w:bCs/>
+          <w:u w:val="single"/>
+        </w:rPr>
+        <w:t>Repeat Basic Flow</w:t>
+      </w:r>
+      <w:r>
+        <w:rPr>
+          <w:b/>
+          <w:bCs/>
+          <w:u w:val="single"/>
+        </w:rPr>
+        <w:fldChar w:fldCharType="end"/>
+      </w:r>
+      <w:r>
+        <w:t>.</w:t>
+      </w:r>
+    </w:p>
+    <w:p>
+      <w:pPr>
+        <w:pStyle w:val="Heading4"/>
+      </w:pPr>
+      <w:r>
+        <w:t>Unmatched Parentheses Error</w:t>
+      </w:r>
+    </w:p>
+    <w:p>
+      <w:pPr>
+        <w:ind w:left="720"/>
+      </w:pPr>
+      <w:r>
+        <w:t xml:space="preserve">At the </w:t>
+      </w:r>
+      <w:r>
+        <w:rPr>
+          <w:b/>
+          <w:bCs/>
+          <w:u w:val="single"/>
+        </w:rPr>
+        <w:fldChar w:fldCharType="begin"/>
+      </w:r>
+      <w:r>
+        <w:rPr>
+          <w:b/>
+          <w:bCs/>
+          <w:u w:val="single"/>
+        </w:rPr>
+        <w:instrText xml:space="preserve"> REF _Ref148211101 \h </w:instrText>
+      </w:r>
+      <w:r>
+        <w:rPr>
+          <w:b/>
+          <w:bCs/>
+          <w:u w:val="single"/>
+        </w:rPr>
+      </w:r>
+      <w:r>
+        <w:rPr>
+          <w:b/>
+          <w:bCs/>
+          <w:u w:val="single"/>
+        </w:rPr>
+        <w:instrText xml:space="preserve"> \* MERGEFORMAT </w:instrText>
+      </w:r>
+      <w:r>
+        <w:rPr>
+          <w:b/>
+          <w:bCs/>
+          <w:u w:val="single"/>
+        </w:rPr>
+        <w:fldChar w:fldCharType="separate"/>
+      </w:r>
+      <w:r>
+        <w:rPr>
+          <w:b/>
+          <w:bCs/>
+          <w:u w:val="single"/>
+        </w:rPr>
+        <w:t>System Evaluates the Equation</w:t>
+      </w:r>
+      <w:r>
+        <w:rPr>
+          <w:b/>
+          <w:bCs/>
+          <w:u w:val="single"/>
+        </w:rPr>
+        <w:fldChar w:fldCharType="end"/>
+      </w:r>
+      <w:r>
+        <w:t xml:space="preserve"> step of the </w:t>
+      </w:r>
+      <w:r>
+        <w:rPr>
+          <w:b/>
+          <w:bCs/>
+          <w:i/>
+          <w:iCs/>
+        </w:rPr>
+        <w:fldChar w:fldCharType="begin"/>
+      </w:r>
+      <w:r>
+        <w:rPr>
+          <w:b/>
+          <w:bCs/>
+          <w:i/>
+          <w:iCs/>
+        </w:rPr>
+        <w:instrText xml:space="preserve"> REF _Ref148210193 \h </w:instrText>
+      </w:r>
+      <w:r>
+        <w:rPr>
+          <w:b/>
+          <w:bCs/>
+          <w:i/>
+          <w:iCs/>
+        </w:rPr>
+      </w:r>
+      <w:r>
+        <w:rPr>
+          <w:b/>
+          <w:bCs/>
+          <w:i/>
+          <w:iCs/>
+        </w:rPr>
+        <w:instrText xml:space="preserve"> \* MERGEFORMAT </w:instrText>
+      </w:r>
+      <w:r>
+        <w:rPr>
+          <w:b/>
+          <w:bCs/>
+          <w:i/>
+          <w:iCs/>
+        </w:rPr>
+        <w:fldChar w:fldCharType="separate"/>
+      </w:r>
+      <w:r>
+        <w:rPr>
+          <w:b/>
+          <w:bCs/>
+          <w:i/>
+          <w:iCs/>
+        </w:rPr>
+        <w:t>Basic Flow</w:t>
+      </w:r>
+      <w:r>
+        <w:rPr>
+          <w:b/>
+          <w:bCs/>
+          <w:i/>
+          <w:iCs/>
+        </w:rPr>
+        <w:fldChar w:fldCharType="end"/>
+      </w:r>
+      <w:r>
+        <w:t>, if the user-provided equation contains unmatched parentheses,</w:t>
+      </w:r>
+    </w:p>
+    <w:p>
+      <w:pPr>
+        <w:pStyle w:val="ListParagraph"/>
+        <w:numPr>
+          <w:ilvl w:val="0"/>
+          <w:numId w:val="9"/>
+        </w:numPr>
+      </w:pPr>
+      <w:r>
+        <w:lastRenderedPageBreak/>
+        <w:t>Display to the user the error message: “Error: unmatched parentheses!”</w:t>
+      </w:r>
+    </w:p>
+    <w:p>
+      <w:pPr>
+        <w:pStyle w:val="ListParagraph"/>
+        <w:numPr>
+          <w:ilvl w:val="0"/>
+          <w:numId w:val="9"/>
+        </w:numPr>
+      </w:pPr>
+      <w:r>
+        <w:t xml:space="preserve">Resume the </w:t>
+      </w:r>
+      <w:r>
+        <w:fldChar w:fldCharType="begin"/>
+      </w:r>
+      <w:r>
+        <w:instrText xml:space="preserve"> REF _Ref148210193 \h </w:instrText>
+      </w:r>
+      <w:r>
+        <w:fldChar w:fldCharType="separate"/>
+      </w:r>
+      <w:r>
+        <w:t>Basic Flow</w:t>
+      </w:r>
+      <w:r>
+        <w:fldChar w:fldCharType="end"/>
+      </w:r>
+      <w:r>
+        <w:t xml:space="preserve"> at </w:t>
+      </w:r>
+      <w:r>
+        <w:rPr>
+          <w:b/>
+          <w:bCs/>
+          <w:u w:val="single"/>
+        </w:rPr>
+        <w:fldChar w:fldCharType="begin"/>
+      </w:r>
+      <w:r>
+        <w:rPr>
+          <w:b/>
+          <w:bCs/>
+          <w:u w:val="single"/>
+        </w:rPr>
+        <w:instrText xml:space="preserve"> REF _Ref148214515 \h </w:instrText>
+      </w:r>
+      <w:r>
+        <w:rPr>
+          <w:b/>
+          <w:bCs/>
+          <w:u w:val="single"/>
+        </w:rPr>
+      </w:r>
+      <w:r>
+        <w:rPr>
+          <w:b/>
+          <w:bCs/>
+          <w:u w:val="single"/>
+        </w:rPr>
+        <w:instrText xml:space="preserve"> \* MERGEFORMAT </w:instrText>
+      </w:r>
+      <w:r>
+        <w:rPr>
+          <w:b/>
+          <w:bCs/>
+          <w:u w:val="single"/>
+        </w:rPr>
+        <w:fldChar w:fldCharType="separate"/>
+      </w:r>
+      <w:r>
+        <w:rPr>
+          <w:b/>
+          <w:bCs/>
+          <w:u w:val="single"/>
+        </w:rPr>
+        <w:t>Repeat Basic Flow</w:t>
+      </w:r>
+      <w:r>
+        <w:rPr>
+          <w:b/>
+          <w:bCs/>
+          <w:u w:val="single"/>
+        </w:rPr>
+        <w:fldChar w:fldCharType="end"/>
+      </w:r>
+      <w:r>
+        <w:t>.</w:t>
+      </w:r>
+    </w:p>
+    <w:p>
+      <w:pPr>
+        <w:pStyle w:val="Heading4"/>
+      </w:pPr>
+      <w:r>
+        <w:t>Missing Operand Error</w:t>
+      </w:r>
+    </w:p>
+    <w:p>
+      <w:pPr>
+        <w:ind w:left="720"/>
+      </w:pPr>
+      <w:r>
+        <w:t xml:space="preserve">At the </w:t>
+      </w:r>
+      <w:r>
+        <w:rPr>
+          <w:b/>
+          <w:bCs/>
+          <w:u w:val="single"/>
+        </w:rPr>
+        <w:fldChar w:fldCharType="begin"/>
+      </w:r>
+      <w:r>
+        <w:rPr>
+          <w:b/>
+          <w:bCs/>
+          <w:u w:val="single"/>
+        </w:rPr>
+        <w:instrText xml:space="preserve"> REF _Ref148211101 \h </w:instrText>
+      </w:r>
+      <w:r>
+        <w:rPr>
+          <w:b/>
+          <w:bCs/>
+          <w:u w:val="single"/>
+        </w:rPr>
+      </w:r>
+      <w:r>
+        <w:rPr>
+          <w:b/>
+          <w:bCs/>
+          <w:u w:val="single"/>
+        </w:rPr>
+        <w:instrText xml:space="preserve"> \* MERGEFORMAT </w:instrText>
+      </w:r>
+      <w:r>
+        <w:rPr>
+          <w:b/>
+          <w:bCs/>
+          <w:u w:val="single"/>
+        </w:rPr>
+        <w:fldChar w:fldCharType="separate"/>
+      </w:r>
+      <w:r>
+        <w:rPr>
+          <w:b/>
+          <w:bCs/>
+          <w:u w:val="single"/>
+        </w:rPr>
+        <w:t>System Evaluates the Equation</w:t>
+      </w:r>
+      <w:r>
+        <w:rPr>
+          <w:b/>
+          <w:bCs/>
+          <w:u w:val="single"/>
+        </w:rPr>
+        <w:fldChar w:fldCharType="end"/>
+      </w:r>
+      <w:r>
+        <w:t xml:space="preserve"> step of the </w:t>
+      </w:r>
+      <w:r>
+        <w:rPr>
+          <w:b/>
+          <w:bCs/>
+          <w:i/>
+          <w:iCs/>
+        </w:rPr>
+        <w:fldChar w:fldCharType="begin"/>
+      </w:r>
+      <w:r>
+        <w:rPr>
+          <w:b/>
+          <w:bCs/>
+          <w:i/>
+          <w:iCs/>
+        </w:rPr>
+        <w:instrText xml:space="preserve"> REF _Ref148210193 \h </w:instrText>
+      </w:r>
+      <w:r>
+        <w:rPr>
+          <w:b/>
+          <w:bCs/>
+          <w:i/>
+          <w:iCs/>
+        </w:rPr>
+      </w:r>
+      <w:r>
+        <w:rPr>
+          <w:b/>
+          <w:bCs/>
+          <w:i/>
+          <w:iCs/>
+        </w:rPr>
+        <w:instrText xml:space="preserve"> \* MERGEFORMAT </w:instrText>
+      </w:r>
+      <w:r>
+        <w:rPr>
+          <w:b/>
+          <w:bCs/>
+          <w:i/>
+          <w:iCs/>
+        </w:rPr>
+        <w:fldChar w:fldCharType="separate"/>
+      </w:r>
+      <w:r>
+        <w:rPr>
+          <w:b/>
+          <w:bCs/>
+          <w:i/>
+          <w:iCs/>
+        </w:rPr>
+        <w:t>Basic Flow</w:t>
+      </w:r>
+      <w:r>
+        <w:rPr>
+          <w:b/>
+          <w:bCs/>
+          <w:i/>
+          <w:iCs/>
+        </w:rPr>
+        <w:fldChar w:fldCharType="end"/>
+      </w:r>
+      <w:r>
+        <w:t>, if the user-provided equation contains an operator that is missing an operand or an empty set of parentheses,</w:t>
+      </w:r>
+    </w:p>
+    <w:p>
+      <w:pPr>
+        <w:pStyle w:val="ListParagraph"/>
+        <w:numPr>
+          <w:ilvl w:val="0"/>
+          <w:numId w:val="10"/>
+        </w:numPr>
+      </w:pPr>
+      <w:r>
+        <w:t>Display to the user an error message in the form: “Error: {offending operator} is missing an operand!”</w:t>
+      </w:r>
+    </w:p>
+    <w:p>
+      <w:pPr>
+        <w:pStyle w:val="ListParagraph"/>
+        <w:numPr>
+          <w:ilvl w:val="0"/>
+          <w:numId w:val="10"/>
+        </w:numPr>
+      </w:pPr>
+      <w:r>
+        <w:t xml:space="preserve">Resume the </w:t>
+      </w:r>
+      <w:r>
+        <w:fldChar w:fldCharType="begin"/>
+      </w:r>
+      <w:r>
+        <w:instrText xml:space="preserve"> REF _Ref148210193 \h </w:instrText>
+      </w:r>
+      <w:r>
+        <w:fldChar w:fldCharType="separate"/>
+      </w:r>
+      <w:r>
+        <w:t>Basic Flow</w:t>
+      </w:r>
+      <w:r>
+        <w:fldChar w:fldCharType="end"/>
+      </w:r>
+      <w:r>
+        <w:t xml:space="preserve"> at </w:t>
+      </w:r>
+      <w:r>
+        <w:rPr>
+          <w:b/>
+          <w:bCs/>
+          <w:u w:val="single"/>
+        </w:rPr>
+        <w:fldChar w:fldCharType="begin"/>
+      </w:r>
+      <w:r>
+        <w:rPr>
+          <w:b/>
+          <w:bCs/>
+          <w:u w:val="single"/>
+        </w:rPr>
+        <w:instrText xml:space="preserve"> REF _Ref148214515 \h </w:instrText>
+      </w:r>
+      <w:r>
+        <w:rPr>
+          <w:b/>
+          <w:bCs/>
+          <w:u w:val="single"/>
+        </w:rPr>
+      </w:r>
+      <w:r>
+        <w:rPr>
+          <w:b/>
+          <w:bCs/>
+          <w:u w:val="single"/>
+        </w:rPr>
+        <w:instrText xml:space="preserve"> \* MERGEFORMAT </w:instrText>
+      </w:r>
+      <w:r>
+        <w:rPr>
+          <w:b/>
+          <w:bCs/>
+          <w:u w:val="single"/>
+        </w:rPr>
+        <w:fldChar w:fldCharType="separate"/>
+      </w:r>
+      <w:r>
+        <w:rPr>
+          <w:b/>
+          <w:bCs/>
+          <w:u w:val="single"/>
+        </w:rPr>
+        <w:t>Repeat Basic Flow</w:t>
+      </w:r>
+      <w:r>
+        <w:rPr>
+          <w:b/>
+          <w:bCs/>
+          <w:u w:val="single"/>
+        </w:rPr>
+        <w:fldChar w:fldCharType="end"/>
+      </w:r>
+      <w:r>
+        <w:t>.</w:t>
+      </w:r>
+    </w:p>
+    <w:p>
+      <w:pPr>
+        <w:pStyle w:val="Heading4"/>
+      </w:pPr>
+      <w:r>
+        <w:t>Operator as Operand Error</w:t>
+      </w:r>
+    </w:p>
+    <w:p>
+      <w:pPr>
+        <w:ind w:left="720"/>
+      </w:pPr>
+      <w:r>
+        <w:t xml:space="preserve">At the </w:t>
+      </w:r>
+      <w:r>
+        <w:rPr>
+          <w:b/>
+          <w:bCs/>
+          <w:u w:val="single"/>
+        </w:rPr>
+        <w:fldChar w:fldCharType="begin"/>
+      </w:r>
+      <w:r>
+        <w:rPr>
+          <w:b/>
+          <w:bCs/>
+          <w:u w:val="single"/>
+        </w:rPr>
+        <w:instrText xml:space="preserve"> REF _Ref148211101 \h </w:instrText>
+      </w:r>
+      <w:r>
+        <w:rPr>
+          <w:b/>
+          <w:bCs/>
+          <w:u w:val="single"/>
+        </w:rPr>
+      </w:r>
+      <w:r>
+        <w:rPr>
+          <w:b/>
+          <w:bCs/>
+          <w:u w:val="single"/>
+        </w:rPr>
+        <w:instrText xml:space="preserve"> \* MERGEFORMAT </w:instrText>
+      </w:r>
+      <w:r>
+        <w:rPr>
+          <w:b/>
+          <w:bCs/>
+          <w:u w:val="single"/>
+        </w:rPr>
+        <w:fldChar w:fldCharType="separate"/>
+      </w:r>
+      <w:r>
+        <w:rPr>
+          <w:b/>
+          <w:bCs/>
+          <w:u w:val="single"/>
+        </w:rPr>
+        <w:t>System Evaluates the Equation</w:t>
+      </w:r>
+      <w:r>
+        <w:rPr>
+          <w:b/>
+          <w:bCs/>
+          <w:u w:val="single"/>
+        </w:rPr>
+        <w:fldChar w:fldCharType="end"/>
+      </w:r>
+      <w:r>
+        <w:t xml:space="preserve"> step of the </w:t>
+      </w:r>
+      <w:r>
+        <w:rPr>
+          <w:b/>
+          <w:bCs/>
+          <w:i/>
+          <w:iCs/>
+        </w:rPr>
+        <w:fldChar w:fldCharType="begin"/>
+      </w:r>
+      <w:r>
+        <w:rPr>
+          <w:b/>
+          <w:bCs/>
+          <w:i/>
+          <w:iCs/>
+        </w:rPr>
+        <w:instrText xml:space="preserve"> REF _Ref148210193 \h </w:instrText>
+      </w:r>
+      <w:r>
+        <w:rPr>
+          <w:b/>
+          <w:bCs/>
+          <w:i/>
+          <w:iCs/>
+        </w:rPr>
+      </w:r>
+      <w:r>
+        <w:rPr>
+          <w:b/>
+          <w:bCs/>
+          <w:i/>
+          <w:iCs/>
+        </w:rPr>
+        <w:instrText xml:space="preserve"> \* MERGEFORMAT </w:instrText>
+      </w:r>
+      <w:r>
+        <w:rPr>
+          <w:b/>
+          <w:bCs/>
+          <w:i/>
+          <w:iCs/>
+        </w:rPr>
+        <w:fldChar w:fldCharType="separate"/>
+      </w:r>
+      <w:r>
+        <w:rPr>
+          <w:b/>
+          <w:bCs/>
+          <w:i/>
+          <w:iCs/>
+        </w:rPr>
+        <w:t>Basic Flow</w:t>
+      </w:r>
+      <w:r>
+        <w:rPr>
+          <w:b/>
+          <w:bCs/>
+          <w:i/>
+          <w:iCs/>
+        </w:rPr>
+        <w:fldChar w:fldCharType="end"/>
+      </w:r>
+      <w:r>
+        <w:t>, if the user-provided equation contains an operator whose operand is a non-unary operator,</w:t>
+      </w:r>
+    </w:p>
+    <w:p>
+      <w:pPr>
+        <w:pStyle w:val="ListParagraph"/>
+        <w:numPr>
+          <w:ilvl w:val="0"/>
+          <w:numId w:val="11"/>
+        </w:numPr>
+      </w:pPr>
+      <w:r>
+        <w:t>Display to the user the error message: “Error: cannot use operator as operand!”</w:t>
+      </w:r>
+    </w:p>
+    <w:p>
+      <w:pPr>
+        <w:pStyle w:val="ListParagraph"/>
+        <w:numPr>
+          <w:ilvl w:val="0"/>
+          <w:numId w:val="11"/>
+        </w:numPr>
+      </w:pPr>
+      <w:r>
+        <w:t xml:space="preserve">Resume the </w:t>
+      </w:r>
+      <w:r>
+        <w:fldChar w:fldCharType="begin"/>
+      </w:r>
+      <w:r>
+        <w:instrText xml:space="preserve"> REF _Ref148210193 \h </w:instrText>
+      </w:r>
+      <w:r>
+        <w:fldChar w:fldCharType="separate"/>
+      </w:r>
+      <w:r>
+        <w:t>Basic Flow</w:t>
+      </w:r>
+      <w:r>
+        <w:fldChar w:fldCharType="end"/>
+      </w:r>
+      <w:r>
+        <w:t xml:space="preserve"> at </w:t>
+      </w:r>
+      <w:r>
+        <w:rPr>
+          <w:b/>
+          <w:bCs/>
+          <w:u w:val="single"/>
+        </w:rPr>
+        <w:fldChar w:fldCharType="begin"/>
+      </w:r>
+      <w:r>
+        <w:rPr>
+          <w:b/>
+          <w:bCs/>
+          <w:u w:val="single"/>
+        </w:rPr>
+        <w:instrText xml:space="preserve"> REF _Ref148214515 \h </w:instrText>
+      </w:r>
+      <w:r>
+        <w:rPr>
+          <w:b/>
+          <w:bCs/>
+          <w:u w:val="single"/>
+        </w:rPr>
+      </w:r>
+      <w:r>
+        <w:rPr>
+          <w:b/>
+          <w:bCs/>
+          <w:u w:val="single"/>
+        </w:rPr>
+        <w:instrText xml:space="preserve"> \* MERGEFORMAT </w:instrText>
+      </w:r>
+      <w:r>
+        <w:rPr>
+          <w:b/>
+          <w:bCs/>
+          <w:u w:val="single"/>
+        </w:rPr>
+        <w:fldChar w:fldCharType="separate"/>
+      </w:r>
+      <w:r>
+        <w:rPr>
+          <w:b/>
+          <w:bCs/>
+          <w:u w:val="single"/>
+        </w:rPr>
+        <w:t>Repeat Basic Flow</w:t>
+      </w:r>
+      <w:r>
+        <w:rPr>
+          <w:b/>
+          <w:bCs/>
+          <w:u w:val="single"/>
+        </w:rPr>
+        <w:fldChar w:fldCharType="end"/>
+      </w:r>
+      <w:r>
+        <w:t>.</w:t>
+      </w:r>
+    </w:p>
+    <w:p>
+      <w:pPr>
+        <w:pStyle w:val="Heading4"/>
+      </w:pPr>
+      <w:r>
+        <w:t>Divide by Zero Error</w:t>
+      </w:r>
+    </w:p>
+    <w:p>
+      <w:pPr>
+        <w:ind w:left="720"/>
+      </w:pPr>
+      <w:r>
+        <w:t xml:space="preserve">At the </w:t>
+      </w:r>
+      <w:r>
+        <w:rPr>
+          <w:b/>
+          <w:bCs/>
+          <w:u w:val="single"/>
+        </w:rPr>
+        <w:fldChar w:fldCharType="begin"/>
+      </w:r>
+      <w:r>
+        <w:rPr>
+          <w:b/>
+          <w:bCs/>
+          <w:u w:val="single"/>
+        </w:rPr>
+        <w:instrText xml:space="preserve"> REF _Ref148211101 \h </w:instrText>
+      </w:r>
+      <w:r>
+        <w:rPr>
+          <w:b/>
+          <w:bCs/>
+          <w:u w:val="single"/>
+        </w:rPr>
+      </w:r>
+      <w:r>
+        <w:rPr>
+          <w:b/>
+          <w:bCs/>
+          <w:u w:val="single"/>
+        </w:rPr>
+        <w:instrText xml:space="preserve"> \* MERGEFORMAT </w:instrText>
+      </w:r>
+      <w:r>
+        <w:rPr>
+          <w:b/>
+          <w:bCs/>
+          <w:u w:val="single"/>
+        </w:rPr>
+        <w:fldChar w:fldCharType="separate"/>
+      </w:r>
+      <w:r>
+        <w:rPr>
+          <w:b/>
+          <w:bCs/>
+          <w:u w:val="single"/>
+        </w:rPr>
+        <w:t>System Evaluates the Equation</w:t>
+      </w:r>
+      <w:r>
+        <w:rPr>
+          <w:b/>
+          <w:bCs/>
+          <w:u w:val="single"/>
+        </w:rPr>
+        <w:fldChar w:fldCharType="end"/>
+      </w:r>
+      <w:r>
+        <w:t xml:space="preserve"> step of the </w:t>
+      </w:r>
+      <w:r>
+        <w:rPr>
+          <w:b/>
+          <w:bCs/>
+          <w:i/>
+          <w:iCs/>
+        </w:rPr>
+        <w:fldChar w:fldCharType="begin"/>
+      </w:r>
+      <w:r>
+        <w:rPr>
+          <w:b/>
+          <w:bCs/>
+          <w:i/>
+          <w:iCs/>
+        </w:rPr>
+        <w:instrText xml:space="preserve"> REF _Ref148210193 \h </w:instrText>
+      </w:r>
+      <w:r>
+        <w:rPr>
+          <w:b/>
+          <w:bCs/>
+          <w:i/>
+          <w:iCs/>
+        </w:rPr>
+      </w:r>
+      <w:r>
+        <w:rPr>
+          <w:b/>
+          <w:bCs/>
+          <w:i/>
+          <w:iCs/>
+        </w:rPr>
+        <w:instrText xml:space="preserve"> \* MERGEFORMAT </w:instrText>
+      </w:r>
+      <w:r>
+        <w:rPr>
+          <w:b/>
+          <w:bCs/>
+          <w:i/>
+          <w:iCs/>
+        </w:rPr>
+        <w:fldChar w:fldCharType="separate"/>
+      </w:r>
+      <w:r>
+        <w:rPr>
+          <w:b/>
+          <w:bCs/>
+          <w:i/>
+          <w:iCs/>
+        </w:rPr>
+        <w:t>Basic Flow</w:t>
+      </w:r>
+      <w:r>
+        <w:rPr>
+          <w:b/>
+          <w:bCs/>
+          <w:i/>
+          <w:iCs/>
+        </w:rPr>
+        <w:fldChar w:fldCharType="end"/>
+      </w:r>
+      <w:r>
+        <w:t>, if the user-provided equation contains a division operator whose second operand evaluates to zero,</w:t>
+      </w:r>
+    </w:p>
+    <w:p>
+      <w:pPr>
+        <w:pStyle w:val="ListParagraph"/>
+        <w:numPr>
+          <w:ilvl w:val="0"/>
+          <w:numId w:val="12"/>
+        </w:numPr>
+      </w:pPr>
+      <w:r>
+        <w:t>Display to the user the error message: “Error: cannot divide by zero!”</w:t>
+      </w:r>
+    </w:p>
+    <w:p>
+      <w:pPr>
+        <w:pStyle w:val="ListParagraph"/>
+        <w:numPr>
+          <w:ilvl w:val="0"/>
+          <w:numId w:val="12"/>
+        </w:numPr>
+      </w:pPr>
+      <w:r>
+        <w:t xml:space="preserve">Resume the </w:t>
+      </w:r>
+      <w:r>
+        <w:fldChar w:fldCharType="begin"/>
+      </w:r>
+      <w:r>
+        <w:instrText xml:space="preserve"> REF _Ref148210193 \h </w:instrText>
+      </w:r>
+      <w:r>
+        <w:fldChar w:fldCharType="separate"/>
+      </w:r>
+      <w:r>
+        <w:t>Basic Flow</w:t>
+      </w:r>
+      <w:r>
+        <w:fldChar w:fldCharType="end"/>
+      </w:r>
+      <w:r>
+        <w:t xml:space="preserve"> at </w:t>
+      </w:r>
+      <w:r>
+        <w:rPr>
+          <w:b/>
+          <w:bCs/>
+          <w:u w:val="single"/>
+        </w:rPr>
+        <w:fldChar w:fldCharType="begin"/>
+      </w:r>
+      <w:r>
+        <w:rPr>
+          <w:b/>
+          <w:bCs/>
+          <w:u w:val="single"/>
+        </w:rPr>
+        <w:instrText xml:space="preserve"> REF _Ref148214515 \h </w:instrText>
+      </w:r>
+      <w:r>
+        <w:rPr>
+          <w:b/>
+          <w:bCs/>
+          <w:u w:val="single"/>
+        </w:rPr>
+      </w:r>
+      <w:r>
+        <w:rPr>
+          <w:b/>
+          <w:bCs/>
+          <w:u w:val="single"/>
+        </w:rPr>
+        <w:instrText xml:space="preserve"> \* MERGEFORMAT </w:instrText>
+      </w:r>
+      <w:r>
+        <w:rPr>
+          <w:b/>
+          <w:bCs/>
+          <w:u w:val="single"/>
+        </w:rPr>
+        <w:fldChar w:fldCharType="separate"/>
+      </w:r>
+      <w:r>
+        <w:rPr>
+          <w:b/>
+          <w:bCs/>
+          <w:u w:val="single"/>
+        </w:rPr>
+        <w:t>Repeat Basic Flow</w:t>
+      </w:r>
+      <w:r>
+        <w:rPr>
+          <w:b/>
+          <w:bCs/>
+          <w:u w:val="single"/>
+        </w:rPr>
+        <w:fldChar w:fldCharType="end"/>
+      </w:r>
+      <w:r>
+        <w:t>.</w:t>
+      </w:r>
+    </w:p>
+    <w:p>
+      <w:pPr>
+        <w:pStyle w:val="Heading4"/>
+      </w:pPr>
+      <w:r>
+        <w:t>Negative Operand Error</w:t>
+      </w:r>
+    </w:p>
+    <w:p>
+      <w:pPr>
+        <w:ind w:left="720"/>
+      </w:pPr>
+      <w:r>
+        <w:t xml:space="preserve">At the </w:t>
+      </w:r>
+      <w:r>
+        <w:rPr>
+          <w:b/>
+          <w:bCs/>
+          <w:u w:val="single"/>
+        </w:rPr>
+        <w:fldChar w:fldCharType="begin"/>
+      </w:r>
+      <w:r>
+        <w:rPr>
+          <w:b/>
+          <w:bCs/>
+          <w:u w:val="single"/>
+        </w:rPr>
+        <w:instrText xml:space="preserve"> REF _Ref148211101 \h </w:instrText>
+      </w:r>
+      <w:r>
+        <w:rPr>
+          <w:b/>
+          <w:bCs/>
+          <w:u w:val="single"/>
+        </w:rPr>
+      </w:r>
+      <w:r>
+        <w:rPr>
+          <w:b/>
+          <w:bCs/>
+          <w:u w:val="single"/>
+        </w:rPr>
+        <w:instrText xml:space="preserve"> \* MERGEFORMAT </w:instrText>
+      </w:r>
+      <w:r>
+        <w:rPr>
+          <w:b/>
+          <w:bCs/>
+          <w:u w:val="single"/>
+        </w:rPr>
+        <w:fldChar w:fldCharType="separate"/>
+      </w:r>
+      <w:r>
+        <w:rPr>
+          <w:b/>
+          <w:bCs/>
+          <w:u w:val="single"/>
+        </w:rPr>
+        <w:t>System Evaluates the Equation</w:t>
+      </w:r>
+      <w:r>
+        <w:rPr>
+          <w:b/>
+          <w:bCs/>
+          <w:u w:val="single"/>
+        </w:rPr>
+        <w:fldChar w:fldCharType="end"/>
+      </w:r>
+      <w:r>
+        <w:t xml:space="preserve"> step of the </w:t>
+      </w:r>
+      <w:r>
+        <w:rPr>
+          <w:b/>
+          <w:bCs/>
+          <w:i/>
+          <w:iCs/>
+        </w:rPr>
+        <w:fldChar w:fldCharType="begin"/>
+      </w:r>
+      <w:r>
+        <w:rPr>
+          <w:b/>
+          <w:bCs/>
+          <w:i/>
+          <w:iCs/>
+        </w:rPr>
+        <w:instrText xml:space="preserve"> REF _Ref148210193 \h </w:instrText>
+      </w:r>
+      <w:r>
+        <w:rPr>
+          <w:b/>
+          <w:bCs/>
+          <w:i/>
+          <w:iCs/>
+        </w:rPr>
+      </w:r>
+      <w:r>
+        <w:rPr>
+          <w:b/>
+          <w:bCs/>
+          <w:i/>
+          <w:iCs/>
+        </w:rPr>
+        <w:instrText xml:space="preserve"> \* MERGEFORMAT </w:instrText>
+      </w:r>
+      <w:r>
+        <w:rPr>
+          <w:b/>
+          <w:bCs/>
+          <w:i/>
+          <w:iCs/>
+        </w:rPr>
+        <w:fldChar w:fldCharType="separate"/>
+      </w:r>
+      <w:r>
+        <w:rPr>
+          <w:b/>
+          <w:bCs/>
+          <w:i/>
+          <w:iCs/>
+        </w:rPr>
+        <w:t>Basic Flow</w:t>
+      </w:r>
+      <w:r>
+        <w:rPr>
+          <w:b/>
+          <w:bCs/>
+          <w:i/>
+          <w:iCs/>
+        </w:rPr>
+        <w:fldChar w:fldCharType="end"/>
+      </w:r>
+      <w:r>
+        <w:t>, if the user-provided equation contains a modulo or exponentiation operator whose second operand is negative,</w:t>
+      </w:r>
+    </w:p>
+    <w:p>
+      <w:pPr>
+        <w:pStyle w:val="ListParagraph"/>
+        <w:numPr>
+          <w:ilvl w:val="0"/>
+          <w:numId w:val="13"/>
+        </w:numPr>
+        <w:rPr>
+          <w:rFonts w:ascii="Times New Roman" w:hAnsi="Times New Roman" w:cs="Times New Roman"/>
+        </w:rPr>
+      </w:pPr>
+      <w:r>
+        <w:rPr>
+          <w:rFonts w:ascii="Times New Roman" w:hAnsi="Times New Roman" w:cs="Times New Roman"/>
+        </w:rPr>
+        <w:t>Display to the user an error message in the form: “Error: {operator symbol}’s second operand cannot be negative!”</w:t>
+      </w:r>
+    </w:p>
+    <w:p>
+      <w:pPr>
+        <w:pStyle w:val="ListParagraph"/>
+        <w:numPr>
+          <w:ilvl w:val="0"/>
+          <w:numId w:val="13"/>
+        </w:numPr>
+        <w:rPr>
+          <w:rFonts w:ascii="Times New Roman" w:hAnsi="Times New Roman" w:cs="Times New Roman"/>
+        </w:rPr>
+      </w:pPr>
+      <w:r>
+        <w:rPr>
+          <w:rFonts w:ascii="Times New Roman" w:hAnsi="Times New Roman" w:cs="Times New Roman"/>
+        </w:rPr>
+        <w:t xml:space="preserve">Resume the </w:t>
+      </w:r>
+      <w:r>
+        <w:rPr>
+          <w:rFonts w:ascii="Times New Roman" w:hAnsi="Times New Roman" w:cs="Times New Roman"/>
+        </w:rPr>
+        <w:fldChar w:fldCharType="begin"/>
+      </w:r>
+      <w:r>
+        <w:rPr>
+          <w:rFonts w:ascii="Times New Roman" w:hAnsi="Times New Roman" w:cs="Times New Roman"/>
+        </w:rPr>
+        <w:instrText xml:space="preserve"> REF _Ref148210193 \h </w:instrText>
+      </w:r>
+      <w:r>
+        <w:rPr>
+          <w:rFonts w:ascii="Times New Roman" w:hAnsi="Times New Roman" w:cs="Times New Roman"/>
+        </w:rPr>
+      </w:r>
+      <w:r>
+        <w:rPr>
+          <w:rFonts w:ascii="Times New Roman" w:hAnsi="Times New Roman" w:cs="Times New Roman"/>
+        </w:rPr>
+        <w:instrText xml:space="preserve"> \* MERGEFORMAT </w:instrText>
+      </w:r>
+      <w:r>
+        <w:rPr>
+          <w:rFonts w:ascii="Times New Roman" w:hAnsi="Times New Roman" w:cs="Times New Roman"/>
+        </w:rPr>
+        <w:fldChar w:fldCharType="separate"/>
+      </w:r>
+      <w:r>
+        <w:rPr>
+          <w:rFonts w:ascii="Times New Roman" w:hAnsi="Times New Roman" w:cs="Times New Roman"/>
+          <w:u w:val="single"/>
+        </w:rPr>
+        <w:t>Basic Flow</w:t>
+      </w:r>
+      <w:r>
+        <w:rPr>
+          <w:rFonts w:ascii="Times New Roman" w:hAnsi="Times New Roman" w:cs="Times New Roman"/>
+        </w:rPr>
+        <w:fldChar w:fldCharType="end"/>
+      </w:r>
+      <w:r>
+        <w:rPr>
+          <w:rFonts w:ascii="Times New Roman" w:hAnsi="Times New Roman" w:cs="Times New Roman"/>
+        </w:rPr>
+        <w:t xml:space="preserve"> at </w:t>
+      </w:r>
+      <w:r>
+        <w:rPr>
+          <w:rFonts w:ascii="Times New Roman" w:hAnsi="Times New Roman" w:cs="Times New Roman"/>
+          <w:b/>
+          <w:bCs/>
+          <w:u w:val="single"/>
+        </w:rPr>
+        <w:fldChar w:fldCharType="begin"/>
+      </w:r>
+      <w:r>
+        <w:rPr>
+          <w:rFonts w:ascii="Times New Roman" w:hAnsi="Times New Roman" w:cs="Times New Roman"/>
+          <w:b/>
+          <w:bCs/>
+          <w:u w:val="single"/>
+        </w:rPr>
+        <w:instrText xml:space="preserve"> REF _Ref148214515 \h </w:instrText>
+      </w:r>
+      <w:r>
+        <w:rPr>
+          <w:rFonts w:ascii="Times New Roman" w:hAnsi="Times New Roman" w:cs="Times New Roman"/>
+          <w:b/>
+          <w:bCs/>
+          <w:u w:val="single"/>
+        </w:rPr>
+      </w:r>
+      <w:r>
+        <w:rPr>
+          <w:rFonts w:ascii="Times New Roman" w:hAnsi="Times New Roman" w:cs="Times New Roman"/>
+          <w:b/>
+          <w:bCs/>
+          <w:u w:val="single"/>
+        </w:rPr>
+        <w:instrText xml:space="preserve"> \* MERGEFORMAT </w:instrText>
+      </w:r>
+      <w:r>
+        <w:rPr>
+          <w:rFonts w:ascii="Times New Roman" w:hAnsi="Times New Roman" w:cs="Times New Roman"/>
+          <w:b/>
+          <w:bCs/>
+          <w:u w:val="single"/>
+        </w:rPr>
+        <w:fldChar w:fldCharType="separate"/>
+      </w:r>
+      <w:r>
+        <w:rPr>
+          <w:rFonts w:ascii="Times New Roman" w:hAnsi="Times New Roman" w:cs="Times New Roman"/>
+          <w:b/>
+          <w:bCs/>
+          <w:u w:val="single"/>
+        </w:rPr>
+        <w:t>Repeat Basic Flow</w:t>
+      </w:r>
+      <w:r>
+        <w:rPr>
+          <w:rFonts w:ascii="Times New Roman" w:hAnsi="Times New Roman" w:cs="Times New Roman"/>
+          <w:b/>
+          <w:bCs/>
+          <w:u w:val="single"/>
+        </w:rPr>
+        <w:fldChar w:fldCharType="end"/>
+      </w:r>
+      <w:r>
+        <w:rPr>
+          <w:rFonts w:ascii="Times New Roman" w:hAnsi="Times New Roman" w:cs="Times New Roman"/>
+        </w:rPr>
+        <w:t>.</w:t>
       </w:r>
     </w:p>
     <w:p>
       <w:pPr>
         <w:pStyle w:val="Heading2"/>
       </w:pPr>
-      <w:bookmarkStart w:id="49" w:name="_Toc492796468"/>
-      <w:bookmarkStart w:id="50" w:name="_Toc148207276"/>
+      <w:bookmarkStart w:id="61" w:name="_Toc148216662"/>
       <w:r>
         <w:t>Supplementary Requirements</w:t>
       </w:r>
       <w:bookmarkEnd w:id="49"/>
-      <w:bookmarkEnd w:id="50"/>
+      <w:bookmarkEnd w:id="61"/>
       <w:r>
         <w:t xml:space="preserve"> </w:t>
       </w:r>
@@ -5611,37 +7887,29 @@
       <w:pPr>
         <w:pStyle w:val="Heading3"/>
       </w:pPr>
-      <w:bookmarkStart w:id="51" w:name="_Toc148207277"/>
+      <w:bookmarkStart w:id="62" w:name="_Toc148216663"/>
       <w:r>
         <w:t>Programming Language</w:t>
       </w:r>
-      <w:bookmarkEnd w:id="51"/>
+      <w:bookmarkEnd w:id="62"/>
     </w:p>
     <w:p>
       <w:pPr>
         <w:ind w:left="720"/>
       </w:pPr>
       <w:r>
-        <w:t xml:space="preserve">The calculator shall be developed using </w:t>
-      </w:r>
-      <w:proofErr w:type="spellStart"/>
-      <w:r>
-        <w:t>c++</w:t>
-      </w:r>
-      <w:proofErr w:type="spellEnd"/>
-      <w:r>
-        <w:t>.</w:t>
+        <w:t>The calculator shall be developed using c++.</w:t>
       </w:r>
     </w:p>
     <w:p>
       <w:pPr>
         <w:pStyle w:val="Heading3"/>
       </w:pPr>
-      <w:bookmarkStart w:id="52" w:name="_Toc148207278"/>
+      <w:bookmarkStart w:id="63" w:name="_Toc148216664"/>
       <w:r>
         <w:t>Design Methodology</w:t>
       </w:r>
-      <w:bookmarkEnd w:id="52"/>
+      <w:bookmarkEnd w:id="63"/>
     </w:p>
     <w:p>
       <w:pPr>
@@ -5661,11 +7929,11 @@
       <w:pPr>
         <w:pStyle w:val="Heading1"/>
       </w:pPr>
-      <w:bookmarkStart w:id="53" w:name="_Toc148207279"/>
+      <w:bookmarkStart w:id="64" w:name="_Toc148216665"/>
       <w:r>
         <w:t>Classification of Functional Requirements</w:t>
       </w:r>
-      <w:bookmarkEnd w:id="53"/>
+      <w:bookmarkEnd w:id="64"/>
     </w:p>
     <w:tbl>
       <w:tblPr>
@@ -6040,6 +8308,7 @@
               <w:spacing w:before="120" w:after="120"/>
             </w:pPr>
             <w:r>
+              <w:lastRenderedPageBreak/>
               <w:t>Division</w:t>
             </w:r>
           </w:p>
@@ -6875,7 +9144,6 @@
               <w:spacing w:before="120" w:after="120"/>
             </w:pPr>
             <w:r>
-              <w:lastRenderedPageBreak/>
               <w:t>Invalid Symbol Error</w:t>
             </w:r>
           </w:p>
@@ -7110,11 +9378,11 @@
       <w:pPr>
         <w:pStyle w:val="Heading1"/>
       </w:pPr>
-      <w:bookmarkStart w:id="54" w:name="_Toc148207280"/>
+      <w:bookmarkStart w:id="65" w:name="_Toc148216666"/>
       <w:r>
         <w:t>Appendices</w:t>
       </w:r>
-      <w:bookmarkEnd w:id="54"/>
+      <w:bookmarkEnd w:id="65"/>
     </w:p>
     <w:p>
       <w:pPr>
@@ -7128,11 +9396,11 @@
       <w:pPr>
         <w:pStyle w:val="Heading2"/>
       </w:pPr>
-      <w:bookmarkStart w:id="55" w:name="_Toc148207281"/>
+      <w:bookmarkStart w:id="66" w:name="_Toc148216667"/>
       <w:r>
         <w:t>Glossary</w:t>
       </w:r>
-      <w:bookmarkEnd w:id="55"/>
+      <w:bookmarkEnd w:id="66"/>
     </w:p>
     <w:p>
       <w:pPr>
@@ -7145,15 +9413,7 @@
         <w:t>A</w:t>
       </w:r>
       <w:r>
-        <w:t xml:space="preserve"> method of assigning a place value to numbers (</w:t>
-      </w:r>
-      <w:proofErr w:type="spellStart"/>
-      <w:r>
-        <w:t>ie</w:t>
-      </w:r>
-      <w:proofErr w:type="spellEnd"/>
-      <w:r>
-        <w:t>. Each digit in a position of a number can be an integer value from 0 to 9)</w:t>
+        <w:t xml:space="preserve"> method of assigning a place value to numbers (ie. Each digit in a position of a number can be an integer value from 0 to 9)</w:t>
       </w:r>
     </w:p>
     <w:p>
@@ -7232,6 +9492,7 @@
         <w:pStyle w:val="BodyText"/>
       </w:pPr>
       <w:r>
+        <w:lastRenderedPageBreak/>
         <w:t xml:space="preserve">32-bit integer (unsigned): </w:t>
       </w:r>
       <w:r>
@@ -7783,7 +10044,7 @@
             <w:t xml:space="preserve">  Version:           &lt;1.</w:t>
           </w:r>
           <w:r>
-            <w:t>5</w:t>
+            <w:t>6</w:t>
           </w:r>
           <w:r>
             <w:t>&gt;</w:t>
@@ -7803,11 +10064,21 @@
           </w:tcBorders>
         </w:tcPr>
         <w:p>
-          <w:fldSimple w:instr=" TITLE ">
-            <w:r>
-              <w:t>Software Requirements Specifications</w:t>
-            </w:r>
-          </w:fldSimple>
+          <w:r>
+            <w:fldChar w:fldCharType="begin"/>
+          </w:r>
+          <w:r>
+            <w:instrText xml:space="preserve"> TITLE </w:instrText>
+          </w:r>
+          <w:r>
+            <w:fldChar w:fldCharType="separate"/>
+          </w:r>
+          <w:r>
+            <w:t>Software Requirements Specifications</w:t>
+          </w:r>
+          <w:r>
+            <w:fldChar w:fldCharType="end"/>
+          </w:r>
         </w:p>
       </w:tc>
       <w:tc>
@@ -7942,6 +10213,273 @@
     </w:lvl>
   </w:abstractNum>
   <w:abstractNum w:abstractNumId="1" w15:restartNumberingAfterBreak="0">
+    <w:nsid w:val="0856787B"/>
+    <w:multiLevelType w:val="hybridMultilevel"/>
+    <w:tmpl w:val="69E0216A"/>
+    <w:lvl w:ilvl="0" w:tplc="FFFFFFFF">
+      <w:start w:val="1"/>
+      <w:numFmt w:val="decimal"/>
+      <w:lvlText w:val="%1."/>
+      <w:lvlJc w:val="left"/>
+      <w:pPr>
+        <w:ind w:left="1800" w:hanging="360"/>
+      </w:pPr>
+      <w:rPr>
+        <w:rFonts w:hint="default"/>
+      </w:rPr>
+    </w:lvl>
+    <w:lvl w:ilvl="1" w:tplc="FFFFFFFF" w:tentative="1">
+      <w:start w:val="1"/>
+      <w:numFmt w:val="lowerLetter"/>
+      <w:lvlText w:val="%2."/>
+      <w:lvlJc w:val="left"/>
+      <w:pPr>
+        <w:ind w:left="2520" w:hanging="360"/>
+      </w:pPr>
+    </w:lvl>
+    <w:lvl w:ilvl="2" w:tplc="FFFFFFFF" w:tentative="1">
+      <w:start w:val="1"/>
+      <w:numFmt w:val="lowerRoman"/>
+      <w:lvlText w:val="%3."/>
+      <w:lvlJc w:val="right"/>
+      <w:pPr>
+        <w:ind w:left="3240" w:hanging="180"/>
+      </w:pPr>
+    </w:lvl>
+    <w:lvl w:ilvl="3" w:tplc="FFFFFFFF" w:tentative="1">
+      <w:start w:val="1"/>
+      <w:numFmt w:val="decimal"/>
+      <w:lvlText w:val="%4."/>
+      <w:lvlJc w:val="left"/>
+      <w:pPr>
+        <w:ind w:left="3960" w:hanging="360"/>
+      </w:pPr>
+    </w:lvl>
+    <w:lvl w:ilvl="4" w:tplc="FFFFFFFF" w:tentative="1">
+      <w:start w:val="1"/>
+      <w:numFmt w:val="lowerLetter"/>
+      <w:lvlText w:val="%5."/>
+      <w:lvlJc w:val="left"/>
+      <w:pPr>
+        <w:ind w:left="4680" w:hanging="360"/>
+      </w:pPr>
+    </w:lvl>
+    <w:lvl w:ilvl="5" w:tplc="FFFFFFFF" w:tentative="1">
+      <w:start w:val="1"/>
+      <w:numFmt w:val="lowerRoman"/>
+      <w:lvlText w:val="%6."/>
+      <w:lvlJc w:val="right"/>
+      <w:pPr>
+        <w:ind w:left="5400" w:hanging="180"/>
+      </w:pPr>
+    </w:lvl>
+    <w:lvl w:ilvl="6" w:tplc="FFFFFFFF" w:tentative="1">
+      <w:start w:val="1"/>
+      <w:numFmt w:val="decimal"/>
+      <w:lvlText w:val="%7."/>
+      <w:lvlJc w:val="left"/>
+      <w:pPr>
+        <w:ind w:left="6120" w:hanging="360"/>
+      </w:pPr>
+    </w:lvl>
+    <w:lvl w:ilvl="7" w:tplc="FFFFFFFF" w:tentative="1">
+      <w:start w:val="1"/>
+      <w:numFmt w:val="lowerLetter"/>
+      <w:lvlText w:val="%8."/>
+      <w:lvlJc w:val="left"/>
+      <w:pPr>
+        <w:ind w:left="6840" w:hanging="360"/>
+      </w:pPr>
+    </w:lvl>
+    <w:lvl w:ilvl="8" w:tplc="FFFFFFFF" w:tentative="1">
+      <w:start w:val="1"/>
+      <w:numFmt w:val="lowerRoman"/>
+      <w:lvlText w:val="%9."/>
+      <w:lvlJc w:val="right"/>
+      <w:pPr>
+        <w:ind w:left="7560" w:hanging="180"/>
+      </w:pPr>
+    </w:lvl>
+  </w:abstractNum>
+  <w:abstractNum w:abstractNumId="2" w15:restartNumberingAfterBreak="0">
+    <w:nsid w:val="223C1E8E"/>
+    <w:multiLevelType w:val="hybridMultilevel"/>
+    <w:tmpl w:val="140A1E80"/>
+    <w:lvl w:ilvl="0" w:tplc="FFFFFFFF">
+      <w:start w:val="1"/>
+      <w:numFmt w:val="decimal"/>
+      <w:lvlText w:val="%1."/>
+      <w:lvlJc w:val="left"/>
+      <w:pPr>
+        <w:ind w:left="1800" w:hanging="360"/>
+      </w:pPr>
+      <w:rPr>
+        <w:rFonts w:hint="default"/>
+      </w:rPr>
+    </w:lvl>
+    <w:lvl w:ilvl="1" w:tplc="FFFFFFFF" w:tentative="1">
+      <w:start w:val="1"/>
+      <w:numFmt w:val="lowerLetter"/>
+      <w:lvlText w:val="%2."/>
+      <w:lvlJc w:val="left"/>
+      <w:pPr>
+        <w:ind w:left="2520" w:hanging="360"/>
+      </w:pPr>
+    </w:lvl>
+    <w:lvl w:ilvl="2" w:tplc="FFFFFFFF" w:tentative="1">
+      <w:start w:val="1"/>
+      <w:numFmt w:val="lowerRoman"/>
+      <w:lvlText w:val="%3."/>
+      <w:lvlJc w:val="right"/>
+      <w:pPr>
+        <w:ind w:left="3240" w:hanging="180"/>
+      </w:pPr>
+    </w:lvl>
+    <w:lvl w:ilvl="3" w:tplc="FFFFFFFF" w:tentative="1">
+      <w:start w:val="1"/>
+      <w:numFmt w:val="decimal"/>
+      <w:lvlText w:val="%4."/>
+      <w:lvlJc w:val="left"/>
+      <w:pPr>
+        <w:ind w:left="3960" w:hanging="360"/>
+      </w:pPr>
+    </w:lvl>
+    <w:lvl w:ilvl="4" w:tplc="FFFFFFFF" w:tentative="1">
+      <w:start w:val="1"/>
+      <w:numFmt w:val="lowerLetter"/>
+      <w:lvlText w:val="%5."/>
+      <w:lvlJc w:val="left"/>
+      <w:pPr>
+        <w:ind w:left="4680" w:hanging="360"/>
+      </w:pPr>
+    </w:lvl>
+    <w:lvl w:ilvl="5" w:tplc="FFFFFFFF" w:tentative="1">
+      <w:start w:val="1"/>
+      <w:numFmt w:val="lowerRoman"/>
+      <w:lvlText w:val="%6."/>
+      <w:lvlJc w:val="right"/>
+      <w:pPr>
+        <w:ind w:left="5400" w:hanging="180"/>
+      </w:pPr>
+    </w:lvl>
+    <w:lvl w:ilvl="6" w:tplc="FFFFFFFF" w:tentative="1">
+      <w:start w:val="1"/>
+      <w:numFmt w:val="decimal"/>
+      <w:lvlText w:val="%7."/>
+      <w:lvlJc w:val="left"/>
+      <w:pPr>
+        <w:ind w:left="6120" w:hanging="360"/>
+      </w:pPr>
+    </w:lvl>
+    <w:lvl w:ilvl="7" w:tplc="FFFFFFFF" w:tentative="1">
+      <w:start w:val="1"/>
+      <w:numFmt w:val="lowerLetter"/>
+      <w:lvlText w:val="%8."/>
+      <w:lvlJc w:val="left"/>
+      <w:pPr>
+        <w:ind w:left="6840" w:hanging="360"/>
+      </w:pPr>
+    </w:lvl>
+    <w:lvl w:ilvl="8" w:tplc="FFFFFFFF" w:tentative="1">
+      <w:start w:val="1"/>
+      <w:numFmt w:val="lowerRoman"/>
+      <w:lvlText w:val="%9."/>
+      <w:lvlJc w:val="right"/>
+      <w:pPr>
+        <w:ind w:left="7560" w:hanging="180"/>
+      </w:pPr>
+    </w:lvl>
+  </w:abstractNum>
+  <w:abstractNum w:abstractNumId="3" w15:restartNumberingAfterBreak="0">
+    <w:nsid w:val="26C931B3"/>
+    <w:multiLevelType w:val="hybridMultilevel"/>
+    <w:tmpl w:val="140A1E80"/>
+    <w:lvl w:ilvl="0" w:tplc="FFFFFFFF">
+      <w:start w:val="1"/>
+      <w:numFmt w:val="decimal"/>
+      <w:lvlText w:val="%1."/>
+      <w:lvlJc w:val="left"/>
+      <w:pPr>
+        <w:ind w:left="1800" w:hanging="360"/>
+      </w:pPr>
+      <w:rPr>
+        <w:rFonts w:hint="default"/>
+      </w:rPr>
+    </w:lvl>
+    <w:lvl w:ilvl="1" w:tplc="FFFFFFFF" w:tentative="1">
+      <w:start w:val="1"/>
+      <w:numFmt w:val="lowerLetter"/>
+      <w:lvlText w:val="%2."/>
+      <w:lvlJc w:val="left"/>
+      <w:pPr>
+        <w:ind w:left="2520" w:hanging="360"/>
+      </w:pPr>
+    </w:lvl>
+    <w:lvl w:ilvl="2" w:tplc="FFFFFFFF" w:tentative="1">
+      <w:start w:val="1"/>
+      <w:numFmt w:val="lowerRoman"/>
+      <w:lvlText w:val="%3."/>
+      <w:lvlJc w:val="right"/>
+      <w:pPr>
+        <w:ind w:left="3240" w:hanging="180"/>
+      </w:pPr>
+    </w:lvl>
+    <w:lvl w:ilvl="3" w:tplc="FFFFFFFF" w:tentative="1">
+      <w:start w:val="1"/>
+      <w:numFmt w:val="decimal"/>
+      <w:lvlText w:val="%4."/>
+      <w:lvlJc w:val="left"/>
+      <w:pPr>
+        <w:ind w:left="3960" w:hanging="360"/>
+      </w:pPr>
+    </w:lvl>
+    <w:lvl w:ilvl="4" w:tplc="FFFFFFFF" w:tentative="1">
+      <w:start w:val="1"/>
+      <w:numFmt w:val="lowerLetter"/>
+      <w:lvlText w:val="%5."/>
+      <w:lvlJc w:val="left"/>
+      <w:pPr>
+        <w:ind w:left="4680" w:hanging="360"/>
+      </w:pPr>
+    </w:lvl>
+    <w:lvl w:ilvl="5" w:tplc="FFFFFFFF" w:tentative="1">
+      <w:start w:val="1"/>
+      <w:numFmt w:val="lowerRoman"/>
+      <w:lvlText w:val="%6."/>
+      <w:lvlJc w:val="right"/>
+      <w:pPr>
+        <w:ind w:left="5400" w:hanging="180"/>
+      </w:pPr>
+    </w:lvl>
+    <w:lvl w:ilvl="6" w:tplc="FFFFFFFF" w:tentative="1">
+      <w:start w:val="1"/>
+      <w:numFmt w:val="decimal"/>
+      <w:lvlText w:val="%7."/>
+      <w:lvlJc w:val="left"/>
+      <w:pPr>
+        <w:ind w:left="6120" w:hanging="360"/>
+      </w:pPr>
+    </w:lvl>
+    <w:lvl w:ilvl="7" w:tplc="FFFFFFFF" w:tentative="1">
+      <w:start w:val="1"/>
+      <w:numFmt w:val="lowerLetter"/>
+      <w:lvlText w:val="%8."/>
+      <w:lvlJc w:val="left"/>
+      <w:pPr>
+        <w:ind w:left="6840" w:hanging="360"/>
+      </w:pPr>
+    </w:lvl>
+    <w:lvl w:ilvl="8" w:tplc="FFFFFFFF" w:tentative="1">
+      <w:start w:val="1"/>
+      <w:numFmt w:val="lowerRoman"/>
+      <w:lvlText w:val="%9."/>
+      <w:lvlJc w:val="right"/>
+      <w:pPr>
+        <w:ind w:left="7560" w:hanging="180"/>
+      </w:pPr>
+    </w:lvl>
+  </w:abstractNum>
+  <w:abstractNum w:abstractNumId="4" w15:restartNumberingAfterBreak="0">
     <w:nsid w:val="29AB40F1"/>
     <w:multiLevelType w:val="multilevel"/>
     <w:tmpl w:val="2F6A4596"/>
@@ -8054,10 +10592,99 @@
       </w:pPr>
     </w:lvl>
   </w:abstractNum>
-  <w:abstractNum w:abstractNumId="2" w15:restartNumberingAfterBreak="0">
+  <w:abstractNum w:abstractNumId="5" w15:restartNumberingAfterBreak="0">
+    <w:nsid w:val="2C417093"/>
+    <w:multiLevelType w:val="hybridMultilevel"/>
+    <w:tmpl w:val="15B62AF4"/>
+    <w:lvl w:ilvl="0" w:tplc="3B5ED500">
+      <w:start w:val="1"/>
+      <w:numFmt w:val="decimal"/>
+      <w:lvlText w:val="%1."/>
+      <w:lvlJc w:val="left"/>
+      <w:pPr>
+        <w:ind w:left="1800" w:hanging="360"/>
+      </w:pPr>
+      <w:rPr>
+        <w:rFonts w:hint="default"/>
+      </w:rPr>
+    </w:lvl>
+    <w:lvl w:ilvl="1" w:tplc="04090019" w:tentative="1">
+      <w:start w:val="1"/>
+      <w:numFmt w:val="lowerLetter"/>
+      <w:lvlText w:val="%2."/>
+      <w:lvlJc w:val="left"/>
+      <w:pPr>
+        <w:ind w:left="2520" w:hanging="360"/>
+      </w:pPr>
+    </w:lvl>
+    <w:lvl w:ilvl="2" w:tplc="0409001B" w:tentative="1">
+      <w:start w:val="1"/>
+      <w:numFmt w:val="lowerRoman"/>
+      <w:lvlText w:val="%3."/>
+      <w:lvlJc w:val="right"/>
+      <w:pPr>
+        <w:ind w:left="3240" w:hanging="180"/>
+      </w:pPr>
+    </w:lvl>
+    <w:lvl w:ilvl="3" w:tplc="0409000F" w:tentative="1">
+      <w:start w:val="1"/>
+      <w:numFmt w:val="decimal"/>
+      <w:lvlText w:val="%4."/>
+      <w:lvlJc w:val="left"/>
+      <w:pPr>
+        <w:ind w:left="3960" w:hanging="360"/>
+      </w:pPr>
+    </w:lvl>
+    <w:lvl w:ilvl="4" w:tplc="04090019" w:tentative="1">
+      <w:start w:val="1"/>
+      <w:numFmt w:val="lowerLetter"/>
+      <w:lvlText w:val="%5."/>
+      <w:lvlJc w:val="left"/>
+      <w:pPr>
+        <w:ind w:left="4680" w:hanging="360"/>
+      </w:pPr>
+    </w:lvl>
+    <w:lvl w:ilvl="5" w:tplc="0409001B" w:tentative="1">
+      <w:start w:val="1"/>
+      <w:numFmt w:val="lowerRoman"/>
+      <w:lvlText w:val="%6."/>
+      <w:lvlJc w:val="right"/>
+      <w:pPr>
+        <w:ind w:left="5400" w:hanging="180"/>
+      </w:pPr>
+    </w:lvl>
+    <w:lvl w:ilvl="6" w:tplc="0409000F" w:tentative="1">
+      <w:start w:val="1"/>
+      <w:numFmt w:val="decimal"/>
+      <w:lvlText w:val="%7."/>
+      <w:lvlJc w:val="left"/>
+      <w:pPr>
+        <w:ind w:left="6120" w:hanging="360"/>
+      </w:pPr>
+    </w:lvl>
+    <w:lvl w:ilvl="7" w:tplc="04090019" w:tentative="1">
+      <w:start w:val="1"/>
+      <w:numFmt w:val="lowerLetter"/>
+      <w:lvlText w:val="%8."/>
+      <w:lvlJc w:val="left"/>
+      <w:pPr>
+        <w:ind w:left="6840" w:hanging="360"/>
+      </w:pPr>
+    </w:lvl>
+    <w:lvl w:ilvl="8" w:tplc="0409001B" w:tentative="1">
+      <w:start w:val="1"/>
+      <w:numFmt w:val="lowerRoman"/>
+      <w:lvlText w:val="%9."/>
+      <w:lvlJc w:val="right"/>
+      <w:pPr>
+        <w:ind w:left="7560" w:hanging="180"/>
+      </w:pPr>
+    </w:lvl>
+  </w:abstractNum>
+  <w:abstractNum w:abstractNumId="6" w15:restartNumberingAfterBreak="0">
     <w:nsid w:val="33684CA1"/>
     <w:multiLevelType w:val="multilevel"/>
-    <w:tmpl w:val="114A9342"/>
+    <w:tmpl w:val="C38EC68C"/>
     <w:lvl w:ilvl="0">
       <w:start w:val="1"/>
       <w:numFmt w:val="decimal"/>
@@ -8096,6 +10723,10 @@
         </w:tabs>
         <w:ind w:left="0" w:firstLine="0"/>
       </w:pPr>
+      <w:rPr>
+        <w:i/>
+        <w:iCs w:val="0"/>
+      </w:rPr>
     </w:lvl>
     <w:lvl w:ilvl="3">
       <w:start w:val="1"/>
@@ -8109,6 +10740,10 @@
         </w:tabs>
         <w:ind w:left="0" w:firstLine="0"/>
       </w:pPr>
+      <w:rPr>
+        <w:b w:val="0"/>
+        <w:bCs w:val="0"/>
+      </w:rPr>
     </w:lvl>
     <w:lvl w:ilvl="4">
       <w:start w:val="1"/>
@@ -8176,7 +10811,7 @@
       </w:pPr>
     </w:lvl>
   </w:abstractNum>
-  <w:abstractNum w:abstractNumId="3" w15:restartNumberingAfterBreak="0">
+  <w:abstractNum w:abstractNumId="7" w15:restartNumberingAfterBreak="0">
     <w:nsid w:val="3761467E"/>
     <w:multiLevelType w:val="hybridMultilevel"/>
     <w:tmpl w:val="27CE6A2E"/>
@@ -8289,7 +10924,7 @@
       </w:rPr>
     </w:lvl>
   </w:abstractNum>
-  <w:abstractNum w:abstractNumId="4" w15:restartNumberingAfterBreak="0">
+  <w:abstractNum w:abstractNumId="8" w15:restartNumberingAfterBreak="0">
     <w:nsid w:val="37962C1E"/>
     <w:multiLevelType w:val="multilevel"/>
     <w:tmpl w:val="7E9242F4"/>
@@ -8403,7 +11038,96 @@
       </w:pPr>
     </w:lvl>
   </w:abstractNum>
-  <w:abstractNum w:abstractNumId="5" w15:restartNumberingAfterBreak="0">
+  <w:abstractNum w:abstractNumId="9" w15:restartNumberingAfterBreak="0">
+    <w:nsid w:val="3C693E0B"/>
+    <w:multiLevelType w:val="hybridMultilevel"/>
+    <w:tmpl w:val="140A1E80"/>
+    <w:lvl w:ilvl="0" w:tplc="FFFFFFFF">
+      <w:start w:val="1"/>
+      <w:numFmt w:val="decimal"/>
+      <w:lvlText w:val="%1."/>
+      <w:lvlJc w:val="left"/>
+      <w:pPr>
+        <w:ind w:left="1800" w:hanging="360"/>
+      </w:pPr>
+      <w:rPr>
+        <w:rFonts w:hint="default"/>
+      </w:rPr>
+    </w:lvl>
+    <w:lvl w:ilvl="1" w:tplc="FFFFFFFF" w:tentative="1">
+      <w:start w:val="1"/>
+      <w:numFmt w:val="lowerLetter"/>
+      <w:lvlText w:val="%2."/>
+      <w:lvlJc w:val="left"/>
+      <w:pPr>
+        <w:ind w:left="2520" w:hanging="360"/>
+      </w:pPr>
+    </w:lvl>
+    <w:lvl w:ilvl="2" w:tplc="FFFFFFFF" w:tentative="1">
+      <w:start w:val="1"/>
+      <w:numFmt w:val="lowerRoman"/>
+      <w:lvlText w:val="%3."/>
+      <w:lvlJc w:val="right"/>
+      <w:pPr>
+        <w:ind w:left="3240" w:hanging="180"/>
+      </w:pPr>
+    </w:lvl>
+    <w:lvl w:ilvl="3" w:tplc="FFFFFFFF" w:tentative="1">
+      <w:start w:val="1"/>
+      <w:numFmt w:val="decimal"/>
+      <w:lvlText w:val="%4."/>
+      <w:lvlJc w:val="left"/>
+      <w:pPr>
+        <w:ind w:left="3960" w:hanging="360"/>
+      </w:pPr>
+    </w:lvl>
+    <w:lvl w:ilvl="4" w:tplc="FFFFFFFF" w:tentative="1">
+      <w:start w:val="1"/>
+      <w:numFmt w:val="lowerLetter"/>
+      <w:lvlText w:val="%5."/>
+      <w:lvlJc w:val="left"/>
+      <w:pPr>
+        <w:ind w:left="4680" w:hanging="360"/>
+      </w:pPr>
+    </w:lvl>
+    <w:lvl w:ilvl="5" w:tplc="FFFFFFFF" w:tentative="1">
+      <w:start w:val="1"/>
+      <w:numFmt w:val="lowerRoman"/>
+      <w:lvlText w:val="%6."/>
+      <w:lvlJc w:val="right"/>
+      <w:pPr>
+        <w:ind w:left="5400" w:hanging="180"/>
+      </w:pPr>
+    </w:lvl>
+    <w:lvl w:ilvl="6" w:tplc="FFFFFFFF" w:tentative="1">
+      <w:start w:val="1"/>
+      <w:numFmt w:val="decimal"/>
+      <w:lvlText w:val="%7."/>
+      <w:lvlJc w:val="left"/>
+      <w:pPr>
+        <w:ind w:left="6120" w:hanging="360"/>
+      </w:pPr>
+    </w:lvl>
+    <w:lvl w:ilvl="7" w:tplc="FFFFFFFF" w:tentative="1">
+      <w:start w:val="1"/>
+      <w:numFmt w:val="lowerLetter"/>
+      <w:lvlText w:val="%8."/>
+      <w:lvlJc w:val="left"/>
+      <w:pPr>
+        <w:ind w:left="6840" w:hanging="360"/>
+      </w:pPr>
+    </w:lvl>
+    <w:lvl w:ilvl="8" w:tplc="FFFFFFFF" w:tentative="1">
+      <w:start w:val="1"/>
+      <w:numFmt w:val="lowerRoman"/>
+      <w:lvlText w:val="%9."/>
+      <w:lvlJc w:val="right"/>
+      <w:pPr>
+        <w:ind w:left="7560" w:hanging="180"/>
+      </w:pPr>
+    </w:lvl>
+  </w:abstractNum>
+  <w:abstractNum w:abstractNumId="10" w15:restartNumberingAfterBreak="0">
     <w:nsid w:val="420509E9"/>
     <w:multiLevelType w:val="multilevel"/>
     <w:tmpl w:val="CA248440"/>
@@ -8543,23 +11267,332 @@
       </w:rPr>
     </w:lvl>
   </w:abstractNum>
+  <w:abstractNum w:abstractNumId="11" w15:restartNumberingAfterBreak="0">
+    <w:nsid w:val="50F62B19"/>
+    <w:multiLevelType w:val="hybridMultilevel"/>
+    <w:tmpl w:val="69E0216A"/>
+    <w:lvl w:ilvl="0" w:tplc="FA10F36E">
+      <w:start w:val="1"/>
+      <w:numFmt w:val="decimal"/>
+      <w:lvlText w:val="%1."/>
+      <w:lvlJc w:val="left"/>
+      <w:pPr>
+        <w:ind w:left="1800" w:hanging="360"/>
+      </w:pPr>
+      <w:rPr>
+        <w:rFonts w:hint="default"/>
+      </w:rPr>
+    </w:lvl>
+    <w:lvl w:ilvl="1" w:tplc="04090019" w:tentative="1">
+      <w:start w:val="1"/>
+      <w:numFmt w:val="lowerLetter"/>
+      <w:lvlText w:val="%2."/>
+      <w:lvlJc w:val="left"/>
+      <w:pPr>
+        <w:ind w:left="2520" w:hanging="360"/>
+      </w:pPr>
+    </w:lvl>
+    <w:lvl w:ilvl="2" w:tplc="0409001B" w:tentative="1">
+      <w:start w:val="1"/>
+      <w:numFmt w:val="lowerRoman"/>
+      <w:lvlText w:val="%3."/>
+      <w:lvlJc w:val="right"/>
+      <w:pPr>
+        <w:ind w:left="3240" w:hanging="180"/>
+      </w:pPr>
+    </w:lvl>
+    <w:lvl w:ilvl="3" w:tplc="0409000F" w:tentative="1">
+      <w:start w:val="1"/>
+      <w:numFmt w:val="decimal"/>
+      <w:lvlText w:val="%4."/>
+      <w:lvlJc w:val="left"/>
+      <w:pPr>
+        <w:ind w:left="3960" w:hanging="360"/>
+      </w:pPr>
+    </w:lvl>
+    <w:lvl w:ilvl="4" w:tplc="04090019" w:tentative="1">
+      <w:start w:val="1"/>
+      <w:numFmt w:val="lowerLetter"/>
+      <w:lvlText w:val="%5."/>
+      <w:lvlJc w:val="left"/>
+      <w:pPr>
+        <w:ind w:left="4680" w:hanging="360"/>
+      </w:pPr>
+    </w:lvl>
+    <w:lvl w:ilvl="5" w:tplc="0409001B" w:tentative="1">
+      <w:start w:val="1"/>
+      <w:numFmt w:val="lowerRoman"/>
+      <w:lvlText w:val="%6."/>
+      <w:lvlJc w:val="right"/>
+      <w:pPr>
+        <w:ind w:left="5400" w:hanging="180"/>
+      </w:pPr>
+    </w:lvl>
+    <w:lvl w:ilvl="6" w:tplc="0409000F" w:tentative="1">
+      <w:start w:val="1"/>
+      <w:numFmt w:val="decimal"/>
+      <w:lvlText w:val="%7."/>
+      <w:lvlJc w:val="left"/>
+      <w:pPr>
+        <w:ind w:left="6120" w:hanging="360"/>
+      </w:pPr>
+    </w:lvl>
+    <w:lvl w:ilvl="7" w:tplc="04090019" w:tentative="1">
+      <w:start w:val="1"/>
+      <w:numFmt w:val="lowerLetter"/>
+      <w:lvlText w:val="%8."/>
+      <w:lvlJc w:val="left"/>
+      <w:pPr>
+        <w:ind w:left="6840" w:hanging="360"/>
+      </w:pPr>
+    </w:lvl>
+    <w:lvl w:ilvl="8" w:tplc="0409001B" w:tentative="1">
+      <w:start w:val="1"/>
+      <w:numFmt w:val="lowerRoman"/>
+      <w:lvlText w:val="%9."/>
+      <w:lvlJc w:val="right"/>
+      <w:pPr>
+        <w:ind w:left="7560" w:hanging="180"/>
+      </w:pPr>
+    </w:lvl>
+  </w:abstractNum>
+  <w:abstractNum w:abstractNumId="12" w15:restartNumberingAfterBreak="0">
+    <w:nsid w:val="52DB6FDE"/>
+    <w:multiLevelType w:val="hybridMultilevel"/>
+    <w:tmpl w:val="140A1E80"/>
+    <w:lvl w:ilvl="0" w:tplc="2368C702">
+      <w:start w:val="1"/>
+      <w:numFmt w:val="decimal"/>
+      <w:lvlText w:val="%1."/>
+      <w:lvlJc w:val="left"/>
+      <w:pPr>
+        <w:ind w:left="1800" w:hanging="360"/>
+      </w:pPr>
+      <w:rPr>
+        <w:rFonts w:hint="default"/>
+      </w:rPr>
+    </w:lvl>
+    <w:lvl w:ilvl="1" w:tplc="04090019" w:tentative="1">
+      <w:start w:val="1"/>
+      <w:numFmt w:val="lowerLetter"/>
+      <w:lvlText w:val="%2."/>
+      <w:lvlJc w:val="left"/>
+      <w:pPr>
+        <w:ind w:left="2520" w:hanging="360"/>
+      </w:pPr>
+    </w:lvl>
+    <w:lvl w:ilvl="2" w:tplc="0409001B" w:tentative="1">
+      <w:start w:val="1"/>
+      <w:numFmt w:val="lowerRoman"/>
+      <w:lvlText w:val="%3."/>
+      <w:lvlJc w:val="right"/>
+      <w:pPr>
+        <w:ind w:left="3240" w:hanging="180"/>
+      </w:pPr>
+    </w:lvl>
+    <w:lvl w:ilvl="3" w:tplc="0409000F" w:tentative="1">
+      <w:start w:val="1"/>
+      <w:numFmt w:val="decimal"/>
+      <w:lvlText w:val="%4."/>
+      <w:lvlJc w:val="left"/>
+      <w:pPr>
+        <w:ind w:left="3960" w:hanging="360"/>
+      </w:pPr>
+    </w:lvl>
+    <w:lvl w:ilvl="4" w:tplc="04090019" w:tentative="1">
+      <w:start w:val="1"/>
+      <w:numFmt w:val="lowerLetter"/>
+      <w:lvlText w:val="%5."/>
+      <w:lvlJc w:val="left"/>
+      <w:pPr>
+        <w:ind w:left="4680" w:hanging="360"/>
+      </w:pPr>
+    </w:lvl>
+    <w:lvl w:ilvl="5" w:tplc="0409001B" w:tentative="1">
+      <w:start w:val="1"/>
+      <w:numFmt w:val="lowerRoman"/>
+      <w:lvlText w:val="%6."/>
+      <w:lvlJc w:val="right"/>
+      <w:pPr>
+        <w:ind w:left="5400" w:hanging="180"/>
+      </w:pPr>
+    </w:lvl>
+    <w:lvl w:ilvl="6" w:tplc="0409000F" w:tentative="1">
+      <w:start w:val="1"/>
+      <w:numFmt w:val="decimal"/>
+      <w:lvlText w:val="%7."/>
+      <w:lvlJc w:val="left"/>
+      <w:pPr>
+        <w:ind w:left="6120" w:hanging="360"/>
+      </w:pPr>
+    </w:lvl>
+    <w:lvl w:ilvl="7" w:tplc="04090019" w:tentative="1">
+      <w:start w:val="1"/>
+      <w:numFmt w:val="lowerLetter"/>
+      <w:lvlText w:val="%8."/>
+      <w:lvlJc w:val="left"/>
+      <w:pPr>
+        <w:ind w:left="6840" w:hanging="360"/>
+      </w:pPr>
+    </w:lvl>
+    <w:lvl w:ilvl="8" w:tplc="0409001B" w:tentative="1">
+      <w:start w:val="1"/>
+      <w:numFmt w:val="lowerRoman"/>
+      <w:lvlText w:val="%9."/>
+      <w:lvlJc w:val="right"/>
+      <w:pPr>
+        <w:ind w:left="7560" w:hanging="180"/>
+      </w:pPr>
+    </w:lvl>
+  </w:abstractNum>
+  <w:abstractNum w:abstractNumId="13" w15:restartNumberingAfterBreak="0">
+    <w:nsid w:val="72F03196"/>
+    <w:multiLevelType w:val="hybridMultilevel"/>
+    <w:tmpl w:val="140A1E80"/>
+    <w:lvl w:ilvl="0" w:tplc="FFFFFFFF">
+      <w:start w:val="1"/>
+      <w:numFmt w:val="decimal"/>
+      <w:lvlText w:val="%1."/>
+      <w:lvlJc w:val="left"/>
+      <w:pPr>
+        <w:ind w:left="1800" w:hanging="360"/>
+      </w:pPr>
+      <w:rPr>
+        <w:rFonts w:hint="default"/>
+      </w:rPr>
+    </w:lvl>
+    <w:lvl w:ilvl="1" w:tplc="FFFFFFFF" w:tentative="1">
+      <w:start w:val="1"/>
+      <w:numFmt w:val="lowerLetter"/>
+      <w:lvlText w:val="%2."/>
+      <w:lvlJc w:val="left"/>
+      <w:pPr>
+        <w:ind w:left="2520" w:hanging="360"/>
+      </w:pPr>
+    </w:lvl>
+    <w:lvl w:ilvl="2" w:tplc="FFFFFFFF" w:tentative="1">
+      <w:start w:val="1"/>
+      <w:numFmt w:val="lowerRoman"/>
+      <w:lvlText w:val="%3."/>
+      <w:lvlJc w:val="right"/>
+      <w:pPr>
+        <w:ind w:left="3240" w:hanging="180"/>
+      </w:pPr>
+    </w:lvl>
+    <w:lvl w:ilvl="3" w:tplc="FFFFFFFF" w:tentative="1">
+      <w:start w:val="1"/>
+      <w:numFmt w:val="decimal"/>
+      <w:lvlText w:val="%4."/>
+      <w:lvlJc w:val="left"/>
+      <w:pPr>
+        <w:ind w:left="3960" w:hanging="360"/>
+      </w:pPr>
+    </w:lvl>
+    <w:lvl w:ilvl="4" w:tplc="FFFFFFFF" w:tentative="1">
+      <w:start w:val="1"/>
+      <w:numFmt w:val="lowerLetter"/>
+      <w:lvlText w:val="%5."/>
+      <w:lvlJc w:val="left"/>
+      <w:pPr>
+        <w:ind w:left="4680" w:hanging="360"/>
+      </w:pPr>
+    </w:lvl>
+    <w:lvl w:ilvl="5" w:tplc="FFFFFFFF" w:tentative="1">
+      <w:start w:val="1"/>
+      <w:numFmt w:val="lowerRoman"/>
+      <w:lvlText w:val="%6."/>
+      <w:lvlJc w:val="right"/>
+      <w:pPr>
+        <w:ind w:left="5400" w:hanging="180"/>
+      </w:pPr>
+    </w:lvl>
+    <w:lvl w:ilvl="6" w:tplc="FFFFFFFF" w:tentative="1">
+      <w:start w:val="1"/>
+      <w:numFmt w:val="decimal"/>
+      <w:lvlText w:val="%7."/>
+      <w:lvlJc w:val="left"/>
+      <w:pPr>
+        <w:ind w:left="6120" w:hanging="360"/>
+      </w:pPr>
+    </w:lvl>
+    <w:lvl w:ilvl="7" w:tplc="FFFFFFFF" w:tentative="1">
+      <w:start w:val="1"/>
+      <w:numFmt w:val="lowerLetter"/>
+      <w:lvlText w:val="%8."/>
+      <w:lvlJc w:val="left"/>
+      <w:pPr>
+        <w:ind w:left="6840" w:hanging="360"/>
+      </w:pPr>
+    </w:lvl>
+    <w:lvl w:ilvl="8" w:tplc="FFFFFFFF" w:tentative="1">
+      <w:start w:val="1"/>
+      <w:numFmt w:val="lowerRoman"/>
+      <w:lvlText w:val="%9."/>
+      <w:lvlJc w:val="right"/>
+      <w:pPr>
+        <w:ind w:left="7560" w:hanging="180"/>
+      </w:pPr>
+    </w:lvl>
+  </w:abstractNum>
   <w:num w:numId="1" w16cid:durableId="265574844">
-    <w:abstractNumId w:val="2"/>
+    <w:abstractNumId w:val="6"/>
   </w:num>
   <w:num w:numId="2" w16cid:durableId="1974098414">
-    <w:abstractNumId w:val="4"/>
+    <w:abstractNumId w:val="8"/>
   </w:num>
   <w:num w:numId="3" w16cid:durableId="2057049527">
-    <w:abstractNumId w:val="5"/>
+    <w:abstractNumId w:val="10"/>
   </w:num>
   <w:num w:numId="4" w16cid:durableId="100951716">
     <w:abstractNumId w:val="0"/>
   </w:num>
   <w:num w:numId="5" w16cid:durableId="154028298">
+    <w:abstractNumId w:val="4"/>
+  </w:num>
+  <w:num w:numId="6" w16cid:durableId="495805831">
+    <w:abstractNumId w:val="7"/>
+  </w:num>
+  <w:num w:numId="7" w16cid:durableId="1118529856">
+    <w:abstractNumId w:val="11"/>
+  </w:num>
+  <w:num w:numId="8" w16cid:durableId="204341474">
+    <w:abstractNumId w:val="5"/>
+  </w:num>
+  <w:num w:numId="9" w16cid:durableId="200560925">
+    <w:abstractNumId w:val="12"/>
+  </w:num>
+  <w:num w:numId="10" w16cid:durableId="192158968">
+    <w:abstractNumId w:val="13"/>
+  </w:num>
+  <w:num w:numId="11" w16cid:durableId="1411543859">
+    <w:abstractNumId w:val="2"/>
+  </w:num>
+  <w:num w:numId="12" w16cid:durableId="1488013383">
+    <w:abstractNumId w:val="3"/>
+  </w:num>
+  <w:num w:numId="13" w16cid:durableId="1710958041">
+    <w:abstractNumId w:val="9"/>
+  </w:num>
+  <w:num w:numId="14" w16cid:durableId="1514877920">
     <w:abstractNumId w:val="1"/>
   </w:num>
-  <w:num w:numId="6" w16cid:durableId="495805831">
-    <w:abstractNumId w:val="3"/>
+  <w:num w:numId="15" w16cid:durableId="232355812">
+    <w:abstractNumId w:val="6"/>
+  </w:num>
+  <w:num w:numId="16" w16cid:durableId="348876618">
+    <w:abstractNumId w:val="6"/>
+  </w:num>
+  <w:num w:numId="17" w16cid:durableId="109279676">
+    <w:abstractNumId w:val="6"/>
+  </w:num>
+  <w:num w:numId="18" w16cid:durableId="722141684">
+    <w:abstractNumId w:val="6"/>
+  </w:num>
+  <w:num w:numId="19" w16cid:durableId="291401123">
+    <w:abstractNumId w:val="6"/>
+  </w:num>
+  <w:num w:numId="20" w16cid:durableId="258106269">
+    <w:abstractNumId w:val="6"/>
   </w:num>
 </w:numbering>
 </file>
@@ -8969,6 +12002,7 @@
     <w:name w:val="heading 1"/>
     <w:basedOn w:val="Normal"/>
     <w:next w:val="Normal"/>
+    <w:link w:val="Heading1Char"/>
     <w:qFormat/>
     <w:pPr>
       <w:keepNext/>
@@ -8988,6 +12022,7 @@
     <w:name w:val="heading 2"/>
     <w:basedOn w:val="Heading1"/>
     <w:next w:val="Normal"/>
+    <w:link w:val="Heading2Char"/>
     <w:qFormat/>
     <w:pPr>
       <w:numPr>
@@ -9003,6 +12038,7 @@
     <w:name w:val="heading 3"/>
     <w:basedOn w:val="Heading1"/>
     <w:next w:val="Normal"/>
+    <w:link w:val="Heading3Char"/>
     <w:qFormat/>
     <w:pPr>
       <w:numPr>
@@ -9613,6 +12649,56 @@
       <w:suppressAutoHyphens w:val="0"/>
     </w:pPr>
   </w:style>
+  <w:style w:type="character" w:customStyle="1" w:styleId="Heading1Char">
+    <w:name w:val="Heading 1 Char"/>
+    <w:basedOn w:val="DefaultParagraphFont"/>
+    <w:link w:val="Heading1"/>
+    <w:rsid w:val="009A7D5C"/>
+    <w:rPr>
+      <w:rFonts w:ascii="Arial" w:hAnsi="Arial"/>
+      <w:b/>
+      <w:sz w:val="24"/>
+    </w:rPr>
+  </w:style>
+  <w:style w:type="character" w:customStyle="1" w:styleId="Heading2Char">
+    <w:name w:val="Heading 2 Char"/>
+    <w:basedOn w:val="DefaultParagraphFont"/>
+    <w:link w:val="Heading2"/>
+    <w:rsid w:val="009A7D5C"/>
+    <w:rPr>
+      <w:rFonts w:ascii="Arial" w:hAnsi="Arial"/>
+      <w:b/>
+    </w:rPr>
+  </w:style>
+  <w:style w:type="character" w:customStyle="1" w:styleId="Heading3Char">
+    <w:name w:val="Heading 3 Char"/>
+    <w:basedOn w:val="DefaultParagraphFont"/>
+    <w:link w:val="Heading3"/>
+    <w:rsid w:val="009A7D5C"/>
+    <w:rPr>
+      <w:rFonts w:ascii="Arial" w:hAnsi="Arial"/>
+      <w:i/>
+    </w:rPr>
+  </w:style>
+  <w:style w:type="paragraph" w:styleId="ListParagraph">
+    <w:name w:val="List Paragraph"/>
+    <w:basedOn w:val="Normal"/>
+    <w:uiPriority w:val="34"/>
+    <w:qFormat/>
+    <w:rsid w:val="009A7D5C"/>
+    <w:pPr>
+      <w:widowControl/>
+      <w:suppressAutoHyphens w:val="0"/>
+      <w:spacing w:after="160" w:line="259" w:lineRule="auto"/>
+      <w:ind w:left="720"/>
+      <w:contextualSpacing/>
+    </w:pPr>
+    <w:rPr>
+      <w:rFonts w:asciiTheme="minorHAnsi" w:eastAsiaTheme="minorHAnsi" w:hAnsiTheme="minorHAnsi" w:cstheme="minorBidi"/>
+      <w:sz w:val="22"/>
+      <w:szCs w:val="22"/>
+    </w:rPr>
+  </w:style>
 </w:styles>
 </file>
 

</xml_diff>

<commit_message>
Update overall project desctiption
Merges the reverted changes from 241b84482fa32da3f3c8d9cefd50e6866e543d48
into the doc.
</commit_message>
<xml_diff>
--- a/Documentation/Software-Requirements-Spec.docx
+++ b/Documentation/Software-Requirements-Spec.docx
@@ -16,11 +16,21 @@
         <w:pStyle w:val="Title"/>
         <w:jc w:val="right"/>
       </w:pPr>
-      <w:fldSimple w:instr=" TITLE  \* MERGEFORMAT ">
-        <w:r>
-          <w:t>Software Requirements Specifications</w:t>
-        </w:r>
-      </w:fldSimple>
+      <w:r>
+        <w:fldChar w:fldCharType="begin"/>
+      </w:r>
+      <w:r>
+        <w:instrText xml:space="preserve"> TITLE  \* MERGEFORMAT </w:instrText>
+      </w:r>
+      <w:r>
+        <w:fldChar w:fldCharType="separate"/>
+      </w:r>
+      <w:r>
+        <w:t>Software Requirements Specifications</w:t>
+      </w:r>
+      <w:r>
+        <w:fldChar w:fldCharType="end"/>
+      </w:r>
     </w:p>
     <w:p>
       <w:pPr>
@@ -48,7 +58,7 @@
         <w:rPr>
           <w:sz w:val="28"/>
         </w:rPr>
-        <w:t>6</w:t>
+        <w:t>7</w:t>
       </w:r>
       <w:r>
         <w:rPr>
@@ -760,6 +770,84 @@
           </w:p>
         </w:tc>
       </w:tr>
+      <w:tr>
+        <w:tc>
+          <w:tcPr>
+            <w:tcW w:w="2302" w:type="dxa"/>
+            <w:tcBorders>
+              <w:top w:val="single" w:sz="6" w:space="0" w:color="000000"/>
+              <w:left w:val="single" w:sz="6" w:space="0" w:color="000000"/>
+              <w:bottom w:val="single" w:sz="6" w:space="0" w:color="000000"/>
+              <w:right w:val="single" w:sz="6" w:space="0" w:color="000000"/>
+            </w:tcBorders>
+          </w:tcPr>
+          <w:p>
+            <w:pPr>
+              <w:pStyle w:val="Tabletext"/>
+            </w:pPr>
+            <w:r>
+              <w:t>10/14/2023</w:t>
+            </w:r>
+          </w:p>
+        </w:tc>
+        <w:tc>
+          <w:tcPr>
+            <w:tcW w:w="1154" w:type="dxa"/>
+            <w:tcBorders>
+              <w:top w:val="single" w:sz="6" w:space="0" w:color="000000"/>
+              <w:left w:val="single" w:sz="6" w:space="0" w:color="000000"/>
+              <w:bottom w:val="single" w:sz="6" w:space="0" w:color="000000"/>
+              <w:right w:val="single" w:sz="6" w:space="0" w:color="000000"/>
+            </w:tcBorders>
+          </w:tcPr>
+          <w:p>
+            <w:pPr>
+              <w:pStyle w:val="Tabletext"/>
+            </w:pPr>
+            <w:r>
+              <w:t>&lt;1.7&gt;</w:t>
+            </w:r>
+          </w:p>
+        </w:tc>
+        <w:tc>
+          <w:tcPr>
+            <w:tcW w:w="3747" w:type="dxa"/>
+            <w:tcBorders>
+              <w:top w:val="single" w:sz="6" w:space="0" w:color="000000"/>
+              <w:left w:val="single" w:sz="6" w:space="0" w:color="000000"/>
+              <w:bottom w:val="single" w:sz="6" w:space="0" w:color="000000"/>
+              <w:right w:val="single" w:sz="6" w:space="0" w:color="000000"/>
+            </w:tcBorders>
+          </w:tcPr>
+          <w:p>
+            <w:pPr>
+              <w:pStyle w:val="Tabletext"/>
+            </w:pPr>
+            <w:r>
+              <w:t>Update Overall Description (2.1)</w:t>
+            </w:r>
+          </w:p>
+        </w:tc>
+        <w:tc>
+          <w:tcPr>
+            <w:tcW w:w="2301" w:type="dxa"/>
+            <w:tcBorders>
+              <w:top w:val="single" w:sz="6" w:space="0" w:color="000000"/>
+              <w:left w:val="single" w:sz="6" w:space="0" w:color="000000"/>
+              <w:bottom w:val="single" w:sz="6" w:space="0" w:color="000000"/>
+              <w:right w:val="single" w:sz="6" w:space="0" w:color="000000"/>
+            </w:tcBorders>
+          </w:tcPr>
+          <w:p>
+            <w:pPr>
+              <w:pStyle w:val="Tabletext"/>
+            </w:pPr>
+            <w:r>
+              <w:t>Jeff Burns</w:t>
+            </w:r>
+          </w:p>
+        </w:tc>
+      </w:tr>
     </w:tbl>
     <w:p>
       <w:r>
@@ -3945,11 +4033,22 @@
       <w:r>
         <w:br w:type="page"/>
       </w:r>
-      <w:fldSimple w:instr=" TITLE  \* MERGEFORMAT ">
-        <w:r>
-          <w:t>Software Requirements Specifications</w:t>
-        </w:r>
-      </w:fldSimple>
+      <w:r>
+        <w:lastRenderedPageBreak/>
+        <w:fldChar w:fldCharType="begin"/>
+      </w:r>
+      <w:r>
+        <w:instrText xml:space="preserve"> TITLE  \* MERGEFORMAT </w:instrText>
+      </w:r>
+      <w:r>
+        <w:fldChar w:fldCharType="separate"/>
+      </w:r>
+      <w:r>
+        <w:t>Software Requirements Specifications</w:t>
+      </w:r>
+      <w:r>
+        <w:fldChar w:fldCharType="end"/>
+      </w:r>
     </w:p>
     <w:p>
       <w:pPr>
@@ -3994,10 +4093,12 @@
         <w:pStyle w:val="Heading1"/>
       </w:pPr>
       <w:bookmarkStart w:id="0" w:name="_Toc148216628"/>
+      <w:bookmarkStart w:id="1" w:name="_Toc148207245"/>
       <w:r>
         <w:t>Introduction</w:t>
       </w:r>
       <w:bookmarkEnd w:id="0"/>
+      <w:bookmarkEnd w:id="1"/>
     </w:p>
     <w:p>
       <w:pPr>
@@ -4021,11 +4122,13 @@
       <w:pPr>
         <w:pStyle w:val="Heading2"/>
       </w:pPr>
-      <w:bookmarkStart w:id="1" w:name="_Toc148216629"/>
+      <w:bookmarkStart w:id="2" w:name="_Toc148216629"/>
+      <w:bookmarkStart w:id="3" w:name="_Toc148207246"/>
       <w:r>
         <w:t>Purpose</w:t>
       </w:r>
-      <w:bookmarkEnd w:id="1"/>
+      <w:bookmarkEnd w:id="2"/>
+      <w:bookmarkEnd w:id="3"/>
     </w:p>
     <w:p>
       <w:pPr>
@@ -4039,11 +4142,13 @@
       <w:pPr>
         <w:pStyle w:val="Heading2"/>
       </w:pPr>
-      <w:bookmarkStart w:id="2" w:name="_Toc148216630"/>
+      <w:bookmarkStart w:id="4" w:name="_Toc148216630"/>
+      <w:bookmarkStart w:id="5" w:name="_Toc148207247"/>
       <w:r>
         <w:t>Scope</w:t>
       </w:r>
-      <w:bookmarkEnd w:id="2"/>
+      <w:bookmarkEnd w:id="4"/>
+      <w:bookmarkEnd w:id="5"/>
     </w:p>
     <w:p>
       <w:pPr>
@@ -4067,11 +4172,13 @@
       <w:pPr>
         <w:pStyle w:val="Heading2"/>
       </w:pPr>
-      <w:bookmarkStart w:id="3" w:name="_Toc148216631"/>
+      <w:bookmarkStart w:id="6" w:name="_Toc148216631"/>
+      <w:bookmarkStart w:id="7" w:name="_Toc148207248"/>
       <w:r>
         <w:t>Definitions, Acronyms, and Abbreviations</w:t>
       </w:r>
-      <w:bookmarkEnd w:id="3"/>
+      <w:bookmarkEnd w:id="6"/>
+      <w:bookmarkEnd w:id="7"/>
     </w:p>
     <w:p>
       <w:pPr>
@@ -4124,11 +4231,13 @@
       <w:pPr>
         <w:pStyle w:val="Heading2"/>
       </w:pPr>
-      <w:bookmarkStart w:id="4" w:name="_Toc148216632"/>
+      <w:bookmarkStart w:id="8" w:name="_Toc148216632"/>
+      <w:bookmarkStart w:id="9" w:name="_Toc148207249"/>
       <w:r>
         <w:t>References</w:t>
       </w:r>
-      <w:bookmarkEnd w:id="4"/>
+      <w:bookmarkEnd w:id="8"/>
+      <w:bookmarkEnd w:id="9"/>
     </w:p>
     <w:p>
       <w:pPr>
@@ -4146,11 +4255,13 @@
       <w:pPr>
         <w:pStyle w:val="Heading2"/>
       </w:pPr>
-      <w:bookmarkStart w:id="5" w:name="_Toc148216633"/>
+      <w:bookmarkStart w:id="10" w:name="_Toc148216633"/>
+      <w:bookmarkStart w:id="11" w:name="_Toc148207250"/>
       <w:r>
         <w:t>Overview</w:t>
       </w:r>
-      <w:bookmarkEnd w:id="5"/>
+      <w:bookmarkEnd w:id="10"/>
+      <w:bookmarkEnd w:id="11"/>
     </w:p>
     <w:p>
       <w:pPr>
@@ -4172,265 +4283,136 @@
       <w:pPr>
         <w:pStyle w:val="Heading1"/>
       </w:pPr>
-      <w:bookmarkStart w:id="6" w:name="_Toc148216634"/>
+      <w:bookmarkStart w:id="12" w:name="_Toc148216634"/>
+      <w:bookmarkStart w:id="13" w:name="_Toc148207251"/>
       <w:r>
         <w:lastRenderedPageBreak/>
         <w:t>Overall Description</w:t>
       </w:r>
-      <w:bookmarkEnd w:id="6"/>
+      <w:bookmarkEnd w:id="12"/>
+      <w:bookmarkEnd w:id="13"/>
     </w:p>
     <w:p>
       <w:pPr>
         <w:pStyle w:val="InfoBlue"/>
       </w:pPr>
       <w:r>
-        <w:t xml:space="preserve">[This section of the </w:t>
-      </w:r>
-      <w:r>
-        <w:rPr>
-          <w:b/>
-          <w:bCs/>
-        </w:rPr>
-        <w:t>SRS</w:t>
-      </w:r>
-      <w:r>
-        <w:t xml:space="preserve"> describes the general factors that affect the product and its requirements.  This section does not state specific requirements.  Instead, it provides a background for those requirements, which are defined in detail in Section 3, and makes them easier to understand. Include such items as: </w:t>
+        <w:t>This is a general description of the interactions and constraints of the program. Further details are provided in section 3.</w:t>
       </w:r>
     </w:p>
     <w:p>
       <w:pPr>
         <w:pStyle w:val="Heading2"/>
       </w:pPr>
-      <w:bookmarkStart w:id="7" w:name="_Toc148216635"/>
+      <w:bookmarkStart w:id="14" w:name="_Toc148216635"/>
+      <w:bookmarkStart w:id="15" w:name="_Toc148207252"/>
       <w:r>
         <w:t>Product perspective</w:t>
       </w:r>
-      <w:bookmarkEnd w:id="7"/>
+      <w:bookmarkEnd w:id="14"/>
+      <w:bookmarkEnd w:id="15"/>
     </w:p>
     <w:p>
       <w:pPr>
         <w:pStyle w:val="Heading3"/>
       </w:pPr>
-      <w:bookmarkStart w:id="8" w:name="_Toc148216636"/>
+      <w:bookmarkStart w:id="16" w:name="_Toc148216636"/>
+      <w:bookmarkStart w:id="17" w:name="_Toc148207253"/>
       <w:r>
         <w:t>System Interfaces</w:t>
       </w:r>
-      <w:bookmarkEnd w:id="8"/>
+      <w:bookmarkEnd w:id="16"/>
+      <w:bookmarkEnd w:id="17"/>
+    </w:p>
+    <w:p>
+      <w:pPr>
+        <w:ind w:left="720"/>
+      </w:pPr>
+      <w:bookmarkStart w:id="18" w:name="_Toc148207254"/>
+      <w:r>
+        <w:t xml:space="preserve">Connections between components will be performed using https to </w:t>
+      </w:r>
+      <w:r>
+        <w:t>GitHub</w:t>
+      </w:r>
+      <w:r>
+        <w:t xml:space="preserve"> repository, or secure shell to cycle servers at KU, if not connected to LAN.</w:t>
+      </w:r>
     </w:p>
     <w:p>
       <w:pPr>
         <w:pStyle w:val="Heading3"/>
       </w:pPr>
-      <w:bookmarkStart w:id="9" w:name="_Toc148216637"/>
+      <w:bookmarkStart w:id="19" w:name="_Toc148216637"/>
       <w:r>
         <w:t>User Interfaces</w:t>
       </w:r>
-      <w:bookmarkEnd w:id="9"/>
+      <w:bookmarkEnd w:id="18"/>
+      <w:bookmarkEnd w:id="19"/>
+    </w:p>
+    <w:p>
+      <w:pPr>
+        <w:ind w:left="720"/>
+      </w:pPr>
+      <w:r>
+        <w:t>The program will utilize the command line interface (CLI)</w:t>
+      </w:r>
+      <w:r>
+        <w:t>, u</w:t>
+      </w:r>
+      <w:r>
+        <w:t xml:space="preserve">sing </w:t>
+      </w:r>
+      <w:r>
+        <w:t>a standard US QWERTY keyboard</w:t>
+      </w:r>
+      <w:r>
+        <w:t xml:space="preserve"> for input</w:t>
+      </w:r>
+      <w:r>
+        <w:t xml:space="preserve">. </w:t>
+      </w:r>
     </w:p>
     <w:p>
       <w:pPr>
         <w:pStyle w:val="Heading3"/>
       </w:pPr>
-      <w:bookmarkStart w:id="10" w:name="_Toc148216638"/>
+      <w:bookmarkStart w:id="20" w:name="_Toc148216638"/>
+      <w:bookmarkStart w:id="21" w:name="_Toc148207255"/>
       <w:r>
         <w:t>Hardware Interfaces</w:t>
       </w:r>
-      <w:bookmarkEnd w:id="10"/>
+      <w:bookmarkEnd w:id="20"/>
+      <w:bookmarkEnd w:id="21"/>
+    </w:p>
+    <w:p>
+      <w:pPr>
+        <w:ind w:left="720"/>
+      </w:pPr>
+      <w:r>
+        <w:t xml:space="preserve">Input device able to perform </w:t>
+      </w:r>
+      <w:r>
+        <w:t>the function</w:t>
+      </w:r>
+      <w:r>
+        <w:t xml:space="preserve"> of the </w:t>
+      </w:r>
+      <w:r>
+        <w:t>Standard US QWERTY keyboard</w:t>
+      </w:r>
+      <w:r>
+        <w:t>.</w:t>
+      </w:r>
     </w:p>
     <w:p>
       <w:pPr>
         <w:pStyle w:val="Heading3"/>
       </w:pPr>
-      <w:bookmarkStart w:id="11" w:name="_Toc148216639"/>
+      <w:bookmarkStart w:id="22" w:name="_Toc148216639"/>
+      <w:bookmarkStart w:id="23" w:name="_Toc148207256"/>
       <w:r>
         <w:t>Software Interfaces</w:t>
-      </w:r>
-      <w:bookmarkEnd w:id="11"/>
-    </w:p>
-    <w:p>
-      <w:pPr>
-        <w:pStyle w:val="Heading3"/>
-      </w:pPr>
-      <w:bookmarkStart w:id="12" w:name="_Toc148216640"/>
-      <w:r>
-        <w:t>Communication Interfaces</w:t>
-      </w:r>
-      <w:bookmarkEnd w:id="12"/>
-    </w:p>
-    <w:p>
-      <w:pPr>
-        <w:pStyle w:val="Heading3"/>
-      </w:pPr>
-      <w:bookmarkStart w:id="13" w:name="_Toc148216641"/>
-      <w:r>
-        <w:t>Memory Constraints</w:t>
-      </w:r>
-      <w:bookmarkEnd w:id="13"/>
-    </w:p>
-    <w:p>
-      <w:pPr>
-        <w:pStyle w:val="Heading3"/>
-      </w:pPr>
-      <w:bookmarkStart w:id="14" w:name="_Toc148216642"/>
-      <w:r>
-        <w:t>Operations</w:t>
-      </w:r>
-      <w:bookmarkEnd w:id="14"/>
-    </w:p>
-    <w:p>
-      <w:pPr>
-        <w:pStyle w:val="Heading2"/>
-      </w:pPr>
-      <w:bookmarkStart w:id="15" w:name="_Toc148216643"/>
-      <w:r>
-        <w:t>Product functions</w:t>
-      </w:r>
-      <w:bookmarkEnd w:id="15"/>
-    </w:p>
-    <w:p>
-      <w:pPr>
-        <w:ind w:left="720"/>
-      </w:pPr>
-      <w:r>
-        <w:t xml:space="preserve">The functions of Arithmetic Expression Evaluator will include the ability to parse user input as a mathematical expression. The parser will recognize common mathematical symbols and operations and follow commonly used operator precedence. The output shall contain either the </w:t>
-      </w:r>
-      <w:r>
-        <w:t>simplified</w:t>
-      </w:r>
-      <w:r>
-        <w:t xml:space="preserve"> form, or solution, of the mathematical expression, or produce an error message corresponding to the type of issue found.</w:t>
-      </w:r>
-    </w:p>
-    <w:p>
-      <w:pPr>
-        <w:pStyle w:val="Heading2"/>
-      </w:pPr>
-      <w:r>
-        <w:t xml:space="preserve"> </w:t>
-      </w:r>
-      <w:bookmarkStart w:id="16" w:name="_Toc148216644"/>
-      <w:r>
-        <w:t>User characteristics</w:t>
-      </w:r>
-      <w:bookmarkEnd w:id="16"/>
-    </w:p>
-    <w:p>
-      <w:pPr>
-        <w:ind w:left="720"/>
-      </w:pPr>
-      <w:r>
-        <w:t xml:space="preserve">The product should be able to be used by anyone with </w:t>
-      </w:r>
-      <w:r>
-        <w:t>an understanding</w:t>
-      </w:r>
-      <w:r>
-        <w:t xml:space="preserve"> of the operators and properties of mathematics that they are inputting into the program. Specific knowledge outside of simple mathematical operations is not required. The user is assumed to know how to type in the expression using a standard keyboard.</w:t>
-      </w:r>
-    </w:p>
-    <w:p>
-      <w:pPr>
-        <w:pStyle w:val="Heading2"/>
-      </w:pPr>
-      <w:bookmarkStart w:id="17" w:name="_Toc148216645"/>
-      <w:r>
-        <w:t>Constraints</w:t>
-      </w:r>
-      <w:bookmarkEnd w:id="17"/>
-    </w:p>
-    <w:p>
-      <w:pPr>
-        <w:ind w:left="720"/>
-      </w:pPr>
-      <w:r>
-        <w:t>The program will be developed in C++ and may use any necessary libraries in order to function. The program must not crash under any circumstances, i.e. erroneous user input should produce an error message rather than stopping the program. The program will not require any special input method or characters outside of those found on a standard US QWERTY keyboard. The program will be able to run on the EECS Cycles servers provided by the KU School of Engineering.</w:t>
-      </w:r>
-    </w:p>
-    <w:p>
-      <w:pPr>
-        <w:pStyle w:val="Heading2"/>
-      </w:pPr>
-      <w:bookmarkStart w:id="18" w:name="_Toc148216646"/>
-      <w:r>
-        <w:t>Assumptions and dependencies</w:t>
-      </w:r>
-      <w:bookmarkEnd w:id="18"/>
-    </w:p>
-    <w:p>
-      <w:pPr>
-        <w:ind w:left="720"/>
-      </w:pPr>
-      <w:r>
-        <w:t xml:space="preserve">The major assumption made for the project is that the user </w:t>
-      </w:r>
-      <w:r>
-        <w:t>understands</w:t>
-      </w:r>
-      <w:r>
-        <w:t xml:space="preserve"> the behavior and rules of the expressions that they input. While exact dependencies of the project are not currently known, the product will need a working C++ compiler and will use parts of the C++ standard library at compile time. If using a provided binary release, the user is assumed to be using the target platform of the binary and have any runtime dependencies installed. The target </w:t>
-      </w:r>
-      <w:r>
-        <w:t>architecture</w:t>
-      </w:r>
-      <w:r>
-        <w:t>, compilation dependencies, and runtime dependencies will be specified in the product documentation.</w:t>
-      </w:r>
-    </w:p>
-    <w:p>
-      <w:pPr>
-        <w:pStyle w:val="Heading2"/>
-      </w:pPr>
-      <w:bookmarkStart w:id="19" w:name="_Toc148216647"/>
-      <w:r>
-        <w:t>Requirements subsets</w:t>
-      </w:r>
-      <w:bookmarkEnd w:id="19"/>
-    </w:p>
-    <w:p>
-      <w:pPr>
-        <w:pStyle w:val="BodyText"/>
-      </w:pPr>
-      <w:r>
-        <w:t>The specific requirements of the product will be divided into three categories: functionality, use case specifications, and supplementary requirements. Functional requirements will list each specific feature and capability of the product. Use case specifications will define how a user should expect to operate with the product and the expected behaviors. Finally, supplementary requirements will detail additional non-functional requirements and constraints such as development language and paradigms.</w:t>
-      </w:r>
-    </w:p>
-    <w:p>
-      <w:pPr>
-        <w:pStyle w:val="BodyText"/>
-      </w:pPr>
-    </w:p>
-    <w:p>
-      <w:pPr>
-        <w:pStyle w:val="Heading1"/>
-      </w:pPr>
-      <w:bookmarkStart w:id="20" w:name="_Toc148216648"/>
-      <w:r>
-        <w:lastRenderedPageBreak/>
-        <w:t>Specific Requirements</w:t>
-      </w:r>
-      <w:bookmarkEnd w:id="20"/>
-      <w:r>
-        <w:t xml:space="preserve"> </w:t>
-      </w:r>
-    </w:p>
-    <w:p>
-      <w:pPr>
-        <w:pStyle w:val="Heading2"/>
-      </w:pPr>
-      <w:bookmarkStart w:id="21" w:name="_Toc148216649"/>
-      <w:r>
-        <w:t>Functionality</w:t>
-      </w:r>
-      <w:bookmarkEnd w:id="21"/>
-    </w:p>
-    <w:p>
-      <w:pPr>
-        <w:pStyle w:val="Heading3"/>
-      </w:pPr>
-      <w:bookmarkStart w:id="22" w:name="_Ref147946175"/>
-      <w:bookmarkStart w:id="23" w:name="_Toc148216650"/>
-      <w:r>
-        <w:t>Binary Operators</w:t>
       </w:r>
       <w:bookmarkEnd w:id="22"/>
       <w:bookmarkEnd w:id="23"/>
@@ -4440,323 +4422,23 @@
         <w:ind w:left="720"/>
       </w:pPr>
       <w:r>
-        <w:t xml:space="preserve">Binary operators are operators that require two operands. The operator is preceded by its first operand and proceeded by its second. Their operands shall be either constant numbers or expressions which produce numerical values when evaluated. If either of their operands lacks a numerical value, or the operator has fewer than two operands, an error exists, as </w:t>
-      </w:r>
-      <w:r>
-        <w:t>defined</w:t>
-      </w:r>
-      <w:r>
-        <w:t xml:space="preserve"> in sections </w:t>
-      </w:r>
-      <w:r>
-        <w:fldChar w:fldCharType="begin"/>
-      </w:r>
-      <w:r>
-        <w:instrText xml:space="preserve"> REF _Ref148035581 \r \h </w:instrText>
-      </w:r>
-      <w:r>
-        <w:fldChar w:fldCharType="separate"/>
-      </w:r>
-      <w:r>
-        <w:t>3.1.5.2</w:t>
-      </w:r>
-      <w:r>
-        <w:fldChar w:fldCharType="end"/>
-      </w:r>
-      <w:r>
-        <w:t xml:space="preserve"> and </w:t>
-      </w:r>
-      <w:r>
-        <w:fldChar w:fldCharType="begin"/>
-      </w:r>
-      <w:r>
-        <w:instrText xml:space="preserve"> REF _Ref148035592 \r \h </w:instrText>
-      </w:r>
-      <w:r>
-        <w:fldChar w:fldCharType="separate"/>
-      </w:r>
-      <w:r>
-        <w:t>3.1.5.1</w:t>
-      </w:r>
-      <w:r>
-        <w:fldChar w:fldCharType="end"/>
-      </w:r>
-      <w:r>
-        <w:t xml:space="preserve"> respectively. All binary operators shall evaluate to a numerical value.</w:t>
-      </w:r>
-    </w:p>
-    <w:p>
-      <w:pPr>
-        <w:pStyle w:val="Heading4"/>
-      </w:pPr>
-      <w:r>
-        <w:t>Addition</w:t>
-      </w:r>
-    </w:p>
-    <w:p>
-      <w:pPr>
-        <w:ind w:left="720"/>
-      </w:pPr>
-      <w:r>
-        <w:t xml:space="preserve">The calculator shall be able to perform addition. Addition shall be represented with the “+” symbol. It shall conform to the requirements for binary operators as defined in section </w:t>
-      </w:r>
-      <w:r>
-        <w:fldChar w:fldCharType="begin"/>
-      </w:r>
-      <w:r>
-        <w:instrText xml:space="preserve"> REF _Ref147946175 \w \h </w:instrText>
-      </w:r>
-      <w:r>
-        <w:fldChar w:fldCharType="separate"/>
-      </w:r>
-      <w:r>
-        <w:t>3.1.1</w:t>
-      </w:r>
-      <w:r>
-        <w:fldChar w:fldCharType="end"/>
-      </w:r>
-      <w:r>
-        <w:t>. Its value shall equal the sum of its operands.</w:t>
-      </w:r>
-    </w:p>
-    <w:p>
-      <w:pPr>
-        <w:pStyle w:val="Heading4"/>
-      </w:pPr>
-      <w:r>
-        <w:t>Subtraction</w:t>
-      </w:r>
-    </w:p>
-    <w:p>
-      <w:pPr>
-        <w:ind w:left="720"/>
-      </w:pPr>
-      <w:r>
-        <w:t xml:space="preserve">The calculator shall be able to perform subtraction. Subtraction shall be represented with the “-” symbol. It shall conform to the requirements for binary operators as defined in section </w:t>
-      </w:r>
-      <w:r>
-        <w:fldChar w:fldCharType="begin"/>
-      </w:r>
-      <w:r>
-        <w:instrText xml:space="preserve"> REF _Ref147946175 \w \h </w:instrText>
-      </w:r>
-      <w:r>
-        <w:fldChar w:fldCharType="separate"/>
-      </w:r>
-      <w:r>
-        <w:t>3.1.1</w:t>
-      </w:r>
-      <w:r>
-        <w:fldChar w:fldCharType="end"/>
-      </w:r>
-      <w:r>
-        <w:t>. Its value shall equal the difference between its first operand and its second.</w:t>
-      </w:r>
-    </w:p>
-    <w:p>
-      <w:pPr>
-        <w:pStyle w:val="Heading4"/>
-      </w:pPr>
-      <w:r>
-        <w:t>Multiplication</w:t>
-      </w:r>
-    </w:p>
-    <w:p>
-      <w:pPr>
-        <w:ind w:left="720"/>
-      </w:pPr>
-      <w:r>
-        <w:t xml:space="preserve">The calculator shall be able to perform multiplication. Multiplication shall be represented with the “*” symbol. It shall conform to the requirements for binary operators as defined in section </w:t>
-      </w:r>
-      <w:r>
-        <w:fldChar w:fldCharType="begin"/>
-      </w:r>
-      <w:r>
-        <w:instrText xml:space="preserve"> REF _Ref147946175 \w \h </w:instrText>
-      </w:r>
-      <w:r>
-        <w:fldChar w:fldCharType="separate"/>
-      </w:r>
-      <w:r>
-        <w:t>3.1.1</w:t>
-      </w:r>
-      <w:r>
-        <w:fldChar w:fldCharType="end"/>
-      </w:r>
-      <w:r>
-        <w:t>. Its value shall equal the product of its operands.</w:t>
-      </w:r>
-    </w:p>
-    <w:p>
-      <w:pPr>
-        <w:pStyle w:val="Heading4"/>
-      </w:pPr>
-      <w:r>
-        <w:t>Division</w:t>
-      </w:r>
-    </w:p>
-    <w:p>
-      <w:pPr>
-        <w:ind w:left="720"/>
-      </w:pPr>
-      <w:r>
-        <w:t xml:space="preserve">The calculator shall be able to perform integer division. Division shall be represented with the “/” symbol. It shall conform to the requirements for binary operators as defined in section </w:t>
-      </w:r>
-      <w:r>
-        <w:fldChar w:fldCharType="begin"/>
-      </w:r>
-      <w:r>
-        <w:instrText xml:space="preserve"> REF _Ref147946175 \w \h </w:instrText>
-      </w:r>
-      <w:r>
-        <w:fldChar w:fldCharType="separate"/>
-      </w:r>
-      <w:r>
-        <w:t>3.1.1</w:t>
-      </w:r>
-      <w:r>
-        <w:fldChar w:fldCharType="end"/>
-      </w:r>
-      <w:r>
-        <w:t xml:space="preserve">. Its value shall equal the quotient of its first and second operands. Its value shall be an integer, truncating any fractional values. If its second operand is zero, an error exists, as defined in section </w:t>
-      </w:r>
-      <w:r>
-        <w:fldChar w:fldCharType="begin"/>
-      </w:r>
-      <w:r>
-        <w:instrText xml:space="preserve"> REF _Ref148035634 \r \h </w:instrText>
-      </w:r>
-      <w:r>
-        <w:fldChar w:fldCharType="separate"/>
-      </w:r>
-      <w:r>
-        <w:t>3.1.5.3</w:t>
-      </w:r>
-      <w:r>
-        <w:fldChar w:fldCharType="end"/>
-      </w:r>
-      <w:r>
-        <w:t>.</w:t>
-      </w:r>
-    </w:p>
-    <w:p>
-      <w:pPr>
-        <w:pStyle w:val="Heading4"/>
-      </w:pPr>
-      <w:r>
-        <w:t>Modulo</w:t>
-      </w:r>
-    </w:p>
-    <w:p>
-      <w:pPr>
-        <w:ind w:left="720"/>
-      </w:pPr>
-      <w:r>
-        <w:t xml:space="preserve">The calculator shall be able to perform modulo. Modulo shall be represented with the “%” symbol. It shall conform to the requirements for binary operators as defined in section </w:t>
-      </w:r>
-      <w:r>
-        <w:fldChar w:fldCharType="begin"/>
-      </w:r>
-      <w:r>
-        <w:instrText xml:space="preserve"> REF _Ref147946175 \w \h </w:instrText>
-      </w:r>
-      <w:r>
-        <w:fldChar w:fldCharType="separate"/>
-      </w:r>
-      <w:r>
-        <w:t>3.1.1</w:t>
-      </w:r>
-      <w:r>
-        <w:fldChar w:fldCharType="end"/>
-      </w:r>
-      <w:r>
-        <w:t xml:space="preserve">. Its value shall equal the value of its first operand mod its second, or the remainder of its first operand divided by its second. If its second operand is zero, an error exists, as defined in section </w:t>
-      </w:r>
-      <w:r>
-        <w:fldChar w:fldCharType="begin"/>
-      </w:r>
-      <w:r>
-        <w:instrText xml:space="preserve"> REF _Ref148035647 \r \h </w:instrText>
-      </w:r>
-      <w:r>
-        <w:fldChar w:fldCharType="separate"/>
-      </w:r>
-      <w:r>
-        <w:t>3.1.5.4</w:t>
-      </w:r>
-      <w:r>
-        <w:fldChar w:fldCharType="end"/>
-      </w:r>
-      <w:r>
-        <w:t>.</w:t>
-      </w:r>
-    </w:p>
-    <w:p>
-      <w:pPr>
-        <w:pStyle w:val="Heading4"/>
-      </w:pPr>
-      <w:r>
-        <w:t>Exponentiation</w:t>
-      </w:r>
-    </w:p>
-    <w:p>
-      <w:pPr>
-        <w:ind w:left="720"/>
-      </w:pPr>
-      <w:r>
-        <w:t xml:space="preserve">The calculator shall be able to perform exponentiation. Exponentiation shall be represented with the “^” symbol. It shall conform to the requirements for binary operators as defined in section </w:t>
-      </w:r>
-      <w:r>
-        <w:fldChar w:fldCharType="begin"/>
-      </w:r>
-      <w:r>
-        <w:instrText xml:space="preserve"> REF _Ref147946175 \w \h </w:instrText>
-      </w:r>
-      <w:r>
-        <w:fldChar w:fldCharType="separate"/>
-      </w:r>
-      <w:r>
-        <w:t>3.1.1</w:t>
-      </w:r>
-      <w:r>
-        <w:fldChar w:fldCharType="end"/>
-      </w:r>
-      <w:r>
-        <w:t xml:space="preserve">. Its value shall equal its first operand to the power of its second operand, or one multiplied by its first operand a number of times equal to its second operand. The second operand may not be negative; if it is, an error exists, as </w:t>
-      </w:r>
-      <w:r>
-        <w:t>defined</w:t>
-      </w:r>
-      <w:r>
-        <w:t xml:space="preserve"> in section </w:t>
-      </w:r>
-      <w:r>
-        <w:fldChar w:fldCharType="begin"/>
-      </w:r>
-      <w:r>
-        <w:instrText xml:space="preserve"> REF _Ref148035647 \r \h </w:instrText>
-      </w:r>
-      <w:r>
-        <w:fldChar w:fldCharType="separate"/>
-      </w:r>
-      <w:r>
-        <w:t>3.1.5.4</w:t>
-      </w:r>
-      <w:r>
-        <w:fldChar w:fldCharType="end"/>
-      </w:r>
-      <w:r>
-        <w:t>.</w:t>
+        <w:t xml:space="preserve">The program will use the </w:t>
+      </w:r>
+      <w:r>
+        <w:t>Linux</w:t>
+      </w:r>
+      <w:r>
+        <w:t xml:space="preserve"> operating system.</w:t>
       </w:r>
     </w:p>
     <w:p>
       <w:pPr>
         <w:pStyle w:val="Heading3"/>
       </w:pPr>
-      <w:bookmarkStart w:id="24" w:name="_Ref148014254"/>
-      <w:bookmarkStart w:id="25" w:name="_Toc148216651"/>
-      <w:r>
-        <w:t>Unary Operators</w:t>
+      <w:bookmarkStart w:id="24" w:name="_Toc148216640"/>
+      <w:bookmarkStart w:id="25" w:name="_Toc148207257"/>
+      <w:r>
+        <w:t>Communication Interfaces</w:t>
       </w:r>
       <w:bookmarkEnd w:id="24"/>
       <w:bookmarkEnd w:id="25"/>
@@ -4766,133 +4448,750 @@
         <w:ind w:left="720"/>
       </w:pPr>
       <w:r>
-        <w:t xml:space="preserve">Unary operators are operators that require one operand. The operator precedes its operand. Its operand shall be either a constant number or an expression which produces a numerical value when evaluated. If its operand lacks a numerical value, or the operator has no operands, an error exists, as </w:t>
-      </w:r>
-      <w:r>
-        <w:t>defined</w:t>
-      </w:r>
-      <w:r>
-        <w:t xml:space="preserve"> in sections </w:t>
-      </w:r>
-      <w:r>
-        <w:fldChar w:fldCharType="begin"/>
-      </w:r>
-      <w:r>
-        <w:instrText xml:space="preserve"> REF _Ref148035581 \r \h </w:instrText>
-      </w:r>
-      <w:r>
-        <w:fldChar w:fldCharType="separate"/>
-      </w:r>
-      <w:r>
-        <w:t>3.1.5.2</w:t>
-      </w:r>
-      <w:r>
-        <w:fldChar w:fldCharType="end"/>
-      </w:r>
-      <w:r>
-        <w:t xml:space="preserve"> and </w:t>
-      </w:r>
-      <w:r>
-        <w:fldChar w:fldCharType="begin"/>
-      </w:r>
-      <w:r>
-        <w:instrText xml:space="preserve"> REF _Ref148035592 \r \h </w:instrText>
-      </w:r>
-      <w:r>
-        <w:fldChar w:fldCharType="separate"/>
-      </w:r>
-      <w:r>
-        <w:t>3.1.5.1</w:t>
-      </w:r>
-      <w:r>
-        <w:fldChar w:fldCharType="end"/>
-      </w:r>
-      <w:r>
-        <w:t xml:space="preserve"> respectively.</w:t>
-      </w:r>
-    </w:p>
-    <w:p>
-      <w:pPr>
-        <w:pStyle w:val="Heading4"/>
-      </w:pPr>
-      <w:r>
-        <w:t>Negation</w:t>
-      </w:r>
-    </w:p>
-    <w:p>
-      <w:pPr>
-        <w:ind w:left="720"/>
-      </w:pPr>
-      <w:r>
-        <w:t xml:space="preserve">The calculator shall be able to perform negation. Negation shall be represented with the “-” symbol. It shall conform to the requirements for unary operators as defined in section </w:t>
-      </w:r>
-      <w:r>
-        <w:fldChar w:fldCharType="begin"/>
-      </w:r>
-      <w:r>
-        <w:instrText xml:space="preserve"> REF _Ref148014254 \r \h </w:instrText>
-      </w:r>
-      <w:r>
-        <w:fldChar w:fldCharType="separate"/>
-      </w:r>
-      <w:r>
-        <w:t>3.1.2</w:t>
-      </w:r>
-      <w:r>
-        <w:fldChar w:fldCharType="end"/>
-      </w:r>
-      <w:r>
-        <w:t xml:space="preserve">. Its value shall equal the value of its operand, multiplied by negative one.  </w:t>
-      </w:r>
-    </w:p>
-    <w:p>
-      <w:pPr>
-        <w:pStyle w:val="Heading4"/>
-      </w:pPr>
-      <w:r>
-        <w:lastRenderedPageBreak/>
-        <w:t>Absolute Value</w:t>
-      </w:r>
-    </w:p>
-    <w:p>
-      <w:pPr>
-        <w:ind w:left="720"/>
-      </w:pPr>
-      <w:r>
-        <w:t xml:space="preserve">The calculator shall be able to perform absolute value. Absolute value shall be represented with the “+” symbol. It shall conform to the requirements for unary operators as defined in section </w:t>
-      </w:r>
-      <w:r>
-        <w:fldChar w:fldCharType="begin"/>
-      </w:r>
-      <w:r>
-        <w:instrText xml:space="preserve"> REF _Ref148014254 \r \h </w:instrText>
-      </w:r>
-      <w:r>
-        <w:fldChar w:fldCharType="separate"/>
-      </w:r>
-      <w:r>
-        <w:t>3.1.2</w:t>
-      </w:r>
-      <w:r>
-        <w:fldChar w:fldCharType="end"/>
-      </w:r>
-      <w:r>
-        <w:t>. Its value shall equal the absolute value of its operand, or the square root of the square of its operand.</w:t>
+        <w:t xml:space="preserve">Connections to the program will be performed </w:t>
+      </w:r>
+      <w:r>
+        <w:t>using</w:t>
+      </w:r>
+      <w:r>
+        <w:t xml:space="preserve"> https to </w:t>
+      </w:r>
+      <w:r>
+        <w:t>GitHub</w:t>
+      </w:r>
+      <w:r>
+        <w:t xml:space="preserve"> repository, or secure shell to cycle servers at KU, if not connected to LAN.</w:t>
       </w:r>
     </w:p>
     <w:p>
       <w:pPr>
         <w:pStyle w:val="Heading3"/>
       </w:pPr>
-      <w:bookmarkStart w:id="26" w:name="_Ref148016874"/>
-      <w:bookmarkStart w:id="27" w:name="_Ref148014078"/>
-      <w:bookmarkStart w:id="28" w:name="_Toc148216652"/>
-      <w:r>
-        <w:t>Parentheses</w:t>
+      <w:bookmarkStart w:id="26" w:name="_Toc148216641"/>
+      <w:bookmarkStart w:id="27" w:name="_Toc148207258"/>
+      <w:r>
+        <w:t>Memory Constraints</w:t>
       </w:r>
       <w:bookmarkEnd w:id="26"/>
       <w:bookmarkEnd w:id="27"/>
+    </w:p>
+    <w:p>
+      <w:pPr>
+        <w:ind w:left="720"/>
+      </w:pPr>
+      <w:r>
+        <w:t>N</w:t>
+      </w:r>
+      <w:r>
+        <w:t>o memory constraints</w:t>
+      </w:r>
+      <w:r>
+        <w:t xml:space="preserve"> </w:t>
+      </w:r>
+      <w:r>
+        <w:t>currently</w:t>
+      </w:r>
+      <w:r>
+        <w:t>.</w:t>
+      </w:r>
+    </w:p>
+    <w:p>
+      <w:pPr>
+        <w:pStyle w:val="Heading3"/>
+      </w:pPr>
+      <w:bookmarkStart w:id="28" w:name="_Toc148216642"/>
+      <w:bookmarkStart w:id="29" w:name="_Toc148207259"/>
+      <w:r>
+        <w:t>Operations</w:t>
+      </w:r>
       <w:bookmarkEnd w:id="28"/>
+      <w:bookmarkEnd w:id="29"/>
+    </w:p>
+    <w:p>
+      <w:pPr>
+        <w:ind w:left="720"/>
+      </w:pPr>
+      <w:r>
+        <w:t>The calculator will perform the following operations: Addition, Subtraction, Multiplication, Division, Modulo, and Exponentiation</w:t>
+      </w:r>
+      <w:r>
+        <w:t xml:space="preserve"> in standard operating precedence.</w:t>
+      </w:r>
+    </w:p>
+    <w:p>
+      <w:pPr>
+        <w:pStyle w:val="Heading2"/>
+      </w:pPr>
+      <w:bookmarkStart w:id="30" w:name="_Toc148216643"/>
+      <w:bookmarkStart w:id="31" w:name="_Toc148207260"/>
+      <w:r>
+        <w:t>Product functions</w:t>
+      </w:r>
+      <w:bookmarkEnd w:id="30"/>
+      <w:bookmarkEnd w:id="31"/>
+    </w:p>
+    <w:p>
+      <w:pPr>
+        <w:ind w:left="720"/>
+      </w:pPr>
+      <w:r>
+        <w:t xml:space="preserve">The functions of Arithmetic Expression Evaluator will include the ability to parse user input as a mathematical expression. The parser will recognize common mathematical symbols and operations and follow commonly used operator precedence. The output shall contain either the </w:t>
+      </w:r>
+      <w:r>
+        <w:t>simplified</w:t>
+      </w:r>
+      <w:r>
+        <w:t xml:space="preserve"> form, or solution, of the mathematical expression, or produce an error message corresponding to the type of issue found.</w:t>
+      </w:r>
+    </w:p>
+    <w:p>
+      <w:pPr>
+        <w:pStyle w:val="Heading2"/>
+      </w:pPr>
+      <w:r>
+        <w:t xml:space="preserve"> </w:t>
+      </w:r>
+      <w:bookmarkStart w:id="32" w:name="_Toc148216644"/>
+      <w:bookmarkStart w:id="33" w:name="_Toc148207261"/>
+      <w:r>
+        <w:t>User characteristics</w:t>
+      </w:r>
+      <w:bookmarkEnd w:id="32"/>
+      <w:bookmarkEnd w:id="33"/>
+    </w:p>
+    <w:p>
+      <w:pPr>
+        <w:ind w:left="720"/>
+      </w:pPr>
+      <w:r>
+        <w:t xml:space="preserve">The product should be able to be used by anyone with </w:t>
+      </w:r>
+      <w:r>
+        <w:t>an understanding</w:t>
+      </w:r>
+      <w:r>
+        <w:t xml:space="preserve"> of the operators and properties of mathematics that they are inputting into the program. Specific knowledge outside of simple mathematical operations is not required. The user is assumed to know how to type in the expression using a standard keyboard.</w:t>
+      </w:r>
+    </w:p>
+    <w:p>
+      <w:pPr>
+        <w:pStyle w:val="Heading2"/>
+      </w:pPr>
+      <w:bookmarkStart w:id="34" w:name="_Toc148216645"/>
+      <w:bookmarkStart w:id="35" w:name="_Toc148207262"/>
+      <w:r>
+        <w:t>Constraints</w:t>
+      </w:r>
+      <w:bookmarkEnd w:id="34"/>
+      <w:bookmarkEnd w:id="35"/>
+    </w:p>
+    <w:p>
+      <w:pPr>
+        <w:ind w:left="720"/>
+      </w:pPr>
+      <w:r>
+        <w:t xml:space="preserve">The program will be developed in C++ and may use any necessary libraries </w:t>
+      </w:r>
+      <w:proofErr w:type="gramStart"/>
+      <w:r>
+        <w:t>in order to</w:t>
+      </w:r>
+      <w:proofErr w:type="gramEnd"/>
+      <w:r>
+        <w:t xml:space="preserve"> function. The program must not crash under any circumstances, </w:t>
+      </w:r>
+      <w:proofErr w:type="gramStart"/>
+      <w:r>
+        <w:t>i.e.</w:t>
+      </w:r>
+      <w:proofErr w:type="gramEnd"/>
+      <w:r>
+        <w:t xml:space="preserve"> erroneous user input should produce an error message rather than stopping the program. The program will not require any special input method or characters outside of those found on a standard US QWERTY keyboard. The program will be able to run on the EECS Cycles servers provided by the KU School of Engineering.</w:t>
+      </w:r>
+    </w:p>
+    <w:p>
+      <w:pPr>
+        <w:pStyle w:val="Heading2"/>
+      </w:pPr>
+      <w:bookmarkStart w:id="36" w:name="_Toc148216646"/>
+      <w:bookmarkStart w:id="37" w:name="_Toc148207263"/>
+      <w:r>
+        <w:t>Assumptions and dependencies</w:t>
+      </w:r>
+      <w:bookmarkEnd w:id="36"/>
+      <w:bookmarkEnd w:id="37"/>
+    </w:p>
+    <w:p>
+      <w:pPr>
+        <w:ind w:left="720"/>
+      </w:pPr>
+      <w:r>
+        <w:t xml:space="preserve">The major assumption made for the project is that the user </w:t>
+      </w:r>
+      <w:r>
+        <w:t>understands</w:t>
+      </w:r>
+      <w:r>
+        <w:t xml:space="preserve"> the behavior and rules of the expressions that they input. While exact dependencies of the project are not currently known, the product will need a working C++ compiler and will use parts of the C++ standard library at </w:t>
+      </w:r>
+      <w:proofErr w:type="gramStart"/>
+      <w:r>
+        <w:t>compile</w:t>
+      </w:r>
+      <w:proofErr w:type="gramEnd"/>
+      <w:r>
+        <w:t xml:space="preserve"> time. If using a </w:t>
+      </w:r>
+      <w:r>
+        <w:lastRenderedPageBreak/>
+        <w:t xml:space="preserve">provided binary release, the user is assumed to be using the target platform of the binary and have any runtime dependencies installed. The target </w:t>
+      </w:r>
+      <w:r>
+        <w:t>architecture</w:t>
+      </w:r>
+      <w:r>
+        <w:t>, compilation dependencies, and runtime dependencies will be specified in the product documentation.</w:t>
+      </w:r>
+    </w:p>
+    <w:p>
+      <w:pPr>
+        <w:pStyle w:val="Heading2"/>
+      </w:pPr>
+      <w:bookmarkStart w:id="38" w:name="_Toc148216647"/>
+      <w:bookmarkStart w:id="39" w:name="_Toc148207264"/>
+      <w:r>
+        <w:t>Requirements subsets</w:t>
+      </w:r>
+      <w:bookmarkEnd w:id="38"/>
+      <w:bookmarkEnd w:id="39"/>
+    </w:p>
+    <w:p>
+      <w:pPr>
+        <w:pStyle w:val="BodyText"/>
+      </w:pPr>
+      <w:r>
+        <w:t>The specific requirements of the product will be divided into three categories: functionality, use case specifications, and supplementary requirements. Functional requirements will list each specific feature and capability of the product. Use case specifications will define how a user should expect to operate with the product and the expected behaviors. Finally, supplementary requirements will detail additional non-functional requirements and constraints such as development language and paradigms.</w:t>
+      </w:r>
+    </w:p>
+    <w:p>
+      <w:pPr>
+        <w:pStyle w:val="BodyText"/>
+      </w:pPr>
+    </w:p>
+    <w:p>
+      <w:pPr>
+        <w:pStyle w:val="Heading1"/>
+      </w:pPr>
+      <w:bookmarkStart w:id="40" w:name="_Toc148216648"/>
+      <w:bookmarkStart w:id="41" w:name="_Toc148207265"/>
+      <w:r>
+        <w:t>Specific Requirements</w:t>
+      </w:r>
+      <w:bookmarkEnd w:id="40"/>
+      <w:bookmarkEnd w:id="41"/>
+      <w:r>
+        <w:t xml:space="preserve"> </w:t>
+      </w:r>
+    </w:p>
+    <w:p>
+      <w:pPr>
+        <w:pStyle w:val="Heading2"/>
+      </w:pPr>
+      <w:bookmarkStart w:id="42" w:name="_Toc148216649"/>
+      <w:bookmarkStart w:id="43" w:name="_Toc148207266"/>
+      <w:r>
+        <w:t>Functionality</w:t>
+      </w:r>
+      <w:bookmarkEnd w:id="42"/>
+      <w:bookmarkEnd w:id="43"/>
+    </w:p>
+    <w:p>
+      <w:pPr>
+        <w:pStyle w:val="Heading3"/>
+      </w:pPr>
+      <w:bookmarkStart w:id="44" w:name="_Ref147946175"/>
+      <w:bookmarkStart w:id="45" w:name="_Toc148216650"/>
+      <w:bookmarkStart w:id="46" w:name="_Toc148207267"/>
+      <w:r>
+        <w:t>Binary Operators</w:t>
+      </w:r>
+      <w:bookmarkEnd w:id="44"/>
+      <w:bookmarkEnd w:id="45"/>
+      <w:bookmarkEnd w:id="46"/>
+    </w:p>
+    <w:p>
+      <w:pPr>
+        <w:ind w:left="720"/>
+      </w:pPr>
+      <w:r>
+        <w:t xml:space="preserve">Binary operators are operators that require two operands. The operator is preceded by its first operand and proceeded by its second. Their operands shall be either constant numbers or expressions which produce numerical values when evaluated. If either of their operands lacks a numerical value, or the operator has fewer than two operands, an error exists, as </w:t>
+      </w:r>
+      <w:r>
+        <w:t>defined</w:t>
+      </w:r>
+      <w:r>
+        <w:t xml:space="preserve"> in sections </w:t>
+      </w:r>
+      <w:r>
+        <w:fldChar w:fldCharType="begin"/>
+      </w:r>
+      <w:r>
+        <w:instrText xml:space="preserve"> REF _Ref148035581 \r \h </w:instrText>
+      </w:r>
+      <w:r>
+        <w:fldChar w:fldCharType="separate"/>
+      </w:r>
+      <w:r>
+        <w:t>3.1.5.2</w:t>
+      </w:r>
+      <w:r>
+        <w:fldChar w:fldCharType="end"/>
+      </w:r>
+      <w:r>
+        <w:t xml:space="preserve"> and </w:t>
+      </w:r>
+      <w:r>
+        <w:fldChar w:fldCharType="begin"/>
+      </w:r>
+      <w:r>
+        <w:instrText xml:space="preserve"> REF _Ref148035592 \r \h </w:instrText>
+      </w:r>
+      <w:r>
+        <w:fldChar w:fldCharType="separate"/>
+      </w:r>
+      <w:r>
+        <w:t>3.1.5.1</w:t>
+      </w:r>
+      <w:r>
+        <w:fldChar w:fldCharType="end"/>
+      </w:r>
+      <w:r>
+        <w:t xml:space="preserve"> respectively. All binary operators shall evaluate to a numerical value.</w:t>
+      </w:r>
+    </w:p>
+    <w:p>
+      <w:pPr>
+        <w:pStyle w:val="Heading4"/>
+      </w:pPr>
+      <w:r>
+        <w:t>Addition</w:t>
+      </w:r>
+    </w:p>
+    <w:p>
+      <w:pPr>
+        <w:ind w:left="720"/>
+      </w:pPr>
+      <w:r>
+        <w:t xml:space="preserve">The calculator shall be able to perform addition. Addition shall be represented with the “+” symbol. It shall conform to the requirements for binary operators as defined in section </w:t>
+      </w:r>
+      <w:r>
+        <w:fldChar w:fldCharType="begin"/>
+      </w:r>
+      <w:r>
+        <w:instrText xml:space="preserve"> REF _Ref147946175 \w \h </w:instrText>
+      </w:r>
+      <w:r>
+        <w:fldChar w:fldCharType="separate"/>
+      </w:r>
+      <w:r>
+        <w:t>3.1.1</w:t>
+      </w:r>
+      <w:r>
+        <w:fldChar w:fldCharType="end"/>
+      </w:r>
+      <w:r>
+        <w:t>. Its value shall equal the sum of its operands.</w:t>
+      </w:r>
+    </w:p>
+    <w:p>
+      <w:pPr>
+        <w:pStyle w:val="Heading4"/>
+      </w:pPr>
+      <w:r>
+        <w:t>Subtraction</w:t>
+      </w:r>
+    </w:p>
+    <w:p>
+      <w:pPr>
+        <w:ind w:left="720"/>
+      </w:pPr>
+      <w:r>
+        <w:t xml:space="preserve">The calculator shall be able to perform subtraction. Subtraction shall be represented with the “-” symbol. It shall conform to the requirements for binary operators as defined in section </w:t>
+      </w:r>
+      <w:r>
+        <w:fldChar w:fldCharType="begin"/>
+      </w:r>
+      <w:r>
+        <w:instrText xml:space="preserve"> REF _Ref147946175 \w \h </w:instrText>
+      </w:r>
+      <w:r>
+        <w:fldChar w:fldCharType="separate"/>
+      </w:r>
+      <w:r>
+        <w:t>3.1.1</w:t>
+      </w:r>
+      <w:r>
+        <w:fldChar w:fldCharType="end"/>
+      </w:r>
+      <w:r>
+        <w:t>. Its value shall equal the difference between its first operand and its second.</w:t>
+      </w:r>
+    </w:p>
+    <w:p>
+      <w:pPr>
+        <w:pStyle w:val="Heading4"/>
+      </w:pPr>
+      <w:r>
+        <w:t>Multiplication</w:t>
+      </w:r>
+    </w:p>
+    <w:p>
+      <w:pPr>
+        <w:ind w:left="720"/>
+      </w:pPr>
+      <w:r>
+        <w:t xml:space="preserve">The calculator shall be able to perform multiplication. Multiplication shall be represented with the “*” symbol. It shall conform to the requirements for binary operators as defined in section </w:t>
+      </w:r>
+      <w:r>
+        <w:fldChar w:fldCharType="begin"/>
+      </w:r>
+      <w:r>
+        <w:instrText xml:space="preserve"> REF _Ref147946175 \w \h </w:instrText>
+      </w:r>
+      <w:r>
+        <w:fldChar w:fldCharType="separate"/>
+      </w:r>
+      <w:r>
+        <w:t>3.1.1</w:t>
+      </w:r>
+      <w:r>
+        <w:fldChar w:fldCharType="end"/>
+      </w:r>
+      <w:r>
+        <w:t>. Its value shall equal the product of its operands.</w:t>
+      </w:r>
+    </w:p>
+    <w:p>
+      <w:pPr>
+        <w:pStyle w:val="Heading4"/>
+      </w:pPr>
+      <w:r>
+        <w:t>Division</w:t>
+      </w:r>
+    </w:p>
+    <w:p>
+      <w:pPr>
+        <w:ind w:left="720"/>
+      </w:pPr>
+      <w:r>
+        <w:t xml:space="preserve">The calculator shall be able to perform integer division. Division shall be represented with the “/” symbol. It shall conform to the requirements for binary operators as defined in section </w:t>
+      </w:r>
+      <w:r>
+        <w:fldChar w:fldCharType="begin"/>
+      </w:r>
+      <w:r>
+        <w:instrText xml:space="preserve"> REF _Ref147946175 \w \h </w:instrText>
+      </w:r>
+      <w:r>
+        <w:fldChar w:fldCharType="separate"/>
+      </w:r>
+      <w:r>
+        <w:t>3.1.1</w:t>
+      </w:r>
+      <w:r>
+        <w:fldChar w:fldCharType="end"/>
+      </w:r>
+      <w:r>
+        <w:t xml:space="preserve">. Its value shall equal the quotient of its first and second operands. Its value shall be an integer, truncating any fractional values. If its second operand is zero, an error exists, as defined in section </w:t>
+      </w:r>
+      <w:r>
+        <w:fldChar w:fldCharType="begin"/>
+      </w:r>
+      <w:r>
+        <w:instrText xml:space="preserve"> REF _Ref148035634 \r \h </w:instrText>
+      </w:r>
+      <w:r>
+        <w:fldChar w:fldCharType="separate"/>
+      </w:r>
+      <w:r>
+        <w:t>3.1.5.3</w:t>
+      </w:r>
+      <w:r>
+        <w:fldChar w:fldCharType="end"/>
+      </w:r>
+      <w:r>
+        <w:t>.</w:t>
+      </w:r>
+    </w:p>
+    <w:p>
+      <w:pPr>
+        <w:pStyle w:val="Heading4"/>
+      </w:pPr>
+      <w:r>
+        <w:t>Modulo</w:t>
+      </w:r>
+    </w:p>
+    <w:p>
+      <w:pPr>
+        <w:ind w:left="720"/>
+      </w:pPr>
+      <w:r>
+        <w:t xml:space="preserve">The calculator shall be able to perform modulo. Modulo shall be represented with the “%” symbol. It shall conform to the requirements for binary operators as defined in section </w:t>
+      </w:r>
+      <w:r>
+        <w:fldChar w:fldCharType="begin"/>
+      </w:r>
+      <w:r>
+        <w:instrText xml:space="preserve"> REF _Ref147946175 \w \h </w:instrText>
+      </w:r>
+      <w:r>
+        <w:fldChar w:fldCharType="separate"/>
+      </w:r>
+      <w:r>
+        <w:t>3.1.1</w:t>
+      </w:r>
+      <w:r>
+        <w:fldChar w:fldCharType="end"/>
+      </w:r>
+      <w:r>
+        <w:t xml:space="preserve">. Its value shall equal the value of its first operand mod its second, or the remainder of its first operand divided by its second. If its second operand is zero, an error exists, as defined in section </w:t>
+      </w:r>
+      <w:r>
+        <w:fldChar w:fldCharType="begin"/>
+      </w:r>
+      <w:r>
+        <w:instrText xml:space="preserve"> REF _Ref148035647 \r \h </w:instrText>
+      </w:r>
+      <w:r>
+        <w:fldChar w:fldCharType="separate"/>
+      </w:r>
+      <w:r>
+        <w:t>3.1.5.4</w:t>
+      </w:r>
+      <w:r>
+        <w:fldChar w:fldCharType="end"/>
+      </w:r>
+      <w:r>
+        <w:t>.</w:t>
+      </w:r>
+    </w:p>
+    <w:p>
+      <w:pPr>
+        <w:pStyle w:val="Heading4"/>
+      </w:pPr>
+      <w:r>
+        <w:t>Exponentiation</w:t>
+      </w:r>
+    </w:p>
+    <w:p>
+      <w:pPr>
+        <w:ind w:left="720"/>
+      </w:pPr>
+      <w:r>
+        <w:t xml:space="preserve">The calculator shall be able to perform exponentiation. Exponentiation shall be represented with the “^” symbol. It shall conform to the requirements for binary operators as defined in section </w:t>
+      </w:r>
+      <w:r>
+        <w:fldChar w:fldCharType="begin"/>
+      </w:r>
+      <w:r>
+        <w:instrText xml:space="preserve"> REF _Ref147946175 \w \h </w:instrText>
+      </w:r>
+      <w:r>
+        <w:fldChar w:fldCharType="separate"/>
+      </w:r>
+      <w:r>
+        <w:t>3.1.1</w:t>
+      </w:r>
+      <w:r>
+        <w:fldChar w:fldCharType="end"/>
+      </w:r>
+      <w:r>
+        <w:t xml:space="preserve">. Its value shall equal its first operand to the power of its second operand, or one multiplied by its first operand </w:t>
+      </w:r>
+      <w:proofErr w:type="gramStart"/>
+      <w:r>
+        <w:t>a number of</w:t>
+      </w:r>
+      <w:proofErr w:type="gramEnd"/>
+      <w:r>
+        <w:t xml:space="preserve"> </w:t>
+      </w:r>
+      <w:r>
+        <w:lastRenderedPageBreak/>
+        <w:t xml:space="preserve">times equal to its second operand. The second operand may not be negative; if it is, an error exists, as </w:t>
+      </w:r>
+      <w:r>
+        <w:t>defined</w:t>
+      </w:r>
+      <w:r>
+        <w:t xml:space="preserve"> in section </w:t>
+      </w:r>
+      <w:r>
+        <w:fldChar w:fldCharType="begin"/>
+      </w:r>
+      <w:r>
+        <w:instrText xml:space="preserve"> REF _Ref148035647 \r \h </w:instrText>
+      </w:r>
+      <w:r>
+        <w:fldChar w:fldCharType="separate"/>
+      </w:r>
+      <w:r>
+        <w:t>3.1.5.4</w:t>
+      </w:r>
+      <w:r>
+        <w:fldChar w:fldCharType="end"/>
+      </w:r>
+      <w:r>
+        <w:t>.</w:t>
+      </w:r>
+    </w:p>
+    <w:p>
+      <w:pPr>
+        <w:pStyle w:val="Heading3"/>
+      </w:pPr>
+      <w:bookmarkStart w:id="47" w:name="_Ref148014254"/>
+      <w:bookmarkStart w:id="48" w:name="_Toc148216651"/>
+      <w:bookmarkStart w:id="49" w:name="_Toc148207268"/>
+      <w:r>
+        <w:t>Unary Operators</w:t>
+      </w:r>
+      <w:bookmarkEnd w:id="47"/>
+      <w:bookmarkEnd w:id="48"/>
+      <w:bookmarkEnd w:id="49"/>
+    </w:p>
+    <w:p>
+      <w:pPr>
+        <w:ind w:left="720"/>
+      </w:pPr>
+      <w:r>
+        <w:t xml:space="preserve">Unary operators are operators that require one operand. The operator precedes its operand. Its operand shall be either a constant number or an expression which produces a numerical value when evaluated. If its operand lacks a numerical value, or the operator has no operands, an error exists, as </w:t>
+      </w:r>
+      <w:r>
+        <w:t>defined</w:t>
+      </w:r>
+      <w:r>
+        <w:t xml:space="preserve"> in sections </w:t>
+      </w:r>
+      <w:r>
+        <w:fldChar w:fldCharType="begin"/>
+      </w:r>
+      <w:r>
+        <w:instrText xml:space="preserve"> REF _Ref148035581 \r \h </w:instrText>
+      </w:r>
+      <w:r>
+        <w:fldChar w:fldCharType="separate"/>
+      </w:r>
+      <w:r>
+        <w:t>3.1.5.2</w:t>
+      </w:r>
+      <w:r>
+        <w:fldChar w:fldCharType="end"/>
+      </w:r>
+      <w:r>
+        <w:t xml:space="preserve"> and </w:t>
+      </w:r>
+      <w:r>
+        <w:fldChar w:fldCharType="begin"/>
+      </w:r>
+      <w:r>
+        <w:instrText xml:space="preserve"> REF _Ref148035592 \r \h </w:instrText>
+      </w:r>
+      <w:r>
+        <w:fldChar w:fldCharType="separate"/>
+      </w:r>
+      <w:r>
+        <w:t>3.1.5.1</w:t>
+      </w:r>
+      <w:r>
+        <w:fldChar w:fldCharType="end"/>
+      </w:r>
+      <w:r>
+        <w:t xml:space="preserve"> respectively.</w:t>
+      </w:r>
+    </w:p>
+    <w:p>
+      <w:pPr>
+        <w:pStyle w:val="Heading4"/>
+      </w:pPr>
+      <w:r>
+        <w:t>Negation</w:t>
+      </w:r>
+    </w:p>
+    <w:p>
+      <w:pPr>
+        <w:ind w:left="720"/>
+      </w:pPr>
+      <w:r>
+        <w:t xml:space="preserve">The calculator shall be able to perform negation. Negation shall be represented with the “-” symbol. It shall conform to the requirements for unary operators as defined in section </w:t>
+      </w:r>
+      <w:r>
+        <w:fldChar w:fldCharType="begin"/>
+      </w:r>
+      <w:r>
+        <w:instrText xml:space="preserve"> REF _Ref148014254 \r \h </w:instrText>
+      </w:r>
+      <w:r>
+        <w:fldChar w:fldCharType="separate"/>
+      </w:r>
+      <w:r>
+        <w:t>3.1.2</w:t>
+      </w:r>
+      <w:r>
+        <w:fldChar w:fldCharType="end"/>
+      </w:r>
+      <w:r>
+        <w:t xml:space="preserve">. Its value shall equal the value of its operand, multiplied by negative one.  </w:t>
+      </w:r>
+    </w:p>
+    <w:p>
+      <w:pPr>
+        <w:pStyle w:val="Heading4"/>
+      </w:pPr>
+      <w:r>
+        <w:t>Absolute Value</w:t>
+      </w:r>
+    </w:p>
+    <w:p>
+      <w:pPr>
+        <w:ind w:left="720"/>
+      </w:pPr>
+      <w:r>
+        <w:t xml:space="preserve">The calculator shall be able to perform absolute value. Absolute value shall be represented with the “+” symbol. It shall conform to the requirements for unary operators as defined in section </w:t>
+      </w:r>
+      <w:r>
+        <w:fldChar w:fldCharType="begin"/>
+      </w:r>
+      <w:r>
+        <w:instrText xml:space="preserve"> REF _Ref148014254 \r \h </w:instrText>
+      </w:r>
+      <w:r>
+        <w:fldChar w:fldCharType="separate"/>
+      </w:r>
+      <w:r>
+        <w:t>3.1.2</w:t>
+      </w:r>
+      <w:r>
+        <w:fldChar w:fldCharType="end"/>
+      </w:r>
+      <w:r>
+        <w:t>. Its value shall equal the absolute value of its operand, or the square root of the square of its operand.</w:t>
+      </w:r>
+    </w:p>
+    <w:p>
+      <w:pPr>
+        <w:pStyle w:val="Heading3"/>
+      </w:pPr>
+      <w:bookmarkStart w:id="50" w:name="_Ref148016874"/>
+      <w:bookmarkStart w:id="51" w:name="_Ref148014078"/>
+      <w:bookmarkStart w:id="52" w:name="_Toc148216652"/>
+      <w:bookmarkStart w:id="53" w:name="_Toc148207269"/>
+      <w:r>
+        <w:t>Parentheses</w:t>
+      </w:r>
+      <w:bookmarkEnd w:id="50"/>
+      <w:bookmarkEnd w:id="51"/>
+      <w:bookmarkEnd w:id="52"/>
+      <w:bookmarkEnd w:id="53"/>
     </w:p>
     <w:p>
       <w:pPr>
@@ -5022,13 +5321,15 @@
           <w:iCs/>
         </w:rPr>
       </w:pPr>
-      <w:bookmarkStart w:id="29" w:name="_Ref148015863"/>
-      <w:bookmarkStart w:id="30" w:name="_Toc148216653"/>
+      <w:bookmarkStart w:id="54" w:name="_Ref148015863"/>
+      <w:bookmarkStart w:id="55" w:name="_Toc148216653"/>
+      <w:bookmarkStart w:id="56" w:name="_Toc148207270"/>
       <w:r>
         <w:t>Operator Precedence</w:t>
       </w:r>
-      <w:bookmarkEnd w:id="29"/>
-      <w:bookmarkEnd w:id="30"/>
+      <w:bookmarkEnd w:id="54"/>
+      <w:bookmarkEnd w:id="55"/>
+      <w:bookmarkEnd w:id="56"/>
     </w:p>
     <w:p>
       <w:pPr>
@@ -5108,13 +5409,15 @@
       <w:pPr>
         <w:pStyle w:val="Heading3"/>
       </w:pPr>
-      <w:bookmarkStart w:id="31" w:name="_Ref147946675"/>
-      <w:bookmarkStart w:id="32" w:name="_Toc148216654"/>
+      <w:bookmarkStart w:id="57" w:name="_Ref147946675"/>
+      <w:bookmarkStart w:id="58" w:name="_Toc148216654"/>
+      <w:bookmarkStart w:id="59" w:name="_Toc148207271"/>
       <w:r>
         <w:t>Errors</w:t>
       </w:r>
-      <w:bookmarkEnd w:id="31"/>
-      <w:bookmarkEnd w:id="32"/>
+      <w:bookmarkEnd w:id="57"/>
+      <w:bookmarkEnd w:id="58"/>
+      <w:bookmarkEnd w:id="59"/>
     </w:p>
     <w:p>
       <w:pPr>
@@ -5152,11 +5455,11 @@
       <w:pPr>
         <w:pStyle w:val="Heading4"/>
       </w:pPr>
-      <w:bookmarkStart w:id="33" w:name="_Ref148035592"/>
+      <w:bookmarkStart w:id="60" w:name="_Ref148035592"/>
       <w:r>
         <w:t>Missing Operand Error</w:t>
       </w:r>
-      <w:bookmarkEnd w:id="33"/>
+      <w:bookmarkEnd w:id="60"/>
     </w:p>
     <w:p>
       <w:pPr>
@@ -5178,11 +5481,12 @@
       <w:pPr>
         <w:pStyle w:val="Heading4"/>
       </w:pPr>
-      <w:bookmarkStart w:id="34" w:name="_Ref148035581"/>
-      <w:r>
+      <w:bookmarkStart w:id="61" w:name="_Ref148035581"/>
+      <w:r>
+        <w:lastRenderedPageBreak/>
         <w:t>Operator as Operand Error</w:t>
       </w:r>
-      <w:bookmarkEnd w:id="34"/>
+      <w:bookmarkEnd w:id="61"/>
     </w:p>
     <w:p>
       <w:pPr>
@@ -5210,11 +5514,11 @@
       <w:pPr>
         <w:pStyle w:val="Heading4"/>
       </w:pPr>
-      <w:bookmarkStart w:id="35" w:name="_Ref148035634"/>
+      <w:bookmarkStart w:id="62" w:name="_Ref148035634"/>
       <w:r>
         <w:t>Divide By Zero Error</w:t>
       </w:r>
-      <w:bookmarkEnd w:id="35"/>
+      <w:bookmarkEnd w:id="62"/>
     </w:p>
     <w:p>
       <w:pPr>
@@ -5236,11 +5540,11 @@
       <w:pPr>
         <w:pStyle w:val="Heading4"/>
       </w:pPr>
-      <w:bookmarkStart w:id="36" w:name="_Ref148035647"/>
+      <w:bookmarkStart w:id="63" w:name="_Ref148035647"/>
       <w:r>
         <w:t>Negative Operand Error</w:t>
       </w:r>
-      <w:bookmarkEnd w:id="36"/>
+      <w:bookmarkEnd w:id="63"/>
     </w:p>
     <w:p>
       <w:pPr>
@@ -5262,722 +5566,853 @@
       <w:pPr>
         <w:pStyle w:val="Heading4"/>
       </w:pPr>
-      <w:bookmarkStart w:id="37" w:name="_Ref148035740"/>
+      <w:bookmarkStart w:id="64" w:name="_Ref148035740"/>
+      <w:r>
+        <w:t>Unmatched Parentheses Error</w:t>
+      </w:r>
+      <w:bookmarkEnd w:id="64"/>
+    </w:p>
+    <w:p>
+      <w:pPr>
+        <w:ind w:left="720"/>
+      </w:pPr>
+      <w:r>
+        <w:t xml:space="preserve">An unmatched parentheses error exists if it is not possible to match all the opening parentheses in the equation to closing parentheses, and vice versa. For example, if the numbers of opening and closing parentheses are not equal, or if a closing parentheses is not preceded by an opening parentheses, such as in the case: </w:t>
+      </w:r>
+      <w:proofErr w:type="gramStart"/>
+      <w:r>
+        <w:t>“)(</w:t>
+      </w:r>
+      <w:proofErr w:type="gramEnd"/>
+      <w:r>
+        <w:t>”.</w:t>
+      </w:r>
+    </w:p>
+    <w:p>
+      <w:pPr>
+        <w:ind w:left="720"/>
+      </w:pPr>
+      <w:r>
+        <w:t>Its error message is: “unmatched parentheses!”</w:t>
+      </w:r>
+    </w:p>
+    <w:p>
+      <w:pPr>
+        <w:pStyle w:val="Heading4"/>
+      </w:pPr>
+      <w:bookmarkStart w:id="65" w:name="_Ref148168571"/>
+      <w:r>
+        <w:t>Invalid Symbol Error</w:t>
+      </w:r>
+      <w:bookmarkEnd w:id="65"/>
+    </w:p>
+    <w:p>
+      <w:pPr>
+        <w:ind w:left="720"/>
+      </w:pPr>
+      <w:r>
+        <w:t>An invalid symbol error exists</w:t>
+      </w:r>
+      <w:r>
+        <w:t xml:space="preserve"> if the user-provided equation contains any characters outside the character sets defined in section </w:t>
+      </w:r>
+      <w:r>
+        <w:fldChar w:fldCharType="begin"/>
+      </w:r>
+      <w:r>
+        <w:instrText xml:space="preserve"> REF _Ref148168377 \r \h </w:instrText>
+      </w:r>
+      <w:r>
+        <w:fldChar w:fldCharType="separate"/>
+      </w:r>
+      <w:r>
+        <w:t>3.1.6</w:t>
+      </w:r>
+      <w:r>
+        <w:fldChar w:fldCharType="end"/>
+      </w:r>
+      <w:r>
+        <w:t>.</w:t>
+      </w:r>
+    </w:p>
+    <w:p>
+      <w:pPr>
+        <w:ind w:left="720"/>
+      </w:pPr>
+      <w:r>
+        <w:t>Its error message is: “illegal symbol: {offending symbol}!”</w:t>
+      </w:r>
+    </w:p>
+    <w:p>
+      <w:pPr>
+        <w:pStyle w:val="Heading3"/>
+      </w:pPr>
+      <w:bookmarkStart w:id="66" w:name="_Ref147947201"/>
+      <w:bookmarkStart w:id="67" w:name="_Ref148168377"/>
+      <w:bookmarkStart w:id="68" w:name="_Ref148168810"/>
+      <w:bookmarkStart w:id="69" w:name="_Toc148216655"/>
+      <w:bookmarkStart w:id="70" w:name="_Toc148207272"/>
+      <w:r>
+        <w:t>User Input</w:t>
+      </w:r>
+      <w:bookmarkEnd w:id="66"/>
+      <w:bookmarkEnd w:id="67"/>
+      <w:bookmarkEnd w:id="68"/>
+      <w:bookmarkEnd w:id="69"/>
+      <w:bookmarkEnd w:id="70"/>
+    </w:p>
+    <w:p>
+      <w:pPr>
+        <w:ind w:left="720"/>
+      </w:pPr>
+      <w:r>
+        <w:t xml:space="preserve">The system shall be able to take in an equation from the user. The method for acquiring this equation is defined in section </w:t>
+      </w:r>
+      <w:r>
+        <w:fldChar w:fldCharType="begin"/>
+      </w:r>
+      <w:r>
+        <w:instrText xml:space="preserve"> REF _Ref147947998 \r \h </w:instrText>
+      </w:r>
+      <w:r>
+        <w:fldChar w:fldCharType="separate"/>
+      </w:r>
+      <w:r>
+        <w:t>3.1.8</w:t>
+      </w:r>
+      <w:r>
+        <w:fldChar w:fldCharType="end"/>
+      </w:r>
+      <w:r>
+        <w:t xml:space="preserve">. The equation shall consist of characters from the following sets: </w:t>
+      </w:r>
+    </w:p>
+    <w:p>
+      <w:pPr>
+        <w:ind w:left="720"/>
+      </w:pPr>
+      <w:r>
+        <w:t>Operator characters</w:t>
+      </w:r>
+      <w:r>
+        <w:t>:</w:t>
+      </w:r>
+      <w:r>
+        <w:t xml:space="preserve"> “+-*/^</w:t>
+      </w:r>
+      <w:proofErr w:type="gramStart"/>
+      <w:r>
+        <w:t>%(</w:t>
+      </w:r>
+      <w:proofErr w:type="gramEnd"/>
+      <w:r>
+        <w:t>)”</w:t>
+      </w:r>
+    </w:p>
+    <w:p>
+      <w:pPr>
+        <w:ind w:left="720"/>
+      </w:pPr>
+      <w:r>
+        <w:t>Numeric characters</w:t>
+      </w:r>
+      <w:r>
+        <w:t>:</w:t>
+      </w:r>
+      <w:r>
+        <w:t xml:space="preserve"> </w:t>
+      </w:r>
+      <w:r>
+        <w:t>“0123456789”</w:t>
+      </w:r>
+    </w:p>
+    <w:p>
+      <w:pPr>
+        <w:ind w:left="720"/>
+      </w:pPr>
+      <w:r>
+        <w:t>Spaces</w:t>
+      </w:r>
+      <w:r>
+        <w:t>:</w:t>
+      </w:r>
+      <w:r>
+        <w:t xml:space="preserve"> </w:t>
+      </w:r>
+      <w:proofErr w:type="gramStart"/>
+      <w:r>
+        <w:t>“ ”</w:t>
+      </w:r>
+      <w:proofErr w:type="gramEnd"/>
+    </w:p>
+    <w:p>
+      <w:pPr>
+        <w:ind w:left="720"/>
+      </w:pPr>
+      <w:r>
+        <w:t>If the equation contains any characters which are not included in these character sets, an error exists, as described in section</w:t>
+      </w:r>
+      <w:r>
+        <w:t xml:space="preserve"> </w:t>
+      </w:r>
+      <w:r>
+        <w:fldChar w:fldCharType="begin"/>
+      </w:r>
+      <w:r>
+        <w:instrText xml:space="preserve"> REF _Ref148168571 \r \h </w:instrText>
+      </w:r>
+      <w:r>
+        <w:fldChar w:fldCharType="separate"/>
+      </w:r>
+      <w:r>
+        <w:t>3.1.5.6</w:t>
+      </w:r>
+      <w:r>
+        <w:fldChar w:fldCharType="end"/>
+      </w:r>
+      <w:r>
+        <w:t xml:space="preserve">. </w:t>
+      </w:r>
+    </w:p>
+    <w:p>
+      <w:pPr>
+        <w:ind w:left="720"/>
+      </w:pPr>
+      <w:r>
+        <w:t xml:space="preserve">The characters in the equation shall be translated into </w:t>
+      </w:r>
+      <w:r>
+        <w:t>operators</w:t>
+      </w:r>
+      <w:r>
+        <w:t xml:space="preserve"> and</w:t>
+      </w:r>
+      <w:r>
+        <w:t xml:space="preserve"> constant numeric values</w:t>
+      </w:r>
+      <w:r>
+        <w:t xml:space="preserve"> as follows:</w:t>
+      </w:r>
+    </w:p>
+    <w:p>
+      <w:pPr>
+        <w:ind w:left="720"/>
+      </w:pPr>
+      <w:r>
+        <w:t xml:space="preserve">Each operator </w:t>
+      </w:r>
+      <w:r>
+        <w:t>symbol</w:t>
+      </w:r>
+      <w:r>
+        <w:t xml:space="preserve"> shall correspond to an operation, as defined in sections </w:t>
+      </w:r>
+      <w:r>
+        <w:fldChar w:fldCharType="begin"/>
+      </w:r>
+      <w:r>
+        <w:instrText xml:space="preserve"> REF _Ref147946175 \r \h </w:instrText>
+      </w:r>
+      <w:r>
+        <w:fldChar w:fldCharType="separate"/>
+      </w:r>
+      <w:r>
+        <w:t>3.1.1</w:t>
+      </w:r>
+      <w:r>
+        <w:fldChar w:fldCharType="end"/>
+      </w:r>
+      <w:r>
+        <w:t xml:space="preserve"> - </w:t>
+      </w:r>
+      <w:r>
+        <w:fldChar w:fldCharType="begin"/>
+      </w:r>
+      <w:r>
+        <w:instrText xml:space="preserve"> REF _Ref148016874 \r \h </w:instrText>
+      </w:r>
+      <w:r>
+        <w:fldChar w:fldCharType="separate"/>
+      </w:r>
+      <w:r>
+        <w:t>3.1.3</w:t>
+      </w:r>
+      <w:r>
+        <w:fldChar w:fldCharType="end"/>
+      </w:r>
+      <w:r>
+        <w:t>. When one symbol may refer to multiple operations, the operation shall be chosen in such a way that no errors exist, if possible. For example, in the case of 1--1, if both of the “-” referred to subtraction, an error would exist, while if the first referred to subtraction and the second referred to negation, an error would not exist, and thus the first shall be subtraction and the second negation.</w:t>
+      </w:r>
+    </w:p>
+    <w:p>
+      <w:pPr>
+        <w:ind w:left="720"/>
+      </w:pPr>
+      <w:r>
+        <w:t xml:space="preserve">Numeric characters shall correspond to constant numeric values. All adjacent numeric characters shall be combined to form one numeric value. Two characters are adjacent if they are not separated by any characters, including spaces. All numeric values shall be integers. </w:t>
+      </w:r>
+    </w:p>
+    <w:p>
+      <w:pPr>
+        <w:ind w:left="720"/>
+      </w:pPr>
+      <w:r>
+        <w:t>Spaces shall not correspond to any equation elements.</w:t>
+      </w:r>
+    </w:p>
+    <w:p>
+      <w:pPr>
+        <w:pStyle w:val="Heading3"/>
+      </w:pPr>
+      <w:bookmarkStart w:id="71" w:name="_Ref147947548"/>
+      <w:bookmarkStart w:id="72" w:name="_Toc148216656"/>
+      <w:bookmarkStart w:id="73" w:name="_Toc148207273"/>
+      <w:r>
+        <w:t>System Output</w:t>
+      </w:r>
+      <w:bookmarkEnd w:id="71"/>
+      <w:bookmarkEnd w:id="72"/>
+      <w:bookmarkEnd w:id="73"/>
+    </w:p>
+    <w:p>
+      <w:pPr>
+        <w:ind w:left="720"/>
+      </w:pPr>
+      <w:r>
+        <w:t xml:space="preserve">The system shall have two categories of outputs: the numerical value of the user-provided equation, or an error message. These will be communicated to the user as described in section </w:t>
+      </w:r>
+      <w:r>
+        <w:fldChar w:fldCharType="begin"/>
+      </w:r>
+      <w:r>
+        <w:instrText xml:space="preserve"> REF _Ref147947998 \w \h </w:instrText>
+      </w:r>
+      <w:r>
+        <w:fldChar w:fldCharType="separate"/>
+      </w:r>
+      <w:r>
+        <w:t>3.1.8</w:t>
+      </w:r>
+      <w:r>
+        <w:fldChar w:fldCharType="end"/>
+      </w:r>
+      <w:r>
+        <w:t>.</w:t>
+      </w:r>
+      <w:r>
+        <w:t xml:space="preserve"> If there exists an error in the user-provided equation, the system output shall be an error message. Otherwise, it shall be a numeric value.</w:t>
+      </w:r>
+    </w:p>
+    <w:p>
+      <w:pPr>
+        <w:ind w:left="720"/>
+      </w:pPr>
+      <w:r>
+        <w:t xml:space="preserve">The system shall be able to output up to twelve characters of numerical output (enough characters to display a negative, 32-bit integer). The numerical output shall be an integer in base ten. The system shall output </w:t>
+      </w:r>
+      <w:r>
+        <w:t>the fewest</w:t>
+      </w:r>
+      <w:r>
+        <w:t xml:space="preserve"> characters necessary to communicate the numerical value; there shall be no preceding </w:t>
+      </w:r>
       <w:r>
         <w:lastRenderedPageBreak/>
-        <w:t>Unmatched Parentheses Error</w:t>
-      </w:r>
-      <w:bookmarkEnd w:id="37"/>
+        <w:t xml:space="preserve">zeroes. Numerical output shall consist only of the digits 0-9, and ‘-’. </w:t>
+      </w:r>
+      <w:r>
+        <w:t>The numeric output shall equal the value of the user-provided equation.</w:t>
+      </w:r>
     </w:p>
     <w:p>
       <w:pPr>
         <w:ind w:left="720"/>
       </w:pPr>
       <w:r>
-        <w:t>An unmatched parentheses error exists if it is not possible to match all the opening parentheses in the equation to closing parentheses, and vice versa. For example, if the numbers of opening and closing parentheses are not equal, or if a closing parentheses is not preceded by an opening parentheses, such as in the case: “)(”.</w:t>
-      </w:r>
+        <w:t xml:space="preserve">The system shall output error messages in the following format: “Error: [message]”, where the message shall be a message relevant to the error, as defined in section </w:t>
+      </w:r>
+      <w:r>
+        <w:fldChar w:fldCharType="begin"/>
+      </w:r>
+      <w:r>
+        <w:instrText xml:space="preserve"> REF _Ref147946675 \w \h </w:instrText>
+      </w:r>
+      <w:r>
+        <w:fldChar w:fldCharType="separate"/>
+      </w:r>
+      <w:r>
+        <w:t>3.1.5</w:t>
+      </w:r>
+      <w:r>
+        <w:fldChar w:fldCharType="end"/>
+      </w:r>
+      <w:r>
+        <w:t>.</w:t>
+      </w:r>
+    </w:p>
+    <w:p>
+      <w:pPr>
+        <w:pStyle w:val="Heading3"/>
+      </w:pPr>
+      <w:bookmarkStart w:id="74" w:name="_Ref147947998"/>
+      <w:bookmarkStart w:id="75" w:name="_Toc148216657"/>
+      <w:bookmarkStart w:id="76" w:name="_Toc148207274"/>
+      <w:r>
+        <w:t>User Interface</w:t>
+      </w:r>
+      <w:bookmarkEnd w:id="74"/>
+      <w:bookmarkEnd w:id="75"/>
+      <w:bookmarkEnd w:id="76"/>
     </w:p>
     <w:p>
       <w:pPr>
         <w:ind w:left="720"/>
       </w:pPr>
       <w:r>
-        <w:t>Its error message is: “unmatched parentheses!”</w:t>
-      </w:r>
+        <w:t xml:space="preserve">The user shall be able to interact with the calculator through a textual interface. The user shall be able to type an equation consisting of the symbols specified in section </w:t>
+      </w:r>
+      <w:r>
+        <w:fldChar w:fldCharType="begin"/>
+      </w:r>
+      <w:r>
+        <w:instrText xml:space="preserve"> REF _Ref147947201 \w \h </w:instrText>
+      </w:r>
+      <w:r>
+        <w:fldChar w:fldCharType="separate"/>
+      </w:r>
+      <w:r>
+        <w:t>3.1.6</w:t>
+      </w:r>
+      <w:r>
+        <w:fldChar w:fldCharType="end"/>
+      </w:r>
+      <w:r>
+        <w:t>. The user may input symbols outside this set of symbols; however, this will result in an error, as described in section</w:t>
+      </w:r>
+      <w:r>
+        <w:t xml:space="preserve"> </w:t>
+      </w:r>
+      <w:r>
+        <w:fldChar w:fldCharType="begin"/>
+      </w:r>
+      <w:r>
+        <w:instrText xml:space="preserve"> REF _Ref148168810 \r \h </w:instrText>
+      </w:r>
+      <w:r>
+        <w:fldChar w:fldCharType="separate"/>
+      </w:r>
+      <w:r>
+        <w:t>3.1.6</w:t>
+      </w:r>
+      <w:r>
+        <w:fldChar w:fldCharType="end"/>
+      </w:r>
+      <w:r>
+        <w:t xml:space="preserve">. </w:t>
+      </w:r>
+    </w:p>
+    <w:p>
+      <w:pPr>
+        <w:ind w:left="720"/>
+      </w:pPr>
+      <w:r>
+        <w:t xml:space="preserve">The user shall be able to evaluate </w:t>
+      </w:r>
+      <w:r>
+        <w:t>the user-provided</w:t>
+      </w:r>
+      <w:r>
+        <w:t xml:space="preserve"> equation by pressing the Enter key. At this point, the calculator shall display to the user the numerical result of their equation, or the relevant error if an error has occurred, as </w:t>
+      </w:r>
+      <w:r>
+        <w:t>defined</w:t>
+      </w:r>
+      <w:r>
+        <w:t xml:space="preserve"> in section </w:t>
+      </w:r>
+      <w:r>
+        <w:fldChar w:fldCharType="begin"/>
+      </w:r>
+      <w:r>
+        <w:instrText xml:space="preserve"> REF _Ref147947548 \w \h </w:instrText>
+      </w:r>
+      <w:r>
+        <w:fldChar w:fldCharType="separate"/>
+      </w:r>
+      <w:r>
+        <w:t>3.1.7</w:t>
+      </w:r>
+      <w:r>
+        <w:fldChar w:fldCharType="end"/>
+      </w:r>
+      <w:r>
+        <w:t>.</w:t>
+      </w:r>
+      <w:r>
+        <w:t xml:space="preserve"> If the user presses the Enter key without providing an equation, the system shall provide no </w:t>
+      </w:r>
+      <w:r>
+        <w:t>output</w:t>
+      </w:r>
+      <w:r>
+        <w:t>.</w:t>
+      </w:r>
+    </w:p>
+    <w:p>
+      <w:pPr>
+        <w:ind w:left="720"/>
+      </w:pPr>
+      <w:r>
+        <w:t>The user shall be able to exit the calculator by pressing the window</w:t>
+      </w:r>
+      <w:r>
+        <w:t>-</w:t>
+      </w:r>
+      <w:r>
+        <w:t>closing button standard to the current operating system.</w:t>
+      </w:r>
+    </w:p>
+    <w:p>
+      <w:pPr>
+        <w:ind w:left="720"/>
+      </w:pPr>
+    </w:p>
+    <w:p>
+      <w:pPr>
+        <w:pStyle w:val="Heading2"/>
+      </w:pPr>
+      <w:bookmarkStart w:id="77" w:name="_Toc492796467"/>
+      <w:bookmarkStart w:id="78" w:name="_Toc148216658"/>
+      <w:bookmarkStart w:id="79" w:name="_Toc148207275"/>
+      <w:r>
+        <w:t xml:space="preserve">Use-Case </w:t>
+      </w:r>
+      <w:bookmarkEnd w:id="77"/>
+      <w:r>
+        <w:t>Specifications</w:t>
+      </w:r>
+      <w:bookmarkEnd w:id="78"/>
+      <w:bookmarkEnd w:id="79"/>
+    </w:p>
+    <w:p>
+      <w:pPr>
+        <w:pStyle w:val="Heading3"/>
+      </w:pPr>
+      <w:bookmarkStart w:id="80" w:name="_Toc148216659"/>
+      <w:bookmarkStart w:id="81" w:name="_Toc492796468"/>
+      <w:r>
+        <w:t>Main</w:t>
+      </w:r>
+      <w:r>
+        <w:t xml:space="preserve"> Use Case</w:t>
+      </w:r>
+      <w:bookmarkEnd w:id="80"/>
+    </w:p>
+    <w:p>
+      <w:pPr>
+        <w:ind w:left="720"/>
+      </w:pPr>
+      <w:r>
+        <w:t>Use Case: Evaluate User Equation</w:t>
+      </w:r>
+    </w:p>
+    <w:p>
+      <w:pPr>
+        <w:ind w:left="720"/>
+      </w:pPr>
+      <w:r>
+        <w:t>Scope: Arithmetic Expression Evaluator</w:t>
+      </w:r>
+    </w:p>
+    <w:p>
+      <w:pPr>
+        <w:ind w:left="720"/>
+      </w:pPr>
+      <w:r>
+        <w:t xml:space="preserve">Level: Summary </w:t>
+      </w:r>
+    </w:p>
+    <w:p>
+      <w:pPr>
+        <w:ind w:left="720"/>
+      </w:pPr>
+      <w:r>
+        <w:t>Context: The goal of the user is to evaluate an arithmetic expression.</w:t>
+      </w:r>
+    </w:p>
+    <w:p>
+      <w:pPr>
+        <w:ind w:left="720"/>
+      </w:pPr>
+      <w:r>
+        <w:t xml:space="preserve">Multiplicity: One user will be interacting with </w:t>
+      </w:r>
+      <w:proofErr w:type="gramStart"/>
+      <w:r>
+        <w:t>one</w:t>
+      </w:r>
+      <w:proofErr w:type="gramEnd"/>
+      <w:r>
+        <w:t xml:space="preserve"> Arithmetic Expression Evaluator. The user may have multiple equations they would like to evaluate, but they will be entered and evaluated sequentially.</w:t>
+      </w:r>
+    </w:p>
+    <w:p>
+      <w:pPr>
+        <w:ind w:left="720"/>
+      </w:pPr>
+      <w:r>
+        <w:t>Primary Actor: User</w:t>
+      </w:r>
+    </w:p>
+    <w:p>
+      <w:pPr>
+        <w:pStyle w:val="Heading3"/>
+      </w:pPr>
+      <w:bookmarkStart w:id="82" w:name="_Ref148210193"/>
+      <w:bookmarkStart w:id="83" w:name="_Toc148216660"/>
+      <w:r>
+        <w:t>Basic Flow</w:t>
+      </w:r>
+      <w:bookmarkEnd w:id="82"/>
+      <w:bookmarkEnd w:id="83"/>
     </w:p>
     <w:p>
       <w:pPr>
         <w:pStyle w:val="Heading4"/>
       </w:pPr>
-      <w:bookmarkStart w:id="38" w:name="_Ref148168571"/>
-      <w:r>
-        <w:t>Invalid Symbol Error</w:t>
-      </w:r>
-      <w:bookmarkEnd w:id="38"/>
+      <w:bookmarkStart w:id="84" w:name="_Ref148214375"/>
+      <w:r>
+        <w:t>User Enters an Equation</w:t>
+      </w:r>
+      <w:bookmarkEnd w:id="84"/>
+    </w:p>
+    <w:p>
+      <w:pPr>
+        <w:ind w:firstLine="720"/>
+      </w:pPr>
+      <w:r>
+        <w:t xml:space="preserve">The user </w:t>
+      </w:r>
+      <w:proofErr w:type="gramStart"/>
+      <w:r>
+        <w:t>types</w:t>
+      </w:r>
+      <w:proofErr w:type="gramEnd"/>
+      <w:r>
+        <w:t xml:space="preserve"> an equation into the system’s textual interface.</w:t>
+      </w:r>
+    </w:p>
+    <w:p>
+      <w:pPr>
+        <w:pStyle w:val="Heading4"/>
+      </w:pPr>
+      <w:bookmarkStart w:id="85" w:name="_Ref148210199"/>
+      <w:r>
+        <w:t xml:space="preserve">User </w:t>
+      </w:r>
+      <w:r>
+        <w:t>Submits Their Equation</w:t>
+      </w:r>
+      <w:bookmarkEnd w:id="85"/>
+    </w:p>
+    <w:p>
+      <w:pPr>
+        <w:ind w:firstLine="720"/>
+      </w:pPr>
+      <w:r>
+        <w:t>The user presses Enter to submit their equation.</w:t>
+      </w:r>
+    </w:p>
+    <w:p>
+      <w:pPr>
+        <w:pStyle w:val="Heading4"/>
+        <w:rPr>
+          <w:b/>
+          <w:bCs/>
+        </w:rPr>
+      </w:pPr>
+      <w:bookmarkStart w:id="86" w:name="_Ref148211101"/>
+      <w:r>
+        <w:t>System Evaluates the Equation</w:t>
+      </w:r>
+      <w:bookmarkEnd w:id="86"/>
+    </w:p>
+    <w:p>
+      <w:pPr>
+        <w:ind w:firstLine="720"/>
+      </w:pPr>
+      <w:bookmarkStart w:id="87" w:name="_Ref148212482"/>
+      <w:r>
+        <w:t>The system parses the user’s equation.</w:t>
+      </w:r>
+      <w:bookmarkEnd w:id="87"/>
+    </w:p>
+    <w:p>
+      <w:pPr>
+        <w:ind w:firstLine="720"/>
+      </w:pPr>
+      <w:bookmarkStart w:id="88" w:name="_Ref148212493"/>
+      <w:r>
+        <w:t>The system evaluates the parentheses in the equation.</w:t>
+      </w:r>
+      <w:bookmarkEnd w:id="88"/>
+    </w:p>
+    <w:p>
+      <w:pPr>
+        <w:ind w:firstLine="720"/>
+      </w:pPr>
+      <w:bookmarkStart w:id="89" w:name="_Ref148212499"/>
+      <w:r>
+        <w:t>The system evaluates the operators in the equation.</w:t>
+      </w:r>
+      <w:bookmarkEnd w:id="89"/>
+    </w:p>
+    <w:p>
+      <w:pPr>
+        <w:pStyle w:val="Heading4"/>
+        <w:rPr>
+          <w:b/>
+          <w:bCs/>
+        </w:rPr>
+      </w:pPr>
+      <w:r>
+        <w:t>System Displays the Result</w:t>
+      </w:r>
     </w:p>
     <w:p>
       <w:pPr>
         <w:ind w:left="720"/>
       </w:pPr>
       <w:r>
-        <w:t>An invalid symbol error exists</w:t>
-      </w:r>
-      <w:r>
-        <w:t xml:space="preserve"> if the user-provided equation contains any characters outside the character sets defined in section </w:t>
+        <w:t>The system displays the numeric value of the equation to the user.</w:t>
+      </w:r>
+    </w:p>
+    <w:p>
+      <w:pPr>
+        <w:pStyle w:val="Heading4"/>
+      </w:pPr>
+      <w:bookmarkStart w:id="90" w:name="_Ref148214515"/>
+      <w:r>
+        <w:t>Repeat Basic Flow</w:t>
+      </w:r>
+      <w:bookmarkEnd w:id="90"/>
+    </w:p>
+    <w:p>
+      <w:pPr>
+        <w:ind w:left="720"/>
+      </w:pPr>
+      <w:r>
+        <w:t xml:space="preserve">Restart </w:t>
       </w:r>
       <w:r>
         <w:fldChar w:fldCharType="begin"/>
       </w:r>
       <w:r>
-        <w:instrText xml:space="preserve"> REF _Ref148168377 \r \h </w:instrText>
+        <w:instrText xml:space="preserve"> REF _Ref148210193 \h </w:instrText>
       </w:r>
       <w:r>
         <w:fldChar w:fldCharType="separate"/>
       </w:r>
       <w:r>
-        <w:t>3.1.6</w:t>
+        <w:t>Basic Flow</w:t>
       </w:r>
       <w:r>
         <w:fldChar w:fldCharType="end"/>
       </w:r>
       <w:r>
+        <w:t xml:space="preserve"> at </w:t>
+      </w:r>
+      <w:r>
+        <w:rPr>
+          <w:b/>
+          <w:bCs/>
+          <w:u w:val="single"/>
+        </w:rPr>
+        <w:fldChar w:fldCharType="begin"/>
+      </w:r>
+      <w:r>
+        <w:rPr>
+          <w:b/>
+          <w:bCs/>
+          <w:u w:val="single"/>
+        </w:rPr>
+        <w:instrText xml:space="preserve"> REF _Ref148214375 \h  \* MERGEFORMAT </w:instrText>
+      </w:r>
+      <w:r>
+        <w:rPr>
+          <w:b/>
+          <w:bCs/>
+          <w:u w:val="single"/>
+        </w:rPr>
+      </w:r>
+      <w:r>
+        <w:rPr>
+          <w:b/>
+          <w:bCs/>
+          <w:u w:val="single"/>
+        </w:rPr>
+        <w:fldChar w:fldCharType="separate"/>
+      </w:r>
+      <w:r>
+        <w:rPr>
+          <w:b/>
+          <w:bCs/>
+          <w:u w:val="single"/>
+        </w:rPr>
+        <w:t>User Enters an Equation</w:t>
+      </w:r>
+      <w:r>
+        <w:rPr>
+          <w:b/>
+          <w:bCs/>
+          <w:u w:val="single"/>
+        </w:rPr>
+        <w:fldChar w:fldCharType="end"/>
+      </w:r>
+      <w:r>
         <w:t>.</w:t>
       </w:r>
     </w:p>
     <w:p>
       <w:pPr>
+        <w:pStyle w:val="Heading3"/>
+      </w:pPr>
+      <w:bookmarkStart w:id="91" w:name="_Toc148216661"/>
+      <w:r>
+        <w:t>Alternate Flows</w:t>
+      </w:r>
+      <w:bookmarkEnd w:id="91"/>
+    </w:p>
+    <w:p>
+      <w:pPr>
+        <w:pStyle w:val="Heading4"/>
+      </w:pPr>
+      <w:r>
+        <w:t>User Does Not Enter an Equation</w:t>
+      </w:r>
+    </w:p>
+    <w:p>
+      <w:pPr>
         <w:ind w:left="720"/>
       </w:pPr>
       <w:r>
-        <w:t>Its error message is: “illegal symbol: {offending symbol}!”</w:t>
-      </w:r>
-    </w:p>
-    <w:p>
-      <w:pPr>
-        <w:pStyle w:val="Heading3"/>
-      </w:pPr>
-      <w:bookmarkStart w:id="39" w:name="_Ref147947201"/>
-      <w:bookmarkStart w:id="40" w:name="_Ref148168377"/>
-      <w:bookmarkStart w:id="41" w:name="_Ref148168810"/>
-      <w:bookmarkStart w:id="42" w:name="_Toc148216655"/>
-      <w:r>
-        <w:t>User Input</w:t>
-      </w:r>
-      <w:bookmarkEnd w:id="39"/>
-      <w:bookmarkEnd w:id="40"/>
-      <w:bookmarkEnd w:id="41"/>
-      <w:bookmarkEnd w:id="42"/>
-    </w:p>
-    <w:p>
-      <w:pPr>
-        <w:ind w:left="720"/>
-      </w:pPr>
-      <w:r>
-        <w:t xml:space="preserve">The system shall be able to take in an equation from the user. The method for acquiring this equation is defined in section </w:t>
-      </w:r>
-      <w:r>
+        <w:t xml:space="preserve">At the </w:t>
+      </w:r>
+      <w:r>
+        <w:rPr>
+          <w:b/>
+          <w:bCs/>
+          <w:u w:val="single"/>
+        </w:rPr>
         <w:fldChar w:fldCharType="begin"/>
       </w:r>
       <w:r>
-        <w:instrText xml:space="preserve"> REF _Ref147947998 \r \h </w:instrText>
-      </w:r>
-      <w:r>
-        <w:fldChar w:fldCharType="separate"/>
-      </w:r>
-      <w:r>
-        <w:t>3.1.8</w:t>
-      </w:r>
-      <w:r>
-        <w:fldChar w:fldCharType="end"/>
-      </w:r>
-      <w:r>
-        <w:t xml:space="preserve">. The equation shall consist of characters from the following sets: </w:t>
-      </w:r>
-    </w:p>
-    <w:p>
-      <w:pPr>
-        <w:ind w:left="720"/>
-      </w:pPr>
-      <w:r>
-        <w:t>Operator characters</w:t>
-      </w:r>
-      <w:r>
-        <w:t>:</w:t>
-      </w:r>
-      <w:r>
-        <w:t xml:space="preserve"> “+-*/^%()”</w:t>
-      </w:r>
-    </w:p>
-    <w:p>
-      <w:pPr>
-        <w:ind w:left="720"/>
-      </w:pPr>
-      <w:r>
-        <w:t>Numeric characters</w:t>
-      </w:r>
-      <w:r>
-        <w:t>:</w:t>
-      </w:r>
-      <w:r>
-        <w:t xml:space="preserve"> </w:t>
-      </w:r>
-      <w:r>
-        <w:t>“0123456789”</w:t>
-      </w:r>
-    </w:p>
-    <w:p>
-      <w:pPr>
-        <w:ind w:left="720"/>
-      </w:pPr>
-      <w:r>
-        <w:t>Spaces</w:t>
-      </w:r>
-      <w:r>
-        <w:t>:</w:t>
-      </w:r>
-      <w:r>
-        <w:t xml:space="preserve"> “ ”</w:t>
-      </w:r>
-    </w:p>
-    <w:p>
-      <w:pPr>
-        <w:ind w:left="720"/>
-      </w:pPr>
-      <w:r>
-        <w:t>If the equation contains any characters which are not included in these character sets, an error exists, as described in section</w:t>
-      </w:r>
-      <w:r>
-        <w:t xml:space="preserve"> </w:t>
-      </w:r>
-      <w:r>
-        <w:fldChar w:fldCharType="begin"/>
-      </w:r>
-      <w:r>
-        <w:instrText xml:space="preserve"> REF _Ref148168571 \r \h </w:instrText>
-      </w:r>
-      <w:r>
-        <w:fldChar w:fldCharType="separate"/>
-      </w:r>
-      <w:r>
-        <w:t>3.1.5.6</w:t>
-      </w:r>
-      <w:r>
-        <w:fldChar w:fldCharType="end"/>
-      </w:r>
-      <w:r>
-        <w:t xml:space="preserve">. </w:t>
-      </w:r>
-    </w:p>
-    <w:p>
-      <w:pPr>
-        <w:ind w:left="720"/>
-      </w:pPr>
-      <w:r>
-        <w:t xml:space="preserve">The characters in the equation shall be translated into </w:t>
-      </w:r>
-      <w:r>
-        <w:t>operators</w:t>
-      </w:r>
-      <w:r>
-        <w:t xml:space="preserve"> and</w:t>
-      </w:r>
-      <w:r>
-        <w:t xml:space="preserve"> constant numeric values</w:t>
-      </w:r>
-      <w:r>
-        <w:t xml:space="preserve"> as follows:</w:t>
-      </w:r>
-    </w:p>
-    <w:p>
-      <w:pPr>
-        <w:ind w:left="720"/>
-      </w:pPr>
-      <w:r>
-        <w:t xml:space="preserve">Each operator </w:t>
-      </w:r>
-      <w:r>
-        <w:t>symbol</w:t>
-      </w:r>
-      <w:r>
-        <w:t xml:space="preserve"> shall correspond to an operation, as defined in sections </w:t>
-      </w:r>
-      <w:r>
-        <w:fldChar w:fldCharType="begin"/>
-      </w:r>
-      <w:r>
-        <w:instrText xml:space="preserve"> REF _Ref147946175 \r \h </w:instrText>
-      </w:r>
-      <w:r>
-        <w:fldChar w:fldCharType="separate"/>
-      </w:r>
-      <w:r>
-        <w:t>3.1.1</w:t>
-      </w:r>
-      <w:r>
-        <w:fldChar w:fldCharType="end"/>
-      </w:r>
-      <w:r>
-        <w:t xml:space="preserve"> - </w:t>
-      </w:r>
-      <w:r>
-        <w:fldChar w:fldCharType="begin"/>
-      </w:r>
-      <w:r>
-        <w:instrText xml:space="preserve"> REF _Ref148016874 \r \h </w:instrText>
-      </w:r>
-      <w:r>
-        <w:fldChar w:fldCharType="separate"/>
-      </w:r>
-      <w:r>
-        <w:t>3.1.3</w:t>
-      </w:r>
-      <w:r>
-        <w:fldChar w:fldCharType="end"/>
-      </w:r>
-      <w:r>
-        <w:t>. When one symbol may refer to multiple operations, the operation shall be chosen in such a way that no errors exist, if possible. For example, in the case of 1--1, if both of the “-” referred to subtraction, an error would exist, while if the first referred to subtraction and the second referred to negation, an error would not exist, and thus the first shall be subtraction and the second negation.</w:t>
-      </w:r>
-    </w:p>
-    <w:p>
-      <w:pPr>
-        <w:ind w:left="720"/>
-      </w:pPr>
-      <w:r>
-        <w:t xml:space="preserve">Numeric characters shall correspond to constant numeric values. All adjacent numeric characters shall be combined to form one numeric value. Two characters are adjacent if they are not separated by any characters, including spaces. All numeric values shall be integers. </w:t>
-      </w:r>
-    </w:p>
-    <w:p>
-      <w:pPr>
-        <w:ind w:left="720"/>
-      </w:pPr>
-      <w:r>
-        <w:t>Spaces shall not correspond to any equation elements.</w:t>
-      </w:r>
-    </w:p>
-    <w:p>
-      <w:pPr>
-        <w:pStyle w:val="Heading3"/>
-      </w:pPr>
-      <w:bookmarkStart w:id="43" w:name="_Ref147947548"/>
-      <w:bookmarkStart w:id="44" w:name="_Toc148216656"/>
-      <w:r>
-        <w:t>System Output</w:t>
-      </w:r>
-      <w:bookmarkEnd w:id="43"/>
-      <w:bookmarkEnd w:id="44"/>
-    </w:p>
-    <w:p>
-      <w:pPr>
-        <w:ind w:left="720"/>
-      </w:pPr>
-      <w:r>
-        <w:t xml:space="preserve">The system shall have two categories of outputs: the numerical value of the user-provided equation, or an error message. These will be communicated to the user as described in section </w:t>
-      </w:r>
-      <w:r>
-        <w:fldChar w:fldCharType="begin"/>
-      </w:r>
-      <w:r>
-        <w:instrText xml:space="preserve"> REF _Ref147947998 \w \h </w:instrText>
-      </w:r>
-      <w:r>
-        <w:fldChar w:fldCharType="separate"/>
-      </w:r>
-      <w:r>
-        <w:t>3.1.8</w:t>
-      </w:r>
-      <w:r>
-        <w:fldChar w:fldCharType="end"/>
-      </w:r>
-      <w:r>
-        <w:t>.</w:t>
-      </w:r>
-      <w:r>
-        <w:t xml:space="preserve"> If there exists an error in the user-provided equation, the system output shall be an error message. Otherwise, it shall be a numeric value.</w:t>
-      </w:r>
-    </w:p>
-    <w:p>
-      <w:pPr>
-        <w:ind w:left="720"/>
-      </w:pPr>
-      <w:r>
-        <w:t xml:space="preserve">The system shall be able to output up to twelve characters of numerical output (enough characters to display a negative, 32-bit integer). The numerical output shall be an integer in base ten. The system shall output </w:t>
-      </w:r>
-      <w:r>
-        <w:t>the fewest</w:t>
-      </w:r>
-      <w:r>
-        <w:t xml:space="preserve"> characters necessary to communicate the numerical value; there shall be no preceding zeroes. Numerical output shall consist only of the digits 0-9, and ‘-’. </w:t>
-      </w:r>
-      <w:r>
-        <w:t>The numeric output shall equal the value of the user-provided equation.</w:t>
-      </w:r>
-    </w:p>
-    <w:p>
-      <w:pPr>
-        <w:ind w:left="720"/>
-      </w:pPr>
-      <w:r>
-        <w:t xml:space="preserve">The system shall output error messages in the following format: “Error: [message]”, where the message shall be a message relevant to the error, as defined in section </w:t>
-      </w:r>
-      <w:r>
-        <w:fldChar w:fldCharType="begin"/>
-      </w:r>
-      <w:r>
-        <w:instrText xml:space="preserve"> REF _Ref147946675 \w \h </w:instrText>
-      </w:r>
-      <w:r>
-        <w:fldChar w:fldCharType="separate"/>
-      </w:r>
-      <w:r>
-        <w:t>3.1.5</w:t>
-      </w:r>
-      <w:r>
-        <w:fldChar w:fldCharType="end"/>
-      </w:r>
-      <w:r>
-        <w:t>.</w:t>
-      </w:r>
-    </w:p>
-    <w:p>
-      <w:pPr>
-        <w:pStyle w:val="Heading3"/>
-      </w:pPr>
-      <w:bookmarkStart w:id="45" w:name="_Ref147947998"/>
-      <w:bookmarkStart w:id="46" w:name="_Toc148216657"/>
-      <w:r>
-        <w:t>User Interface</w:t>
-      </w:r>
-      <w:bookmarkEnd w:id="45"/>
-      <w:bookmarkEnd w:id="46"/>
-    </w:p>
-    <w:p>
-      <w:pPr>
-        <w:ind w:left="720"/>
-      </w:pPr>
-      <w:r>
-        <w:t xml:space="preserve">The user shall be able to interact with the calculator through a textual interface. The user shall be able to type an equation consisting of the symbols specified in section </w:t>
-      </w:r>
-      <w:r>
-        <w:fldChar w:fldCharType="begin"/>
-      </w:r>
-      <w:r>
-        <w:instrText xml:space="preserve"> REF _Ref147947201 \w \h </w:instrText>
-      </w:r>
-      <w:r>
-        <w:fldChar w:fldCharType="separate"/>
-      </w:r>
-      <w:r>
-        <w:t>3.1.6</w:t>
-      </w:r>
-      <w:r>
-        <w:fldChar w:fldCharType="end"/>
-      </w:r>
-      <w:r>
-        <w:t>. The user may input symbols outside this set of symbols; however, this will result in an error, as described in section</w:t>
-      </w:r>
-      <w:r>
-        <w:t xml:space="preserve"> </w:t>
-      </w:r>
-      <w:r>
-        <w:fldChar w:fldCharType="begin"/>
-      </w:r>
-      <w:r>
-        <w:instrText xml:space="preserve"> REF _Ref148168810 \r \h </w:instrText>
-      </w:r>
-      <w:r>
-        <w:fldChar w:fldCharType="separate"/>
-      </w:r>
-      <w:r>
-        <w:t>3.1.6</w:t>
-      </w:r>
-      <w:r>
-        <w:fldChar w:fldCharType="end"/>
-      </w:r>
-      <w:r>
-        <w:t xml:space="preserve">. </w:t>
-      </w:r>
-    </w:p>
-    <w:p>
-      <w:pPr>
-        <w:ind w:left="720"/>
-      </w:pPr>
-      <w:r>
-        <w:t xml:space="preserve">The user shall be able to evaluate </w:t>
-      </w:r>
-      <w:r>
-        <w:t>the user-provided</w:t>
-      </w:r>
-      <w:r>
-        <w:t xml:space="preserve"> equation by pressing the Enter key. At this point, the calculator shall display to the user the numerical result of their equation, or the relevant error if an error has occurred, as </w:t>
-      </w:r>
-      <w:r>
-        <w:t>defined</w:t>
-      </w:r>
-      <w:r>
-        <w:t xml:space="preserve"> in section </w:t>
-      </w:r>
-      <w:r>
-        <w:fldChar w:fldCharType="begin"/>
-      </w:r>
-      <w:r>
-        <w:instrText xml:space="preserve"> REF _Ref147947548 \w \h </w:instrText>
-      </w:r>
-      <w:r>
-        <w:fldChar w:fldCharType="separate"/>
-      </w:r>
-      <w:r>
-        <w:t>3.1.7</w:t>
-      </w:r>
-      <w:r>
-        <w:fldChar w:fldCharType="end"/>
-      </w:r>
-      <w:r>
-        <w:t>.</w:t>
-      </w:r>
-      <w:r>
-        <w:t xml:space="preserve"> If the user presses the Enter key without providing an equation, the system shall provide no </w:t>
-      </w:r>
-      <w:r>
-        <w:t>output</w:t>
-      </w:r>
-      <w:r>
-        <w:t>.</w:t>
-      </w:r>
-    </w:p>
-    <w:p>
-      <w:pPr>
-        <w:ind w:left="720"/>
-      </w:pPr>
-      <w:r>
-        <w:t>The user shall be able to exit the calculator by pressing the window</w:t>
-      </w:r>
-      <w:r>
-        <w:t>-</w:t>
-      </w:r>
-      <w:r>
-        <w:t xml:space="preserve">closing button standard to the current </w:t>
-      </w:r>
-      <w:r>
-        <w:lastRenderedPageBreak/>
-        <w:t>operating system.</w:t>
-      </w:r>
-    </w:p>
-    <w:p>
-      <w:pPr>
-        <w:ind w:left="720"/>
-      </w:pPr>
-    </w:p>
-    <w:p>
-      <w:pPr>
-        <w:pStyle w:val="Heading2"/>
-      </w:pPr>
-      <w:bookmarkStart w:id="47" w:name="_Toc492796467"/>
-      <w:bookmarkStart w:id="48" w:name="_Toc148216658"/>
-      <w:r>
-        <w:t xml:space="preserve">Use-Case </w:t>
-      </w:r>
-      <w:bookmarkEnd w:id="47"/>
-      <w:r>
-        <w:t>Specifications</w:t>
-      </w:r>
-      <w:bookmarkEnd w:id="48"/>
-    </w:p>
-    <w:p>
-      <w:pPr>
-        <w:pStyle w:val="Heading3"/>
-      </w:pPr>
-      <w:bookmarkStart w:id="49" w:name="_Toc492796468"/>
-      <w:bookmarkStart w:id="50" w:name="_Toc148216659"/>
-      <w:r>
-        <w:t>Main Use Case</w:t>
-      </w:r>
-      <w:bookmarkEnd w:id="50"/>
-    </w:p>
-    <w:p>
-      <w:pPr>
-        <w:ind w:left="720"/>
-      </w:pPr>
-      <w:r>
-        <w:t>Use Case: Evaluate User Equation</w:t>
-      </w:r>
-    </w:p>
-    <w:p>
-      <w:pPr>
-        <w:ind w:left="720"/>
-      </w:pPr>
-      <w:r>
-        <w:t>Scope: Arithmetic Expression Evaluator</w:t>
-      </w:r>
-    </w:p>
-    <w:p>
-      <w:pPr>
-        <w:ind w:left="720"/>
-      </w:pPr>
-      <w:r>
-        <w:t xml:space="preserve">Level: Summary </w:t>
-      </w:r>
-    </w:p>
-    <w:p>
-      <w:pPr>
-        <w:ind w:left="720"/>
-      </w:pPr>
-      <w:r>
-        <w:t>Context: The goal of the user is to evaluate an arithmetic expression.</w:t>
-      </w:r>
-    </w:p>
-    <w:p>
-      <w:pPr>
-        <w:ind w:left="720"/>
-      </w:pPr>
-      <w:r>
-        <w:t>Multiplicity: One user will be interacting with one Arithmetic Expression Evaluator. The user may have multiple equations they would like to evaluate, but they will be entered and evaluated sequentially.</w:t>
-      </w:r>
-    </w:p>
-    <w:p>
-      <w:pPr>
-        <w:ind w:left="720"/>
-      </w:pPr>
-      <w:r>
-        <w:t>Primary Actor: User</w:t>
-      </w:r>
-    </w:p>
-    <w:p>
-      <w:pPr>
-        <w:pStyle w:val="Heading3"/>
-      </w:pPr>
-      <w:bookmarkStart w:id="51" w:name="_Ref148210193"/>
-      <w:bookmarkStart w:id="52" w:name="_Toc148216660"/>
-      <w:r>
-        <w:t>Basic Flow</w:t>
-      </w:r>
-      <w:bookmarkEnd w:id="51"/>
-      <w:bookmarkEnd w:id="52"/>
-    </w:p>
-    <w:p>
-      <w:pPr>
-        <w:pStyle w:val="Heading4"/>
-      </w:pPr>
-      <w:bookmarkStart w:id="53" w:name="_Ref148214375"/>
-      <w:r>
-        <w:t>User Enters an Equation</w:t>
-      </w:r>
-      <w:bookmarkEnd w:id="53"/>
-    </w:p>
-    <w:p>
-      <w:pPr>
-        <w:ind w:firstLine="720"/>
-      </w:pPr>
-      <w:r>
-        <w:t>The user types an equation into the system’s textual interface.</w:t>
-      </w:r>
-    </w:p>
-    <w:p>
-      <w:pPr>
-        <w:pStyle w:val="Heading4"/>
-      </w:pPr>
-      <w:bookmarkStart w:id="54" w:name="_Ref148210199"/>
-      <w:r>
-        <w:t xml:space="preserve">User </w:t>
-      </w:r>
-      <w:r>
-        <w:t>Submits Their Equation</w:t>
-      </w:r>
-      <w:bookmarkEnd w:id="54"/>
-    </w:p>
-    <w:p>
-      <w:pPr>
-        <w:ind w:firstLine="720"/>
-      </w:pPr>
-      <w:r>
-        <w:t>The user presses Enter to submit their equation.</w:t>
-      </w:r>
-    </w:p>
-    <w:p>
-      <w:pPr>
-        <w:pStyle w:val="Heading4"/>
-        <w:rPr>
-          <w:b/>
-          <w:bCs/>
-        </w:rPr>
-      </w:pPr>
-      <w:bookmarkStart w:id="55" w:name="_Ref148211101"/>
-      <w:r>
-        <w:t>System Evaluates the Equation</w:t>
-      </w:r>
-      <w:bookmarkEnd w:id="55"/>
-    </w:p>
-    <w:p>
-      <w:pPr>
-        <w:ind w:firstLine="720"/>
-      </w:pPr>
-      <w:bookmarkStart w:id="56" w:name="_Ref148212482"/>
-      <w:r>
-        <w:t>The system parses the user’s equation.</w:t>
-      </w:r>
-      <w:bookmarkEnd w:id="56"/>
-    </w:p>
-    <w:p>
-      <w:pPr>
-        <w:ind w:firstLine="720"/>
-      </w:pPr>
-      <w:bookmarkStart w:id="57" w:name="_Ref148212493"/>
-      <w:r>
-        <w:t>The system evaluates the parentheses in the equation.</w:t>
-      </w:r>
-      <w:bookmarkEnd w:id="57"/>
-    </w:p>
-    <w:p>
-      <w:pPr>
-        <w:ind w:firstLine="720"/>
-      </w:pPr>
-      <w:bookmarkStart w:id="58" w:name="_Ref148212499"/>
-      <w:r>
-        <w:t>The system evaluates the operators in the equation.</w:t>
-      </w:r>
-      <w:bookmarkEnd w:id="58"/>
-    </w:p>
-    <w:p>
-      <w:pPr>
-        <w:pStyle w:val="Heading4"/>
-        <w:rPr>
-          <w:b/>
-          <w:bCs/>
-        </w:rPr>
-      </w:pPr>
-      <w:r>
-        <w:t>System Displays the Result</w:t>
-      </w:r>
-    </w:p>
-    <w:p>
-      <w:pPr>
-        <w:ind w:left="720"/>
-      </w:pPr>
-      <w:r>
-        <w:t>The system displays the numeric value of the equation to the user.</w:t>
-      </w:r>
-    </w:p>
-    <w:p>
-      <w:pPr>
-        <w:pStyle w:val="Heading4"/>
-      </w:pPr>
-      <w:bookmarkStart w:id="59" w:name="_Ref148214515"/>
-      <w:r>
-        <w:t>Repeat Basic Flow</w:t>
-      </w:r>
-      <w:bookmarkEnd w:id="59"/>
-    </w:p>
-    <w:p>
-      <w:pPr>
-        <w:ind w:left="720"/>
-      </w:pPr>
-      <w:r>
-        <w:t xml:space="preserve">Restart </w:t>
-      </w:r>
-      <w:r>
-        <w:fldChar w:fldCharType="begin"/>
-      </w:r>
-      <w:r>
-        <w:instrText xml:space="preserve"> REF _Ref148210193 \h </w:instrText>
-      </w:r>
-      <w:r>
-        <w:fldChar w:fldCharType="separate"/>
-      </w:r>
-      <w:r>
-        <w:t>Basic Flow</w:t>
-      </w:r>
-      <w:r>
-        <w:fldChar w:fldCharType="end"/>
-      </w:r>
-      <w:r>
-        <w:t xml:space="preserve"> at </w:t>
-      </w:r>
-      <w:r>
         <w:rPr>
           <w:b/>
           <w:bCs/>
           <w:u w:val="single"/>
         </w:rPr>
-        <w:fldChar w:fldCharType="begin"/>
+        <w:instrText xml:space="preserve"> REF _Ref148210199 \h  \* MERGEFORMAT </w:instrText>
       </w:r>
       <w:r>
         <w:rPr>
@@ -5985,106 +6420,6 @@
           <w:bCs/>
           <w:u w:val="single"/>
         </w:rPr>
-        <w:instrText xml:space="preserve"> REF _Ref148214375 \h </w:instrText>
-      </w:r>
-      <w:r>
-        <w:rPr>
-          <w:b/>
-          <w:bCs/>
-          <w:u w:val="single"/>
-        </w:rPr>
-      </w:r>
-      <w:r>
-        <w:rPr>
-          <w:b/>
-          <w:bCs/>
-          <w:u w:val="single"/>
-        </w:rPr>
-        <w:instrText xml:space="preserve"> \* MERGEFORMAT </w:instrText>
-      </w:r>
-      <w:r>
-        <w:rPr>
-          <w:b/>
-          <w:bCs/>
-          <w:u w:val="single"/>
-        </w:rPr>
-        <w:fldChar w:fldCharType="separate"/>
-      </w:r>
-      <w:r>
-        <w:rPr>
-          <w:b/>
-          <w:bCs/>
-          <w:u w:val="single"/>
-        </w:rPr>
-        <w:t>User Enters an Equation</w:t>
-      </w:r>
-      <w:r>
-        <w:rPr>
-          <w:b/>
-          <w:bCs/>
-          <w:u w:val="single"/>
-        </w:rPr>
-        <w:fldChar w:fldCharType="end"/>
-      </w:r>
-      <w:r>
-        <w:t>.</w:t>
-      </w:r>
-    </w:p>
-    <w:p>
-      <w:pPr>
-        <w:pStyle w:val="Heading3"/>
-      </w:pPr>
-      <w:bookmarkStart w:id="60" w:name="_Toc148216661"/>
-      <w:r>
-        <w:t>Alternate Flows</w:t>
-      </w:r>
-      <w:bookmarkEnd w:id="60"/>
-    </w:p>
-    <w:p>
-      <w:pPr>
-        <w:pStyle w:val="Heading4"/>
-      </w:pPr>
-      <w:r>
-        <w:t>User Does Not Enter an Equation</w:t>
-      </w:r>
-    </w:p>
-    <w:p>
-      <w:pPr>
-        <w:ind w:left="720"/>
-      </w:pPr>
-      <w:r>
-        <w:t xml:space="preserve">At the </w:t>
-      </w:r>
-      <w:r>
-        <w:rPr>
-          <w:b/>
-          <w:bCs/>
-          <w:u w:val="single"/>
-        </w:rPr>
-        <w:fldChar w:fldCharType="begin"/>
-      </w:r>
-      <w:r>
-        <w:rPr>
-          <w:b/>
-          <w:bCs/>
-          <w:u w:val="single"/>
-        </w:rPr>
-        <w:instrText xml:space="preserve"> REF _Ref148210199 \h </w:instrText>
-      </w:r>
-      <w:r>
-        <w:rPr>
-          <w:b/>
-          <w:bCs/>
-          <w:u w:val="single"/>
-        </w:rPr>
-      </w:r>
-      <w:r>
-        <w:rPr>
-          <w:b/>
-          <w:bCs/>
-          <w:u w:val="single"/>
-        </w:rPr>
-        <w:instrText xml:space="preserve"> \* MERGEFORMAT </w:instrText>
       </w:r>
       <w:r>
         <w:rPr>
@@ -6132,7 +6467,7 @@
           <w:i/>
           <w:iCs/>
         </w:rPr>
-        <w:instrText xml:space="preserve"> REF _Ref148210193 \h </w:instrText>
+        <w:instrText xml:space="preserve"> REF _Ref148210193 \h  \* MERGEFORMAT </w:instrText>
       </w:r>
       <w:r>
         <w:rPr>
@@ -6141,15 +6476,6 @@
           <w:i/>
           <w:iCs/>
         </w:rPr>
-      </w:r>
-      <w:r>
-        <w:rPr>
-          <w:b/>
-          <w:bCs/>
-          <w:i/>
-          <w:iCs/>
-        </w:rPr>
-        <w:instrText xml:space="preserve"> \* MERGEFORMAT </w:instrText>
       </w:r>
       <w:r>
         <w:rPr>
@@ -6214,7 +6540,7 @@
           <w:bCs/>
           <w:u w:val="single"/>
         </w:rPr>
-        <w:instrText xml:space="preserve"> REF _Ref148214515 \h </w:instrText>
+        <w:instrText xml:space="preserve"> REF _Ref148214515 \h  \* MERGEFORMAT </w:instrText>
       </w:r>
       <w:r>
         <w:rPr>
@@ -6222,14 +6548,6 @@
           <w:bCs/>
           <w:u w:val="single"/>
         </w:rPr>
-      </w:r>
-      <w:r>
-        <w:rPr>
-          <w:b/>
-          <w:bCs/>
-          <w:u w:val="single"/>
-        </w:rPr>
-        <w:instrText xml:space="preserve"> \* MERGEFORMAT </w:instrText>
       </w:r>
       <w:r>
         <w:rPr>
@@ -6290,7 +6608,7 @@
           <w:i/>
           <w:iCs/>
         </w:rPr>
-        <w:instrText xml:space="preserve"> REF _Ref148210193 \h </w:instrText>
+        <w:instrText xml:space="preserve"> REF _Ref148210193 \h  \* MERGEFORMAT </w:instrText>
       </w:r>
       <w:r>
         <w:rPr>
@@ -6299,15 +6617,6 @@
           <w:i/>
           <w:iCs/>
         </w:rPr>
-      </w:r>
-      <w:r>
-        <w:rPr>
-          <w:b/>
-          <w:bCs/>
-          <w:i/>
-          <w:iCs/>
-        </w:rPr>
-        <w:instrText xml:space="preserve"> \* MERGEFORMAT </w:instrText>
       </w:r>
       <w:r>
         <w:rPr>
@@ -6349,6 +6658,7 @@
         </w:numPr>
       </w:pPr>
       <w:r>
+        <w:lastRenderedPageBreak/>
         <w:t>Close the program.</w:t>
       </w:r>
     </w:p>
@@ -6411,7 +6721,7 @@
           <w:bCs/>
           <w:u w:val="single"/>
         </w:rPr>
-        <w:instrText xml:space="preserve"> REF _Ref148211101 \h </w:instrText>
+        <w:instrText xml:space="preserve"> REF _Ref148211101 \h  \* MERGEFORMAT </w:instrText>
       </w:r>
       <w:r>
         <w:rPr>
@@ -6419,14 +6729,6 @@
           <w:bCs/>
           <w:u w:val="single"/>
         </w:rPr>
-      </w:r>
-      <w:r>
-        <w:rPr>
-          <w:b/>
-          <w:bCs/>
-          <w:u w:val="single"/>
-        </w:rPr>
-        <w:instrText xml:space="preserve"> \* MERGEFORMAT </w:instrText>
       </w:r>
       <w:r>
         <w:rPr>
@@ -6471,7 +6773,7 @@
           <w:i/>
           <w:iCs/>
         </w:rPr>
-        <w:instrText xml:space="preserve"> REF _Ref148210193 \h </w:instrText>
+        <w:instrText xml:space="preserve"> REF _Ref148210193 \h  \* MERGEFORMAT </w:instrText>
       </w:r>
       <w:r>
         <w:rPr>
@@ -6480,15 +6782,6 @@
           <w:i/>
           <w:iCs/>
         </w:rPr>
-      </w:r>
-      <w:r>
-        <w:rPr>
-          <w:b/>
-          <w:bCs/>
-          <w:i/>
-          <w:iCs/>
-        </w:rPr>
-        <w:instrText xml:space="preserve"> \* MERGEFORMAT </w:instrText>
       </w:r>
       <w:r>
         <w:rPr>
@@ -6576,7 +6869,7 @@
           <w:bCs/>
           <w:u w:val="single"/>
         </w:rPr>
-        <w:instrText xml:space="preserve"> REF _Ref148214515 \h </w:instrText>
+        <w:instrText xml:space="preserve"> REF _Ref148214515 \h  \* MERGEFORMAT </w:instrText>
       </w:r>
       <w:r>
         <w:rPr>
@@ -6591,7 +6884,7 @@
           <w:bCs/>
           <w:u w:val="single"/>
         </w:rPr>
-        <w:instrText xml:space="preserve"> \* MERGEFORMAT </w:instrText>
+        <w:fldChar w:fldCharType="separate"/>
       </w:r>
       <w:r>
         <w:rPr>
@@ -6599,7 +6892,7 @@
           <w:bCs/>
           <w:u w:val="single"/>
         </w:rPr>
-        <w:fldChar w:fldCharType="separate"/>
+        <w:t>Repeat Basic Flow</w:t>
       </w:r>
       <w:r>
         <w:rPr>
@@ -6607,7 +6900,26 @@
           <w:bCs/>
           <w:u w:val="single"/>
         </w:rPr>
-        <w:t>Repeat Basic Flow</w:t>
+        <w:fldChar w:fldCharType="end"/>
+      </w:r>
+      <w:r>
+        <w:t>.</w:t>
+      </w:r>
+    </w:p>
+    <w:p>
+      <w:pPr>
+        <w:pStyle w:val="Heading4"/>
+      </w:pPr>
+      <w:r>
+        <w:t>Unmatched Parentheses Error</w:t>
+      </w:r>
+    </w:p>
+    <w:p>
+      <w:pPr>
+        <w:ind w:left="720"/>
+      </w:pPr>
+      <w:r>
+        <w:t xml:space="preserve">At the </w:t>
       </w:r>
       <w:r>
         <w:rPr>
@@ -6615,26 +6927,7 @@
           <w:bCs/>
           <w:u w:val="single"/>
         </w:rPr>
-        <w:fldChar w:fldCharType="end"/>
-      </w:r>
-      <w:r>
-        <w:t>.</w:t>
-      </w:r>
-    </w:p>
-    <w:p>
-      <w:pPr>
-        <w:pStyle w:val="Heading4"/>
-      </w:pPr>
-      <w:r>
-        <w:t>Unmatched Parentheses Error</w:t>
-      </w:r>
-    </w:p>
-    <w:p>
-      <w:pPr>
-        <w:ind w:left="720"/>
-      </w:pPr>
-      <w:r>
-        <w:t xml:space="preserve">At the </w:t>
+        <w:fldChar w:fldCharType="begin"/>
       </w:r>
       <w:r>
         <w:rPr>
@@ -6642,7 +6935,7 @@
           <w:bCs/>
           <w:u w:val="single"/>
         </w:rPr>
-        <w:fldChar w:fldCharType="begin"/>
+        <w:instrText xml:space="preserve"> REF _Ref148211101 \h  \* MERGEFORMAT </w:instrText>
       </w:r>
       <w:r>
         <w:rPr>
@@ -6650,22 +6943,6 @@
           <w:bCs/>
           <w:u w:val="single"/>
         </w:rPr>
-        <w:instrText xml:space="preserve"> REF _Ref148211101 \h </w:instrText>
-      </w:r>
-      <w:r>
-        <w:rPr>
-          <w:b/>
-          <w:bCs/>
-          <w:u w:val="single"/>
-        </w:rPr>
-      </w:r>
-      <w:r>
-        <w:rPr>
-          <w:b/>
-          <w:bCs/>
-          <w:u w:val="single"/>
-        </w:rPr>
-        <w:instrText xml:space="preserve"> \* MERGEFORMAT </w:instrText>
       </w:r>
       <w:r>
         <w:rPr>
@@ -6710,7 +6987,7 @@
           <w:i/>
           <w:iCs/>
         </w:rPr>
-        <w:instrText xml:space="preserve"> REF _Ref148210193 \h </w:instrText>
+        <w:instrText xml:space="preserve"> REF _Ref148210193 \h  \* MERGEFORMAT </w:instrText>
       </w:r>
       <w:r>
         <w:rPr>
@@ -6719,15 +6996,6 @@
           <w:i/>
           <w:iCs/>
         </w:rPr>
-      </w:r>
-      <w:r>
-        <w:rPr>
-          <w:b/>
-          <w:bCs/>
-          <w:i/>
-          <w:iCs/>
-        </w:rPr>
-        <w:instrText xml:space="preserve"> \* MERGEFORMAT </w:instrText>
       </w:r>
       <w:r>
         <w:rPr>
@@ -6769,7 +7037,6 @@
         </w:numPr>
       </w:pPr>
       <w:r>
-        <w:lastRenderedPageBreak/>
         <w:t>Display to the user the error message: “Error: unmatched parentheses!”</w:t>
       </w:r>
     </w:p>
@@ -6816,7 +7083,7 @@
           <w:bCs/>
           <w:u w:val="single"/>
         </w:rPr>
-        <w:instrText xml:space="preserve"> REF _Ref148214515 \h </w:instrText>
+        <w:instrText xml:space="preserve"> REF _Ref148214515 \h  \* MERGEFORMAT </w:instrText>
       </w:r>
       <w:r>
         <w:rPr>
@@ -6831,7 +7098,7 @@
           <w:bCs/>
           <w:u w:val="single"/>
         </w:rPr>
-        <w:instrText xml:space="preserve"> \* MERGEFORMAT </w:instrText>
+        <w:fldChar w:fldCharType="separate"/>
       </w:r>
       <w:r>
         <w:rPr>
@@ -6839,7 +7106,7 @@
           <w:bCs/>
           <w:u w:val="single"/>
         </w:rPr>
-        <w:fldChar w:fldCharType="separate"/>
+        <w:t>Repeat Basic Flow</w:t>
       </w:r>
       <w:r>
         <w:rPr>
@@ -6847,7 +7114,26 @@
           <w:bCs/>
           <w:u w:val="single"/>
         </w:rPr>
-        <w:t>Repeat Basic Flow</w:t>
+        <w:fldChar w:fldCharType="end"/>
+      </w:r>
+      <w:r>
+        <w:t>.</w:t>
+      </w:r>
+    </w:p>
+    <w:p>
+      <w:pPr>
+        <w:pStyle w:val="Heading4"/>
+      </w:pPr>
+      <w:r>
+        <w:t>Missing Operand Error</w:t>
+      </w:r>
+    </w:p>
+    <w:p>
+      <w:pPr>
+        <w:ind w:left="720"/>
+      </w:pPr>
+      <w:r>
+        <w:t xml:space="preserve">At the </w:t>
       </w:r>
       <w:r>
         <w:rPr>
@@ -6855,26 +7141,7 @@
           <w:bCs/>
           <w:u w:val="single"/>
         </w:rPr>
-        <w:fldChar w:fldCharType="end"/>
-      </w:r>
-      <w:r>
-        <w:t>.</w:t>
-      </w:r>
-    </w:p>
-    <w:p>
-      <w:pPr>
-        <w:pStyle w:val="Heading4"/>
-      </w:pPr>
-      <w:r>
-        <w:t>Missing Operand Error</w:t>
-      </w:r>
-    </w:p>
-    <w:p>
-      <w:pPr>
-        <w:ind w:left="720"/>
-      </w:pPr>
-      <w:r>
-        <w:t xml:space="preserve">At the </w:t>
+        <w:fldChar w:fldCharType="begin"/>
       </w:r>
       <w:r>
         <w:rPr>
@@ -6882,7 +7149,7 @@
           <w:bCs/>
           <w:u w:val="single"/>
         </w:rPr>
-        <w:fldChar w:fldCharType="begin"/>
+        <w:instrText xml:space="preserve"> REF _Ref148211101 \h  \* MERGEFORMAT </w:instrText>
       </w:r>
       <w:r>
         <w:rPr>
@@ -6890,22 +7157,6 @@
           <w:bCs/>
           <w:u w:val="single"/>
         </w:rPr>
-        <w:instrText xml:space="preserve"> REF _Ref148211101 \h </w:instrText>
-      </w:r>
-      <w:r>
-        <w:rPr>
-          <w:b/>
-          <w:bCs/>
-          <w:u w:val="single"/>
-        </w:rPr>
-      </w:r>
-      <w:r>
-        <w:rPr>
-          <w:b/>
-          <w:bCs/>
-          <w:u w:val="single"/>
-        </w:rPr>
-        <w:instrText xml:space="preserve"> \* MERGEFORMAT </w:instrText>
       </w:r>
       <w:r>
         <w:rPr>
@@ -6950,7 +7201,7 @@
           <w:i/>
           <w:iCs/>
         </w:rPr>
-        <w:instrText xml:space="preserve"> REF _Ref148210193 \h </w:instrText>
+        <w:instrText xml:space="preserve"> REF _Ref148210193 \h  \* MERGEFORMAT </w:instrText>
       </w:r>
       <w:r>
         <w:rPr>
@@ -6959,15 +7210,6 @@
           <w:i/>
           <w:iCs/>
         </w:rPr>
-      </w:r>
-      <w:r>
-        <w:rPr>
-          <w:b/>
-          <w:bCs/>
-          <w:i/>
-          <w:iCs/>
-        </w:rPr>
-        <w:instrText xml:space="preserve"> \* MERGEFORMAT </w:instrText>
       </w:r>
       <w:r>
         <w:rPr>
@@ -7055,7 +7297,7 @@
           <w:bCs/>
           <w:u w:val="single"/>
         </w:rPr>
-        <w:instrText xml:space="preserve"> REF _Ref148214515 \h </w:instrText>
+        <w:instrText xml:space="preserve"> REF _Ref148214515 \h  \* MERGEFORMAT </w:instrText>
       </w:r>
       <w:r>
         <w:rPr>
@@ -7070,7 +7312,7 @@
           <w:bCs/>
           <w:u w:val="single"/>
         </w:rPr>
-        <w:instrText xml:space="preserve"> \* MERGEFORMAT </w:instrText>
+        <w:fldChar w:fldCharType="separate"/>
       </w:r>
       <w:r>
         <w:rPr>
@@ -7078,7 +7320,7 @@
           <w:bCs/>
           <w:u w:val="single"/>
         </w:rPr>
-        <w:fldChar w:fldCharType="separate"/>
+        <w:t>Repeat Basic Flow</w:t>
       </w:r>
       <w:r>
         <w:rPr>
@@ -7086,7 +7328,26 @@
           <w:bCs/>
           <w:u w:val="single"/>
         </w:rPr>
-        <w:t>Repeat Basic Flow</w:t>
+        <w:fldChar w:fldCharType="end"/>
+      </w:r>
+      <w:r>
+        <w:t>.</w:t>
+      </w:r>
+    </w:p>
+    <w:p>
+      <w:pPr>
+        <w:pStyle w:val="Heading4"/>
+      </w:pPr>
+      <w:r>
+        <w:t>Operator as Operand Error</w:t>
+      </w:r>
+    </w:p>
+    <w:p>
+      <w:pPr>
+        <w:ind w:left="720"/>
+      </w:pPr>
+      <w:r>
+        <w:t xml:space="preserve">At the </w:t>
       </w:r>
       <w:r>
         <w:rPr>
@@ -7094,26 +7355,7 @@
           <w:bCs/>
           <w:u w:val="single"/>
         </w:rPr>
-        <w:fldChar w:fldCharType="end"/>
-      </w:r>
-      <w:r>
-        <w:t>.</w:t>
-      </w:r>
-    </w:p>
-    <w:p>
-      <w:pPr>
-        <w:pStyle w:val="Heading4"/>
-      </w:pPr>
-      <w:r>
-        <w:t>Operator as Operand Error</w:t>
-      </w:r>
-    </w:p>
-    <w:p>
-      <w:pPr>
-        <w:ind w:left="720"/>
-      </w:pPr>
-      <w:r>
-        <w:t xml:space="preserve">At the </w:t>
+        <w:fldChar w:fldCharType="begin"/>
       </w:r>
       <w:r>
         <w:rPr>
@@ -7121,7 +7363,7 @@
           <w:bCs/>
           <w:u w:val="single"/>
         </w:rPr>
-        <w:fldChar w:fldCharType="begin"/>
+        <w:instrText xml:space="preserve"> REF _Ref148211101 \h  \* MERGEFORMAT </w:instrText>
       </w:r>
       <w:r>
         <w:rPr>
@@ -7129,22 +7371,6 @@
           <w:bCs/>
           <w:u w:val="single"/>
         </w:rPr>
-        <w:instrText xml:space="preserve"> REF _Ref148211101 \h </w:instrText>
-      </w:r>
-      <w:r>
-        <w:rPr>
-          <w:b/>
-          <w:bCs/>
-          <w:u w:val="single"/>
-        </w:rPr>
-      </w:r>
-      <w:r>
-        <w:rPr>
-          <w:b/>
-          <w:bCs/>
-          <w:u w:val="single"/>
-        </w:rPr>
-        <w:instrText xml:space="preserve"> \* MERGEFORMAT </w:instrText>
       </w:r>
       <w:r>
         <w:rPr>
@@ -7189,7 +7415,7 @@
           <w:i/>
           <w:iCs/>
         </w:rPr>
-        <w:instrText xml:space="preserve"> REF _Ref148210193 \h </w:instrText>
+        <w:instrText xml:space="preserve"> REF _Ref148210193 \h  \* MERGEFORMAT </w:instrText>
       </w:r>
       <w:r>
         <w:rPr>
@@ -7198,15 +7424,6 @@
           <w:i/>
           <w:iCs/>
         </w:rPr>
-      </w:r>
-      <w:r>
-        <w:rPr>
-          <w:b/>
-          <w:bCs/>
-          <w:i/>
-          <w:iCs/>
-        </w:rPr>
-        <w:instrText xml:space="preserve"> \* MERGEFORMAT </w:instrText>
       </w:r>
       <w:r>
         <w:rPr>
@@ -7294,7 +7511,7 @@
           <w:bCs/>
           <w:u w:val="single"/>
         </w:rPr>
-        <w:instrText xml:space="preserve"> REF _Ref148214515 \h </w:instrText>
+        <w:instrText xml:space="preserve"> REF _Ref148214515 \h  \* MERGEFORMAT </w:instrText>
       </w:r>
       <w:r>
         <w:rPr>
@@ -7309,7 +7526,7 @@
           <w:bCs/>
           <w:u w:val="single"/>
         </w:rPr>
-        <w:instrText xml:space="preserve"> \* MERGEFORMAT </w:instrText>
+        <w:fldChar w:fldCharType="separate"/>
       </w:r>
       <w:r>
         <w:rPr>
@@ -7317,7 +7534,7 @@
           <w:bCs/>
           <w:u w:val="single"/>
         </w:rPr>
-        <w:fldChar w:fldCharType="separate"/>
+        <w:t>Repeat Basic Flow</w:t>
       </w:r>
       <w:r>
         <w:rPr>
@@ -7325,7 +7542,26 @@
           <w:bCs/>
           <w:u w:val="single"/>
         </w:rPr>
-        <w:t>Repeat Basic Flow</w:t>
+        <w:fldChar w:fldCharType="end"/>
+      </w:r>
+      <w:r>
+        <w:t>.</w:t>
+      </w:r>
+    </w:p>
+    <w:p>
+      <w:pPr>
+        <w:pStyle w:val="Heading4"/>
+      </w:pPr>
+      <w:r>
+        <w:t>Divide by Zero Error</w:t>
+      </w:r>
+    </w:p>
+    <w:p>
+      <w:pPr>
+        <w:ind w:left="720"/>
+      </w:pPr>
+      <w:r>
+        <w:t xml:space="preserve">At the </w:t>
       </w:r>
       <w:r>
         <w:rPr>
@@ -7333,26 +7569,7 @@
           <w:bCs/>
           <w:u w:val="single"/>
         </w:rPr>
-        <w:fldChar w:fldCharType="end"/>
-      </w:r>
-      <w:r>
-        <w:t>.</w:t>
-      </w:r>
-    </w:p>
-    <w:p>
-      <w:pPr>
-        <w:pStyle w:val="Heading4"/>
-      </w:pPr>
-      <w:r>
-        <w:t>Divide by Zero Error</w:t>
-      </w:r>
-    </w:p>
-    <w:p>
-      <w:pPr>
-        <w:ind w:left="720"/>
-      </w:pPr>
-      <w:r>
-        <w:t xml:space="preserve">At the </w:t>
+        <w:fldChar w:fldCharType="begin"/>
       </w:r>
       <w:r>
         <w:rPr>
@@ -7360,7 +7577,7 @@
           <w:bCs/>
           <w:u w:val="single"/>
         </w:rPr>
-        <w:fldChar w:fldCharType="begin"/>
+        <w:instrText xml:space="preserve"> REF _Ref148211101 \h  \* MERGEFORMAT </w:instrText>
       </w:r>
       <w:r>
         <w:rPr>
@@ -7368,22 +7585,6 @@
           <w:bCs/>
           <w:u w:val="single"/>
         </w:rPr>
-        <w:instrText xml:space="preserve"> REF _Ref148211101 \h </w:instrText>
-      </w:r>
-      <w:r>
-        <w:rPr>
-          <w:b/>
-          <w:bCs/>
-          <w:u w:val="single"/>
-        </w:rPr>
-      </w:r>
-      <w:r>
-        <w:rPr>
-          <w:b/>
-          <w:bCs/>
-          <w:u w:val="single"/>
-        </w:rPr>
-        <w:instrText xml:space="preserve"> \* MERGEFORMAT </w:instrText>
       </w:r>
       <w:r>
         <w:rPr>
@@ -7428,7 +7629,7 @@
           <w:i/>
           <w:iCs/>
         </w:rPr>
-        <w:instrText xml:space="preserve"> REF _Ref148210193 \h </w:instrText>
+        <w:instrText xml:space="preserve"> REF _Ref148210193 \h  \* MERGEFORMAT </w:instrText>
       </w:r>
       <w:r>
         <w:rPr>
@@ -7437,15 +7638,6 @@
           <w:i/>
           <w:iCs/>
         </w:rPr>
-      </w:r>
-      <w:r>
-        <w:rPr>
-          <w:b/>
-          <w:bCs/>
-          <w:i/>
-          <w:iCs/>
-        </w:rPr>
-        <w:instrText xml:space="preserve"> \* MERGEFORMAT </w:instrText>
       </w:r>
       <w:r>
         <w:rPr>
@@ -7533,7 +7725,7 @@
           <w:bCs/>
           <w:u w:val="single"/>
         </w:rPr>
-        <w:instrText xml:space="preserve"> REF _Ref148214515 \h </w:instrText>
+        <w:instrText xml:space="preserve"> REF _Ref148214515 \h  \* MERGEFORMAT </w:instrText>
       </w:r>
       <w:r>
         <w:rPr>
@@ -7548,7 +7740,7 @@
           <w:bCs/>
           <w:u w:val="single"/>
         </w:rPr>
-        <w:instrText xml:space="preserve"> \* MERGEFORMAT </w:instrText>
+        <w:fldChar w:fldCharType="separate"/>
       </w:r>
       <w:r>
         <w:rPr>
@@ -7556,7 +7748,7 @@
           <w:bCs/>
           <w:u w:val="single"/>
         </w:rPr>
-        <w:fldChar w:fldCharType="separate"/>
+        <w:t>Repeat Basic Flow</w:t>
       </w:r>
       <w:r>
         <w:rPr>
@@ -7564,7 +7756,26 @@
           <w:bCs/>
           <w:u w:val="single"/>
         </w:rPr>
-        <w:t>Repeat Basic Flow</w:t>
+        <w:fldChar w:fldCharType="end"/>
+      </w:r>
+      <w:r>
+        <w:t>.</w:t>
+      </w:r>
+    </w:p>
+    <w:p>
+      <w:pPr>
+        <w:pStyle w:val="Heading4"/>
+      </w:pPr>
+      <w:r>
+        <w:t>Negative Operand Error</w:t>
+      </w:r>
+    </w:p>
+    <w:p>
+      <w:pPr>
+        <w:ind w:left="720"/>
+      </w:pPr>
+      <w:r>
+        <w:t xml:space="preserve">At the </w:t>
       </w:r>
       <w:r>
         <w:rPr>
@@ -7572,26 +7783,7 @@
           <w:bCs/>
           <w:u w:val="single"/>
         </w:rPr>
-        <w:fldChar w:fldCharType="end"/>
-      </w:r>
-      <w:r>
-        <w:t>.</w:t>
-      </w:r>
-    </w:p>
-    <w:p>
-      <w:pPr>
-        <w:pStyle w:val="Heading4"/>
-      </w:pPr>
-      <w:r>
-        <w:t>Negative Operand Error</w:t>
-      </w:r>
-    </w:p>
-    <w:p>
-      <w:pPr>
-        <w:ind w:left="720"/>
-      </w:pPr>
-      <w:r>
-        <w:t xml:space="preserve">At the </w:t>
+        <w:fldChar w:fldCharType="begin"/>
       </w:r>
       <w:r>
         <w:rPr>
@@ -7599,7 +7791,7 @@
           <w:bCs/>
           <w:u w:val="single"/>
         </w:rPr>
-        <w:fldChar w:fldCharType="begin"/>
+        <w:instrText xml:space="preserve"> REF _Ref148211101 \h  \* MERGEFORMAT </w:instrText>
       </w:r>
       <w:r>
         <w:rPr>
@@ -7607,22 +7799,6 @@
           <w:bCs/>
           <w:u w:val="single"/>
         </w:rPr>
-        <w:instrText xml:space="preserve"> REF _Ref148211101 \h </w:instrText>
-      </w:r>
-      <w:r>
-        <w:rPr>
-          <w:b/>
-          <w:bCs/>
-          <w:u w:val="single"/>
-        </w:rPr>
-      </w:r>
-      <w:r>
-        <w:rPr>
-          <w:b/>
-          <w:bCs/>
-          <w:u w:val="single"/>
-        </w:rPr>
-        <w:instrText xml:space="preserve"> \* MERGEFORMAT </w:instrText>
       </w:r>
       <w:r>
         <w:rPr>
@@ -7667,7 +7843,7 @@
           <w:i/>
           <w:iCs/>
         </w:rPr>
-        <w:instrText xml:space="preserve"> REF _Ref148210193 \h </w:instrText>
+        <w:instrText xml:space="preserve"> REF _Ref148210193 \h  \* MERGEFORMAT </w:instrText>
       </w:r>
       <w:r>
         <w:rPr>
@@ -7676,15 +7852,6 @@
           <w:i/>
           <w:iCs/>
         </w:rPr>
-      </w:r>
-      <w:r>
-        <w:rPr>
-          <w:b/>
-          <w:bCs/>
-          <w:i/>
-          <w:iCs/>
-        </w:rPr>
-        <w:instrText xml:space="preserve"> \* MERGEFORMAT </w:instrText>
       </w:r>
       <w:r>
         <w:rPr>
@@ -7768,12 +7935,12 @@
         <w:rPr>
           <w:rFonts w:ascii="Times New Roman" w:hAnsi="Times New Roman" w:cs="Times New Roman"/>
         </w:rPr>
+        <w:instrText xml:space="preserve"> \* MERGEFORMAT </w:instrText>
       </w:r>
       <w:r>
         <w:rPr>
           <w:rFonts w:ascii="Times New Roman" w:hAnsi="Times New Roman" w:cs="Times New Roman"/>
         </w:rPr>
-        <w:instrText xml:space="preserve"> \* MERGEFORMAT </w:instrText>
       </w:r>
       <w:r>
         <w:rPr>
@@ -7816,7 +7983,7 @@
           <w:bCs/>
           <w:u w:val="single"/>
         </w:rPr>
-        <w:instrText xml:space="preserve"> REF _Ref148214515 \h </w:instrText>
+        <w:instrText xml:space="preserve"> REF _Ref148214515 \h  \* MERGEFORMAT </w:instrText>
       </w:r>
       <w:r>
         <w:rPr>
@@ -7833,7 +8000,7 @@
           <w:bCs/>
           <w:u w:val="single"/>
         </w:rPr>
-        <w:instrText xml:space="preserve"> \* MERGEFORMAT </w:instrText>
+        <w:fldChar w:fldCharType="separate"/>
       </w:r>
       <w:r>
         <w:rPr>
@@ -7842,7 +8009,7 @@
           <w:bCs/>
           <w:u w:val="single"/>
         </w:rPr>
-        <w:fldChar w:fldCharType="separate"/>
+        <w:t>Repeat Basic Flow</w:t>
       </w:r>
       <w:r>
         <w:rPr>
@@ -7851,20 +8018,11 @@
           <w:bCs/>
           <w:u w:val="single"/>
         </w:rPr>
-        <w:t>Repeat Basic Flow</w:t>
+        <w:fldChar w:fldCharType="end"/>
       </w:r>
       <w:r>
         <w:rPr>
           <w:rFonts w:ascii="Times New Roman" w:hAnsi="Times New Roman" w:cs="Times New Roman"/>
-          <w:b/>
-          <w:bCs/>
-          <w:u w:val="single"/>
-        </w:rPr>
-        <w:fldChar w:fldCharType="end"/>
-      </w:r>
-      <w:r>
-        <w:rPr>
-          <w:rFonts w:ascii="Times New Roman" w:hAnsi="Times New Roman" w:cs="Times New Roman"/>
         </w:rPr>
         <w:t>.</w:t>
       </w:r>
@@ -7873,12 +8031,14 @@
       <w:pPr>
         <w:pStyle w:val="Heading2"/>
       </w:pPr>
-      <w:bookmarkStart w:id="61" w:name="_Toc148216662"/>
+      <w:bookmarkStart w:id="92" w:name="_Toc148216662"/>
+      <w:bookmarkStart w:id="93" w:name="_Toc148207276"/>
       <w:r>
         <w:t>Supplementary Requirements</w:t>
       </w:r>
-      <w:bookmarkEnd w:id="49"/>
-      <w:bookmarkEnd w:id="61"/>
+      <w:bookmarkEnd w:id="81"/>
+      <w:bookmarkEnd w:id="92"/>
+      <w:bookmarkEnd w:id="93"/>
       <w:r>
         <w:t xml:space="preserve"> </w:t>
       </w:r>
@@ -7887,29 +8047,41 @@
       <w:pPr>
         <w:pStyle w:val="Heading3"/>
       </w:pPr>
-      <w:bookmarkStart w:id="62" w:name="_Toc148216663"/>
+      <w:bookmarkStart w:id="94" w:name="_Toc148216663"/>
+      <w:bookmarkStart w:id="95" w:name="_Toc148207277"/>
       <w:r>
         <w:t>Programming Language</w:t>
       </w:r>
-      <w:bookmarkEnd w:id="62"/>
+      <w:bookmarkEnd w:id="94"/>
+      <w:bookmarkEnd w:id="95"/>
     </w:p>
     <w:p>
       <w:pPr>
         <w:ind w:left="720"/>
       </w:pPr>
       <w:r>
-        <w:t>The calculator shall be developed using c++.</w:t>
+        <w:t xml:space="preserve">The calculator shall be developed using </w:t>
+      </w:r>
+      <w:proofErr w:type="spellStart"/>
+      <w:r>
+        <w:t>c++</w:t>
+      </w:r>
+      <w:proofErr w:type="spellEnd"/>
+      <w:r>
+        <w:t>.</w:t>
       </w:r>
     </w:p>
     <w:p>
       <w:pPr>
         <w:pStyle w:val="Heading3"/>
       </w:pPr>
-      <w:bookmarkStart w:id="63" w:name="_Toc148216664"/>
+      <w:bookmarkStart w:id="96" w:name="_Toc148216664"/>
+      <w:bookmarkStart w:id="97" w:name="_Toc148207278"/>
       <w:r>
         <w:t>Design Methodology</w:t>
       </w:r>
-      <w:bookmarkEnd w:id="63"/>
+      <w:bookmarkEnd w:id="96"/>
+      <w:bookmarkEnd w:id="97"/>
     </w:p>
     <w:p>
       <w:pPr>
@@ -7929,11 +8101,14 @@
       <w:pPr>
         <w:pStyle w:val="Heading1"/>
       </w:pPr>
-      <w:bookmarkStart w:id="64" w:name="_Toc148216665"/>
-      <w:r>
+      <w:bookmarkStart w:id="98" w:name="_Toc148216665"/>
+      <w:bookmarkStart w:id="99" w:name="_Toc148207279"/>
+      <w:r>
+        <w:lastRenderedPageBreak/>
         <w:t>Classification of Functional Requirements</w:t>
       </w:r>
-      <w:bookmarkEnd w:id="64"/>
+      <w:bookmarkEnd w:id="98"/>
+      <w:bookmarkEnd w:id="99"/>
     </w:p>
     <w:tbl>
       <w:tblPr>
@@ -8308,7 +8483,6 @@
               <w:spacing w:before="120" w:after="120"/>
             </w:pPr>
             <w:r>
-              <w:lastRenderedPageBreak/>
               <w:t>Division</w:t>
             </w:r>
           </w:p>
@@ -9378,11 +9552,13 @@
       <w:pPr>
         <w:pStyle w:val="Heading1"/>
       </w:pPr>
-      <w:bookmarkStart w:id="65" w:name="_Toc148216666"/>
+      <w:bookmarkStart w:id="100" w:name="_Toc148216666"/>
+      <w:bookmarkStart w:id="101" w:name="_Toc148207280"/>
       <w:r>
         <w:t>Appendices</w:t>
       </w:r>
-      <w:bookmarkEnd w:id="65"/>
+      <w:bookmarkEnd w:id="100"/>
+      <w:bookmarkEnd w:id="101"/>
     </w:p>
     <w:p>
       <w:pPr>
@@ -9396,11 +9572,14 @@
       <w:pPr>
         <w:pStyle w:val="Heading2"/>
       </w:pPr>
-      <w:bookmarkStart w:id="66" w:name="_Toc148216667"/>
-      <w:r>
+      <w:bookmarkStart w:id="102" w:name="_Toc148216667"/>
+      <w:bookmarkStart w:id="103" w:name="_Toc148207281"/>
+      <w:r>
+        <w:lastRenderedPageBreak/>
         <w:t>Glossary</w:t>
       </w:r>
-      <w:bookmarkEnd w:id="66"/>
+      <w:bookmarkEnd w:id="102"/>
+      <w:bookmarkEnd w:id="103"/>
     </w:p>
     <w:p>
       <w:pPr>
@@ -9413,7 +9592,15 @@
         <w:t>A</w:t>
       </w:r>
       <w:r>
-        <w:t xml:space="preserve"> method of assigning a place value to numbers (ie. Each digit in a position of a number can be an integer value from 0 to 9)</w:t>
+        <w:t xml:space="preserve"> method of assigning a place value to numbers (</w:t>
+      </w:r>
+      <w:proofErr w:type="spellStart"/>
+      <w:r>
+        <w:t>ie</w:t>
+      </w:r>
+      <w:proofErr w:type="spellEnd"/>
+      <w:r>
+        <w:t>. Each digit in a position of a number can be an integer value from 0 to 9)</w:t>
       </w:r>
     </w:p>
     <w:p>
@@ -9492,7 +9679,6 @@
         <w:pStyle w:val="BodyText"/>
       </w:pPr>
       <w:r>
-        <w:lastRenderedPageBreak/>
         <w:t xml:space="preserve">32-bit integer (unsigned): </w:t>
       </w:r>
       <w:r>
@@ -10044,7 +10230,7 @@
             <w:t xml:space="preserve">  Version:           &lt;1.</w:t>
           </w:r>
           <w:r>
-            <w:t>6</w:t>
+            <w:t>7</w:t>
           </w:r>
           <w:r>
             <w:t>&gt;</w:t>
@@ -10064,21 +10250,11 @@
           </w:tcBorders>
         </w:tcPr>
         <w:p>
-          <w:r>
-            <w:fldChar w:fldCharType="begin"/>
-          </w:r>
-          <w:r>
-            <w:instrText xml:space="preserve"> TITLE </w:instrText>
-          </w:r>
-          <w:r>
-            <w:fldChar w:fldCharType="separate"/>
-          </w:r>
-          <w:r>
-            <w:t>Software Requirements Specifications</w:t>
-          </w:r>
-          <w:r>
-            <w:fldChar w:fldCharType="end"/>
-          </w:r>
+          <w:fldSimple w:instr=" TITLE ">
+            <w:r>
+              <w:t>Software Requirements Specifications</w:t>
+            </w:r>
+          </w:fldSimple>
         </w:p>
       </w:tc>
       <w:tc>

</xml_diff>

<commit_message>
Add Use Case diagram and fix formatting.
Makes fonts and sizes consistent
</commit_message>
<xml_diff>
--- a/Documentation/Software-Requirements-Spec.docx
+++ b/Documentation/Software-Requirements-Spec.docx
@@ -16,21 +16,11 @@
         <w:pStyle w:val="Title"/>
         <w:jc w:val="right"/>
       </w:pPr>
-      <w:r>
-        <w:fldChar w:fldCharType="begin"/>
-      </w:r>
-      <w:r>
-        <w:instrText xml:space="preserve"> TITLE  \* MERGEFORMAT </w:instrText>
-      </w:r>
-      <w:r>
-        <w:fldChar w:fldCharType="separate"/>
-      </w:r>
-      <w:r>
-        <w:t>Software Requirements Specifications</w:t>
-      </w:r>
-      <w:r>
-        <w:fldChar w:fldCharType="end"/>
-      </w:r>
+      <w:fldSimple w:instr=" TITLE  \* MERGEFORMAT ">
+        <w:r>
+          <w:t>Software Requirements Specifications</w:t>
+        </w:r>
+      </w:fldSimple>
     </w:p>
     <w:p>
       <w:pPr>
@@ -934,7 +924,7 @@
         <w:rPr>
           <w:noProof/>
         </w:rPr>
-        <w:instrText xml:space="preserve"> PAGEREF _Toc148216628 \h </w:instrText>
+        <w:instrText xml:space="preserve"> PAGEREF _Toc148254267 \h </w:instrText>
       </w:r>
       <w:r>
         <w:rPr>
@@ -1014,7 +1004,7 @@
         <w:rPr>
           <w:noProof/>
         </w:rPr>
-        <w:instrText xml:space="preserve"> PAGEREF _Toc148216629 \h </w:instrText>
+        <w:instrText xml:space="preserve"> PAGEREF _Toc148254268 \h </w:instrText>
       </w:r>
       <w:r>
         <w:rPr>
@@ -1094,7 +1084,7 @@
         <w:rPr>
           <w:noProof/>
         </w:rPr>
-        <w:instrText xml:space="preserve"> PAGEREF _Toc148216630 \h </w:instrText>
+        <w:instrText xml:space="preserve"> PAGEREF _Toc148254269 \h </w:instrText>
       </w:r>
       <w:r>
         <w:rPr>
@@ -1174,7 +1164,7 @@
         <w:rPr>
           <w:noProof/>
         </w:rPr>
-        <w:instrText xml:space="preserve"> PAGEREF _Toc148216631 \h </w:instrText>
+        <w:instrText xml:space="preserve"> PAGEREF _Toc148254270 \h </w:instrText>
       </w:r>
       <w:r>
         <w:rPr>
@@ -1254,7 +1244,7 @@
         <w:rPr>
           <w:noProof/>
         </w:rPr>
-        <w:instrText xml:space="preserve"> PAGEREF _Toc148216632 \h </w:instrText>
+        <w:instrText xml:space="preserve"> PAGEREF _Toc148254271 \h </w:instrText>
       </w:r>
       <w:r>
         <w:rPr>
@@ -1334,7 +1324,7 @@
         <w:rPr>
           <w:noProof/>
         </w:rPr>
-        <w:instrText xml:space="preserve"> PAGEREF _Toc148216633 \h </w:instrText>
+        <w:instrText xml:space="preserve"> PAGEREF _Toc148254272 \h </w:instrText>
       </w:r>
       <w:r>
         <w:rPr>
@@ -1414,7 +1404,7 @@
         <w:rPr>
           <w:noProof/>
         </w:rPr>
-        <w:instrText xml:space="preserve"> PAGEREF _Toc148216634 \h </w:instrText>
+        <w:instrText xml:space="preserve"> PAGEREF _Toc148254273 \h </w:instrText>
       </w:r>
       <w:r>
         <w:rPr>
@@ -1494,7 +1484,7 @@
         <w:rPr>
           <w:noProof/>
         </w:rPr>
-        <w:instrText xml:space="preserve"> PAGEREF _Toc148216635 \h </w:instrText>
+        <w:instrText xml:space="preserve"> PAGEREF _Toc148254274 \h </w:instrText>
       </w:r>
       <w:r>
         <w:rPr>
@@ -1571,7 +1561,7 @@
         <w:rPr>
           <w:noProof/>
         </w:rPr>
-        <w:instrText xml:space="preserve"> PAGEREF _Toc148216636 \h </w:instrText>
+        <w:instrText xml:space="preserve"> PAGEREF _Toc148254275 \h </w:instrText>
       </w:r>
       <w:r>
         <w:rPr>
@@ -1648,7 +1638,7 @@
         <w:rPr>
           <w:noProof/>
         </w:rPr>
-        <w:instrText xml:space="preserve"> PAGEREF _Toc148216637 \h </w:instrText>
+        <w:instrText xml:space="preserve"> PAGEREF _Toc148254276 \h </w:instrText>
       </w:r>
       <w:r>
         <w:rPr>
@@ -1725,7 +1715,7 @@
         <w:rPr>
           <w:noProof/>
         </w:rPr>
-        <w:instrText xml:space="preserve"> PAGEREF _Toc148216638 \h </w:instrText>
+        <w:instrText xml:space="preserve"> PAGEREF _Toc148254277 \h </w:instrText>
       </w:r>
       <w:r>
         <w:rPr>
@@ -1802,7 +1792,7 @@
         <w:rPr>
           <w:noProof/>
         </w:rPr>
-        <w:instrText xml:space="preserve"> PAGEREF _Toc148216639 \h </w:instrText>
+        <w:instrText xml:space="preserve"> PAGEREF _Toc148254278 \h </w:instrText>
       </w:r>
       <w:r>
         <w:rPr>
@@ -1879,7 +1869,7 @@
         <w:rPr>
           <w:noProof/>
         </w:rPr>
-        <w:instrText xml:space="preserve"> PAGEREF _Toc148216640 \h </w:instrText>
+        <w:instrText xml:space="preserve"> PAGEREF _Toc148254279 \h </w:instrText>
       </w:r>
       <w:r>
         <w:rPr>
@@ -1956,7 +1946,7 @@
         <w:rPr>
           <w:noProof/>
         </w:rPr>
-        <w:instrText xml:space="preserve"> PAGEREF _Toc148216641 \h </w:instrText>
+        <w:instrText xml:space="preserve"> PAGEREF _Toc148254280 \h </w:instrText>
       </w:r>
       <w:r>
         <w:rPr>
@@ -2033,7 +2023,7 @@
         <w:rPr>
           <w:noProof/>
         </w:rPr>
-        <w:instrText xml:space="preserve"> PAGEREF _Toc148216642 \h </w:instrText>
+        <w:instrText xml:space="preserve"> PAGEREF _Toc148254281 \h </w:instrText>
       </w:r>
       <w:r>
         <w:rPr>
@@ -2113,7 +2103,7 @@
         <w:rPr>
           <w:noProof/>
         </w:rPr>
-        <w:instrText xml:space="preserve"> PAGEREF _Toc148216643 \h </w:instrText>
+        <w:instrText xml:space="preserve"> PAGEREF _Toc148254282 \h </w:instrText>
       </w:r>
       <w:r>
         <w:rPr>
@@ -2193,7 +2183,7 @@
         <w:rPr>
           <w:noProof/>
         </w:rPr>
-        <w:instrText xml:space="preserve"> PAGEREF _Toc148216644 \h </w:instrText>
+        <w:instrText xml:space="preserve"> PAGEREF _Toc148254283 \h </w:instrText>
       </w:r>
       <w:r>
         <w:rPr>
@@ -2273,7 +2263,7 @@
         <w:rPr>
           <w:noProof/>
         </w:rPr>
-        <w:instrText xml:space="preserve"> PAGEREF _Toc148216645 \h </w:instrText>
+        <w:instrText xml:space="preserve"> PAGEREF _Toc148254284 \h </w:instrText>
       </w:r>
       <w:r>
         <w:rPr>
@@ -2353,7 +2343,7 @@
         <w:rPr>
           <w:noProof/>
         </w:rPr>
-        <w:instrText xml:space="preserve"> PAGEREF _Toc148216646 \h </w:instrText>
+        <w:instrText xml:space="preserve"> PAGEREF _Toc148254285 \h </w:instrText>
       </w:r>
       <w:r>
         <w:rPr>
@@ -2433,7 +2423,7 @@
         <w:rPr>
           <w:noProof/>
         </w:rPr>
-        <w:instrText xml:space="preserve"> PAGEREF _Toc148216647 \h </w:instrText>
+        <w:instrText xml:space="preserve"> PAGEREF _Toc148254286 \h </w:instrText>
       </w:r>
       <w:r>
         <w:rPr>
@@ -2450,7 +2440,7 @@
         <w:rPr>
           <w:noProof/>
         </w:rPr>
-        <w:t>5</w:t>
+        <w:t>6</w:t>
       </w:r>
       <w:r>
         <w:rPr>
@@ -2513,7 +2503,7 @@
         <w:rPr>
           <w:noProof/>
         </w:rPr>
-        <w:instrText xml:space="preserve"> PAGEREF _Toc148216648 \h </w:instrText>
+        <w:instrText xml:space="preserve"> PAGEREF _Toc148254287 \h </w:instrText>
       </w:r>
       <w:r>
         <w:rPr>
@@ -2593,7 +2583,7 @@
         <w:rPr>
           <w:noProof/>
         </w:rPr>
-        <w:instrText xml:space="preserve"> PAGEREF _Toc148216649 \h </w:instrText>
+        <w:instrText xml:space="preserve"> PAGEREF _Toc148254288 \h </w:instrText>
       </w:r>
       <w:r>
         <w:rPr>
@@ -2670,7 +2660,7 @@
         <w:rPr>
           <w:noProof/>
         </w:rPr>
-        <w:instrText xml:space="preserve"> PAGEREF _Toc148216650 \h </w:instrText>
+        <w:instrText xml:space="preserve"> PAGEREF _Toc148254289 \h </w:instrText>
       </w:r>
       <w:r>
         <w:rPr>
@@ -2747,7 +2737,7 @@
         <w:rPr>
           <w:noProof/>
         </w:rPr>
-        <w:instrText xml:space="preserve"> PAGEREF _Toc148216651 \h </w:instrText>
+        <w:instrText xml:space="preserve"> PAGEREF _Toc148254290 \h </w:instrText>
       </w:r>
       <w:r>
         <w:rPr>
@@ -2764,7 +2754,7 @@
         <w:rPr>
           <w:noProof/>
         </w:rPr>
-        <w:t>6</w:t>
+        <w:t>7</w:t>
       </w:r>
       <w:r>
         <w:rPr>
@@ -2824,7 +2814,7 @@
         <w:rPr>
           <w:noProof/>
         </w:rPr>
-        <w:instrText xml:space="preserve"> PAGEREF _Toc148216652 \h </w:instrText>
+        <w:instrText xml:space="preserve"> PAGEREF _Toc148254291 \h </w:instrText>
       </w:r>
       <w:r>
         <w:rPr>
@@ -2901,7 +2891,7 @@
         <w:rPr>
           <w:noProof/>
         </w:rPr>
-        <w:instrText xml:space="preserve"> PAGEREF _Toc148216653 \h </w:instrText>
+        <w:instrText xml:space="preserve"> PAGEREF _Toc148254292 \h </w:instrText>
       </w:r>
       <w:r>
         <w:rPr>
@@ -2978,7 +2968,7 @@
         <w:rPr>
           <w:noProof/>
         </w:rPr>
-        <w:instrText xml:space="preserve"> PAGEREF _Toc148216654 \h </w:instrText>
+        <w:instrText xml:space="preserve"> PAGEREF _Toc148254293 \h </w:instrText>
       </w:r>
       <w:r>
         <w:rPr>
@@ -3055,7 +3045,7 @@
         <w:rPr>
           <w:noProof/>
         </w:rPr>
-        <w:instrText xml:space="preserve"> PAGEREF _Toc148216655 \h </w:instrText>
+        <w:instrText xml:space="preserve"> PAGEREF _Toc148254294 \h </w:instrText>
       </w:r>
       <w:r>
         <w:rPr>
@@ -3132,7 +3122,7 @@
         <w:rPr>
           <w:noProof/>
         </w:rPr>
-        <w:instrText xml:space="preserve"> PAGEREF _Toc148216656 \h </w:instrText>
+        <w:instrText xml:space="preserve"> PAGEREF _Toc148254295 \h </w:instrText>
       </w:r>
       <w:r>
         <w:rPr>
@@ -3209,7 +3199,7 @@
         <w:rPr>
           <w:noProof/>
         </w:rPr>
-        <w:instrText xml:space="preserve"> PAGEREF _Toc148216657 \h </w:instrText>
+        <w:instrText xml:space="preserve"> PAGEREF _Toc148254296 \h </w:instrText>
       </w:r>
       <w:r>
         <w:rPr>
@@ -3226,7 +3216,7 @@
         <w:rPr>
           <w:noProof/>
         </w:rPr>
-        <w:t>8</w:t>
+        <w:t>9</w:t>
       </w:r>
       <w:r>
         <w:rPr>
@@ -3289,7 +3279,7 @@
         <w:rPr>
           <w:noProof/>
         </w:rPr>
-        <w:instrText xml:space="preserve"> PAGEREF _Toc148216658 \h </w:instrText>
+        <w:instrText xml:space="preserve"> PAGEREF _Toc148254297 \h </w:instrText>
       </w:r>
       <w:r>
         <w:rPr>
@@ -3348,7 +3338,7 @@
         <w:rPr>
           <w:noProof/>
         </w:rPr>
-        <w:t>Main Use Case</w:t>
+        <w:t>System Class Diagram</w:t>
       </w:r>
       <w:r>
         <w:rPr>
@@ -3366,7 +3356,7 @@
         <w:rPr>
           <w:noProof/>
         </w:rPr>
-        <w:instrText xml:space="preserve"> PAGEREF _Toc148216659 \h </w:instrText>
+        <w:instrText xml:space="preserve"> PAGEREF _Toc148254298 \h </w:instrText>
       </w:r>
       <w:r>
         <w:rPr>
@@ -3425,7 +3415,7 @@
         <w:rPr>
           <w:noProof/>
         </w:rPr>
-        <w:t>Basic Flow</w:t>
+        <w:t>Main Use Case</w:t>
       </w:r>
       <w:r>
         <w:rPr>
@@ -3443,7 +3433,7 @@
         <w:rPr>
           <w:noProof/>
         </w:rPr>
-        <w:instrText xml:space="preserve"> PAGEREF _Toc148216660 \h </w:instrText>
+        <w:instrText xml:space="preserve"> PAGEREF _Toc148254299 \h </w:instrText>
       </w:r>
       <w:r>
         <w:rPr>
@@ -3502,6 +3492,83 @@
         <w:rPr>
           <w:noProof/>
         </w:rPr>
+        <w:t>Basic Flow</w:t>
+      </w:r>
+      <w:r>
+        <w:rPr>
+          <w:noProof/>
+        </w:rPr>
+        <w:tab/>
+      </w:r>
+      <w:r>
+        <w:rPr>
+          <w:noProof/>
+        </w:rPr>
+        <w:fldChar w:fldCharType="begin"/>
+      </w:r>
+      <w:r>
+        <w:rPr>
+          <w:noProof/>
+        </w:rPr>
+        <w:instrText xml:space="preserve"> PAGEREF _Toc148254300 \h </w:instrText>
+      </w:r>
+      <w:r>
+        <w:rPr>
+          <w:noProof/>
+        </w:rPr>
+      </w:r>
+      <w:r>
+        <w:rPr>
+          <w:noProof/>
+        </w:rPr>
+        <w:fldChar w:fldCharType="separate"/>
+      </w:r>
+      <w:r>
+        <w:rPr>
+          <w:noProof/>
+        </w:rPr>
+        <w:t>10</w:t>
+      </w:r>
+      <w:r>
+        <w:rPr>
+          <w:noProof/>
+        </w:rPr>
+        <w:fldChar w:fldCharType="end"/>
+      </w:r>
+    </w:p>
+    <w:p>
+      <w:pPr>
+        <w:pStyle w:val="TOC3"/>
+        <w:rPr>
+          <w:rFonts w:asciiTheme="minorHAnsi" w:eastAsiaTheme="minorEastAsia" w:hAnsiTheme="minorHAnsi" w:cstheme="minorBidi"/>
+          <w:noProof/>
+          <w:kern w:val="2"/>
+          <w:sz w:val="22"/>
+          <w:szCs w:val="22"/>
+          <w14:ligatures w14:val="standardContextual"/>
+        </w:rPr>
+      </w:pPr>
+      <w:r>
+        <w:rPr>
+          <w:noProof/>
+        </w:rPr>
+        <w:t>3.2.4</w:t>
+      </w:r>
+      <w:r>
+        <w:rPr>
+          <w:rFonts w:asciiTheme="minorHAnsi" w:eastAsiaTheme="minorEastAsia" w:hAnsiTheme="minorHAnsi" w:cstheme="minorBidi"/>
+          <w:noProof/>
+          <w:kern w:val="2"/>
+          <w:sz w:val="22"/>
+          <w:szCs w:val="22"/>
+          <w14:ligatures w14:val="standardContextual"/>
+        </w:rPr>
+        <w:tab/>
+      </w:r>
+      <w:r>
+        <w:rPr>
+          <w:noProof/>
+        </w:rPr>
         <w:t>Alternate Flows</w:t>
       </w:r>
       <w:r>
@@ -3520,7 +3587,7 @@
         <w:rPr>
           <w:noProof/>
         </w:rPr>
-        <w:instrText xml:space="preserve"> PAGEREF _Toc148216661 \h </w:instrText>
+        <w:instrText xml:space="preserve"> PAGEREF _Toc148254301 \h </w:instrText>
       </w:r>
       <w:r>
         <w:rPr>
@@ -3537,7 +3604,7 @@
         <w:rPr>
           <w:noProof/>
         </w:rPr>
-        <w:t>9</w:t>
+        <w:t>10</w:t>
       </w:r>
       <w:r>
         <w:rPr>
@@ -3600,7 +3667,7 @@
         <w:rPr>
           <w:noProof/>
         </w:rPr>
-        <w:instrText xml:space="preserve"> PAGEREF _Toc148216662 \h </w:instrText>
+        <w:instrText xml:space="preserve"> PAGEREF _Toc148254302 \h </w:instrText>
       </w:r>
       <w:r>
         <w:rPr>
@@ -3617,7 +3684,7 @@
         <w:rPr>
           <w:noProof/>
         </w:rPr>
-        <w:t>10</w:t>
+        <w:t>11</w:t>
       </w:r>
       <w:r>
         <w:rPr>
@@ -3677,7 +3744,7 @@
         <w:rPr>
           <w:noProof/>
         </w:rPr>
-        <w:instrText xml:space="preserve"> PAGEREF _Toc148216663 \h </w:instrText>
+        <w:instrText xml:space="preserve"> PAGEREF _Toc148254303 \h </w:instrText>
       </w:r>
       <w:r>
         <w:rPr>
@@ -3694,7 +3761,7 @@
         <w:rPr>
           <w:noProof/>
         </w:rPr>
-        <w:t>10</w:t>
+        <w:t>11</w:t>
       </w:r>
       <w:r>
         <w:rPr>
@@ -3754,7 +3821,7 @@
         <w:rPr>
           <w:noProof/>
         </w:rPr>
-        <w:instrText xml:space="preserve"> PAGEREF _Toc148216664 \h </w:instrText>
+        <w:instrText xml:space="preserve"> PAGEREF _Toc148254304 \h </w:instrText>
       </w:r>
       <w:r>
         <w:rPr>
@@ -3771,7 +3838,7 @@
         <w:rPr>
           <w:noProof/>
         </w:rPr>
-        <w:t>10</w:t>
+        <w:t>11</w:t>
       </w:r>
       <w:r>
         <w:rPr>
@@ -3834,7 +3901,7 @@
         <w:rPr>
           <w:noProof/>
         </w:rPr>
-        <w:instrText xml:space="preserve"> PAGEREF _Toc148216665 \h </w:instrText>
+        <w:instrText xml:space="preserve"> PAGEREF _Toc148254305 \h </w:instrText>
       </w:r>
       <w:r>
         <w:rPr>
@@ -3851,7 +3918,7 @@
         <w:rPr>
           <w:noProof/>
         </w:rPr>
-        <w:t>10</w:t>
+        <w:t>11</w:t>
       </w:r>
       <w:r>
         <w:rPr>
@@ -3914,7 +3981,7 @@
         <w:rPr>
           <w:noProof/>
         </w:rPr>
-        <w:instrText xml:space="preserve"> PAGEREF _Toc148216666 \h </w:instrText>
+        <w:instrText xml:space="preserve"> PAGEREF _Toc148254306 \h </w:instrText>
       </w:r>
       <w:r>
         <w:rPr>
@@ -3931,7 +3998,7 @@
         <w:rPr>
           <w:noProof/>
         </w:rPr>
-        <w:t>11</w:t>
+        <w:t>12</w:t>
       </w:r>
       <w:r>
         <w:rPr>
@@ -3994,7 +4061,7 @@
         <w:rPr>
           <w:noProof/>
         </w:rPr>
-        <w:instrText xml:space="preserve"> PAGEREF _Toc148216667 \h </w:instrText>
+        <w:instrText xml:space="preserve"> PAGEREF _Toc148254307 \h </w:instrText>
       </w:r>
       <w:r>
         <w:rPr>
@@ -4011,7 +4078,7 @@
         <w:rPr>
           <w:noProof/>
         </w:rPr>
-        <w:t>11</w:t>
+        <w:t>12</w:t>
       </w:r>
       <w:r>
         <w:rPr>
@@ -4028,62 +4095,22 @@
         </w:tabs>
       </w:pPr>
       <w:r>
+        <w:lastRenderedPageBreak/>
         <w:fldChar w:fldCharType="end"/>
       </w:r>
       <w:r>
-        <w:br w:type="page"/>
-      </w:r>
-      <w:r>
-        <w:lastRenderedPageBreak/>
-        <w:fldChar w:fldCharType="begin"/>
-      </w:r>
-      <w:r>
-        <w:instrText xml:space="preserve"> TITLE  \* MERGEFORMAT </w:instrText>
-      </w:r>
-      <w:r>
-        <w:fldChar w:fldCharType="separate"/>
-      </w:r>
-      <w:r>
-        <w:t>Software Requirements Specifications</w:t>
-      </w:r>
-      <w:r>
-        <w:fldChar w:fldCharType="end"/>
-      </w:r>
-    </w:p>
-    <w:p>
-      <w:pPr>
-        <w:pStyle w:val="TOC1"/>
-        <w:tabs>
-          <w:tab w:val="left" w:pos="432"/>
-        </w:tabs>
-        <w:rPr>
-          <w:rFonts w:asciiTheme="minorHAnsi" w:eastAsiaTheme="minorEastAsia" w:hAnsiTheme="minorHAnsi" w:cstheme="minorBidi"/>
-          <w:kern w:val="2"/>
-          <w:sz w:val="22"/>
-          <w:szCs w:val="22"/>
-          <w14:ligatures w14:val="standardContextual"/>
-        </w:rPr>
-      </w:pPr>
+        <w:t xml:space="preserve"> </w:t>
+      </w:r>
     </w:p>
     <w:p>
       <w:pPr>
         <w:pStyle w:val="Title"/>
       </w:pPr>
-      <w:r>
-        <w:fldChar w:fldCharType="begin"/>
-      </w:r>
-      <w:r>
-        <w:instrText xml:space="preserve"> TITLE </w:instrText>
-      </w:r>
-      <w:r>
-        <w:fldChar w:fldCharType="separate"/>
-      </w:r>
-      <w:r>
-        <w:t>Software Requirements Specifications</w:t>
-      </w:r>
-      <w:r>
-        <w:fldChar w:fldCharType="end"/>
-      </w:r>
+      <w:fldSimple w:instr=" TITLE ">
+        <w:r>
+          <w:t>Software Requirements Specifications</w:t>
+        </w:r>
+      </w:fldSimple>
       <w:r>
         <w:t xml:space="preserve"> </w:t>
       </w:r>
@@ -4092,8 +4119,8 @@
       <w:pPr>
         <w:pStyle w:val="Heading1"/>
       </w:pPr>
-      <w:bookmarkStart w:id="0" w:name="_Toc148216628"/>
-      <w:bookmarkStart w:id="1" w:name="_Toc148207245"/>
+      <w:bookmarkStart w:id="0" w:name="_Toc148207245"/>
+      <w:bookmarkStart w:id="1" w:name="_Toc148254267"/>
       <w:r>
         <w:t>Introduction</w:t>
       </w:r>
@@ -4122,8 +4149,8 @@
       <w:pPr>
         <w:pStyle w:val="Heading2"/>
       </w:pPr>
-      <w:bookmarkStart w:id="2" w:name="_Toc148216629"/>
-      <w:bookmarkStart w:id="3" w:name="_Toc148207246"/>
+      <w:bookmarkStart w:id="2" w:name="_Toc148207246"/>
+      <w:bookmarkStart w:id="3" w:name="_Toc148254268"/>
       <w:r>
         <w:t>Purpose</w:t>
       </w:r>
@@ -4142,8 +4169,8 @@
       <w:pPr>
         <w:pStyle w:val="Heading2"/>
       </w:pPr>
-      <w:bookmarkStart w:id="4" w:name="_Toc148216630"/>
-      <w:bookmarkStart w:id="5" w:name="_Toc148207247"/>
+      <w:bookmarkStart w:id="4" w:name="_Toc148207247"/>
+      <w:bookmarkStart w:id="5" w:name="_Toc148254269"/>
       <w:r>
         <w:t>Scope</w:t>
       </w:r>
@@ -4172,8 +4199,8 @@
       <w:pPr>
         <w:pStyle w:val="Heading2"/>
       </w:pPr>
-      <w:bookmarkStart w:id="6" w:name="_Toc148216631"/>
-      <w:bookmarkStart w:id="7" w:name="_Toc148207248"/>
+      <w:bookmarkStart w:id="6" w:name="_Toc148207248"/>
+      <w:bookmarkStart w:id="7" w:name="_Toc148254270"/>
       <w:r>
         <w:t>Definitions, Acronyms, and Abbreviations</w:t>
       </w:r>
@@ -4231,8 +4258,8 @@
       <w:pPr>
         <w:pStyle w:val="Heading2"/>
       </w:pPr>
-      <w:bookmarkStart w:id="8" w:name="_Toc148216632"/>
-      <w:bookmarkStart w:id="9" w:name="_Toc148207249"/>
+      <w:bookmarkStart w:id="8" w:name="_Toc148207249"/>
+      <w:bookmarkStart w:id="9" w:name="_Toc148254271"/>
       <w:r>
         <w:t>References</w:t>
       </w:r>
@@ -4255,8 +4282,8 @@
       <w:pPr>
         <w:pStyle w:val="Heading2"/>
       </w:pPr>
-      <w:bookmarkStart w:id="10" w:name="_Toc148216633"/>
-      <w:bookmarkStart w:id="11" w:name="_Toc148207250"/>
+      <w:bookmarkStart w:id="10" w:name="_Toc148207250"/>
+      <w:bookmarkStart w:id="11" w:name="_Toc148254272"/>
       <w:r>
         <w:t>Overview</w:t>
       </w:r>
@@ -4283,8 +4310,8 @@
       <w:pPr>
         <w:pStyle w:val="Heading1"/>
       </w:pPr>
-      <w:bookmarkStart w:id="12" w:name="_Toc148216634"/>
-      <w:bookmarkStart w:id="13" w:name="_Toc148207251"/>
+      <w:bookmarkStart w:id="12" w:name="_Toc148207251"/>
+      <w:bookmarkStart w:id="13" w:name="_Toc148254273"/>
       <w:r>
         <w:lastRenderedPageBreak/>
         <w:t>Overall Description</w:t>
@@ -4304,8 +4331,8 @@
       <w:pPr>
         <w:pStyle w:val="Heading2"/>
       </w:pPr>
-      <w:bookmarkStart w:id="14" w:name="_Toc148216635"/>
-      <w:bookmarkStart w:id="15" w:name="_Toc148207252"/>
+      <w:bookmarkStart w:id="14" w:name="_Toc148207252"/>
+      <w:bookmarkStart w:id="15" w:name="_Toc148254274"/>
       <w:r>
         <w:t>Product perspective</w:t>
       </w:r>
@@ -4316,8 +4343,8 @@
       <w:pPr>
         <w:pStyle w:val="Heading3"/>
       </w:pPr>
-      <w:bookmarkStart w:id="16" w:name="_Toc148216636"/>
-      <w:bookmarkStart w:id="17" w:name="_Toc148207253"/>
+      <w:bookmarkStart w:id="16" w:name="_Toc148207253"/>
+      <w:bookmarkStart w:id="17" w:name="_Toc148254275"/>
       <w:r>
         <w:t>System Interfaces</w:t>
       </w:r>
@@ -4343,7 +4370,7 @@
       <w:pPr>
         <w:pStyle w:val="Heading3"/>
       </w:pPr>
-      <w:bookmarkStart w:id="19" w:name="_Toc148216637"/>
+      <w:bookmarkStart w:id="19" w:name="_Toc148254276"/>
       <w:r>
         <w:t>User Interfaces</w:t>
       </w:r>
@@ -4377,8 +4404,8 @@
       <w:pPr>
         <w:pStyle w:val="Heading3"/>
       </w:pPr>
-      <w:bookmarkStart w:id="20" w:name="_Toc148216638"/>
-      <w:bookmarkStart w:id="21" w:name="_Toc148207255"/>
+      <w:bookmarkStart w:id="20" w:name="_Toc148207255"/>
+      <w:bookmarkStart w:id="21" w:name="_Toc148254277"/>
       <w:r>
         <w:t>Hardware Interfaces</w:t>
       </w:r>
@@ -4409,8 +4436,8 @@
       <w:pPr>
         <w:pStyle w:val="Heading3"/>
       </w:pPr>
-      <w:bookmarkStart w:id="22" w:name="_Toc148216639"/>
-      <w:bookmarkStart w:id="23" w:name="_Toc148207256"/>
+      <w:bookmarkStart w:id="22" w:name="_Toc148207256"/>
+      <w:bookmarkStart w:id="23" w:name="_Toc148254278"/>
       <w:r>
         <w:t>Software Interfaces</w:t>
       </w:r>
@@ -4435,8 +4462,8 @@
       <w:pPr>
         <w:pStyle w:val="Heading3"/>
       </w:pPr>
-      <w:bookmarkStart w:id="24" w:name="_Toc148216640"/>
-      <w:bookmarkStart w:id="25" w:name="_Toc148207257"/>
+      <w:bookmarkStart w:id="24" w:name="_Toc148207257"/>
+      <w:bookmarkStart w:id="25" w:name="_Toc148254279"/>
       <w:r>
         <w:t>Communication Interfaces</w:t>
       </w:r>
@@ -4467,8 +4494,8 @@
       <w:pPr>
         <w:pStyle w:val="Heading3"/>
       </w:pPr>
-      <w:bookmarkStart w:id="26" w:name="_Toc148216641"/>
-      <w:bookmarkStart w:id="27" w:name="_Toc148207258"/>
+      <w:bookmarkStart w:id="26" w:name="_Toc148207258"/>
+      <w:bookmarkStart w:id="27" w:name="_Toc148254280"/>
       <w:r>
         <w:t>Memory Constraints</w:t>
       </w:r>
@@ -4480,7 +4507,7 @@
         <w:ind w:left="720"/>
       </w:pPr>
       <w:r>
-        <w:t>N</w:t>
+        <w:t>There are n</w:t>
       </w:r>
       <w:r>
         <w:t>o memory constraints</w:t>
@@ -4499,8 +4526,8 @@
       <w:pPr>
         <w:pStyle w:val="Heading3"/>
       </w:pPr>
-      <w:bookmarkStart w:id="28" w:name="_Toc148216642"/>
-      <w:bookmarkStart w:id="29" w:name="_Toc148207259"/>
+      <w:bookmarkStart w:id="28" w:name="_Toc148207259"/>
+      <w:bookmarkStart w:id="29" w:name="_Toc148254281"/>
       <w:r>
         <w:t>Operations</w:t>
       </w:r>
@@ -4522,8 +4549,8 @@
       <w:pPr>
         <w:pStyle w:val="Heading2"/>
       </w:pPr>
-      <w:bookmarkStart w:id="30" w:name="_Toc148216643"/>
-      <w:bookmarkStart w:id="31" w:name="_Toc148207260"/>
+      <w:bookmarkStart w:id="30" w:name="_Toc148207260"/>
+      <w:bookmarkStart w:id="31" w:name="_Toc148254282"/>
       <w:r>
         <w:t>Product functions</w:t>
       </w:r>
@@ -4551,8 +4578,8 @@
       <w:r>
         <w:t xml:space="preserve"> </w:t>
       </w:r>
-      <w:bookmarkStart w:id="32" w:name="_Toc148216644"/>
-      <w:bookmarkStart w:id="33" w:name="_Toc148207261"/>
+      <w:bookmarkStart w:id="32" w:name="_Toc148207261"/>
+      <w:bookmarkStart w:id="33" w:name="_Toc148254283"/>
       <w:r>
         <w:t>User characteristics</w:t>
       </w:r>
@@ -4577,8 +4604,8 @@
       <w:pPr>
         <w:pStyle w:val="Heading2"/>
       </w:pPr>
-      <w:bookmarkStart w:id="34" w:name="_Toc148216645"/>
-      <w:bookmarkStart w:id="35" w:name="_Toc148207262"/>
+      <w:bookmarkStart w:id="34" w:name="_Toc148207262"/>
+      <w:bookmarkStart w:id="35" w:name="_Toc148254284"/>
       <w:r>
         <w:t>Constraints</w:t>
       </w:r>
@@ -4590,31 +4617,15 @@
         <w:ind w:left="720"/>
       </w:pPr>
       <w:r>
-        <w:t xml:space="preserve">The program will be developed in C++ and may use any necessary libraries </w:t>
-      </w:r>
-      <w:proofErr w:type="gramStart"/>
-      <w:r>
-        <w:t>in order to</w:t>
-      </w:r>
-      <w:proofErr w:type="gramEnd"/>
-      <w:r>
-        <w:t xml:space="preserve"> function. The program must not crash under any circumstances, </w:t>
-      </w:r>
-      <w:proofErr w:type="gramStart"/>
-      <w:r>
-        <w:t>i.e.</w:t>
-      </w:r>
-      <w:proofErr w:type="gramEnd"/>
-      <w:r>
-        <w:t xml:space="preserve"> erroneous user input should produce an error message rather than stopping the program. The program will not require any special input method or characters outside of those found on a standard US QWERTY keyboard. The program will be able to run on the EECS Cycles servers provided by the KU School of Engineering.</w:t>
+        <w:t>The program will be developed in C++ and may use any necessary libraries in order to function. The program must not crash under any circumstances, i.e. erroneous user input should produce an error message rather than stopping the program. The program will not require any special input method or characters outside of those found on a standard US QWERTY keyboard. The program will be able to run on the EECS Cycles servers provided by the KU School of Engineering.</w:t>
       </w:r>
     </w:p>
     <w:p>
       <w:pPr>
         <w:pStyle w:val="Heading2"/>
       </w:pPr>
-      <w:bookmarkStart w:id="36" w:name="_Toc148216646"/>
-      <w:bookmarkStart w:id="37" w:name="_Toc148207263"/>
+      <w:bookmarkStart w:id="36" w:name="_Toc148207263"/>
+      <w:bookmarkStart w:id="37" w:name="_Toc148254285"/>
       <w:r>
         <w:t>Assumptions and dependencies</w:t>
       </w:r>
@@ -4632,15 +4643,7 @@
         <w:t>understands</w:t>
       </w:r>
       <w:r>
-        <w:t xml:space="preserve"> the behavior and rules of the expressions that they input. While exact dependencies of the project are not currently known, the product will need a working C++ compiler and will use parts of the C++ standard library at </w:t>
-      </w:r>
-      <w:proofErr w:type="gramStart"/>
-      <w:r>
-        <w:t>compile</w:t>
-      </w:r>
-      <w:proofErr w:type="gramEnd"/>
-      <w:r>
-        <w:t xml:space="preserve"> time. If using a </w:t>
+        <w:t xml:space="preserve"> the behavior and rules of the expressions that they input. While exact dependencies of the project are not currently known, the product will need a working C++ compiler and will use parts of the C++ standard library at compile time. If using a </w:t>
       </w:r>
       <w:r>
         <w:lastRenderedPageBreak/>
@@ -4657,8 +4660,8 @@
       <w:pPr>
         <w:pStyle w:val="Heading2"/>
       </w:pPr>
-      <w:bookmarkStart w:id="38" w:name="_Toc148216647"/>
-      <w:bookmarkStart w:id="39" w:name="_Toc148207264"/>
+      <w:bookmarkStart w:id="38" w:name="_Toc148207264"/>
+      <w:bookmarkStart w:id="39" w:name="_Toc148254286"/>
       <w:r>
         <w:t>Requirements subsets</w:t>
       </w:r>
@@ -4682,8 +4685,8 @@
       <w:pPr>
         <w:pStyle w:val="Heading1"/>
       </w:pPr>
-      <w:bookmarkStart w:id="40" w:name="_Toc148216648"/>
-      <w:bookmarkStart w:id="41" w:name="_Toc148207265"/>
+      <w:bookmarkStart w:id="40" w:name="_Toc148207265"/>
+      <w:bookmarkStart w:id="41" w:name="_Toc148254287"/>
       <w:r>
         <w:t>Specific Requirements</w:t>
       </w:r>
@@ -4697,8 +4700,8 @@
       <w:pPr>
         <w:pStyle w:val="Heading2"/>
       </w:pPr>
-      <w:bookmarkStart w:id="42" w:name="_Toc148216649"/>
-      <w:bookmarkStart w:id="43" w:name="_Toc148207266"/>
+      <w:bookmarkStart w:id="42" w:name="_Toc148207266"/>
+      <w:bookmarkStart w:id="43" w:name="_Toc148254288"/>
       <w:r>
         <w:t>Functionality</w:t>
       </w:r>
@@ -4710,8 +4713,8 @@
         <w:pStyle w:val="Heading3"/>
       </w:pPr>
       <w:bookmarkStart w:id="44" w:name="_Ref147946175"/>
-      <w:bookmarkStart w:id="45" w:name="_Toc148216650"/>
-      <w:bookmarkStart w:id="46" w:name="_Toc148207267"/>
+      <w:bookmarkStart w:id="45" w:name="_Toc148207267"/>
+      <w:bookmarkStart w:id="46" w:name="_Toc148254289"/>
       <w:r>
         <w:t>Binary Operators</w:t>
       </w:r>
@@ -5006,15 +5009,7 @@
         <w:fldChar w:fldCharType="end"/>
       </w:r>
       <w:r>
-        <w:t xml:space="preserve">. Its value shall equal its first operand to the power of its second operand, or one multiplied by its first operand </w:t>
-      </w:r>
-      <w:proofErr w:type="gramStart"/>
-      <w:r>
-        <w:t>a number of</w:t>
-      </w:r>
-      <w:proofErr w:type="gramEnd"/>
-      <w:r>
-        <w:t xml:space="preserve"> </w:t>
+        <w:t xml:space="preserve">. Its value shall equal its first operand to the power of its second operand, or one multiplied by its first operand a number of </w:t>
       </w:r>
       <w:r>
         <w:lastRenderedPageBreak/>
@@ -5050,8 +5045,8 @@
         <w:pStyle w:val="Heading3"/>
       </w:pPr>
       <w:bookmarkStart w:id="47" w:name="_Ref148014254"/>
-      <w:bookmarkStart w:id="48" w:name="_Toc148216651"/>
-      <w:bookmarkStart w:id="49" w:name="_Toc148207268"/>
+      <w:bookmarkStart w:id="48" w:name="_Toc148207268"/>
+      <w:bookmarkStart w:id="49" w:name="_Toc148254290"/>
       <w:r>
         <w:t>Unary Operators</w:t>
       </w:r>
@@ -5183,8 +5178,8 @@
       </w:pPr>
       <w:bookmarkStart w:id="50" w:name="_Ref148016874"/>
       <w:bookmarkStart w:id="51" w:name="_Ref148014078"/>
-      <w:bookmarkStart w:id="52" w:name="_Toc148216652"/>
-      <w:bookmarkStart w:id="53" w:name="_Toc148207269"/>
+      <w:bookmarkStart w:id="52" w:name="_Toc148207269"/>
+      <w:bookmarkStart w:id="53" w:name="_Toc148254291"/>
       <w:r>
         <w:t>Parentheses</w:t>
       </w:r>
@@ -5322,8 +5317,8 @@
         </w:rPr>
       </w:pPr>
       <w:bookmarkStart w:id="54" w:name="_Ref148015863"/>
-      <w:bookmarkStart w:id="55" w:name="_Toc148216653"/>
-      <w:bookmarkStart w:id="56" w:name="_Toc148207270"/>
+      <w:bookmarkStart w:id="55" w:name="_Toc148207270"/>
+      <w:bookmarkStart w:id="56" w:name="_Toc148254292"/>
       <w:r>
         <w:t>Operator Precedence</w:t>
       </w:r>
@@ -5410,8 +5405,8 @@
         <w:pStyle w:val="Heading3"/>
       </w:pPr>
       <w:bookmarkStart w:id="57" w:name="_Ref147946675"/>
-      <w:bookmarkStart w:id="58" w:name="_Toc148216654"/>
-      <w:bookmarkStart w:id="59" w:name="_Toc148207271"/>
+      <w:bookmarkStart w:id="58" w:name="_Toc148207271"/>
+      <w:bookmarkStart w:id="59" w:name="_Toc148254293"/>
       <w:r>
         <w:t>Errors</w:t>
       </w:r>
@@ -5577,15 +5572,7 @@
         <w:ind w:left="720"/>
       </w:pPr>
       <w:r>
-        <w:t xml:space="preserve">An unmatched parentheses error exists if it is not possible to match all the opening parentheses in the equation to closing parentheses, and vice versa. For example, if the numbers of opening and closing parentheses are not equal, or if a closing parentheses is not preceded by an opening parentheses, such as in the case: </w:t>
-      </w:r>
-      <w:proofErr w:type="gramStart"/>
-      <w:r>
-        <w:t>“)(</w:t>
-      </w:r>
-      <w:proofErr w:type="gramEnd"/>
-      <w:r>
-        <w:t>”.</w:t>
+        <w:t>An unmatched parentheses error exists if it is not possible to match all the opening parentheses in the equation to closing parentheses, and vice versa. For example, if the numbers of opening and closing parentheses are not equal, or if a closing parentheses is not preceded by an opening parentheses, such as in the case: “)(”.</w:t>
       </w:r>
     </w:p>
     <w:p>
@@ -5650,8 +5637,8 @@
       <w:bookmarkStart w:id="66" w:name="_Ref147947201"/>
       <w:bookmarkStart w:id="67" w:name="_Ref148168377"/>
       <w:bookmarkStart w:id="68" w:name="_Ref148168810"/>
-      <w:bookmarkStart w:id="69" w:name="_Toc148216655"/>
-      <w:bookmarkStart w:id="70" w:name="_Toc148207272"/>
+      <w:bookmarkStart w:id="69" w:name="_Toc148207272"/>
+      <w:bookmarkStart w:id="70" w:name="_Toc148254294"/>
       <w:r>
         <w:t>User Input</w:t>
       </w:r>
@@ -5698,15 +5685,7 @@
         <w:t>:</w:t>
       </w:r>
       <w:r>
-        <w:t xml:space="preserve"> “+-*/^</w:t>
-      </w:r>
-      <w:proofErr w:type="gramStart"/>
-      <w:r>
-        <w:t>%(</w:t>
-      </w:r>
-      <w:proofErr w:type="gramEnd"/>
-      <w:r>
-        <w:t>)”</w:t>
+        <w:t xml:space="preserve"> “+-*/^%()”</w:t>
       </w:r>
     </w:p>
     <w:p>
@@ -5737,41 +5716,106 @@
         <w:t>:</w:t>
       </w:r>
       <w:r>
+        <w:t xml:space="preserve"> “ ”</w:t>
+      </w:r>
+    </w:p>
+    <w:p>
+      <w:pPr>
+        <w:ind w:left="720"/>
+      </w:pPr>
+      <w:r>
+        <w:t>If the equation contains any characters which are not included in these character sets, an error exists, as described in section</w:t>
+      </w:r>
+      <w:r>
         <w:t xml:space="preserve"> </w:t>
       </w:r>
-      <w:proofErr w:type="gramStart"/>
-      <w:r>
-        <w:t>“ ”</w:t>
-      </w:r>
-      <w:proofErr w:type="gramEnd"/>
+      <w:r>
+        <w:fldChar w:fldCharType="begin"/>
+      </w:r>
+      <w:r>
+        <w:instrText xml:space="preserve"> REF _Ref148168571 \r \h </w:instrText>
+      </w:r>
+      <w:r>
+        <w:fldChar w:fldCharType="separate"/>
+      </w:r>
+      <w:r>
+        <w:t>3.1.5.6</w:t>
+      </w:r>
+      <w:r>
+        <w:fldChar w:fldCharType="end"/>
+      </w:r>
+      <w:r>
+        <w:t xml:space="preserve">. </w:t>
+      </w:r>
     </w:p>
     <w:p>
       <w:pPr>
         <w:ind w:left="720"/>
       </w:pPr>
       <w:r>
-        <w:t>If the equation contains any characters which are not included in these character sets, an error exists, as described in section</w:t>
-      </w:r>
-      <w:r>
-        <w:t xml:space="preserve"> </w:t>
+        <w:t xml:space="preserve">The characters in the equation shall be translated into </w:t>
+      </w:r>
+      <w:r>
+        <w:t>operators</w:t>
+      </w:r>
+      <w:r>
+        <w:t xml:space="preserve"> and</w:t>
+      </w:r>
+      <w:r>
+        <w:t xml:space="preserve"> constant numeric values</w:t>
+      </w:r>
+      <w:r>
+        <w:t xml:space="preserve"> as follows:</w:t>
+      </w:r>
+    </w:p>
+    <w:p>
+      <w:pPr>
+        <w:ind w:left="720"/>
+      </w:pPr>
+      <w:r>
+        <w:t xml:space="preserve">Each operator </w:t>
+      </w:r>
+      <w:r>
+        <w:t>symbol</w:t>
+      </w:r>
+      <w:r>
+        <w:t xml:space="preserve"> shall correspond to an operation, as defined in sections </w:t>
       </w:r>
       <w:r>
         <w:fldChar w:fldCharType="begin"/>
       </w:r>
       <w:r>
-        <w:instrText xml:space="preserve"> REF _Ref148168571 \r \h </w:instrText>
+        <w:instrText xml:space="preserve"> REF _Ref147946175 \r \h </w:instrText>
       </w:r>
       <w:r>
         <w:fldChar w:fldCharType="separate"/>
       </w:r>
       <w:r>
-        <w:t>3.1.5.6</w:t>
+        <w:t>3.1.1</w:t>
       </w:r>
       <w:r>
         <w:fldChar w:fldCharType="end"/>
       </w:r>
       <w:r>
-        <w:t xml:space="preserve">. </w:t>
+        <w:t xml:space="preserve"> - </w:t>
+      </w:r>
+      <w:r>
+        <w:fldChar w:fldCharType="begin"/>
+      </w:r>
+      <w:r>
+        <w:instrText xml:space="preserve"> REF _Ref148016874 \r \h </w:instrText>
+      </w:r>
+      <w:r>
+        <w:fldChar w:fldCharType="separate"/>
+      </w:r>
+      <w:r>
+        <w:t>3.1.3</w:t>
+      </w:r>
+      <w:r>
+        <w:fldChar w:fldCharType="end"/>
+      </w:r>
+      <w:r>
+        <w:t>. When one symbol may refer to multiple operations, the operation shall be chosen in such a way that no errors exist, if possible. For example, in the case of 1--1, if both of the “-” referred to subtraction, an error would exist, while if the first referred to subtraction and the second referred to negation, an error would not exist, and thus the first shall be subtraction and the second negation.</w:t>
       </w:r>
     </w:p>
     <w:p>
@@ -5779,19 +5823,7 @@
         <w:ind w:left="720"/>
       </w:pPr>
       <w:r>
-        <w:t xml:space="preserve">The characters in the equation shall be translated into </w:t>
-      </w:r>
-      <w:r>
-        <w:t>operators</w:t>
-      </w:r>
-      <w:r>
-        <w:t xml:space="preserve"> and</w:t>
-      </w:r>
-      <w:r>
-        <w:t xml:space="preserve"> constant numeric values</w:t>
-      </w:r>
-      <w:r>
-        <w:t xml:space="preserve"> as follows:</w:t>
+        <w:t xml:space="preserve">Numeric characters shall correspond to constant numeric values. All adjacent numeric characters shall be combined to form one numeric value. Two characters are adjacent if they are not separated by any characters, including spaces. All numeric values shall be integers. </w:t>
       </w:r>
     </w:p>
     <w:p>
@@ -5799,64 +5831,6 @@
         <w:ind w:left="720"/>
       </w:pPr>
       <w:r>
-        <w:t xml:space="preserve">Each operator </w:t>
-      </w:r>
-      <w:r>
-        <w:t>symbol</w:t>
-      </w:r>
-      <w:r>
-        <w:t xml:space="preserve"> shall correspond to an operation, as defined in sections </w:t>
-      </w:r>
-      <w:r>
-        <w:fldChar w:fldCharType="begin"/>
-      </w:r>
-      <w:r>
-        <w:instrText xml:space="preserve"> REF _Ref147946175 \r \h </w:instrText>
-      </w:r>
-      <w:r>
-        <w:fldChar w:fldCharType="separate"/>
-      </w:r>
-      <w:r>
-        <w:t>3.1.1</w:t>
-      </w:r>
-      <w:r>
-        <w:fldChar w:fldCharType="end"/>
-      </w:r>
-      <w:r>
-        <w:t xml:space="preserve"> - </w:t>
-      </w:r>
-      <w:r>
-        <w:fldChar w:fldCharType="begin"/>
-      </w:r>
-      <w:r>
-        <w:instrText xml:space="preserve"> REF _Ref148016874 \r \h </w:instrText>
-      </w:r>
-      <w:r>
-        <w:fldChar w:fldCharType="separate"/>
-      </w:r>
-      <w:r>
-        <w:t>3.1.3</w:t>
-      </w:r>
-      <w:r>
-        <w:fldChar w:fldCharType="end"/>
-      </w:r>
-      <w:r>
-        <w:t>. When one symbol may refer to multiple operations, the operation shall be chosen in such a way that no errors exist, if possible. For example, in the case of 1--1, if both of the “-” referred to subtraction, an error would exist, while if the first referred to subtraction and the second referred to negation, an error would not exist, and thus the first shall be subtraction and the second negation.</w:t>
-      </w:r>
-    </w:p>
-    <w:p>
-      <w:pPr>
-        <w:ind w:left="720"/>
-      </w:pPr>
-      <w:r>
-        <w:t xml:space="preserve">Numeric characters shall correspond to constant numeric values. All adjacent numeric characters shall be combined to form one numeric value. Two characters are adjacent if they are not separated by any characters, including spaces. All numeric values shall be integers. </w:t>
-      </w:r>
-    </w:p>
-    <w:p>
-      <w:pPr>
-        <w:ind w:left="720"/>
-      </w:pPr>
-      <w:r>
         <w:t>Spaces shall not correspond to any equation elements.</w:t>
       </w:r>
     </w:p>
@@ -5865,8 +5839,8 @@
         <w:pStyle w:val="Heading3"/>
       </w:pPr>
       <w:bookmarkStart w:id="71" w:name="_Ref147947548"/>
-      <w:bookmarkStart w:id="72" w:name="_Toc148216656"/>
-      <w:bookmarkStart w:id="73" w:name="_Toc148207273"/>
+      <w:bookmarkStart w:id="72" w:name="_Toc148207273"/>
+      <w:bookmarkStart w:id="73" w:name="_Toc148254295"/>
       <w:r>
         <w:t>System Output</w:t>
       </w:r>
@@ -5955,8 +5929,8 @@
         <w:pStyle w:val="Heading3"/>
       </w:pPr>
       <w:bookmarkStart w:id="74" w:name="_Ref147947998"/>
-      <w:bookmarkStart w:id="75" w:name="_Toc148216657"/>
-      <w:bookmarkStart w:id="76" w:name="_Toc148207274"/>
+      <w:bookmarkStart w:id="75" w:name="_Toc148207274"/>
+      <w:bookmarkStart w:id="76" w:name="_Toc148254296"/>
       <w:r>
         <w:t>User Interface</w:t>
       </w:r>
@@ -6074,16 +6048,11 @@
     </w:p>
     <w:p>
       <w:pPr>
-        <w:ind w:left="720"/>
-      </w:pPr>
-    </w:p>
-    <w:p>
-      <w:pPr>
         <w:pStyle w:val="Heading2"/>
       </w:pPr>
       <w:bookmarkStart w:id="77" w:name="_Toc492796467"/>
-      <w:bookmarkStart w:id="78" w:name="_Toc148216658"/>
-      <w:bookmarkStart w:id="79" w:name="_Toc148207275"/>
+      <w:bookmarkStart w:id="78" w:name="_Toc148207275"/>
+      <w:bookmarkStart w:id="79" w:name="_Toc148254297"/>
       <w:r>
         <w:t xml:space="preserve">Use-Case </w:t>
       </w:r>
@@ -6098,15 +6067,73 @@
       <w:pPr>
         <w:pStyle w:val="Heading3"/>
       </w:pPr>
-      <w:bookmarkStart w:id="80" w:name="_Toc148216659"/>
+      <w:bookmarkStart w:id="80" w:name="_Toc148254298"/>
+      <w:r>
+        <w:t>System Class Diagram</w:t>
+      </w:r>
+      <w:bookmarkEnd w:id="80"/>
+    </w:p>
+    <w:p>
+      <w:pPr>
+        <w:ind w:left="720"/>
+      </w:pPr>
+      <w:r>
+        <w:rPr>
+          <w:noProof/>
+        </w:rPr>
+        <w:drawing>
+          <wp:inline distT="0" distB="0" distL="0" distR="0" wp14:anchorId="4FC16D2C" wp14:editId="447746BF">
+            <wp:extent cx="5943600" cy="3869055"/>
+            <wp:effectExtent l="0" t="0" r="0" b="0"/>
+            <wp:docPr id="1617091613" name="Picture 1" descr="A diagram of a algorithm&#10;&#10;Description automatically generated with medium confidence"/>
+            <wp:cNvGraphicFramePr>
+              <a:graphicFrameLocks xmlns:a="http://schemas.openxmlformats.org/drawingml/2006/main" noChangeAspect="1"/>
+            </wp:cNvGraphicFramePr>
+            <a:graphic xmlns:a="http://schemas.openxmlformats.org/drawingml/2006/main">
+              <a:graphicData uri="http://schemas.openxmlformats.org/drawingml/2006/picture">
+                <pic:pic xmlns:pic="http://schemas.openxmlformats.org/drawingml/2006/picture">
+                  <pic:nvPicPr>
+                    <pic:cNvPr id="1617091613" name="Picture 1" descr="A diagram of a algorithm&#10;&#10;Description automatically generated with medium confidence"/>
+                    <pic:cNvPicPr/>
+                  </pic:nvPicPr>
+                  <pic:blipFill>
+                    <a:blip r:embed="rId10">
+                      <a:extLst>
+                        <a:ext uri="{28A0092B-C50C-407E-A947-70E740481C1C}">
+                          <a14:useLocalDpi xmlns:a14="http://schemas.microsoft.com/office/drawing/2010/main" val="0"/>
+                        </a:ext>
+                      </a:extLst>
+                    </a:blip>
+                    <a:stretch>
+                      <a:fillRect/>
+                    </a:stretch>
+                  </pic:blipFill>
+                  <pic:spPr>
+                    <a:xfrm>
+                      <a:off x="0" y="0"/>
+                      <a:ext cx="5943600" cy="3869055"/>
+                    </a:xfrm>
+                    <a:prstGeom prst="rect">
+                      <a:avLst/>
+                    </a:prstGeom>
+                  </pic:spPr>
+                </pic:pic>
+              </a:graphicData>
+            </a:graphic>
+          </wp:inline>
+        </w:drawing>
+      </w:r>
+    </w:p>
+    <w:p>
+      <w:pPr>
+        <w:pStyle w:val="Heading3"/>
+      </w:pPr>
       <w:bookmarkStart w:id="81" w:name="_Toc492796468"/>
-      <w:r>
-        <w:t>Main</w:t>
-      </w:r>
-      <w:r>
-        <w:t xml:space="preserve"> Use Case</w:t>
-      </w:r>
-      <w:bookmarkEnd w:id="80"/>
+      <w:bookmarkStart w:id="82" w:name="_Toc148254299"/>
+      <w:r>
+        <w:t>Main Use Case</w:t>
+      </w:r>
+      <w:bookmarkEnd w:id="82"/>
     </w:p>
     <w:p>
       <w:pPr>
@@ -6145,15 +6172,7 @@
         <w:ind w:left="720"/>
       </w:pPr>
       <w:r>
-        <w:t xml:space="preserve">Multiplicity: One user will be interacting with </w:t>
-      </w:r>
-      <w:proofErr w:type="gramStart"/>
-      <w:r>
-        <w:t>one</w:t>
-      </w:r>
-      <w:proofErr w:type="gramEnd"/>
-      <w:r>
-        <w:t xml:space="preserve"> Arithmetic Expression Evaluator. The user may have multiple equations they would like to evaluate, but they will be entered and evaluated sequentially.</w:t>
+        <w:t>Multiplicity: One user will be interacting with one Arithmetic Expression Evaluator. The user may have multiple equations they would like to evaluate, but they will be entered and evaluated sequentially.</w:t>
       </w:r>
     </w:p>
     <w:p>
@@ -6168,52 +6187,45 @@
       <w:pPr>
         <w:pStyle w:val="Heading3"/>
       </w:pPr>
-      <w:bookmarkStart w:id="82" w:name="_Ref148210193"/>
-      <w:bookmarkStart w:id="83" w:name="_Toc148216660"/>
-      <w:r>
+      <w:bookmarkStart w:id="83" w:name="_Ref148210193"/>
+      <w:bookmarkStart w:id="84" w:name="_Toc148254300"/>
+      <w:r>
+        <w:lastRenderedPageBreak/>
         <w:t>Basic Flow</w:t>
       </w:r>
-      <w:bookmarkEnd w:id="82"/>
       <w:bookmarkEnd w:id="83"/>
+      <w:bookmarkEnd w:id="84"/>
     </w:p>
     <w:p>
       <w:pPr>
         <w:pStyle w:val="Heading4"/>
       </w:pPr>
-      <w:bookmarkStart w:id="84" w:name="_Ref148214375"/>
+      <w:bookmarkStart w:id="85" w:name="_Ref148214375"/>
       <w:r>
         <w:t>User Enters an Equation</w:t>
       </w:r>
-      <w:bookmarkEnd w:id="84"/>
+      <w:bookmarkEnd w:id="85"/>
     </w:p>
     <w:p>
       <w:pPr>
         <w:ind w:firstLine="720"/>
       </w:pPr>
       <w:r>
-        <w:t xml:space="preserve">The user </w:t>
-      </w:r>
-      <w:proofErr w:type="gramStart"/>
-      <w:r>
-        <w:t>types</w:t>
-      </w:r>
-      <w:proofErr w:type="gramEnd"/>
-      <w:r>
-        <w:t xml:space="preserve"> an equation into the system’s textual interface.</w:t>
+        <w:t>The user types an equation into the system’s textual interface.</w:t>
       </w:r>
     </w:p>
     <w:p>
       <w:pPr>
         <w:pStyle w:val="Heading4"/>
       </w:pPr>
-      <w:bookmarkStart w:id="85" w:name="_Ref148210199"/>
+      <w:bookmarkStart w:id="86" w:name="_Ref148210199"/>
       <w:r>
         <w:t xml:space="preserve">User </w:t>
       </w:r>
       <w:r>
         <w:t>Submits Their Equation</w:t>
       </w:r>
-      <w:bookmarkEnd w:id="85"/>
+      <w:bookmarkEnd w:id="86"/>
     </w:p>
     <w:p>
       <w:pPr>
@@ -6231,41 +6243,41 @@
           <w:bCs/>
         </w:rPr>
       </w:pPr>
-      <w:bookmarkStart w:id="86" w:name="_Ref148211101"/>
+      <w:bookmarkStart w:id="87" w:name="_Ref148211101"/>
       <w:r>
         <w:t>System Evaluates the Equation</w:t>
       </w:r>
-      <w:bookmarkEnd w:id="86"/>
+      <w:bookmarkEnd w:id="87"/>
     </w:p>
     <w:p>
       <w:pPr>
         <w:ind w:firstLine="720"/>
       </w:pPr>
-      <w:bookmarkStart w:id="87" w:name="_Ref148212482"/>
+      <w:bookmarkStart w:id="88" w:name="_Ref148212482"/>
       <w:r>
         <w:t>The system parses the user’s equation.</w:t>
       </w:r>
-      <w:bookmarkEnd w:id="87"/>
+      <w:bookmarkEnd w:id="88"/>
     </w:p>
     <w:p>
       <w:pPr>
         <w:ind w:firstLine="720"/>
       </w:pPr>
-      <w:bookmarkStart w:id="88" w:name="_Ref148212493"/>
+      <w:bookmarkStart w:id="89" w:name="_Ref148212493"/>
       <w:r>
         <w:t>The system evaluates the parentheses in the equation.</w:t>
       </w:r>
-      <w:bookmarkEnd w:id="88"/>
+      <w:bookmarkEnd w:id="89"/>
     </w:p>
     <w:p>
       <w:pPr>
         <w:ind w:firstLine="720"/>
       </w:pPr>
-      <w:bookmarkStart w:id="89" w:name="_Ref148212499"/>
+      <w:bookmarkStart w:id="90" w:name="_Ref148212499"/>
       <w:r>
         <w:t>The system evaluates the operators in the equation.</w:t>
       </w:r>
-      <w:bookmarkEnd w:id="89"/>
+      <w:bookmarkEnd w:id="90"/>
     </w:p>
     <w:p>
       <w:pPr>
@@ -6291,11 +6303,11 @@
       <w:pPr>
         <w:pStyle w:val="Heading4"/>
       </w:pPr>
-      <w:bookmarkStart w:id="90" w:name="_Ref148214515"/>
+      <w:bookmarkStart w:id="91" w:name="_Ref148214515"/>
       <w:r>
         <w:t>Repeat Basic Flow</w:t>
       </w:r>
-      <w:bookmarkEnd w:id="90"/>
+      <w:bookmarkEnd w:id="91"/>
     </w:p>
     <w:p>
       <w:pPr>
@@ -6377,11 +6389,11 @@
       <w:pPr>
         <w:pStyle w:val="Heading3"/>
       </w:pPr>
-      <w:bookmarkStart w:id="91" w:name="_Toc148216661"/>
+      <w:bookmarkStart w:id="92" w:name="_Toc148254301"/>
       <w:r>
         <w:t>Alternate Flows</w:t>
       </w:r>
-      <w:bookmarkEnd w:id="91"/>
+      <w:bookmarkEnd w:id="92"/>
     </w:p>
     <w:p>
       <w:pPr>
@@ -6515,65 +6527,101 @@
           <w:ilvl w:val="0"/>
           <w:numId w:val="7"/>
         </w:numPr>
-      </w:pPr>
-      <w:r>
+        <w:rPr>
+          <w:rFonts w:ascii="Times New Roman" w:hAnsi="Times New Roman" w:cs="Times New Roman"/>
+          <w:sz w:val="20"/>
+          <w:szCs w:val="20"/>
+        </w:rPr>
+      </w:pPr>
+      <w:r>
+        <w:rPr>
+          <w:rFonts w:ascii="Times New Roman" w:hAnsi="Times New Roman" w:cs="Times New Roman"/>
+          <w:sz w:val="20"/>
+          <w:szCs w:val="20"/>
+        </w:rPr>
         <w:t>Resume basic flow at</w:t>
       </w:r>
       <w:r>
         <w:rPr>
-          <w:b/>
-          <w:bCs/>
+          <w:rFonts w:ascii="Times New Roman" w:hAnsi="Times New Roman" w:cs="Times New Roman"/>
+          <w:b/>
+          <w:bCs/>
+          <w:sz w:val="20"/>
+          <w:szCs w:val="20"/>
         </w:rPr>
         <w:t xml:space="preserve"> </w:t>
       </w:r>
       <w:r>
         <w:rPr>
-          <w:b/>
-          <w:bCs/>
+          <w:rFonts w:ascii="Times New Roman" w:hAnsi="Times New Roman" w:cs="Times New Roman"/>
+          <w:b/>
+          <w:bCs/>
+          <w:sz w:val="20"/>
+          <w:szCs w:val="20"/>
           <w:u w:val="single"/>
         </w:rPr>
         <w:fldChar w:fldCharType="begin"/>
       </w:r>
       <w:r>
         <w:rPr>
-          <w:b/>
-          <w:bCs/>
+          <w:rFonts w:ascii="Times New Roman" w:hAnsi="Times New Roman" w:cs="Times New Roman"/>
+          <w:b/>
+          <w:bCs/>
+          <w:sz w:val="20"/>
+          <w:szCs w:val="20"/>
           <w:u w:val="single"/>
         </w:rPr>
         <w:instrText xml:space="preserve"> REF _Ref148214515 \h  \* MERGEFORMAT </w:instrText>
       </w:r>
       <w:r>
         <w:rPr>
-          <w:b/>
-          <w:bCs/>
+          <w:rFonts w:ascii="Times New Roman" w:hAnsi="Times New Roman" w:cs="Times New Roman"/>
+          <w:b/>
+          <w:bCs/>
+          <w:sz w:val="20"/>
+          <w:szCs w:val="20"/>
           <w:u w:val="single"/>
         </w:rPr>
       </w:r>
       <w:r>
         <w:rPr>
-          <w:b/>
-          <w:bCs/>
+          <w:rFonts w:ascii="Times New Roman" w:hAnsi="Times New Roman" w:cs="Times New Roman"/>
+          <w:b/>
+          <w:bCs/>
+          <w:sz w:val="20"/>
+          <w:szCs w:val="20"/>
           <w:u w:val="single"/>
         </w:rPr>
         <w:fldChar w:fldCharType="separate"/>
       </w:r>
       <w:r>
         <w:rPr>
-          <w:b/>
-          <w:bCs/>
+          <w:rFonts w:ascii="Times New Roman" w:hAnsi="Times New Roman" w:cs="Times New Roman"/>
+          <w:b/>
+          <w:bCs/>
+          <w:sz w:val="20"/>
+          <w:szCs w:val="20"/>
           <w:u w:val="single"/>
         </w:rPr>
         <w:t>Repeat Basic Flow</w:t>
       </w:r>
       <w:r>
         <w:rPr>
-          <w:b/>
-          <w:bCs/>
+          <w:rFonts w:ascii="Times New Roman" w:hAnsi="Times New Roman" w:cs="Times New Roman"/>
+          <w:b/>
+          <w:bCs/>
+          <w:sz w:val="20"/>
+          <w:szCs w:val="20"/>
           <w:u w:val="single"/>
         </w:rPr>
         <w:fldChar w:fldCharType="end"/>
       </w:r>
       <w:r>
+        <w:rPr>
+          <w:rFonts w:ascii="Times New Roman" w:hAnsi="Times New Roman" w:cs="Times New Roman"/>
+          <w:sz w:val="20"/>
+          <w:szCs w:val="20"/>
+        </w:rPr>
         <w:t>.</w:t>
       </w:r>
     </w:p>
@@ -6656,9 +6704,18 @@
           <w:ilvl w:val="0"/>
           <w:numId w:val="14"/>
         </w:numPr>
-      </w:pPr>
-      <w:r>
-        <w:lastRenderedPageBreak/>
+        <w:rPr>
+          <w:rFonts w:ascii="Times New Roman" w:hAnsi="Times New Roman" w:cs="Times New Roman"/>
+          <w:sz w:val="20"/>
+          <w:szCs w:val="20"/>
+        </w:rPr>
+      </w:pPr>
+      <w:r>
+        <w:rPr>
+          <w:rFonts w:ascii="Times New Roman" w:hAnsi="Times New Roman" w:cs="Times New Roman"/>
+          <w:sz w:val="20"/>
+          <w:szCs w:val="20"/>
+        </w:rPr>
         <w:t>Close the program.</w:t>
       </w:r>
     </w:p>
@@ -6669,26 +6726,81 @@
           <w:ilvl w:val="0"/>
           <w:numId w:val="14"/>
         </w:numPr>
-      </w:pPr>
-      <w:r>
+        <w:rPr>
+          <w:rFonts w:ascii="Times New Roman" w:hAnsi="Times New Roman" w:cs="Times New Roman"/>
+          <w:sz w:val="20"/>
+          <w:szCs w:val="20"/>
+        </w:rPr>
+      </w:pPr>
+      <w:r>
+        <w:rPr>
+          <w:rFonts w:ascii="Times New Roman" w:hAnsi="Times New Roman" w:cs="Times New Roman"/>
+          <w:sz w:val="20"/>
+          <w:szCs w:val="20"/>
+        </w:rPr>
         <w:t xml:space="preserve">End </w:t>
       </w:r>
       <w:r>
+        <w:rPr>
+          <w:rFonts w:ascii="Times New Roman" w:hAnsi="Times New Roman" w:cs="Times New Roman"/>
+          <w:sz w:val="20"/>
+          <w:szCs w:val="20"/>
+        </w:rPr>
         <w:fldChar w:fldCharType="begin"/>
       </w:r>
       <w:r>
+        <w:rPr>
+          <w:rFonts w:ascii="Times New Roman" w:hAnsi="Times New Roman" w:cs="Times New Roman"/>
+          <w:sz w:val="20"/>
+          <w:szCs w:val="20"/>
+        </w:rPr>
         <w:instrText xml:space="preserve"> REF _Ref148210193 \h </w:instrText>
       </w:r>
       <w:r>
+        <w:rPr>
+          <w:rFonts w:ascii="Times New Roman" w:hAnsi="Times New Roman" w:cs="Times New Roman"/>
+          <w:sz w:val="20"/>
+          <w:szCs w:val="20"/>
+        </w:rPr>
+      </w:r>
+      <w:r>
+        <w:rPr>
+          <w:rFonts w:ascii="Times New Roman" w:hAnsi="Times New Roman" w:cs="Times New Roman"/>
+          <w:sz w:val="20"/>
+          <w:szCs w:val="20"/>
+        </w:rPr>
+        <w:instrText xml:space="preserve"> \* MERGEFORMAT </w:instrText>
+      </w:r>
+      <w:r>
+        <w:rPr>
+          <w:rFonts w:ascii="Times New Roman" w:hAnsi="Times New Roman" w:cs="Times New Roman"/>
+          <w:sz w:val="20"/>
+          <w:szCs w:val="20"/>
+        </w:rPr>
         <w:fldChar w:fldCharType="separate"/>
       </w:r>
       <w:r>
+        <w:rPr>
+          <w:rFonts w:ascii="Times New Roman" w:hAnsi="Times New Roman" w:cs="Times New Roman"/>
+          <w:sz w:val="20"/>
+          <w:szCs w:val="20"/>
+        </w:rPr>
         <w:t>Basic Flow</w:t>
       </w:r>
       <w:r>
+        <w:rPr>
+          <w:rFonts w:ascii="Times New Roman" w:hAnsi="Times New Roman" w:cs="Times New Roman"/>
+          <w:sz w:val="20"/>
+          <w:szCs w:val="20"/>
+        </w:rPr>
         <w:fldChar w:fldCharType="end"/>
       </w:r>
       <w:r>
+        <w:rPr>
+          <w:rFonts w:ascii="Times New Roman" w:hAnsi="Times New Roman" w:cs="Times New Roman"/>
+          <w:sz w:val="20"/>
+          <w:szCs w:val="20"/>
+        </w:rPr>
         <w:t>.</w:t>
       </w:r>
     </w:p>
@@ -6821,8 +6933,18 @@
           <w:ilvl w:val="0"/>
           <w:numId w:val="8"/>
         </w:numPr>
-      </w:pPr>
-      <w:r>
+        <w:rPr>
+          <w:rFonts w:ascii="Times New Roman" w:hAnsi="Times New Roman" w:cs="Times New Roman"/>
+          <w:sz w:val="20"/>
+          <w:szCs w:val="20"/>
+        </w:rPr>
+      </w:pPr>
+      <w:r>
+        <w:rPr>
+          <w:rFonts w:ascii="Times New Roman" w:hAnsi="Times New Roman" w:cs="Times New Roman"/>
+          <w:sz w:val="20"/>
+          <w:szCs w:val="20"/>
+        </w:rPr>
         <w:t>Display to the user an error message in the form: “Error: illegal symbol: {offending symbol}!”</w:t>
       </w:r>
     </w:p>
@@ -6833,76 +6955,154 @@
           <w:ilvl w:val="0"/>
           <w:numId w:val="8"/>
         </w:numPr>
-      </w:pPr>
-      <w:r>
+        <w:rPr>
+          <w:rFonts w:ascii="Times New Roman" w:hAnsi="Times New Roman" w:cs="Times New Roman"/>
+          <w:sz w:val="20"/>
+          <w:szCs w:val="20"/>
+        </w:rPr>
+      </w:pPr>
+      <w:r>
+        <w:rPr>
+          <w:rFonts w:ascii="Times New Roman" w:hAnsi="Times New Roman" w:cs="Times New Roman"/>
+          <w:sz w:val="20"/>
+          <w:szCs w:val="20"/>
+        </w:rPr>
         <w:t xml:space="preserve">Resume the </w:t>
       </w:r>
       <w:r>
+        <w:rPr>
+          <w:rFonts w:ascii="Times New Roman" w:hAnsi="Times New Roman" w:cs="Times New Roman"/>
+          <w:sz w:val="20"/>
+          <w:szCs w:val="20"/>
+        </w:rPr>
         <w:fldChar w:fldCharType="begin"/>
       </w:r>
       <w:r>
+        <w:rPr>
+          <w:rFonts w:ascii="Times New Roman" w:hAnsi="Times New Roman" w:cs="Times New Roman"/>
+          <w:sz w:val="20"/>
+          <w:szCs w:val="20"/>
+        </w:rPr>
         <w:instrText xml:space="preserve"> REF _Ref148210193 \h </w:instrText>
       </w:r>
       <w:r>
+        <w:rPr>
+          <w:rFonts w:ascii="Times New Roman" w:hAnsi="Times New Roman" w:cs="Times New Roman"/>
+          <w:sz w:val="20"/>
+          <w:szCs w:val="20"/>
+        </w:rPr>
+      </w:r>
+      <w:r>
+        <w:rPr>
+          <w:rFonts w:ascii="Times New Roman" w:hAnsi="Times New Roman" w:cs="Times New Roman"/>
+          <w:sz w:val="20"/>
+          <w:szCs w:val="20"/>
+        </w:rPr>
+        <w:instrText xml:space="preserve"> \* MERGEFORMAT </w:instrText>
+      </w:r>
+      <w:r>
+        <w:rPr>
+          <w:rFonts w:ascii="Times New Roman" w:hAnsi="Times New Roman" w:cs="Times New Roman"/>
+          <w:sz w:val="20"/>
+          <w:szCs w:val="20"/>
+        </w:rPr>
         <w:fldChar w:fldCharType="separate"/>
       </w:r>
       <w:r>
+        <w:rPr>
+          <w:rFonts w:ascii="Times New Roman" w:hAnsi="Times New Roman" w:cs="Times New Roman"/>
+          <w:sz w:val="20"/>
+          <w:szCs w:val="20"/>
+        </w:rPr>
         <w:t>Basic Flow</w:t>
       </w:r>
       <w:r>
+        <w:rPr>
+          <w:rFonts w:ascii="Times New Roman" w:hAnsi="Times New Roman" w:cs="Times New Roman"/>
+          <w:sz w:val="20"/>
+          <w:szCs w:val="20"/>
+        </w:rPr>
         <w:fldChar w:fldCharType="end"/>
       </w:r>
       <w:r>
+        <w:rPr>
+          <w:rFonts w:ascii="Times New Roman" w:hAnsi="Times New Roman" w:cs="Times New Roman"/>
+          <w:sz w:val="20"/>
+          <w:szCs w:val="20"/>
+        </w:rPr>
         <w:t xml:space="preserve"> at </w:t>
       </w:r>
       <w:r>
         <w:rPr>
-          <w:b/>
-          <w:bCs/>
+          <w:rFonts w:ascii="Times New Roman" w:hAnsi="Times New Roman" w:cs="Times New Roman"/>
+          <w:b/>
+          <w:bCs/>
+          <w:sz w:val="20"/>
+          <w:szCs w:val="20"/>
           <w:u w:val="single"/>
         </w:rPr>
         <w:fldChar w:fldCharType="begin"/>
       </w:r>
       <w:r>
         <w:rPr>
-          <w:b/>
-          <w:bCs/>
+          <w:rFonts w:ascii="Times New Roman" w:hAnsi="Times New Roman" w:cs="Times New Roman"/>
+          <w:b/>
+          <w:bCs/>
+          <w:sz w:val="20"/>
+          <w:szCs w:val="20"/>
           <w:u w:val="single"/>
         </w:rPr>
         <w:instrText xml:space="preserve"> REF _Ref148214515 \h  \* MERGEFORMAT </w:instrText>
       </w:r>
       <w:r>
         <w:rPr>
-          <w:b/>
-          <w:bCs/>
+          <w:rFonts w:ascii="Times New Roman" w:hAnsi="Times New Roman" w:cs="Times New Roman"/>
+          <w:b/>
+          <w:bCs/>
+          <w:sz w:val="20"/>
+          <w:szCs w:val="20"/>
           <w:u w:val="single"/>
         </w:rPr>
       </w:r>
       <w:r>
         <w:rPr>
-          <w:b/>
-          <w:bCs/>
+          <w:rFonts w:ascii="Times New Roman" w:hAnsi="Times New Roman" w:cs="Times New Roman"/>
+          <w:b/>
+          <w:bCs/>
+          <w:sz w:val="20"/>
+          <w:szCs w:val="20"/>
           <w:u w:val="single"/>
         </w:rPr>
         <w:fldChar w:fldCharType="separate"/>
       </w:r>
       <w:r>
         <w:rPr>
-          <w:b/>
-          <w:bCs/>
+          <w:rFonts w:ascii="Times New Roman" w:hAnsi="Times New Roman" w:cs="Times New Roman"/>
+          <w:b/>
+          <w:bCs/>
+          <w:sz w:val="20"/>
+          <w:szCs w:val="20"/>
           <w:u w:val="single"/>
         </w:rPr>
         <w:t>Repeat Basic Flow</w:t>
       </w:r>
       <w:r>
         <w:rPr>
-          <w:b/>
-          <w:bCs/>
+          <w:rFonts w:ascii="Times New Roman" w:hAnsi="Times New Roman" w:cs="Times New Roman"/>
+          <w:b/>
+          <w:bCs/>
+          <w:sz w:val="20"/>
+          <w:szCs w:val="20"/>
           <w:u w:val="single"/>
         </w:rPr>
         <w:fldChar w:fldCharType="end"/>
       </w:r>
       <w:r>
+        <w:rPr>
+          <w:rFonts w:ascii="Times New Roman" w:hAnsi="Times New Roman" w:cs="Times New Roman"/>
+          <w:sz w:val="20"/>
+          <w:szCs w:val="20"/>
+        </w:rPr>
         <w:t>.</w:t>
       </w:r>
     </w:p>
@@ -7035,8 +7235,18 @@
           <w:ilvl w:val="0"/>
           <w:numId w:val="9"/>
         </w:numPr>
-      </w:pPr>
-      <w:r>
+        <w:rPr>
+          <w:rFonts w:ascii="Times New Roman" w:hAnsi="Times New Roman" w:cs="Times New Roman"/>
+          <w:sz w:val="20"/>
+          <w:szCs w:val="20"/>
+        </w:rPr>
+      </w:pPr>
+      <w:r>
+        <w:rPr>
+          <w:rFonts w:ascii="Times New Roman" w:hAnsi="Times New Roman" w:cs="Times New Roman"/>
+          <w:sz w:val="20"/>
+          <w:szCs w:val="20"/>
+        </w:rPr>
         <w:t>Display to the user the error message: “Error: unmatched parentheses!”</w:t>
       </w:r>
     </w:p>
@@ -7047,76 +7257,154 @@
           <w:ilvl w:val="0"/>
           <w:numId w:val="9"/>
         </w:numPr>
-      </w:pPr>
-      <w:r>
+        <w:rPr>
+          <w:rFonts w:ascii="Times New Roman" w:hAnsi="Times New Roman" w:cs="Times New Roman"/>
+          <w:sz w:val="20"/>
+          <w:szCs w:val="20"/>
+        </w:rPr>
+      </w:pPr>
+      <w:r>
+        <w:rPr>
+          <w:rFonts w:ascii="Times New Roman" w:hAnsi="Times New Roman" w:cs="Times New Roman"/>
+          <w:sz w:val="20"/>
+          <w:szCs w:val="20"/>
+        </w:rPr>
         <w:t xml:space="preserve">Resume the </w:t>
       </w:r>
       <w:r>
+        <w:rPr>
+          <w:rFonts w:ascii="Times New Roman" w:hAnsi="Times New Roman" w:cs="Times New Roman"/>
+          <w:sz w:val="20"/>
+          <w:szCs w:val="20"/>
+        </w:rPr>
         <w:fldChar w:fldCharType="begin"/>
       </w:r>
       <w:r>
+        <w:rPr>
+          <w:rFonts w:ascii="Times New Roman" w:hAnsi="Times New Roman" w:cs="Times New Roman"/>
+          <w:sz w:val="20"/>
+          <w:szCs w:val="20"/>
+        </w:rPr>
         <w:instrText xml:space="preserve"> REF _Ref148210193 \h </w:instrText>
       </w:r>
       <w:r>
+        <w:rPr>
+          <w:rFonts w:ascii="Times New Roman" w:hAnsi="Times New Roman" w:cs="Times New Roman"/>
+          <w:sz w:val="20"/>
+          <w:szCs w:val="20"/>
+        </w:rPr>
+      </w:r>
+      <w:r>
+        <w:rPr>
+          <w:rFonts w:ascii="Times New Roman" w:hAnsi="Times New Roman" w:cs="Times New Roman"/>
+          <w:sz w:val="20"/>
+          <w:szCs w:val="20"/>
+        </w:rPr>
+        <w:instrText xml:space="preserve"> \* MERGEFORMAT </w:instrText>
+      </w:r>
+      <w:r>
+        <w:rPr>
+          <w:rFonts w:ascii="Times New Roman" w:hAnsi="Times New Roman" w:cs="Times New Roman"/>
+          <w:sz w:val="20"/>
+          <w:szCs w:val="20"/>
+        </w:rPr>
         <w:fldChar w:fldCharType="separate"/>
       </w:r>
       <w:r>
+        <w:rPr>
+          <w:rFonts w:ascii="Times New Roman" w:hAnsi="Times New Roman" w:cs="Times New Roman"/>
+          <w:sz w:val="20"/>
+          <w:szCs w:val="20"/>
+        </w:rPr>
         <w:t>Basic Flow</w:t>
       </w:r>
       <w:r>
+        <w:rPr>
+          <w:rFonts w:ascii="Times New Roman" w:hAnsi="Times New Roman" w:cs="Times New Roman"/>
+          <w:sz w:val="20"/>
+          <w:szCs w:val="20"/>
+        </w:rPr>
         <w:fldChar w:fldCharType="end"/>
       </w:r>
       <w:r>
+        <w:rPr>
+          <w:rFonts w:ascii="Times New Roman" w:hAnsi="Times New Roman" w:cs="Times New Roman"/>
+          <w:sz w:val="20"/>
+          <w:szCs w:val="20"/>
+        </w:rPr>
         <w:t xml:space="preserve"> at </w:t>
       </w:r>
       <w:r>
         <w:rPr>
-          <w:b/>
-          <w:bCs/>
+          <w:rFonts w:ascii="Times New Roman" w:hAnsi="Times New Roman" w:cs="Times New Roman"/>
+          <w:b/>
+          <w:bCs/>
+          <w:sz w:val="20"/>
+          <w:szCs w:val="20"/>
           <w:u w:val="single"/>
         </w:rPr>
         <w:fldChar w:fldCharType="begin"/>
       </w:r>
       <w:r>
         <w:rPr>
-          <w:b/>
-          <w:bCs/>
+          <w:rFonts w:ascii="Times New Roman" w:hAnsi="Times New Roman" w:cs="Times New Roman"/>
+          <w:b/>
+          <w:bCs/>
+          <w:sz w:val="20"/>
+          <w:szCs w:val="20"/>
           <w:u w:val="single"/>
         </w:rPr>
         <w:instrText xml:space="preserve"> REF _Ref148214515 \h  \* MERGEFORMAT </w:instrText>
       </w:r>
       <w:r>
         <w:rPr>
-          <w:b/>
-          <w:bCs/>
+          <w:rFonts w:ascii="Times New Roman" w:hAnsi="Times New Roman" w:cs="Times New Roman"/>
+          <w:b/>
+          <w:bCs/>
+          <w:sz w:val="20"/>
+          <w:szCs w:val="20"/>
           <w:u w:val="single"/>
         </w:rPr>
       </w:r>
       <w:r>
         <w:rPr>
-          <w:b/>
-          <w:bCs/>
+          <w:rFonts w:ascii="Times New Roman" w:hAnsi="Times New Roman" w:cs="Times New Roman"/>
+          <w:b/>
+          <w:bCs/>
+          <w:sz w:val="20"/>
+          <w:szCs w:val="20"/>
           <w:u w:val="single"/>
         </w:rPr>
         <w:fldChar w:fldCharType="separate"/>
       </w:r>
       <w:r>
         <w:rPr>
-          <w:b/>
-          <w:bCs/>
+          <w:rFonts w:ascii="Times New Roman" w:hAnsi="Times New Roman" w:cs="Times New Roman"/>
+          <w:b/>
+          <w:bCs/>
+          <w:sz w:val="20"/>
+          <w:szCs w:val="20"/>
           <w:u w:val="single"/>
         </w:rPr>
         <w:t>Repeat Basic Flow</w:t>
       </w:r>
       <w:r>
         <w:rPr>
-          <w:b/>
-          <w:bCs/>
+          <w:rFonts w:ascii="Times New Roman" w:hAnsi="Times New Roman" w:cs="Times New Roman"/>
+          <w:b/>
+          <w:bCs/>
+          <w:sz w:val="20"/>
+          <w:szCs w:val="20"/>
           <w:u w:val="single"/>
         </w:rPr>
         <w:fldChar w:fldCharType="end"/>
       </w:r>
       <w:r>
+        <w:rPr>
+          <w:rFonts w:ascii="Times New Roman" w:hAnsi="Times New Roman" w:cs="Times New Roman"/>
+          <w:sz w:val="20"/>
+          <w:szCs w:val="20"/>
+        </w:rPr>
         <w:t>.</w:t>
       </w:r>
     </w:p>
@@ -7249,8 +7537,18 @@
           <w:ilvl w:val="0"/>
           <w:numId w:val="10"/>
         </w:numPr>
-      </w:pPr>
-      <w:r>
+        <w:rPr>
+          <w:rFonts w:ascii="Times New Roman" w:hAnsi="Times New Roman" w:cs="Times New Roman"/>
+          <w:sz w:val="20"/>
+          <w:szCs w:val="20"/>
+        </w:rPr>
+      </w:pPr>
+      <w:r>
+        <w:rPr>
+          <w:rFonts w:ascii="Times New Roman" w:hAnsi="Times New Roman" w:cs="Times New Roman"/>
+          <w:sz w:val="20"/>
+          <w:szCs w:val="20"/>
+        </w:rPr>
         <w:t>Display to the user an error message in the form: “Error: {offending operator} is missing an operand!”</w:t>
       </w:r>
     </w:p>
@@ -7261,76 +7559,154 @@
           <w:ilvl w:val="0"/>
           <w:numId w:val="10"/>
         </w:numPr>
-      </w:pPr>
-      <w:r>
+        <w:rPr>
+          <w:rFonts w:ascii="Times New Roman" w:hAnsi="Times New Roman" w:cs="Times New Roman"/>
+          <w:sz w:val="20"/>
+          <w:szCs w:val="20"/>
+        </w:rPr>
+      </w:pPr>
+      <w:r>
+        <w:rPr>
+          <w:rFonts w:ascii="Times New Roman" w:hAnsi="Times New Roman" w:cs="Times New Roman"/>
+          <w:sz w:val="20"/>
+          <w:szCs w:val="20"/>
+        </w:rPr>
         <w:t xml:space="preserve">Resume the </w:t>
       </w:r>
       <w:r>
+        <w:rPr>
+          <w:rFonts w:ascii="Times New Roman" w:hAnsi="Times New Roman" w:cs="Times New Roman"/>
+          <w:sz w:val="20"/>
+          <w:szCs w:val="20"/>
+        </w:rPr>
         <w:fldChar w:fldCharType="begin"/>
       </w:r>
       <w:r>
+        <w:rPr>
+          <w:rFonts w:ascii="Times New Roman" w:hAnsi="Times New Roman" w:cs="Times New Roman"/>
+          <w:sz w:val="20"/>
+          <w:szCs w:val="20"/>
+        </w:rPr>
         <w:instrText xml:space="preserve"> REF _Ref148210193 \h </w:instrText>
       </w:r>
       <w:r>
+        <w:rPr>
+          <w:rFonts w:ascii="Times New Roman" w:hAnsi="Times New Roman" w:cs="Times New Roman"/>
+          <w:sz w:val="20"/>
+          <w:szCs w:val="20"/>
+        </w:rPr>
+      </w:r>
+      <w:r>
+        <w:rPr>
+          <w:rFonts w:ascii="Times New Roman" w:hAnsi="Times New Roman" w:cs="Times New Roman"/>
+          <w:sz w:val="20"/>
+          <w:szCs w:val="20"/>
+        </w:rPr>
+        <w:instrText xml:space="preserve"> \* MERGEFORMAT </w:instrText>
+      </w:r>
+      <w:r>
+        <w:rPr>
+          <w:rFonts w:ascii="Times New Roman" w:hAnsi="Times New Roman" w:cs="Times New Roman"/>
+          <w:sz w:val="20"/>
+          <w:szCs w:val="20"/>
+        </w:rPr>
         <w:fldChar w:fldCharType="separate"/>
       </w:r>
       <w:r>
+        <w:rPr>
+          <w:rFonts w:ascii="Times New Roman" w:hAnsi="Times New Roman" w:cs="Times New Roman"/>
+          <w:sz w:val="20"/>
+          <w:szCs w:val="20"/>
+        </w:rPr>
         <w:t>Basic Flow</w:t>
       </w:r>
       <w:r>
+        <w:rPr>
+          <w:rFonts w:ascii="Times New Roman" w:hAnsi="Times New Roman" w:cs="Times New Roman"/>
+          <w:sz w:val="20"/>
+          <w:szCs w:val="20"/>
+        </w:rPr>
         <w:fldChar w:fldCharType="end"/>
       </w:r>
       <w:r>
+        <w:rPr>
+          <w:rFonts w:ascii="Times New Roman" w:hAnsi="Times New Roman" w:cs="Times New Roman"/>
+          <w:sz w:val="20"/>
+          <w:szCs w:val="20"/>
+        </w:rPr>
         <w:t xml:space="preserve"> at </w:t>
       </w:r>
       <w:r>
         <w:rPr>
-          <w:b/>
-          <w:bCs/>
+          <w:rFonts w:ascii="Times New Roman" w:hAnsi="Times New Roman" w:cs="Times New Roman"/>
+          <w:b/>
+          <w:bCs/>
+          <w:sz w:val="20"/>
+          <w:szCs w:val="20"/>
           <w:u w:val="single"/>
         </w:rPr>
         <w:fldChar w:fldCharType="begin"/>
       </w:r>
       <w:r>
         <w:rPr>
-          <w:b/>
-          <w:bCs/>
+          <w:rFonts w:ascii="Times New Roman" w:hAnsi="Times New Roman" w:cs="Times New Roman"/>
+          <w:b/>
+          <w:bCs/>
+          <w:sz w:val="20"/>
+          <w:szCs w:val="20"/>
           <w:u w:val="single"/>
         </w:rPr>
         <w:instrText xml:space="preserve"> REF _Ref148214515 \h  \* MERGEFORMAT </w:instrText>
       </w:r>
       <w:r>
         <w:rPr>
-          <w:b/>
-          <w:bCs/>
+          <w:rFonts w:ascii="Times New Roman" w:hAnsi="Times New Roman" w:cs="Times New Roman"/>
+          <w:b/>
+          <w:bCs/>
+          <w:sz w:val="20"/>
+          <w:szCs w:val="20"/>
           <w:u w:val="single"/>
         </w:rPr>
       </w:r>
       <w:r>
         <w:rPr>
-          <w:b/>
-          <w:bCs/>
+          <w:rFonts w:ascii="Times New Roman" w:hAnsi="Times New Roman" w:cs="Times New Roman"/>
+          <w:b/>
+          <w:bCs/>
+          <w:sz w:val="20"/>
+          <w:szCs w:val="20"/>
           <w:u w:val="single"/>
         </w:rPr>
         <w:fldChar w:fldCharType="separate"/>
       </w:r>
       <w:r>
         <w:rPr>
-          <w:b/>
-          <w:bCs/>
+          <w:rFonts w:ascii="Times New Roman" w:hAnsi="Times New Roman" w:cs="Times New Roman"/>
+          <w:b/>
+          <w:bCs/>
+          <w:sz w:val="20"/>
+          <w:szCs w:val="20"/>
           <w:u w:val="single"/>
         </w:rPr>
         <w:t>Repeat Basic Flow</w:t>
       </w:r>
       <w:r>
         <w:rPr>
-          <w:b/>
-          <w:bCs/>
+          <w:rFonts w:ascii="Times New Roman" w:hAnsi="Times New Roman" w:cs="Times New Roman"/>
+          <w:b/>
+          <w:bCs/>
+          <w:sz w:val="20"/>
+          <w:szCs w:val="20"/>
           <w:u w:val="single"/>
         </w:rPr>
         <w:fldChar w:fldCharType="end"/>
       </w:r>
       <w:r>
+        <w:rPr>
+          <w:rFonts w:ascii="Times New Roman" w:hAnsi="Times New Roman" w:cs="Times New Roman"/>
+          <w:sz w:val="20"/>
+          <w:szCs w:val="20"/>
+        </w:rPr>
         <w:t>.</w:t>
       </w:r>
     </w:p>
@@ -7463,8 +7839,18 @@
           <w:ilvl w:val="0"/>
           <w:numId w:val="11"/>
         </w:numPr>
-      </w:pPr>
-      <w:r>
+        <w:rPr>
+          <w:rFonts w:ascii="Times New Roman" w:hAnsi="Times New Roman" w:cs="Times New Roman"/>
+          <w:sz w:val="20"/>
+          <w:szCs w:val="20"/>
+        </w:rPr>
+      </w:pPr>
+      <w:r>
+        <w:rPr>
+          <w:rFonts w:ascii="Times New Roman" w:hAnsi="Times New Roman" w:cs="Times New Roman"/>
+          <w:sz w:val="20"/>
+          <w:szCs w:val="20"/>
+        </w:rPr>
         <w:t>Display to the user the error message: “Error: cannot use operator as operand!”</w:t>
       </w:r>
     </w:p>
@@ -7475,76 +7861,155 @@
           <w:ilvl w:val="0"/>
           <w:numId w:val="11"/>
         </w:numPr>
-      </w:pPr>
-      <w:r>
+        <w:rPr>
+          <w:rFonts w:ascii="Times New Roman" w:hAnsi="Times New Roman" w:cs="Times New Roman"/>
+          <w:sz w:val="20"/>
+          <w:szCs w:val="20"/>
+        </w:rPr>
+      </w:pPr>
+      <w:r>
+        <w:rPr>
+          <w:rFonts w:ascii="Times New Roman" w:hAnsi="Times New Roman" w:cs="Times New Roman"/>
+          <w:sz w:val="20"/>
+          <w:szCs w:val="20"/>
+        </w:rPr>
+        <w:lastRenderedPageBreak/>
         <w:t xml:space="preserve">Resume the </w:t>
       </w:r>
       <w:r>
+        <w:rPr>
+          <w:rFonts w:ascii="Times New Roman" w:hAnsi="Times New Roman" w:cs="Times New Roman"/>
+          <w:sz w:val="20"/>
+          <w:szCs w:val="20"/>
+        </w:rPr>
         <w:fldChar w:fldCharType="begin"/>
       </w:r>
       <w:r>
+        <w:rPr>
+          <w:rFonts w:ascii="Times New Roman" w:hAnsi="Times New Roman" w:cs="Times New Roman"/>
+          <w:sz w:val="20"/>
+          <w:szCs w:val="20"/>
+        </w:rPr>
         <w:instrText xml:space="preserve"> REF _Ref148210193 \h </w:instrText>
       </w:r>
       <w:r>
+        <w:rPr>
+          <w:rFonts w:ascii="Times New Roman" w:hAnsi="Times New Roman" w:cs="Times New Roman"/>
+          <w:sz w:val="20"/>
+          <w:szCs w:val="20"/>
+        </w:rPr>
+      </w:r>
+      <w:r>
+        <w:rPr>
+          <w:rFonts w:ascii="Times New Roman" w:hAnsi="Times New Roman" w:cs="Times New Roman"/>
+          <w:sz w:val="20"/>
+          <w:szCs w:val="20"/>
+        </w:rPr>
+        <w:instrText xml:space="preserve"> \* MERGEFORMAT </w:instrText>
+      </w:r>
+      <w:r>
+        <w:rPr>
+          <w:rFonts w:ascii="Times New Roman" w:hAnsi="Times New Roman" w:cs="Times New Roman"/>
+          <w:sz w:val="20"/>
+          <w:szCs w:val="20"/>
+        </w:rPr>
         <w:fldChar w:fldCharType="separate"/>
       </w:r>
       <w:r>
+        <w:rPr>
+          <w:rFonts w:ascii="Times New Roman" w:hAnsi="Times New Roman" w:cs="Times New Roman"/>
+          <w:sz w:val="20"/>
+          <w:szCs w:val="20"/>
+        </w:rPr>
         <w:t>Basic Flow</w:t>
       </w:r>
       <w:r>
+        <w:rPr>
+          <w:rFonts w:ascii="Times New Roman" w:hAnsi="Times New Roman" w:cs="Times New Roman"/>
+          <w:sz w:val="20"/>
+          <w:szCs w:val="20"/>
+        </w:rPr>
         <w:fldChar w:fldCharType="end"/>
       </w:r>
       <w:r>
+        <w:rPr>
+          <w:rFonts w:ascii="Times New Roman" w:hAnsi="Times New Roman" w:cs="Times New Roman"/>
+          <w:sz w:val="20"/>
+          <w:szCs w:val="20"/>
+        </w:rPr>
         <w:t xml:space="preserve"> at </w:t>
       </w:r>
       <w:r>
         <w:rPr>
-          <w:b/>
-          <w:bCs/>
+          <w:rFonts w:ascii="Times New Roman" w:hAnsi="Times New Roman" w:cs="Times New Roman"/>
+          <w:b/>
+          <w:bCs/>
+          <w:sz w:val="20"/>
+          <w:szCs w:val="20"/>
           <w:u w:val="single"/>
         </w:rPr>
         <w:fldChar w:fldCharType="begin"/>
       </w:r>
       <w:r>
         <w:rPr>
-          <w:b/>
-          <w:bCs/>
+          <w:rFonts w:ascii="Times New Roman" w:hAnsi="Times New Roman" w:cs="Times New Roman"/>
+          <w:b/>
+          <w:bCs/>
+          <w:sz w:val="20"/>
+          <w:szCs w:val="20"/>
           <w:u w:val="single"/>
         </w:rPr>
         <w:instrText xml:space="preserve"> REF _Ref148214515 \h  \* MERGEFORMAT </w:instrText>
       </w:r>
       <w:r>
         <w:rPr>
-          <w:b/>
-          <w:bCs/>
+          <w:rFonts w:ascii="Times New Roman" w:hAnsi="Times New Roman" w:cs="Times New Roman"/>
+          <w:b/>
+          <w:bCs/>
+          <w:sz w:val="20"/>
+          <w:szCs w:val="20"/>
           <w:u w:val="single"/>
         </w:rPr>
       </w:r>
       <w:r>
         <w:rPr>
-          <w:b/>
-          <w:bCs/>
+          <w:rFonts w:ascii="Times New Roman" w:hAnsi="Times New Roman" w:cs="Times New Roman"/>
+          <w:b/>
+          <w:bCs/>
+          <w:sz w:val="20"/>
+          <w:szCs w:val="20"/>
           <w:u w:val="single"/>
         </w:rPr>
         <w:fldChar w:fldCharType="separate"/>
       </w:r>
       <w:r>
         <w:rPr>
-          <w:b/>
-          <w:bCs/>
+          <w:rFonts w:ascii="Times New Roman" w:hAnsi="Times New Roman" w:cs="Times New Roman"/>
+          <w:b/>
+          <w:bCs/>
+          <w:sz w:val="20"/>
+          <w:szCs w:val="20"/>
           <w:u w:val="single"/>
         </w:rPr>
         <w:t>Repeat Basic Flow</w:t>
       </w:r>
       <w:r>
         <w:rPr>
-          <w:b/>
-          <w:bCs/>
+          <w:rFonts w:ascii="Times New Roman" w:hAnsi="Times New Roman" w:cs="Times New Roman"/>
+          <w:b/>
+          <w:bCs/>
+          <w:sz w:val="20"/>
+          <w:szCs w:val="20"/>
           <w:u w:val="single"/>
         </w:rPr>
         <w:fldChar w:fldCharType="end"/>
       </w:r>
       <w:r>
+        <w:rPr>
+          <w:rFonts w:ascii="Times New Roman" w:hAnsi="Times New Roman" w:cs="Times New Roman"/>
+          <w:sz w:val="20"/>
+          <w:szCs w:val="20"/>
+        </w:rPr>
         <w:t>.</w:t>
       </w:r>
     </w:p>
@@ -7677,8 +8142,18 @@
           <w:ilvl w:val="0"/>
           <w:numId w:val="12"/>
         </w:numPr>
-      </w:pPr>
-      <w:r>
+        <w:rPr>
+          <w:rFonts w:ascii="Times New Roman" w:hAnsi="Times New Roman" w:cs="Times New Roman"/>
+          <w:sz w:val="20"/>
+          <w:szCs w:val="20"/>
+        </w:rPr>
+      </w:pPr>
+      <w:r>
+        <w:rPr>
+          <w:rFonts w:ascii="Times New Roman" w:hAnsi="Times New Roman" w:cs="Times New Roman"/>
+          <w:sz w:val="20"/>
+          <w:szCs w:val="20"/>
+        </w:rPr>
         <w:t>Display to the user the error message: “Error: cannot divide by zero!”</w:t>
       </w:r>
     </w:p>
@@ -7689,76 +8164,154 @@
           <w:ilvl w:val="0"/>
           <w:numId w:val="12"/>
         </w:numPr>
-      </w:pPr>
-      <w:r>
+        <w:rPr>
+          <w:rFonts w:ascii="Times New Roman" w:hAnsi="Times New Roman" w:cs="Times New Roman"/>
+          <w:sz w:val="20"/>
+          <w:szCs w:val="20"/>
+        </w:rPr>
+      </w:pPr>
+      <w:r>
+        <w:rPr>
+          <w:rFonts w:ascii="Times New Roman" w:hAnsi="Times New Roman" w:cs="Times New Roman"/>
+          <w:sz w:val="20"/>
+          <w:szCs w:val="20"/>
+        </w:rPr>
         <w:t xml:space="preserve">Resume the </w:t>
       </w:r>
       <w:r>
+        <w:rPr>
+          <w:rFonts w:ascii="Times New Roman" w:hAnsi="Times New Roman" w:cs="Times New Roman"/>
+          <w:sz w:val="20"/>
+          <w:szCs w:val="20"/>
+        </w:rPr>
         <w:fldChar w:fldCharType="begin"/>
       </w:r>
       <w:r>
+        <w:rPr>
+          <w:rFonts w:ascii="Times New Roman" w:hAnsi="Times New Roman" w:cs="Times New Roman"/>
+          <w:sz w:val="20"/>
+          <w:szCs w:val="20"/>
+        </w:rPr>
         <w:instrText xml:space="preserve"> REF _Ref148210193 \h </w:instrText>
       </w:r>
       <w:r>
+        <w:rPr>
+          <w:rFonts w:ascii="Times New Roman" w:hAnsi="Times New Roman" w:cs="Times New Roman"/>
+          <w:sz w:val="20"/>
+          <w:szCs w:val="20"/>
+        </w:rPr>
+      </w:r>
+      <w:r>
+        <w:rPr>
+          <w:rFonts w:ascii="Times New Roman" w:hAnsi="Times New Roman" w:cs="Times New Roman"/>
+          <w:sz w:val="20"/>
+          <w:szCs w:val="20"/>
+        </w:rPr>
+        <w:instrText xml:space="preserve"> \* MERGEFORMAT </w:instrText>
+      </w:r>
+      <w:r>
+        <w:rPr>
+          <w:rFonts w:ascii="Times New Roman" w:hAnsi="Times New Roman" w:cs="Times New Roman"/>
+          <w:sz w:val="20"/>
+          <w:szCs w:val="20"/>
+        </w:rPr>
         <w:fldChar w:fldCharType="separate"/>
       </w:r>
       <w:r>
+        <w:rPr>
+          <w:rFonts w:ascii="Times New Roman" w:hAnsi="Times New Roman" w:cs="Times New Roman"/>
+          <w:sz w:val="20"/>
+          <w:szCs w:val="20"/>
+        </w:rPr>
         <w:t>Basic Flow</w:t>
       </w:r>
       <w:r>
+        <w:rPr>
+          <w:rFonts w:ascii="Times New Roman" w:hAnsi="Times New Roman" w:cs="Times New Roman"/>
+          <w:sz w:val="20"/>
+          <w:szCs w:val="20"/>
+        </w:rPr>
         <w:fldChar w:fldCharType="end"/>
       </w:r>
       <w:r>
+        <w:rPr>
+          <w:rFonts w:ascii="Times New Roman" w:hAnsi="Times New Roman" w:cs="Times New Roman"/>
+          <w:sz w:val="20"/>
+          <w:szCs w:val="20"/>
+        </w:rPr>
         <w:t xml:space="preserve"> at </w:t>
       </w:r>
       <w:r>
         <w:rPr>
-          <w:b/>
-          <w:bCs/>
+          <w:rFonts w:ascii="Times New Roman" w:hAnsi="Times New Roman" w:cs="Times New Roman"/>
+          <w:b/>
+          <w:bCs/>
+          <w:sz w:val="20"/>
+          <w:szCs w:val="20"/>
           <w:u w:val="single"/>
         </w:rPr>
         <w:fldChar w:fldCharType="begin"/>
       </w:r>
       <w:r>
         <w:rPr>
-          <w:b/>
-          <w:bCs/>
+          <w:rFonts w:ascii="Times New Roman" w:hAnsi="Times New Roman" w:cs="Times New Roman"/>
+          <w:b/>
+          <w:bCs/>
+          <w:sz w:val="20"/>
+          <w:szCs w:val="20"/>
           <w:u w:val="single"/>
         </w:rPr>
         <w:instrText xml:space="preserve"> REF _Ref148214515 \h  \* MERGEFORMAT </w:instrText>
       </w:r>
       <w:r>
         <w:rPr>
-          <w:b/>
-          <w:bCs/>
+          <w:rFonts w:ascii="Times New Roman" w:hAnsi="Times New Roman" w:cs="Times New Roman"/>
+          <w:b/>
+          <w:bCs/>
+          <w:sz w:val="20"/>
+          <w:szCs w:val="20"/>
           <w:u w:val="single"/>
         </w:rPr>
       </w:r>
       <w:r>
         <w:rPr>
-          <w:b/>
-          <w:bCs/>
+          <w:rFonts w:ascii="Times New Roman" w:hAnsi="Times New Roman" w:cs="Times New Roman"/>
+          <w:b/>
+          <w:bCs/>
+          <w:sz w:val="20"/>
+          <w:szCs w:val="20"/>
           <w:u w:val="single"/>
         </w:rPr>
         <w:fldChar w:fldCharType="separate"/>
       </w:r>
       <w:r>
         <w:rPr>
-          <w:b/>
-          <w:bCs/>
+          <w:rFonts w:ascii="Times New Roman" w:hAnsi="Times New Roman" w:cs="Times New Roman"/>
+          <w:b/>
+          <w:bCs/>
+          <w:sz w:val="20"/>
+          <w:szCs w:val="20"/>
           <w:u w:val="single"/>
         </w:rPr>
         <w:t>Repeat Basic Flow</w:t>
       </w:r>
       <w:r>
         <w:rPr>
-          <w:b/>
-          <w:bCs/>
+          <w:rFonts w:ascii="Times New Roman" w:hAnsi="Times New Roman" w:cs="Times New Roman"/>
+          <w:b/>
+          <w:bCs/>
+          <w:sz w:val="20"/>
+          <w:szCs w:val="20"/>
           <w:u w:val="single"/>
         </w:rPr>
         <w:fldChar w:fldCharType="end"/>
       </w:r>
       <w:r>
+        <w:rPr>
+          <w:rFonts w:ascii="Times New Roman" w:hAnsi="Times New Roman" w:cs="Times New Roman"/>
+          <w:sz w:val="20"/>
+          <w:szCs w:val="20"/>
+        </w:rPr>
         <w:t>.</w:t>
       </w:r>
     </w:p>
@@ -7893,11 +8446,15 @@
         </w:numPr>
         <w:rPr>
           <w:rFonts w:ascii="Times New Roman" w:hAnsi="Times New Roman" w:cs="Times New Roman"/>
+          <w:sz w:val="20"/>
+          <w:szCs w:val="20"/>
         </w:rPr>
       </w:pPr>
       <w:r>
         <w:rPr>
           <w:rFonts w:ascii="Times New Roman" w:hAnsi="Times New Roman" w:cs="Times New Roman"/>
+          <w:sz w:val="20"/>
+          <w:szCs w:val="20"/>
         </w:rPr>
         <w:t>Display to the user an error message in the form: “Error: {operator symbol}’s second operand cannot be negative!”</w:t>
       </w:r>
@@ -7911,46 +8468,62 @@
         </w:numPr>
         <w:rPr>
           <w:rFonts w:ascii="Times New Roman" w:hAnsi="Times New Roman" w:cs="Times New Roman"/>
+          <w:sz w:val="20"/>
+          <w:szCs w:val="20"/>
         </w:rPr>
       </w:pPr>
       <w:r>
         <w:rPr>
           <w:rFonts w:ascii="Times New Roman" w:hAnsi="Times New Roman" w:cs="Times New Roman"/>
+          <w:sz w:val="20"/>
+          <w:szCs w:val="20"/>
         </w:rPr>
         <w:t xml:space="preserve">Resume the </w:t>
       </w:r>
       <w:r>
         <w:rPr>
           <w:rFonts w:ascii="Times New Roman" w:hAnsi="Times New Roman" w:cs="Times New Roman"/>
+          <w:sz w:val="20"/>
+          <w:szCs w:val="20"/>
         </w:rPr>
         <w:fldChar w:fldCharType="begin"/>
       </w:r>
       <w:r>
         <w:rPr>
           <w:rFonts w:ascii="Times New Roman" w:hAnsi="Times New Roman" w:cs="Times New Roman"/>
+          <w:sz w:val="20"/>
+          <w:szCs w:val="20"/>
         </w:rPr>
         <w:instrText xml:space="preserve"> REF _Ref148210193 \h </w:instrText>
       </w:r>
       <w:r>
         <w:rPr>
           <w:rFonts w:ascii="Times New Roman" w:hAnsi="Times New Roman" w:cs="Times New Roman"/>
+          <w:sz w:val="20"/>
+          <w:szCs w:val="20"/>
         </w:rPr>
         <w:instrText xml:space="preserve"> \* MERGEFORMAT </w:instrText>
       </w:r>
       <w:r>
         <w:rPr>
           <w:rFonts w:ascii="Times New Roman" w:hAnsi="Times New Roman" w:cs="Times New Roman"/>
+          <w:sz w:val="20"/>
+          <w:szCs w:val="20"/>
         </w:rPr>
       </w:r>
       <w:r>
         <w:rPr>
           <w:rFonts w:ascii="Times New Roman" w:hAnsi="Times New Roman" w:cs="Times New Roman"/>
+          <w:sz w:val="20"/>
+          <w:szCs w:val="20"/>
         </w:rPr>
         <w:fldChar w:fldCharType="separate"/>
       </w:r>
       <w:r>
         <w:rPr>
           <w:rFonts w:ascii="Times New Roman" w:hAnsi="Times New Roman" w:cs="Times New Roman"/>
+          <w:sz w:val="20"/>
+          <w:szCs w:val="20"/>
           <w:u w:val="single"/>
         </w:rPr>
         <w:t>Basic Flow</w:t>
@@ -7958,12 +8531,16 @@
       <w:r>
         <w:rPr>
           <w:rFonts w:ascii="Times New Roman" w:hAnsi="Times New Roman" w:cs="Times New Roman"/>
+          <w:sz w:val="20"/>
+          <w:szCs w:val="20"/>
         </w:rPr>
         <w:fldChar w:fldCharType="end"/>
       </w:r>
       <w:r>
         <w:rPr>
           <w:rFonts w:ascii="Times New Roman" w:hAnsi="Times New Roman" w:cs="Times New Roman"/>
+          <w:sz w:val="20"/>
+          <w:szCs w:val="20"/>
         </w:rPr>
         <w:t xml:space="preserve"> at </w:t>
       </w:r>
@@ -7972,6 +8549,8 @@
           <w:rFonts w:ascii="Times New Roman" w:hAnsi="Times New Roman" w:cs="Times New Roman"/>
           <w:b/>
           <w:bCs/>
+          <w:sz w:val="20"/>
+          <w:szCs w:val="20"/>
           <w:u w:val="single"/>
         </w:rPr>
         <w:fldChar w:fldCharType="begin"/>
@@ -7981,6 +8560,8 @@
           <w:rFonts w:ascii="Times New Roman" w:hAnsi="Times New Roman" w:cs="Times New Roman"/>
           <w:b/>
           <w:bCs/>
+          <w:sz w:val="20"/>
+          <w:szCs w:val="20"/>
           <w:u w:val="single"/>
         </w:rPr>
         <w:instrText xml:space="preserve"> REF _Ref148214515 \h  \* MERGEFORMAT </w:instrText>
@@ -7990,6 +8571,8 @@
           <w:rFonts w:ascii="Times New Roman" w:hAnsi="Times New Roman" w:cs="Times New Roman"/>
           <w:b/>
           <w:bCs/>
+          <w:sz w:val="20"/>
+          <w:szCs w:val="20"/>
           <w:u w:val="single"/>
         </w:rPr>
       </w:r>
@@ -7998,6 +8581,8 @@
           <w:rFonts w:ascii="Times New Roman" w:hAnsi="Times New Roman" w:cs="Times New Roman"/>
           <w:b/>
           <w:bCs/>
+          <w:sz w:val="20"/>
+          <w:szCs w:val="20"/>
           <w:u w:val="single"/>
         </w:rPr>
         <w:fldChar w:fldCharType="separate"/>
@@ -8007,6 +8592,8 @@
           <w:rFonts w:ascii="Times New Roman" w:hAnsi="Times New Roman" w:cs="Times New Roman"/>
           <w:b/>
           <w:bCs/>
+          <w:sz w:val="20"/>
+          <w:szCs w:val="20"/>
           <w:u w:val="single"/>
         </w:rPr>
         <w:t>Repeat Basic Flow</w:t>
@@ -8016,6 +8603,8 @@
           <w:rFonts w:ascii="Times New Roman" w:hAnsi="Times New Roman" w:cs="Times New Roman"/>
           <w:b/>
           <w:bCs/>
+          <w:sz w:val="20"/>
+          <w:szCs w:val="20"/>
           <w:u w:val="single"/>
         </w:rPr>
         <w:fldChar w:fldCharType="end"/>
@@ -8023,6 +8612,8 @@
       <w:r>
         <w:rPr>
           <w:rFonts w:ascii="Times New Roman" w:hAnsi="Times New Roman" w:cs="Times New Roman"/>
+          <w:sz w:val="20"/>
+          <w:szCs w:val="20"/>
         </w:rPr>
         <w:t>.</w:t>
       </w:r>
@@ -8031,14 +8622,14 @@
       <w:pPr>
         <w:pStyle w:val="Heading2"/>
       </w:pPr>
-      <w:bookmarkStart w:id="92" w:name="_Toc148216662"/>
       <w:bookmarkStart w:id="93" w:name="_Toc148207276"/>
+      <w:bookmarkStart w:id="94" w:name="_Toc148254302"/>
       <w:r>
         <w:t>Supplementary Requirements</w:t>
       </w:r>
       <w:bookmarkEnd w:id="81"/>
-      <w:bookmarkEnd w:id="92"/>
       <w:bookmarkEnd w:id="93"/>
+      <w:bookmarkEnd w:id="94"/>
       <w:r>
         <w:t xml:space="preserve"> </w:t>
       </w:r>
@@ -8047,41 +8638,33 @@
       <w:pPr>
         <w:pStyle w:val="Heading3"/>
       </w:pPr>
-      <w:bookmarkStart w:id="94" w:name="_Toc148216663"/>
       <w:bookmarkStart w:id="95" w:name="_Toc148207277"/>
+      <w:bookmarkStart w:id="96" w:name="_Toc148254303"/>
       <w:r>
         <w:t>Programming Language</w:t>
       </w:r>
-      <w:bookmarkEnd w:id="94"/>
       <w:bookmarkEnd w:id="95"/>
+      <w:bookmarkEnd w:id="96"/>
     </w:p>
     <w:p>
       <w:pPr>
         <w:ind w:left="720"/>
       </w:pPr>
       <w:r>
-        <w:t xml:space="preserve">The calculator shall be developed using </w:t>
-      </w:r>
-      <w:proofErr w:type="spellStart"/>
-      <w:r>
-        <w:t>c++</w:t>
-      </w:r>
-      <w:proofErr w:type="spellEnd"/>
-      <w:r>
-        <w:t>.</w:t>
+        <w:t>The calculator shall be developed using c++.</w:t>
       </w:r>
     </w:p>
     <w:p>
       <w:pPr>
         <w:pStyle w:val="Heading3"/>
       </w:pPr>
-      <w:bookmarkStart w:id="96" w:name="_Toc148216664"/>
       <w:bookmarkStart w:id="97" w:name="_Toc148207278"/>
+      <w:bookmarkStart w:id="98" w:name="_Toc148254304"/>
       <w:r>
         <w:t>Design Methodology</w:t>
       </w:r>
-      <w:bookmarkEnd w:id="96"/>
       <w:bookmarkEnd w:id="97"/>
+      <w:bookmarkEnd w:id="98"/>
     </w:p>
     <w:p>
       <w:pPr>
@@ -8101,14 +8684,13 @@
       <w:pPr>
         <w:pStyle w:val="Heading1"/>
       </w:pPr>
-      <w:bookmarkStart w:id="98" w:name="_Toc148216665"/>
       <w:bookmarkStart w:id="99" w:name="_Toc148207279"/>
-      <w:r>
-        <w:lastRenderedPageBreak/>
+      <w:bookmarkStart w:id="100" w:name="_Toc148254305"/>
+      <w:r>
         <w:t>Classification of Functional Requirements</w:t>
       </w:r>
-      <w:bookmarkEnd w:id="98"/>
       <w:bookmarkEnd w:id="99"/>
+      <w:bookmarkEnd w:id="100"/>
     </w:p>
     <w:tbl>
       <w:tblPr>
@@ -9003,6 +9585,7 @@
               <w:spacing w:before="120" w:after="120"/>
             </w:pPr>
             <w:r>
+              <w:lastRenderedPageBreak/>
               <w:t>Missing Operand Error</w:t>
             </w:r>
           </w:p>
@@ -9552,13 +10135,13 @@
       <w:pPr>
         <w:pStyle w:val="Heading1"/>
       </w:pPr>
-      <w:bookmarkStart w:id="100" w:name="_Toc148216666"/>
       <w:bookmarkStart w:id="101" w:name="_Toc148207280"/>
+      <w:bookmarkStart w:id="102" w:name="_Toc148254306"/>
       <w:r>
         <w:t>Appendices</w:t>
       </w:r>
-      <w:bookmarkEnd w:id="100"/>
       <w:bookmarkEnd w:id="101"/>
+      <w:bookmarkEnd w:id="102"/>
     </w:p>
     <w:p>
       <w:pPr>
@@ -9572,14 +10155,13 @@
       <w:pPr>
         <w:pStyle w:val="Heading2"/>
       </w:pPr>
-      <w:bookmarkStart w:id="102" w:name="_Toc148216667"/>
       <w:bookmarkStart w:id="103" w:name="_Toc148207281"/>
-      <w:r>
-        <w:lastRenderedPageBreak/>
+      <w:bookmarkStart w:id="104" w:name="_Toc148254307"/>
+      <w:r>
         <w:t>Glossary</w:t>
       </w:r>
-      <w:bookmarkEnd w:id="102"/>
       <w:bookmarkEnd w:id="103"/>
+      <w:bookmarkEnd w:id="104"/>
     </w:p>
     <w:p>
       <w:pPr>
@@ -9592,15 +10174,7 @@
         <w:t>A</w:t>
       </w:r>
       <w:r>
-        <w:t xml:space="preserve"> method of assigning a place value to numbers (</w:t>
-      </w:r>
-      <w:proofErr w:type="spellStart"/>
-      <w:r>
-        <w:t>ie</w:t>
-      </w:r>
-      <w:proofErr w:type="spellEnd"/>
-      <w:r>
-        <w:t>. Each digit in a position of a number can be an integer value from 0 to 9)</w:t>
+        <w:t xml:space="preserve"> method of assigning a place value to numbers (ie. Each digit in a position of a number can be an integer value from 0 to 9)</w:t>
       </w:r>
     </w:p>
     <w:p>
@@ -9628,7 +10202,7 @@
         <w:t xml:space="preserve">Operand: </w:t>
       </w:r>
       <w:r>
-        <w:t>O</w:t>
+        <w:t>An o</w:t>
       </w:r>
       <w:r>
         <w:t>bject that is operated on by an operator</w:t>
@@ -9743,10 +10317,10 @@
       </w:pPr>
     </w:p>
     <w:sectPr>
-      <w:headerReference w:type="default" r:id="rId10"/>
-      <w:footerReference w:type="default" r:id="rId11"/>
-      <w:headerReference w:type="first" r:id="rId12"/>
-      <w:footerReference w:type="first" r:id="rId13"/>
+      <w:headerReference w:type="default" r:id="rId11"/>
+      <w:footerReference w:type="default" r:id="rId12"/>
+      <w:headerReference w:type="first" r:id="rId13"/>
+      <w:footerReference w:type="first" r:id="rId14"/>
       <w:pgSz w:w="12240" w:h="15840"/>
       <w:pgMar w:top="1440" w:right="1440" w:bottom="1440" w:left="1440" w:header="720" w:footer="720" w:gutter="0"/>
       <w:cols w:space="720"/>
@@ -10272,7 +10846,7 @@
             <w:t xml:space="preserve">  Date:  10/1</w:t>
           </w:r>
           <w:r>
-            <w:t>4</w:t>
+            <w:t>5</w:t>
           </w:r>
           <w:r>
             <w:t>/2023</w:t>

</xml_diff>

<commit_message>
Fix error in section 3.2
Incorrectly referred to Use Case diagram as Class Diagram
</commit_message>
<xml_diff>
--- a/Documentation/Software-Requirements-Spec.docx
+++ b/Documentation/Software-Requirements-Spec.docx
@@ -4617,7 +4617,23 @@
         <w:ind w:left="720"/>
       </w:pPr>
       <w:r>
-        <w:t>The program will be developed in C++ and may use any necessary libraries in order to function. The program must not crash under any circumstances, i.e. erroneous user input should produce an error message rather than stopping the program. The program will not require any special input method or characters outside of those found on a standard US QWERTY keyboard. The program will be able to run on the EECS Cycles servers provided by the KU School of Engineering.</w:t>
+        <w:t xml:space="preserve">The program will be developed in C++ and may use any necessary libraries </w:t>
+      </w:r>
+      <w:proofErr w:type="gramStart"/>
+      <w:r>
+        <w:t>in order to</w:t>
+      </w:r>
+      <w:proofErr w:type="gramEnd"/>
+      <w:r>
+        <w:t xml:space="preserve"> function. The program must not crash under any circumstances, </w:t>
+      </w:r>
+      <w:proofErr w:type="gramStart"/>
+      <w:r>
+        <w:t>i.e.</w:t>
+      </w:r>
+      <w:proofErr w:type="gramEnd"/>
+      <w:r>
+        <w:t xml:space="preserve"> erroneous user input should produce an error message rather than stopping the program. The program will not require any special input method or characters outside of those found on a standard US QWERTY keyboard. The program will be able to run on the EECS Cycles servers provided by the KU School of Engineering.</w:t>
       </w:r>
     </w:p>
     <w:p>
@@ -4643,7 +4659,15 @@
         <w:t>understands</w:t>
       </w:r>
       <w:r>
-        <w:t xml:space="preserve"> the behavior and rules of the expressions that they input. While exact dependencies of the project are not currently known, the product will need a working C++ compiler and will use parts of the C++ standard library at compile time. If using a </w:t>
+        <w:t xml:space="preserve"> the behavior and rules of the expressions that they input. While exact dependencies of the project are not currently known, the product will need a working C++ compiler and will use parts of the C++ standard library at </w:t>
+      </w:r>
+      <w:proofErr w:type="gramStart"/>
+      <w:r>
+        <w:t>compile</w:t>
+      </w:r>
+      <w:proofErr w:type="gramEnd"/>
+      <w:r>
+        <w:t xml:space="preserve"> time. If using a </w:t>
       </w:r>
       <w:r>
         <w:lastRenderedPageBreak/>
@@ -5009,7 +5033,15 @@
         <w:fldChar w:fldCharType="end"/>
       </w:r>
       <w:r>
-        <w:t xml:space="preserve">. Its value shall equal its first operand to the power of its second operand, or one multiplied by its first operand a number of </w:t>
+        <w:t xml:space="preserve">. Its value shall equal its first operand to the power of its second operand, or one multiplied by its first operand </w:t>
+      </w:r>
+      <w:proofErr w:type="gramStart"/>
+      <w:r>
+        <w:t>a number of</w:t>
+      </w:r>
+      <w:proofErr w:type="gramEnd"/>
+      <w:r>
+        <w:t xml:space="preserve"> </w:t>
       </w:r>
       <w:r>
         <w:lastRenderedPageBreak/>
@@ -5572,7 +5604,15 @@
         <w:ind w:left="720"/>
       </w:pPr>
       <w:r>
-        <w:t>An unmatched parentheses error exists if it is not possible to match all the opening parentheses in the equation to closing parentheses, and vice versa. For example, if the numbers of opening and closing parentheses are not equal, or if a closing parentheses is not preceded by an opening parentheses, such as in the case: “)(”.</w:t>
+        <w:t xml:space="preserve">An unmatched parentheses error exists if it is not possible to match all the opening parentheses in the equation to closing parentheses, and vice versa. For example, if the numbers of opening and closing parentheses are not equal, or if a closing parentheses is not preceded by an opening parentheses, such as in the case: </w:t>
+      </w:r>
+      <w:proofErr w:type="gramStart"/>
+      <w:r>
+        <w:t>“)(</w:t>
+      </w:r>
+      <w:proofErr w:type="gramEnd"/>
+      <w:r>
+        <w:t>”.</w:t>
       </w:r>
     </w:p>
     <w:p>
@@ -5685,7 +5725,15 @@
         <w:t>:</w:t>
       </w:r>
       <w:r>
-        <w:t xml:space="preserve"> “+-*/^%()”</w:t>
+        <w:t xml:space="preserve"> “+-*/^</w:t>
+      </w:r>
+      <w:proofErr w:type="gramStart"/>
+      <w:r>
+        <w:t>%(</w:t>
+      </w:r>
+      <w:proofErr w:type="gramEnd"/>
+      <w:r>
+        <w:t>)”</w:t>
       </w:r>
     </w:p>
     <w:p>
@@ -5716,8 +5764,13 @@
         <w:t>:</w:t>
       </w:r>
       <w:r>
-        <w:t xml:space="preserve"> “ ”</w:t>
-      </w:r>
+        <w:t xml:space="preserve"> </w:t>
+      </w:r>
+      <w:proofErr w:type="gramStart"/>
+      <w:r>
+        <w:t>“ ”</w:t>
+      </w:r>
+      <w:proofErr w:type="gramEnd"/>
     </w:p>
     <w:p>
       <w:pPr>
@@ -6069,7 +6122,13 @@
       </w:pPr>
       <w:bookmarkStart w:id="80" w:name="_Toc148254298"/>
       <w:r>
-        <w:t>System Class Diagram</w:t>
+        <w:t xml:space="preserve">System </w:t>
+      </w:r>
+      <w:r>
+        <w:t>Use Case</w:t>
+      </w:r>
+      <w:r>
+        <w:t xml:space="preserve"> Diagram</w:t>
       </w:r>
       <w:bookmarkEnd w:id="80"/>
     </w:p>
@@ -6128,12 +6187,12 @@
       <w:pPr>
         <w:pStyle w:val="Heading3"/>
       </w:pPr>
-      <w:bookmarkStart w:id="81" w:name="_Toc492796468"/>
-      <w:bookmarkStart w:id="82" w:name="_Toc148254299"/>
+      <w:bookmarkStart w:id="81" w:name="_Toc148254299"/>
+      <w:bookmarkStart w:id="82" w:name="_Toc492796468"/>
       <w:r>
         <w:t>Main Use Case</w:t>
       </w:r>
-      <w:bookmarkEnd w:id="82"/>
+      <w:bookmarkEnd w:id="81"/>
     </w:p>
     <w:p>
       <w:pPr>
@@ -6172,7 +6231,15 @@
         <w:ind w:left="720"/>
       </w:pPr>
       <w:r>
-        <w:t>Multiplicity: One user will be interacting with one Arithmetic Expression Evaluator. The user may have multiple equations they would like to evaluate, but they will be entered and evaluated sequentially.</w:t>
+        <w:t xml:space="preserve">Multiplicity: One user will be interacting with </w:t>
+      </w:r>
+      <w:proofErr w:type="gramStart"/>
+      <w:r>
+        <w:t>one</w:t>
+      </w:r>
+      <w:proofErr w:type="gramEnd"/>
+      <w:r>
+        <w:t xml:space="preserve"> Arithmetic Expression Evaluator. The user may have multiple equations they would like to evaluate, but they will be entered and evaluated sequentially.</w:t>
       </w:r>
     </w:p>
     <w:p>
@@ -6211,7 +6278,15 @@
         <w:ind w:firstLine="720"/>
       </w:pPr>
       <w:r>
-        <w:t>The user types an equation into the system’s textual interface.</w:t>
+        <w:t xml:space="preserve">The user </w:t>
+      </w:r>
+      <w:proofErr w:type="gramStart"/>
+      <w:r>
+        <w:t>types</w:t>
+      </w:r>
+      <w:proofErr w:type="gramEnd"/>
+      <w:r>
+        <w:t xml:space="preserve"> an equation into the system’s textual interface.</w:t>
       </w:r>
     </w:p>
     <w:p>
@@ -6762,6 +6837,7 @@
           <w:sz w:val="20"/>
           <w:szCs w:val="20"/>
         </w:rPr>
+        <w:instrText xml:space="preserve"> \* MERGEFORMAT </w:instrText>
       </w:r>
       <w:r>
         <w:rPr>
@@ -6769,7 +6845,6 @@
           <w:sz w:val="20"/>
           <w:szCs w:val="20"/>
         </w:rPr>
-        <w:instrText xml:space="preserve"> \* MERGEFORMAT </w:instrText>
       </w:r>
       <w:r>
         <w:rPr>
@@ -6991,6 +7066,7 @@
           <w:sz w:val="20"/>
           <w:szCs w:val="20"/>
         </w:rPr>
+        <w:instrText xml:space="preserve"> \* MERGEFORMAT </w:instrText>
       </w:r>
       <w:r>
         <w:rPr>
@@ -6998,7 +7074,6 @@
           <w:sz w:val="20"/>
           <w:szCs w:val="20"/>
         </w:rPr>
-        <w:instrText xml:space="preserve"> \* MERGEFORMAT </w:instrText>
       </w:r>
       <w:r>
         <w:rPr>
@@ -7293,6 +7368,7 @@
           <w:sz w:val="20"/>
           <w:szCs w:val="20"/>
         </w:rPr>
+        <w:instrText xml:space="preserve"> \* MERGEFORMAT </w:instrText>
       </w:r>
       <w:r>
         <w:rPr>
@@ -7300,7 +7376,6 @@
           <w:sz w:val="20"/>
           <w:szCs w:val="20"/>
         </w:rPr>
-        <w:instrText xml:space="preserve"> \* MERGEFORMAT </w:instrText>
       </w:r>
       <w:r>
         <w:rPr>
@@ -7595,6 +7670,7 @@
           <w:sz w:val="20"/>
           <w:szCs w:val="20"/>
         </w:rPr>
+        <w:instrText xml:space="preserve"> \* MERGEFORMAT </w:instrText>
       </w:r>
       <w:r>
         <w:rPr>
@@ -7602,7 +7678,6 @@
           <w:sz w:val="20"/>
           <w:szCs w:val="20"/>
         </w:rPr>
-        <w:instrText xml:space="preserve"> \* MERGEFORMAT </w:instrText>
       </w:r>
       <w:r>
         <w:rPr>
@@ -7898,6 +7973,7 @@
           <w:sz w:val="20"/>
           <w:szCs w:val="20"/>
         </w:rPr>
+        <w:instrText xml:space="preserve"> \* MERGEFORMAT </w:instrText>
       </w:r>
       <w:r>
         <w:rPr>
@@ -7905,7 +7981,6 @@
           <w:sz w:val="20"/>
           <w:szCs w:val="20"/>
         </w:rPr>
-        <w:instrText xml:space="preserve"> \* MERGEFORMAT </w:instrText>
       </w:r>
       <w:r>
         <w:rPr>
@@ -8200,6 +8275,7 @@
           <w:sz w:val="20"/>
           <w:szCs w:val="20"/>
         </w:rPr>
+        <w:instrText xml:space="preserve"> \* MERGEFORMAT </w:instrText>
       </w:r>
       <w:r>
         <w:rPr>
@@ -8207,7 +8283,6 @@
           <w:sz w:val="20"/>
           <w:szCs w:val="20"/>
         </w:rPr>
-        <w:instrText xml:space="preserve"> \* MERGEFORMAT </w:instrText>
       </w:r>
       <w:r>
         <w:rPr>
@@ -8627,7 +8702,7 @@
       <w:r>
         <w:t>Supplementary Requirements</w:t>
       </w:r>
-      <w:bookmarkEnd w:id="81"/>
+      <w:bookmarkEnd w:id="82"/>
       <w:bookmarkEnd w:id="93"/>
       <w:bookmarkEnd w:id="94"/>
       <w:r>

</xml_diff>

<commit_message>
Update requirements with new errors
Also allows floating point output
</commit_message>
<xml_diff>
--- a/Documentation/Software-Requirements-Spec.docx
+++ b/Documentation/Software-Requirements-Spec.docx
@@ -4617,23 +4617,7 @@
         <w:ind w:left="720"/>
       </w:pPr>
       <w:r>
-        <w:t xml:space="preserve">The program will be developed in C++ and may use any necessary libraries </w:t>
-      </w:r>
-      <w:proofErr w:type="gramStart"/>
-      <w:r>
-        <w:t>in order to</w:t>
-      </w:r>
-      <w:proofErr w:type="gramEnd"/>
-      <w:r>
-        <w:t xml:space="preserve"> function. The program must not crash under any circumstances, </w:t>
-      </w:r>
-      <w:proofErr w:type="gramStart"/>
-      <w:r>
-        <w:t>i.e.</w:t>
-      </w:r>
-      <w:proofErr w:type="gramEnd"/>
-      <w:r>
-        <w:t xml:space="preserve"> erroneous user input should produce an error message rather than stopping the program. The program will not require any special input method or characters outside of those found on a standard US QWERTY keyboard. The program will be able to run on the EECS Cycles servers provided by the KU School of Engineering.</w:t>
+        <w:t>The program will be developed in C++ and may use any necessary libraries in order to function. The program must not crash under any circumstances, i.e. erroneous user input should produce an error message rather than stopping the program. The program will not require any special input method or characters outside of those found on a standard US QWERTY keyboard. The program will be able to run on the EECS Cycles servers provided by the KU School of Engineering.</w:t>
       </w:r>
     </w:p>
     <w:p>
@@ -4659,15 +4643,7 @@
         <w:t>understands</w:t>
       </w:r>
       <w:r>
-        <w:t xml:space="preserve"> the behavior and rules of the expressions that they input. While exact dependencies of the project are not currently known, the product will need a working C++ compiler and will use parts of the C++ standard library at </w:t>
-      </w:r>
-      <w:proofErr w:type="gramStart"/>
-      <w:r>
-        <w:t>compile</w:t>
-      </w:r>
-      <w:proofErr w:type="gramEnd"/>
-      <w:r>
-        <w:t xml:space="preserve"> time. If using a </w:t>
+        <w:t xml:space="preserve"> the behavior and rules of the expressions that they input. While exact dependencies of the project are not currently known, the product will need a working C++ compiler and will use parts of the C++ standard library at compile time. If using a </w:t>
       </w:r>
       <w:r>
         <w:lastRenderedPageBreak/>
@@ -4911,7 +4887,7 @@
         <w:ind w:left="720"/>
       </w:pPr>
       <w:r>
-        <w:t xml:space="preserve">The calculator shall be able to perform integer division. Division shall be represented with the “/” symbol. It shall conform to the requirements for binary operators as defined in section </w:t>
+        <w:t xml:space="preserve">The calculator shall be able to perform division. Division shall be represented with the “/” symbol. It shall conform to the requirements for binary operators as defined in section </w:t>
       </w:r>
       <w:r>
         <w:fldChar w:fldCharType="begin"/>
@@ -4929,7 +4905,7 @@
         <w:fldChar w:fldCharType="end"/>
       </w:r>
       <w:r>
-        <w:t xml:space="preserve">. Its value shall equal the quotient of its first and second operands. Its value shall be an integer, truncating any fractional values. If its second operand is zero, an error exists, as defined in section </w:t>
+        <w:t xml:space="preserve">. Its value shall equal the quotient of its first and second operands. If its second operand is zero, an error exists, as defined in section </w:t>
       </w:r>
       <w:r>
         <w:fldChar w:fldCharType="begin"/>
@@ -5033,40 +5009,14 @@
         <w:fldChar w:fldCharType="end"/>
       </w:r>
       <w:r>
-        <w:t xml:space="preserve">. Its value shall equal its first operand to the power of its second operand, or one multiplied by its first operand </w:t>
-      </w:r>
-      <w:proofErr w:type="gramStart"/>
-      <w:r>
-        <w:t>a number of</w:t>
-      </w:r>
-      <w:proofErr w:type="gramEnd"/>
-      <w:r>
-        <w:t xml:space="preserve"> </w:t>
+        <w:t xml:space="preserve">. Its value shall equal its first operand to the power of its second operand, or one multiplied by its first operand a number of </w:t>
       </w:r>
       <w:r>
         <w:lastRenderedPageBreak/>
-        <w:t xml:space="preserve">times equal to its second operand. The second operand may not be negative; if it is, an error exists, as </w:t>
-      </w:r>
-      <w:r>
-        <w:t>defined</w:t>
-      </w:r>
-      <w:r>
-        <w:t xml:space="preserve"> in section </w:t>
-      </w:r>
-      <w:r>
-        <w:fldChar w:fldCharType="begin"/>
-      </w:r>
-      <w:r>
-        <w:instrText xml:space="preserve"> REF _Ref148035647 \r \h </w:instrText>
-      </w:r>
-      <w:r>
-        <w:fldChar w:fldCharType="separate"/>
-      </w:r>
-      <w:r>
-        <w:t>3.1.5.4</w:t>
-      </w:r>
-      <w:r>
-        <w:fldChar w:fldCharType="end"/>
+        <w:t>times equal to its second operand</w:t>
+      </w:r>
+      <w:r>
+        <w:t xml:space="preserve"> (for positive exponents)</w:t>
       </w:r>
       <w:r>
         <w:t>.</w:t>
@@ -5567,6 +5517,51 @@
       <w:pPr>
         <w:pStyle w:val="Heading4"/>
       </w:pPr>
+      <w:r>
+        <w:t>Modulo</w:t>
+      </w:r>
+      <w:r>
+        <w:t xml:space="preserve"> By Zero Error</w:t>
+      </w:r>
+    </w:p>
+    <w:p>
+      <w:pPr>
+        <w:ind w:left="720"/>
+      </w:pPr>
+      <w:r>
+        <w:t xml:space="preserve">A </w:t>
+      </w:r>
+      <w:r>
+        <w:t>modulo</w:t>
+      </w:r>
+      <w:r>
+        <w:t xml:space="preserve"> by zero error exists when the second operand of a </w:t>
+      </w:r>
+      <w:r>
+        <w:t>modulo</w:t>
+      </w:r>
+      <w:r>
+        <w:t xml:space="preserve"> operator is zero (either as a numeric constant or the result of another operator).</w:t>
+      </w:r>
+    </w:p>
+    <w:p>
+      <w:pPr>
+        <w:ind w:left="720"/>
+      </w:pPr>
+      <w:r>
+        <w:t xml:space="preserve">Its error message is: “cannot </w:t>
+      </w:r>
+      <w:r>
+        <w:t>modulo</w:t>
+      </w:r>
+      <w:r>
+        <w:t xml:space="preserve"> by zero!”.</w:t>
+      </w:r>
+    </w:p>
+    <w:p>
+      <w:pPr>
+        <w:pStyle w:val="Heading4"/>
+      </w:pPr>
       <w:bookmarkStart w:id="63" w:name="_Ref148035647"/>
       <w:r>
         <w:t>Negative Operand Error</w:t>
@@ -5578,7 +5573,13 @@
         <w:ind w:left="720"/>
       </w:pPr>
       <w:r>
-        <w:t>A negative operand error exists if the second operand of an exponentiation or modulo operation is negative.</w:t>
+        <w:t>A negative operand error exists if the second operand of a</w:t>
+      </w:r>
+      <w:r>
+        <w:t xml:space="preserve"> </w:t>
+      </w:r>
+      <w:r>
+        <w:t>modulo operation is negative.</w:t>
       </w:r>
     </w:p>
     <w:p>
@@ -5604,15 +5605,7 @@
         <w:ind w:left="720"/>
       </w:pPr>
       <w:r>
-        <w:t xml:space="preserve">An unmatched parentheses error exists if it is not possible to match all the opening parentheses in the equation to closing parentheses, and vice versa. For example, if the numbers of opening and closing parentheses are not equal, or if a closing parentheses is not preceded by an opening parentheses, such as in the case: </w:t>
-      </w:r>
-      <w:proofErr w:type="gramStart"/>
-      <w:r>
-        <w:t>“)(</w:t>
-      </w:r>
-      <w:proofErr w:type="gramEnd"/>
-      <w:r>
-        <w:t>”.</w:t>
+        <w:t>An unmatched parentheses error exists if it is not possible to match all the opening parentheses in the equation to closing parentheses, and vice versa. For example, if the numbers of opening and closing parentheses are not equal, or if a closing parentheses is not preceded by an opening parentheses, such as in the case: “)(”.</w:t>
       </w:r>
     </w:p>
     <w:p>
@@ -5672,21 +5665,77 @@
     </w:p>
     <w:p>
       <w:pPr>
+        <w:pStyle w:val="Heading4"/>
+      </w:pPr>
+      <w:r>
+        <w:t>Missing Operator Error</w:t>
+      </w:r>
+    </w:p>
+    <w:p>
+      <w:pPr>
+        <w:ind w:left="720"/>
+      </w:pPr>
+      <w:r>
+        <w:t>A missing operator exists if the user-provided equation contains expressions which evaluate to numeric constants and don’t have operators between them, such as in the cases: “1 1” and “5*-2   4+4”</w:t>
+      </w:r>
+    </w:p>
+    <w:p>
+      <w:pPr>
+        <w:ind w:left="720"/>
+      </w:pPr>
+      <w:r>
+        <w:t xml:space="preserve">Its error message is: “illegal symbol: </w:t>
+      </w:r>
+      <w:r>
+        <w:t>missing operator!</w:t>
+      </w:r>
+      <w:r>
+        <w:t>”</w:t>
+      </w:r>
+    </w:p>
+    <w:p>
+      <w:pPr>
+        <w:pStyle w:val="Heading4"/>
+      </w:pPr>
+      <w:bookmarkStart w:id="66" w:name="_Ref152327272"/>
+      <w:r>
+        <w:t>Input Overflow Error</w:t>
+      </w:r>
+      <w:bookmarkEnd w:id="66"/>
+    </w:p>
+    <w:p>
+      <w:pPr>
+        <w:ind w:left="720"/>
+      </w:pPr>
+      <w:r>
+        <w:t>An input overflow error exists if the user provides as an operand an integer greater than 2^31-1 (the maximum value a 32-bit integer can hold).</w:t>
+      </w:r>
+    </w:p>
+    <w:p>
+      <w:pPr>
+        <w:ind w:left="720"/>
+      </w:pPr>
+      <w:r>
+        <w:t>Its error message is: “input overflow!”</w:t>
+      </w:r>
+    </w:p>
+    <w:p>
+      <w:pPr>
         <w:pStyle w:val="Heading3"/>
       </w:pPr>
-      <w:bookmarkStart w:id="66" w:name="_Ref147947201"/>
-      <w:bookmarkStart w:id="67" w:name="_Ref148168377"/>
-      <w:bookmarkStart w:id="68" w:name="_Ref148168810"/>
-      <w:bookmarkStart w:id="69" w:name="_Toc148207272"/>
-      <w:bookmarkStart w:id="70" w:name="_Toc148254294"/>
+      <w:bookmarkStart w:id="67" w:name="_Ref147947201"/>
+      <w:bookmarkStart w:id="68" w:name="_Ref148168377"/>
+      <w:bookmarkStart w:id="69" w:name="_Ref148168810"/>
+      <w:bookmarkStart w:id="70" w:name="_Toc148207272"/>
+      <w:bookmarkStart w:id="71" w:name="_Toc148254294"/>
       <w:r>
         <w:t>User Input</w:t>
       </w:r>
-      <w:bookmarkEnd w:id="66"/>
       <w:bookmarkEnd w:id="67"/>
       <w:bookmarkEnd w:id="68"/>
       <w:bookmarkEnd w:id="69"/>
       <w:bookmarkEnd w:id="70"/>
+      <w:bookmarkEnd w:id="71"/>
     </w:p>
     <w:p>
       <w:pPr>
@@ -5725,15 +5774,7 @@
         <w:t>:</w:t>
       </w:r>
       <w:r>
-        <w:t xml:space="preserve"> “+-*/^</w:t>
-      </w:r>
-      <w:proofErr w:type="gramStart"/>
-      <w:r>
-        <w:t>%(</w:t>
-      </w:r>
-      <w:proofErr w:type="gramEnd"/>
-      <w:r>
-        <w:t>)”</w:t>
+        <w:t xml:space="preserve"> “+-*/^%()”</w:t>
       </w:r>
     </w:p>
     <w:p>
@@ -5764,142 +5805,182 @@
         <w:t>:</w:t>
       </w:r>
       <w:r>
+        <w:t xml:space="preserve"> “ ”</w:t>
+      </w:r>
+    </w:p>
+    <w:p>
+      <w:pPr>
+        <w:ind w:left="720"/>
+      </w:pPr>
+      <w:r>
+        <w:t>If the equation contains any characters which are not included in these character sets, an error exists, as described in section</w:t>
+      </w:r>
+      <w:r>
         <w:t xml:space="preserve"> </w:t>
       </w:r>
-      <w:proofErr w:type="gramStart"/>
-      <w:r>
-        <w:t>“ ”</w:t>
-      </w:r>
-      <w:proofErr w:type="gramEnd"/>
+      <w:r>
+        <w:fldChar w:fldCharType="begin"/>
+      </w:r>
+      <w:r>
+        <w:instrText xml:space="preserve"> REF _Ref148168571 \r \h </w:instrText>
+      </w:r>
+      <w:r>
+        <w:fldChar w:fldCharType="separate"/>
+      </w:r>
+      <w:r>
+        <w:t>3.1.5.6</w:t>
+      </w:r>
+      <w:r>
+        <w:fldChar w:fldCharType="end"/>
+      </w:r>
+      <w:r>
+        <w:t xml:space="preserve">. </w:t>
+      </w:r>
     </w:p>
     <w:p>
       <w:pPr>
         <w:ind w:left="720"/>
       </w:pPr>
       <w:r>
-        <w:t>If the equation contains any characters which are not included in these character sets, an error exists, as described in section</w:t>
+        <w:t xml:space="preserve">The characters in the equation shall be translated into </w:t>
+      </w:r>
+      <w:r>
+        <w:t>operators</w:t>
+      </w:r>
+      <w:r>
+        <w:t xml:space="preserve"> and</w:t>
+      </w:r>
+      <w:r>
+        <w:t xml:space="preserve"> constant numeric values</w:t>
+      </w:r>
+      <w:r>
+        <w:t xml:space="preserve"> as follows:</w:t>
+      </w:r>
+    </w:p>
+    <w:p>
+      <w:pPr>
+        <w:ind w:left="720"/>
+      </w:pPr>
+      <w:r>
+        <w:t xml:space="preserve">Each operator </w:t>
+      </w:r>
+      <w:r>
+        <w:t>symbol</w:t>
+      </w:r>
+      <w:r>
+        <w:t xml:space="preserve"> shall correspond to an operation, as defined in sections </w:t>
+      </w:r>
+      <w:r>
+        <w:fldChar w:fldCharType="begin"/>
+      </w:r>
+      <w:r>
+        <w:instrText xml:space="preserve"> REF _Ref147946175 \r \h </w:instrText>
+      </w:r>
+      <w:r>
+        <w:fldChar w:fldCharType="separate"/>
+      </w:r>
+      <w:r>
+        <w:t>3.1.1</w:t>
+      </w:r>
+      <w:r>
+        <w:fldChar w:fldCharType="end"/>
+      </w:r>
+      <w:r>
+        <w:t xml:space="preserve"> - </w:t>
+      </w:r>
+      <w:r>
+        <w:fldChar w:fldCharType="begin"/>
+      </w:r>
+      <w:r>
+        <w:instrText xml:space="preserve"> REF _Ref148016874 \r \h </w:instrText>
+      </w:r>
+      <w:r>
+        <w:fldChar w:fldCharType="separate"/>
+      </w:r>
+      <w:r>
+        <w:t>3.1.3</w:t>
+      </w:r>
+      <w:r>
+        <w:fldChar w:fldCharType="end"/>
+      </w:r>
+      <w:r>
+        <w:t xml:space="preserve">. When one symbol may refer to multiple operations, the operation shall be chosen in such a way that no errors exist, if possible. For example, in the case of 1--1, if both of the “-” referred to subtraction, an error would exist, while if the first referred to subtraction and the second referred to negation, an error would not exist, and </w:t>
+      </w:r>
+      <w:r>
+        <w:lastRenderedPageBreak/>
+        <w:t>thus the first shall be subtraction and the second negation.</w:t>
+      </w:r>
+    </w:p>
+    <w:p>
+      <w:pPr>
+        <w:ind w:left="720"/>
+      </w:pPr>
+      <w:r>
+        <w:t>Numeric characters shall correspond to constant numeric values. All adjacent numeric characters shall be combined to form one numeric value. Two characters are adjacent if they are not separated by any characters, including spaces. All</w:t>
       </w:r>
       <w:r>
         <w:t xml:space="preserve"> </w:t>
       </w:r>
       <w:r>
+        <w:t>input</w:t>
+      </w:r>
+      <w:r>
+        <w:t xml:space="preserve"> numeric values shall be integers. </w:t>
+      </w:r>
+    </w:p>
+    <w:p>
+      <w:pPr>
+        <w:ind w:left="720"/>
+      </w:pPr>
+      <w:r>
+        <w:t>Spaces shall not correspond to any equation elements.</w:t>
+      </w:r>
+    </w:p>
+    <w:p>
+      <w:pPr>
+        <w:ind w:left="720"/>
+      </w:pPr>
+      <w:r>
+        <w:t>If the user inputs an integer grater than</w:t>
+      </w:r>
+      <w:r>
+        <w:t xml:space="preserve"> 2^31-1</w:t>
+      </w:r>
+      <w:r>
+        <w:t xml:space="preserve">, an error exists, as defined in section </w:t>
+      </w:r>
+      <w:r>
         <w:fldChar w:fldCharType="begin"/>
       </w:r>
       <w:r>
-        <w:instrText xml:space="preserve"> REF _Ref148168571 \r \h </w:instrText>
+        <w:instrText xml:space="preserve"> REF _Ref152327272 \r \h </w:instrText>
       </w:r>
       <w:r>
         <w:fldChar w:fldCharType="separate"/>
       </w:r>
       <w:r>
-        <w:t>3.1.5.6</w:t>
+        <w:t>3.1.5.9</w:t>
       </w:r>
       <w:r>
         <w:fldChar w:fldCharType="end"/>
       </w:r>
       <w:r>
-        <w:t xml:space="preserve">. </w:t>
-      </w:r>
-    </w:p>
-    <w:p>
-      <w:pPr>
-        <w:ind w:left="720"/>
-      </w:pPr>
-      <w:r>
-        <w:t xml:space="preserve">The characters in the equation shall be translated into </w:t>
-      </w:r>
-      <w:r>
-        <w:t>operators</w:t>
-      </w:r>
-      <w:r>
-        <w:t xml:space="preserve"> and</w:t>
-      </w:r>
-      <w:r>
-        <w:t xml:space="preserve"> constant numeric values</w:t>
-      </w:r>
-      <w:r>
-        <w:t xml:space="preserve"> as follows:</w:t>
-      </w:r>
-    </w:p>
-    <w:p>
-      <w:pPr>
-        <w:ind w:left="720"/>
-      </w:pPr>
-      <w:r>
-        <w:t xml:space="preserve">Each operator </w:t>
-      </w:r>
-      <w:r>
-        <w:t>symbol</w:t>
-      </w:r>
-      <w:r>
-        <w:t xml:space="preserve"> shall correspond to an operation, as defined in sections </w:t>
-      </w:r>
-      <w:r>
-        <w:fldChar w:fldCharType="begin"/>
-      </w:r>
-      <w:r>
-        <w:instrText xml:space="preserve"> REF _Ref147946175 \r \h </w:instrText>
-      </w:r>
-      <w:r>
-        <w:fldChar w:fldCharType="separate"/>
-      </w:r>
-      <w:r>
-        <w:t>3.1.1</w:t>
-      </w:r>
-      <w:r>
-        <w:fldChar w:fldCharType="end"/>
-      </w:r>
-      <w:r>
-        <w:t xml:space="preserve"> - </w:t>
-      </w:r>
-      <w:r>
-        <w:fldChar w:fldCharType="begin"/>
-      </w:r>
-      <w:r>
-        <w:instrText xml:space="preserve"> REF _Ref148016874 \r \h </w:instrText>
-      </w:r>
-      <w:r>
-        <w:fldChar w:fldCharType="separate"/>
-      </w:r>
-      <w:r>
-        <w:t>3.1.3</w:t>
-      </w:r>
-      <w:r>
-        <w:fldChar w:fldCharType="end"/>
-      </w:r>
-      <w:r>
-        <w:t>. When one symbol may refer to multiple operations, the operation shall be chosen in such a way that no errors exist, if possible. For example, in the case of 1--1, if both of the “-” referred to subtraction, an error would exist, while if the first referred to subtraction and the second referred to negation, an error would not exist, and thus the first shall be subtraction and the second negation.</w:t>
-      </w:r>
-    </w:p>
-    <w:p>
-      <w:pPr>
-        <w:ind w:left="720"/>
-      </w:pPr>
-      <w:r>
-        <w:t xml:space="preserve">Numeric characters shall correspond to constant numeric values. All adjacent numeric characters shall be combined to form one numeric value. Two characters are adjacent if they are not separated by any characters, including spaces. All numeric values shall be integers. </w:t>
-      </w:r>
-    </w:p>
-    <w:p>
-      <w:pPr>
-        <w:ind w:left="720"/>
-      </w:pPr>
-      <w:r>
-        <w:t>Spaces shall not correspond to any equation elements.</w:t>
+        <w:t>.</w:t>
       </w:r>
     </w:p>
     <w:p>
       <w:pPr>
         <w:pStyle w:val="Heading3"/>
       </w:pPr>
-      <w:bookmarkStart w:id="71" w:name="_Ref147947548"/>
-      <w:bookmarkStart w:id="72" w:name="_Toc148207273"/>
-      <w:bookmarkStart w:id="73" w:name="_Toc148254295"/>
+      <w:bookmarkStart w:id="72" w:name="_Ref147947548"/>
+      <w:bookmarkStart w:id="73" w:name="_Toc148207273"/>
+      <w:bookmarkStart w:id="74" w:name="_Toc148254295"/>
       <w:r>
         <w:t>System Output</w:t>
       </w:r>
-      <w:bookmarkEnd w:id="71"/>
       <w:bookmarkEnd w:id="72"/>
       <w:bookmarkEnd w:id="73"/>
+      <w:bookmarkEnd w:id="74"/>
     </w:p>
     <w:p>
       <w:pPr>
@@ -5935,17 +6016,31 @@
         <w:ind w:left="720"/>
       </w:pPr>
       <w:r>
-        <w:t xml:space="preserve">The system shall be able to output up to twelve characters of numerical output (enough characters to display a negative, 32-bit integer). The numerical output shall be an integer in base ten. The system shall output </w:t>
+        <w:t xml:space="preserve">The system shall be able to </w:t>
+      </w:r>
+      <w:r>
+        <w:t xml:space="preserve">display floating point outputs with up to three decimal places of precision. </w:t>
+      </w:r>
+      <w:r>
+        <w:t xml:space="preserve">The numerical output shall be a </w:t>
+      </w:r>
+      <w:r>
+        <w:t xml:space="preserve">value </w:t>
+      </w:r>
+      <w:r>
+        <w:t xml:space="preserve">in base ten. The system shall output </w:t>
       </w:r>
       <w:r>
         <w:t>the fewest</w:t>
       </w:r>
       <w:r>
-        <w:t xml:space="preserve"> characters necessary to communicate the numerical value; there shall be no preceding </w:t>
-      </w:r>
-      <w:r>
-        <w:lastRenderedPageBreak/>
-        <w:t xml:space="preserve">zeroes. Numerical output shall consist only of the digits 0-9, and ‘-’. </w:t>
+        <w:t xml:space="preserve"> characters necessary to communicate the numerical value; there shall be no preceding zeroes. Numerical output shall consist only of the digits 0-9,</w:t>
+      </w:r>
+      <w:r>
+        <w:t xml:space="preserve"> ‘.’, and</w:t>
+      </w:r>
+      <w:r>
+        <w:t xml:space="preserve"> ‘-’. </w:t>
       </w:r>
       <w:r>
         <w:t>The numeric output shall equal the value of the user-provided equation.</w:t>
@@ -5981,15 +6076,15 @@
       <w:pPr>
         <w:pStyle w:val="Heading3"/>
       </w:pPr>
-      <w:bookmarkStart w:id="74" w:name="_Ref147947998"/>
-      <w:bookmarkStart w:id="75" w:name="_Toc148207274"/>
-      <w:bookmarkStart w:id="76" w:name="_Toc148254296"/>
+      <w:bookmarkStart w:id="75" w:name="_Ref147947998"/>
+      <w:bookmarkStart w:id="76" w:name="_Toc148207274"/>
+      <w:bookmarkStart w:id="77" w:name="_Toc148254296"/>
       <w:r>
         <w:t>User Interface</w:t>
       </w:r>
-      <w:bookmarkEnd w:id="74"/>
       <w:bookmarkEnd w:id="75"/>
       <w:bookmarkEnd w:id="76"/>
+      <w:bookmarkEnd w:id="77"/>
     </w:p>
     <w:p>
       <w:pPr>
@@ -6103,24 +6198,25 @@
       <w:pPr>
         <w:pStyle w:val="Heading2"/>
       </w:pPr>
-      <w:bookmarkStart w:id="77" w:name="_Toc492796467"/>
-      <w:bookmarkStart w:id="78" w:name="_Toc148207275"/>
-      <w:bookmarkStart w:id="79" w:name="_Toc148254297"/>
-      <w:r>
+      <w:bookmarkStart w:id="78" w:name="_Toc492796467"/>
+      <w:bookmarkStart w:id="79" w:name="_Toc148207275"/>
+      <w:bookmarkStart w:id="80" w:name="_Toc148254297"/>
+      <w:r>
+        <w:lastRenderedPageBreak/>
         <w:t xml:space="preserve">Use-Case </w:t>
       </w:r>
-      <w:bookmarkEnd w:id="77"/>
+      <w:bookmarkEnd w:id="78"/>
       <w:r>
         <w:t>Specifications</w:t>
       </w:r>
-      <w:bookmarkEnd w:id="78"/>
       <w:bookmarkEnd w:id="79"/>
+      <w:bookmarkEnd w:id="80"/>
     </w:p>
     <w:p>
       <w:pPr>
         <w:pStyle w:val="Heading3"/>
       </w:pPr>
-      <w:bookmarkStart w:id="80" w:name="_Toc148254298"/>
+      <w:bookmarkStart w:id="81" w:name="_Toc148254298"/>
       <w:r>
         <w:t xml:space="preserve">System </w:t>
       </w:r>
@@ -6130,7 +6226,7 @@
       <w:r>
         <w:t xml:space="preserve"> Diagram</w:t>
       </w:r>
-      <w:bookmarkEnd w:id="80"/>
+      <w:bookmarkEnd w:id="81"/>
     </w:p>
     <w:p>
       <w:pPr>
@@ -6187,12 +6283,12 @@
       <w:pPr>
         <w:pStyle w:val="Heading3"/>
       </w:pPr>
-      <w:bookmarkStart w:id="81" w:name="_Toc148254299"/>
-      <w:bookmarkStart w:id="82" w:name="_Toc492796468"/>
+      <w:bookmarkStart w:id="82" w:name="_Toc148254299"/>
+      <w:bookmarkStart w:id="83" w:name="_Toc492796468"/>
       <w:r>
         <w:t>Main Use Case</w:t>
       </w:r>
-      <w:bookmarkEnd w:id="81"/>
+      <w:bookmarkEnd w:id="82"/>
     </w:p>
     <w:p>
       <w:pPr>
@@ -6231,15 +6327,7 @@
         <w:ind w:left="720"/>
       </w:pPr>
       <w:r>
-        <w:t xml:space="preserve">Multiplicity: One user will be interacting with </w:t>
-      </w:r>
-      <w:proofErr w:type="gramStart"/>
-      <w:r>
-        <w:t>one</w:t>
-      </w:r>
-      <w:proofErr w:type="gramEnd"/>
-      <w:r>
-        <w:t xml:space="preserve"> Arithmetic Expression Evaluator. The user may have multiple equations they would like to evaluate, but they will be entered and evaluated sequentially.</w:t>
+        <w:t>Multiplicity: One user will be interacting with one Arithmetic Expression Evaluator. The user may have multiple equations they would like to evaluate, but they will be entered and evaluated sequentially.</w:t>
       </w:r>
     </w:p>
     <w:p>
@@ -6254,209 +6342,201 @@
       <w:pPr>
         <w:pStyle w:val="Heading3"/>
       </w:pPr>
-      <w:bookmarkStart w:id="83" w:name="_Ref148210193"/>
-      <w:bookmarkStart w:id="84" w:name="_Toc148254300"/>
+      <w:bookmarkStart w:id="84" w:name="_Ref148210193"/>
+      <w:bookmarkStart w:id="85" w:name="_Toc148254300"/>
+      <w:r>
+        <w:t>Basic Flow</w:t>
+      </w:r>
+      <w:bookmarkEnd w:id="84"/>
+      <w:bookmarkEnd w:id="85"/>
+    </w:p>
+    <w:p>
+      <w:pPr>
+        <w:pStyle w:val="Heading4"/>
+      </w:pPr>
+      <w:bookmarkStart w:id="86" w:name="_Ref148214375"/>
+      <w:r>
+        <w:t>User Enters an Equation</w:t>
+      </w:r>
+      <w:bookmarkEnd w:id="86"/>
+    </w:p>
+    <w:p>
+      <w:pPr>
+        <w:ind w:firstLine="720"/>
+      </w:pPr>
+      <w:r>
+        <w:t>The user types an equation into the system’s textual interface.</w:t>
+      </w:r>
+    </w:p>
+    <w:p>
+      <w:pPr>
+        <w:pStyle w:val="Heading4"/>
+      </w:pPr>
+      <w:bookmarkStart w:id="87" w:name="_Ref148210199"/>
+      <w:r>
+        <w:t xml:space="preserve">User </w:t>
+      </w:r>
+      <w:r>
+        <w:t>Submits Their Equation</w:t>
+      </w:r>
+      <w:bookmarkEnd w:id="87"/>
+    </w:p>
+    <w:p>
+      <w:pPr>
+        <w:ind w:firstLine="720"/>
+      </w:pPr>
+      <w:r>
+        <w:t>The user presses Enter to submit their equation.</w:t>
+      </w:r>
+    </w:p>
+    <w:p>
+      <w:pPr>
+        <w:pStyle w:val="Heading4"/>
+        <w:rPr>
+          <w:b/>
+          <w:bCs/>
+        </w:rPr>
+      </w:pPr>
+      <w:bookmarkStart w:id="88" w:name="_Ref148211101"/>
+      <w:r>
+        <w:t>System Evaluates the Equation</w:t>
+      </w:r>
+      <w:bookmarkEnd w:id="88"/>
+    </w:p>
+    <w:p>
+      <w:pPr>
+        <w:ind w:firstLine="720"/>
+      </w:pPr>
+      <w:bookmarkStart w:id="89" w:name="_Ref148212482"/>
+      <w:r>
+        <w:t>The system parses the user’s equation.</w:t>
+      </w:r>
+      <w:bookmarkEnd w:id="89"/>
+    </w:p>
+    <w:p>
+      <w:pPr>
+        <w:ind w:firstLine="720"/>
+      </w:pPr>
+      <w:bookmarkStart w:id="90" w:name="_Ref148212493"/>
+      <w:r>
+        <w:t>The system evaluates the parentheses in the equation.</w:t>
+      </w:r>
+      <w:bookmarkEnd w:id="90"/>
+    </w:p>
+    <w:p>
+      <w:pPr>
+        <w:ind w:firstLine="720"/>
+      </w:pPr>
+      <w:bookmarkStart w:id="91" w:name="_Ref148212499"/>
+      <w:r>
+        <w:t>The system evaluates the operators in the equation.</w:t>
+      </w:r>
+      <w:bookmarkEnd w:id="91"/>
+    </w:p>
+    <w:p>
+      <w:pPr>
+        <w:pStyle w:val="Heading4"/>
+        <w:rPr>
+          <w:b/>
+          <w:bCs/>
+        </w:rPr>
+      </w:pPr>
+      <w:r>
+        <w:t>System Displays the Result</w:t>
+      </w:r>
+    </w:p>
+    <w:p>
+      <w:pPr>
+        <w:ind w:left="720"/>
+      </w:pPr>
+      <w:r>
+        <w:t>The system displays the numeric value of the equation to the user.</w:t>
+      </w:r>
+    </w:p>
+    <w:p>
+      <w:pPr>
+        <w:pStyle w:val="Heading4"/>
+      </w:pPr>
+      <w:bookmarkStart w:id="92" w:name="_Ref148214515"/>
       <w:r>
         <w:lastRenderedPageBreak/>
+        <w:t>Repeat Basic Flow</w:t>
+      </w:r>
+      <w:bookmarkEnd w:id="92"/>
+    </w:p>
+    <w:p>
+      <w:pPr>
+        <w:ind w:left="720"/>
+      </w:pPr>
+      <w:r>
+        <w:t xml:space="preserve">Restart </w:t>
+      </w:r>
+      <w:r>
+        <w:fldChar w:fldCharType="begin"/>
+      </w:r>
+      <w:r>
+        <w:instrText xml:space="preserve"> REF _Ref148210193 \h </w:instrText>
+      </w:r>
+      <w:r>
+        <w:fldChar w:fldCharType="separate"/>
+      </w:r>
+      <w:r>
         <w:t>Basic Flow</w:t>
       </w:r>
-      <w:bookmarkEnd w:id="83"/>
-      <w:bookmarkEnd w:id="84"/>
-    </w:p>
-    <w:p>
-      <w:pPr>
-        <w:pStyle w:val="Heading4"/>
-      </w:pPr>
-      <w:bookmarkStart w:id="85" w:name="_Ref148214375"/>
-      <w:r>
+      <w:r>
+        <w:fldChar w:fldCharType="end"/>
+      </w:r>
+      <w:r>
+        <w:t xml:space="preserve"> at </w:t>
+      </w:r>
+      <w:r>
+        <w:rPr>
+          <w:b/>
+          <w:bCs/>
+          <w:u w:val="single"/>
+        </w:rPr>
+        <w:fldChar w:fldCharType="begin"/>
+      </w:r>
+      <w:r>
+        <w:rPr>
+          <w:b/>
+          <w:bCs/>
+          <w:u w:val="single"/>
+        </w:rPr>
+        <w:instrText xml:space="preserve"> REF _Ref148214375 \h  \* MERGEFORMAT </w:instrText>
+      </w:r>
+      <w:r>
+        <w:rPr>
+          <w:b/>
+          <w:bCs/>
+          <w:u w:val="single"/>
+        </w:rPr>
+      </w:r>
+      <w:r>
+        <w:rPr>
+          <w:b/>
+          <w:bCs/>
+          <w:u w:val="single"/>
+        </w:rPr>
+        <w:fldChar w:fldCharType="separate"/>
+      </w:r>
+      <w:r>
+        <w:rPr>
+          <w:b/>
+          <w:bCs/>
+          <w:u w:val="single"/>
+        </w:rPr>
         <w:t>User Enters an Equation</w:t>
       </w:r>
-      <w:bookmarkEnd w:id="85"/>
-    </w:p>
-    <w:p>
-      <w:pPr>
-        <w:ind w:firstLine="720"/>
-      </w:pPr>
-      <w:r>
-        <w:t xml:space="preserve">The user </w:t>
-      </w:r>
-      <w:proofErr w:type="gramStart"/>
-      <w:r>
-        <w:t>types</w:t>
-      </w:r>
-      <w:proofErr w:type="gramEnd"/>
-      <w:r>
-        <w:t xml:space="preserve"> an equation into the system’s textual interface.</w:t>
-      </w:r>
-    </w:p>
-    <w:p>
-      <w:pPr>
-        <w:pStyle w:val="Heading4"/>
-      </w:pPr>
-      <w:bookmarkStart w:id="86" w:name="_Ref148210199"/>
-      <w:r>
-        <w:t xml:space="preserve">User </w:t>
-      </w:r>
-      <w:r>
-        <w:t>Submits Their Equation</w:t>
-      </w:r>
-      <w:bookmarkEnd w:id="86"/>
-    </w:p>
-    <w:p>
-      <w:pPr>
-        <w:ind w:firstLine="720"/>
-      </w:pPr>
-      <w:r>
-        <w:t>The user presses Enter to submit their equation.</w:t>
-      </w:r>
-    </w:p>
-    <w:p>
-      <w:pPr>
-        <w:pStyle w:val="Heading4"/>
-        <w:rPr>
-          <w:b/>
-          <w:bCs/>
-        </w:rPr>
-      </w:pPr>
-      <w:bookmarkStart w:id="87" w:name="_Ref148211101"/>
-      <w:r>
-        <w:t>System Evaluates the Equation</w:t>
-      </w:r>
-      <w:bookmarkEnd w:id="87"/>
-    </w:p>
-    <w:p>
-      <w:pPr>
-        <w:ind w:firstLine="720"/>
-      </w:pPr>
-      <w:bookmarkStart w:id="88" w:name="_Ref148212482"/>
-      <w:r>
-        <w:t>The system parses the user’s equation.</w:t>
-      </w:r>
-      <w:bookmarkEnd w:id="88"/>
-    </w:p>
-    <w:p>
-      <w:pPr>
-        <w:ind w:firstLine="720"/>
-      </w:pPr>
-      <w:bookmarkStart w:id="89" w:name="_Ref148212493"/>
-      <w:r>
-        <w:t>The system evaluates the parentheses in the equation.</w:t>
-      </w:r>
-      <w:bookmarkEnd w:id="89"/>
-    </w:p>
-    <w:p>
-      <w:pPr>
-        <w:ind w:firstLine="720"/>
-      </w:pPr>
-      <w:bookmarkStart w:id="90" w:name="_Ref148212499"/>
-      <w:r>
-        <w:t>The system evaluates the operators in the equation.</w:t>
-      </w:r>
-      <w:bookmarkEnd w:id="90"/>
-    </w:p>
-    <w:p>
-      <w:pPr>
-        <w:pStyle w:val="Heading4"/>
-        <w:rPr>
-          <w:b/>
-          <w:bCs/>
-        </w:rPr>
-      </w:pPr>
-      <w:r>
-        <w:t>System Displays the Result</w:t>
-      </w:r>
-    </w:p>
-    <w:p>
-      <w:pPr>
-        <w:ind w:left="720"/>
-      </w:pPr>
-      <w:r>
-        <w:t>The system displays the numeric value of the equation to the user.</w:t>
-      </w:r>
-    </w:p>
-    <w:p>
-      <w:pPr>
-        <w:pStyle w:val="Heading4"/>
-      </w:pPr>
-      <w:bookmarkStart w:id="91" w:name="_Ref148214515"/>
-      <w:r>
-        <w:t>Repeat Basic Flow</w:t>
-      </w:r>
-      <w:bookmarkEnd w:id="91"/>
-    </w:p>
-    <w:p>
-      <w:pPr>
-        <w:ind w:left="720"/>
-      </w:pPr>
-      <w:r>
-        <w:t xml:space="preserve">Restart </w:t>
-      </w:r>
-      <w:r>
-        <w:fldChar w:fldCharType="begin"/>
-      </w:r>
-      <w:r>
-        <w:instrText xml:space="preserve"> REF _Ref148210193 \h </w:instrText>
-      </w:r>
-      <w:r>
-        <w:fldChar w:fldCharType="separate"/>
-      </w:r>
-      <w:r>
-        <w:t>Basic Flow</w:t>
-      </w:r>
-      <w:r>
+      <w:r>
+        <w:rPr>
+          <w:b/>
+          <w:bCs/>
+          <w:u w:val="single"/>
+        </w:rPr>
         <w:fldChar w:fldCharType="end"/>
       </w:r>
       <w:r>
-        <w:t xml:space="preserve"> at </w:t>
-      </w:r>
-      <w:r>
-        <w:rPr>
-          <w:b/>
-          <w:bCs/>
-          <w:u w:val="single"/>
-        </w:rPr>
-        <w:fldChar w:fldCharType="begin"/>
-      </w:r>
-      <w:r>
-        <w:rPr>
-          <w:b/>
-          <w:bCs/>
-          <w:u w:val="single"/>
-        </w:rPr>
-        <w:instrText xml:space="preserve"> REF _Ref148214375 \h  \* MERGEFORMAT </w:instrText>
-      </w:r>
-      <w:r>
-        <w:rPr>
-          <w:b/>
-          <w:bCs/>
-          <w:u w:val="single"/>
-        </w:rPr>
-      </w:r>
-      <w:r>
-        <w:rPr>
-          <w:b/>
-          <w:bCs/>
-          <w:u w:val="single"/>
-        </w:rPr>
-        <w:fldChar w:fldCharType="separate"/>
-      </w:r>
-      <w:r>
-        <w:rPr>
-          <w:b/>
-          <w:bCs/>
-          <w:u w:val="single"/>
-        </w:rPr>
-        <w:t>User Enters an Equation</w:t>
-      </w:r>
-      <w:r>
-        <w:rPr>
-          <w:b/>
-          <w:bCs/>
-          <w:u w:val="single"/>
-        </w:rPr>
-        <w:fldChar w:fldCharType="end"/>
-      </w:r>
-      <w:r>
         <w:t>.</w:t>
       </w:r>
     </w:p>
@@ -6464,11 +6544,11 @@
       <w:pPr>
         <w:pStyle w:val="Heading3"/>
       </w:pPr>
-      <w:bookmarkStart w:id="92" w:name="_Toc148254301"/>
+      <w:bookmarkStart w:id="93" w:name="_Toc148254301"/>
       <w:r>
         <w:t>Alternate Flows</w:t>
       </w:r>
-      <w:bookmarkEnd w:id="92"/>
+      <w:bookmarkEnd w:id="93"/>
     </w:p>
     <w:p>
       <w:pPr>
@@ -7948,7 +8028,6 @@
           <w:sz w:val="20"/>
           <w:szCs w:val="20"/>
         </w:rPr>
-        <w:lastRenderedPageBreak/>
         <w:t xml:space="preserve">Resume the </w:t>
       </w:r>
       <w:r>
@@ -8697,14 +8776,15 @@
       <w:pPr>
         <w:pStyle w:val="Heading2"/>
       </w:pPr>
-      <w:bookmarkStart w:id="93" w:name="_Toc148207276"/>
-      <w:bookmarkStart w:id="94" w:name="_Toc148254302"/>
-      <w:r>
+      <w:bookmarkStart w:id="94" w:name="_Toc148207276"/>
+      <w:bookmarkStart w:id="95" w:name="_Toc148254302"/>
+      <w:r>
+        <w:lastRenderedPageBreak/>
         <w:t>Supplementary Requirements</w:t>
       </w:r>
-      <w:bookmarkEnd w:id="82"/>
-      <w:bookmarkEnd w:id="93"/>
+      <w:bookmarkEnd w:id="83"/>
       <w:bookmarkEnd w:id="94"/>
+      <w:bookmarkEnd w:id="95"/>
       <w:r>
         <w:t xml:space="preserve"> </w:t>
       </w:r>
@@ -8713,13 +8793,13 @@
       <w:pPr>
         <w:pStyle w:val="Heading3"/>
       </w:pPr>
-      <w:bookmarkStart w:id="95" w:name="_Toc148207277"/>
-      <w:bookmarkStart w:id="96" w:name="_Toc148254303"/>
+      <w:bookmarkStart w:id="96" w:name="_Toc148207277"/>
+      <w:bookmarkStart w:id="97" w:name="_Toc148254303"/>
       <w:r>
         <w:t>Programming Language</w:t>
       </w:r>
-      <w:bookmarkEnd w:id="95"/>
       <w:bookmarkEnd w:id="96"/>
+      <w:bookmarkEnd w:id="97"/>
     </w:p>
     <w:p>
       <w:pPr>
@@ -8733,13 +8813,13 @@
       <w:pPr>
         <w:pStyle w:val="Heading3"/>
       </w:pPr>
-      <w:bookmarkStart w:id="97" w:name="_Toc148207278"/>
-      <w:bookmarkStart w:id="98" w:name="_Toc148254304"/>
+      <w:bookmarkStart w:id="98" w:name="_Toc148207278"/>
+      <w:bookmarkStart w:id="99" w:name="_Toc148254304"/>
       <w:r>
         <w:t>Design Methodology</w:t>
       </w:r>
-      <w:bookmarkEnd w:id="97"/>
       <w:bookmarkEnd w:id="98"/>
+      <w:bookmarkEnd w:id="99"/>
     </w:p>
     <w:p>
       <w:pPr>
@@ -8759,13 +8839,13 @@
       <w:pPr>
         <w:pStyle w:val="Heading1"/>
       </w:pPr>
-      <w:bookmarkStart w:id="99" w:name="_Toc148207279"/>
-      <w:bookmarkStart w:id="100" w:name="_Toc148254305"/>
+      <w:bookmarkStart w:id="100" w:name="_Toc148207279"/>
+      <w:bookmarkStart w:id="101" w:name="_Toc148254305"/>
       <w:r>
         <w:t>Classification of Functional Requirements</w:t>
       </w:r>
-      <w:bookmarkEnd w:id="99"/>
       <w:bookmarkEnd w:id="100"/>
+      <w:bookmarkEnd w:id="101"/>
     </w:p>
     <w:tbl>
       <w:tblPr>
@@ -9660,7 +9740,6 @@
               <w:spacing w:before="120" w:after="120"/>
             </w:pPr>
             <w:r>
-              <w:lastRenderedPageBreak/>
               <w:t>Missing Operand Error</w:t>
             </w:r>
           </w:p>
@@ -10102,6 +10181,7 @@
               <w:spacing w:before="120" w:after="120"/>
             </w:pPr>
             <w:r>
+              <w:lastRenderedPageBreak/>
               <w:t xml:space="preserve">System Output </w:t>
             </w:r>
           </w:p>
@@ -10210,13 +10290,13 @@
       <w:pPr>
         <w:pStyle w:val="Heading1"/>
       </w:pPr>
-      <w:bookmarkStart w:id="101" w:name="_Toc148207280"/>
-      <w:bookmarkStart w:id="102" w:name="_Toc148254306"/>
+      <w:bookmarkStart w:id="102" w:name="_Toc148207280"/>
+      <w:bookmarkStart w:id="103" w:name="_Toc148254306"/>
       <w:r>
         <w:t>Appendices</w:t>
       </w:r>
-      <w:bookmarkEnd w:id="101"/>
       <w:bookmarkEnd w:id="102"/>
+      <w:bookmarkEnd w:id="103"/>
     </w:p>
     <w:p>
       <w:pPr>
@@ -10230,13 +10310,13 @@
       <w:pPr>
         <w:pStyle w:val="Heading2"/>
       </w:pPr>
-      <w:bookmarkStart w:id="103" w:name="_Toc148207281"/>
-      <w:bookmarkStart w:id="104" w:name="_Toc148254307"/>
+      <w:bookmarkStart w:id="104" w:name="_Toc148207281"/>
+      <w:bookmarkStart w:id="105" w:name="_Toc148254307"/>
       <w:r>
         <w:t>Glossary</w:t>
       </w:r>
-      <w:bookmarkEnd w:id="103"/>
       <w:bookmarkEnd w:id="104"/>
+      <w:bookmarkEnd w:id="105"/>
     </w:p>
     <w:p>
       <w:pPr>

</xml_diff>

<commit_message>
Fix error in errors section
Copy/paste error in missing operator error
</commit_message>
<xml_diff>
--- a/Documentation/Software-Requirements-Spec.docx
+++ b/Documentation/Software-Requirements-Spec.docx
@@ -5518,10 +5518,7 @@
         <w:pStyle w:val="Heading4"/>
       </w:pPr>
       <w:r>
-        <w:t>Modulo</w:t>
-      </w:r>
-      <w:r>
-        <w:t xml:space="preserve"> By Zero Error</w:t>
+        <w:t>Modulo By Zero Error</w:t>
       </w:r>
     </w:p>
     <w:p>
@@ -5684,13 +5681,7 @@
         <w:ind w:left="720"/>
       </w:pPr>
       <w:r>
-        <w:t xml:space="preserve">Its error message is: “illegal symbol: </w:t>
-      </w:r>
-      <w:r>
-        <w:t>missing operator!</w:t>
-      </w:r>
-      <w:r>
-        <w:t>”</w:t>
+        <w:t>Its error message is: “missing operator!”</w:t>
       </w:r>
     </w:p>
     <w:p>
@@ -5941,13 +5932,7 @@
         <w:ind w:left="720"/>
       </w:pPr>
       <w:r>
-        <w:t>If the user inputs an integer grater than</w:t>
-      </w:r>
-      <w:r>
-        <w:t xml:space="preserve"> 2^31-1</w:t>
-      </w:r>
-      <w:r>
-        <w:t xml:space="preserve">, an error exists, as defined in section </w:t>
+        <w:t xml:space="preserve">If the user inputs an integer grater than 2^31-1, an error exists, as defined in section </w:t>
       </w:r>
       <w:r>
         <w:fldChar w:fldCharType="begin"/>

</xml_diff>

<commit_message>
Remove operator as operand error
It is ambiguous with missing operand error. Missing operand error is
used in its place.
</commit_message>
<xml_diff>
--- a/Documentation/Software-Requirements-Spec.docx
+++ b/Documentation/Software-Requirements-Spec.docx
@@ -42,19 +42,13 @@
         <w:rPr>
           <w:sz w:val="28"/>
         </w:rPr>
-        <w:t>Version &lt;1.</w:t>
+        <w:t xml:space="preserve">Version </w:t>
       </w:r>
       <w:r>
         <w:rPr>
           <w:sz w:val="28"/>
         </w:rPr>
-        <w:t>7</w:t>
-      </w:r>
-      <w:r>
-        <w:rPr>
-          <w:sz w:val="28"/>
-        </w:rPr>
-        <w:t>&gt;</w:t>
+        <w:t>1.8</w:t>
       </w:r>
     </w:p>
     <w:p>
@@ -237,7 +231,7 @@
               <w:pStyle w:val="Tabletext"/>
             </w:pPr>
             <w:r>
-              <w:t>&lt;1.0&gt;</w:t>
+              <w:t>1.0</w:t>
             </w:r>
           </w:p>
         </w:tc>
@@ -315,7 +309,7 @@
               <w:pStyle w:val="Tabletext"/>
             </w:pPr>
             <w:r>
-              <w:t>&lt;1.1&gt;</w:t>
+              <w:t>1.1</w:t>
             </w:r>
           </w:p>
         </w:tc>
@@ -393,7 +387,7 @@
               <w:pStyle w:val="Tabletext"/>
             </w:pPr>
             <w:r>
-              <w:t>&lt;1.2&gt;</w:t>
+              <w:t>1.2</w:t>
             </w:r>
           </w:p>
         </w:tc>
@@ -477,7 +471,7 @@
               <w:pStyle w:val="Tabletext"/>
             </w:pPr>
             <w:r>
-              <w:t>&lt;1.3&gt;</w:t>
+              <w:t>1.3</w:t>
             </w:r>
           </w:p>
         </w:tc>
@@ -561,7 +555,7 @@
               <w:pStyle w:val="Tabletext"/>
             </w:pPr>
             <w:r>
-              <w:t>&lt;1.4&gt;</w:t>
+              <w:t>1.4</w:t>
             </w:r>
           </w:p>
         </w:tc>
@@ -639,7 +633,7 @@
               <w:pStyle w:val="Tabletext"/>
             </w:pPr>
             <w:r>
-              <w:t>&lt;1.5&gt;</w:t>
+              <w:t>1.5</w:t>
             </w:r>
           </w:p>
         </w:tc>
@@ -717,7 +711,7 @@
               <w:pStyle w:val="Tabletext"/>
             </w:pPr>
             <w:r>
-              <w:t>&lt;1.6&gt;</w:t>
+              <w:t>1.6</w:t>
             </w:r>
           </w:p>
         </w:tc>
@@ -795,7 +789,7 @@
               <w:pStyle w:val="Tabletext"/>
             </w:pPr>
             <w:r>
-              <w:t>&lt;1.7&gt;</w:t>
+              <w:t>1.7</w:t>
             </w:r>
           </w:p>
         </w:tc>
@@ -838,6 +832,84 @@
           </w:p>
         </w:tc>
       </w:tr>
+      <w:tr>
+        <w:tc>
+          <w:tcPr>
+            <w:tcW w:w="2302" w:type="dxa"/>
+            <w:tcBorders>
+              <w:top w:val="single" w:sz="6" w:space="0" w:color="000000"/>
+              <w:left w:val="single" w:sz="6" w:space="0" w:color="000000"/>
+              <w:bottom w:val="single" w:sz="6" w:space="0" w:color="000000"/>
+              <w:right w:val="single" w:sz="6" w:space="0" w:color="000000"/>
+            </w:tcBorders>
+          </w:tcPr>
+          <w:p>
+            <w:pPr>
+              <w:pStyle w:val="Tabletext"/>
+            </w:pPr>
+            <w:r>
+              <w:t>12/02/2023</w:t>
+            </w:r>
+          </w:p>
+        </w:tc>
+        <w:tc>
+          <w:tcPr>
+            <w:tcW w:w="1154" w:type="dxa"/>
+            <w:tcBorders>
+              <w:top w:val="single" w:sz="6" w:space="0" w:color="000000"/>
+              <w:left w:val="single" w:sz="6" w:space="0" w:color="000000"/>
+              <w:bottom w:val="single" w:sz="6" w:space="0" w:color="000000"/>
+              <w:right w:val="single" w:sz="6" w:space="0" w:color="000000"/>
+            </w:tcBorders>
+          </w:tcPr>
+          <w:p>
+            <w:pPr>
+              <w:pStyle w:val="Tabletext"/>
+            </w:pPr>
+            <w:r>
+              <w:t>1.8</w:t>
+            </w:r>
+          </w:p>
+        </w:tc>
+        <w:tc>
+          <w:tcPr>
+            <w:tcW w:w="3747" w:type="dxa"/>
+            <w:tcBorders>
+              <w:top w:val="single" w:sz="6" w:space="0" w:color="000000"/>
+              <w:left w:val="single" w:sz="6" w:space="0" w:color="000000"/>
+              <w:bottom w:val="single" w:sz="6" w:space="0" w:color="000000"/>
+              <w:right w:val="single" w:sz="6" w:space="0" w:color="000000"/>
+            </w:tcBorders>
+          </w:tcPr>
+          <w:p>
+            <w:pPr>
+              <w:pStyle w:val="Tabletext"/>
+            </w:pPr>
+            <w:r>
+              <w:t>Update Functional Requirements</w:t>
+            </w:r>
+          </w:p>
+        </w:tc>
+        <w:tc>
+          <w:tcPr>
+            <w:tcW w:w="2301" w:type="dxa"/>
+            <w:tcBorders>
+              <w:top w:val="single" w:sz="6" w:space="0" w:color="000000"/>
+              <w:left w:val="single" w:sz="6" w:space="0" w:color="000000"/>
+              <w:bottom w:val="single" w:sz="6" w:space="0" w:color="000000"/>
+              <w:right w:val="single" w:sz="6" w:space="0" w:color="000000"/>
+            </w:tcBorders>
+          </w:tcPr>
+          <w:p>
+            <w:pPr>
+              <w:pStyle w:val="Tabletext"/>
+            </w:pPr>
+            <w:r>
+              <w:t>Chris Cooper</w:t>
+            </w:r>
+          </w:p>
+        </w:tc>
+      </w:tr>
     </w:tbl>
     <w:p>
       <w:r>
@@ -924,7 +996,7 @@
         <w:rPr>
           <w:noProof/>
         </w:rPr>
-        <w:instrText xml:space="preserve"> PAGEREF _Toc148254267 \h </w:instrText>
+        <w:instrText xml:space="preserve"> PAGEREF _Toc152454415 \h </w:instrText>
       </w:r>
       <w:r>
         <w:rPr>
@@ -1004,7 +1076,7 @@
         <w:rPr>
           <w:noProof/>
         </w:rPr>
-        <w:instrText xml:space="preserve"> PAGEREF _Toc148254268 \h </w:instrText>
+        <w:instrText xml:space="preserve"> PAGEREF _Toc152454416 \h </w:instrText>
       </w:r>
       <w:r>
         <w:rPr>
@@ -1084,7 +1156,7 @@
         <w:rPr>
           <w:noProof/>
         </w:rPr>
-        <w:instrText xml:space="preserve"> PAGEREF _Toc148254269 \h </w:instrText>
+        <w:instrText xml:space="preserve"> PAGEREF _Toc152454417 \h </w:instrText>
       </w:r>
       <w:r>
         <w:rPr>
@@ -1164,7 +1236,7 @@
         <w:rPr>
           <w:noProof/>
         </w:rPr>
-        <w:instrText xml:space="preserve"> PAGEREF _Toc148254270 \h </w:instrText>
+        <w:instrText xml:space="preserve"> PAGEREF _Toc152454418 \h </w:instrText>
       </w:r>
       <w:r>
         <w:rPr>
@@ -1244,7 +1316,7 @@
         <w:rPr>
           <w:noProof/>
         </w:rPr>
-        <w:instrText xml:space="preserve"> PAGEREF _Toc148254271 \h </w:instrText>
+        <w:instrText xml:space="preserve"> PAGEREF _Toc152454419 \h </w:instrText>
       </w:r>
       <w:r>
         <w:rPr>
@@ -1324,7 +1396,7 @@
         <w:rPr>
           <w:noProof/>
         </w:rPr>
-        <w:instrText xml:space="preserve"> PAGEREF _Toc148254272 \h </w:instrText>
+        <w:instrText xml:space="preserve"> PAGEREF _Toc152454420 \h </w:instrText>
       </w:r>
       <w:r>
         <w:rPr>
@@ -1404,7 +1476,7 @@
         <w:rPr>
           <w:noProof/>
         </w:rPr>
-        <w:instrText xml:space="preserve"> PAGEREF _Toc148254273 \h </w:instrText>
+        <w:instrText xml:space="preserve"> PAGEREF _Toc152454421 \h </w:instrText>
       </w:r>
       <w:r>
         <w:rPr>
@@ -1484,7 +1556,7 @@
         <w:rPr>
           <w:noProof/>
         </w:rPr>
-        <w:instrText xml:space="preserve"> PAGEREF _Toc148254274 \h </w:instrText>
+        <w:instrText xml:space="preserve"> PAGEREF _Toc152454422 \h </w:instrText>
       </w:r>
       <w:r>
         <w:rPr>
@@ -1561,7 +1633,7 @@
         <w:rPr>
           <w:noProof/>
         </w:rPr>
-        <w:instrText xml:space="preserve"> PAGEREF _Toc148254275 \h </w:instrText>
+        <w:instrText xml:space="preserve"> PAGEREF _Toc152454423 \h </w:instrText>
       </w:r>
       <w:r>
         <w:rPr>
@@ -1638,7 +1710,7 @@
         <w:rPr>
           <w:noProof/>
         </w:rPr>
-        <w:instrText xml:space="preserve"> PAGEREF _Toc148254276 \h </w:instrText>
+        <w:instrText xml:space="preserve"> PAGEREF _Toc152454424 \h </w:instrText>
       </w:r>
       <w:r>
         <w:rPr>
@@ -1715,7 +1787,7 @@
         <w:rPr>
           <w:noProof/>
         </w:rPr>
-        <w:instrText xml:space="preserve"> PAGEREF _Toc148254277 \h </w:instrText>
+        <w:instrText xml:space="preserve"> PAGEREF _Toc152454425 \h </w:instrText>
       </w:r>
       <w:r>
         <w:rPr>
@@ -1792,7 +1864,7 @@
         <w:rPr>
           <w:noProof/>
         </w:rPr>
-        <w:instrText xml:space="preserve"> PAGEREF _Toc148254278 \h </w:instrText>
+        <w:instrText xml:space="preserve"> PAGEREF _Toc152454426 \h </w:instrText>
       </w:r>
       <w:r>
         <w:rPr>
@@ -1869,7 +1941,7 @@
         <w:rPr>
           <w:noProof/>
         </w:rPr>
-        <w:instrText xml:space="preserve"> PAGEREF _Toc148254279 \h </w:instrText>
+        <w:instrText xml:space="preserve"> PAGEREF _Toc152454427 \h </w:instrText>
       </w:r>
       <w:r>
         <w:rPr>
@@ -1946,7 +2018,7 @@
         <w:rPr>
           <w:noProof/>
         </w:rPr>
-        <w:instrText xml:space="preserve"> PAGEREF _Toc148254280 \h </w:instrText>
+        <w:instrText xml:space="preserve"> PAGEREF _Toc152454428 \h </w:instrText>
       </w:r>
       <w:r>
         <w:rPr>
@@ -2023,7 +2095,7 @@
         <w:rPr>
           <w:noProof/>
         </w:rPr>
-        <w:instrText xml:space="preserve"> PAGEREF _Toc148254281 \h </w:instrText>
+        <w:instrText xml:space="preserve"> PAGEREF _Toc152454429 \h </w:instrText>
       </w:r>
       <w:r>
         <w:rPr>
@@ -2103,7 +2175,7 @@
         <w:rPr>
           <w:noProof/>
         </w:rPr>
-        <w:instrText xml:space="preserve"> PAGEREF _Toc148254282 \h </w:instrText>
+        <w:instrText xml:space="preserve"> PAGEREF _Toc152454430 \h </w:instrText>
       </w:r>
       <w:r>
         <w:rPr>
@@ -2183,7 +2255,7 @@
         <w:rPr>
           <w:noProof/>
         </w:rPr>
-        <w:instrText xml:space="preserve"> PAGEREF _Toc148254283 \h </w:instrText>
+        <w:instrText xml:space="preserve"> PAGEREF _Toc152454431 \h </w:instrText>
       </w:r>
       <w:r>
         <w:rPr>
@@ -2263,7 +2335,7 @@
         <w:rPr>
           <w:noProof/>
         </w:rPr>
-        <w:instrText xml:space="preserve"> PAGEREF _Toc148254284 \h </w:instrText>
+        <w:instrText xml:space="preserve"> PAGEREF _Toc152454432 \h </w:instrText>
       </w:r>
       <w:r>
         <w:rPr>
@@ -2343,7 +2415,7 @@
         <w:rPr>
           <w:noProof/>
         </w:rPr>
-        <w:instrText xml:space="preserve"> PAGEREF _Toc148254285 \h </w:instrText>
+        <w:instrText xml:space="preserve"> PAGEREF _Toc152454433 \h </w:instrText>
       </w:r>
       <w:r>
         <w:rPr>
@@ -2423,7 +2495,7 @@
         <w:rPr>
           <w:noProof/>
         </w:rPr>
-        <w:instrText xml:space="preserve"> PAGEREF _Toc148254286 \h </w:instrText>
+        <w:instrText xml:space="preserve"> PAGEREF _Toc152454434 \h </w:instrText>
       </w:r>
       <w:r>
         <w:rPr>
@@ -2503,7 +2575,7 @@
         <w:rPr>
           <w:noProof/>
         </w:rPr>
-        <w:instrText xml:space="preserve"> PAGEREF _Toc148254287 \h </w:instrText>
+        <w:instrText xml:space="preserve"> PAGEREF _Toc152454435 \h </w:instrText>
       </w:r>
       <w:r>
         <w:rPr>
@@ -2583,7 +2655,7 @@
         <w:rPr>
           <w:noProof/>
         </w:rPr>
-        <w:instrText xml:space="preserve"> PAGEREF _Toc148254288 \h </w:instrText>
+        <w:instrText xml:space="preserve"> PAGEREF _Toc152454436 \h </w:instrText>
       </w:r>
       <w:r>
         <w:rPr>
@@ -2660,7 +2732,7 @@
         <w:rPr>
           <w:noProof/>
         </w:rPr>
-        <w:instrText xml:space="preserve"> PAGEREF _Toc148254289 \h </w:instrText>
+        <w:instrText xml:space="preserve"> PAGEREF _Toc152454437 \h </w:instrText>
       </w:r>
       <w:r>
         <w:rPr>
@@ -2737,7 +2809,7 @@
         <w:rPr>
           <w:noProof/>
         </w:rPr>
-        <w:instrText xml:space="preserve"> PAGEREF _Toc148254290 \h </w:instrText>
+        <w:instrText xml:space="preserve"> PAGEREF _Toc152454438 \h </w:instrText>
       </w:r>
       <w:r>
         <w:rPr>
@@ -2814,7 +2886,7 @@
         <w:rPr>
           <w:noProof/>
         </w:rPr>
-        <w:instrText xml:space="preserve"> PAGEREF _Toc148254291 \h </w:instrText>
+        <w:instrText xml:space="preserve"> PAGEREF _Toc152454439 \h </w:instrText>
       </w:r>
       <w:r>
         <w:rPr>
@@ -2891,7 +2963,7 @@
         <w:rPr>
           <w:noProof/>
         </w:rPr>
-        <w:instrText xml:space="preserve"> PAGEREF _Toc148254292 \h </w:instrText>
+        <w:instrText xml:space="preserve"> PAGEREF _Toc152454440 \h </w:instrText>
       </w:r>
       <w:r>
         <w:rPr>
@@ -2968,7 +3040,7 @@
         <w:rPr>
           <w:noProof/>
         </w:rPr>
-        <w:instrText xml:space="preserve"> PAGEREF _Toc148254293 \h </w:instrText>
+        <w:instrText xml:space="preserve"> PAGEREF _Toc152454441 \h </w:instrText>
       </w:r>
       <w:r>
         <w:rPr>
@@ -3045,7 +3117,7 @@
         <w:rPr>
           <w:noProof/>
         </w:rPr>
-        <w:instrText xml:space="preserve"> PAGEREF _Toc148254294 \h </w:instrText>
+        <w:instrText xml:space="preserve"> PAGEREF _Toc152454442 \h </w:instrText>
       </w:r>
       <w:r>
         <w:rPr>
@@ -3122,7 +3194,7 @@
         <w:rPr>
           <w:noProof/>
         </w:rPr>
-        <w:instrText xml:space="preserve"> PAGEREF _Toc148254295 \h </w:instrText>
+        <w:instrText xml:space="preserve"> PAGEREF _Toc152454443 \h </w:instrText>
       </w:r>
       <w:r>
         <w:rPr>
@@ -3139,7 +3211,7 @@
         <w:rPr>
           <w:noProof/>
         </w:rPr>
-        <w:t>8</w:t>
+        <w:t>9</w:t>
       </w:r>
       <w:r>
         <w:rPr>
@@ -3199,7 +3271,7 @@
         <w:rPr>
           <w:noProof/>
         </w:rPr>
-        <w:instrText xml:space="preserve"> PAGEREF _Toc148254296 \h </w:instrText>
+        <w:instrText xml:space="preserve"> PAGEREF _Toc152454444 \h </w:instrText>
       </w:r>
       <w:r>
         <w:rPr>
@@ -3279,7 +3351,7 @@
         <w:rPr>
           <w:noProof/>
         </w:rPr>
-        <w:instrText xml:space="preserve"> PAGEREF _Toc148254297 \h </w:instrText>
+        <w:instrText xml:space="preserve"> PAGEREF _Toc152454445 \h </w:instrText>
       </w:r>
       <w:r>
         <w:rPr>
@@ -3338,7 +3410,7 @@
         <w:rPr>
           <w:noProof/>
         </w:rPr>
-        <w:t>System Class Diagram</w:t>
+        <w:t>System Use Case Diagram</w:t>
       </w:r>
       <w:r>
         <w:rPr>
@@ -3356,7 +3428,7 @@
         <w:rPr>
           <w:noProof/>
         </w:rPr>
-        <w:instrText xml:space="preserve"> PAGEREF _Toc148254298 \h </w:instrText>
+        <w:instrText xml:space="preserve"> PAGEREF _Toc152454446 \h </w:instrText>
       </w:r>
       <w:r>
         <w:rPr>
@@ -3433,7 +3505,7 @@
         <w:rPr>
           <w:noProof/>
         </w:rPr>
-        <w:instrText xml:space="preserve"> PAGEREF _Toc148254299 \h </w:instrText>
+        <w:instrText xml:space="preserve"> PAGEREF _Toc152454447 \h </w:instrText>
       </w:r>
       <w:r>
         <w:rPr>
@@ -3450,7 +3522,7 @@
         <w:rPr>
           <w:noProof/>
         </w:rPr>
-        <w:t>9</w:t>
+        <w:t>10</w:t>
       </w:r>
       <w:r>
         <w:rPr>
@@ -3510,7 +3582,7 @@
         <w:rPr>
           <w:noProof/>
         </w:rPr>
-        <w:instrText xml:space="preserve"> PAGEREF _Toc148254300 \h </w:instrText>
+        <w:instrText xml:space="preserve"> PAGEREF _Toc152454448 \h </w:instrText>
       </w:r>
       <w:r>
         <w:rPr>
@@ -3587,7 +3659,7 @@
         <w:rPr>
           <w:noProof/>
         </w:rPr>
-        <w:instrText xml:space="preserve"> PAGEREF _Toc148254301 \h </w:instrText>
+        <w:instrText xml:space="preserve"> PAGEREF _Toc152454449 \h </w:instrText>
       </w:r>
       <w:r>
         <w:rPr>
@@ -3667,7 +3739,7 @@
         <w:rPr>
           <w:noProof/>
         </w:rPr>
-        <w:instrText xml:space="preserve"> PAGEREF _Toc148254302 \h </w:instrText>
+        <w:instrText xml:space="preserve"> PAGEREF _Toc152454450 \h </w:instrText>
       </w:r>
       <w:r>
         <w:rPr>
@@ -3744,7 +3816,7 @@
         <w:rPr>
           <w:noProof/>
         </w:rPr>
-        <w:instrText xml:space="preserve"> PAGEREF _Toc148254303 \h </w:instrText>
+        <w:instrText xml:space="preserve"> PAGEREF _Toc152454451 \h </w:instrText>
       </w:r>
       <w:r>
         <w:rPr>
@@ -3821,7 +3893,7 @@
         <w:rPr>
           <w:noProof/>
         </w:rPr>
-        <w:instrText xml:space="preserve"> PAGEREF _Toc148254304 \h </w:instrText>
+        <w:instrText xml:space="preserve"> PAGEREF _Toc152454452 \h </w:instrText>
       </w:r>
       <w:r>
         <w:rPr>
@@ -3901,7 +3973,7 @@
         <w:rPr>
           <w:noProof/>
         </w:rPr>
-        <w:instrText xml:space="preserve"> PAGEREF _Toc148254305 \h </w:instrText>
+        <w:instrText xml:space="preserve"> PAGEREF _Toc152454453 \h </w:instrText>
       </w:r>
       <w:r>
         <w:rPr>
@@ -3981,7 +4053,7 @@
         <w:rPr>
           <w:noProof/>
         </w:rPr>
-        <w:instrText xml:space="preserve"> PAGEREF _Toc148254306 \h </w:instrText>
+        <w:instrText xml:space="preserve"> PAGEREF _Toc152454454 \h </w:instrText>
       </w:r>
       <w:r>
         <w:rPr>
@@ -4061,7 +4133,7 @@
         <w:rPr>
           <w:noProof/>
         </w:rPr>
-        <w:instrText xml:space="preserve"> PAGEREF _Toc148254307 \h </w:instrText>
+        <w:instrText xml:space="preserve"> PAGEREF _Toc152454455 \h </w:instrText>
       </w:r>
       <w:r>
         <w:rPr>
@@ -4120,7 +4192,7 @@
         <w:pStyle w:val="Heading1"/>
       </w:pPr>
       <w:bookmarkStart w:id="0" w:name="_Toc148207245"/>
-      <w:bookmarkStart w:id="1" w:name="_Toc148254267"/>
+      <w:bookmarkStart w:id="1" w:name="_Toc152454415"/>
       <w:r>
         <w:t>Introduction</w:t>
       </w:r>
@@ -4150,7 +4222,7 @@
         <w:pStyle w:val="Heading2"/>
       </w:pPr>
       <w:bookmarkStart w:id="2" w:name="_Toc148207246"/>
-      <w:bookmarkStart w:id="3" w:name="_Toc148254268"/>
+      <w:bookmarkStart w:id="3" w:name="_Toc152454416"/>
       <w:r>
         <w:t>Purpose</w:t>
       </w:r>
@@ -4170,7 +4242,7 @@
         <w:pStyle w:val="Heading2"/>
       </w:pPr>
       <w:bookmarkStart w:id="4" w:name="_Toc148207247"/>
-      <w:bookmarkStart w:id="5" w:name="_Toc148254269"/>
+      <w:bookmarkStart w:id="5" w:name="_Toc152454417"/>
       <w:r>
         <w:t>Scope</w:t>
       </w:r>
@@ -4200,7 +4272,7 @@
         <w:pStyle w:val="Heading2"/>
       </w:pPr>
       <w:bookmarkStart w:id="6" w:name="_Toc148207248"/>
-      <w:bookmarkStart w:id="7" w:name="_Toc148254270"/>
+      <w:bookmarkStart w:id="7" w:name="_Toc152454418"/>
       <w:r>
         <w:t>Definitions, Acronyms, and Abbreviations</w:t>
       </w:r>
@@ -4259,7 +4331,7 @@
         <w:pStyle w:val="Heading2"/>
       </w:pPr>
       <w:bookmarkStart w:id="8" w:name="_Toc148207249"/>
-      <w:bookmarkStart w:id="9" w:name="_Toc148254271"/>
+      <w:bookmarkStart w:id="9" w:name="_Toc152454419"/>
       <w:r>
         <w:t>References</w:t>
       </w:r>
@@ -4283,7 +4355,7 @@
         <w:pStyle w:val="Heading2"/>
       </w:pPr>
       <w:bookmarkStart w:id="10" w:name="_Toc148207250"/>
-      <w:bookmarkStart w:id="11" w:name="_Toc148254272"/>
+      <w:bookmarkStart w:id="11" w:name="_Toc152454420"/>
       <w:r>
         <w:t>Overview</w:t>
       </w:r>
@@ -4311,7 +4383,7 @@
         <w:pStyle w:val="Heading1"/>
       </w:pPr>
       <w:bookmarkStart w:id="12" w:name="_Toc148207251"/>
-      <w:bookmarkStart w:id="13" w:name="_Toc148254273"/>
+      <w:bookmarkStart w:id="13" w:name="_Toc152454421"/>
       <w:r>
         <w:lastRenderedPageBreak/>
         <w:t>Overall Description</w:t>
@@ -4332,7 +4404,7 @@
         <w:pStyle w:val="Heading2"/>
       </w:pPr>
       <w:bookmarkStart w:id="14" w:name="_Toc148207252"/>
-      <w:bookmarkStart w:id="15" w:name="_Toc148254274"/>
+      <w:bookmarkStart w:id="15" w:name="_Toc152454422"/>
       <w:r>
         <w:t>Product perspective</w:t>
       </w:r>
@@ -4344,7 +4416,7 @@
         <w:pStyle w:val="Heading3"/>
       </w:pPr>
       <w:bookmarkStart w:id="16" w:name="_Toc148207253"/>
-      <w:bookmarkStart w:id="17" w:name="_Toc148254275"/>
+      <w:bookmarkStart w:id="17" w:name="_Toc152454423"/>
       <w:r>
         <w:t>System Interfaces</w:t>
       </w:r>
@@ -4370,7 +4442,7 @@
       <w:pPr>
         <w:pStyle w:val="Heading3"/>
       </w:pPr>
-      <w:bookmarkStart w:id="19" w:name="_Toc148254276"/>
+      <w:bookmarkStart w:id="19" w:name="_Toc152454424"/>
       <w:r>
         <w:t>User Interfaces</w:t>
       </w:r>
@@ -4405,7 +4477,7 @@
         <w:pStyle w:val="Heading3"/>
       </w:pPr>
       <w:bookmarkStart w:id="20" w:name="_Toc148207255"/>
-      <w:bookmarkStart w:id="21" w:name="_Toc148254277"/>
+      <w:bookmarkStart w:id="21" w:name="_Toc152454425"/>
       <w:r>
         <w:t>Hardware Interfaces</w:t>
       </w:r>
@@ -4437,7 +4509,7 @@
         <w:pStyle w:val="Heading3"/>
       </w:pPr>
       <w:bookmarkStart w:id="22" w:name="_Toc148207256"/>
-      <w:bookmarkStart w:id="23" w:name="_Toc148254278"/>
+      <w:bookmarkStart w:id="23" w:name="_Toc152454426"/>
       <w:r>
         <w:t>Software Interfaces</w:t>
       </w:r>
@@ -4463,7 +4535,7 @@
         <w:pStyle w:val="Heading3"/>
       </w:pPr>
       <w:bookmarkStart w:id="24" w:name="_Toc148207257"/>
-      <w:bookmarkStart w:id="25" w:name="_Toc148254279"/>
+      <w:bookmarkStart w:id="25" w:name="_Toc152454427"/>
       <w:r>
         <w:t>Communication Interfaces</w:t>
       </w:r>
@@ -4495,7 +4567,7 @@
         <w:pStyle w:val="Heading3"/>
       </w:pPr>
       <w:bookmarkStart w:id="26" w:name="_Toc148207258"/>
-      <w:bookmarkStart w:id="27" w:name="_Toc148254280"/>
+      <w:bookmarkStart w:id="27" w:name="_Toc152454428"/>
       <w:r>
         <w:t>Memory Constraints</w:t>
       </w:r>
@@ -4527,7 +4599,7 @@
         <w:pStyle w:val="Heading3"/>
       </w:pPr>
       <w:bookmarkStart w:id="28" w:name="_Toc148207259"/>
-      <w:bookmarkStart w:id="29" w:name="_Toc148254281"/>
+      <w:bookmarkStart w:id="29" w:name="_Toc152454429"/>
       <w:r>
         <w:t>Operations</w:t>
       </w:r>
@@ -4550,7 +4622,7 @@
         <w:pStyle w:val="Heading2"/>
       </w:pPr>
       <w:bookmarkStart w:id="30" w:name="_Toc148207260"/>
-      <w:bookmarkStart w:id="31" w:name="_Toc148254282"/>
+      <w:bookmarkStart w:id="31" w:name="_Toc152454430"/>
       <w:r>
         <w:t>Product functions</w:t>
       </w:r>
@@ -4579,7 +4651,7 @@
         <w:t xml:space="preserve"> </w:t>
       </w:r>
       <w:bookmarkStart w:id="32" w:name="_Toc148207261"/>
-      <w:bookmarkStart w:id="33" w:name="_Toc148254283"/>
+      <w:bookmarkStart w:id="33" w:name="_Toc152454431"/>
       <w:r>
         <w:t>User characteristics</w:t>
       </w:r>
@@ -4605,7 +4677,7 @@
         <w:pStyle w:val="Heading2"/>
       </w:pPr>
       <w:bookmarkStart w:id="34" w:name="_Toc148207262"/>
-      <w:bookmarkStart w:id="35" w:name="_Toc148254284"/>
+      <w:bookmarkStart w:id="35" w:name="_Toc152454432"/>
       <w:r>
         <w:t>Constraints</w:t>
       </w:r>
@@ -4625,7 +4697,7 @@
         <w:pStyle w:val="Heading2"/>
       </w:pPr>
       <w:bookmarkStart w:id="36" w:name="_Toc148207263"/>
-      <w:bookmarkStart w:id="37" w:name="_Toc148254285"/>
+      <w:bookmarkStart w:id="37" w:name="_Toc152454433"/>
       <w:r>
         <w:t>Assumptions and dependencies</w:t>
       </w:r>
@@ -4661,7 +4733,7 @@
         <w:pStyle w:val="Heading2"/>
       </w:pPr>
       <w:bookmarkStart w:id="38" w:name="_Toc148207264"/>
-      <w:bookmarkStart w:id="39" w:name="_Toc148254286"/>
+      <w:bookmarkStart w:id="39" w:name="_Toc152454434"/>
       <w:r>
         <w:t>Requirements subsets</w:t>
       </w:r>
@@ -4686,7 +4758,7 @@
         <w:pStyle w:val="Heading1"/>
       </w:pPr>
       <w:bookmarkStart w:id="40" w:name="_Toc148207265"/>
-      <w:bookmarkStart w:id="41" w:name="_Toc148254287"/>
+      <w:bookmarkStart w:id="41" w:name="_Toc152454435"/>
       <w:r>
         <w:t>Specific Requirements</w:t>
       </w:r>
@@ -4701,7 +4773,7 @@
         <w:pStyle w:val="Heading2"/>
       </w:pPr>
       <w:bookmarkStart w:id="42" w:name="_Toc148207266"/>
-      <w:bookmarkStart w:id="43" w:name="_Toc148254288"/>
+      <w:bookmarkStart w:id="43" w:name="_Toc152454436"/>
       <w:r>
         <w:t>Functionality</w:t>
       </w:r>
@@ -4714,7 +4786,7 @@
       </w:pPr>
       <w:bookmarkStart w:id="44" w:name="_Ref147946175"/>
       <w:bookmarkStart w:id="45" w:name="_Toc148207267"/>
-      <w:bookmarkStart w:id="46" w:name="_Toc148254289"/>
+      <w:bookmarkStart w:id="46" w:name="_Toc152454437"/>
       <w:r>
         <w:t>Binary Operators</w:t>
       </w:r>
@@ -4733,191 +4805,173 @@
         <w:t>defined</w:t>
       </w:r>
       <w:r>
-        <w:t xml:space="preserve"> in sections </w:t>
+        <w:t xml:space="preserve"> in section </w:t>
       </w:r>
       <w:r>
         <w:fldChar w:fldCharType="begin"/>
       </w:r>
       <w:r>
-        <w:instrText xml:space="preserve"> REF _Ref148035581 \r \h </w:instrText>
+        <w:instrText xml:space="preserve"> REF _Ref148035592 \r \h </w:instrText>
       </w:r>
       <w:r>
         <w:fldChar w:fldCharType="separate"/>
       </w:r>
       <w:r>
+        <w:t>3.1.5.1</w:t>
+      </w:r>
+      <w:r>
+        <w:fldChar w:fldCharType="end"/>
+      </w:r>
+      <w:r>
+        <w:t>. All binary operators shall evaluate to a numerical value.</w:t>
+      </w:r>
+    </w:p>
+    <w:p>
+      <w:pPr>
+        <w:pStyle w:val="Heading4"/>
+      </w:pPr>
+      <w:r>
+        <w:t>Addition</w:t>
+      </w:r>
+    </w:p>
+    <w:p>
+      <w:pPr>
+        <w:ind w:left="720"/>
+      </w:pPr>
+      <w:r>
+        <w:t xml:space="preserve">The calculator shall be able to perform addition. Addition shall be represented with the “+” symbol. It shall conform to the requirements for binary operators as defined in section </w:t>
+      </w:r>
+      <w:r>
+        <w:fldChar w:fldCharType="begin"/>
+      </w:r>
+      <w:r>
+        <w:instrText xml:space="preserve"> REF _Ref147946175 \w \h </w:instrText>
+      </w:r>
+      <w:r>
+        <w:fldChar w:fldCharType="separate"/>
+      </w:r>
+      <w:r>
+        <w:t>3.1.1</w:t>
+      </w:r>
+      <w:r>
+        <w:fldChar w:fldCharType="end"/>
+      </w:r>
+      <w:r>
+        <w:t>. Its value shall equal the sum of its operands.</w:t>
+      </w:r>
+    </w:p>
+    <w:p>
+      <w:pPr>
+        <w:pStyle w:val="Heading4"/>
+      </w:pPr>
+      <w:r>
+        <w:t>Subtraction</w:t>
+      </w:r>
+    </w:p>
+    <w:p>
+      <w:pPr>
+        <w:ind w:left="720"/>
+      </w:pPr>
+      <w:r>
+        <w:t xml:space="preserve">The calculator shall be able to perform subtraction. Subtraction shall be represented with the “-” symbol. It shall conform to the requirements for binary operators as defined in section </w:t>
+      </w:r>
+      <w:r>
+        <w:fldChar w:fldCharType="begin"/>
+      </w:r>
+      <w:r>
+        <w:instrText xml:space="preserve"> REF _Ref147946175 \w \h </w:instrText>
+      </w:r>
+      <w:r>
+        <w:fldChar w:fldCharType="separate"/>
+      </w:r>
+      <w:r>
+        <w:t>3.1.1</w:t>
+      </w:r>
+      <w:r>
+        <w:fldChar w:fldCharType="end"/>
+      </w:r>
+      <w:r>
+        <w:t>. Its value shall equal the difference between its first operand and its second.</w:t>
+      </w:r>
+    </w:p>
+    <w:p>
+      <w:pPr>
+        <w:pStyle w:val="Heading4"/>
+      </w:pPr>
+      <w:r>
+        <w:t>Multiplication</w:t>
+      </w:r>
+    </w:p>
+    <w:p>
+      <w:pPr>
+        <w:ind w:left="720"/>
+      </w:pPr>
+      <w:r>
+        <w:t xml:space="preserve">The calculator shall be able to perform multiplication. Multiplication shall be represented with the “*” symbol. It shall conform to the requirements for binary operators as defined in section </w:t>
+      </w:r>
+      <w:r>
+        <w:fldChar w:fldCharType="begin"/>
+      </w:r>
+      <w:r>
+        <w:instrText xml:space="preserve"> REF _Ref147946175 \w \h </w:instrText>
+      </w:r>
+      <w:r>
+        <w:fldChar w:fldCharType="separate"/>
+      </w:r>
+      <w:r>
+        <w:t>3.1.1</w:t>
+      </w:r>
+      <w:r>
+        <w:fldChar w:fldCharType="end"/>
+      </w:r>
+      <w:r>
+        <w:t>. Its value shall equal the product of its operands.</w:t>
+      </w:r>
+    </w:p>
+    <w:p>
+      <w:pPr>
+        <w:pStyle w:val="Heading4"/>
+      </w:pPr>
+      <w:r>
+        <w:t>Division</w:t>
+      </w:r>
+    </w:p>
+    <w:p>
+      <w:pPr>
+        <w:ind w:left="720"/>
+      </w:pPr>
+      <w:r>
+        <w:t xml:space="preserve">The calculator shall be able to perform division. Division shall be represented with the “/” symbol. It shall conform to the requirements for binary operators as defined in section </w:t>
+      </w:r>
+      <w:r>
+        <w:fldChar w:fldCharType="begin"/>
+      </w:r>
+      <w:r>
+        <w:instrText xml:space="preserve"> REF _Ref147946175 \w \h </w:instrText>
+      </w:r>
+      <w:r>
+        <w:fldChar w:fldCharType="separate"/>
+      </w:r>
+      <w:r>
+        <w:t>3.1.1</w:t>
+      </w:r>
+      <w:r>
+        <w:fldChar w:fldCharType="end"/>
+      </w:r>
+      <w:r>
+        <w:t xml:space="preserve">. Its value shall equal the quotient of its first and second operands. If its second operand is zero, an error exists, as defined in section </w:t>
+      </w:r>
+      <w:r>
+        <w:fldChar w:fldCharType="begin"/>
+      </w:r>
+      <w:r>
+        <w:instrText xml:space="preserve"> REF _Ref148035634 \r \h </w:instrText>
+      </w:r>
+      <w:r>
+        <w:fldChar w:fldCharType="separate"/>
+      </w:r>
+      <w:r>
         <w:t>3.1.5.2</w:t>
-      </w:r>
-      <w:r>
-        <w:fldChar w:fldCharType="end"/>
-      </w:r>
-      <w:r>
-        <w:t xml:space="preserve"> and </w:t>
-      </w:r>
-      <w:r>
-        <w:fldChar w:fldCharType="begin"/>
-      </w:r>
-      <w:r>
-        <w:instrText xml:space="preserve"> REF _Ref148035592 \r \h </w:instrText>
-      </w:r>
-      <w:r>
-        <w:fldChar w:fldCharType="separate"/>
-      </w:r>
-      <w:r>
-        <w:t>3.1.5.1</w:t>
-      </w:r>
-      <w:r>
-        <w:fldChar w:fldCharType="end"/>
-      </w:r>
-      <w:r>
-        <w:t xml:space="preserve"> respectively. All binary operators shall evaluate to a numerical value.</w:t>
-      </w:r>
-    </w:p>
-    <w:p>
-      <w:pPr>
-        <w:pStyle w:val="Heading4"/>
-      </w:pPr>
-      <w:r>
-        <w:t>Addition</w:t>
-      </w:r>
-    </w:p>
-    <w:p>
-      <w:pPr>
-        <w:ind w:left="720"/>
-      </w:pPr>
-      <w:r>
-        <w:t xml:space="preserve">The calculator shall be able to perform addition. Addition shall be represented with the “+” symbol. It shall conform to the requirements for binary operators as defined in section </w:t>
-      </w:r>
-      <w:r>
-        <w:fldChar w:fldCharType="begin"/>
-      </w:r>
-      <w:r>
-        <w:instrText xml:space="preserve"> REF _Ref147946175 \w \h </w:instrText>
-      </w:r>
-      <w:r>
-        <w:fldChar w:fldCharType="separate"/>
-      </w:r>
-      <w:r>
-        <w:t>3.1.1</w:t>
-      </w:r>
-      <w:r>
-        <w:fldChar w:fldCharType="end"/>
-      </w:r>
-      <w:r>
-        <w:t>. Its value shall equal the sum of its operands.</w:t>
-      </w:r>
-    </w:p>
-    <w:p>
-      <w:pPr>
-        <w:pStyle w:val="Heading4"/>
-      </w:pPr>
-      <w:r>
-        <w:t>Subtraction</w:t>
-      </w:r>
-    </w:p>
-    <w:p>
-      <w:pPr>
-        <w:ind w:left="720"/>
-      </w:pPr>
-      <w:r>
-        <w:t xml:space="preserve">The calculator shall be able to perform subtraction. Subtraction shall be represented with the “-” symbol. It shall conform to the requirements for binary operators as defined in section </w:t>
-      </w:r>
-      <w:r>
-        <w:fldChar w:fldCharType="begin"/>
-      </w:r>
-      <w:r>
-        <w:instrText xml:space="preserve"> REF _Ref147946175 \w \h </w:instrText>
-      </w:r>
-      <w:r>
-        <w:fldChar w:fldCharType="separate"/>
-      </w:r>
-      <w:r>
-        <w:t>3.1.1</w:t>
-      </w:r>
-      <w:r>
-        <w:fldChar w:fldCharType="end"/>
-      </w:r>
-      <w:r>
-        <w:t>. Its value shall equal the difference between its first operand and its second.</w:t>
-      </w:r>
-    </w:p>
-    <w:p>
-      <w:pPr>
-        <w:pStyle w:val="Heading4"/>
-      </w:pPr>
-      <w:r>
-        <w:t>Multiplication</w:t>
-      </w:r>
-    </w:p>
-    <w:p>
-      <w:pPr>
-        <w:ind w:left="720"/>
-      </w:pPr>
-      <w:r>
-        <w:t xml:space="preserve">The calculator shall be able to perform multiplication. Multiplication shall be represented with the “*” symbol. It shall conform to the requirements for binary operators as defined in section </w:t>
-      </w:r>
-      <w:r>
-        <w:fldChar w:fldCharType="begin"/>
-      </w:r>
-      <w:r>
-        <w:instrText xml:space="preserve"> REF _Ref147946175 \w \h </w:instrText>
-      </w:r>
-      <w:r>
-        <w:fldChar w:fldCharType="separate"/>
-      </w:r>
-      <w:r>
-        <w:t>3.1.1</w:t>
-      </w:r>
-      <w:r>
-        <w:fldChar w:fldCharType="end"/>
-      </w:r>
-      <w:r>
-        <w:t>. Its value shall equal the product of its operands.</w:t>
-      </w:r>
-    </w:p>
-    <w:p>
-      <w:pPr>
-        <w:pStyle w:val="Heading4"/>
-      </w:pPr>
-      <w:r>
-        <w:t>Division</w:t>
-      </w:r>
-    </w:p>
-    <w:p>
-      <w:pPr>
-        <w:ind w:left="720"/>
-      </w:pPr>
-      <w:r>
-        <w:t xml:space="preserve">The calculator shall be able to perform division. Division shall be represented with the “/” symbol. It shall conform to the requirements for binary operators as defined in section </w:t>
-      </w:r>
-      <w:r>
-        <w:fldChar w:fldCharType="begin"/>
-      </w:r>
-      <w:r>
-        <w:instrText xml:space="preserve"> REF _Ref147946175 \w \h </w:instrText>
-      </w:r>
-      <w:r>
-        <w:fldChar w:fldCharType="separate"/>
-      </w:r>
-      <w:r>
-        <w:t>3.1.1</w:t>
-      </w:r>
-      <w:r>
-        <w:fldChar w:fldCharType="end"/>
-      </w:r>
-      <w:r>
-        <w:t xml:space="preserve">. Its value shall equal the quotient of its first and second operands. If its second operand is zero, an error exists, as defined in section </w:t>
-      </w:r>
-      <w:r>
-        <w:fldChar w:fldCharType="begin"/>
-      </w:r>
-      <w:r>
-        <w:instrText xml:space="preserve"> REF _Ref148035634 \r \h </w:instrText>
-      </w:r>
-      <w:r>
-        <w:fldChar w:fldCharType="separate"/>
-      </w:r>
-      <w:r>
-        <w:t>3.1.5.3</w:t>
       </w:r>
       <w:r>
         <w:fldChar w:fldCharType="end"/>
@@ -5028,7 +5082,7 @@
       </w:pPr>
       <w:bookmarkStart w:id="47" w:name="_Ref148014254"/>
       <w:bookmarkStart w:id="48" w:name="_Toc148207268"/>
-      <w:bookmarkStart w:id="49" w:name="_Toc148254290"/>
+      <w:bookmarkStart w:id="49" w:name="_Toc152454438"/>
       <w:r>
         <w:t>Unary Operators</w:t>
       </w:r>
@@ -5047,43 +5101,28 @@
         <w:t>defined</w:t>
       </w:r>
       <w:r>
-        <w:t xml:space="preserve"> in sections </w:t>
+        <w:t xml:space="preserve"> in section</w:t>
+      </w:r>
+      <w:r>
+        <w:t xml:space="preserve"> </w:t>
       </w:r>
       <w:r>
         <w:fldChar w:fldCharType="begin"/>
       </w:r>
       <w:r>
-        <w:instrText xml:space="preserve"> REF _Ref148035581 \r \h </w:instrText>
+        <w:instrText xml:space="preserve"> REF _Ref148035592 \r \h </w:instrText>
       </w:r>
       <w:r>
         <w:fldChar w:fldCharType="separate"/>
       </w:r>
       <w:r>
-        <w:t>3.1.5.2</w:t>
+        <w:t>3.1.5.1</w:t>
       </w:r>
       <w:r>
         <w:fldChar w:fldCharType="end"/>
       </w:r>
       <w:r>
-        <w:t xml:space="preserve"> and </w:t>
-      </w:r>
-      <w:r>
-        <w:fldChar w:fldCharType="begin"/>
-      </w:r>
-      <w:r>
-        <w:instrText xml:space="preserve"> REF _Ref148035592 \r \h </w:instrText>
-      </w:r>
-      <w:r>
-        <w:fldChar w:fldCharType="separate"/>
-      </w:r>
-      <w:r>
-        <w:t>3.1.5.1</w:t>
-      </w:r>
-      <w:r>
-        <w:fldChar w:fldCharType="end"/>
-      </w:r>
-      <w:r>
-        <w:t xml:space="preserve"> respectively.</w:t>
+        <w:t>.</w:t>
       </w:r>
     </w:p>
     <w:p>
@@ -5161,7 +5200,7 @@
       <w:bookmarkStart w:id="50" w:name="_Ref148016874"/>
       <w:bookmarkStart w:id="51" w:name="_Ref148014078"/>
       <w:bookmarkStart w:id="52" w:name="_Toc148207269"/>
-      <w:bookmarkStart w:id="53" w:name="_Toc148254291"/>
+      <w:bookmarkStart w:id="53" w:name="_Toc152454439"/>
       <w:r>
         <w:t>Parentheses</w:t>
       </w:r>
@@ -5227,7 +5266,7 @@
         <w:t>defined</w:t>
       </w:r>
       <w:r>
-        <w:t xml:space="preserve"> in sections </w:t>
+        <w:t xml:space="preserve"> in section </w:t>
       </w:r>
       <w:r>
         <w:fldChar w:fldCharType="begin"/>
@@ -5243,27 +5282,6 @@
       </w:r>
       <w:r>
         <w:fldChar w:fldCharType="end"/>
-      </w:r>
-      <w:r>
-        <w:t xml:space="preserve"> and </w:t>
-      </w:r>
-      <w:r>
-        <w:fldChar w:fldCharType="begin"/>
-      </w:r>
-      <w:r>
-        <w:instrText xml:space="preserve"> REF _Ref148035581 \r \h </w:instrText>
-      </w:r>
-      <w:r>
-        <w:fldChar w:fldCharType="separate"/>
-      </w:r>
-      <w:r>
-        <w:t>3.1.5.2</w:t>
-      </w:r>
-      <w:r>
-        <w:fldChar w:fldCharType="end"/>
-      </w:r>
-      <w:r>
-        <w:t xml:space="preserve"> respectively</w:t>
       </w:r>
       <w:r>
         <w:t>.</w:t>
@@ -5300,7 +5318,7 @@
       </w:pPr>
       <w:bookmarkStart w:id="54" w:name="_Ref148015863"/>
       <w:bookmarkStart w:id="55" w:name="_Toc148207270"/>
-      <w:bookmarkStart w:id="56" w:name="_Toc148254292"/>
+      <w:bookmarkStart w:id="56" w:name="_Toc152454440"/>
       <w:r>
         <w:t>Operator Precedence</w:t>
       </w:r>
@@ -5388,7 +5406,7 @@
       </w:pPr>
       <w:bookmarkStart w:id="57" w:name="_Ref147946675"/>
       <w:bookmarkStart w:id="58" w:name="_Toc148207271"/>
-      <w:bookmarkStart w:id="59" w:name="_Toc148254293"/>
+      <w:bookmarkStart w:id="59" w:name="_Toc152454441"/>
       <w:r>
         <w:t>Errors</w:t>
       </w:r>
@@ -5458,10 +5476,10 @@
       <w:pPr>
         <w:pStyle w:val="Heading4"/>
       </w:pPr>
-      <w:bookmarkStart w:id="61" w:name="_Ref148035581"/>
+      <w:bookmarkStart w:id="61" w:name="_Ref148035634"/>
       <w:r>
         <w:lastRenderedPageBreak/>
-        <w:t>Operator as Operand Error</w:t>
+        <w:t>Divide By Zero Error</w:t>
       </w:r>
       <w:bookmarkEnd w:id="61"/>
     </w:p>
@@ -5470,13 +5488,81 @@
         <w:ind w:left="720"/>
       </w:pPr>
       <w:r>
-        <w:t>An operator as operand error exists if the operand of any operator or parentheses is a non-unary operator or</w:t>
+        <w:t>A divide by zero error exists when the second operand of a division operator is zero (either as a numeric constant or the result of another operator).</w:t>
+      </w:r>
+    </w:p>
+    <w:p>
+      <w:pPr>
+        <w:ind w:left="720"/>
+      </w:pPr>
+      <w:r>
+        <w:t>Its error message is: “cannot divide by zero!”.</w:t>
+      </w:r>
+    </w:p>
+    <w:p>
+      <w:pPr>
+        <w:pStyle w:val="Heading4"/>
+      </w:pPr>
+      <w:r>
+        <w:t>Modulo By Zero Error</w:t>
+      </w:r>
+    </w:p>
+    <w:p>
+      <w:pPr>
+        <w:ind w:left="720"/>
+      </w:pPr>
+      <w:r>
+        <w:t xml:space="preserve">A </w:t>
+      </w:r>
+      <w:r>
+        <w:t>modulo</w:t>
+      </w:r>
+      <w:r>
+        <w:t xml:space="preserve"> by zero error exists when the second operand of a </w:t>
+      </w:r>
+      <w:r>
+        <w:t>modulo</w:t>
+      </w:r>
+      <w:r>
+        <w:t xml:space="preserve"> operator is zero (either as a numeric constant or the result of another operator).</w:t>
+      </w:r>
+    </w:p>
+    <w:p>
+      <w:pPr>
+        <w:ind w:left="720"/>
+      </w:pPr>
+      <w:r>
+        <w:t xml:space="preserve">Its error message is: “cannot </w:t>
+      </w:r>
+      <w:r>
+        <w:t>modulo</w:t>
+      </w:r>
+      <w:r>
+        <w:t xml:space="preserve"> by zero!”.</w:t>
+      </w:r>
+    </w:p>
+    <w:p>
+      <w:pPr>
+        <w:pStyle w:val="Heading4"/>
+      </w:pPr>
+      <w:bookmarkStart w:id="62" w:name="_Ref148035647"/>
+      <w:r>
+        <w:t>Negative Operand Error</w:t>
+      </w:r>
+      <w:bookmarkEnd w:id="62"/>
+    </w:p>
+    <w:p>
+      <w:pPr>
+        <w:ind w:left="720"/>
+      </w:pPr>
+      <w:r>
+        <w:t>A negative operand error exists if the second operand of a</w:t>
       </w:r>
       <w:r>
         <w:t xml:space="preserve"> </w:t>
       </w:r>
       <w:r>
-        <w:t>a unary operator that lacks an operand, such as in the equations “1+*1” or “(-)”.</w:t>
+        <w:t>modulo operation is negative.</w:t>
       </w:r>
     </w:p>
     <w:p>
@@ -5484,25 +5570,25 @@
         <w:ind w:left="720"/>
       </w:pPr>
       <w:r>
-        <w:t>Its error message is: “cannot use operator as operand!”.</w:t>
+        <w:t xml:space="preserve">Its error message is: “{operator symbol}’s second operand cannot be negative!” </w:t>
       </w:r>
     </w:p>
     <w:p>
       <w:pPr>
         <w:pStyle w:val="Heading4"/>
       </w:pPr>
-      <w:bookmarkStart w:id="62" w:name="_Ref148035634"/>
-      <w:r>
-        <w:t>Divide By Zero Error</w:t>
-      </w:r>
-      <w:bookmarkEnd w:id="62"/>
+      <w:bookmarkStart w:id="63" w:name="_Ref148035740"/>
+      <w:r>
+        <w:t>Unmatched Parentheses Error</w:t>
+      </w:r>
+      <w:bookmarkEnd w:id="63"/>
     </w:p>
     <w:p>
       <w:pPr>
         <w:ind w:left="720"/>
       </w:pPr>
       <w:r>
-        <w:t>A divide by zero error exists when the second operand of a division operator is zero (either as a numeric constant or the result of another operator).</w:t>
+        <w:t>An unmatched parentheses error exists if it is not possible to match all the opening parentheses in the equation to closing parentheses, and vice versa. For example, if the numbers of opening and closing parentheses are not equal, or if a closing parentheses is not preceded by an opening parentheses, such as in the case: “)(”.</w:t>
       </w:r>
     </w:p>
     <w:p>
@@ -5510,35 +5596,46 @@
         <w:ind w:left="720"/>
       </w:pPr>
       <w:r>
-        <w:t>Its error message is: “cannot divide by zero!”.</w:t>
+        <w:t>Its error message is: “unmatched parentheses!”</w:t>
       </w:r>
     </w:p>
     <w:p>
       <w:pPr>
         <w:pStyle w:val="Heading4"/>
       </w:pPr>
-      <w:r>
-        <w:t>Modulo By Zero Error</w:t>
-      </w:r>
+      <w:bookmarkStart w:id="64" w:name="_Ref148168571"/>
+      <w:r>
+        <w:t>Invalid Symbol Error</w:t>
+      </w:r>
+      <w:bookmarkEnd w:id="64"/>
     </w:p>
     <w:p>
       <w:pPr>
         <w:ind w:left="720"/>
       </w:pPr>
       <w:r>
-        <w:t xml:space="preserve">A </w:t>
-      </w:r>
-      <w:r>
-        <w:t>modulo</w:t>
-      </w:r>
-      <w:r>
-        <w:t xml:space="preserve"> by zero error exists when the second operand of a </w:t>
-      </w:r>
-      <w:r>
-        <w:t>modulo</w:t>
-      </w:r>
-      <w:r>
-        <w:t xml:space="preserve"> operator is zero (either as a numeric constant or the result of another operator).</w:t>
+        <w:t>An invalid symbol error exists</w:t>
+      </w:r>
+      <w:r>
+        <w:t xml:space="preserve"> if the user-provided equation contains any characters outside the character sets defined in section </w:t>
+      </w:r>
+      <w:r>
+        <w:fldChar w:fldCharType="begin"/>
+      </w:r>
+      <w:r>
+        <w:instrText xml:space="preserve"> REF _Ref148168377 \r \h </w:instrText>
+      </w:r>
+      <w:r>
+        <w:fldChar w:fldCharType="separate"/>
+      </w:r>
+      <w:r>
+        <w:t>3.1.6</w:t>
+      </w:r>
+      <w:r>
+        <w:fldChar w:fldCharType="end"/>
+      </w:r>
+      <w:r>
+        <w:t>.</w:t>
       </w:r>
     </w:p>
     <w:p>
@@ -5546,37 +5643,23 @@
         <w:ind w:left="720"/>
       </w:pPr>
       <w:r>
-        <w:t xml:space="preserve">Its error message is: “cannot </w:t>
-      </w:r>
-      <w:r>
-        <w:t>modulo</w:t>
-      </w:r>
-      <w:r>
-        <w:t xml:space="preserve"> by zero!”.</w:t>
+        <w:t>Its error message is: “illegal symbol: {offending symbol}!”</w:t>
       </w:r>
     </w:p>
     <w:p>
       <w:pPr>
         <w:pStyle w:val="Heading4"/>
       </w:pPr>
-      <w:bookmarkStart w:id="63" w:name="_Ref148035647"/>
-      <w:r>
-        <w:t>Negative Operand Error</w:t>
-      </w:r>
-      <w:bookmarkEnd w:id="63"/>
+      <w:r>
+        <w:t>Missing Operator Error</w:t>
+      </w:r>
     </w:p>
     <w:p>
       <w:pPr>
         <w:ind w:left="720"/>
       </w:pPr>
       <w:r>
-        <w:t>A negative operand error exists if the second operand of a</w:t>
-      </w:r>
-      <w:r>
-        <w:t xml:space="preserve"> </w:t>
-      </w:r>
-      <w:r>
-        <w:t>modulo operation is negative.</w:t>
+        <w:t>A missing operator exists if the user-provided equation contains expressions which evaluate to numeric constants and don’t have operators between them, such as in the cases: “1 1” and “5*-2   4+4”</w:t>
       </w:r>
     </w:p>
     <w:p>
@@ -5584,25 +5667,25 @@
         <w:ind w:left="720"/>
       </w:pPr>
       <w:r>
-        <w:t xml:space="preserve">Its error message is: “{operator symbol}’s second operand cannot be negative!” </w:t>
+        <w:t>Its error message is: “missing operator!”</w:t>
       </w:r>
     </w:p>
     <w:p>
       <w:pPr>
         <w:pStyle w:val="Heading4"/>
       </w:pPr>
-      <w:bookmarkStart w:id="64" w:name="_Ref148035740"/>
-      <w:r>
-        <w:t>Unmatched Parentheses Error</w:t>
-      </w:r>
-      <w:bookmarkEnd w:id="64"/>
+      <w:bookmarkStart w:id="65" w:name="_Ref152327272"/>
+      <w:r>
+        <w:t>Input Overflow Error</w:t>
+      </w:r>
+      <w:bookmarkEnd w:id="65"/>
     </w:p>
     <w:p>
       <w:pPr>
         <w:ind w:left="720"/>
       </w:pPr>
       <w:r>
-        <w:t>An unmatched parentheses error exists if it is not possible to match all the opening parentheses in the equation to closing parentheses, and vice versa. For example, if the numbers of opening and closing parentheses are not equal, or if a closing parentheses is not preceded by an opening parentheses, such as in the case: “)(”.</w:t>
+        <w:t>An input overflow error exists if the user provides as an operand an integer greater than 2^31-1 (the maximum value a 32-bit integer can hold).</w:t>
       </w:r>
     </w:p>
     <w:p>
@@ -5610,608 +5693,510 @@
         <w:ind w:left="720"/>
       </w:pPr>
       <w:r>
-        <w:t>Its error message is: “unmatched parentheses!”</w:t>
-      </w:r>
-    </w:p>
-    <w:p>
-      <w:pPr>
-        <w:pStyle w:val="Heading4"/>
-      </w:pPr>
-      <w:bookmarkStart w:id="65" w:name="_Ref148168571"/>
-      <w:r>
-        <w:t>Invalid Symbol Error</w:t>
-      </w:r>
-      <w:bookmarkEnd w:id="65"/>
-    </w:p>
-    <w:p>
-      <w:pPr>
-        <w:ind w:left="720"/>
-      </w:pPr>
-      <w:r>
-        <w:t>An invalid symbol error exists</w:t>
-      </w:r>
-      <w:r>
-        <w:t xml:space="preserve"> if the user-provided equation contains any characters outside the character sets defined in section </w:t>
-      </w:r>
-      <w:r>
-        <w:fldChar w:fldCharType="begin"/>
-      </w:r>
-      <w:r>
-        <w:instrText xml:space="preserve"> REF _Ref148168377 \r \h </w:instrText>
-      </w:r>
-      <w:r>
-        <w:fldChar w:fldCharType="separate"/>
-      </w:r>
-      <w:r>
-        <w:t>3.1.6</w:t>
-      </w:r>
-      <w:r>
-        <w:fldChar w:fldCharType="end"/>
-      </w:r>
-      <w:r>
-        <w:t>.</w:t>
-      </w:r>
-    </w:p>
-    <w:p>
-      <w:pPr>
-        <w:ind w:left="720"/>
-      </w:pPr>
-      <w:r>
-        <w:t>Its error message is: “illegal symbol: {offending symbol}!”</w:t>
-      </w:r>
-    </w:p>
-    <w:p>
-      <w:pPr>
-        <w:pStyle w:val="Heading4"/>
-      </w:pPr>
-      <w:r>
-        <w:t>Missing Operator Error</w:t>
-      </w:r>
-    </w:p>
-    <w:p>
-      <w:pPr>
-        <w:ind w:left="720"/>
-      </w:pPr>
-      <w:r>
-        <w:t>A missing operator exists if the user-provided equation contains expressions which evaluate to numeric constants and don’t have operators between them, such as in the cases: “1 1” and “5*-2   4+4”</w:t>
-      </w:r>
-    </w:p>
-    <w:p>
-      <w:pPr>
-        <w:ind w:left="720"/>
-      </w:pPr>
-      <w:r>
-        <w:t>Its error message is: “missing operator!”</w:t>
-      </w:r>
-    </w:p>
-    <w:p>
-      <w:pPr>
-        <w:pStyle w:val="Heading4"/>
-      </w:pPr>
-      <w:bookmarkStart w:id="66" w:name="_Ref152327272"/>
-      <w:r>
-        <w:t>Input Overflow Error</w:t>
+        <w:t>Its error message is: “input overflow!”</w:t>
+      </w:r>
+    </w:p>
+    <w:p>
+      <w:pPr>
+        <w:pStyle w:val="Heading3"/>
+      </w:pPr>
+      <w:bookmarkStart w:id="66" w:name="_Ref147947201"/>
+      <w:bookmarkStart w:id="67" w:name="_Ref148168377"/>
+      <w:bookmarkStart w:id="68" w:name="_Ref148168810"/>
+      <w:bookmarkStart w:id="69" w:name="_Toc148207272"/>
+      <w:bookmarkStart w:id="70" w:name="_Toc152454442"/>
+      <w:r>
+        <w:t>User Input</w:t>
       </w:r>
       <w:bookmarkEnd w:id="66"/>
-    </w:p>
-    <w:p>
-      <w:pPr>
-        <w:ind w:left="720"/>
-      </w:pPr>
-      <w:r>
-        <w:t>An input overflow error exists if the user provides as an operand an integer greater than 2^31-1 (the maximum value a 32-bit integer can hold).</w:t>
-      </w:r>
-    </w:p>
-    <w:p>
-      <w:pPr>
-        <w:ind w:left="720"/>
-      </w:pPr>
-      <w:r>
-        <w:t>Its error message is: “input overflow!”</w:t>
-      </w:r>
-    </w:p>
-    <w:p>
-      <w:pPr>
-        <w:pStyle w:val="Heading3"/>
-      </w:pPr>
-      <w:bookmarkStart w:id="67" w:name="_Ref147947201"/>
-      <w:bookmarkStart w:id="68" w:name="_Ref148168377"/>
-      <w:bookmarkStart w:id="69" w:name="_Ref148168810"/>
-      <w:bookmarkStart w:id="70" w:name="_Toc148207272"/>
-      <w:bookmarkStart w:id="71" w:name="_Toc148254294"/>
-      <w:r>
-        <w:t>User Input</w:t>
-      </w:r>
       <w:bookmarkEnd w:id="67"/>
       <w:bookmarkEnd w:id="68"/>
       <w:bookmarkEnd w:id="69"/>
       <w:bookmarkEnd w:id="70"/>
+    </w:p>
+    <w:p>
+      <w:pPr>
+        <w:ind w:left="720"/>
+      </w:pPr>
+      <w:r>
+        <w:t xml:space="preserve">The system shall be able to take in an equation from the user. The method for acquiring this equation is defined in section </w:t>
+      </w:r>
+      <w:r>
+        <w:fldChar w:fldCharType="begin"/>
+      </w:r>
+      <w:r>
+        <w:instrText xml:space="preserve"> REF _Ref147947998 \r \h </w:instrText>
+      </w:r>
+      <w:r>
+        <w:fldChar w:fldCharType="separate"/>
+      </w:r>
+      <w:r>
+        <w:t>3.1.8</w:t>
+      </w:r>
+      <w:r>
+        <w:fldChar w:fldCharType="end"/>
+      </w:r>
+      <w:r>
+        <w:t xml:space="preserve">. The equation shall consist of characters from the following sets: </w:t>
+      </w:r>
+    </w:p>
+    <w:p>
+      <w:pPr>
+        <w:ind w:left="720"/>
+      </w:pPr>
+      <w:r>
+        <w:t>Operator characters</w:t>
+      </w:r>
+      <w:r>
+        <w:t>:</w:t>
+      </w:r>
+      <w:r>
+        <w:t xml:space="preserve"> “+-*/^%()”</w:t>
+      </w:r>
+    </w:p>
+    <w:p>
+      <w:pPr>
+        <w:ind w:left="720"/>
+      </w:pPr>
+      <w:r>
+        <w:t>Numeric characters</w:t>
+      </w:r>
+      <w:r>
+        <w:t>:</w:t>
+      </w:r>
+      <w:r>
+        <w:t xml:space="preserve"> </w:t>
+      </w:r>
+      <w:r>
+        <w:t>“0123456789”</w:t>
+      </w:r>
+    </w:p>
+    <w:p>
+      <w:pPr>
+        <w:ind w:left="720"/>
+      </w:pPr>
+      <w:r>
+        <w:t>Spaces</w:t>
+      </w:r>
+      <w:r>
+        <w:t>:</w:t>
+      </w:r>
+      <w:r>
+        <w:t xml:space="preserve"> “ ”</w:t>
+      </w:r>
+    </w:p>
+    <w:p>
+      <w:pPr>
+        <w:ind w:left="720"/>
+      </w:pPr>
+      <w:r>
+        <w:t>If the equation contains any characters which are not included in these character sets, an error exists, as described in section</w:t>
+      </w:r>
+      <w:r>
+        <w:t xml:space="preserve"> </w:t>
+      </w:r>
+      <w:r>
+        <w:fldChar w:fldCharType="begin"/>
+      </w:r>
+      <w:r>
+        <w:instrText xml:space="preserve"> REF _Ref148168571 \r \h </w:instrText>
+      </w:r>
+      <w:r>
+        <w:fldChar w:fldCharType="separate"/>
+      </w:r>
+      <w:r>
+        <w:t>3.1.5.6</w:t>
+      </w:r>
+      <w:r>
+        <w:fldChar w:fldCharType="end"/>
+      </w:r>
+      <w:r>
+        <w:t xml:space="preserve">. </w:t>
+      </w:r>
+    </w:p>
+    <w:p>
+      <w:pPr>
+        <w:ind w:left="720"/>
+      </w:pPr>
+      <w:r>
+        <w:t xml:space="preserve">The characters in the equation shall be translated into </w:t>
+      </w:r>
+      <w:r>
+        <w:t>operators</w:t>
+      </w:r>
+      <w:r>
+        <w:t xml:space="preserve"> and</w:t>
+      </w:r>
+      <w:r>
+        <w:t xml:space="preserve"> constant numeric values</w:t>
+      </w:r>
+      <w:r>
+        <w:t xml:space="preserve"> as follows:</w:t>
+      </w:r>
+    </w:p>
+    <w:p>
+      <w:pPr>
+        <w:ind w:left="720"/>
+      </w:pPr>
+      <w:r>
+        <w:t xml:space="preserve">Each operator </w:t>
+      </w:r>
+      <w:r>
+        <w:t>symbol</w:t>
+      </w:r>
+      <w:r>
+        <w:t xml:space="preserve"> shall correspond to an operation, as defined in sections </w:t>
+      </w:r>
+      <w:r>
+        <w:fldChar w:fldCharType="begin"/>
+      </w:r>
+      <w:r>
+        <w:instrText xml:space="preserve"> REF _Ref147946175 \r \h </w:instrText>
+      </w:r>
+      <w:r>
+        <w:fldChar w:fldCharType="separate"/>
+      </w:r>
+      <w:r>
+        <w:t>3.1.1</w:t>
+      </w:r>
+      <w:r>
+        <w:fldChar w:fldCharType="end"/>
+      </w:r>
+      <w:r>
+        <w:t xml:space="preserve"> - </w:t>
+      </w:r>
+      <w:r>
+        <w:fldChar w:fldCharType="begin"/>
+      </w:r>
+      <w:r>
+        <w:instrText xml:space="preserve"> REF _Ref148016874 \r \h </w:instrText>
+      </w:r>
+      <w:r>
+        <w:fldChar w:fldCharType="separate"/>
+      </w:r>
+      <w:r>
+        <w:t>3.1.3</w:t>
+      </w:r>
+      <w:r>
+        <w:fldChar w:fldCharType="end"/>
+      </w:r>
+      <w:r>
+        <w:t>. When one symbol may refer to multiple operations, the operation shall be chosen in such a way that no errors exist, if possible. For example, in the case of 1--1, if both of the “-” referred to subtraction, an error would exist, while if the first referred to subtraction and the second referred to negation, an error would not exist, and thus the first shall be subtraction and the second negation.</w:t>
+      </w:r>
+    </w:p>
+    <w:p>
+      <w:pPr>
+        <w:ind w:left="720"/>
+      </w:pPr>
+      <w:r>
+        <w:t>Numeric characters shall correspond to constant numeric values. All adjacent numeric characters shall be combined to form one numeric value. Two characters are adjacent if they are not separated by any characters, including spaces. All</w:t>
+      </w:r>
+      <w:r>
+        <w:t xml:space="preserve"> </w:t>
+      </w:r>
+      <w:r>
+        <w:t>input</w:t>
+      </w:r>
+      <w:r>
+        <w:t xml:space="preserve"> numeric values shall be integers. </w:t>
+      </w:r>
+    </w:p>
+    <w:p>
+      <w:pPr>
+        <w:ind w:left="720"/>
+      </w:pPr>
+      <w:r>
+        <w:t>Spaces shall not correspond to any equation elements.</w:t>
+      </w:r>
+    </w:p>
+    <w:p>
+      <w:pPr>
+        <w:ind w:left="720"/>
+      </w:pPr>
+      <w:r>
+        <w:lastRenderedPageBreak/>
+        <w:t xml:space="preserve">If the user inputs an integer grater than 2^31-1, an error exists, as defined in section </w:t>
+      </w:r>
+      <w:r>
+        <w:fldChar w:fldCharType="begin"/>
+      </w:r>
+      <w:r>
+        <w:instrText xml:space="preserve"> REF _Ref152327272 \r \h </w:instrText>
+      </w:r>
+      <w:r>
+        <w:fldChar w:fldCharType="separate"/>
+      </w:r>
+      <w:r>
+        <w:t>3.1.5.8</w:t>
+      </w:r>
+      <w:r>
+        <w:fldChar w:fldCharType="end"/>
+      </w:r>
+      <w:r>
+        <w:t>.</w:t>
+      </w:r>
+    </w:p>
+    <w:p>
+      <w:pPr>
+        <w:pStyle w:val="Heading3"/>
+      </w:pPr>
+      <w:bookmarkStart w:id="71" w:name="_Ref147947548"/>
+      <w:bookmarkStart w:id="72" w:name="_Toc148207273"/>
+      <w:bookmarkStart w:id="73" w:name="_Toc152454443"/>
+      <w:r>
+        <w:t>System Output</w:t>
+      </w:r>
       <w:bookmarkEnd w:id="71"/>
-    </w:p>
-    <w:p>
-      <w:pPr>
-        <w:ind w:left="720"/>
-      </w:pPr>
-      <w:r>
-        <w:t xml:space="preserve">The system shall be able to take in an equation from the user. The method for acquiring this equation is defined in section </w:t>
-      </w:r>
-      <w:r>
-        <w:fldChar w:fldCharType="begin"/>
-      </w:r>
-      <w:r>
-        <w:instrText xml:space="preserve"> REF _Ref147947998 \r \h </w:instrText>
-      </w:r>
-      <w:r>
-        <w:fldChar w:fldCharType="separate"/>
-      </w:r>
-      <w:r>
-        <w:t>3.1.8</w:t>
-      </w:r>
-      <w:r>
-        <w:fldChar w:fldCharType="end"/>
-      </w:r>
-      <w:r>
-        <w:t xml:space="preserve">. The equation shall consist of characters from the following sets: </w:t>
-      </w:r>
-    </w:p>
-    <w:p>
-      <w:pPr>
-        <w:ind w:left="720"/>
-      </w:pPr>
-      <w:r>
-        <w:t>Operator characters</w:t>
-      </w:r>
-      <w:r>
-        <w:t>:</w:t>
-      </w:r>
-      <w:r>
-        <w:t xml:space="preserve"> “+-*/^%()”</w:t>
-      </w:r>
-    </w:p>
-    <w:p>
-      <w:pPr>
-        <w:ind w:left="720"/>
-      </w:pPr>
-      <w:r>
-        <w:t>Numeric characters</w:t>
-      </w:r>
-      <w:r>
-        <w:t>:</w:t>
-      </w:r>
-      <w:r>
-        <w:t xml:space="preserve"> </w:t>
-      </w:r>
-      <w:r>
-        <w:t>“0123456789”</w:t>
-      </w:r>
-    </w:p>
-    <w:p>
-      <w:pPr>
-        <w:ind w:left="720"/>
-      </w:pPr>
-      <w:r>
-        <w:t>Spaces</w:t>
-      </w:r>
-      <w:r>
-        <w:t>:</w:t>
-      </w:r>
-      <w:r>
-        <w:t xml:space="preserve"> “ ”</w:t>
-      </w:r>
-    </w:p>
-    <w:p>
-      <w:pPr>
-        <w:ind w:left="720"/>
-      </w:pPr>
-      <w:r>
-        <w:t>If the equation contains any characters which are not included in these character sets, an error exists, as described in section</w:t>
-      </w:r>
-      <w:r>
-        <w:t xml:space="preserve"> </w:t>
-      </w:r>
-      <w:r>
-        <w:fldChar w:fldCharType="begin"/>
-      </w:r>
-      <w:r>
-        <w:instrText xml:space="preserve"> REF _Ref148168571 \r \h </w:instrText>
-      </w:r>
-      <w:r>
-        <w:fldChar w:fldCharType="separate"/>
-      </w:r>
-      <w:r>
-        <w:t>3.1.5.6</w:t>
-      </w:r>
-      <w:r>
-        <w:fldChar w:fldCharType="end"/>
-      </w:r>
-      <w:r>
-        <w:t xml:space="preserve">. </w:t>
-      </w:r>
-    </w:p>
-    <w:p>
-      <w:pPr>
-        <w:ind w:left="720"/>
-      </w:pPr>
-      <w:r>
-        <w:t xml:space="preserve">The characters in the equation shall be translated into </w:t>
-      </w:r>
-      <w:r>
-        <w:t>operators</w:t>
-      </w:r>
-      <w:r>
-        <w:t xml:space="preserve"> and</w:t>
-      </w:r>
-      <w:r>
-        <w:t xml:space="preserve"> constant numeric values</w:t>
-      </w:r>
-      <w:r>
-        <w:t xml:space="preserve"> as follows:</w:t>
-      </w:r>
-    </w:p>
-    <w:p>
-      <w:pPr>
-        <w:ind w:left="720"/>
-      </w:pPr>
-      <w:r>
-        <w:t xml:space="preserve">Each operator </w:t>
-      </w:r>
-      <w:r>
-        <w:t>symbol</w:t>
-      </w:r>
-      <w:r>
-        <w:t xml:space="preserve"> shall correspond to an operation, as defined in sections </w:t>
-      </w:r>
-      <w:r>
-        <w:fldChar w:fldCharType="begin"/>
-      </w:r>
-      <w:r>
-        <w:instrText xml:space="preserve"> REF _Ref147946175 \r \h </w:instrText>
-      </w:r>
-      <w:r>
-        <w:fldChar w:fldCharType="separate"/>
-      </w:r>
-      <w:r>
-        <w:t>3.1.1</w:t>
-      </w:r>
-      <w:r>
-        <w:fldChar w:fldCharType="end"/>
-      </w:r>
-      <w:r>
-        <w:t xml:space="preserve"> - </w:t>
-      </w:r>
-      <w:r>
-        <w:fldChar w:fldCharType="begin"/>
-      </w:r>
-      <w:r>
-        <w:instrText xml:space="preserve"> REF _Ref148016874 \r \h </w:instrText>
-      </w:r>
-      <w:r>
-        <w:fldChar w:fldCharType="separate"/>
-      </w:r>
-      <w:r>
-        <w:t>3.1.3</w:t>
-      </w:r>
-      <w:r>
-        <w:fldChar w:fldCharType="end"/>
-      </w:r>
-      <w:r>
-        <w:t xml:space="preserve">. When one symbol may refer to multiple operations, the operation shall be chosen in such a way that no errors exist, if possible. For example, in the case of 1--1, if both of the “-” referred to subtraction, an error would exist, while if the first referred to subtraction and the second referred to negation, an error would not exist, and </w:t>
-      </w:r>
-      <w:r>
-        <w:lastRenderedPageBreak/>
-        <w:t>thus the first shall be subtraction and the second negation.</w:t>
-      </w:r>
-    </w:p>
-    <w:p>
-      <w:pPr>
-        <w:ind w:left="720"/>
-      </w:pPr>
-      <w:r>
-        <w:t>Numeric characters shall correspond to constant numeric values. All adjacent numeric characters shall be combined to form one numeric value. Two characters are adjacent if they are not separated by any characters, including spaces. All</w:t>
-      </w:r>
-      <w:r>
-        <w:t xml:space="preserve"> </w:t>
-      </w:r>
-      <w:r>
-        <w:t>input</w:t>
-      </w:r>
-      <w:r>
-        <w:t xml:space="preserve"> numeric values shall be integers. </w:t>
-      </w:r>
-    </w:p>
-    <w:p>
-      <w:pPr>
-        <w:ind w:left="720"/>
-      </w:pPr>
-      <w:r>
-        <w:t>Spaces shall not correspond to any equation elements.</w:t>
-      </w:r>
-    </w:p>
-    <w:p>
-      <w:pPr>
-        <w:ind w:left="720"/>
-      </w:pPr>
-      <w:r>
-        <w:t xml:space="preserve">If the user inputs an integer grater than 2^31-1, an error exists, as defined in section </w:t>
-      </w:r>
-      <w:r>
-        <w:fldChar w:fldCharType="begin"/>
-      </w:r>
-      <w:r>
-        <w:instrText xml:space="preserve"> REF _Ref152327272 \r \h </w:instrText>
-      </w:r>
-      <w:r>
-        <w:fldChar w:fldCharType="separate"/>
-      </w:r>
-      <w:r>
-        <w:t>3.1.5.9</w:t>
-      </w:r>
-      <w:r>
-        <w:fldChar w:fldCharType="end"/>
-      </w:r>
-      <w:r>
-        <w:t>.</w:t>
-      </w:r>
-    </w:p>
-    <w:p>
-      <w:pPr>
-        <w:pStyle w:val="Heading3"/>
-      </w:pPr>
-      <w:bookmarkStart w:id="72" w:name="_Ref147947548"/>
-      <w:bookmarkStart w:id="73" w:name="_Toc148207273"/>
-      <w:bookmarkStart w:id="74" w:name="_Toc148254295"/>
-      <w:r>
-        <w:t>System Output</w:t>
-      </w:r>
       <w:bookmarkEnd w:id="72"/>
       <w:bookmarkEnd w:id="73"/>
+    </w:p>
+    <w:p>
+      <w:pPr>
+        <w:ind w:left="720"/>
+      </w:pPr>
+      <w:r>
+        <w:t xml:space="preserve">The system shall have two categories of outputs: the numerical value of the user-provided equation, or an error message. These will be communicated to the user as described in section </w:t>
+      </w:r>
+      <w:r>
+        <w:fldChar w:fldCharType="begin"/>
+      </w:r>
+      <w:r>
+        <w:instrText xml:space="preserve"> REF _Ref147947998 \w \h </w:instrText>
+      </w:r>
+      <w:r>
+        <w:fldChar w:fldCharType="separate"/>
+      </w:r>
+      <w:r>
+        <w:t>3.1.8</w:t>
+      </w:r>
+      <w:r>
+        <w:fldChar w:fldCharType="end"/>
+      </w:r>
+      <w:r>
+        <w:t>.</w:t>
+      </w:r>
+      <w:r>
+        <w:t xml:space="preserve"> If there exists an error in the user-provided equation, the system output shall be an error message. Otherwise, it shall be a numeric value.</w:t>
+      </w:r>
+    </w:p>
+    <w:p>
+      <w:pPr>
+        <w:ind w:left="720"/>
+      </w:pPr>
+      <w:r>
+        <w:t xml:space="preserve">The system shall be able to </w:t>
+      </w:r>
+      <w:r>
+        <w:t xml:space="preserve">display floating point outputs with up to three decimal places of precision. </w:t>
+      </w:r>
+      <w:r>
+        <w:t xml:space="preserve">The numerical output shall be a </w:t>
+      </w:r>
+      <w:r>
+        <w:t xml:space="preserve">value </w:t>
+      </w:r>
+      <w:r>
+        <w:t xml:space="preserve">in base ten. The system shall output </w:t>
+      </w:r>
+      <w:r>
+        <w:t>the fewest</w:t>
+      </w:r>
+      <w:r>
+        <w:t xml:space="preserve"> characters necessary to communicate the numerical value; there shall be no preceding zeroes. Numerical output shall consist only of the digits 0-9,</w:t>
+      </w:r>
+      <w:r>
+        <w:t xml:space="preserve"> ‘.’, and</w:t>
+      </w:r>
+      <w:r>
+        <w:t xml:space="preserve"> ‘-’. </w:t>
+      </w:r>
+      <w:r>
+        <w:t>The numeric output shall equal the value of the user-provided equation.</w:t>
+      </w:r>
+    </w:p>
+    <w:p>
+      <w:pPr>
+        <w:ind w:left="720"/>
+      </w:pPr>
+      <w:r>
+        <w:t xml:space="preserve">The system shall output error messages in the following format: “Error: [message]”, where the message shall be a message relevant to the error, as defined in section </w:t>
+      </w:r>
+      <w:r>
+        <w:fldChar w:fldCharType="begin"/>
+      </w:r>
+      <w:r>
+        <w:instrText xml:space="preserve"> REF _Ref147946675 \w \h </w:instrText>
+      </w:r>
+      <w:r>
+        <w:fldChar w:fldCharType="separate"/>
+      </w:r>
+      <w:r>
+        <w:t>3.1.5</w:t>
+      </w:r>
+      <w:r>
+        <w:fldChar w:fldCharType="end"/>
+      </w:r>
+      <w:r>
+        <w:t>.</w:t>
+      </w:r>
+    </w:p>
+    <w:p>
+      <w:pPr>
+        <w:pStyle w:val="Heading3"/>
+      </w:pPr>
+      <w:bookmarkStart w:id="74" w:name="_Ref147947998"/>
+      <w:bookmarkStart w:id="75" w:name="_Toc148207274"/>
+      <w:bookmarkStart w:id="76" w:name="_Toc152454444"/>
+      <w:r>
+        <w:t>User Interface</w:t>
+      </w:r>
       <w:bookmarkEnd w:id="74"/>
-    </w:p>
-    <w:p>
-      <w:pPr>
-        <w:ind w:left="720"/>
-      </w:pPr>
-      <w:r>
-        <w:t xml:space="preserve">The system shall have two categories of outputs: the numerical value of the user-provided equation, or an error message. These will be communicated to the user as described in section </w:t>
-      </w:r>
-      <w:r>
-        <w:fldChar w:fldCharType="begin"/>
-      </w:r>
-      <w:r>
-        <w:instrText xml:space="preserve"> REF _Ref147947998 \w \h </w:instrText>
-      </w:r>
-      <w:r>
-        <w:fldChar w:fldCharType="separate"/>
-      </w:r>
-      <w:r>
-        <w:t>3.1.8</w:t>
-      </w:r>
-      <w:r>
-        <w:fldChar w:fldCharType="end"/>
-      </w:r>
-      <w:r>
-        <w:t>.</w:t>
-      </w:r>
-      <w:r>
-        <w:t xml:space="preserve"> If there exists an error in the user-provided equation, the system output shall be an error message. Otherwise, it shall be a numeric value.</w:t>
-      </w:r>
-    </w:p>
-    <w:p>
-      <w:pPr>
-        <w:ind w:left="720"/>
-      </w:pPr>
-      <w:r>
-        <w:t xml:space="preserve">The system shall be able to </w:t>
-      </w:r>
-      <w:r>
-        <w:t xml:space="preserve">display floating point outputs with up to three decimal places of precision. </w:t>
-      </w:r>
-      <w:r>
-        <w:t xml:space="preserve">The numerical output shall be a </w:t>
-      </w:r>
-      <w:r>
-        <w:t xml:space="preserve">value </w:t>
-      </w:r>
-      <w:r>
-        <w:t xml:space="preserve">in base ten. The system shall output </w:t>
-      </w:r>
-      <w:r>
-        <w:t>the fewest</w:t>
-      </w:r>
-      <w:r>
-        <w:t xml:space="preserve"> characters necessary to communicate the numerical value; there shall be no preceding zeroes. Numerical output shall consist only of the digits 0-9,</w:t>
-      </w:r>
-      <w:r>
-        <w:t xml:space="preserve"> ‘.’, and</w:t>
-      </w:r>
-      <w:r>
-        <w:t xml:space="preserve"> ‘-’. </w:t>
-      </w:r>
-      <w:r>
-        <w:t>The numeric output shall equal the value of the user-provided equation.</w:t>
-      </w:r>
-    </w:p>
-    <w:p>
-      <w:pPr>
-        <w:ind w:left="720"/>
-      </w:pPr>
-      <w:r>
-        <w:t xml:space="preserve">The system shall output error messages in the following format: “Error: [message]”, where the message shall be a message relevant to the error, as defined in section </w:t>
-      </w:r>
-      <w:r>
-        <w:fldChar w:fldCharType="begin"/>
-      </w:r>
-      <w:r>
-        <w:instrText xml:space="preserve"> REF _Ref147946675 \w \h </w:instrText>
-      </w:r>
-      <w:r>
-        <w:fldChar w:fldCharType="separate"/>
-      </w:r>
-      <w:r>
-        <w:t>3.1.5</w:t>
-      </w:r>
-      <w:r>
-        <w:fldChar w:fldCharType="end"/>
-      </w:r>
-      <w:r>
-        <w:t>.</w:t>
-      </w:r>
-    </w:p>
-    <w:p>
-      <w:pPr>
-        <w:pStyle w:val="Heading3"/>
-      </w:pPr>
-      <w:bookmarkStart w:id="75" w:name="_Ref147947998"/>
-      <w:bookmarkStart w:id="76" w:name="_Toc148207274"/>
-      <w:bookmarkStart w:id="77" w:name="_Toc148254296"/>
-      <w:r>
-        <w:t>User Interface</w:t>
-      </w:r>
       <w:bookmarkEnd w:id="75"/>
       <w:bookmarkEnd w:id="76"/>
+    </w:p>
+    <w:p>
+      <w:pPr>
+        <w:ind w:left="720"/>
+      </w:pPr>
+      <w:r>
+        <w:t xml:space="preserve">The user shall be able to interact with the calculator through a textual interface. The user shall be able to type an equation consisting of the symbols specified in section </w:t>
+      </w:r>
+      <w:r>
+        <w:fldChar w:fldCharType="begin"/>
+      </w:r>
+      <w:r>
+        <w:instrText xml:space="preserve"> REF _Ref147947201 \w \h </w:instrText>
+      </w:r>
+      <w:r>
+        <w:fldChar w:fldCharType="separate"/>
+      </w:r>
+      <w:r>
+        <w:t>3.1.6</w:t>
+      </w:r>
+      <w:r>
+        <w:fldChar w:fldCharType="end"/>
+      </w:r>
+      <w:r>
+        <w:t>. The user may input symbols outside this set of symbols; however, this will result in an error, as described in section</w:t>
+      </w:r>
+      <w:r>
+        <w:t xml:space="preserve"> </w:t>
+      </w:r>
+      <w:r>
+        <w:fldChar w:fldCharType="begin"/>
+      </w:r>
+      <w:r>
+        <w:instrText xml:space="preserve"> REF _Ref148168810 \r \h </w:instrText>
+      </w:r>
+      <w:r>
+        <w:fldChar w:fldCharType="separate"/>
+      </w:r>
+      <w:r>
+        <w:t>3.1.6</w:t>
+      </w:r>
+      <w:r>
+        <w:fldChar w:fldCharType="end"/>
+      </w:r>
+      <w:r>
+        <w:t xml:space="preserve">. </w:t>
+      </w:r>
+    </w:p>
+    <w:p>
+      <w:pPr>
+        <w:ind w:left="720"/>
+      </w:pPr>
+      <w:r>
+        <w:t xml:space="preserve">The user shall be able to evaluate </w:t>
+      </w:r>
+      <w:r>
+        <w:t>the user-provided</w:t>
+      </w:r>
+      <w:r>
+        <w:t xml:space="preserve"> equation by pressing the Enter key. At this point, the calculator shall display to the user the numerical result of their equation, or the relevant error if an error has occurred, as </w:t>
+      </w:r>
+      <w:r>
+        <w:t>defined</w:t>
+      </w:r>
+      <w:r>
+        <w:t xml:space="preserve"> in section </w:t>
+      </w:r>
+      <w:r>
+        <w:fldChar w:fldCharType="begin"/>
+      </w:r>
+      <w:r>
+        <w:instrText xml:space="preserve"> REF _Ref147947548 \w \h </w:instrText>
+      </w:r>
+      <w:r>
+        <w:fldChar w:fldCharType="separate"/>
+      </w:r>
+      <w:r>
+        <w:t>3.1.7</w:t>
+      </w:r>
+      <w:r>
+        <w:fldChar w:fldCharType="end"/>
+      </w:r>
+      <w:r>
+        <w:t>.</w:t>
+      </w:r>
+      <w:r>
+        <w:t xml:space="preserve"> If the user presses the Enter key without providing an equation, the system shall provide no </w:t>
+      </w:r>
+      <w:r>
+        <w:t>output</w:t>
+      </w:r>
+      <w:r>
+        <w:t>.</w:t>
+      </w:r>
+    </w:p>
+    <w:p>
+      <w:pPr>
+        <w:ind w:left="720"/>
+      </w:pPr>
+      <w:r>
+        <w:t>The user shall be able to exit the calculator by pressing the window</w:t>
+      </w:r>
+      <w:r>
+        <w:t>-</w:t>
+      </w:r>
+      <w:r>
+        <w:t>closing button standard to the current operating system.</w:t>
+      </w:r>
+      <w:r>
+        <w:t xml:space="preserve"> They shall additionally be able to exit by inputting “exit”.</w:t>
+      </w:r>
+    </w:p>
+    <w:p>
+      <w:pPr>
+        <w:pStyle w:val="Heading2"/>
+      </w:pPr>
+      <w:bookmarkStart w:id="77" w:name="_Toc492796467"/>
+      <w:bookmarkStart w:id="78" w:name="_Toc148207275"/>
+      <w:bookmarkStart w:id="79" w:name="_Toc152454445"/>
+      <w:r>
+        <w:t xml:space="preserve">Use-Case </w:t>
+      </w:r>
       <w:bookmarkEnd w:id="77"/>
-    </w:p>
-    <w:p>
-      <w:pPr>
-        <w:ind w:left="720"/>
-      </w:pPr>
-      <w:r>
-        <w:t xml:space="preserve">The user shall be able to interact with the calculator through a textual interface. The user shall be able to type an equation consisting of the symbols specified in section </w:t>
-      </w:r>
-      <w:r>
-        <w:fldChar w:fldCharType="begin"/>
-      </w:r>
-      <w:r>
-        <w:instrText xml:space="preserve"> REF _Ref147947201 \w \h </w:instrText>
-      </w:r>
-      <w:r>
-        <w:fldChar w:fldCharType="separate"/>
-      </w:r>
-      <w:r>
-        <w:t>3.1.6</w:t>
-      </w:r>
-      <w:r>
-        <w:fldChar w:fldCharType="end"/>
-      </w:r>
-      <w:r>
-        <w:t>. The user may input symbols outside this set of symbols; however, this will result in an error, as described in section</w:t>
-      </w:r>
-      <w:r>
-        <w:t xml:space="preserve"> </w:t>
-      </w:r>
-      <w:r>
-        <w:fldChar w:fldCharType="begin"/>
-      </w:r>
-      <w:r>
-        <w:instrText xml:space="preserve"> REF _Ref148168810 \r \h </w:instrText>
-      </w:r>
-      <w:r>
-        <w:fldChar w:fldCharType="separate"/>
-      </w:r>
-      <w:r>
-        <w:t>3.1.6</w:t>
-      </w:r>
-      <w:r>
-        <w:fldChar w:fldCharType="end"/>
-      </w:r>
-      <w:r>
-        <w:t xml:space="preserve">. </w:t>
-      </w:r>
-    </w:p>
-    <w:p>
-      <w:pPr>
-        <w:ind w:left="720"/>
-      </w:pPr>
-      <w:r>
-        <w:t xml:space="preserve">The user shall be able to evaluate </w:t>
-      </w:r>
-      <w:r>
-        <w:t>the user-provided</w:t>
-      </w:r>
-      <w:r>
-        <w:t xml:space="preserve"> equation by pressing the Enter key. At this point, the calculator shall display to the user the numerical result of their equation, or the relevant error if an error has occurred, as </w:t>
-      </w:r>
-      <w:r>
-        <w:t>defined</w:t>
-      </w:r>
-      <w:r>
-        <w:t xml:space="preserve"> in section </w:t>
-      </w:r>
-      <w:r>
-        <w:fldChar w:fldCharType="begin"/>
-      </w:r>
-      <w:r>
-        <w:instrText xml:space="preserve"> REF _Ref147947548 \w \h </w:instrText>
-      </w:r>
-      <w:r>
-        <w:fldChar w:fldCharType="separate"/>
-      </w:r>
-      <w:r>
-        <w:t>3.1.7</w:t>
-      </w:r>
-      <w:r>
-        <w:fldChar w:fldCharType="end"/>
-      </w:r>
-      <w:r>
-        <w:t>.</w:t>
-      </w:r>
-      <w:r>
-        <w:t xml:space="preserve"> If the user presses the Enter key without providing an equation, the system shall provide no </w:t>
-      </w:r>
-      <w:r>
-        <w:t>output</w:t>
-      </w:r>
-      <w:r>
-        <w:t>.</w:t>
-      </w:r>
-    </w:p>
-    <w:p>
-      <w:pPr>
-        <w:ind w:left="720"/>
-      </w:pPr>
-      <w:r>
-        <w:t>The user shall be able to exit the calculator by pressing the window</w:t>
-      </w:r>
-      <w:r>
-        <w:t>-</w:t>
-      </w:r>
-      <w:r>
-        <w:t>closing button standard to the current operating system.</w:t>
-      </w:r>
-    </w:p>
-    <w:p>
-      <w:pPr>
-        <w:pStyle w:val="Heading2"/>
-      </w:pPr>
-      <w:bookmarkStart w:id="78" w:name="_Toc492796467"/>
-      <w:bookmarkStart w:id="79" w:name="_Toc148207275"/>
-      <w:bookmarkStart w:id="80" w:name="_Toc148254297"/>
-      <w:r>
-        <w:lastRenderedPageBreak/>
-        <w:t xml:space="preserve">Use-Case </w:t>
+      <w:r>
+        <w:t>Specifications</w:t>
       </w:r>
       <w:bookmarkEnd w:id="78"/>
-      <w:r>
-        <w:t>Specifications</w:t>
-      </w:r>
       <w:bookmarkEnd w:id="79"/>
+    </w:p>
+    <w:p>
+      <w:pPr>
+        <w:pStyle w:val="Heading3"/>
+      </w:pPr>
+      <w:bookmarkStart w:id="80" w:name="_Toc152454446"/>
+      <w:r>
+        <w:t xml:space="preserve">System </w:t>
+      </w:r>
+      <w:r>
+        <w:t>Use Case</w:t>
+      </w:r>
+      <w:r>
+        <w:t xml:space="preserve"> Diagram</w:t>
+      </w:r>
       <w:bookmarkEnd w:id="80"/>
-    </w:p>
-    <w:p>
-      <w:pPr>
-        <w:pStyle w:val="Heading3"/>
-      </w:pPr>
-      <w:bookmarkStart w:id="81" w:name="_Toc148254298"/>
-      <w:r>
-        <w:t xml:space="preserve">System </w:t>
-      </w:r>
-      <w:r>
-        <w:t>Use Case</w:t>
-      </w:r>
-      <w:r>
-        <w:t xml:space="preserve"> Diagram</w:t>
-      </w:r>
-      <w:bookmarkEnd w:id="81"/>
     </w:p>
     <w:p>
       <w:pPr>
@@ -6268,9 +6253,10 @@
       <w:pPr>
         <w:pStyle w:val="Heading3"/>
       </w:pPr>
-      <w:bookmarkStart w:id="82" w:name="_Toc148254299"/>
-      <w:bookmarkStart w:id="83" w:name="_Toc492796468"/>
-      <w:r>
+      <w:bookmarkStart w:id="81" w:name="_Toc492796468"/>
+      <w:bookmarkStart w:id="82" w:name="_Toc152454447"/>
+      <w:r>
+        <w:lastRenderedPageBreak/>
         <w:t>Main Use Case</w:t>
       </w:r>
       <w:bookmarkEnd w:id="82"/>
@@ -6327,213 +6313,212 @@
       <w:pPr>
         <w:pStyle w:val="Heading3"/>
       </w:pPr>
-      <w:bookmarkStart w:id="84" w:name="_Ref148210193"/>
-      <w:bookmarkStart w:id="85" w:name="_Toc148254300"/>
+      <w:bookmarkStart w:id="83" w:name="_Ref148210193"/>
+      <w:bookmarkStart w:id="84" w:name="_Toc152454448"/>
       <w:r>
         <w:t>Basic Flow</w:t>
       </w:r>
+      <w:bookmarkEnd w:id="83"/>
       <w:bookmarkEnd w:id="84"/>
+    </w:p>
+    <w:p>
+      <w:pPr>
+        <w:pStyle w:val="Heading4"/>
+      </w:pPr>
+      <w:bookmarkStart w:id="85" w:name="_Ref148214375"/>
+      <w:r>
+        <w:t>User Enters an Equation</w:t>
+      </w:r>
       <w:bookmarkEnd w:id="85"/>
     </w:p>
     <w:p>
       <w:pPr>
+        <w:ind w:firstLine="720"/>
+      </w:pPr>
+      <w:r>
+        <w:t>The user types an equation into the system’s textual interface.</w:t>
+      </w:r>
+    </w:p>
+    <w:p>
+      <w:pPr>
         <w:pStyle w:val="Heading4"/>
       </w:pPr>
-      <w:bookmarkStart w:id="86" w:name="_Ref148214375"/>
-      <w:r>
+      <w:bookmarkStart w:id="86" w:name="_Ref148210199"/>
+      <w:r>
+        <w:t xml:space="preserve">User </w:t>
+      </w:r>
+      <w:r>
+        <w:t>Submits Their Equation</w:t>
+      </w:r>
+      <w:bookmarkEnd w:id="86"/>
+    </w:p>
+    <w:p>
+      <w:pPr>
+        <w:ind w:firstLine="720"/>
+      </w:pPr>
+      <w:r>
+        <w:t>The user presses Enter to submit their equation.</w:t>
+      </w:r>
+    </w:p>
+    <w:p>
+      <w:pPr>
+        <w:pStyle w:val="Heading4"/>
+        <w:rPr>
+          <w:b/>
+          <w:bCs/>
+        </w:rPr>
+      </w:pPr>
+      <w:bookmarkStart w:id="87" w:name="_Ref148211101"/>
+      <w:r>
+        <w:t>System Evaluates the Equation</w:t>
+      </w:r>
+      <w:bookmarkEnd w:id="87"/>
+    </w:p>
+    <w:p>
+      <w:pPr>
+        <w:ind w:firstLine="720"/>
+      </w:pPr>
+      <w:bookmarkStart w:id="88" w:name="_Ref148212482"/>
+      <w:r>
+        <w:t>The system parses the user’s equation.</w:t>
+      </w:r>
+      <w:bookmarkEnd w:id="88"/>
+    </w:p>
+    <w:p>
+      <w:pPr>
+        <w:ind w:firstLine="720"/>
+      </w:pPr>
+      <w:bookmarkStart w:id="89" w:name="_Ref148212493"/>
+      <w:r>
+        <w:t>The system evaluates the parentheses in the equation.</w:t>
+      </w:r>
+      <w:bookmarkEnd w:id="89"/>
+    </w:p>
+    <w:p>
+      <w:pPr>
+        <w:ind w:firstLine="720"/>
+      </w:pPr>
+      <w:bookmarkStart w:id="90" w:name="_Ref148212499"/>
+      <w:r>
+        <w:t>The system evaluates the operators in the equation.</w:t>
+      </w:r>
+      <w:bookmarkEnd w:id="90"/>
+    </w:p>
+    <w:p>
+      <w:pPr>
+        <w:pStyle w:val="Heading4"/>
+        <w:rPr>
+          <w:b/>
+          <w:bCs/>
+        </w:rPr>
+      </w:pPr>
+      <w:r>
+        <w:t>System Displays the Result</w:t>
+      </w:r>
+    </w:p>
+    <w:p>
+      <w:pPr>
+        <w:ind w:left="720"/>
+      </w:pPr>
+      <w:r>
+        <w:t>The system displays the numeric value of the equation to the user.</w:t>
+      </w:r>
+    </w:p>
+    <w:p>
+      <w:pPr>
+        <w:pStyle w:val="Heading4"/>
+      </w:pPr>
+      <w:bookmarkStart w:id="91" w:name="_Ref148214515"/>
+      <w:r>
+        <w:t>Repeat Basic Flow</w:t>
+      </w:r>
+      <w:bookmarkEnd w:id="91"/>
+    </w:p>
+    <w:p>
+      <w:pPr>
+        <w:ind w:left="720"/>
+      </w:pPr>
+      <w:r>
+        <w:t xml:space="preserve">Restart </w:t>
+      </w:r>
+      <w:r>
+        <w:fldChar w:fldCharType="begin"/>
+      </w:r>
+      <w:r>
+        <w:instrText xml:space="preserve"> REF _Ref148210193 \h </w:instrText>
+      </w:r>
+      <w:r>
+        <w:fldChar w:fldCharType="separate"/>
+      </w:r>
+      <w:r>
+        <w:t>Basic Flow</w:t>
+      </w:r>
+      <w:r>
+        <w:fldChar w:fldCharType="end"/>
+      </w:r>
+      <w:r>
+        <w:t xml:space="preserve"> at </w:t>
+      </w:r>
+      <w:r>
+        <w:rPr>
+          <w:b/>
+          <w:bCs/>
+          <w:u w:val="single"/>
+        </w:rPr>
+        <w:fldChar w:fldCharType="begin"/>
+      </w:r>
+      <w:r>
+        <w:rPr>
+          <w:b/>
+          <w:bCs/>
+          <w:u w:val="single"/>
+        </w:rPr>
+        <w:instrText xml:space="preserve"> REF _Ref148214375 \h  \* MERGEFORMAT </w:instrText>
+      </w:r>
+      <w:r>
+        <w:rPr>
+          <w:b/>
+          <w:bCs/>
+          <w:u w:val="single"/>
+        </w:rPr>
+      </w:r>
+      <w:r>
+        <w:rPr>
+          <w:b/>
+          <w:bCs/>
+          <w:u w:val="single"/>
+        </w:rPr>
+        <w:fldChar w:fldCharType="separate"/>
+      </w:r>
+      <w:r>
+        <w:rPr>
+          <w:b/>
+          <w:bCs/>
+          <w:u w:val="single"/>
+        </w:rPr>
         <w:t>User Enters an Equation</w:t>
       </w:r>
-      <w:bookmarkEnd w:id="86"/>
-    </w:p>
-    <w:p>
-      <w:pPr>
-        <w:ind w:firstLine="720"/>
-      </w:pPr>
-      <w:r>
-        <w:t>The user types an equation into the system’s textual interface.</w:t>
-      </w:r>
-    </w:p>
-    <w:p>
-      <w:pPr>
-        <w:pStyle w:val="Heading4"/>
-      </w:pPr>
-      <w:bookmarkStart w:id="87" w:name="_Ref148210199"/>
-      <w:r>
-        <w:t xml:space="preserve">User </w:t>
-      </w:r>
-      <w:r>
-        <w:t>Submits Their Equation</w:t>
-      </w:r>
-      <w:bookmarkEnd w:id="87"/>
-    </w:p>
-    <w:p>
-      <w:pPr>
-        <w:ind w:firstLine="720"/>
-      </w:pPr>
-      <w:r>
-        <w:t>The user presses Enter to submit their equation.</w:t>
-      </w:r>
-    </w:p>
-    <w:p>
-      <w:pPr>
-        <w:pStyle w:val="Heading4"/>
-        <w:rPr>
-          <w:b/>
-          <w:bCs/>
-        </w:rPr>
-      </w:pPr>
-      <w:bookmarkStart w:id="88" w:name="_Ref148211101"/>
-      <w:r>
-        <w:t>System Evaluates the Equation</w:t>
-      </w:r>
-      <w:bookmarkEnd w:id="88"/>
-    </w:p>
-    <w:p>
-      <w:pPr>
-        <w:ind w:firstLine="720"/>
-      </w:pPr>
-      <w:bookmarkStart w:id="89" w:name="_Ref148212482"/>
-      <w:r>
-        <w:t>The system parses the user’s equation.</w:t>
-      </w:r>
-      <w:bookmarkEnd w:id="89"/>
-    </w:p>
-    <w:p>
-      <w:pPr>
-        <w:ind w:firstLine="720"/>
-      </w:pPr>
-      <w:bookmarkStart w:id="90" w:name="_Ref148212493"/>
-      <w:r>
-        <w:t>The system evaluates the parentheses in the equation.</w:t>
-      </w:r>
-      <w:bookmarkEnd w:id="90"/>
-    </w:p>
-    <w:p>
-      <w:pPr>
-        <w:ind w:firstLine="720"/>
-      </w:pPr>
-      <w:bookmarkStart w:id="91" w:name="_Ref148212499"/>
-      <w:r>
-        <w:t>The system evaluates the operators in the equation.</w:t>
-      </w:r>
-      <w:bookmarkEnd w:id="91"/>
-    </w:p>
-    <w:p>
-      <w:pPr>
-        <w:pStyle w:val="Heading4"/>
-        <w:rPr>
-          <w:b/>
-          <w:bCs/>
-        </w:rPr>
-      </w:pPr>
-      <w:r>
-        <w:t>System Displays the Result</w:t>
-      </w:r>
-    </w:p>
-    <w:p>
-      <w:pPr>
-        <w:ind w:left="720"/>
-      </w:pPr>
-      <w:r>
-        <w:t>The system displays the numeric value of the equation to the user.</w:t>
-      </w:r>
-    </w:p>
-    <w:p>
-      <w:pPr>
-        <w:pStyle w:val="Heading4"/>
-      </w:pPr>
-      <w:bookmarkStart w:id="92" w:name="_Ref148214515"/>
-      <w:r>
-        <w:lastRenderedPageBreak/>
-        <w:t>Repeat Basic Flow</w:t>
+      <w:r>
+        <w:rPr>
+          <w:b/>
+          <w:bCs/>
+          <w:u w:val="single"/>
+        </w:rPr>
+        <w:fldChar w:fldCharType="end"/>
+      </w:r>
+      <w:r>
+        <w:t>.</w:t>
+      </w:r>
+    </w:p>
+    <w:p>
+      <w:pPr>
+        <w:pStyle w:val="Heading3"/>
+      </w:pPr>
+      <w:bookmarkStart w:id="92" w:name="_Toc152454449"/>
+      <w:r>
+        <w:t>Alternate Flows</w:t>
       </w:r>
       <w:bookmarkEnd w:id="92"/>
-    </w:p>
-    <w:p>
-      <w:pPr>
-        <w:ind w:left="720"/>
-      </w:pPr>
-      <w:r>
-        <w:t xml:space="preserve">Restart </w:t>
-      </w:r>
-      <w:r>
-        <w:fldChar w:fldCharType="begin"/>
-      </w:r>
-      <w:r>
-        <w:instrText xml:space="preserve"> REF _Ref148210193 \h </w:instrText>
-      </w:r>
-      <w:r>
-        <w:fldChar w:fldCharType="separate"/>
-      </w:r>
-      <w:r>
-        <w:t>Basic Flow</w:t>
-      </w:r>
-      <w:r>
-        <w:fldChar w:fldCharType="end"/>
-      </w:r>
-      <w:r>
-        <w:t xml:space="preserve"> at </w:t>
-      </w:r>
-      <w:r>
-        <w:rPr>
-          <w:b/>
-          <w:bCs/>
-          <w:u w:val="single"/>
-        </w:rPr>
-        <w:fldChar w:fldCharType="begin"/>
-      </w:r>
-      <w:r>
-        <w:rPr>
-          <w:b/>
-          <w:bCs/>
-          <w:u w:val="single"/>
-        </w:rPr>
-        <w:instrText xml:space="preserve"> REF _Ref148214375 \h  \* MERGEFORMAT </w:instrText>
-      </w:r>
-      <w:r>
-        <w:rPr>
-          <w:b/>
-          <w:bCs/>
-          <w:u w:val="single"/>
-        </w:rPr>
-      </w:r>
-      <w:r>
-        <w:rPr>
-          <w:b/>
-          <w:bCs/>
-          <w:u w:val="single"/>
-        </w:rPr>
-        <w:fldChar w:fldCharType="separate"/>
-      </w:r>
-      <w:r>
-        <w:rPr>
-          <w:b/>
-          <w:bCs/>
-          <w:u w:val="single"/>
-        </w:rPr>
-        <w:t>User Enters an Equation</w:t>
-      </w:r>
-      <w:r>
-        <w:rPr>
-          <w:b/>
-          <w:bCs/>
-          <w:u w:val="single"/>
-        </w:rPr>
-        <w:fldChar w:fldCharType="end"/>
-      </w:r>
-      <w:r>
-        <w:t>.</w:t>
-      </w:r>
-    </w:p>
-    <w:p>
-      <w:pPr>
-        <w:pStyle w:val="Heading3"/>
-      </w:pPr>
-      <w:bookmarkStart w:id="93" w:name="_Toc148254301"/>
-      <w:r>
-        <w:t>Alternate Flows</w:t>
-      </w:r>
-      <w:bookmarkEnd w:id="93"/>
     </w:p>
     <w:p>
       <w:pPr>
@@ -6949,6 +6934,239 @@
         <w:pStyle w:val="Heading4"/>
       </w:pPr>
       <w:r>
+        <w:t>User Closes the Program</w:t>
+      </w:r>
+    </w:p>
+    <w:p>
+      <w:pPr>
+        <w:ind w:left="720"/>
+      </w:pPr>
+      <w:r>
+        <w:t xml:space="preserve">At the </w:t>
+      </w:r>
+      <w:r>
+        <w:rPr>
+          <w:b/>
+          <w:bCs/>
+          <w:u w:val="single"/>
+        </w:rPr>
+        <w:fldChar w:fldCharType="begin"/>
+      </w:r>
+      <w:r>
+        <w:rPr>
+          <w:b/>
+          <w:bCs/>
+          <w:u w:val="single"/>
+        </w:rPr>
+        <w:instrText xml:space="preserve"> REF _Ref148210199 \h  \* MERGEFORMAT </w:instrText>
+      </w:r>
+      <w:r>
+        <w:rPr>
+          <w:b/>
+          <w:bCs/>
+          <w:u w:val="single"/>
+        </w:rPr>
+      </w:r>
+      <w:r>
+        <w:rPr>
+          <w:b/>
+          <w:bCs/>
+          <w:u w:val="single"/>
+        </w:rPr>
+        <w:fldChar w:fldCharType="separate"/>
+      </w:r>
+      <w:r>
+        <w:rPr>
+          <w:b/>
+          <w:bCs/>
+          <w:u w:val="single"/>
+        </w:rPr>
+        <w:t>User Submits Their Equation</w:t>
+      </w:r>
+      <w:r>
+        <w:rPr>
+          <w:b/>
+          <w:bCs/>
+          <w:u w:val="single"/>
+        </w:rPr>
+        <w:fldChar w:fldCharType="end"/>
+      </w:r>
+      <w:r>
+        <w:t xml:space="preserve"> </w:t>
+      </w:r>
+      <w:r>
+        <w:t xml:space="preserve">step of the </w:t>
+      </w:r>
+      <w:r>
+        <w:rPr>
+          <w:b/>
+          <w:bCs/>
+          <w:i/>
+          <w:iCs/>
+        </w:rPr>
+        <w:fldChar w:fldCharType="begin"/>
+      </w:r>
+      <w:r>
+        <w:rPr>
+          <w:b/>
+          <w:bCs/>
+          <w:i/>
+          <w:iCs/>
+        </w:rPr>
+        <w:instrText xml:space="preserve"> REF _Ref148210193 \h  \* MERGEFORMAT </w:instrText>
+      </w:r>
+      <w:r>
+        <w:rPr>
+          <w:b/>
+          <w:bCs/>
+          <w:i/>
+          <w:iCs/>
+        </w:rPr>
+      </w:r>
+      <w:r>
+        <w:rPr>
+          <w:b/>
+          <w:bCs/>
+          <w:i/>
+          <w:iCs/>
+        </w:rPr>
+        <w:fldChar w:fldCharType="separate"/>
+      </w:r>
+      <w:r>
+        <w:rPr>
+          <w:b/>
+          <w:bCs/>
+          <w:i/>
+          <w:iCs/>
+        </w:rPr>
+        <w:t>Basic Flow</w:t>
+      </w:r>
+      <w:r>
+        <w:rPr>
+          <w:b/>
+          <w:bCs/>
+          <w:i/>
+          <w:iCs/>
+        </w:rPr>
+        <w:fldChar w:fldCharType="end"/>
+      </w:r>
+      <w:r>
+        <w:t xml:space="preserve">, </w:t>
+      </w:r>
+      <w:r>
+        <w:t>if the user</w:t>
+      </w:r>
+      <w:r>
+        <w:t xml:space="preserve"> enters “exit”</w:t>
+      </w:r>
+      <w:r>
+        <w:t xml:space="preserve">, </w:t>
+      </w:r>
+    </w:p>
+    <w:p>
+      <w:pPr>
+        <w:pStyle w:val="ListParagraph"/>
+        <w:numPr>
+          <w:ilvl w:val="0"/>
+          <w:numId w:val="21"/>
+        </w:numPr>
+        <w:rPr>
+          <w:rFonts w:ascii="Times New Roman" w:hAnsi="Times New Roman" w:cs="Times New Roman"/>
+          <w:sz w:val="20"/>
+          <w:szCs w:val="20"/>
+        </w:rPr>
+      </w:pPr>
+      <w:r>
+        <w:rPr>
+          <w:rFonts w:ascii="Times New Roman" w:hAnsi="Times New Roman" w:cs="Times New Roman"/>
+          <w:sz w:val="20"/>
+          <w:szCs w:val="20"/>
+        </w:rPr>
+        <w:t>Close the program.</w:t>
+      </w:r>
+    </w:p>
+    <w:p>
+      <w:pPr>
+        <w:pStyle w:val="ListParagraph"/>
+        <w:numPr>
+          <w:ilvl w:val="0"/>
+          <w:numId w:val="21"/>
+        </w:numPr>
+        <w:rPr>
+          <w:rFonts w:ascii="Times New Roman" w:hAnsi="Times New Roman" w:cs="Times New Roman"/>
+          <w:sz w:val="20"/>
+          <w:szCs w:val="20"/>
+        </w:rPr>
+      </w:pPr>
+      <w:r>
+        <w:rPr>
+          <w:rFonts w:ascii="Times New Roman" w:hAnsi="Times New Roman" w:cs="Times New Roman"/>
+          <w:sz w:val="20"/>
+          <w:szCs w:val="20"/>
+        </w:rPr>
+        <w:t xml:space="preserve">End </w:t>
+      </w:r>
+      <w:r>
+        <w:rPr>
+          <w:rFonts w:ascii="Times New Roman" w:hAnsi="Times New Roman" w:cs="Times New Roman"/>
+          <w:sz w:val="20"/>
+          <w:szCs w:val="20"/>
+        </w:rPr>
+        <w:fldChar w:fldCharType="begin"/>
+      </w:r>
+      <w:r>
+        <w:rPr>
+          <w:rFonts w:ascii="Times New Roman" w:hAnsi="Times New Roman" w:cs="Times New Roman"/>
+          <w:sz w:val="20"/>
+          <w:szCs w:val="20"/>
+        </w:rPr>
+        <w:instrText xml:space="preserve"> REF _Ref148210193 \h  \* MERGEFORMAT </w:instrText>
+      </w:r>
+      <w:r>
+        <w:rPr>
+          <w:rFonts w:ascii="Times New Roman" w:hAnsi="Times New Roman" w:cs="Times New Roman"/>
+          <w:sz w:val="20"/>
+          <w:szCs w:val="20"/>
+        </w:rPr>
+      </w:r>
+      <w:r>
+        <w:rPr>
+          <w:rFonts w:ascii="Times New Roman" w:hAnsi="Times New Roman" w:cs="Times New Roman"/>
+          <w:sz w:val="20"/>
+          <w:szCs w:val="20"/>
+        </w:rPr>
+        <w:fldChar w:fldCharType="separate"/>
+      </w:r>
+      <w:r>
+        <w:rPr>
+          <w:rFonts w:ascii="Times New Roman" w:hAnsi="Times New Roman" w:cs="Times New Roman"/>
+          <w:sz w:val="20"/>
+          <w:szCs w:val="20"/>
+        </w:rPr>
+        <w:t>Basic Flow</w:t>
+      </w:r>
+      <w:r>
+        <w:rPr>
+          <w:rFonts w:ascii="Times New Roman" w:hAnsi="Times New Roman" w:cs="Times New Roman"/>
+          <w:sz w:val="20"/>
+          <w:szCs w:val="20"/>
+        </w:rPr>
+        <w:fldChar w:fldCharType="end"/>
+      </w:r>
+      <w:r>
+        <w:rPr>
+          <w:rFonts w:ascii="Times New Roman" w:hAnsi="Times New Roman" w:cs="Times New Roman"/>
+          <w:sz w:val="20"/>
+          <w:szCs w:val="20"/>
+        </w:rPr>
+        <w:t>.</w:t>
+      </w:r>
+    </w:p>
+    <w:p>
+      <w:pPr>
+        <w:pStyle w:val="Heading4"/>
+      </w:pPr>
+      <w:r>
         <w:t>Invalid Symbol Error</w:t>
       </w:r>
     </w:p>
@@ -7387,6 +7605,7 @@
           <w:sz w:val="20"/>
           <w:szCs w:val="20"/>
         </w:rPr>
+        <w:lastRenderedPageBreak/>
         <w:t>Display to the user the error message: “Error: unmatched parentheses!”</w:t>
       </w:r>
     </w:p>
@@ -7855,7 +8074,10 @@
         <w:pStyle w:val="Heading4"/>
       </w:pPr>
       <w:r>
-        <w:t>Operator as Operand Error</w:t>
+        <w:t xml:space="preserve">Missing Operator </w:t>
+      </w:r>
+      <w:r>
+        <w:t>Error</w:t>
       </w:r>
     </w:p>
     <w:p>
@@ -7969,7 +8191,13 @@
         <w:fldChar w:fldCharType="end"/>
       </w:r>
       <w:r>
-        <w:t>, if the user-provided equation contains an operator whose operand is a non-unary operator,</w:t>
+        <w:t>, if the user-provided equation</w:t>
+      </w:r>
+      <w:r>
+        <w:t xml:space="preserve"> contains multiple expressions that evaluate to numeric values and do not have an operator between them</w:t>
+      </w:r>
+      <w:r>
+        <w:t>,</w:t>
       </w:r>
     </w:p>
     <w:p>
@@ -7991,7 +8219,31 @@
           <w:sz w:val="20"/>
           <w:szCs w:val="20"/>
         </w:rPr>
-        <w:t>Display to the user the error message: “Error: cannot use operator as operand!”</w:t>
+        <w:t xml:space="preserve">Display to the user the error message: “Error: </w:t>
+      </w:r>
+      <w:r>
+        <w:rPr>
+          <w:rFonts w:ascii="Times New Roman" w:hAnsi="Times New Roman" w:cs="Times New Roman"/>
+          <w:sz w:val="20"/>
+          <w:szCs w:val="20"/>
+        </w:rPr>
+        <w:t>missing</w:t>
+      </w:r>
+      <w:r>
+        <w:rPr>
+          <w:rFonts w:ascii="Times New Roman" w:hAnsi="Times New Roman" w:cs="Times New Roman"/>
+          <w:sz w:val="20"/>
+          <w:szCs w:val="20"/>
+        </w:rPr>
+        <w:t xml:space="preserve"> operator</w:t>
+      </w:r>
+      <w:r>
+        <w:rPr>
+          <w:rFonts w:ascii="Times New Roman" w:hAnsi="Times New Roman" w:cs="Times New Roman"/>
+          <w:sz w:val="20"/>
+          <w:szCs w:val="20"/>
+        </w:rPr>
+        <w:t>!”</w:t>
       </w:r>
     </w:p>
     <w:p>
@@ -8459,7 +8711,10 @@
         <w:pStyle w:val="Heading4"/>
       </w:pPr>
       <w:r>
-        <w:t>Negative Operand Error</w:t>
+        <w:t>Modulo</w:t>
+      </w:r>
+      <w:r>
+        <w:t xml:space="preserve"> by Zero Error</w:t>
       </w:r>
     </w:p>
     <w:p>
@@ -8573,7 +8828,323 @@
         <w:fldChar w:fldCharType="end"/>
       </w:r>
       <w:r>
-        <w:t>, if the user-provided equation contains a modulo or exponentiation operator whose second operand is negative,</w:t>
+        <w:t xml:space="preserve">, if the user-provided equation contains </w:t>
+      </w:r>
+      <w:r>
+        <w:t xml:space="preserve">modulo </w:t>
+      </w:r>
+      <w:r>
+        <w:t>operator whose second operand evaluates to zero,</w:t>
+      </w:r>
+    </w:p>
+    <w:p>
+      <w:pPr>
+        <w:pStyle w:val="ListParagraph"/>
+        <w:numPr>
+          <w:ilvl w:val="0"/>
+          <w:numId w:val="12"/>
+        </w:numPr>
+        <w:rPr>
+          <w:rFonts w:ascii="Times New Roman" w:hAnsi="Times New Roman" w:cs="Times New Roman"/>
+          <w:sz w:val="20"/>
+          <w:szCs w:val="20"/>
+        </w:rPr>
+      </w:pPr>
+      <w:r>
+        <w:rPr>
+          <w:rFonts w:ascii="Times New Roman" w:hAnsi="Times New Roman" w:cs="Times New Roman"/>
+          <w:sz w:val="20"/>
+          <w:szCs w:val="20"/>
+        </w:rPr>
+        <w:t xml:space="preserve">Display to the user the error message: “Error: cannot </w:t>
+      </w:r>
+      <w:r>
+        <w:rPr>
+          <w:rFonts w:ascii="Times New Roman" w:hAnsi="Times New Roman" w:cs="Times New Roman"/>
+          <w:sz w:val="20"/>
+          <w:szCs w:val="20"/>
+        </w:rPr>
+        <w:t>modulo</w:t>
+      </w:r>
+      <w:r>
+        <w:rPr>
+          <w:rFonts w:ascii="Times New Roman" w:hAnsi="Times New Roman" w:cs="Times New Roman"/>
+          <w:sz w:val="20"/>
+          <w:szCs w:val="20"/>
+        </w:rPr>
+        <w:t xml:space="preserve"> by zero!”</w:t>
+      </w:r>
+    </w:p>
+    <w:p>
+      <w:pPr>
+        <w:pStyle w:val="ListParagraph"/>
+        <w:numPr>
+          <w:ilvl w:val="0"/>
+          <w:numId w:val="12"/>
+        </w:numPr>
+        <w:rPr>
+          <w:rFonts w:ascii="Times New Roman" w:hAnsi="Times New Roman" w:cs="Times New Roman"/>
+          <w:sz w:val="20"/>
+          <w:szCs w:val="20"/>
+        </w:rPr>
+      </w:pPr>
+      <w:r>
+        <w:rPr>
+          <w:rFonts w:ascii="Times New Roman" w:hAnsi="Times New Roman" w:cs="Times New Roman"/>
+          <w:sz w:val="20"/>
+          <w:szCs w:val="20"/>
+        </w:rPr>
+        <w:t xml:space="preserve">Resume the </w:t>
+      </w:r>
+      <w:r>
+        <w:rPr>
+          <w:rFonts w:ascii="Times New Roman" w:hAnsi="Times New Roman" w:cs="Times New Roman"/>
+          <w:sz w:val="20"/>
+          <w:szCs w:val="20"/>
+        </w:rPr>
+        <w:fldChar w:fldCharType="begin"/>
+      </w:r>
+      <w:r>
+        <w:rPr>
+          <w:rFonts w:ascii="Times New Roman" w:hAnsi="Times New Roman" w:cs="Times New Roman"/>
+          <w:sz w:val="20"/>
+          <w:szCs w:val="20"/>
+        </w:rPr>
+        <w:instrText xml:space="preserve"> REF _Ref148210193 \h  \* MERGEFORMAT </w:instrText>
+      </w:r>
+      <w:r>
+        <w:rPr>
+          <w:rFonts w:ascii="Times New Roman" w:hAnsi="Times New Roman" w:cs="Times New Roman"/>
+          <w:sz w:val="20"/>
+          <w:szCs w:val="20"/>
+        </w:rPr>
+      </w:r>
+      <w:r>
+        <w:rPr>
+          <w:rFonts w:ascii="Times New Roman" w:hAnsi="Times New Roman" w:cs="Times New Roman"/>
+          <w:sz w:val="20"/>
+          <w:szCs w:val="20"/>
+        </w:rPr>
+        <w:fldChar w:fldCharType="separate"/>
+      </w:r>
+      <w:r>
+        <w:rPr>
+          <w:rFonts w:ascii="Times New Roman" w:hAnsi="Times New Roman" w:cs="Times New Roman"/>
+          <w:sz w:val="20"/>
+          <w:szCs w:val="20"/>
+        </w:rPr>
+        <w:t>Basic Flow</w:t>
+      </w:r>
+      <w:r>
+        <w:rPr>
+          <w:rFonts w:ascii="Times New Roman" w:hAnsi="Times New Roman" w:cs="Times New Roman"/>
+          <w:sz w:val="20"/>
+          <w:szCs w:val="20"/>
+        </w:rPr>
+        <w:fldChar w:fldCharType="end"/>
+      </w:r>
+      <w:r>
+        <w:rPr>
+          <w:rFonts w:ascii="Times New Roman" w:hAnsi="Times New Roman" w:cs="Times New Roman"/>
+          <w:sz w:val="20"/>
+          <w:szCs w:val="20"/>
+        </w:rPr>
+        <w:t xml:space="preserve"> at </w:t>
+      </w:r>
+      <w:r>
+        <w:rPr>
+          <w:rFonts w:ascii="Times New Roman" w:hAnsi="Times New Roman" w:cs="Times New Roman"/>
+          <w:b/>
+          <w:bCs/>
+          <w:sz w:val="20"/>
+          <w:szCs w:val="20"/>
+          <w:u w:val="single"/>
+        </w:rPr>
+        <w:fldChar w:fldCharType="begin"/>
+      </w:r>
+      <w:r>
+        <w:rPr>
+          <w:rFonts w:ascii="Times New Roman" w:hAnsi="Times New Roman" w:cs="Times New Roman"/>
+          <w:b/>
+          <w:bCs/>
+          <w:sz w:val="20"/>
+          <w:szCs w:val="20"/>
+          <w:u w:val="single"/>
+        </w:rPr>
+        <w:instrText xml:space="preserve"> REF _Ref148214515 \h  \* MERGEFORMAT </w:instrText>
+      </w:r>
+      <w:r>
+        <w:rPr>
+          <w:rFonts w:ascii="Times New Roman" w:hAnsi="Times New Roman" w:cs="Times New Roman"/>
+          <w:b/>
+          <w:bCs/>
+          <w:sz w:val="20"/>
+          <w:szCs w:val="20"/>
+          <w:u w:val="single"/>
+        </w:rPr>
+      </w:r>
+      <w:r>
+        <w:rPr>
+          <w:rFonts w:ascii="Times New Roman" w:hAnsi="Times New Roman" w:cs="Times New Roman"/>
+          <w:b/>
+          <w:bCs/>
+          <w:sz w:val="20"/>
+          <w:szCs w:val="20"/>
+          <w:u w:val="single"/>
+        </w:rPr>
+        <w:fldChar w:fldCharType="separate"/>
+      </w:r>
+      <w:r>
+        <w:rPr>
+          <w:rFonts w:ascii="Times New Roman" w:hAnsi="Times New Roman" w:cs="Times New Roman"/>
+          <w:b/>
+          <w:bCs/>
+          <w:sz w:val="20"/>
+          <w:szCs w:val="20"/>
+          <w:u w:val="single"/>
+        </w:rPr>
+        <w:t>Repeat Basic Flow</w:t>
+      </w:r>
+      <w:r>
+        <w:rPr>
+          <w:rFonts w:ascii="Times New Roman" w:hAnsi="Times New Roman" w:cs="Times New Roman"/>
+          <w:b/>
+          <w:bCs/>
+          <w:sz w:val="20"/>
+          <w:szCs w:val="20"/>
+          <w:u w:val="single"/>
+        </w:rPr>
+        <w:fldChar w:fldCharType="end"/>
+      </w:r>
+      <w:r>
+        <w:rPr>
+          <w:rFonts w:ascii="Times New Roman" w:hAnsi="Times New Roman" w:cs="Times New Roman"/>
+          <w:sz w:val="20"/>
+          <w:szCs w:val="20"/>
+        </w:rPr>
+        <w:t>.</w:t>
+      </w:r>
+    </w:p>
+    <w:p>
+      <w:pPr>
+        <w:pStyle w:val="Heading4"/>
+      </w:pPr>
+      <w:r>
+        <w:t>Negative Operand Error</w:t>
+      </w:r>
+    </w:p>
+    <w:p>
+      <w:pPr>
+        <w:ind w:left="720"/>
+      </w:pPr>
+      <w:r>
+        <w:t xml:space="preserve">At the </w:t>
+      </w:r>
+      <w:r>
+        <w:rPr>
+          <w:b/>
+          <w:bCs/>
+          <w:u w:val="single"/>
+        </w:rPr>
+        <w:fldChar w:fldCharType="begin"/>
+      </w:r>
+      <w:r>
+        <w:rPr>
+          <w:b/>
+          <w:bCs/>
+          <w:u w:val="single"/>
+        </w:rPr>
+        <w:instrText xml:space="preserve"> REF _Ref148211101 \h  \* MERGEFORMAT </w:instrText>
+      </w:r>
+      <w:r>
+        <w:rPr>
+          <w:b/>
+          <w:bCs/>
+          <w:u w:val="single"/>
+        </w:rPr>
+      </w:r>
+      <w:r>
+        <w:rPr>
+          <w:b/>
+          <w:bCs/>
+          <w:u w:val="single"/>
+        </w:rPr>
+        <w:fldChar w:fldCharType="separate"/>
+      </w:r>
+      <w:r>
+        <w:rPr>
+          <w:b/>
+          <w:bCs/>
+          <w:u w:val="single"/>
+        </w:rPr>
+        <w:t>System Evaluates the Equation</w:t>
+      </w:r>
+      <w:r>
+        <w:rPr>
+          <w:b/>
+          <w:bCs/>
+          <w:u w:val="single"/>
+        </w:rPr>
+        <w:fldChar w:fldCharType="end"/>
+      </w:r>
+      <w:r>
+        <w:t xml:space="preserve"> step of the </w:t>
+      </w:r>
+      <w:r>
+        <w:rPr>
+          <w:b/>
+          <w:bCs/>
+          <w:i/>
+          <w:iCs/>
+        </w:rPr>
+        <w:fldChar w:fldCharType="begin"/>
+      </w:r>
+      <w:r>
+        <w:rPr>
+          <w:b/>
+          <w:bCs/>
+          <w:i/>
+          <w:iCs/>
+        </w:rPr>
+        <w:instrText xml:space="preserve"> REF _Ref148210193 \h  \* MERGEFORMAT </w:instrText>
+      </w:r>
+      <w:r>
+        <w:rPr>
+          <w:b/>
+          <w:bCs/>
+          <w:i/>
+          <w:iCs/>
+        </w:rPr>
+      </w:r>
+      <w:r>
+        <w:rPr>
+          <w:b/>
+          <w:bCs/>
+          <w:i/>
+          <w:iCs/>
+        </w:rPr>
+        <w:fldChar w:fldCharType="separate"/>
+      </w:r>
+      <w:r>
+        <w:rPr>
+          <w:b/>
+          <w:bCs/>
+          <w:i/>
+          <w:iCs/>
+        </w:rPr>
+        <w:t>Basic Flow</w:t>
+      </w:r>
+      <w:r>
+        <w:rPr>
+          <w:b/>
+          <w:bCs/>
+          <w:i/>
+          <w:iCs/>
+        </w:rPr>
+        <w:fldChar w:fldCharType="end"/>
+      </w:r>
+      <w:r>
+        <w:t>, if the user-provided equation contains a modulo operator whose second operand is negative,</w:t>
       </w:r>
     </w:p>
     <w:p>
@@ -8759,52 +9330,370 @@
     </w:p>
     <w:p>
       <w:pPr>
+        <w:pStyle w:val="Heading4"/>
+      </w:pPr>
+      <w:r>
+        <w:t>Input Overflow</w:t>
+      </w:r>
+    </w:p>
+    <w:p>
+      <w:pPr>
+        <w:ind w:left="720"/>
+      </w:pPr>
+      <w:r>
+        <w:t xml:space="preserve">At the </w:t>
+      </w:r>
+      <w:r>
+        <w:rPr>
+          <w:b/>
+          <w:bCs/>
+          <w:u w:val="single"/>
+        </w:rPr>
+        <w:fldChar w:fldCharType="begin"/>
+      </w:r>
+      <w:r>
+        <w:rPr>
+          <w:b/>
+          <w:bCs/>
+          <w:u w:val="single"/>
+        </w:rPr>
+        <w:instrText xml:space="preserve"> REF _Ref148211101 \h  \* MERGEFORMAT </w:instrText>
+      </w:r>
+      <w:r>
+        <w:rPr>
+          <w:b/>
+          <w:bCs/>
+          <w:u w:val="single"/>
+        </w:rPr>
+      </w:r>
+      <w:r>
+        <w:rPr>
+          <w:b/>
+          <w:bCs/>
+          <w:u w:val="single"/>
+        </w:rPr>
+        <w:fldChar w:fldCharType="separate"/>
+      </w:r>
+      <w:r>
+        <w:rPr>
+          <w:b/>
+          <w:bCs/>
+          <w:u w:val="single"/>
+        </w:rPr>
+        <w:t>System Evaluates the Equation</w:t>
+      </w:r>
+      <w:r>
+        <w:rPr>
+          <w:b/>
+          <w:bCs/>
+          <w:u w:val="single"/>
+        </w:rPr>
+        <w:fldChar w:fldCharType="end"/>
+      </w:r>
+      <w:r>
+        <w:t xml:space="preserve"> step of the </w:t>
+      </w:r>
+      <w:r>
+        <w:rPr>
+          <w:b/>
+          <w:bCs/>
+          <w:i/>
+          <w:iCs/>
+        </w:rPr>
+        <w:fldChar w:fldCharType="begin"/>
+      </w:r>
+      <w:r>
+        <w:rPr>
+          <w:b/>
+          <w:bCs/>
+          <w:i/>
+          <w:iCs/>
+        </w:rPr>
+        <w:instrText xml:space="preserve"> REF _Ref148210193 \h  \* MERGEFORMAT </w:instrText>
+      </w:r>
+      <w:r>
+        <w:rPr>
+          <w:b/>
+          <w:bCs/>
+          <w:i/>
+          <w:iCs/>
+        </w:rPr>
+      </w:r>
+      <w:r>
+        <w:rPr>
+          <w:b/>
+          <w:bCs/>
+          <w:i/>
+          <w:iCs/>
+        </w:rPr>
+        <w:fldChar w:fldCharType="separate"/>
+      </w:r>
+      <w:r>
+        <w:rPr>
+          <w:b/>
+          <w:bCs/>
+          <w:i/>
+          <w:iCs/>
+        </w:rPr>
+        <w:t>Basic Flow</w:t>
+      </w:r>
+      <w:r>
+        <w:rPr>
+          <w:b/>
+          <w:bCs/>
+          <w:i/>
+          <w:iCs/>
+        </w:rPr>
+        <w:fldChar w:fldCharType="end"/>
+      </w:r>
+      <w:r>
+        <w:t>, if the user-provided equation</w:t>
+      </w:r>
+      <w:r>
+        <w:t xml:space="preserve"> contains </w:t>
+      </w:r>
+      <w:r>
+        <w:t>an integer greater in magnitude than 2^31 -1</w:t>
+      </w:r>
+      <w:r>
+        <w:t>,</w:t>
+      </w:r>
+    </w:p>
+    <w:p>
+      <w:pPr>
+        <w:pStyle w:val="ListParagraph"/>
+        <w:numPr>
+          <w:ilvl w:val="0"/>
+          <w:numId w:val="11"/>
+        </w:numPr>
+        <w:rPr>
+          <w:rFonts w:ascii="Times New Roman" w:hAnsi="Times New Roman" w:cs="Times New Roman"/>
+          <w:sz w:val="20"/>
+          <w:szCs w:val="20"/>
+        </w:rPr>
+      </w:pPr>
+      <w:r>
+        <w:rPr>
+          <w:rFonts w:ascii="Times New Roman" w:hAnsi="Times New Roman" w:cs="Times New Roman"/>
+          <w:sz w:val="20"/>
+          <w:szCs w:val="20"/>
+        </w:rPr>
+        <w:t>Display to the user the error message: “Error:</w:t>
+      </w:r>
+      <w:r>
+        <w:rPr>
+          <w:rFonts w:ascii="Times New Roman" w:hAnsi="Times New Roman" w:cs="Times New Roman"/>
+          <w:sz w:val="20"/>
+          <w:szCs w:val="20"/>
+        </w:rPr>
+        <w:t xml:space="preserve"> input overflow</w:t>
+      </w:r>
+      <w:r>
+        <w:rPr>
+          <w:rFonts w:ascii="Times New Roman" w:hAnsi="Times New Roman" w:cs="Times New Roman"/>
+          <w:sz w:val="20"/>
+          <w:szCs w:val="20"/>
+        </w:rPr>
+        <w:t>!”</w:t>
+      </w:r>
+    </w:p>
+    <w:p>
+      <w:pPr>
+        <w:pStyle w:val="ListParagraph"/>
+        <w:numPr>
+          <w:ilvl w:val="0"/>
+          <w:numId w:val="13"/>
+        </w:numPr>
+        <w:rPr>
+          <w:rFonts w:ascii="Times New Roman" w:hAnsi="Times New Roman" w:cs="Times New Roman"/>
+          <w:sz w:val="20"/>
+          <w:szCs w:val="20"/>
+        </w:rPr>
+      </w:pPr>
+      <w:r>
+        <w:rPr>
+          <w:rFonts w:ascii="Times New Roman" w:hAnsi="Times New Roman" w:cs="Times New Roman"/>
+          <w:sz w:val="20"/>
+          <w:szCs w:val="20"/>
+        </w:rPr>
+        <w:t xml:space="preserve">Resume the </w:t>
+      </w:r>
+      <w:r>
+        <w:rPr>
+          <w:rFonts w:ascii="Times New Roman" w:hAnsi="Times New Roman" w:cs="Times New Roman"/>
+          <w:sz w:val="20"/>
+          <w:szCs w:val="20"/>
+        </w:rPr>
+        <w:fldChar w:fldCharType="begin"/>
+      </w:r>
+      <w:r>
+        <w:rPr>
+          <w:rFonts w:ascii="Times New Roman" w:hAnsi="Times New Roman" w:cs="Times New Roman"/>
+          <w:sz w:val="20"/>
+          <w:szCs w:val="20"/>
+        </w:rPr>
+        <w:instrText xml:space="preserve"> REF _Ref148210193 \h  \* MERGEFORMAT </w:instrText>
+      </w:r>
+      <w:r>
+        <w:rPr>
+          <w:rFonts w:ascii="Times New Roman" w:hAnsi="Times New Roman" w:cs="Times New Roman"/>
+          <w:sz w:val="20"/>
+          <w:szCs w:val="20"/>
+        </w:rPr>
+      </w:r>
+      <w:r>
+        <w:rPr>
+          <w:rFonts w:ascii="Times New Roman" w:hAnsi="Times New Roman" w:cs="Times New Roman"/>
+          <w:sz w:val="20"/>
+          <w:szCs w:val="20"/>
+        </w:rPr>
+        <w:fldChar w:fldCharType="separate"/>
+      </w:r>
+      <w:r>
+        <w:rPr>
+          <w:rFonts w:ascii="Times New Roman" w:hAnsi="Times New Roman" w:cs="Times New Roman"/>
+          <w:sz w:val="20"/>
+          <w:szCs w:val="20"/>
+        </w:rPr>
+        <w:t>Basic Flow</w:t>
+      </w:r>
+      <w:r>
+        <w:rPr>
+          <w:rFonts w:ascii="Times New Roman" w:hAnsi="Times New Roman" w:cs="Times New Roman"/>
+          <w:sz w:val="20"/>
+          <w:szCs w:val="20"/>
+        </w:rPr>
+        <w:fldChar w:fldCharType="end"/>
+      </w:r>
+      <w:r>
+        <w:rPr>
+          <w:rFonts w:ascii="Times New Roman" w:hAnsi="Times New Roman" w:cs="Times New Roman"/>
+          <w:sz w:val="20"/>
+          <w:szCs w:val="20"/>
+        </w:rPr>
+        <w:t xml:space="preserve"> at </w:t>
+      </w:r>
+      <w:r>
+        <w:rPr>
+          <w:rFonts w:ascii="Times New Roman" w:hAnsi="Times New Roman" w:cs="Times New Roman"/>
+          <w:b/>
+          <w:bCs/>
+          <w:sz w:val="20"/>
+          <w:szCs w:val="20"/>
+          <w:u w:val="single"/>
+        </w:rPr>
+        <w:fldChar w:fldCharType="begin"/>
+      </w:r>
+      <w:r>
+        <w:rPr>
+          <w:rFonts w:ascii="Times New Roman" w:hAnsi="Times New Roman" w:cs="Times New Roman"/>
+          <w:b/>
+          <w:bCs/>
+          <w:sz w:val="20"/>
+          <w:szCs w:val="20"/>
+          <w:u w:val="single"/>
+        </w:rPr>
+        <w:instrText xml:space="preserve"> REF _Ref148214515 \h  \* MERGEFORMAT </w:instrText>
+      </w:r>
+      <w:r>
+        <w:rPr>
+          <w:rFonts w:ascii="Times New Roman" w:hAnsi="Times New Roman" w:cs="Times New Roman"/>
+          <w:b/>
+          <w:bCs/>
+          <w:sz w:val="20"/>
+          <w:szCs w:val="20"/>
+          <w:u w:val="single"/>
+        </w:rPr>
+      </w:r>
+      <w:r>
+        <w:rPr>
+          <w:rFonts w:ascii="Times New Roman" w:hAnsi="Times New Roman" w:cs="Times New Roman"/>
+          <w:b/>
+          <w:bCs/>
+          <w:sz w:val="20"/>
+          <w:szCs w:val="20"/>
+          <w:u w:val="single"/>
+        </w:rPr>
+        <w:fldChar w:fldCharType="separate"/>
+      </w:r>
+      <w:r>
+        <w:rPr>
+          <w:rFonts w:ascii="Times New Roman" w:hAnsi="Times New Roman" w:cs="Times New Roman"/>
+          <w:b/>
+          <w:bCs/>
+          <w:sz w:val="20"/>
+          <w:szCs w:val="20"/>
+          <w:u w:val="single"/>
+        </w:rPr>
+        <w:t>Repeat Basic Flow</w:t>
+      </w:r>
+      <w:r>
+        <w:rPr>
+          <w:rFonts w:ascii="Times New Roman" w:hAnsi="Times New Roman" w:cs="Times New Roman"/>
+          <w:b/>
+          <w:bCs/>
+          <w:sz w:val="20"/>
+          <w:szCs w:val="20"/>
+          <w:u w:val="single"/>
+        </w:rPr>
+        <w:fldChar w:fldCharType="end"/>
+      </w:r>
+      <w:r>
+        <w:rPr>
+          <w:rFonts w:ascii="Times New Roman" w:hAnsi="Times New Roman" w:cs="Times New Roman"/>
+          <w:sz w:val="20"/>
+          <w:szCs w:val="20"/>
+        </w:rPr>
+        <w:t>.</w:t>
+      </w:r>
+    </w:p>
+    <w:p>
+      <w:pPr>
         <w:pStyle w:val="Heading2"/>
       </w:pPr>
-      <w:bookmarkStart w:id="94" w:name="_Toc148207276"/>
-      <w:bookmarkStart w:id="95" w:name="_Toc148254302"/>
-      <w:r>
-        <w:lastRenderedPageBreak/>
+      <w:bookmarkStart w:id="93" w:name="_Toc148207276"/>
+      <w:bookmarkStart w:id="94" w:name="_Toc152454450"/>
+      <w:r>
         <w:t>Supplementary Requirements</w:t>
       </w:r>
-      <w:bookmarkEnd w:id="83"/>
+      <w:bookmarkEnd w:id="81"/>
+      <w:bookmarkEnd w:id="93"/>
       <w:bookmarkEnd w:id="94"/>
+      <w:r>
+        <w:t xml:space="preserve"> </w:t>
+      </w:r>
+    </w:p>
+    <w:p>
+      <w:pPr>
+        <w:pStyle w:val="Heading3"/>
+      </w:pPr>
+      <w:bookmarkStart w:id="95" w:name="_Toc148207277"/>
+      <w:bookmarkStart w:id="96" w:name="_Toc152454451"/>
+      <w:r>
+        <w:t>Programming Language</w:t>
+      </w:r>
       <w:bookmarkEnd w:id="95"/>
-      <w:r>
-        <w:t xml:space="preserve"> </w:t>
+      <w:bookmarkEnd w:id="96"/>
+    </w:p>
+    <w:p>
+      <w:pPr>
+        <w:ind w:left="720"/>
+      </w:pPr>
+      <w:r>
+        <w:t>The calculator shall be developed using c++.</w:t>
       </w:r>
     </w:p>
     <w:p>
       <w:pPr>
         <w:pStyle w:val="Heading3"/>
       </w:pPr>
-      <w:bookmarkStart w:id="96" w:name="_Toc148207277"/>
-      <w:bookmarkStart w:id="97" w:name="_Toc148254303"/>
-      <w:r>
-        <w:t>Programming Language</w:t>
-      </w:r>
-      <w:bookmarkEnd w:id="96"/>
+      <w:bookmarkStart w:id="97" w:name="_Toc148207278"/>
+      <w:bookmarkStart w:id="98" w:name="_Toc152454452"/>
+      <w:r>
+        <w:t>Design Methodology</w:t>
+      </w:r>
       <w:bookmarkEnd w:id="97"/>
-    </w:p>
-    <w:p>
-      <w:pPr>
-        <w:ind w:left="720"/>
-      </w:pPr>
-      <w:r>
-        <w:t>The calculator shall be developed using c++.</w:t>
-      </w:r>
-    </w:p>
-    <w:p>
-      <w:pPr>
-        <w:pStyle w:val="Heading3"/>
-      </w:pPr>
-      <w:bookmarkStart w:id="98" w:name="_Toc148207278"/>
-      <w:bookmarkStart w:id="99" w:name="_Toc148254304"/>
-      <w:r>
-        <w:t>Design Methodology</w:t>
-      </w:r>
       <w:bookmarkEnd w:id="98"/>
-      <w:bookmarkEnd w:id="99"/>
     </w:p>
     <w:p>
       <w:pPr>
@@ -8824,13 +9713,13 @@
       <w:pPr>
         <w:pStyle w:val="Heading1"/>
       </w:pPr>
-      <w:bookmarkStart w:id="100" w:name="_Toc148207279"/>
-      <w:bookmarkStart w:id="101" w:name="_Toc148254305"/>
+      <w:bookmarkStart w:id="99" w:name="_Toc148207279"/>
+      <w:bookmarkStart w:id="100" w:name="_Toc152454453"/>
       <w:r>
         <w:t>Classification of Functional Requirements</w:t>
       </w:r>
+      <w:bookmarkEnd w:id="99"/>
       <w:bookmarkEnd w:id="100"/>
-      <w:bookmarkEnd w:id="101"/>
     </w:p>
     <w:tbl>
       <w:tblPr>
@@ -8945,6 +9834,7 @@
               <w:spacing w:before="120" w:after="120"/>
             </w:pPr>
             <w:r>
+              <w:lastRenderedPageBreak/>
               <w:t>Binary Operators</w:t>
             </w:r>
           </w:p>
@@ -10166,7 +11056,6 @@
               <w:spacing w:before="120" w:after="120"/>
             </w:pPr>
             <w:r>
-              <w:lastRenderedPageBreak/>
               <w:t xml:space="preserve">System Output </w:t>
             </w:r>
           </w:p>
@@ -10275,33 +11164,33 @@
       <w:pPr>
         <w:pStyle w:val="Heading1"/>
       </w:pPr>
-      <w:bookmarkStart w:id="102" w:name="_Toc148207280"/>
-      <w:bookmarkStart w:id="103" w:name="_Toc148254306"/>
+      <w:bookmarkStart w:id="101" w:name="_Toc148207280"/>
+      <w:bookmarkStart w:id="102" w:name="_Toc152454454"/>
       <w:r>
         <w:t>Appendices</w:t>
       </w:r>
+      <w:bookmarkEnd w:id="101"/>
       <w:bookmarkEnd w:id="102"/>
+    </w:p>
+    <w:p>
+      <w:pPr>
+        <w:pStyle w:val="InfoBlue"/>
+      </w:pPr>
+      <w:r>
+        <w:t>(Not considered part of the requirements)</w:t>
+      </w:r>
+    </w:p>
+    <w:p>
+      <w:pPr>
+        <w:pStyle w:val="Heading2"/>
+      </w:pPr>
+      <w:bookmarkStart w:id="103" w:name="_Toc148207281"/>
+      <w:bookmarkStart w:id="104" w:name="_Toc152454455"/>
+      <w:r>
+        <w:t>Glossary</w:t>
+      </w:r>
       <w:bookmarkEnd w:id="103"/>
-    </w:p>
-    <w:p>
-      <w:pPr>
-        <w:pStyle w:val="InfoBlue"/>
-      </w:pPr>
-      <w:r>
-        <w:t>(Not considered part of the requirements)</w:t>
-      </w:r>
-    </w:p>
-    <w:p>
-      <w:pPr>
-        <w:pStyle w:val="Heading2"/>
-      </w:pPr>
-      <w:bookmarkStart w:id="104" w:name="_Toc148207281"/>
-      <w:bookmarkStart w:id="105" w:name="_Toc148254307"/>
-      <w:r>
-        <w:t>Glossary</w:t>
-      </w:r>
       <w:bookmarkEnd w:id="104"/>
-      <w:bookmarkEnd w:id="105"/>
     </w:p>
     <w:p>
       <w:pPr>
@@ -10322,6 +11211,7 @@
         <w:pStyle w:val="BodyText"/>
       </w:pPr>
       <w:r>
+        <w:lastRenderedPageBreak/>
         <w:t xml:space="preserve">Modulo: </w:t>
       </w:r>
       <w:r>
@@ -10941,13 +11831,10 @@
             <w:ind w:right="68"/>
           </w:pPr>
           <w:r>
-            <w:t xml:space="preserve">  Version:           &lt;1.</w:t>
+            <w:t xml:space="preserve">  Version:           </w:t>
           </w:r>
           <w:r>
-            <w:t>7</w:t>
-          </w:r>
-          <w:r>
-            <w:t>&gt;</w:t>
+            <w:t>1.8</w:t>
           </w:r>
         </w:p>
       </w:tc>
@@ -10983,10 +11870,16 @@
         </w:tcPr>
         <w:p>
           <w:r>
-            <w:t xml:space="preserve">  Date:  10/1</w:t>
+            <w:t xml:space="preserve">  Date:  </w:t>
           </w:r>
           <w:r>
-            <w:t>5</w:t>
+            <w:t>12</w:t>
+          </w:r>
+          <w:r>
+            <w:t>/</w:t>
+          </w:r>
+          <w:r>
+            <w:t>03</w:t>
           </w:r>
           <w:r>
             <w:t>/2023</w:t>
@@ -12336,6 +13229,95 @@
     </w:lvl>
   </w:abstractNum>
   <w:abstractNum w:abstractNumId="13" w15:restartNumberingAfterBreak="0">
+    <w:nsid w:val="605F6E84"/>
+    <w:multiLevelType w:val="hybridMultilevel"/>
+    <w:tmpl w:val="69E0216A"/>
+    <w:lvl w:ilvl="0" w:tplc="FFFFFFFF">
+      <w:start w:val="1"/>
+      <w:numFmt w:val="decimal"/>
+      <w:lvlText w:val="%1."/>
+      <w:lvlJc w:val="left"/>
+      <w:pPr>
+        <w:ind w:left="1800" w:hanging="360"/>
+      </w:pPr>
+      <w:rPr>
+        <w:rFonts w:hint="default"/>
+      </w:rPr>
+    </w:lvl>
+    <w:lvl w:ilvl="1" w:tplc="FFFFFFFF" w:tentative="1">
+      <w:start w:val="1"/>
+      <w:numFmt w:val="lowerLetter"/>
+      <w:lvlText w:val="%2."/>
+      <w:lvlJc w:val="left"/>
+      <w:pPr>
+        <w:ind w:left="2520" w:hanging="360"/>
+      </w:pPr>
+    </w:lvl>
+    <w:lvl w:ilvl="2" w:tplc="FFFFFFFF" w:tentative="1">
+      <w:start w:val="1"/>
+      <w:numFmt w:val="lowerRoman"/>
+      <w:lvlText w:val="%3."/>
+      <w:lvlJc w:val="right"/>
+      <w:pPr>
+        <w:ind w:left="3240" w:hanging="180"/>
+      </w:pPr>
+    </w:lvl>
+    <w:lvl w:ilvl="3" w:tplc="FFFFFFFF" w:tentative="1">
+      <w:start w:val="1"/>
+      <w:numFmt w:val="decimal"/>
+      <w:lvlText w:val="%4."/>
+      <w:lvlJc w:val="left"/>
+      <w:pPr>
+        <w:ind w:left="3960" w:hanging="360"/>
+      </w:pPr>
+    </w:lvl>
+    <w:lvl w:ilvl="4" w:tplc="FFFFFFFF" w:tentative="1">
+      <w:start w:val="1"/>
+      <w:numFmt w:val="lowerLetter"/>
+      <w:lvlText w:val="%5."/>
+      <w:lvlJc w:val="left"/>
+      <w:pPr>
+        <w:ind w:left="4680" w:hanging="360"/>
+      </w:pPr>
+    </w:lvl>
+    <w:lvl w:ilvl="5" w:tplc="FFFFFFFF" w:tentative="1">
+      <w:start w:val="1"/>
+      <w:numFmt w:val="lowerRoman"/>
+      <w:lvlText w:val="%6."/>
+      <w:lvlJc w:val="right"/>
+      <w:pPr>
+        <w:ind w:left="5400" w:hanging="180"/>
+      </w:pPr>
+    </w:lvl>
+    <w:lvl w:ilvl="6" w:tplc="FFFFFFFF" w:tentative="1">
+      <w:start w:val="1"/>
+      <w:numFmt w:val="decimal"/>
+      <w:lvlText w:val="%7."/>
+      <w:lvlJc w:val="left"/>
+      <w:pPr>
+        <w:ind w:left="6120" w:hanging="360"/>
+      </w:pPr>
+    </w:lvl>
+    <w:lvl w:ilvl="7" w:tplc="FFFFFFFF" w:tentative="1">
+      <w:start w:val="1"/>
+      <w:numFmt w:val="lowerLetter"/>
+      <w:lvlText w:val="%8."/>
+      <w:lvlJc w:val="left"/>
+      <w:pPr>
+        <w:ind w:left="6840" w:hanging="360"/>
+      </w:pPr>
+    </w:lvl>
+    <w:lvl w:ilvl="8" w:tplc="FFFFFFFF" w:tentative="1">
+      <w:start w:val="1"/>
+      <w:numFmt w:val="lowerRoman"/>
+      <w:lvlText w:val="%9."/>
+      <w:lvlJc w:val="right"/>
+      <w:pPr>
+        <w:ind w:left="7560" w:hanging="180"/>
+      </w:pPr>
+    </w:lvl>
+  </w:abstractNum>
+  <w:abstractNum w:abstractNumId="14" w15:restartNumberingAfterBreak="0">
     <w:nsid w:val="72F03196"/>
     <w:multiLevelType w:val="hybridMultilevel"/>
     <w:tmpl w:val="140A1E80"/>
@@ -12452,7 +13434,7 @@
     <w:abstractNumId w:val="12"/>
   </w:num>
   <w:num w:numId="10" w16cid:durableId="192158968">
-    <w:abstractNumId w:val="13"/>
+    <w:abstractNumId w:val="14"/>
   </w:num>
   <w:num w:numId="11" w16cid:durableId="1411543859">
     <w:abstractNumId w:val="2"/>
@@ -12483,6 +13465,9 @@
   </w:num>
   <w:num w:numId="20" w16cid:durableId="258106269">
     <w:abstractNumId w:val="6"/>
+  </w:num>
+  <w:num w:numId="21" w16cid:durableId="138042578">
+    <w:abstractNumId w:val="13"/>
   </w:num>
 </w:numbering>
 </file>

</xml_diff>